<commit_message>
Added introduction to new diagrams
Intro for make room use case + activity diagram
</commit_message>
<xml_diff>
--- a/Documentation/Software Design - Project Design.docx
+++ b/Documentation/Software Design - Project Design.docx
@@ -31,28 +31,13 @@
         <w:t xml:space="preserve"> </w:t>
       </w:r>
       <w:r>
-        <w:t xml:space="preserve">This diagram </w:t>
-      </w:r>
-      <w:r>
-        <w:t>show</w:t>
+        <w:t>This diagram show</w:t>
       </w:r>
       <w:r>
         <w:t>s</w:t>
       </w:r>
       <w:r>
-        <w:t xml:space="preserve"> the login process. It assumes that</w:t>
-      </w:r>
-      <w:r>
-        <w:t xml:space="preserve"> the user is </w:t>
-      </w:r>
-      <w:r>
-        <w:t>valid and will</w:t>
-      </w:r>
-      <w:r>
-        <w:t xml:space="preserve"> use their credentials to log in. </w:t>
-      </w:r>
-      <w:r>
-        <w:t>The credentials introduced by the user are then validated by the database.</w:t>
+        <w:t xml:space="preserve"> the login process. It assumes that the user is valid and will use their credentials to log in. The credentials introduced by the user are then validated by the database.</w:t>
       </w:r>
     </w:p>
     <w:p>
@@ -73,43 +58,7 @@
         <w:rPr>
           <w:lang w:eastAsia="en-GB"/>
         </w:rPr>
-        <w:t xml:space="preserve"> A</w:t>
-      </w:r>
-      <w:r>
-        <w:rPr>
-          <w:lang w:eastAsia="en-GB"/>
-        </w:rPr>
-        <w:t xml:space="preserve"> user attempts to send a message, the system will first need to validate their connection to ensure that the</w:t>
-      </w:r>
-      <w:r>
-        <w:rPr>
-          <w:lang w:eastAsia="en-GB"/>
-        </w:rPr>
-        <w:t xml:space="preserve"> target user</w:t>
-      </w:r>
-      <w:r>
-        <w:rPr>
-          <w:lang w:eastAsia="en-GB"/>
-        </w:rPr>
-        <w:t xml:space="preserve"> </w:t>
-      </w:r>
-      <w:r>
-        <w:rPr>
-          <w:lang w:eastAsia="en-GB"/>
-        </w:rPr>
-        <w:t>is</w:t>
-      </w:r>
-      <w:r>
-        <w:rPr>
-          <w:lang w:eastAsia="en-GB"/>
-        </w:rPr>
-        <w:t xml:space="preserve"> online and connected to the </w:t>
-      </w:r>
-      <w:r>
-        <w:rPr>
-          <w:lang w:eastAsia="en-GB"/>
-        </w:rPr>
-        <w:t>broker.</w:t>
+        <w:t xml:space="preserve"> A user attempts to send a message, the system will first need to validate their connection to ensure that the target user is online and connected to the broker.</w:t>
       </w:r>
     </w:p>
     <w:p>
@@ -217,19 +166,7 @@
         <w:rPr>
           <w:lang w:eastAsia="en-GB"/>
         </w:rPr>
-        <w:t>The</w:t>
-      </w:r>
-      <w:r>
-        <w:rPr>
-          <w:lang w:eastAsia="en-GB"/>
-        </w:rPr>
-        <w:t xml:space="preserve"> source </w:t>
-      </w:r>
-      <w:r>
-        <w:rPr>
-          <w:lang w:eastAsia="en-GB"/>
-        </w:rPr>
-        <w:t>message is stored within the database temporarily</w:t>
+        <w:t>The source message is stored within the database temporarily</w:t>
       </w:r>
     </w:p>
     <w:p>
@@ -247,19 +184,7 @@
         <w:rPr>
           <w:lang w:eastAsia="en-GB"/>
         </w:rPr>
-        <w:t>The</w:t>
-      </w:r>
-      <w:r>
-        <w:rPr>
-          <w:lang w:eastAsia="en-GB"/>
-        </w:rPr>
-        <w:t xml:space="preserve"> source user’s </w:t>
-      </w:r>
-      <w:r>
-        <w:rPr>
-          <w:lang w:eastAsia="en-GB"/>
-        </w:rPr>
-        <w:t>connection is then repeatedly checked until they are confirmed to be online</w:t>
+        <w:t>The source user’s connection is then repeatedly checked until they are confirmed to be online</w:t>
       </w:r>
     </w:p>
     <w:p>
@@ -277,31 +202,64 @@
         <w:rPr>
           <w:lang w:eastAsia="en-GB"/>
         </w:rPr>
-        <w:t xml:space="preserve">Once the </w:t>
-      </w:r>
-      <w:r>
-        <w:rPr>
-          <w:lang w:eastAsia="en-GB"/>
-        </w:rPr>
-        <w:t xml:space="preserve">source </w:t>
-      </w:r>
-      <w:r>
-        <w:rPr>
-          <w:lang w:eastAsia="en-GB"/>
-        </w:rPr>
-        <w:t>user is online, their message is then sent</w:t>
-      </w:r>
-      <w:r>
-        <w:rPr>
-          <w:lang w:eastAsia="en-GB"/>
-        </w:rPr>
-        <w:t xml:space="preserve"> to the target user</w:t>
-      </w:r>
-      <w:r>
-        <w:rPr>
-          <w:lang w:eastAsia="en-GB"/>
-        </w:rPr>
-        <w:t>, and the following stages mentioned above occur</w:t>
+        <w:t>Once the source user is online, their message is then sent to the target user, and the following stages mentioned above occur</w:t>
+      </w:r>
+    </w:p>
+    <w:p>
+      <w:pPr>
+        <w:rPr>
+          <w:lang w:eastAsia="en-GB"/>
+        </w:rPr>
+      </w:pPr>
+      <w:r>
+        <w:rPr>
+          <w:b/>
+          <w:bCs/>
+          <w:lang w:eastAsia="en-GB"/>
+        </w:rPr>
+        <w:t xml:space="preserve">Figure 1.3 (Make Room): </w:t>
+      </w:r>
+      <w:r>
+        <w:rPr>
+          <w:lang w:eastAsia="en-GB"/>
+        </w:rPr>
+        <w:t xml:space="preserve">The diagram shows the process that occurs when a user makes a new room. The user is assumed to be Admin as by making a room the user becomes that Room’s Admin by default. The new room is </w:t>
+      </w:r>
+      <w:r>
+        <w:rPr>
+          <w:lang w:eastAsia="en-GB"/>
+        </w:rPr>
+        <w:t>made,</w:t>
+      </w:r>
+      <w:r>
+        <w:rPr>
+          <w:lang w:eastAsia="en-GB"/>
+        </w:rPr>
+        <w:t xml:space="preserve"> and the database </w:t>
+      </w:r>
+      <w:r>
+        <w:rPr>
+          <w:lang w:eastAsia="en-GB"/>
+        </w:rPr>
+        <w:t>i</w:t>
+      </w:r>
+      <w:r>
+        <w:rPr>
+          <w:lang w:eastAsia="en-GB"/>
+        </w:rPr>
+        <w:t xml:space="preserve">s updated. The Admin then has the option to add users to room and make </w:t>
+      </w:r>
+      <w:r>
+        <w:rPr>
+          <w:lang w:eastAsia="en-GB"/>
+        </w:rPr>
+        <w:t>these</w:t>
+      </w:r>
+      <w:r>
+        <w:rPr>
+          <w:lang w:eastAsia="en-GB"/>
+        </w:rPr>
+        <w:t xml:space="preserve"> users moderators. The Admin can also make channels in the room. Whenever any changes are made the database is updated.</w:t>
       </w:r>
     </w:p>
     <w:p>
@@ -407,31 +365,7 @@
         <w:rPr>
           <w:lang w:eastAsia="en-GB"/>
         </w:rPr>
-        <w:t>If the password is valid, the</w:t>
-      </w:r>
-      <w:r>
-        <w:rPr>
-          <w:lang w:eastAsia="en-GB"/>
-        </w:rPr>
-        <w:t xml:space="preserve"> user gets</w:t>
-      </w:r>
-      <w:r>
-        <w:rPr>
-          <w:lang w:eastAsia="en-GB"/>
-        </w:rPr>
-        <w:t xml:space="preserve"> access </w:t>
-      </w:r>
-      <w:r>
-        <w:rPr>
-          <w:lang w:eastAsia="en-GB"/>
-        </w:rPr>
-        <w:t xml:space="preserve">to </w:t>
-      </w:r>
-      <w:r>
-        <w:rPr>
-          <w:lang w:eastAsia="en-GB"/>
-        </w:rPr>
-        <w:t xml:space="preserve">their user space </w:t>
+        <w:t xml:space="preserve">If the password is valid, the user gets access to their user space </w:t>
       </w:r>
     </w:p>
     <w:p>
@@ -449,37 +383,14 @@
         <w:rPr>
           <w:lang w:eastAsia="en-GB"/>
         </w:rPr>
-        <w:t>If the password is invalid, the</w:t>
-      </w:r>
-      <w:r>
-        <w:rPr>
-          <w:lang w:eastAsia="en-GB"/>
-        </w:rPr>
-        <w:t xml:space="preserve"> user</w:t>
-      </w:r>
-      <w:r>
-        <w:rPr>
-          <w:lang w:eastAsia="en-GB"/>
-        </w:rPr>
-        <w:t xml:space="preserve"> </w:t>
-      </w:r>
-      <w:r>
-        <w:rPr>
-          <w:lang w:eastAsia="en-GB"/>
-        </w:rPr>
-        <w:t>is</w:t>
-      </w:r>
-      <w:r>
-        <w:rPr>
-          <w:lang w:eastAsia="en-GB"/>
-        </w:rPr>
-        <w:t xml:space="preserve"> notified of their credentials being incorrect and are asked to try again.</w:t>
+        <w:t>If the password is invalid, the user is notified of their credentials being incorrect and are asked to try again.</w:t>
       </w:r>
     </w:p>
     <w:p>
       <w:pPr>
         <w:rPr>
-          <w:lang w:eastAsia="en-GB"/>
+          <w:rStyle w:val="eop"/>
+          <w:shd w:val="clear" w:color="auto" w:fill="FFFFFF"/>
         </w:rPr>
       </w:pPr>
       <w:r>
@@ -507,96 +418,46 @@
           <w:rStyle w:val="normaltextrun"/>
           <w:shd w:val="clear" w:color="auto" w:fill="FFFFFF"/>
         </w:rPr>
-        <w:t>Once the</w:t>
-      </w:r>
-      <w:r>
-        <w:rPr>
-          <w:rStyle w:val="normaltextrun"/>
-          <w:shd w:val="clear" w:color="auto" w:fill="FFFFFF"/>
-        </w:rPr>
-        <w:t xml:space="preserve"> source</w:t>
-      </w:r>
-      <w:r>
-        <w:rPr>
-          <w:rStyle w:val="normaltextrun"/>
-          <w:shd w:val="clear" w:color="auto" w:fill="FFFFFF"/>
-        </w:rPr>
-        <w:t xml:space="preserve"> user's connection is established as being online, the system retrieves any messages that are </w:t>
-      </w:r>
-      <w:r>
-        <w:rPr>
-          <w:rStyle w:val="normaltextrun"/>
-          <w:shd w:val="clear" w:color="auto" w:fill="FFFFFF"/>
-        </w:rPr>
-        <w:t xml:space="preserve">stored </w:t>
-      </w:r>
-      <w:r>
-        <w:rPr>
-          <w:rStyle w:val="normaltextrun"/>
-          <w:shd w:val="clear" w:color="auto" w:fill="FFFFFF"/>
-        </w:rPr>
-        <w:t xml:space="preserve">in the database. A queue of messages to be sent is created and messages are ordered accordingly in a first in, first out fashion. A fork then occurs for several activities to run concurrently, such as notifying the </w:t>
-      </w:r>
-      <w:r>
-        <w:rPr>
-          <w:rStyle w:val="normaltextrun"/>
-          <w:shd w:val="clear" w:color="auto" w:fill="FFFFFF"/>
-        </w:rPr>
-        <w:t>target user</w:t>
-      </w:r>
-      <w:r>
-        <w:rPr>
-          <w:rStyle w:val="normaltextrun"/>
-          <w:shd w:val="clear" w:color="auto" w:fill="FFFFFF"/>
-        </w:rPr>
-        <w:t xml:space="preserve"> that a new message has been received, updating chat </w:t>
-      </w:r>
-      <w:r>
-        <w:rPr>
-          <w:rStyle w:val="normaltextrun"/>
-          <w:shd w:val="clear" w:color="auto" w:fill="FFFFFF"/>
-        </w:rPr>
-        <w:t>logs,</w:t>
-      </w:r>
-      <w:r>
-        <w:rPr>
-          <w:rStyle w:val="normaltextrun"/>
-          <w:shd w:val="clear" w:color="auto" w:fill="FFFFFF"/>
-        </w:rPr>
-        <w:t xml:space="preserve"> and updating the chat</w:t>
-      </w:r>
-      <w:r>
-        <w:rPr>
-          <w:rStyle w:val="normaltextrun"/>
-          <w:shd w:val="clear" w:color="auto" w:fill="FFFFFF"/>
-        </w:rPr>
-        <w:t xml:space="preserve"> history</w:t>
-      </w:r>
-      <w:r>
-        <w:rPr>
-          <w:rStyle w:val="normaltextrun"/>
-          <w:shd w:val="clear" w:color="auto" w:fill="FFFFFF"/>
-        </w:rPr>
-        <w:t xml:space="preserve"> itself. Once these are all completed, they merge back to end the 'send message' activity.</w:t>
-      </w:r>
-      <w:r>
+        <w:t>Once the source user's connection is established as being online, the system retrieves any messages that are stored in the database. A queue of messages to be sent is created and messages are ordered accordingly in a first in, first out fashion. A fork then occurs for several activities to run concurrently, such as notifying the target user that a new message has been received, updating chat logs, and updating the chat history itself. Once these are all completed, they merge back to end the 'send message' activity.</w:t>
+      </w:r>
+    </w:p>
+    <w:p>
+      <w:pPr>
         <w:rPr>
           <w:rStyle w:val="eop"/>
           <w:shd w:val="clear" w:color="auto" w:fill="FFFFFF"/>
         </w:rPr>
-        <w:t> </w:t>
+      </w:pPr>
+      <w:r>
+        <w:rPr>
+          <w:rStyle w:val="eop"/>
+          <w:b/>
+          <w:bCs/>
+          <w:shd w:val="clear" w:color="auto" w:fill="FFFFFF"/>
+        </w:rPr>
+        <w:t xml:space="preserve">Figure 2.3 (Make Room): </w:t>
+      </w:r>
+      <w:r>
+        <w:rPr>
+          <w:rStyle w:val="eop"/>
+          <w:shd w:val="clear" w:color="auto" w:fill="FFFFFF"/>
+        </w:rPr>
+        <w:t xml:space="preserve">The activity diagram shows the process that occurs when a user makes a new room. First, the user is promoted to room Admin. The Admin is then given the option to add a user to the room. If they do, they are then given the option to make the user a moderator. Regardless of if they make the new user moderator or not, the Admin is given the option of adding a user again, looping back. Once the Admin has finished adding users, they are then given the option to add a channel to the room. If they choose yes, they can add the channel and then the option is given again, the same as when adding users. The database is then updated, and process concludes. </w:t>
       </w:r>
     </w:p>
     <w:p>
       <w:pPr>
-        <w:spacing w:before="100" w:beforeAutospacing="1" w:after="100" w:afterAutospacing="1" w:line="240" w:lineRule="auto"/>
-        <w:rPr>
-          <w:rFonts w:ascii="Times New Roman" w:eastAsia="Times New Roman" w:hAnsi="Times New Roman" w:cs="Times New Roman"/>
-          <w:sz w:val="24"/>
-          <w:szCs w:val="24"/>
-          <w:lang w:eastAsia="en-GB"/>
-        </w:rPr>
-      </w:pPr>
+        <w:rPr>
+          <w:lang w:eastAsia="en-GB"/>
+        </w:rPr>
+      </w:pPr>
+      <w:r>
+        <w:rPr>
+          <w:rStyle w:val="eop"/>
+          <w:shd w:val="clear" w:color="auto" w:fill="FFFFFF"/>
+        </w:rPr>
+        <w:t>While the add user and add channel options should not be unique to this process, they are still part of the process for making a new room and should be given immediately.</w:t>
+      </w:r>
     </w:p>
     <w:sectPr>
       <w:pgSz w:w="15840" w:h="12240" w:orient="landscape"/>

</xml_diff>

<commit_message>
Update Software Design - Project Design.docx
Added writeups for each arrow/flow/action
</commit_message>
<xml_diff>
--- a/Documentation/Software Design - Project Design.docx
+++ b/Documentation/Software Design - Project Design.docx
@@ -4,10 +4,18 @@
   <w:body>
     <w:p>
       <w:pPr>
-        <w:pStyle w:val="Heading3"/>
+        <w:pStyle w:val="Heading1"/>
       </w:pPr>
       <w:r>
         <w:t>Use Case Diagrams:</w:t>
+      </w:r>
+    </w:p>
+    <w:p>
+      <w:pPr>
+        <w:pStyle w:val="Heading2"/>
+      </w:pPr>
+      <w:r>
+        <w:t>Introduction:</w:t>
       </w:r>
     </w:p>
     <w:p>
@@ -223,19 +231,7 @@
         <w:rPr>
           <w:lang w:eastAsia="en-GB"/>
         </w:rPr>
-        <w:t xml:space="preserve">The diagram shows the process that occurs when a user makes a new room. The user is assumed to be Admin as by making a room the user becomes that Room’s Admin by default. The new room is </w:t>
-      </w:r>
-      <w:r>
-        <w:rPr>
-          <w:lang w:eastAsia="en-GB"/>
-        </w:rPr>
-        <w:t>made,</w:t>
-      </w:r>
-      <w:r>
-        <w:rPr>
-          <w:lang w:eastAsia="en-GB"/>
-        </w:rPr>
-        <w:t xml:space="preserve"> and the database </w:t>
+        <w:t xml:space="preserve">The diagram shows the process that occurs when a user makes a new room. The user is assumed to be Admin as by making a room the user becomes that Room’s Admin by default. The new room is made, and the database </w:t>
       </w:r>
       <w:r>
         <w:rPr>
@@ -264,49 +260,792 @@
     </w:p>
     <w:p>
       <w:pPr>
-        <w:rPr>
-          <w:rFonts w:ascii="Times New Roman" w:eastAsia="Times New Roman" w:hAnsi="Times New Roman" w:cs="Times New Roman"/>
+        <w:sectPr>
+          <w:pgSz w:w="12240" w:h="15840"/>
+          <w:pgMar w:top="1440" w:right="1440" w:bottom="1440" w:left="1440" w:header="720" w:footer="720" w:gutter="0"/>
+          <w:cols w:space="720"/>
+          <w:docGrid w:linePitch="360"/>
+        </w:sectPr>
+      </w:pPr>
+    </w:p>
+    <w:p>
+      <w:r>
+        <w:rPr>
           <w:b/>
           <w:bCs/>
-          <w:sz w:val="27"/>
-          <w:szCs w:val="27"/>
-          <w:lang w:eastAsia="en-GB"/>
-        </w:rPr>
-      </w:pPr>
-      <w:r>
-        <w:rPr>
-          <w:rFonts w:ascii="Times New Roman" w:eastAsia="Times New Roman" w:hAnsi="Times New Roman" w:cs="Times New Roman"/>
+          <w:noProof/>
+        </w:rPr>
+        <w:lastRenderedPageBreak/>
+        <mc:AlternateContent>
+          <mc:Choice Requires="wps">
+            <w:drawing>
+              <wp:anchor distT="0" distB="0" distL="114300" distR="114300" simplePos="0" relativeHeight="251660288" behindDoc="1" locked="0" layoutInCell="1" allowOverlap="1" wp14:anchorId="2122F605" wp14:editId="7E06C2A5">
+                <wp:simplePos x="0" y="0"/>
+                <wp:positionH relativeFrom="column">
+                  <wp:posOffset>0</wp:posOffset>
+                </wp:positionH>
+                <wp:positionV relativeFrom="paragraph">
+                  <wp:posOffset>2971800</wp:posOffset>
+                </wp:positionV>
+                <wp:extent cx="8229600" cy="635"/>
+                <wp:effectExtent l="0" t="0" r="0" b="0"/>
+                <wp:wrapTight wrapText="bothSides">
+                  <wp:wrapPolygon edited="0">
+                    <wp:start x="0" y="0"/>
+                    <wp:lineTo x="0" y="21600"/>
+                    <wp:lineTo x="21600" y="21600"/>
+                    <wp:lineTo x="21600" y="0"/>
+                  </wp:wrapPolygon>
+                </wp:wrapTight>
+                <wp:docPr id="2" name="Text Box 2"/>
+                <wp:cNvGraphicFramePr/>
+                <a:graphic xmlns:a="http://schemas.openxmlformats.org/drawingml/2006/main">
+                  <a:graphicData uri="http://schemas.microsoft.com/office/word/2010/wordprocessingShape">
+                    <wps:wsp>
+                      <wps:cNvSpPr txBox="1"/>
+                      <wps:spPr>
+                        <a:xfrm>
+                          <a:off x="0" y="0"/>
+                          <a:ext cx="8229600" cy="635"/>
+                        </a:xfrm>
+                        <a:prstGeom prst="rect">
+                          <a:avLst/>
+                        </a:prstGeom>
+                        <a:solidFill>
+                          <a:prstClr val="white"/>
+                        </a:solidFill>
+                        <a:ln>
+                          <a:noFill/>
+                        </a:ln>
+                      </wps:spPr>
+                      <wps:txbx>
+                        <w:txbxContent>
+                          <w:p>
+                            <w:pPr>
+                              <w:pStyle w:val="Caption"/>
+                              <w:jc w:val="center"/>
+                              <w:rPr>
+                                <w:noProof/>
+                              </w:rPr>
+                            </w:pPr>
+                            <w:r>
+                              <w:t xml:space="preserve">Figure </w:t>
+                            </w:r>
+                            <w:r>
+                              <w:fldChar w:fldCharType="begin"/>
+                            </w:r>
+                            <w:r>
+                              <w:instrText xml:space="preserve"> SEQ Figure \* ARABIC </w:instrText>
+                            </w:r>
+                            <w:r>
+                              <w:fldChar w:fldCharType="separate"/>
+                            </w:r>
+                            <w:r>
+                              <w:rPr>
+                                <w:noProof/>
+                              </w:rPr>
+                              <w:t>1</w:t>
+                            </w:r>
+                            <w:r>
+                              <w:fldChar w:fldCharType="end"/>
+                            </w:r>
+                            <w:r>
+                              <w:t>.1: Login Use Case</w:t>
+                            </w:r>
+                          </w:p>
+                        </w:txbxContent>
+                      </wps:txbx>
+                      <wps:bodyPr rot="0" spcFirstLastPara="0" vertOverflow="overflow" horzOverflow="overflow" vert="horz" wrap="square" lIns="0" tIns="0" rIns="0" bIns="0" numCol="1" spcCol="0" rtlCol="0" fromWordArt="0" anchor="t" anchorCtr="0" forceAA="0" compatLnSpc="1">
+                        <a:prstTxWarp prst="textNoShape">
+                          <a:avLst/>
+                        </a:prstTxWarp>
+                        <a:spAutoFit/>
+                      </wps:bodyPr>
+                    </wps:wsp>
+                  </a:graphicData>
+                </a:graphic>
+              </wp:anchor>
+            </w:drawing>
+          </mc:Choice>
+          <mc:Fallback>
+            <w:pict>
+              <v:shapetype w14:anchorId="2122F605" id="_x0000_t202" coordsize="21600,21600" o:spt="202" path="m,l,21600r21600,l21600,xe">
+                <v:stroke joinstyle="miter"/>
+                <v:path gradientshapeok="t" o:connecttype="rect"/>
+              </v:shapetype>
+              <v:shape id="Text Box 2" o:spid="_x0000_s1026" type="#_x0000_t202" style="position:absolute;margin-left:0;margin-top:234pt;width:9in;height:.05pt;z-index:-251656192;visibility:visible;mso-wrap-style:square;mso-wrap-distance-left:9pt;mso-wrap-distance-top:0;mso-wrap-distance-right:9pt;mso-wrap-distance-bottom:0;mso-position-horizontal:absolute;mso-position-horizontal-relative:text;mso-position-vertical:absolute;mso-position-vertical-relative:text;v-text-anchor:top" o:gfxdata="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" stroked="f">
+                <v:textbox style="mso-fit-shape-to-text:t" inset="0,0,0,0">
+                  <w:txbxContent>
+                    <w:p>
+                      <w:pPr>
+                        <w:pStyle w:val="Caption"/>
+                        <w:jc w:val="center"/>
+                        <w:rPr>
+                          <w:noProof/>
+                        </w:rPr>
+                      </w:pPr>
+                      <w:r>
+                        <w:t xml:space="preserve">Figure </w:t>
+                      </w:r>
+                      <w:r>
+                        <w:fldChar w:fldCharType="begin"/>
+                      </w:r>
+                      <w:r>
+                        <w:instrText xml:space="preserve"> SEQ Figure \* ARABIC </w:instrText>
+                      </w:r>
+                      <w:r>
+                        <w:fldChar w:fldCharType="separate"/>
+                      </w:r>
+                      <w:r>
+                        <w:rPr>
+                          <w:noProof/>
+                        </w:rPr>
+                        <w:t>1</w:t>
+                      </w:r>
+                      <w:r>
+                        <w:fldChar w:fldCharType="end"/>
+                      </w:r>
+                      <w:r>
+                        <w:t>.1: Login Use Case</w:t>
+                      </w:r>
+                    </w:p>
+                  </w:txbxContent>
+                </v:textbox>
+                <w10:wrap type="tight"/>
+              </v:shape>
+            </w:pict>
+          </mc:Fallback>
+        </mc:AlternateContent>
+      </w:r>
+      <w:r>
+        <w:rPr>
           <w:b/>
           <w:bCs/>
-          <w:sz w:val="27"/>
-          <w:szCs w:val="27"/>
-          <w:lang w:eastAsia="en-GB"/>
-        </w:rPr>
-        <w:br w:type="page"/>
-      </w:r>
-    </w:p>
-    <w:p>
-      <w:pPr>
-        <w:rPr>
-          <w:rFonts w:ascii="Times New Roman" w:eastAsia="Times New Roman" w:hAnsi="Times New Roman" w:cs="Times New Roman"/>
+          <w:noProof/>
+        </w:rPr>
+        <w:drawing>
+          <wp:anchor distT="0" distB="0" distL="114300" distR="114300" simplePos="0" relativeHeight="251658240" behindDoc="1" locked="0" layoutInCell="1" allowOverlap="1" wp14:anchorId="56608DBB" wp14:editId="3A21FE0C">
+            <wp:simplePos x="0" y="0"/>
+            <wp:positionH relativeFrom="margin">
+              <wp:align>right</wp:align>
+            </wp:positionH>
+            <wp:positionV relativeFrom="paragraph">
+              <wp:posOffset>0</wp:posOffset>
+            </wp:positionV>
+            <wp:extent cx="8229600" cy="2914650"/>
+            <wp:effectExtent l="0" t="0" r="0" b="0"/>
+            <wp:wrapTight wrapText="bothSides">
+              <wp:wrapPolygon edited="0">
+                <wp:start x="0" y="0"/>
+                <wp:lineTo x="0" y="21459"/>
+                <wp:lineTo x="21550" y="21459"/>
+                <wp:lineTo x="21550" y="0"/>
+                <wp:lineTo x="0" y="0"/>
+              </wp:wrapPolygon>
+            </wp:wrapTight>
+            <wp:docPr id="1" name="Picture 1"/>
+            <wp:cNvGraphicFramePr>
+              <a:graphicFrameLocks xmlns:a="http://schemas.openxmlformats.org/drawingml/2006/main" noChangeAspect="1"/>
+            </wp:cNvGraphicFramePr>
+            <a:graphic xmlns:a="http://schemas.openxmlformats.org/drawingml/2006/main">
+              <a:graphicData uri="http://schemas.openxmlformats.org/drawingml/2006/picture">
+                <pic:pic xmlns:pic="http://schemas.openxmlformats.org/drawingml/2006/picture">
+                  <pic:nvPicPr>
+                    <pic:cNvPr id="0" name="Picture 1"/>
+                    <pic:cNvPicPr>
+                      <a:picLocks noChangeAspect="1" noChangeArrowheads="1"/>
+                    </pic:cNvPicPr>
+                  </pic:nvPicPr>
+                  <pic:blipFill>
+                    <a:blip r:embed="rId6">
+                      <a:extLst>
+                        <a:ext uri="{28A0092B-C50C-407E-A947-70E740481C1C}">
+                          <a14:useLocalDpi xmlns:a14="http://schemas.microsoft.com/office/drawing/2010/main" val="0"/>
+                        </a:ext>
+                      </a:extLst>
+                    </a:blip>
+                    <a:srcRect/>
+                    <a:stretch>
+                      <a:fillRect/>
+                    </a:stretch>
+                  </pic:blipFill>
+                  <pic:spPr bwMode="auto">
+                    <a:xfrm>
+                      <a:off x="0" y="0"/>
+                      <a:ext cx="8229600" cy="2914650"/>
+                    </a:xfrm>
+                    <a:prstGeom prst="rect">
+                      <a:avLst/>
+                    </a:prstGeom>
+                    <a:noFill/>
+                    <a:ln>
+                      <a:noFill/>
+                    </a:ln>
+                  </pic:spPr>
+                </pic:pic>
+              </a:graphicData>
+            </a:graphic>
+            <wp14:sizeRelH relativeFrom="page">
+              <wp14:pctWidth>0</wp14:pctWidth>
+            </wp14:sizeRelH>
+            <wp14:sizeRelV relativeFrom="page">
+              <wp14:pctHeight>0</wp14:pctHeight>
+            </wp14:sizeRelV>
+          </wp:anchor>
+        </w:drawing>
+      </w:r>
+      <w:r>
+        <w:rPr>
+          <w:lang w:eastAsia="en-GB"/>
+        </w:rPr>
+        <w:t>Login</w:t>
+      </w:r>
+      <w:r>
+        <w:rPr>
+          <w:lang w:eastAsia="en-GB"/>
+        </w:rPr>
+        <w:t xml:space="preserve"> includes the input login credentials. Input login credentials includes authorise credentials. Authorise credentials extends to valid password</w:t>
+      </w:r>
+      <w:r>
+        <w:rPr>
+          <w:lang w:eastAsia="en-GB"/>
+        </w:rPr>
+        <w:t xml:space="preserve">. Authorise credentials also extends to </w:t>
+      </w:r>
+      <w:r>
+        <w:rPr>
+          <w:lang w:eastAsia="en-GB"/>
+        </w:rPr>
+        <w:t>invalid password.</w:t>
+      </w:r>
+    </w:p>
+    <w:p>
+      <w:pPr>
+        <w:rPr>
           <w:b/>
           <w:bCs/>
-          <w:sz w:val="27"/>
-          <w:szCs w:val="27"/>
-          <w:lang w:eastAsia="en-GB"/>
-        </w:rPr>
-      </w:pPr>
-      <w:r>
-        <w:rPr>
-          <w:rFonts w:ascii="Times New Roman" w:eastAsia="Times New Roman" w:hAnsi="Times New Roman" w:cs="Times New Roman"/>
+          <w:lang w:eastAsia="en-GB"/>
+        </w:rPr>
+      </w:pPr>
+      <w:r>
+        <w:rPr>
           <w:b/>
           <w:bCs/>
-          <w:sz w:val="27"/>
-          <w:szCs w:val="27"/>
+          <w:lang w:eastAsia="en-GB"/>
+        </w:rPr>
+        <w:br w:type="page"/>
+      </w:r>
+    </w:p>
+    <w:p>
+      <w:pPr>
+        <w:rPr>
+          <w:lang w:eastAsia="en-GB"/>
+        </w:rPr>
+      </w:pPr>
+      <w:r>
+        <w:rPr>
+          <w:noProof/>
+        </w:rPr>
+        <w:lastRenderedPageBreak/>
+        <mc:AlternateContent>
+          <mc:Choice Requires="wps">
+            <w:drawing>
+              <wp:anchor distT="0" distB="0" distL="114300" distR="114300" simplePos="0" relativeHeight="251663360" behindDoc="0" locked="0" layoutInCell="1" allowOverlap="1" wp14:anchorId="55DBD0C1" wp14:editId="0EB00881">
+                <wp:simplePos x="0" y="0"/>
+                <wp:positionH relativeFrom="margin">
+                  <wp:align>right</wp:align>
+                </wp:positionH>
+                <wp:positionV relativeFrom="paragraph">
+                  <wp:posOffset>4124325</wp:posOffset>
+                </wp:positionV>
+                <wp:extent cx="8229600" cy="635"/>
+                <wp:effectExtent l="0" t="0" r="0" b="0"/>
+                <wp:wrapSquare wrapText="bothSides"/>
+                <wp:docPr id="4" name="Text Box 4"/>
+                <wp:cNvGraphicFramePr/>
+                <a:graphic xmlns:a="http://schemas.openxmlformats.org/drawingml/2006/main">
+                  <a:graphicData uri="http://schemas.microsoft.com/office/word/2010/wordprocessingShape">
+                    <wps:wsp>
+                      <wps:cNvSpPr txBox="1"/>
+                      <wps:spPr>
+                        <a:xfrm>
+                          <a:off x="0" y="0"/>
+                          <a:ext cx="8229600" cy="635"/>
+                        </a:xfrm>
+                        <a:prstGeom prst="rect">
+                          <a:avLst/>
+                        </a:prstGeom>
+                        <a:solidFill>
+                          <a:prstClr val="white"/>
+                        </a:solidFill>
+                        <a:ln>
+                          <a:noFill/>
+                        </a:ln>
+                      </wps:spPr>
+                      <wps:txbx>
+                        <w:txbxContent>
+                          <w:p>
+                            <w:pPr>
+                              <w:pStyle w:val="Caption"/>
+                              <w:jc w:val="center"/>
+                              <w:rPr>
+                                <w:b/>
+                                <w:bCs/>
+                                <w:noProof/>
+                              </w:rPr>
+                            </w:pPr>
+                            <w:r>
+                              <w:t>Figure 1.2: Send Message Use Case</w:t>
+                            </w:r>
+                          </w:p>
+                        </w:txbxContent>
+                      </wps:txbx>
+                      <wps:bodyPr rot="0" spcFirstLastPara="0" vertOverflow="overflow" horzOverflow="overflow" vert="horz" wrap="square" lIns="0" tIns="0" rIns="0" bIns="0" numCol="1" spcCol="0" rtlCol="0" fromWordArt="0" anchor="t" anchorCtr="0" forceAA="0" compatLnSpc="1">
+                        <a:prstTxWarp prst="textNoShape">
+                          <a:avLst/>
+                        </a:prstTxWarp>
+                        <a:spAutoFit/>
+                      </wps:bodyPr>
+                    </wps:wsp>
+                  </a:graphicData>
+                </a:graphic>
+              </wp:anchor>
+            </w:drawing>
+          </mc:Choice>
+          <mc:Fallback>
+            <w:pict>
+              <v:shape w14:anchorId="55DBD0C1" id="Text Box 4" o:spid="_x0000_s1027" type="#_x0000_t202" style="position:absolute;margin-left:596.8pt;margin-top:324.75pt;width:9in;height:.05pt;z-index:251663360;visibility:visible;mso-wrap-style:square;mso-wrap-distance-left:9pt;mso-wrap-distance-top:0;mso-wrap-distance-right:9pt;mso-wrap-distance-bottom:0;mso-position-horizontal:right;mso-position-horizontal-relative:margin;mso-position-vertical:absolute;mso-position-vertical-relative:text;v-text-anchor:top" o:gfxdata="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" stroked="f">
+                <v:textbox style="mso-fit-shape-to-text:t" inset="0,0,0,0">
+                  <w:txbxContent>
+                    <w:p>
+                      <w:pPr>
+                        <w:pStyle w:val="Caption"/>
+                        <w:jc w:val="center"/>
+                        <w:rPr>
+                          <w:b/>
+                          <w:bCs/>
+                          <w:noProof/>
+                        </w:rPr>
+                      </w:pPr>
+                      <w:r>
+                        <w:t>Figure 1.2: Send Message Use Case</w:t>
+                      </w:r>
+                    </w:p>
+                  </w:txbxContent>
+                </v:textbox>
+                <w10:wrap type="square" anchorx="margin"/>
+              </v:shape>
+            </w:pict>
+          </mc:Fallback>
+        </mc:AlternateContent>
+      </w:r>
+      <w:r>
+        <w:rPr>
+          <w:b/>
+          <w:bCs/>
+          <w:noProof/>
+          <w:lang w:eastAsia="en-GB"/>
+        </w:rPr>
+        <w:drawing>
+          <wp:anchor distT="0" distB="0" distL="114300" distR="114300" simplePos="0" relativeHeight="251661312" behindDoc="0" locked="0" layoutInCell="1" allowOverlap="1" wp14:anchorId="31612C18" wp14:editId="31479D0A">
+            <wp:simplePos x="0" y="0"/>
+            <wp:positionH relativeFrom="margin">
+              <wp:align>right</wp:align>
+            </wp:positionH>
+            <wp:positionV relativeFrom="paragraph">
+              <wp:posOffset>0</wp:posOffset>
+            </wp:positionV>
+            <wp:extent cx="8229600" cy="4067175"/>
+            <wp:effectExtent l="0" t="0" r="0" b="9525"/>
+            <wp:wrapSquare wrapText="bothSides"/>
+            <wp:docPr id="3" name="Picture 3"/>
+            <wp:cNvGraphicFramePr>
+              <a:graphicFrameLocks xmlns:a="http://schemas.openxmlformats.org/drawingml/2006/main" noChangeAspect="1"/>
+            </wp:cNvGraphicFramePr>
+            <a:graphic xmlns:a="http://schemas.openxmlformats.org/drawingml/2006/main">
+              <a:graphicData uri="http://schemas.openxmlformats.org/drawingml/2006/picture">
+                <pic:pic xmlns:pic="http://schemas.openxmlformats.org/drawingml/2006/picture">
+                  <pic:nvPicPr>
+                    <pic:cNvPr id="0" name="Picture 2"/>
+                    <pic:cNvPicPr>
+                      <a:picLocks noChangeAspect="1" noChangeArrowheads="1"/>
+                    </pic:cNvPicPr>
+                  </pic:nvPicPr>
+                  <pic:blipFill>
+                    <a:blip r:embed="rId7">
+                      <a:extLst>
+                        <a:ext uri="{28A0092B-C50C-407E-A947-70E740481C1C}">
+                          <a14:useLocalDpi xmlns:a14="http://schemas.microsoft.com/office/drawing/2010/main" val="0"/>
+                        </a:ext>
+                      </a:extLst>
+                    </a:blip>
+                    <a:srcRect/>
+                    <a:stretch>
+                      <a:fillRect/>
+                    </a:stretch>
+                  </pic:blipFill>
+                  <pic:spPr bwMode="auto">
+                    <a:xfrm>
+                      <a:off x="0" y="0"/>
+                      <a:ext cx="8229600" cy="4067175"/>
+                    </a:xfrm>
+                    <a:prstGeom prst="rect">
+                      <a:avLst/>
+                    </a:prstGeom>
+                    <a:noFill/>
+                    <a:ln>
+                      <a:noFill/>
+                    </a:ln>
+                  </pic:spPr>
+                </pic:pic>
+              </a:graphicData>
+            </a:graphic>
+            <wp14:sizeRelH relativeFrom="page">
+              <wp14:pctWidth>0</wp14:pctWidth>
+            </wp14:sizeRelH>
+            <wp14:sizeRelV relativeFrom="page">
+              <wp14:pctHeight>0</wp14:pctHeight>
+            </wp14:sizeRelV>
+          </wp:anchor>
+        </w:drawing>
+      </w:r>
+      <w:r>
+        <w:rPr>
+          <w:lang w:eastAsia="en-GB"/>
+        </w:rPr>
+        <w:t>Source user</w:t>
+      </w:r>
+      <w:r>
+        <w:rPr>
+          <w:lang w:eastAsia="en-GB"/>
+        </w:rPr>
+        <w:t xml:space="preserve"> actor</w:t>
+      </w:r>
+      <w:r>
+        <w:rPr>
+          <w:lang w:eastAsia="en-GB"/>
+        </w:rPr>
+        <w:t xml:space="preserve"> is associated with the send message use case. Send Message includes validate connection. Validate connection extends to user offline. User offline includes store message. Store message includes update database. It also includes validate connection. Validate connection also extends to user online. User online includes update logs. Update logs includes update database. Update database is associated with the Database</w:t>
+      </w:r>
+      <w:r>
+        <w:rPr>
+          <w:lang w:eastAsia="en-GB"/>
+        </w:rPr>
+        <w:t xml:space="preserve"> actor</w:t>
+      </w:r>
+      <w:r>
+        <w:rPr>
+          <w:lang w:eastAsia="en-GB"/>
+        </w:rPr>
+        <w:t>. User online includes notify contact. User online also includes update chat. Receive message includes update chat. Receive message also includes notify contact. Target User</w:t>
+      </w:r>
+      <w:r>
+        <w:rPr>
+          <w:lang w:eastAsia="en-GB"/>
+        </w:rPr>
+        <w:t xml:space="preserve"> actor</w:t>
+      </w:r>
+      <w:r>
+        <w:rPr>
+          <w:lang w:eastAsia="en-GB"/>
+        </w:rPr>
+        <w:t xml:space="preserve"> is associated with the receive message use case.</w:t>
+      </w:r>
+    </w:p>
+    <w:p>
+      <w:pPr>
+        <w:rPr>
+          <w:lang w:eastAsia="en-GB"/>
+        </w:rPr>
+      </w:pPr>
+      <w:r>
+        <w:rPr>
+          <w:lang w:eastAsia="en-GB"/>
+        </w:rPr>
+        <w:br w:type="page"/>
+      </w:r>
+    </w:p>
+    <w:p>
+      <w:pPr>
+        <w:rPr>
+          <w:lang w:eastAsia="en-GB"/>
+        </w:rPr>
+        <w:sectPr>
+          <w:pgSz w:w="15840" w:h="12240" w:orient="landscape"/>
+          <w:pgMar w:top="1440" w:right="1440" w:bottom="1440" w:left="1440" w:header="720" w:footer="720" w:gutter="0"/>
+          <w:cols w:space="720"/>
+          <w:docGrid w:linePitch="360"/>
+        </w:sectPr>
+      </w:pPr>
+      <w:r>
+        <w:rPr>
+          <w:noProof/>
+        </w:rPr>
+        <w:lastRenderedPageBreak/>
+        <mc:AlternateContent>
+          <mc:Choice Requires="wps">
+            <w:drawing>
+              <wp:anchor distT="0" distB="0" distL="114300" distR="114300" simplePos="0" relativeHeight="251672576" behindDoc="0" locked="0" layoutInCell="1" allowOverlap="1" wp14:anchorId="06DAB0E7" wp14:editId="60C56C3B">
+                <wp:simplePos x="0" y="0"/>
+                <wp:positionH relativeFrom="column">
+                  <wp:posOffset>381000</wp:posOffset>
+                </wp:positionH>
+                <wp:positionV relativeFrom="paragraph">
+                  <wp:posOffset>4486275</wp:posOffset>
+                </wp:positionV>
+                <wp:extent cx="7467600" cy="635"/>
+                <wp:effectExtent l="0" t="0" r="0" b="0"/>
+                <wp:wrapTopAndBottom/>
+                <wp:docPr id="14" name="Text Box 14"/>
+                <wp:cNvGraphicFramePr/>
+                <a:graphic xmlns:a="http://schemas.openxmlformats.org/drawingml/2006/main">
+                  <a:graphicData uri="http://schemas.microsoft.com/office/word/2010/wordprocessingShape">
+                    <wps:wsp>
+                      <wps:cNvSpPr txBox="1"/>
+                      <wps:spPr>
+                        <a:xfrm>
+                          <a:off x="0" y="0"/>
+                          <a:ext cx="7467600" cy="635"/>
+                        </a:xfrm>
+                        <a:prstGeom prst="rect">
+                          <a:avLst/>
+                        </a:prstGeom>
+                        <a:solidFill>
+                          <a:prstClr val="white"/>
+                        </a:solidFill>
+                        <a:ln>
+                          <a:noFill/>
+                        </a:ln>
+                      </wps:spPr>
+                      <wps:txbx>
+                        <w:txbxContent>
+                          <w:p>
+                            <w:pPr>
+                              <w:pStyle w:val="Caption"/>
+                              <w:jc w:val="center"/>
+                              <w:rPr>
+                                <w:noProof/>
+                              </w:rPr>
+                            </w:pPr>
+                            <w:r>
+                              <w:t xml:space="preserve">Figure </w:t>
+                            </w:r>
+                            <w:r>
+                              <w:fldChar w:fldCharType="begin"/>
+                            </w:r>
+                            <w:r>
+                              <w:instrText xml:space="preserve"> SEQ Figure \* ARABIC </w:instrText>
+                            </w:r>
+                            <w:r>
+                              <w:fldChar w:fldCharType="separate"/>
+                            </w:r>
+                            <w:r>
+                              <w:rPr>
+                                <w:noProof/>
+                              </w:rPr>
+                              <w:t>2</w:t>
+                            </w:r>
+                            <w:r>
+                              <w:fldChar w:fldCharType="end"/>
+                            </w:r>
+                            <w:r>
+                              <w:t>.3: Make Room Use Case</w:t>
+                            </w:r>
+                          </w:p>
+                        </w:txbxContent>
+                      </wps:txbx>
+                      <wps:bodyPr rot="0" spcFirstLastPara="0" vertOverflow="overflow" horzOverflow="overflow" vert="horz" wrap="square" lIns="0" tIns="0" rIns="0" bIns="0" numCol="1" spcCol="0" rtlCol="0" fromWordArt="0" anchor="t" anchorCtr="0" forceAA="0" compatLnSpc="1">
+                        <a:prstTxWarp prst="textNoShape">
+                          <a:avLst/>
+                        </a:prstTxWarp>
+                        <a:spAutoFit/>
+                      </wps:bodyPr>
+                    </wps:wsp>
+                  </a:graphicData>
+                </a:graphic>
+              </wp:anchor>
+            </w:drawing>
+          </mc:Choice>
+          <mc:Fallback>
+            <w:pict>
+              <v:shape w14:anchorId="06DAB0E7" id="Text Box 14" o:spid="_x0000_s1028" type="#_x0000_t202" style="position:absolute;margin-left:30pt;margin-top:353.25pt;width:588pt;height:.05pt;z-index:251672576;visibility:visible;mso-wrap-style:square;mso-wrap-distance-left:9pt;mso-wrap-distance-top:0;mso-wrap-distance-right:9pt;mso-wrap-distance-bottom:0;mso-position-horizontal:absolute;mso-position-horizontal-relative:text;mso-position-vertical:absolute;mso-position-vertical-relative:text;v-text-anchor:top" o:gfxdata="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" stroked="f">
+                <v:textbox style="mso-fit-shape-to-text:t" inset="0,0,0,0">
+                  <w:txbxContent>
+                    <w:p>
+                      <w:pPr>
+                        <w:pStyle w:val="Caption"/>
+                        <w:jc w:val="center"/>
+                        <w:rPr>
+                          <w:noProof/>
+                        </w:rPr>
+                      </w:pPr>
+                      <w:r>
+                        <w:t xml:space="preserve">Figure </w:t>
+                      </w:r>
+                      <w:r>
+                        <w:fldChar w:fldCharType="begin"/>
+                      </w:r>
+                      <w:r>
+                        <w:instrText xml:space="preserve"> SEQ Figure \* ARABIC </w:instrText>
+                      </w:r>
+                      <w:r>
+                        <w:fldChar w:fldCharType="separate"/>
+                      </w:r>
+                      <w:r>
+                        <w:rPr>
+                          <w:noProof/>
+                        </w:rPr>
+                        <w:t>2</w:t>
+                      </w:r>
+                      <w:r>
+                        <w:fldChar w:fldCharType="end"/>
+                      </w:r>
+                      <w:r>
+                        <w:t>.3: Make Room Use Case</w:t>
+                      </w:r>
+                    </w:p>
+                  </w:txbxContent>
+                </v:textbox>
+                <w10:wrap type="topAndBottom"/>
+              </v:shape>
+            </w:pict>
+          </mc:Fallback>
+        </mc:AlternateContent>
+      </w:r>
+      <w:r>
+        <w:rPr>
+          <w:noProof/>
+          <w:lang w:eastAsia="en-GB"/>
+        </w:rPr>
+        <w:drawing>
+          <wp:anchor distT="0" distB="0" distL="114300" distR="114300" simplePos="0" relativeHeight="251670528" behindDoc="0" locked="0" layoutInCell="1" allowOverlap="1" wp14:anchorId="28350F24" wp14:editId="2B64B2B4">
+            <wp:simplePos x="0" y="0"/>
+            <wp:positionH relativeFrom="margin">
+              <wp:align>center</wp:align>
+            </wp:positionH>
+            <wp:positionV relativeFrom="paragraph">
+              <wp:posOffset>0</wp:posOffset>
+            </wp:positionV>
+            <wp:extent cx="7467600" cy="4429125"/>
+            <wp:effectExtent l="0" t="0" r="0" b="9525"/>
+            <wp:wrapTopAndBottom/>
+            <wp:docPr id="13" name="Picture 13"/>
+            <wp:cNvGraphicFramePr>
+              <a:graphicFrameLocks xmlns:a="http://schemas.openxmlformats.org/drawingml/2006/main" noChangeAspect="1"/>
+            </wp:cNvGraphicFramePr>
+            <a:graphic xmlns:a="http://schemas.openxmlformats.org/drawingml/2006/main">
+              <a:graphicData uri="http://schemas.openxmlformats.org/drawingml/2006/picture">
+                <pic:pic xmlns:pic="http://schemas.openxmlformats.org/drawingml/2006/picture">
+                  <pic:nvPicPr>
+                    <pic:cNvPr id="0" name="Picture 8"/>
+                    <pic:cNvPicPr>
+                      <a:picLocks noChangeAspect="1" noChangeArrowheads="1"/>
+                    </pic:cNvPicPr>
+                  </pic:nvPicPr>
+                  <pic:blipFill>
+                    <a:blip r:embed="rId8">
+                      <a:extLst>
+                        <a:ext uri="{28A0092B-C50C-407E-A947-70E740481C1C}">
+                          <a14:useLocalDpi xmlns:a14="http://schemas.microsoft.com/office/drawing/2010/main" val="0"/>
+                        </a:ext>
+                      </a:extLst>
+                    </a:blip>
+                    <a:srcRect/>
+                    <a:stretch>
+                      <a:fillRect/>
+                    </a:stretch>
+                  </pic:blipFill>
+                  <pic:spPr bwMode="auto">
+                    <a:xfrm>
+                      <a:off x="0" y="0"/>
+                      <a:ext cx="7467600" cy="4429125"/>
+                    </a:xfrm>
+                    <a:prstGeom prst="rect">
+                      <a:avLst/>
+                    </a:prstGeom>
+                    <a:noFill/>
+                    <a:ln>
+                      <a:noFill/>
+                    </a:ln>
+                  </pic:spPr>
+                </pic:pic>
+              </a:graphicData>
+            </a:graphic>
+            <wp14:sizeRelH relativeFrom="page">
+              <wp14:pctWidth>0</wp14:pctWidth>
+            </wp14:sizeRelH>
+            <wp14:sizeRelV relativeFrom="page">
+              <wp14:pctHeight>0</wp14:pctHeight>
+            </wp14:sizeRelV>
+          </wp:anchor>
+        </w:drawing>
+      </w:r>
+      <w:r>
+        <w:rPr>
+          <w:lang w:eastAsia="en-GB"/>
+        </w:rPr>
+        <w:t>Admin</w:t>
+      </w:r>
+      <w:r>
+        <w:rPr>
+          <w:lang w:eastAsia="en-GB"/>
+        </w:rPr>
+        <w:t xml:space="preserve"> actor</w:t>
+      </w:r>
+      <w:r>
+        <w:rPr>
+          <w:lang w:eastAsia="en-GB"/>
+        </w:rPr>
+        <w:t xml:space="preserve"> is associated with make room use case. Make room use case includes update database. </w:t>
+      </w:r>
+      <w:r>
+        <w:rPr>
+          <w:lang w:eastAsia="en-GB"/>
+        </w:rPr>
+        <w:t>Update database is associated with the database actor</w:t>
+      </w:r>
+      <w:r>
+        <w:rPr>
+          <w:lang w:eastAsia="en-GB"/>
+        </w:rPr>
+        <w:t>. Make room extends to create channel. Create channel includes update database. Make room also extends to add user. Add user is associated with the user actor. Add user also extends to make moderator. Make moderator is associated with the moderator actor. The admin is a child of the moderator.</w:t>
+      </w:r>
+      <w:r>
+        <w:rPr>
+          <w:lang w:eastAsia="en-GB"/>
+        </w:rPr>
+        <w:br/>
+      </w:r>
+    </w:p>
+    <w:p>
+      <w:pPr>
+        <w:pStyle w:val="Heading1"/>
+        <w:rPr>
+          <w:rFonts w:eastAsia="Times New Roman"/>
+          <w:lang w:eastAsia="en-GB"/>
+        </w:rPr>
+      </w:pPr>
+      <w:r>
+        <w:rPr>
+          <w:rFonts w:eastAsia="Times New Roman"/>
           <w:lang w:eastAsia="en-GB"/>
         </w:rPr>
         <w:lastRenderedPageBreak/>
         <w:t>Activity Diagrams:</w:t>
+      </w:r>
+    </w:p>
+    <w:p>
+      <w:pPr>
+        <w:pStyle w:val="Heading2"/>
+        <w:rPr>
+          <w:lang w:eastAsia="en-GB"/>
+        </w:rPr>
+      </w:pPr>
+      <w:r>
+        <w:rPr>
+          <w:lang w:eastAsia="en-GB"/>
+        </w:rPr>
+        <w:t>Introduction:</w:t>
       </w:r>
     </w:p>
     <w:p>
@@ -448,15 +1187,550 @@
     <w:p>
       <w:pPr>
         <w:rPr>
-          <w:lang w:eastAsia="en-GB"/>
-        </w:rPr>
-      </w:pPr>
-      <w:r>
-        <w:rPr>
           <w:rStyle w:val="eop"/>
           <w:shd w:val="clear" w:color="auto" w:fill="FFFFFF"/>
         </w:rPr>
+        <w:sectPr>
+          <w:pgSz w:w="12240" w:h="15840"/>
+          <w:pgMar w:top="1440" w:right="1440" w:bottom="1440" w:left="1440" w:header="720" w:footer="720" w:gutter="0"/>
+          <w:cols w:space="720"/>
+          <w:docGrid w:linePitch="360"/>
+        </w:sectPr>
+      </w:pPr>
+      <w:r>
+        <w:rPr>
+          <w:rStyle w:val="eop"/>
+          <w:shd w:val="clear" w:color="auto" w:fill="FFFFFF"/>
+        </w:rPr>
         <w:t>While the add user and add channel options should not be unique to this process, they are still part of the process for making a new room and should be given immediately.</w:t>
+      </w:r>
+    </w:p>
+    <w:p>
+      <w:pPr>
+        <w:rPr>
+          <w:lang w:eastAsia="en-GB"/>
+        </w:rPr>
+      </w:pPr>
+      <w:r>
+        <w:rPr>
+          <w:noProof/>
+          <w:lang w:eastAsia="en-GB"/>
+        </w:rPr>
+        <w:lastRenderedPageBreak/>
+        <w:drawing>
+          <wp:anchor distT="0" distB="0" distL="114300" distR="114300" simplePos="0" relativeHeight="251667456" behindDoc="0" locked="0" layoutInCell="1" allowOverlap="1" wp14:anchorId="538FF5F6" wp14:editId="366D86B3">
+            <wp:simplePos x="0" y="0"/>
+            <wp:positionH relativeFrom="margin">
+              <wp:align>center</wp:align>
+            </wp:positionH>
+            <wp:positionV relativeFrom="paragraph">
+              <wp:posOffset>0</wp:posOffset>
+            </wp:positionV>
+            <wp:extent cx="6572250" cy="3840480"/>
+            <wp:effectExtent l="0" t="0" r="0" b="7620"/>
+            <wp:wrapTopAndBottom/>
+            <wp:docPr id="7" name="Picture 7"/>
+            <wp:cNvGraphicFramePr>
+              <a:graphicFrameLocks xmlns:a="http://schemas.openxmlformats.org/drawingml/2006/main" noChangeAspect="1"/>
+            </wp:cNvGraphicFramePr>
+            <a:graphic xmlns:a="http://schemas.openxmlformats.org/drawingml/2006/main">
+              <a:graphicData uri="http://schemas.openxmlformats.org/drawingml/2006/picture">
+                <pic:pic xmlns:pic="http://schemas.openxmlformats.org/drawingml/2006/picture">
+                  <pic:nvPicPr>
+                    <pic:cNvPr id="0" name="Picture 4"/>
+                    <pic:cNvPicPr>
+                      <a:picLocks noChangeAspect="1" noChangeArrowheads="1"/>
+                    </pic:cNvPicPr>
+                  </pic:nvPicPr>
+                  <pic:blipFill>
+                    <a:blip r:embed="rId9">
+                      <a:extLst>
+                        <a:ext uri="{28A0092B-C50C-407E-A947-70E740481C1C}">
+                          <a14:useLocalDpi xmlns:a14="http://schemas.microsoft.com/office/drawing/2010/main" val="0"/>
+                        </a:ext>
+                      </a:extLst>
+                    </a:blip>
+                    <a:srcRect/>
+                    <a:stretch>
+                      <a:fillRect/>
+                    </a:stretch>
+                  </pic:blipFill>
+                  <pic:spPr bwMode="auto">
+                    <a:xfrm>
+                      <a:off x="0" y="0"/>
+                      <a:ext cx="6572250" cy="3840480"/>
+                    </a:xfrm>
+                    <a:prstGeom prst="rect">
+                      <a:avLst/>
+                    </a:prstGeom>
+                    <a:noFill/>
+                    <a:ln>
+                      <a:noFill/>
+                    </a:ln>
+                  </pic:spPr>
+                </pic:pic>
+              </a:graphicData>
+            </a:graphic>
+            <wp14:sizeRelH relativeFrom="page">
+              <wp14:pctWidth>0</wp14:pctWidth>
+            </wp14:sizeRelH>
+            <wp14:sizeRelV relativeFrom="page">
+              <wp14:pctHeight>0</wp14:pctHeight>
+            </wp14:sizeRelV>
+          </wp:anchor>
+        </w:drawing>
+      </w:r>
+      <w:r>
+        <w:rPr>
+          <w:noProof/>
+        </w:rPr>
+        <mc:AlternateContent>
+          <mc:Choice Requires="wps">
+            <w:drawing>
+              <wp:anchor distT="0" distB="0" distL="114300" distR="114300" simplePos="0" relativeHeight="251669504" behindDoc="0" locked="0" layoutInCell="1" allowOverlap="1" wp14:anchorId="7CEA3CE6" wp14:editId="52993217">
+                <wp:simplePos x="0" y="0"/>
+                <wp:positionH relativeFrom="column">
+                  <wp:posOffset>828675</wp:posOffset>
+                </wp:positionH>
+                <wp:positionV relativeFrom="paragraph">
+                  <wp:posOffset>3897630</wp:posOffset>
+                </wp:positionV>
+                <wp:extent cx="6572250" cy="635"/>
+                <wp:effectExtent l="0" t="0" r="0" b="0"/>
+                <wp:wrapSquare wrapText="bothSides"/>
+                <wp:docPr id="8" name="Text Box 8"/>
+                <wp:cNvGraphicFramePr/>
+                <a:graphic xmlns:a="http://schemas.openxmlformats.org/drawingml/2006/main">
+                  <a:graphicData uri="http://schemas.microsoft.com/office/word/2010/wordprocessingShape">
+                    <wps:wsp>
+                      <wps:cNvSpPr txBox="1"/>
+                      <wps:spPr>
+                        <a:xfrm>
+                          <a:off x="0" y="0"/>
+                          <a:ext cx="6572250" cy="635"/>
+                        </a:xfrm>
+                        <a:prstGeom prst="rect">
+                          <a:avLst/>
+                        </a:prstGeom>
+                        <a:solidFill>
+                          <a:prstClr val="white"/>
+                        </a:solidFill>
+                        <a:ln>
+                          <a:noFill/>
+                        </a:ln>
+                      </wps:spPr>
+                      <wps:txbx>
+                        <w:txbxContent>
+                          <w:p>
+                            <w:pPr>
+                              <w:pStyle w:val="Caption"/>
+                              <w:jc w:val="center"/>
+                              <w:rPr>
+                                <w:noProof/>
+                              </w:rPr>
+                            </w:pPr>
+                            <w:r>
+                              <w:t xml:space="preserve">Figure </w:t>
+                            </w:r>
+                            <w:r>
+                              <w:fldChar w:fldCharType="begin"/>
+                            </w:r>
+                            <w:r>
+                              <w:instrText xml:space="preserve"> SEQ Figure \* ARABIC </w:instrText>
+                            </w:r>
+                            <w:r>
+                              <w:fldChar w:fldCharType="separate"/>
+                            </w:r>
+                            <w:r>
+                              <w:rPr>
+                                <w:noProof/>
+                              </w:rPr>
+                              <w:t>3</w:t>
+                            </w:r>
+                            <w:r>
+                              <w:fldChar w:fldCharType="end"/>
+                            </w:r>
+                            <w:r>
+                              <w:t>.1: Login Activity Diagram</w:t>
+                            </w:r>
+                          </w:p>
+                        </w:txbxContent>
+                      </wps:txbx>
+                      <wps:bodyPr rot="0" spcFirstLastPara="0" vertOverflow="overflow" horzOverflow="overflow" vert="horz" wrap="square" lIns="0" tIns="0" rIns="0" bIns="0" numCol="1" spcCol="0" rtlCol="0" fromWordArt="0" anchor="t" anchorCtr="0" forceAA="0" compatLnSpc="1">
+                        <a:prstTxWarp prst="textNoShape">
+                          <a:avLst/>
+                        </a:prstTxWarp>
+                        <a:spAutoFit/>
+                      </wps:bodyPr>
+                    </wps:wsp>
+                  </a:graphicData>
+                </a:graphic>
+              </wp:anchor>
+            </w:drawing>
+          </mc:Choice>
+          <mc:Fallback>
+            <w:pict>
+              <v:shape w14:anchorId="7CEA3CE6" id="Text Box 8" o:spid="_x0000_s1029" type="#_x0000_t202" style="position:absolute;margin-left:65.25pt;margin-top:306.9pt;width:517.5pt;height:.05pt;z-index:251669504;visibility:visible;mso-wrap-style:square;mso-wrap-distance-left:9pt;mso-wrap-distance-top:0;mso-wrap-distance-right:9pt;mso-wrap-distance-bottom:0;mso-position-horizontal:absolute;mso-position-horizontal-relative:text;mso-position-vertical:absolute;mso-position-vertical-relative:text;v-text-anchor:top" o:gfxdata="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" stroked="f">
+                <v:textbox style="mso-fit-shape-to-text:t" inset="0,0,0,0">
+                  <w:txbxContent>
+                    <w:p>
+                      <w:pPr>
+                        <w:pStyle w:val="Caption"/>
+                        <w:jc w:val="center"/>
+                        <w:rPr>
+                          <w:noProof/>
+                        </w:rPr>
+                      </w:pPr>
+                      <w:r>
+                        <w:t xml:space="preserve">Figure </w:t>
+                      </w:r>
+                      <w:r>
+                        <w:fldChar w:fldCharType="begin"/>
+                      </w:r>
+                      <w:r>
+                        <w:instrText xml:space="preserve"> SEQ Figure \* ARABIC </w:instrText>
+                      </w:r>
+                      <w:r>
+                        <w:fldChar w:fldCharType="separate"/>
+                      </w:r>
+                      <w:r>
+                        <w:rPr>
+                          <w:noProof/>
+                        </w:rPr>
+                        <w:t>3</w:t>
+                      </w:r>
+                      <w:r>
+                        <w:fldChar w:fldCharType="end"/>
+                      </w:r>
+                      <w:r>
+                        <w:t>.1: Login Activity Diagram</w:t>
+                      </w:r>
+                    </w:p>
+                  </w:txbxContent>
+                </v:textbox>
+                <w10:wrap type="square"/>
+              </v:shape>
+            </w:pict>
+          </mc:Fallback>
+        </mc:AlternateContent>
+      </w:r>
+    </w:p>
+    <w:p>
+      <w:pPr>
+        <w:rPr>
+          <w:lang w:eastAsia="en-GB"/>
+        </w:rPr>
+      </w:pPr>
+    </w:p>
+    <w:p>
+      <w:pPr>
+        <w:rPr>
+          <w:lang w:eastAsia="en-GB"/>
+        </w:rPr>
+      </w:pPr>
+      <w:r>
+        <w:rPr>
+          <w:lang w:eastAsia="en-GB"/>
+        </w:rPr>
+        <w:t xml:space="preserve">The login activity is initiated. User inputs their username and password. </w:t>
+      </w:r>
+      <w:r>
+        <w:rPr>
+          <w:lang w:eastAsia="en-GB"/>
+        </w:rPr>
+        <w:t>Control flow points</w:t>
+      </w:r>
+      <w:r>
+        <w:rPr>
+          <w:lang w:eastAsia="en-GB"/>
+        </w:rPr>
+        <w:t xml:space="preserve"> to a decision node to check credentials combination against database. </w:t>
+      </w:r>
+      <w:r>
+        <w:rPr>
+          <w:lang w:eastAsia="en-GB"/>
+        </w:rPr>
+        <w:t>If credentials match</w:t>
+      </w:r>
+      <w:r>
+        <w:rPr>
+          <w:lang w:eastAsia="en-GB"/>
+        </w:rPr>
+        <w:t xml:space="preserve"> the control flow logs</w:t>
+      </w:r>
+      <w:r>
+        <w:rPr>
+          <w:lang w:eastAsia="en-GB"/>
+        </w:rPr>
+        <w:t xml:space="preserve"> the user into their own space. Control flow points to activity final node</w:t>
+      </w:r>
+      <w:r>
+        <w:rPr>
+          <w:lang w:eastAsia="en-GB"/>
+        </w:rPr>
+        <w:t xml:space="preserve"> and stops all control flows.</w:t>
+      </w:r>
+      <w:r>
+        <w:rPr>
+          <w:lang w:eastAsia="en-GB"/>
+        </w:rPr>
+        <w:t xml:space="preserve"> If credentials do not match</w:t>
+      </w:r>
+      <w:r>
+        <w:rPr>
+          <w:lang w:eastAsia="en-GB"/>
+        </w:rPr>
+        <w:t xml:space="preserve"> control flow notifies user of incorrect credentials. Control flow then asks the user to re-enter their credentials. The control flow then loops back to the input username and password activity.</w:t>
+      </w:r>
+    </w:p>
+    <w:p>
+      <w:pPr>
+        <w:rPr>
+          <w:lang w:eastAsia="en-GB"/>
+        </w:rPr>
+      </w:pPr>
+    </w:p>
+    <w:p>
+      <w:pPr>
+        <w:rPr>
+          <w:lang w:eastAsia="en-GB"/>
+        </w:rPr>
+      </w:pPr>
+      <w:r>
+        <w:rPr>
+          <w:lang w:eastAsia="en-GB"/>
+        </w:rPr>
+        <w:br w:type="page"/>
+      </w:r>
+    </w:p>
+    <w:p>
+      <w:pPr>
+        <w:rPr>
+          <w:lang w:eastAsia="en-GB"/>
+        </w:rPr>
+      </w:pPr>
+      <w:r>
+        <w:rPr>
+          <w:noProof/>
+        </w:rPr>
+        <w:lastRenderedPageBreak/>
+        <mc:AlternateContent>
+          <mc:Choice Requires="wps">
+            <w:drawing>
+              <wp:anchor distT="0" distB="0" distL="114300" distR="114300" simplePos="0" relativeHeight="251666432" behindDoc="0" locked="0" layoutInCell="1" allowOverlap="1" wp14:anchorId="7612D8CF" wp14:editId="04C56EFC">
+                <wp:simplePos x="0" y="0"/>
+                <wp:positionH relativeFrom="margin">
+                  <wp:align>center</wp:align>
+                </wp:positionH>
+                <wp:positionV relativeFrom="paragraph">
+                  <wp:posOffset>4341495</wp:posOffset>
+                </wp:positionV>
+                <wp:extent cx="7400925" cy="635"/>
+                <wp:effectExtent l="0" t="0" r="9525" b="0"/>
+                <wp:wrapSquare wrapText="bothSides"/>
+                <wp:docPr id="6" name="Text Box 6"/>
+                <wp:cNvGraphicFramePr/>
+                <a:graphic xmlns:a="http://schemas.openxmlformats.org/drawingml/2006/main">
+                  <a:graphicData uri="http://schemas.microsoft.com/office/word/2010/wordprocessingShape">
+                    <wps:wsp>
+                      <wps:cNvSpPr txBox="1"/>
+                      <wps:spPr>
+                        <a:xfrm>
+                          <a:off x="0" y="0"/>
+                          <a:ext cx="7400925" cy="635"/>
+                        </a:xfrm>
+                        <a:prstGeom prst="rect">
+                          <a:avLst/>
+                        </a:prstGeom>
+                        <a:solidFill>
+                          <a:prstClr val="white"/>
+                        </a:solidFill>
+                        <a:ln>
+                          <a:noFill/>
+                        </a:ln>
+                      </wps:spPr>
+                      <wps:txbx>
+                        <w:txbxContent>
+                          <w:p>
+                            <w:pPr>
+                              <w:pStyle w:val="Caption"/>
+                              <w:jc w:val="center"/>
+                              <w:rPr>
+                                <w:noProof/>
+                              </w:rPr>
+                            </w:pPr>
+                            <w:r>
+                              <w:t xml:space="preserve">Figure </w:t>
+                            </w:r>
+                            <w:r>
+                              <w:t>2</w:t>
+                            </w:r>
+                            <w:r>
+                              <w:t>.2: Send Message Activity Diagram</w:t>
+                            </w:r>
+                          </w:p>
+                        </w:txbxContent>
+                      </wps:txbx>
+                      <wps:bodyPr rot="0" spcFirstLastPara="0" vertOverflow="overflow" horzOverflow="overflow" vert="horz" wrap="square" lIns="0" tIns="0" rIns="0" bIns="0" numCol="1" spcCol="0" rtlCol="0" fromWordArt="0" anchor="t" anchorCtr="0" forceAA="0" compatLnSpc="1">
+                        <a:prstTxWarp prst="textNoShape">
+                          <a:avLst/>
+                        </a:prstTxWarp>
+                        <a:spAutoFit/>
+                      </wps:bodyPr>
+                    </wps:wsp>
+                  </a:graphicData>
+                </a:graphic>
+              </wp:anchor>
+            </w:drawing>
+          </mc:Choice>
+          <mc:Fallback>
+            <w:pict>
+              <v:shape w14:anchorId="7612D8CF" id="Text Box 6" o:spid="_x0000_s1030" type="#_x0000_t202" style="position:absolute;margin-left:0;margin-top:341.85pt;width:582.75pt;height:.05pt;z-index:251666432;visibility:visible;mso-wrap-style:square;mso-wrap-distance-left:9pt;mso-wrap-distance-top:0;mso-wrap-distance-right:9pt;mso-wrap-distance-bottom:0;mso-position-horizontal:center;mso-position-horizontal-relative:margin;mso-position-vertical:absolute;mso-position-vertical-relative:text;v-text-anchor:top" o:gfxdata="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" stroked="f">
+                <v:textbox style="mso-fit-shape-to-text:t" inset="0,0,0,0">
+                  <w:txbxContent>
+                    <w:p>
+                      <w:pPr>
+                        <w:pStyle w:val="Caption"/>
+                        <w:jc w:val="center"/>
+                        <w:rPr>
+                          <w:noProof/>
+                        </w:rPr>
+                      </w:pPr>
+                      <w:r>
+                        <w:t xml:space="preserve">Figure </w:t>
+                      </w:r>
+                      <w:r>
+                        <w:t>2</w:t>
+                      </w:r>
+                      <w:r>
+                        <w:t>.2: Send Message Activity Diagram</w:t>
+                      </w:r>
+                    </w:p>
+                  </w:txbxContent>
+                </v:textbox>
+                <w10:wrap type="square" anchorx="margin"/>
+              </v:shape>
+            </w:pict>
+          </mc:Fallback>
+        </mc:AlternateContent>
+      </w:r>
+      <w:r>
+        <w:rPr>
+          <w:noProof/>
+          <w:lang w:eastAsia="en-GB"/>
+        </w:rPr>
+        <w:drawing>
+          <wp:anchor distT="0" distB="0" distL="114300" distR="114300" simplePos="0" relativeHeight="251664384" behindDoc="0" locked="0" layoutInCell="1" allowOverlap="1" wp14:anchorId="7C274EB5" wp14:editId="4F20B36B">
+            <wp:simplePos x="0" y="0"/>
+            <wp:positionH relativeFrom="margin">
+              <wp:align>center</wp:align>
+            </wp:positionH>
+            <wp:positionV relativeFrom="paragraph">
+              <wp:posOffset>0</wp:posOffset>
+            </wp:positionV>
+            <wp:extent cx="6724650" cy="4283710"/>
+            <wp:effectExtent l="0" t="0" r="0" b="2540"/>
+            <wp:wrapTopAndBottom/>
+            <wp:docPr id="5" name="Picture 5"/>
+            <wp:cNvGraphicFramePr>
+              <a:graphicFrameLocks xmlns:a="http://schemas.openxmlformats.org/drawingml/2006/main" noChangeAspect="1"/>
+            </wp:cNvGraphicFramePr>
+            <a:graphic xmlns:a="http://schemas.openxmlformats.org/drawingml/2006/main">
+              <a:graphicData uri="http://schemas.openxmlformats.org/drawingml/2006/picture">
+                <pic:pic xmlns:pic="http://schemas.openxmlformats.org/drawingml/2006/picture">
+                  <pic:nvPicPr>
+                    <pic:cNvPr id="0" name="Picture 3"/>
+                    <pic:cNvPicPr>
+                      <a:picLocks noChangeAspect="1" noChangeArrowheads="1"/>
+                    </pic:cNvPicPr>
+                  </pic:nvPicPr>
+                  <pic:blipFill>
+                    <a:blip r:embed="rId10">
+                      <a:extLst>
+                        <a:ext uri="{28A0092B-C50C-407E-A947-70E740481C1C}">
+                          <a14:useLocalDpi xmlns:a14="http://schemas.microsoft.com/office/drawing/2010/main" val="0"/>
+                        </a:ext>
+                      </a:extLst>
+                    </a:blip>
+                    <a:srcRect/>
+                    <a:stretch>
+                      <a:fillRect/>
+                    </a:stretch>
+                  </pic:blipFill>
+                  <pic:spPr bwMode="auto">
+                    <a:xfrm>
+                      <a:off x="0" y="0"/>
+                      <a:ext cx="6724650" cy="4283710"/>
+                    </a:xfrm>
+                    <a:prstGeom prst="rect">
+                      <a:avLst/>
+                    </a:prstGeom>
+                    <a:noFill/>
+                    <a:ln>
+                      <a:noFill/>
+                    </a:ln>
+                  </pic:spPr>
+                </pic:pic>
+              </a:graphicData>
+            </a:graphic>
+            <wp14:sizeRelH relativeFrom="page">
+              <wp14:pctWidth>0</wp14:pctWidth>
+            </wp14:sizeRelH>
+            <wp14:sizeRelV relativeFrom="page">
+              <wp14:pctHeight>0</wp14:pctHeight>
+            </wp14:sizeRelV>
+          </wp:anchor>
+        </w:drawing>
+      </w:r>
+    </w:p>
+    <w:p>
+      <w:pPr>
+        <w:rPr>
+          <w:lang w:eastAsia="en-GB"/>
+        </w:rPr>
+      </w:pPr>
+    </w:p>
+    <w:p>
+      <w:pPr>
+        <w:rPr>
+          <w:lang w:eastAsia="en-GB"/>
+        </w:rPr>
+      </w:pPr>
+      <w:r>
+        <w:rPr>
+          <w:lang w:eastAsia="en-GB"/>
+        </w:rPr>
+        <w:t xml:space="preserve">The send message activity is initiated. The control flow points to the send a message through the chat activity. Control flow moves then moves onto a decision node to check </w:t>
+      </w:r>
+      <w:r>
+        <w:rPr>
+          <w:lang w:eastAsia="en-GB"/>
+        </w:rPr>
+        <w:t>user’s</w:t>
+      </w:r>
+      <w:r>
+        <w:rPr>
+          <w:lang w:eastAsia="en-GB"/>
+        </w:rPr>
+        <w:t xml:space="preserve"> connection. If the user is offline, the control flow moves to the store message in database activity. Control flow then loops back to check user connection. If the user is online, the control flow moves to the retrieve any stored messages activity. It then </w:t>
+      </w:r>
+      <w:r>
+        <w:rPr>
+          <w:lang w:eastAsia="en-GB"/>
+        </w:rPr>
+        <w:t xml:space="preserve">flows to create a queue of messages to be sent. Control flow forks at this point to run three activities concurrently, update the chat, update the chat log </w:t>
+      </w:r>
+      <w:r>
+        <w:rPr>
+          <w:lang w:eastAsia="en-GB"/>
+        </w:rPr>
+        <w:t>file,</w:t>
+      </w:r>
+      <w:r>
+        <w:rPr>
+          <w:lang w:eastAsia="en-GB"/>
+        </w:rPr>
+        <w:t xml:space="preserve"> and notify the receiver. The control flow merges back and points to the activity final node and stops all control flows.</w:t>
       </w:r>
     </w:p>
     <w:sectPr>
@@ -1559,6 +2833,49 @@
     <w:name w:val="Normal"/>
     <w:qFormat/>
   </w:style>
+  <w:style w:type="paragraph" w:styleId="Heading1">
+    <w:name w:val="heading 1"/>
+    <w:basedOn w:val="Normal"/>
+    <w:next w:val="Normal"/>
+    <w:link w:val="Heading1Char"/>
+    <w:uiPriority w:val="9"/>
+    <w:qFormat/>
+    <w:rsid w:val="009C2429"/>
+    <w:pPr>
+      <w:keepNext/>
+      <w:keepLines/>
+      <w:spacing w:before="240" w:after="0"/>
+      <w:outlineLvl w:val="0"/>
+    </w:pPr>
+    <w:rPr>
+      <w:rFonts w:asciiTheme="majorHAnsi" w:eastAsiaTheme="majorEastAsia" w:hAnsiTheme="majorHAnsi" w:cstheme="majorBidi"/>
+      <w:color w:val="2F5496" w:themeColor="accent1" w:themeShade="BF"/>
+      <w:sz w:val="32"/>
+      <w:szCs w:val="32"/>
+    </w:rPr>
+  </w:style>
+  <w:style w:type="paragraph" w:styleId="Heading2">
+    <w:name w:val="heading 2"/>
+    <w:basedOn w:val="Normal"/>
+    <w:next w:val="Normal"/>
+    <w:link w:val="Heading2Char"/>
+    <w:uiPriority w:val="9"/>
+    <w:unhideWhenUsed/>
+    <w:qFormat/>
+    <w:rsid w:val="009C2429"/>
+    <w:pPr>
+      <w:keepNext/>
+      <w:keepLines/>
+      <w:spacing w:before="40" w:after="0"/>
+      <w:outlineLvl w:val="1"/>
+    </w:pPr>
+    <w:rPr>
+      <w:rFonts w:asciiTheme="majorHAnsi" w:eastAsiaTheme="majorEastAsia" w:hAnsiTheme="majorHAnsi" w:cstheme="majorBidi"/>
+      <w:color w:val="2F5496" w:themeColor="accent1" w:themeShade="BF"/>
+      <w:sz w:val="26"/>
+      <w:szCs w:val="26"/>
+    </w:rPr>
+  </w:style>
   <w:style w:type="paragraph" w:styleId="Heading3">
     <w:name w:val="heading 3"/>
     <w:basedOn w:val="Normal"/>
@@ -1577,6 +2894,28 @@
       <w:sz w:val="27"/>
       <w:szCs w:val="27"/>
       <w:lang w:eastAsia="en-GB"/>
+    </w:rPr>
+  </w:style>
+  <w:style w:type="paragraph" w:styleId="Heading4">
+    <w:name w:val="heading 4"/>
+    <w:basedOn w:val="Normal"/>
+    <w:next w:val="Normal"/>
+    <w:link w:val="Heading4Char"/>
+    <w:uiPriority w:val="9"/>
+    <w:unhideWhenUsed/>
+    <w:qFormat/>
+    <w:rsid w:val="009C2429"/>
+    <w:pPr>
+      <w:keepNext/>
+      <w:keepLines/>
+      <w:spacing w:before="40" w:after="0"/>
+      <w:outlineLvl w:val="3"/>
+    </w:pPr>
+    <w:rPr>
+      <w:rFonts w:asciiTheme="majorHAnsi" w:eastAsiaTheme="majorEastAsia" w:hAnsiTheme="majorHAnsi" w:cstheme="majorBidi"/>
+      <w:i/>
+      <w:iCs/>
+      <w:color w:val="2F5496" w:themeColor="accent1" w:themeShade="BF"/>
     </w:rPr>
   </w:style>
   <w:style w:type="character" w:default="1" w:styleId="DefaultParagraphFont">
@@ -1677,6 +3016,45 @@
     <w:name w:val="eop"/>
     <w:basedOn w:val="DefaultParagraphFont"/>
     <w:rsid w:val="007F2C35"/>
+  </w:style>
+  <w:style w:type="character" w:customStyle="1" w:styleId="Heading4Char">
+    <w:name w:val="Heading 4 Char"/>
+    <w:basedOn w:val="DefaultParagraphFont"/>
+    <w:link w:val="Heading4"/>
+    <w:uiPriority w:val="9"/>
+    <w:rsid w:val="009C2429"/>
+    <w:rPr>
+      <w:rFonts w:asciiTheme="majorHAnsi" w:eastAsiaTheme="majorEastAsia" w:hAnsiTheme="majorHAnsi" w:cstheme="majorBidi"/>
+      <w:i/>
+      <w:iCs/>
+      <w:color w:val="2F5496" w:themeColor="accent1" w:themeShade="BF"/>
+    </w:rPr>
+  </w:style>
+  <w:style w:type="character" w:customStyle="1" w:styleId="Heading2Char">
+    <w:name w:val="Heading 2 Char"/>
+    <w:basedOn w:val="DefaultParagraphFont"/>
+    <w:link w:val="Heading2"/>
+    <w:uiPriority w:val="9"/>
+    <w:rsid w:val="009C2429"/>
+    <w:rPr>
+      <w:rFonts w:asciiTheme="majorHAnsi" w:eastAsiaTheme="majorEastAsia" w:hAnsiTheme="majorHAnsi" w:cstheme="majorBidi"/>
+      <w:color w:val="2F5496" w:themeColor="accent1" w:themeShade="BF"/>
+      <w:sz w:val="26"/>
+      <w:szCs w:val="26"/>
+    </w:rPr>
+  </w:style>
+  <w:style w:type="character" w:customStyle="1" w:styleId="Heading1Char">
+    <w:name w:val="Heading 1 Char"/>
+    <w:basedOn w:val="DefaultParagraphFont"/>
+    <w:link w:val="Heading1"/>
+    <w:uiPriority w:val="9"/>
+    <w:rsid w:val="009C2429"/>
+    <w:rPr>
+      <w:rFonts w:asciiTheme="majorHAnsi" w:eastAsiaTheme="majorEastAsia" w:hAnsiTheme="majorHAnsi" w:cstheme="majorBidi"/>
+      <w:color w:val="2F5496" w:themeColor="accent1" w:themeShade="BF"/>
+      <w:sz w:val="32"/>
+      <w:szCs w:val="32"/>
+    </w:rPr>
   </w:style>
 </w:styles>
 </file>

</xml_diff>

<commit_message>
updated activity diagram description
</commit_message>
<xml_diff>
--- a/Documentation/Software Design - Project Design.docx
+++ b/Documentation/Software Design - Project Design.docx
@@ -331,24 +331,14 @@
                             <w:r>
                               <w:t xml:space="preserve">Figure </w:t>
                             </w:r>
-                            <w:r>
-                              <w:fldChar w:fldCharType="begin"/>
-                            </w:r>
-                            <w:r>
-                              <w:instrText xml:space="preserve"> SEQ Figure \* ARABIC </w:instrText>
-                            </w:r>
-                            <w:r>
-                              <w:fldChar w:fldCharType="separate"/>
-                            </w:r>
-                            <w:r>
-                              <w:rPr>
-                                <w:noProof/>
-                              </w:rPr>
-                              <w:t>1</w:t>
-                            </w:r>
-                            <w:r>
-                              <w:fldChar w:fldCharType="end"/>
-                            </w:r>
+                            <w:fldSimple w:instr=" SEQ Figure \* ARABIC ">
+                              <w:r>
+                                <w:rPr>
+                                  <w:noProof/>
+                                </w:rPr>
+                                <w:t>1</w:t>
+                              </w:r>
+                            </w:fldSimple>
                             <w:r>
                               <w:t>.1: Login Use Case</w:t>
                             </w:r>
@@ -387,24 +377,14 @@
                       <w:r>
                         <w:t xml:space="preserve">Figure </w:t>
                       </w:r>
-                      <w:r>
-                        <w:fldChar w:fldCharType="begin"/>
-                      </w:r>
-                      <w:r>
-                        <w:instrText xml:space="preserve"> SEQ Figure \* ARABIC </w:instrText>
-                      </w:r>
-                      <w:r>
-                        <w:fldChar w:fldCharType="separate"/>
-                      </w:r>
-                      <w:r>
-                        <w:rPr>
-                          <w:noProof/>
-                        </w:rPr>
-                        <w:t>1</w:t>
-                      </w:r>
-                      <w:r>
-                        <w:fldChar w:fldCharType="end"/>
-                      </w:r>
+                      <w:fldSimple w:instr=" SEQ Figure \* ARABIC ">
+                        <w:r>
+                          <w:rPr>
+                            <w:noProof/>
+                          </w:rPr>
+                          <w:t>1</w:t>
+                        </w:r>
+                      </w:fldSimple>
                       <w:r>
                         <w:t>.1: Login Use Case</w:t>
                       </w:r>
@@ -830,24 +810,14 @@
                             <w:r>
                               <w:t xml:space="preserve">Figure </w:t>
                             </w:r>
-                            <w:r>
-                              <w:fldChar w:fldCharType="begin"/>
-                            </w:r>
-                            <w:r>
-                              <w:instrText xml:space="preserve"> SEQ Figure \* ARABIC </w:instrText>
-                            </w:r>
-                            <w:r>
-                              <w:fldChar w:fldCharType="separate"/>
-                            </w:r>
-                            <w:r>
-                              <w:rPr>
-                                <w:noProof/>
-                              </w:rPr>
-                              <w:t>2</w:t>
-                            </w:r>
-                            <w:r>
-                              <w:fldChar w:fldCharType="end"/>
-                            </w:r>
+                            <w:fldSimple w:instr=" SEQ Figure \* ARABIC ">
+                              <w:r>
+                                <w:rPr>
+                                  <w:noProof/>
+                                </w:rPr>
+                                <w:t>2</w:t>
+                              </w:r>
+                            </w:fldSimple>
                             <w:r>
                               <w:t>.3: Make Room Use Case</w:t>
                             </w:r>
@@ -882,24 +852,14 @@
                       <w:r>
                         <w:t xml:space="preserve">Figure </w:t>
                       </w:r>
-                      <w:r>
-                        <w:fldChar w:fldCharType="begin"/>
-                      </w:r>
-                      <w:r>
-                        <w:instrText xml:space="preserve"> SEQ Figure \* ARABIC </w:instrText>
-                      </w:r>
-                      <w:r>
-                        <w:fldChar w:fldCharType="separate"/>
-                      </w:r>
-                      <w:r>
-                        <w:rPr>
-                          <w:noProof/>
-                        </w:rPr>
-                        <w:t>2</w:t>
-                      </w:r>
-                      <w:r>
-                        <w:fldChar w:fldCharType="end"/>
-                      </w:r>
+                      <w:fldSimple w:instr=" SEQ Figure \* ARABIC ">
+                        <w:r>
+                          <w:rPr>
+                            <w:noProof/>
+                          </w:rPr>
+                          <w:t>2</w:t>
+                        </w:r>
+                      </w:fldSimple>
                       <w:r>
                         <w:t>.3: Make Room Use Case</w:t>
                       </w:r>
@@ -1332,24 +1292,14 @@
                             <w:r>
                               <w:t xml:space="preserve">Figure </w:t>
                             </w:r>
-                            <w:r>
-                              <w:fldChar w:fldCharType="begin"/>
-                            </w:r>
-                            <w:r>
-                              <w:instrText xml:space="preserve"> SEQ Figure \* ARABIC </w:instrText>
-                            </w:r>
-                            <w:r>
-                              <w:fldChar w:fldCharType="separate"/>
-                            </w:r>
-                            <w:r>
-                              <w:rPr>
-                                <w:noProof/>
-                              </w:rPr>
-                              <w:t>3</w:t>
-                            </w:r>
-                            <w:r>
-                              <w:fldChar w:fldCharType="end"/>
-                            </w:r>
+                            <w:fldSimple w:instr=" SEQ Figure \* ARABIC ">
+                              <w:r>
+                                <w:rPr>
+                                  <w:noProof/>
+                                </w:rPr>
+                                <w:t>3</w:t>
+                              </w:r>
+                            </w:fldSimple>
                             <w:r>
                               <w:t>.1: Login Activity Diagram</w:t>
                             </w:r>
@@ -1384,24 +1334,14 @@
                       <w:r>
                         <w:t xml:space="preserve">Figure </w:t>
                       </w:r>
-                      <w:r>
-                        <w:fldChar w:fldCharType="begin"/>
-                      </w:r>
-                      <w:r>
-                        <w:instrText xml:space="preserve"> SEQ Figure \* ARABIC </w:instrText>
-                      </w:r>
-                      <w:r>
-                        <w:fldChar w:fldCharType="separate"/>
-                      </w:r>
-                      <w:r>
-                        <w:rPr>
-                          <w:noProof/>
-                        </w:rPr>
-                        <w:t>3</w:t>
-                      </w:r>
-                      <w:r>
-                        <w:fldChar w:fldCharType="end"/>
-                      </w:r>
+                      <w:fldSimple w:instr=" SEQ Figure \* ARABIC ">
+                        <w:r>
+                          <w:rPr>
+                            <w:noProof/>
+                          </w:rPr>
+                          <w:t>3</w:t>
+                        </w:r>
+                      </w:fldSimple>
                       <w:r>
                         <w:t>.1: Login Activity Diagram</w:t>
                       </w:r>
@@ -1731,6 +1671,202 @@
           <w:lang w:eastAsia="en-GB"/>
         </w:rPr>
         <w:t xml:space="preserve"> and notify the receiver. The control flow merges back and points to the activity final node and stops all control flows.</w:t>
+      </w:r>
+    </w:p>
+    <w:p>
+      <w:pPr>
+        <w:rPr>
+          <w:lang w:eastAsia="en-GB"/>
+        </w:rPr>
+      </w:pPr>
+      <w:r>
+        <w:rPr>
+          <w:noProof/>
+        </w:rPr>
+        <w:lastRenderedPageBreak/>
+        <mc:AlternateContent>
+          <mc:Choice Requires="wps">
+            <w:drawing>
+              <wp:anchor distT="0" distB="0" distL="114300" distR="114300" simplePos="0" relativeHeight="251675648" behindDoc="0" locked="0" layoutInCell="1" allowOverlap="1" wp14:anchorId="212A67AF" wp14:editId="58121B7C">
+                <wp:simplePos x="0" y="0"/>
+                <wp:positionH relativeFrom="column">
+                  <wp:posOffset>523875</wp:posOffset>
+                </wp:positionH>
+                <wp:positionV relativeFrom="paragraph">
+                  <wp:posOffset>4305300</wp:posOffset>
+                </wp:positionV>
+                <wp:extent cx="7140575" cy="635"/>
+                <wp:effectExtent l="0" t="0" r="0" b="0"/>
+                <wp:wrapTopAndBottom/>
+                <wp:docPr id="10" name="Text Box 10"/>
+                <wp:cNvGraphicFramePr/>
+                <a:graphic xmlns:a="http://schemas.openxmlformats.org/drawingml/2006/main">
+                  <a:graphicData uri="http://schemas.microsoft.com/office/word/2010/wordprocessingShape">
+                    <wps:wsp>
+                      <wps:cNvSpPr txBox="1"/>
+                      <wps:spPr>
+                        <a:xfrm>
+                          <a:off x="0" y="0"/>
+                          <a:ext cx="7140575" cy="635"/>
+                        </a:xfrm>
+                        <a:prstGeom prst="rect">
+                          <a:avLst/>
+                        </a:prstGeom>
+                        <a:solidFill>
+                          <a:prstClr val="white"/>
+                        </a:solidFill>
+                        <a:ln>
+                          <a:noFill/>
+                        </a:ln>
+                      </wps:spPr>
+                      <wps:txbx>
+                        <w:txbxContent>
+                          <w:p>
+                            <w:pPr>
+                              <w:pStyle w:val="Caption"/>
+                              <w:jc w:val="center"/>
+                              <w:rPr>
+                                <w:noProof/>
+                              </w:rPr>
+                            </w:pPr>
+                            <w:r>
+                              <w:t>Figure 2.3 Make Room Activity Diagram</w:t>
+                            </w:r>
+                          </w:p>
+                        </w:txbxContent>
+                      </wps:txbx>
+                      <wps:bodyPr rot="0" spcFirstLastPara="0" vertOverflow="overflow" horzOverflow="overflow" vert="horz" wrap="square" lIns="0" tIns="0" rIns="0" bIns="0" numCol="1" spcCol="0" rtlCol="0" fromWordArt="0" anchor="t" anchorCtr="0" forceAA="0" compatLnSpc="1">
+                        <a:prstTxWarp prst="textNoShape">
+                          <a:avLst/>
+                        </a:prstTxWarp>
+                        <a:spAutoFit/>
+                      </wps:bodyPr>
+                    </wps:wsp>
+                  </a:graphicData>
+                </a:graphic>
+              </wp:anchor>
+            </w:drawing>
+          </mc:Choice>
+          <mc:Fallback>
+            <w:pict>
+              <v:shape w14:anchorId="212A67AF" id="Text Box 10" o:spid="_x0000_s1031" type="#_x0000_t202" style="position:absolute;margin-left:41.25pt;margin-top:339pt;width:562.25pt;height:.05pt;z-index:251675648;visibility:visible;mso-wrap-style:square;mso-wrap-distance-left:9pt;mso-wrap-distance-top:0;mso-wrap-distance-right:9pt;mso-wrap-distance-bottom:0;mso-position-horizontal:absolute;mso-position-horizontal-relative:text;mso-position-vertical:absolute;mso-position-vertical-relative:text;v-text-anchor:top" o:gfxdata="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" stroked="f">
+                <v:textbox style="mso-fit-shape-to-text:t" inset="0,0,0,0">
+                  <w:txbxContent>
+                    <w:p>
+                      <w:pPr>
+                        <w:pStyle w:val="Caption"/>
+                        <w:jc w:val="center"/>
+                        <w:rPr>
+                          <w:noProof/>
+                        </w:rPr>
+                      </w:pPr>
+                      <w:r>
+                        <w:t>Figure 2.3 Make Room Activity Diagram</w:t>
+                      </w:r>
+                    </w:p>
+                  </w:txbxContent>
+                </v:textbox>
+                <w10:wrap type="topAndBottom"/>
+              </v:shape>
+            </w:pict>
+          </mc:Fallback>
+        </mc:AlternateContent>
+      </w:r>
+      <w:r>
+        <w:rPr>
+          <w:noProof/>
+        </w:rPr>
+        <w:drawing>
+          <wp:anchor distT="0" distB="0" distL="114300" distR="114300" simplePos="0" relativeHeight="251673600" behindDoc="0" locked="0" layoutInCell="1" allowOverlap="1" wp14:anchorId="70181573" wp14:editId="55339596">
+            <wp:simplePos x="0" y="0"/>
+            <wp:positionH relativeFrom="margin">
+              <wp:posOffset>523875</wp:posOffset>
+            </wp:positionH>
+            <wp:positionV relativeFrom="paragraph">
+              <wp:posOffset>0</wp:posOffset>
+            </wp:positionV>
+            <wp:extent cx="7140575" cy="4248150"/>
+            <wp:effectExtent l="0" t="0" r="3175" b="0"/>
+            <wp:wrapTopAndBottom/>
+            <wp:docPr id="9" name="Picture 9"/>
+            <wp:cNvGraphicFramePr>
+              <a:graphicFrameLocks xmlns:a="http://schemas.openxmlformats.org/drawingml/2006/main" noChangeAspect="1"/>
+            </wp:cNvGraphicFramePr>
+            <a:graphic xmlns:a="http://schemas.openxmlformats.org/drawingml/2006/main">
+              <a:graphicData uri="http://schemas.openxmlformats.org/drawingml/2006/picture">
+                <pic:pic xmlns:pic="http://schemas.openxmlformats.org/drawingml/2006/picture">
+                  <pic:nvPicPr>
+                    <pic:cNvPr id="1" name=""/>
+                    <pic:cNvPicPr/>
+                  </pic:nvPicPr>
+                  <pic:blipFill>
+                    <a:blip r:embed="rId11">
+                      <a:extLst>
+                        <a:ext uri="{28A0092B-C50C-407E-A947-70E740481C1C}">
+                          <a14:useLocalDpi xmlns:a14="http://schemas.microsoft.com/office/drawing/2010/main" val="0"/>
+                        </a:ext>
+                      </a:extLst>
+                    </a:blip>
+                    <a:stretch>
+                      <a:fillRect/>
+                    </a:stretch>
+                  </pic:blipFill>
+                  <pic:spPr>
+                    <a:xfrm>
+                      <a:off x="0" y="0"/>
+                      <a:ext cx="7140575" cy="4248150"/>
+                    </a:xfrm>
+                    <a:prstGeom prst="rect">
+                      <a:avLst/>
+                    </a:prstGeom>
+                  </pic:spPr>
+                </pic:pic>
+              </a:graphicData>
+            </a:graphic>
+            <wp14:sizeRelH relativeFrom="margin">
+              <wp14:pctWidth>0</wp14:pctWidth>
+            </wp14:sizeRelH>
+            <wp14:sizeRelV relativeFrom="margin">
+              <wp14:pctHeight>0</wp14:pctHeight>
+            </wp14:sizeRelV>
+          </wp:anchor>
+        </w:drawing>
+      </w:r>
+      <w:r>
+        <w:rPr>
+          <w:lang w:eastAsia="en-GB"/>
+        </w:rPr>
+        <w:t>The make room activity is initiated by User. User is made Admin of room. Control flow moves to a decision node to ask whether to add a user to the room. If yes, the user is added to the room. Then, a</w:t>
+      </w:r>
+      <w:r>
+        <w:rPr>
+          <w:lang w:eastAsia="en-GB"/>
+        </w:rPr>
+        <w:t xml:space="preserve">nother decision node asks whether to make that user a moderator. If yes, user is made a moderator. Control flow loops back to add user decision node. </w:t>
+      </w:r>
+      <w:r>
+        <w:rPr>
+          <w:lang w:eastAsia="en-GB"/>
+        </w:rPr>
+        <w:t>If no</w:t>
+      </w:r>
+      <w:r>
+        <w:rPr>
+          <w:lang w:eastAsia="en-GB"/>
+        </w:rPr>
+        <w:t xml:space="preserve"> to moderator option</w:t>
+      </w:r>
+      <w:r>
+        <w:rPr>
+          <w:lang w:eastAsia="en-GB"/>
+        </w:rPr>
+        <w:t xml:space="preserve">, user </w:t>
+      </w:r>
+      <w:r>
+        <w:rPr>
+          <w:lang w:eastAsia="en-GB"/>
+        </w:rPr>
+        <w:t xml:space="preserve">control flow loops back to add decision node. If no more users to add, control flow moves to another decision node asking to add a channel. If yes, the channel is added. Control flow then loops back to the add channel decision node. If no, database is updated. Control flow moves to activity final node. </w:t>
       </w:r>
     </w:p>
     <w:sectPr>

</xml_diff>

<commit_message>
Update to diagrams/ Document
</commit_message>
<xml_diff>
--- a/Documentation/Software Design - Project Design.docx
+++ b/Documentation/Software Design - Project Design.docx
@@ -2,42 +2,2071 @@
 <file path=word/document.xml><?xml version="1.0" encoding="utf-8"?>
 <w:document xmlns:wpc="http://schemas.microsoft.com/office/word/2010/wordprocessingCanvas" xmlns:cx="http://schemas.microsoft.com/office/drawing/2014/chartex" xmlns:cx1="http://schemas.microsoft.com/office/drawing/2015/9/8/chartex" xmlns:cx2="http://schemas.microsoft.com/office/drawing/2015/10/21/chartex" xmlns:cx3="http://schemas.microsoft.com/office/drawing/2016/5/9/chartex" xmlns:cx4="http://schemas.microsoft.com/office/drawing/2016/5/10/chartex" xmlns:cx5="http://schemas.microsoft.com/office/drawing/2016/5/11/chartex" xmlns:cx6="http://schemas.microsoft.com/office/drawing/2016/5/12/chartex" xmlns:cx7="http://schemas.microsoft.com/office/drawing/2016/5/13/chartex" xmlns:cx8="http://schemas.microsoft.com/office/drawing/2016/5/14/chartex" xmlns:mc="http://schemas.openxmlformats.org/markup-compatibility/2006" xmlns:aink="http://schemas.microsoft.com/office/drawing/2016/ink" xmlns:am3d="http://schemas.microsoft.com/office/drawing/2017/model3d" xmlns:o="urn:schemas-microsoft-com:office:office" xmlns:r="http://schemas.openxmlformats.org/officeDocument/2006/relationships" xmlns:m="http://schemas.openxmlformats.org/officeDocument/2006/math" xmlns:v="urn:schemas-microsoft-com:vml" xmlns:wp14="http://schemas.microsoft.com/office/word/2010/wordprocessingDrawing" xmlns:wp="http://schemas.openxmlformats.org/drawingml/2006/wordprocessingDrawing" xmlns:w10="urn:schemas-microsoft-com:office:word" xmlns:w="http://schemas.openxmlformats.org/wordprocessingml/2006/main" xmlns:w14="http://schemas.microsoft.com/office/word/2010/wordml" xmlns:w15="http://schemas.microsoft.com/office/word/2012/wordml" xmlns:w16cex="http://schemas.microsoft.com/office/word/2018/wordml/cex" xmlns:w16cid="http://schemas.microsoft.com/office/word/2016/wordml/cid" xmlns:w16="http://schemas.microsoft.com/office/word/2018/wordml" xmlns:w16se="http://schemas.microsoft.com/office/word/2015/wordml/symex" xmlns:wpg="http://schemas.microsoft.com/office/word/2010/wordprocessingGroup" xmlns:wpi="http://schemas.microsoft.com/office/word/2010/wordprocessingInk" xmlns:wne="http://schemas.microsoft.com/office/word/2006/wordml" xmlns:wps="http://schemas.microsoft.com/office/word/2010/wordprocessingShape" mc:Ignorable="w14 w15 w16se w16cid w16 w16cex wp14">
   <w:body>
-    <w:p>
-      <w:pPr>
-        <w:pStyle w:val="Heading1"/>
-      </w:pPr>
-      <w:r>
-        <w:t>Use Case Diagrams:</w:t>
-      </w:r>
-    </w:p>
-    <w:p>
-      <w:pPr>
-        <w:pStyle w:val="Heading2"/>
-      </w:pPr>
-      <w:r>
-        <w:t>Introduction:</w:t>
-      </w:r>
-    </w:p>
-    <w:p>
-      <w:pPr>
-        <w:rPr>
-          <w:lang w:eastAsia="en-GB"/>
-        </w:rPr>
-      </w:pPr>
-      <w:r>
-        <w:rPr>
+    <w:sdt>
+      <w:sdtPr>
+        <w:id w:val="567845582"/>
+        <w:docPartObj>
+          <w:docPartGallery w:val="Cover Pages"/>
+          <w:docPartUnique/>
+        </w:docPartObj>
+      </w:sdtPr>
+      <w:sdtContent>
+        <w:p/>
+        <w:tbl>
+          <w:tblPr>
+            <w:tblpPr w:leftFromText="187" w:rightFromText="187" w:horzAnchor="margin" w:tblpXSpec="center" w:tblpY="2881"/>
+            <w:tblW w:w="4000" w:type="pct"/>
+            <w:tblBorders>
+              <w:left w:val="single" w:sz="12" w:space="0" w:color="4472C4" w:themeColor="accent1"/>
+            </w:tblBorders>
+            <w:tblCellMar>
+              <w:left w:w="144" w:type="dxa"/>
+              <w:right w:w="115" w:type="dxa"/>
+            </w:tblCellMar>
+            <w:tblLook w:val="04A0" w:firstRow="1" w:lastRow="0" w:firstColumn="1" w:lastColumn="0" w:noHBand="0" w:noVBand="1"/>
+          </w:tblPr>
+          <w:tblGrid>
+            <w:gridCol w:w="7476"/>
+          </w:tblGrid>
+          <w:tr>
+            <w:tc>
+              <w:tcPr>
+                <w:tcW w:w="7672" w:type="dxa"/>
+                <w:tcMar>
+                  <w:top w:w="216" w:type="dxa"/>
+                  <w:left w:w="115" w:type="dxa"/>
+                  <w:bottom w:w="216" w:type="dxa"/>
+                  <w:right w:w="115" w:type="dxa"/>
+                </w:tcMar>
+              </w:tcPr>
+              <w:p>
+                <w:pPr>
+                  <w:pStyle w:val="NoSpacing"/>
+                  <w:rPr>
+                    <w:color w:val="2F5496" w:themeColor="accent1" w:themeShade="BF"/>
+                    <w:sz w:val="24"/>
+                  </w:rPr>
+                </w:pPr>
+                <w:r>
+                  <w:rPr>
+                    <w:color w:val="2F5496" w:themeColor="accent1" w:themeShade="BF"/>
+                    <w:sz w:val="24"/>
+                  </w:rPr>
+                  <w:t>Software Design &amp; Implementation</w:t>
+                </w:r>
+              </w:p>
+            </w:tc>
+          </w:tr>
+          <w:tr>
+            <w:tc>
+              <w:tcPr>
+                <w:tcW w:w="7672" w:type="dxa"/>
+              </w:tcPr>
+              <w:sdt>
+                <w:sdtPr>
+                  <w:rPr>
+                    <w:rFonts w:asciiTheme="majorHAnsi" w:eastAsiaTheme="majorEastAsia" w:hAnsiTheme="majorHAnsi" w:cstheme="majorBidi"/>
+                    <w:color w:val="4472C4" w:themeColor="accent1"/>
+                    <w:sz w:val="88"/>
+                    <w:szCs w:val="88"/>
+                  </w:rPr>
+                  <w:alias w:val="Title"/>
+                  <w:id w:val="13406919"/>
+                  <w:placeholder>
+                    <w:docPart w:val="0CF5080551974741B58228F56A4AF430"/>
+                  </w:placeholder>
+                  <w:dataBinding w:prefixMappings="xmlns:ns0='http://schemas.openxmlformats.org/package/2006/metadata/core-properties' xmlns:ns1='http://purl.org/dc/elements/1.1/'" w:xpath="/ns0:coreProperties[1]/ns1:title[1]" w:storeItemID="{6C3C8BC8-F283-45AE-878A-BAB7291924A1}"/>
+                  <w:text/>
+                </w:sdtPr>
+                <w:sdtContent>
+                  <w:p>
+                    <w:pPr>
+                      <w:pStyle w:val="NoSpacing"/>
+                      <w:spacing w:line="216" w:lineRule="auto"/>
+                      <w:rPr>
+                        <w:rFonts w:asciiTheme="majorHAnsi" w:eastAsiaTheme="majorEastAsia" w:hAnsiTheme="majorHAnsi" w:cstheme="majorBidi"/>
+                        <w:color w:val="4472C4" w:themeColor="accent1"/>
+                        <w:sz w:val="88"/>
+                        <w:szCs w:val="88"/>
+                      </w:rPr>
+                    </w:pPr>
+                    <w:r>
+                      <w:rPr>
+                        <w:rFonts w:asciiTheme="majorHAnsi" w:eastAsiaTheme="majorEastAsia" w:hAnsiTheme="majorHAnsi" w:cstheme="majorBidi"/>
+                        <w:color w:val="4472C4" w:themeColor="accent1"/>
+                        <w:sz w:val="88"/>
+                        <w:szCs w:val="88"/>
+                      </w:rPr>
+                      <w:t>Project Design</w:t>
+                    </w:r>
+                  </w:p>
+                </w:sdtContent>
+              </w:sdt>
+            </w:tc>
+          </w:tr>
+          <w:tr>
+            <w:tc>
+              <w:tcPr>
+                <w:tcW w:w="7672" w:type="dxa"/>
+                <w:tcMar>
+                  <w:top w:w="216" w:type="dxa"/>
+                  <w:left w:w="115" w:type="dxa"/>
+                  <w:bottom w:w="216" w:type="dxa"/>
+                  <w:right w:w="115" w:type="dxa"/>
+                </w:tcMar>
+              </w:tcPr>
+              <w:p>
+                <w:pPr>
+                  <w:pStyle w:val="NoSpacing"/>
+                  <w:rPr>
+                    <w:color w:val="2F5496" w:themeColor="accent1" w:themeShade="BF"/>
+                    <w:sz w:val="24"/>
+                  </w:rPr>
+                </w:pPr>
+                <w:r>
+                  <w:rPr>
+                    <w:color w:val="2F5496" w:themeColor="accent1" w:themeShade="BF"/>
+                    <w:sz w:val="24"/>
+                  </w:rPr>
+                  <w:t>Group 30</w:t>
+                </w:r>
+              </w:p>
+            </w:tc>
+          </w:tr>
+        </w:tbl>
+        <w:tbl>
+          <w:tblPr>
+            <w:tblpPr w:leftFromText="187" w:rightFromText="187" w:horzAnchor="margin" w:tblpXSpec="center" w:tblpYSpec="bottom"/>
+            <w:tblW w:w="3857" w:type="pct"/>
+            <w:tblLook w:val="04A0" w:firstRow="1" w:lastRow="0" w:firstColumn="1" w:lastColumn="0" w:noHBand="0" w:noVBand="1"/>
+          </w:tblPr>
+          <w:tblGrid>
+            <w:gridCol w:w="7220"/>
+          </w:tblGrid>
+          <w:tr>
+            <w:tc>
+              <w:tcPr>
+                <w:tcW w:w="7221" w:type="dxa"/>
+                <w:tcMar>
+                  <w:top w:w="216" w:type="dxa"/>
+                  <w:left w:w="115" w:type="dxa"/>
+                  <w:bottom w:w="216" w:type="dxa"/>
+                  <w:right w:w="115" w:type="dxa"/>
+                </w:tcMar>
+              </w:tcPr>
+              <w:p>
+                <w:pPr>
+                  <w:rPr>
+                    <w:rFonts w:eastAsiaTheme="minorEastAsia"/>
+                    <w:color w:val="4472C4" w:themeColor="accent1"/>
+                    <w:sz w:val="28"/>
+                    <w:szCs w:val="28"/>
+                    <w:lang w:val="en-US"/>
+                  </w:rPr>
+                </w:pPr>
+                <w:r>
+                  <w:rPr>
+                    <w:rFonts w:eastAsiaTheme="minorEastAsia"/>
+                    <w:color w:val="4472C4" w:themeColor="accent1"/>
+                    <w:sz w:val="28"/>
+                    <w:szCs w:val="28"/>
+                    <w:lang w:val="en-US"/>
+                  </w:rPr>
+                  <w:t xml:space="preserve">Hannah </w:t>
+                </w:r>
+                <w:proofErr w:type="spellStart"/>
+                <w:r>
+                  <w:rPr>
+                    <w:rFonts w:eastAsiaTheme="minorEastAsia"/>
+                    <w:color w:val="4472C4" w:themeColor="accent1"/>
+                    <w:sz w:val="28"/>
+                    <w:szCs w:val="28"/>
+                    <w:lang w:val="en-US"/>
+                  </w:rPr>
+                  <w:t>Ashna</w:t>
+                </w:r>
+                <w:proofErr w:type="spellEnd"/>
+                <w:r>
+                  <w:rPr>
+                    <w:rFonts w:eastAsiaTheme="minorEastAsia"/>
+                    <w:color w:val="4472C4" w:themeColor="accent1"/>
+                    <w:sz w:val="28"/>
+                    <w:szCs w:val="28"/>
+                    <w:lang w:val="en-US"/>
+                  </w:rPr>
+                  <w:t xml:space="preserve"> Jacob (N0865554)</w:t>
+                </w:r>
+              </w:p>
+              <w:p>
+                <w:pPr>
+                  <w:rPr>
+                    <w:rFonts w:eastAsiaTheme="minorEastAsia"/>
+                    <w:color w:val="4472C4" w:themeColor="accent1"/>
+                    <w:sz w:val="28"/>
+                    <w:szCs w:val="28"/>
+                    <w:lang w:val="en-US"/>
+                  </w:rPr>
+                </w:pPr>
+                <w:proofErr w:type="spellStart"/>
+                <w:r>
+                  <w:rPr>
+                    <w:rFonts w:eastAsiaTheme="minorEastAsia"/>
+                    <w:color w:val="4472C4" w:themeColor="accent1"/>
+                    <w:sz w:val="28"/>
+                    <w:szCs w:val="28"/>
+                    <w:lang w:val="en-US"/>
+                  </w:rPr>
+                  <w:t>Hassaan</w:t>
+                </w:r>
+                <w:proofErr w:type="spellEnd"/>
+                <w:r>
+                  <w:rPr>
+                    <w:rFonts w:eastAsiaTheme="minorEastAsia"/>
+                    <w:color w:val="4472C4" w:themeColor="accent1"/>
+                    <w:sz w:val="28"/>
+                    <w:szCs w:val="28"/>
+                    <w:lang w:val="en-US"/>
+                  </w:rPr>
+                  <w:t xml:space="preserve"> Naveed (N0898071)</w:t>
+                </w:r>
+              </w:p>
+              <w:p>
+                <w:pPr>
+                  <w:rPr>
+                    <w:rFonts w:eastAsiaTheme="minorEastAsia"/>
+                    <w:color w:val="4472C4" w:themeColor="accent1"/>
+                    <w:sz w:val="28"/>
+                    <w:szCs w:val="28"/>
+                    <w:lang w:val="en-US"/>
+                  </w:rPr>
+                </w:pPr>
+                <w:proofErr w:type="spellStart"/>
+                <w:r>
+                  <w:rPr>
+                    <w:rFonts w:eastAsiaTheme="minorEastAsia"/>
+                    <w:color w:val="4472C4" w:themeColor="accent1"/>
+                    <w:sz w:val="28"/>
+                    <w:szCs w:val="28"/>
+                    <w:lang w:val="en-US"/>
+                  </w:rPr>
+                  <w:t>Jarad</w:t>
+                </w:r>
+                <w:proofErr w:type="spellEnd"/>
+                <w:r>
+                  <w:rPr>
+                    <w:rFonts w:eastAsiaTheme="minorEastAsia"/>
+                    <w:color w:val="4472C4" w:themeColor="accent1"/>
+                    <w:sz w:val="28"/>
+                    <w:szCs w:val="28"/>
+                    <w:lang w:val="en-US"/>
+                  </w:rPr>
+                  <w:t xml:space="preserve"> Johnson-Bailey (N0853071)</w:t>
+                </w:r>
+              </w:p>
+              <w:p>
+                <w:pPr>
+                  <w:rPr>
+                    <w:rFonts w:eastAsiaTheme="minorEastAsia"/>
+                    <w:color w:val="4472C4" w:themeColor="accent1"/>
+                    <w:sz w:val="28"/>
+                    <w:szCs w:val="28"/>
+                    <w:lang w:val="en-US"/>
+                  </w:rPr>
+                </w:pPr>
+                <w:r>
+                  <w:rPr>
+                    <w:rFonts w:eastAsiaTheme="minorEastAsia"/>
+                    <w:color w:val="4472C4" w:themeColor="accent1"/>
+                    <w:sz w:val="28"/>
+                    <w:szCs w:val="28"/>
+                    <w:lang w:val="en-US"/>
+                  </w:rPr>
+                  <w:t>Nicholas McCaig (N0787115)</w:t>
+                </w:r>
+              </w:p>
+              <w:p>
+                <w:pPr>
+                  <w:pStyle w:val="NoSpacing"/>
+                  <w:rPr>
+                    <w:color w:val="4472C4" w:themeColor="accent1"/>
+                    <w:sz w:val="28"/>
+                    <w:szCs w:val="28"/>
+                  </w:rPr>
+                </w:pPr>
+              </w:p>
+              <w:p>
+                <w:pPr>
+                  <w:pStyle w:val="NoSpacing"/>
+                  <w:rPr>
+                    <w:color w:val="4472C4" w:themeColor="accent1"/>
+                  </w:rPr>
+                </w:pPr>
+              </w:p>
+            </w:tc>
+          </w:tr>
+        </w:tbl>
+        <w:p>
+          <w:pPr>
+            <w:rPr>
+              <w:rFonts w:asciiTheme="majorHAnsi" w:eastAsiaTheme="majorEastAsia" w:hAnsiTheme="majorHAnsi" w:cstheme="majorBidi"/>
+              <w:color w:val="2F5496" w:themeColor="accent1" w:themeShade="BF"/>
+              <w:sz w:val="32"/>
+              <w:szCs w:val="32"/>
+            </w:rPr>
+          </w:pPr>
+          <w:r>
+            <w:br w:type="page"/>
+          </w:r>
+        </w:p>
+      </w:sdtContent>
+    </w:sdt>
+    <w:bookmarkStart w:id="0" w:name="_Toc63173752" w:displacedByCustomXml="next"/>
+    <w:sdt>
+      <w:sdtPr>
+        <w:id w:val="-167174442"/>
+        <w:docPartObj>
+          <w:docPartGallery w:val="Table of Contents"/>
+          <w:docPartUnique/>
+        </w:docPartObj>
+      </w:sdtPr>
+      <w:sdtEndPr>
+        <w:rPr>
+          <w:rFonts w:asciiTheme="minorHAnsi" w:eastAsiaTheme="minorHAnsi" w:hAnsiTheme="minorHAnsi" w:cstheme="minorBidi"/>
           <w:b/>
           <w:bCs/>
-          <w:lang w:eastAsia="en-GB"/>
-        </w:rPr>
-        <w:t>Figure 1.1 (Login):</w:t>
-      </w:r>
-      <w:r>
-        <w:rPr>
-          <w:lang w:eastAsia="en-GB"/>
-        </w:rPr>
-        <w:t xml:space="preserve"> </w:t>
-      </w:r>
+          <w:noProof/>
+          <w:color w:val="auto"/>
+          <w:sz w:val="22"/>
+          <w:szCs w:val="22"/>
+        </w:rPr>
+      </w:sdtEndPr>
+      <w:sdtContent>
+        <w:p>
+          <w:pPr>
+            <w:pStyle w:val="Heading2"/>
+          </w:pPr>
+          <w:r>
+            <w:t>Contents</w:t>
+          </w:r>
+          <w:bookmarkEnd w:id="0"/>
+        </w:p>
+        <w:p>
+          <w:pPr>
+            <w:pStyle w:val="TOC2"/>
+            <w:tabs>
+              <w:tab w:val="right" w:leader="dot" w:pos="9350"/>
+            </w:tabs>
+            <w:rPr>
+              <w:rFonts w:eastAsiaTheme="minorEastAsia"/>
+              <w:noProof/>
+              <w:lang w:eastAsia="en-GB"/>
+            </w:rPr>
+          </w:pPr>
+          <w:r>
+            <w:fldChar w:fldCharType="begin"/>
+          </w:r>
+          <w:r>
+            <w:instrText xml:space="preserve"> TOC \o "1-3" \h \z \u </w:instrText>
+          </w:r>
+          <w:r>
+            <w:fldChar w:fldCharType="separate"/>
+          </w:r>
+          <w:hyperlink w:anchor="_Toc63173752" w:history="1">
+            <w:r>
+              <w:rPr>
+                <w:rStyle w:val="Hyperlink"/>
+                <w:noProof/>
+              </w:rPr>
+              <w:t>Contents</w:t>
+            </w:r>
+            <w:r>
+              <w:rPr>
+                <w:noProof/>
+                <w:webHidden/>
+              </w:rPr>
+              <w:tab/>
+            </w:r>
+            <w:r>
+              <w:rPr>
+                <w:noProof/>
+                <w:webHidden/>
+              </w:rPr>
+              <w:fldChar w:fldCharType="begin"/>
+            </w:r>
+            <w:r>
+              <w:rPr>
+                <w:noProof/>
+                <w:webHidden/>
+              </w:rPr>
+              <w:instrText xml:space="preserve"> PAGEREF _Toc63173752 \h </w:instrText>
+            </w:r>
+            <w:r>
+              <w:rPr>
+                <w:noProof/>
+                <w:webHidden/>
+              </w:rPr>
+            </w:r>
+            <w:r>
+              <w:rPr>
+                <w:noProof/>
+                <w:webHidden/>
+              </w:rPr>
+              <w:fldChar w:fldCharType="separate"/>
+            </w:r>
+            <w:r>
+              <w:rPr>
+                <w:noProof/>
+                <w:webHidden/>
+              </w:rPr>
+              <w:t>1</w:t>
+            </w:r>
+            <w:r>
+              <w:rPr>
+                <w:noProof/>
+                <w:webHidden/>
+              </w:rPr>
+              <w:fldChar w:fldCharType="end"/>
+            </w:r>
+          </w:hyperlink>
+        </w:p>
+        <w:p>
+          <w:pPr>
+            <w:pStyle w:val="TOC2"/>
+            <w:tabs>
+              <w:tab w:val="right" w:leader="dot" w:pos="9350"/>
+            </w:tabs>
+            <w:rPr>
+              <w:rFonts w:eastAsiaTheme="minorEastAsia"/>
+              <w:noProof/>
+              <w:lang w:eastAsia="en-GB"/>
+            </w:rPr>
+          </w:pPr>
+          <w:hyperlink w:anchor="_Toc63173753" w:history="1">
+            <w:r>
+              <w:rPr>
+                <w:rStyle w:val="Hyperlink"/>
+                <w:noProof/>
+              </w:rPr>
+              <w:t>Figures</w:t>
+            </w:r>
+            <w:r>
+              <w:rPr>
+                <w:noProof/>
+                <w:webHidden/>
+              </w:rPr>
+              <w:tab/>
+            </w:r>
+            <w:r>
+              <w:rPr>
+                <w:noProof/>
+                <w:webHidden/>
+              </w:rPr>
+              <w:fldChar w:fldCharType="begin"/>
+            </w:r>
+            <w:r>
+              <w:rPr>
+                <w:noProof/>
+                <w:webHidden/>
+              </w:rPr>
+              <w:instrText xml:space="preserve"> PAGEREF _Toc63173753 \h </w:instrText>
+            </w:r>
+            <w:r>
+              <w:rPr>
+                <w:noProof/>
+                <w:webHidden/>
+              </w:rPr>
+            </w:r>
+            <w:r>
+              <w:rPr>
+                <w:noProof/>
+                <w:webHidden/>
+              </w:rPr>
+              <w:fldChar w:fldCharType="separate"/>
+            </w:r>
+            <w:r>
+              <w:rPr>
+                <w:noProof/>
+                <w:webHidden/>
+              </w:rPr>
+              <w:t>1</w:t>
+            </w:r>
+            <w:r>
+              <w:rPr>
+                <w:noProof/>
+                <w:webHidden/>
+              </w:rPr>
+              <w:fldChar w:fldCharType="end"/>
+            </w:r>
+          </w:hyperlink>
+        </w:p>
+        <w:p>
+          <w:pPr>
+            <w:pStyle w:val="TOC2"/>
+            <w:tabs>
+              <w:tab w:val="right" w:leader="dot" w:pos="9350"/>
+            </w:tabs>
+            <w:rPr>
+              <w:rFonts w:eastAsiaTheme="minorEastAsia"/>
+              <w:noProof/>
+              <w:lang w:eastAsia="en-GB"/>
+            </w:rPr>
+          </w:pPr>
+          <w:hyperlink w:anchor="_Toc63173754" w:history="1">
+            <w:r>
+              <w:rPr>
+                <w:rStyle w:val="Hyperlink"/>
+                <w:noProof/>
+              </w:rPr>
+              <w:t>Introduction</w:t>
+            </w:r>
+            <w:r>
+              <w:rPr>
+                <w:noProof/>
+                <w:webHidden/>
+              </w:rPr>
+              <w:tab/>
+            </w:r>
+            <w:r>
+              <w:rPr>
+                <w:noProof/>
+                <w:webHidden/>
+              </w:rPr>
+              <w:fldChar w:fldCharType="begin"/>
+            </w:r>
+            <w:r>
+              <w:rPr>
+                <w:noProof/>
+                <w:webHidden/>
+              </w:rPr>
+              <w:instrText xml:space="preserve"> PAGEREF _Toc63173754 \h </w:instrText>
+            </w:r>
+            <w:r>
+              <w:rPr>
+                <w:noProof/>
+                <w:webHidden/>
+              </w:rPr>
+            </w:r>
+            <w:r>
+              <w:rPr>
+                <w:noProof/>
+                <w:webHidden/>
+              </w:rPr>
+              <w:fldChar w:fldCharType="separate"/>
+            </w:r>
+            <w:r>
+              <w:rPr>
+                <w:noProof/>
+                <w:webHidden/>
+              </w:rPr>
+              <w:t>1</w:t>
+            </w:r>
+            <w:r>
+              <w:rPr>
+                <w:noProof/>
+                <w:webHidden/>
+              </w:rPr>
+              <w:fldChar w:fldCharType="end"/>
+            </w:r>
+          </w:hyperlink>
+        </w:p>
+        <w:p>
+          <w:pPr>
+            <w:pStyle w:val="TOC1"/>
+            <w:tabs>
+              <w:tab w:val="left" w:pos="440"/>
+              <w:tab w:val="right" w:leader="dot" w:pos="9350"/>
+            </w:tabs>
+            <w:rPr>
+              <w:rFonts w:eastAsiaTheme="minorEastAsia"/>
+              <w:noProof/>
+              <w:lang w:eastAsia="en-GB"/>
+            </w:rPr>
+          </w:pPr>
+          <w:hyperlink w:anchor="_Toc63173755" w:history="1">
+            <w:r>
+              <w:rPr>
+                <w:rStyle w:val="Hyperlink"/>
+                <w:noProof/>
+              </w:rPr>
+              <w:t>1.</w:t>
+            </w:r>
+            <w:r>
+              <w:rPr>
+                <w:rFonts w:eastAsiaTheme="minorEastAsia"/>
+                <w:noProof/>
+                <w:lang w:eastAsia="en-GB"/>
+              </w:rPr>
+              <w:tab/>
+            </w:r>
+            <w:r>
+              <w:rPr>
+                <w:rStyle w:val="Hyperlink"/>
+                <w:noProof/>
+              </w:rPr>
+              <w:t>Use Case Diagrams:</w:t>
+            </w:r>
+            <w:r>
+              <w:rPr>
+                <w:noProof/>
+                <w:webHidden/>
+              </w:rPr>
+              <w:tab/>
+            </w:r>
+            <w:r>
+              <w:rPr>
+                <w:noProof/>
+                <w:webHidden/>
+              </w:rPr>
+              <w:fldChar w:fldCharType="begin"/>
+            </w:r>
+            <w:r>
+              <w:rPr>
+                <w:noProof/>
+                <w:webHidden/>
+              </w:rPr>
+              <w:instrText xml:space="preserve"> PAGEREF _Toc63173755 \h </w:instrText>
+            </w:r>
+            <w:r>
+              <w:rPr>
+                <w:noProof/>
+                <w:webHidden/>
+              </w:rPr>
+            </w:r>
+            <w:r>
+              <w:rPr>
+                <w:noProof/>
+                <w:webHidden/>
+              </w:rPr>
+              <w:fldChar w:fldCharType="separate"/>
+            </w:r>
+            <w:r>
+              <w:rPr>
+                <w:noProof/>
+                <w:webHidden/>
+              </w:rPr>
+              <w:t>1</w:t>
+            </w:r>
+            <w:r>
+              <w:rPr>
+                <w:noProof/>
+                <w:webHidden/>
+              </w:rPr>
+              <w:fldChar w:fldCharType="end"/>
+            </w:r>
+          </w:hyperlink>
+        </w:p>
+        <w:p>
+          <w:pPr>
+            <w:pStyle w:val="TOC2"/>
+            <w:tabs>
+              <w:tab w:val="right" w:leader="dot" w:pos="9350"/>
+            </w:tabs>
+            <w:rPr>
+              <w:rFonts w:eastAsiaTheme="minorEastAsia"/>
+              <w:noProof/>
+              <w:lang w:eastAsia="en-GB"/>
+            </w:rPr>
+          </w:pPr>
+          <w:hyperlink w:anchor="_Toc63173756" w:history="1">
+            <w:r>
+              <w:rPr>
+                <w:rStyle w:val="Hyperlink"/>
+                <w:noProof/>
+              </w:rPr>
+              <w:t>Introduction:</w:t>
+            </w:r>
+            <w:r>
+              <w:rPr>
+                <w:noProof/>
+                <w:webHidden/>
+              </w:rPr>
+              <w:tab/>
+            </w:r>
+            <w:r>
+              <w:rPr>
+                <w:noProof/>
+                <w:webHidden/>
+              </w:rPr>
+              <w:fldChar w:fldCharType="begin"/>
+            </w:r>
+            <w:r>
+              <w:rPr>
+                <w:noProof/>
+                <w:webHidden/>
+              </w:rPr>
+              <w:instrText xml:space="preserve"> PAGEREF _Toc63173756 \h </w:instrText>
+            </w:r>
+            <w:r>
+              <w:rPr>
+                <w:noProof/>
+                <w:webHidden/>
+              </w:rPr>
+            </w:r>
+            <w:r>
+              <w:rPr>
+                <w:noProof/>
+                <w:webHidden/>
+              </w:rPr>
+              <w:fldChar w:fldCharType="separate"/>
+            </w:r>
+            <w:r>
+              <w:rPr>
+                <w:noProof/>
+                <w:webHidden/>
+              </w:rPr>
+              <w:t>1</w:t>
+            </w:r>
+            <w:r>
+              <w:rPr>
+                <w:noProof/>
+                <w:webHidden/>
+              </w:rPr>
+              <w:fldChar w:fldCharType="end"/>
+            </w:r>
+          </w:hyperlink>
+        </w:p>
+        <w:p>
+          <w:pPr>
+            <w:pStyle w:val="TOC1"/>
+            <w:tabs>
+              <w:tab w:val="left" w:pos="440"/>
+              <w:tab w:val="right" w:leader="dot" w:pos="9350"/>
+            </w:tabs>
+            <w:rPr>
+              <w:rFonts w:eastAsiaTheme="minorEastAsia"/>
+              <w:noProof/>
+              <w:lang w:eastAsia="en-GB"/>
+            </w:rPr>
+          </w:pPr>
+          <w:hyperlink w:anchor="_Toc63173757" w:history="1">
+            <w:r>
+              <w:rPr>
+                <w:rStyle w:val="Hyperlink"/>
+                <w:rFonts w:eastAsia="Times New Roman"/>
+                <w:noProof/>
+                <w:lang w:eastAsia="en-GB"/>
+              </w:rPr>
+              <w:t>2.</w:t>
+            </w:r>
+            <w:r>
+              <w:rPr>
+                <w:rFonts w:eastAsiaTheme="minorEastAsia"/>
+                <w:noProof/>
+                <w:lang w:eastAsia="en-GB"/>
+              </w:rPr>
+              <w:tab/>
+            </w:r>
+            <w:r>
+              <w:rPr>
+                <w:rStyle w:val="Hyperlink"/>
+                <w:rFonts w:eastAsia="Times New Roman"/>
+                <w:noProof/>
+                <w:lang w:eastAsia="en-GB"/>
+              </w:rPr>
+              <w:t>Activity Diagrams:</w:t>
+            </w:r>
+            <w:r>
+              <w:rPr>
+                <w:noProof/>
+                <w:webHidden/>
+              </w:rPr>
+              <w:tab/>
+            </w:r>
+            <w:r>
+              <w:rPr>
+                <w:noProof/>
+                <w:webHidden/>
+              </w:rPr>
+              <w:fldChar w:fldCharType="begin"/>
+            </w:r>
+            <w:r>
+              <w:rPr>
+                <w:noProof/>
+                <w:webHidden/>
+              </w:rPr>
+              <w:instrText xml:space="preserve"> PAGEREF _Toc63173757 \h </w:instrText>
+            </w:r>
+            <w:r>
+              <w:rPr>
+                <w:noProof/>
+                <w:webHidden/>
+              </w:rPr>
+            </w:r>
+            <w:r>
+              <w:rPr>
+                <w:noProof/>
+                <w:webHidden/>
+              </w:rPr>
+              <w:fldChar w:fldCharType="separate"/>
+            </w:r>
+            <w:r>
+              <w:rPr>
+                <w:noProof/>
+                <w:webHidden/>
+              </w:rPr>
+              <w:t>6</w:t>
+            </w:r>
+            <w:r>
+              <w:rPr>
+                <w:noProof/>
+                <w:webHidden/>
+              </w:rPr>
+              <w:fldChar w:fldCharType="end"/>
+            </w:r>
+          </w:hyperlink>
+        </w:p>
+        <w:p>
+          <w:pPr>
+            <w:pStyle w:val="TOC2"/>
+            <w:tabs>
+              <w:tab w:val="right" w:leader="dot" w:pos="9350"/>
+            </w:tabs>
+            <w:rPr>
+              <w:rFonts w:eastAsiaTheme="minorEastAsia"/>
+              <w:noProof/>
+              <w:lang w:eastAsia="en-GB"/>
+            </w:rPr>
+          </w:pPr>
+          <w:hyperlink w:anchor="_Toc63173758" w:history="1">
+            <w:r>
+              <w:rPr>
+                <w:rStyle w:val="Hyperlink"/>
+                <w:noProof/>
+                <w:lang w:eastAsia="en-GB"/>
+              </w:rPr>
+              <w:t>Introduction:</w:t>
+            </w:r>
+            <w:r>
+              <w:rPr>
+                <w:noProof/>
+                <w:webHidden/>
+              </w:rPr>
+              <w:tab/>
+            </w:r>
+            <w:r>
+              <w:rPr>
+                <w:noProof/>
+                <w:webHidden/>
+              </w:rPr>
+              <w:fldChar w:fldCharType="begin"/>
+            </w:r>
+            <w:r>
+              <w:rPr>
+                <w:noProof/>
+                <w:webHidden/>
+              </w:rPr>
+              <w:instrText xml:space="preserve"> PAGEREF _Toc63173758 \h </w:instrText>
+            </w:r>
+            <w:r>
+              <w:rPr>
+                <w:noProof/>
+                <w:webHidden/>
+              </w:rPr>
+            </w:r>
+            <w:r>
+              <w:rPr>
+                <w:noProof/>
+                <w:webHidden/>
+              </w:rPr>
+              <w:fldChar w:fldCharType="separate"/>
+            </w:r>
+            <w:r>
+              <w:rPr>
+                <w:noProof/>
+                <w:webHidden/>
+              </w:rPr>
+              <w:t>6</w:t>
+            </w:r>
+            <w:r>
+              <w:rPr>
+                <w:noProof/>
+                <w:webHidden/>
+              </w:rPr>
+              <w:fldChar w:fldCharType="end"/>
+            </w:r>
+          </w:hyperlink>
+        </w:p>
+        <w:p>
+          <w:pPr>
+            <w:pStyle w:val="TOC1"/>
+            <w:tabs>
+              <w:tab w:val="left" w:pos="440"/>
+              <w:tab w:val="right" w:leader="dot" w:pos="9350"/>
+            </w:tabs>
+            <w:rPr>
+              <w:rFonts w:eastAsiaTheme="minorEastAsia"/>
+              <w:noProof/>
+              <w:lang w:eastAsia="en-GB"/>
+            </w:rPr>
+          </w:pPr>
+          <w:hyperlink w:anchor="_Toc63173759" w:history="1">
+            <w:r>
+              <w:rPr>
+                <w:rStyle w:val="Hyperlink"/>
+                <w:noProof/>
+                <w:lang w:eastAsia="en-GB"/>
+              </w:rPr>
+              <w:t>3.</w:t>
+            </w:r>
+            <w:r>
+              <w:rPr>
+                <w:rFonts w:eastAsiaTheme="minorEastAsia"/>
+                <w:noProof/>
+                <w:lang w:eastAsia="en-GB"/>
+              </w:rPr>
+              <w:tab/>
+            </w:r>
+            <w:r>
+              <w:rPr>
+                <w:rStyle w:val="Hyperlink"/>
+                <w:noProof/>
+                <w:lang w:eastAsia="en-GB"/>
+              </w:rPr>
+              <w:t>Class Diagram</w:t>
+            </w:r>
+            <w:r>
+              <w:rPr>
+                <w:noProof/>
+                <w:webHidden/>
+              </w:rPr>
+              <w:tab/>
+            </w:r>
+            <w:r>
+              <w:rPr>
+                <w:noProof/>
+                <w:webHidden/>
+              </w:rPr>
+              <w:fldChar w:fldCharType="begin"/>
+            </w:r>
+            <w:r>
+              <w:rPr>
+                <w:noProof/>
+                <w:webHidden/>
+              </w:rPr>
+              <w:instrText xml:space="preserve"> PAGEREF _Toc63173759 \h </w:instrText>
+            </w:r>
+            <w:r>
+              <w:rPr>
+                <w:noProof/>
+                <w:webHidden/>
+              </w:rPr>
+            </w:r>
+            <w:r>
+              <w:rPr>
+                <w:noProof/>
+                <w:webHidden/>
+              </w:rPr>
+              <w:fldChar w:fldCharType="separate"/>
+            </w:r>
+            <w:r>
+              <w:rPr>
+                <w:noProof/>
+                <w:webHidden/>
+              </w:rPr>
+              <w:t>10</w:t>
+            </w:r>
+            <w:r>
+              <w:rPr>
+                <w:noProof/>
+                <w:webHidden/>
+              </w:rPr>
+              <w:fldChar w:fldCharType="end"/>
+            </w:r>
+          </w:hyperlink>
+        </w:p>
+        <w:p>
+          <w:pPr>
+            <w:pStyle w:val="TOC1"/>
+            <w:tabs>
+              <w:tab w:val="left" w:pos="440"/>
+              <w:tab w:val="right" w:leader="dot" w:pos="9350"/>
+            </w:tabs>
+            <w:rPr>
+              <w:rFonts w:eastAsiaTheme="minorEastAsia"/>
+              <w:noProof/>
+              <w:lang w:eastAsia="en-GB"/>
+            </w:rPr>
+          </w:pPr>
+          <w:hyperlink w:anchor="_Toc63173760" w:history="1">
+            <w:r>
+              <w:rPr>
+                <w:rStyle w:val="Hyperlink"/>
+                <w:noProof/>
+                <w:lang w:eastAsia="en-GB"/>
+              </w:rPr>
+              <w:t>4.</w:t>
+            </w:r>
+            <w:r>
+              <w:rPr>
+                <w:rFonts w:eastAsiaTheme="minorEastAsia"/>
+                <w:noProof/>
+                <w:lang w:eastAsia="en-GB"/>
+              </w:rPr>
+              <w:tab/>
+            </w:r>
+            <w:r>
+              <w:rPr>
+                <w:rStyle w:val="Hyperlink"/>
+                <w:noProof/>
+                <w:lang w:eastAsia="en-GB"/>
+              </w:rPr>
+              <w:t>Sequence Diagrams</w:t>
+            </w:r>
+            <w:r>
+              <w:rPr>
+                <w:noProof/>
+                <w:webHidden/>
+              </w:rPr>
+              <w:tab/>
+            </w:r>
+            <w:r>
+              <w:rPr>
+                <w:noProof/>
+                <w:webHidden/>
+              </w:rPr>
+              <w:fldChar w:fldCharType="begin"/>
+            </w:r>
+            <w:r>
+              <w:rPr>
+                <w:noProof/>
+                <w:webHidden/>
+              </w:rPr>
+              <w:instrText xml:space="preserve"> PAGEREF _Toc63173760 \h </w:instrText>
+            </w:r>
+            <w:r>
+              <w:rPr>
+                <w:noProof/>
+                <w:webHidden/>
+              </w:rPr>
+            </w:r>
+            <w:r>
+              <w:rPr>
+                <w:noProof/>
+                <w:webHidden/>
+              </w:rPr>
+              <w:fldChar w:fldCharType="separate"/>
+            </w:r>
+            <w:r>
+              <w:rPr>
+                <w:noProof/>
+                <w:webHidden/>
+              </w:rPr>
+              <w:t>11</w:t>
+            </w:r>
+            <w:r>
+              <w:rPr>
+                <w:noProof/>
+                <w:webHidden/>
+              </w:rPr>
+              <w:fldChar w:fldCharType="end"/>
+            </w:r>
+          </w:hyperlink>
+        </w:p>
+        <w:p>
+          <w:pPr>
+            <w:pStyle w:val="TOC1"/>
+            <w:tabs>
+              <w:tab w:val="left" w:pos="440"/>
+              <w:tab w:val="right" w:leader="dot" w:pos="9350"/>
+            </w:tabs>
+            <w:rPr>
+              <w:rFonts w:eastAsiaTheme="minorEastAsia"/>
+              <w:noProof/>
+              <w:lang w:eastAsia="en-GB"/>
+            </w:rPr>
+          </w:pPr>
+          <w:hyperlink w:anchor="_Toc63173761" w:history="1">
+            <w:r>
+              <w:rPr>
+                <w:rStyle w:val="Hyperlink"/>
+                <w:noProof/>
+                <w:lang w:eastAsia="en-GB"/>
+              </w:rPr>
+              <w:t>5.</w:t>
+            </w:r>
+            <w:r>
+              <w:rPr>
+                <w:rFonts w:eastAsiaTheme="minorEastAsia"/>
+                <w:noProof/>
+                <w:lang w:eastAsia="en-GB"/>
+              </w:rPr>
+              <w:tab/>
+            </w:r>
+            <w:r>
+              <w:rPr>
+                <w:rStyle w:val="Hyperlink"/>
+                <w:noProof/>
+                <w:lang w:eastAsia="en-GB"/>
+              </w:rPr>
+              <w:t>Component Diagrams</w:t>
+            </w:r>
+            <w:r>
+              <w:rPr>
+                <w:noProof/>
+                <w:webHidden/>
+              </w:rPr>
+              <w:tab/>
+            </w:r>
+            <w:r>
+              <w:rPr>
+                <w:noProof/>
+                <w:webHidden/>
+              </w:rPr>
+              <w:fldChar w:fldCharType="begin"/>
+            </w:r>
+            <w:r>
+              <w:rPr>
+                <w:noProof/>
+                <w:webHidden/>
+              </w:rPr>
+              <w:instrText xml:space="preserve"> PAGEREF _Toc63173761 \h </w:instrText>
+            </w:r>
+            <w:r>
+              <w:rPr>
+                <w:noProof/>
+                <w:webHidden/>
+              </w:rPr>
+            </w:r>
+            <w:r>
+              <w:rPr>
+                <w:noProof/>
+                <w:webHidden/>
+              </w:rPr>
+              <w:fldChar w:fldCharType="separate"/>
+            </w:r>
+            <w:r>
+              <w:rPr>
+                <w:noProof/>
+                <w:webHidden/>
+              </w:rPr>
+              <w:t>11</w:t>
+            </w:r>
+            <w:r>
+              <w:rPr>
+                <w:noProof/>
+                <w:webHidden/>
+              </w:rPr>
+              <w:fldChar w:fldCharType="end"/>
+            </w:r>
+          </w:hyperlink>
+        </w:p>
+        <w:p>
+          <w:pPr>
+            <w:pStyle w:val="TOC1"/>
+            <w:tabs>
+              <w:tab w:val="left" w:pos="440"/>
+              <w:tab w:val="right" w:leader="dot" w:pos="9350"/>
+            </w:tabs>
+            <w:rPr>
+              <w:rFonts w:eastAsiaTheme="minorEastAsia"/>
+              <w:noProof/>
+              <w:lang w:eastAsia="en-GB"/>
+            </w:rPr>
+          </w:pPr>
+          <w:hyperlink w:anchor="_Toc63173762" w:history="1">
+            <w:r>
+              <w:rPr>
+                <w:rStyle w:val="Hyperlink"/>
+                <w:noProof/>
+                <w:lang w:eastAsia="en-GB"/>
+              </w:rPr>
+              <w:t>6.</w:t>
+            </w:r>
+            <w:r>
+              <w:rPr>
+                <w:rFonts w:eastAsiaTheme="minorEastAsia"/>
+                <w:noProof/>
+                <w:lang w:eastAsia="en-GB"/>
+              </w:rPr>
+              <w:tab/>
+            </w:r>
+            <w:r>
+              <w:rPr>
+                <w:rStyle w:val="Hyperlink"/>
+                <w:noProof/>
+                <w:lang w:eastAsia="en-GB"/>
+              </w:rPr>
+              <w:t>FSM Diagrams</w:t>
+            </w:r>
+            <w:r>
+              <w:rPr>
+                <w:noProof/>
+                <w:webHidden/>
+              </w:rPr>
+              <w:tab/>
+            </w:r>
+            <w:r>
+              <w:rPr>
+                <w:noProof/>
+                <w:webHidden/>
+              </w:rPr>
+              <w:fldChar w:fldCharType="begin"/>
+            </w:r>
+            <w:r>
+              <w:rPr>
+                <w:noProof/>
+                <w:webHidden/>
+              </w:rPr>
+              <w:instrText xml:space="preserve"> PAGEREF _Toc63173762 \h </w:instrText>
+            </w:r>
+            <w:r>
+              <w:rPr>
+                <w:noProof/>
+                <w:webHidden/>
+              </w:rPr>
+            </w:r>
+            <w:r>
+              <w:rPr>
+                <w:noProof/>
+                <w:webHidden/>
+              </w:rPr>
+              <w:fldChar w:fldCharType="separate"/>
+            </w:r>
+            <w:r>
+              <w:rPr>
+                <w:noProof/>
+                <w:webHidden/>
+              </w:rPr>
+              <w:t>11</w:t>
+            </w:r>
+            <w:r>
+              <w:rPr>
+                <w:noProof/>
+                <w:webHidden/>
+              </w:rPr>
+              <w:fldChar w:fldCharType="end"/>
+            </w:r>
+          </w:hyperlink>
+        </w:p>
+        <w:p>
+          <w:pPr>
+            <w:pStyle w:val="TOC1"/>
+            <w:tabs>
+              <w:tab w:val="left" w:pos="440"/>
+              <w:tab w:val="right" w:leader="dot" w:pos="9350"/>
+            </w:tabs>
+            <w:rPr>
+              <w:rFonts w:eastAsiaTheme="minorEastAsia"/>
+              <w:noProof/>
+              <w:lang w:eastAsia="en-GB"/>
+            </w:rPr>
+          </w:pPr>
+          <w:hyperlink w:anchor="_Toc63173763" w:history="1">
+            <w:r>
+              <w:rPr>
+                <w:rStyle w:val="Hyperlink"/>
+                <w:noProof/>
+                <w:lang w:eastAsia="en-GB"/>
+              </w:rPr>
+              <w:t>7.</w:t>
+            </w:r>
+            <w:r>
+              <w:rPr>
+                <w:rFonts w:eastAsiaTheme="minorEastAsia"/>
+                <w:noProof/>
+                <w:lang w:eastAsia="en-GB"/>
+              </w:rPr>
+              <w:tab/>
+            </w:r>
+            <w:r>
+              <w:rPr>
+                <w:rStyle w:val="Hyperlink"/>
+                <w:noProof/>
+                <w:lang w:eastAsia="en-GB"/>
+              </w:rPr>
+              <w:t>Communication Diagrams</w:t>
+            </w:r>
+            <w:r>
+              <w:rPr>
+                <w:noProof/>
+                <w:webHidden/>
+              </w:rPr>
+              <w:tab/>
+            </w:r>
+            <w:r>
+              <w:rPr>
+                <w:noProof/>
+                <w:webHidden/>
+              </w:rPr>
+              <w:fldChar w:fldCharType="begin"/>
+            </w:r>
+            <w:r>
+              <w:rPr>
+                <w:noProof/>
+                <w:webHidden/>
+              </w:rPr>
+              <w:instrText xml:space="preserve"> PAGEREF _Toc63173763 \h </w:instrText>
+            </w:r>
+            <w:r>
+              <w:rPr>
+                <w:noProof/>
+                <w:webHidden/>
+              </w:rPr>
+            </w:r>
+            <w:r>
+              <w:rPr>
+                <w:noProof/>
+                <w:webHidden/>
+              </w:rPr>
+              <w:fldChar w:fldCharType="separate"/>
+            </w:r>
+            <w:r>
+              <w:rPr>
+                <w:noProof/>
+                <w:webHidden/>
+              </w:rPr>
+              <w:t>11</w:t>
+            </w:r>
+            <w:r>
+              <w:rPr>
+                <w:noProof/>
+                <w:webHidden/>
+              </w:rPr>
+              <w:fldChar w:fldCharType="end"/>
+            </w:r>
+          </w:hyperlink>
+        </w:p>
+        <w:p>
+          <w:pPr>
+            <w:pStyle w:val="TOC1"/>
+            <w:tabs>
+              <w:tab w:val="left" w:pos="440"/>
+              <w:tab w:val="right" w:leader="dot" w:pos="9350"/>
+            </w:tabs>
+            <w:rPr>
+              <w:rFonts w:eastAsiaTheme="minorEastAsia"/>
+              <w:noProof/>
+              <w:lang w:eastAsia="en-GB"/>
+            </w:rPr>
+          </w:pPr>
+          <w:hyperlink w:anchor="_Toc63173764" w:history="1">
+            <w:r>
+              <w:rPr>
+                <w:rStyle w:val="Hyperlink"/>
+                <w:noProof/>
+                <w:lang w:eastAsia="en-GB"/>
+              </w:rPr>
+              <w:t>8.</w:t>
+            </w:r>
+            <w:r>
+              <w:rPr>
+                <w:rFonts w:eastAsiaTheme="minorEastAsia"/>
+                <w:noProof/>
+                <w:lang w:eastAsia="en-GB"/>
+              </w:rPr>
+              <w:tab/>
+            </w:r>
+            <w:r>
+              <w:rPr>
+                <w:rStyle w:val="Hyperlink"/>
+                <w:noProof/>
+                <w:lang w:eastAsia="en-GB"/>
+              </w:rPr>
+              <w:t>Deployment Diagrams</w:t>
+            </w:r>
+            <w:r>
+              <w:rPr>
+                <w:noProof/>
+                <w:webHidden/>
+              </w:rPr>
+              <w:tab/>
+            </w:r>
+            <w:r>
+              <w:rPr>
+                <w:noProof/>
+                <w:webHidden/>
+              </w:rPr>
+              <w:fldChar w:fldCharType="begin"/>
+            </w:r>
+            <w:r>
+              <w:rPr>
+                <w:noProof/>
+                <w:webHidden/>
+              </w:rPr>
+              <w:instrText xml:space="preserve"> PAGEREF _Toc63173764 \h </w:instrText>
+            </w:r>
+            <w:r>
+              <w:rPr>
+                <w:noProof/>
+                <w:webHidden/>
+              </w:rPr>
+            </w:r>
+            <w:r>
+              <w:rPr>
+                <w:noProof/>
+                <w:webHidden/>
+              </w:rPr>
+              <w:fldChar w:fldCharType="separate"/>
+            </w:r>
+            <w:r>
+              <w:rPr>
+                <w:noProof/>
+                <w:webHidden/>
+              </w:rPr>
+              <w:t>11</w:t>
+            </w:r>
+            <w:r>
+              <w:rPr>
+                <w:noProof/>
+                <w:webHidden/>
+              </w:rPr>
+              <w:fldChar w:fldCharType="end"/>
+            </w:r>
+          </w:hyperlink>
+        </w:p>
+        <w:p>
+          <w:pPr>
+            <w:pStyle w:val="TOC1"/>
+            <w:tabs>
+              <w:tab w:val="left" w:pos="440"/>
+              <w:tab w:val="right" w:leader="dot" w:pos="9350"/>
+            </w:tabs>
+            <w:rPr>
+              <w:rFonts w:eastAsiaTheme="minorEastAsia"/>
+              <w:noProof/>
+              <w:lang w:eastAsia="en-GB"/>
+            </w:rPr>
+          </w:pPr>
+          <w:hyperlink w:anchor="_Toc63173765" w:history="1">
+            <w:r>
+              <w:rPr>
+                <w:rStyle w:val="Hyperlink"/>
+                <w:noProof/>
+                <w:lang w:eastAsia="en-GB"/>
+              </w:rPr>
+              <w:t>9.</w:t>
+            </w:r>
+            <w:r>
+              <w:rPr>
+                <w:rFonts w:eastAsiaTheme="minorEastAsia"/>
+                <w:noProof/>
+                <w:lang w:eastAsia="en-GB"/>
+              </w:rPr>
+              <w:tab/>
+            </w:r>
+            <w:r>
+              <w:rPr>
+                <w:rStyle w:val="Hyperlink"/>
+                <w:noProof/>
+                <w:lang w:eastAsia="en-GB"/>
+              </w:rPr>
+              <w:t>GUI Mockup</w:t>
+            </w:r>
+            <w:r>
+              <w:rPr>
+                <w:noProof/>
+                <w:webHidden/>
+              </w:rPr>
+              <w:tab/>
+            </w:r>
+            <w:r>
+              <w:rPr>
+                <w:noProof/>
+                <w:webHidden/>
+              </w:rPr>
+              <w:fldChar w:fldCharType="begin"/>
+            </w:r>
+            <w:r>
+              <w:rPr>
+                <w:noProof/>
+                <w:webHidden/>
+              </w:rPr>
+              <w:instrText xml:space="preserve"> PAGEREF _Toc63173765 \h </w:instrText>
+            </w:r>
+            <w:r>
+              <w:rPr>
+                <w:noProof/>
+                <w:webHidden/>
+              </w:rPr>
+            </w:r>
+            <w:r>
+              <w:rPr>
+                <w:noProof/>
+                <w:webHidden/>
+              </w:rPr>
+              <w:fldChar w:fldCharType="separate"/>
+            </w:r>
+            <w:r>
+              <w:rPr>
+                <w:noProof/>
+                <w:webHidden/>
+              </w:rPr>
+              <w:t>11</w:t>
+            </w:r>
+            <w:r>
+              <w:rPr>
+                <w:noProof/>
+                <w:webHidden/>
+              </w:rPr>
+              <w:fldChar w:fldCharType="end"/>
+            </w:r>
+          </w:hyperlink>
+        </w:p>
+        <w:p>
+          <w:pPr>
+            <w:pStyle w:val="TOC1"/>
+            <w:tabs>
+              <w:tab w:val="left" w:pos="660"/>
+              <w:tab w:val="right" w:leader="dot" w:pos="9350"/>
+            </w:tabs>
+            <w:rPr>
+              <w:rFonts w:eastAsiaTheme="minorEastAsia"/>
+              <w:noProof/>
+              <w:lang w:eastAsia="en-GB"/>
+            </w:rPr>
+          </w:pPr>
+          <w:hyperlink w:anchor="_Toc63173766" w:history="1">
+            <w:r>
+              <w:rPr>
+                <w:rStyle w:val="Hyperlink"/>
+                <w:noProof/>
+                <w:lang w:eastAsia="en-GB"/>
+              </w:rPr>
+              <w:t>10.</w:t>
+            </w:r>
+            <w:r>
+              <w:rPr>
+                <w:rFonts w:eastAsiaTheme="minorEastAsia"/>
+                <w:noProof/>
+                <w:lang w:eastAsia="en-GB"/>
+              </w:rPr>
+              <w:tab/>
+            </w:r>
+            <w:r>
+              <w:rPr>
+                <w:rStyle w:val="Hyperlink"/>
+                <w:noProof/>
+                <w:lang w:eastAsia="en-GB"/>
+              </w:rPr>
+              <w:t>Libraries</w:t>
+            </w:r>
+            <w:r>
+              <w:rPr>
+                <w:noProof/>
+                <w:webHidden/>
+              </w:rPr>
+              <w:tab/>
+            </w:r>
+            <w:r>
+              <w:rPr>
+                <w:noProof/>
+                <w:webHidden/>
+              </w:rPr>
+              <w:fldChar w:fldCharType="begin"/>
+            </w:r>
+            <w:r>
+              <w:rPr>
+                <w:noProof/>
+                <w:webHidden/>
+              </w:rPr>
+              <w:instrText xml:space="preserve"> PAGEREF _Toc63173766 \h </w:instrText>
+            </w:r>
+            <w:r>
+              <w:rPr>
+                <w:noProof/>
+                <w:webHidden/>
+              </w:rPr>
+            </w:r>
+            <w:r>
+              <w:rPr>
+                <w:noProof/>
+                <w:webHidden/>
+              </w:rPr>
+              <w:fldChar w:fldCharType="separate"/>
+            </w:r>
+            <w:r>
+              <w:rPr>
+                <w:noProof/>
+                <w:webHidden/>
+              </w:rPr>
+              <w:t>11</w:t>
+            </w:r>
+            <w:r>
+              <w:rPr>
+                <w:noProof/>
+                <w:webHidden/>
+              </w:rPr>
+              <w:fldChar w:fldCharType="end"/>
+            </w:r>
+          </w:hyperlink>
+        </w:p>
+        <w:p>
+          <w:pPr>
+            <w:pStyle w:val="TOC1"/>
+            <w:tabs>
+              <w:tab w:val="left" w:pos="660"/>
+              <w:tab w:val="right" w:leader="dot" w:pos="9350"/>
+            </w:tabs>
+            <w:rPr>
+              <w:rFonts w:eastAsiaTheme="minorEastAsia"/>
+              <w:noProof/>
+              <w:lang w:eastAsia="en-GB"/>
+            </w:rPr>
+          </w:pPr>
+          <w:hyperlink w:anchor="_Toc63173767" w:history="1">
+            <w:r>
+              <w:rPr>
+                <w:rStyle w:val="Hyperlink"/>
+                <w:noProof/>
+                <w:lang w:eastAsia="en-GB"/>
+              </w:rPr>
+              <w:t>11.</w:t>
+            </w:r>
+            <w:r>
+              <w:rPr>
+                <w:rFonts w:eastAsiaTheme="minorEastAsia"/>
+                <w:noProof/>
+                <w:lang w:eastAsia="en-GB"/>
+              </w:rPr>
+              <w:tab/>
+            </w:r>
+            <w:r>
+              <w:rPr>
+                <w:rStyle w:val="Hyperlink"/>
+                <w:noProof/>
+                <w:lang w:eastAsia="en-GB"/>
+              </w:rPr>
+              <w:t>Conclusion</w:t>
+            </w:r>
+            <w:r>
+              <w:rPr>
+                <w:noProof/>
+                <w:webHidden/>
+              </w:rPr>
+              <w:tab/>
+            </w:r>
+            <w:r>
+              <w:rPr>
+                <w:noProof/>
+                <w:webHidden/>
+              </w:rPr>
+              <w:fldChar w:fldCharType="begin"/>
+            </w:r>
+            <w:r>
+              <w:rPr>
+                <w:noProof/>
+                <w:webHidden/>
+              </w:rPr>
+              <w:instrText xml:space="preserve"> PAGEREF _Toc63173767 \h </w:instrText>
+            </w:r>
+            <w:r>
+              <w:rPr>
+                <w:noProof/>
+                <w:webHidden/>
+              </w:rPr>
+            </w:r>
+            <w:r>
+              <w:rPr>
+                <w:noProof/>
+                <w:webHidden/>
+              </w:rPr>
+              <w:fldChar w:fldCharType="separate"/>
+            </w:r>
+            <w:r>
+              <w:rPr>
+                <w:noProof/>
+                <w:webHidden/>
+              </w:rPr>
+              <w:t>11</w:t>
+            </w:r>
+            <w:r>
+              <w:rPr>
+                <w:noProof/>
+                <w:webHidden/>
+              </w:rPr>
+              <w:fldChar w:fldCharType="end"/>
+            </w:r>
+          </w:hyperlink>
+        </w:p>
+        <w:p>
+          <w:r>
+            <w:rPr>
+              <w:b/>
+              <w:bCs/>
+              <w:noProof/>
+            </w:rPr>
+            <w:fldChar w:fldCharType="end"/>
+          </w:r>
+        </w:p>
+      </w:sdtContent>
+    </w:sdt>
+    <w:p>
+      <w:pPr>
+        <w:pStyle w:val="Heading2"/>
+      </w:pPr>
+      <w:bookmarkStart w:id="1" w:name="_Toc63173753"/>
+      <w:r>
+        <w:t>Figures</w:t>
+      </w:r>
+      <w:bookmarkEnd w:id="1"/>
+    </w:p>
+    <w:bookmarkStart w:id="2" w:name="_Toc63173754"/>
+    <w:p>
+      <w:pPr>
+        <w:pStyle w:val="TableofFigures"/>
+        <w:tabs>
+          <w:tab w:val="right" w:leader="dot" w:pos="9350"/>
+        </w:tabs>
+        <w:rPr>
+          <w:rFonts w:eastAsiaTheme="minorEastAsia"/>
+          <w:noProof/>
+          <w:lang w:eastAsia="en-GB"/>
+        </w:rPr>
+      </w:pPr>
+      <w:r>
+        <w:fldChar w:fldCharType="begin"/>
+      </w:r>
+      <w:r>
+        <w:instrText xml:space="preserve"> TOC \h \z \c "Figure" </w:instrText>
+      </w:r>
+      <w:r>
+        <w:fldChar w:fldCharType="separate"/>
+      </w:r>
+      <w:hyperlink r:id="rId8" w:anchor="_Toc63173775" w:history="1">
+        <w:r>
+          <w:rPr>
+            <w:rStyle w:val="Hyperlink"/>
+            <w:noProof/>
+          </w:rPr>
+          <w:t>Figure 1.1.1: Login Use Case</w:t>
+        </w:r>
+        <w:r>
+          <w:rPr>
+            <w:noProof/>
+            <w:webHidden/>
+          </w:rPr>
+          <w:tab/>
+        </w:r>
+        <w:r>
+          <w:rPr>
+            <w:noProof/>
+            <w:webHidden/>
+          </w:rPr>
+          <w:fldChar w:fldCharType="begin"/>
+        </w:r>
+        <w:r>
+          <w:rPr>
+            <w:noProof/>
+            <w:webHidden/>
+          </w:rPr>
+          <w:instrText xml:space="preserve"> PAGEREF _Toc63173775 \h </w:instrText>
+        </w:r>
+        <w:r>
+          <w:rPr>
+            <w:noProof/>
+            <w:webHidden/>
+          </w:rPr>
+        </w:r>
+        <w:r>
+          <w:rPr>
+            <w:noProof/>
+            <w:webHidden/>
+          </w:rPr>
+          <w:fldChar w:fldCharType="separate"/>
+        </w:r>
+        <w:r>
+          <w:rPr>
+            <w:noProof/>
+            <w:webHidden/>
+          </w:rPr>
+          <w:t>3</w:t>
+        </w:r>
+        <w:r>
+          <w:rPr>
+            <w:noProof/>
+            <w:webHidden/>
+          </w:rPr>
+          <w:fldChar w:fldCharType="end"/>
+        </w:r>
+      </w:hyperlink>
+    </w:p>
+    <w:p>
+      <w:pPr>
+        <w:pStyle w:val="TableofFigures"/>
+        <w:tabs>
+          <w:tab w:val="right" w:leader="dot" w:pos="9350"/>
+        </w:tabs>
+        <w:rPr>
+          <w:rFonts w:eastAsiaTheme="minorEastAsia"/>
+          <w:noProof/>
+          <w:lang w:eastAsia="en-GB"/>
+        </w:rPr>
+      </w:pPr>
+      <w:hyperlink r:id="rId9" w:anchor="_Toc63173776" w:history="1">
+        <w:r>
+          <w:rPr>
+            <w:rStyle w:val="Hyperlink"/>
+            <w:noProof/>
+          </w:rPr>
+          <w:t>Figure 1.2.3: Make Room Use Case</w:t>
+        </w:r>
+        <w:r>
+          <w:rPr>
+            <w:noProof/>
+            <w:webHidden/>
+          </w:rPr>
+          <w:tab/>
+        </w:r>
+        <w:r>
+          <w:rPr>
+            <w:noProof/>
+            <w:webHidden/>
+          </w:rPr>
+          <w:fldChar w:fldCharType="begin"/>
+        </w:r>
+        <w:r>
+          <w:rPr>
+            <w:noProof/>
+            <w:webHidden/>
+          </w:rPr>
+          <w:instrText xml:space="preserve"> PAGEREF _Toc63173776 \h </w:instrText>
+        </w:r>
+        <w:r>
+          <w:rPr>
+            <w:noProof/>
+            <w:webHidden/>
+          </w:rPr>
+        </w:r>
+        <w:r>
+          <w:rPr>
+            <w:noProof/>
+            <w:webHidden/>
+          </w:rPr>
+          <w:fldChar w:fldCharType="separate"/>
+        </w:r>
+        <w:r>
+          <w:rPr>
+            <w:noProof/>
+            <w:webHidden/>
+          </w:rPr>
+          <w:t>5</w:t>
+        </w:r>
+        <w:r>
+          <w:rPr>
+            <w:noProof/>
+            <w:webHidden/>
+          </w:rPr>
+          <w:fldChar w:fldCharType="end"/>
+        </w:r>
+      </w:hyperlink>
+    </w:p>
+    <w:p>
+      <w:pPr>
+        <w:pStyle w:val="TableofFigures"/>
+        <w:tabs>
+          <w:tab w:val="right" w:leader="dot" w:pos="9350"/>
+        </w:tabs>
+        <w:rPr>
+          <w:rFonts w:eastAsiaTheme="minorEastAsia"/>
+          <w:noProof/>
+          <w:lang w:eastAsia="en-GB"/>
+        </w:rPr>
+      </w:pPr>
+      <w:hyperlink r:id="rId10" w:anchor="_Toc63173777" w:history="1">
+        <w:r>
+          <w:rPr>
+            <w:rStyle w:val="Hyperlink"/>
+            <w:noProof/>
+          </w:rPr>
+          <w:t>Figure 2.1.1: Login Activity Diagram</w:t>
+        </w:r>
+        <w:r>
+          <w:rPr>
+            <w:noProof/>
+            <w:webHidden/>
+          </w:rPr>
+          <w:tab/>
+        </w:r>
+        <w:r>
+          <w:rPr>
+            <w:noProof/>
+            <w:webHidden/>
+          </w:rPr>
+          <w:fldChar w:fldCharType="begin"/>
+        </w:r>
+        <w:r>
+          <w:rPr>
+            <w:noProof/>
+            <w:webHidden/>
+          </w:rPr>
+          <w:instrText xml:space="preserve"> PAGEREF _Toc63173777 \h </w:instrText>
+        </w:r>
+        <w:r>
+          <w:rPr>
+            <w:noProof/>
+            <w:webHidden/>
+          </w:rPr>
+        </w:r>
+        <w:r>
+          <w:rPr>
+            <w:noProof/>
+            <w:webHidden/>
+          </w:rPr>
+          <w:fldChar w:fldCharType="separate"/>
+        </w:r>
+        <w:r>
+          <w:rPr>
+            <w:noProof/>
+            <w:webHidden/>
+          </w:rPr>
+          <w:t>7</w:t>
+        </w:r>
+        <w:r>
+          <w:rPr>
+            <w:noProof/>
+            <w:webHidden/>
+          </w:rPr>
+          <w:fldChar w:fldCharType="end"/>
+        </w:r>
+      </w:hyperlink>
+    </w:p>
+    <w:p>
+      <w:pPr>
+        <w:pStyle w:val="TableofFigures"/>
+        <w:tabs>
+          <w:tab w:val="right" w:leader="dot" w:pos="9350"/>
+        </w:tabs>
+        <w:rPr>
+          <w:rFonts w:eastAsiaTheme="minorEastAsia"/>
+          <w:noProof/>
+          <w:lang w:eastAsia="en-GB"/>
+        </w:rPr>
+      </w:pPr>
+      <w:hyperlink w:anchor="_Toc63173778" w:history="1">
+        <w:r>
+          <w:rPr>
+            <w:rStyle w:val="Hyperlink"/>
+            <w:noProof/>
+          </w:rPr>
+          <w:t>Figure 3.1 Class Diagram</w:t>
+        </w:r>
+        <w:r>
+          <w:rPr>
+            <w:noProof/>
+            <w:webHidden/>
+          </w:rPr>
+          <w:tab/>
+        </w:r>
+        <w:r>
+          <w:rPr>
+            <w:noProof/>
+            <w:webHidden/>
+          </w:rPr>
+          <w:fldChar w:fldCharType="begin"/>
+        </w:r>
+        <w:r>
+          <w:rPr>
+            <w:noProof/>
+            <w:webHidden/>
+          </w:rPr>
+          <w:instrText xml:space="preserve"> PAGEREF _Toc63173778 \h </w:instrText>
+        </w:r>
+        <w:r>
+          <w:rPr>
+            <w:noProof/>
+            <w:webHidden/>
+          </w:rPr>
+        </w:r>
+        <w:r>
+          <w:rPr>
+            <w:noProof/>
+            <w:webHidden/>
+          </w:rPr>
+          <w:fldChar w:fldCharType="separate"/>
+        </w:r>
+        <w:r>
+          <w:rPr>
+            <w:noProof/>
+            <w:webHidden/>
+          </w:rPr>
+          <w:t>10</w:t>
+        </w:r>
+        <w:r>
+          <w:rPr>
+            <w:noProof/>
+            <w:webHidden/>
+          </w:rPr>
+          <w:fldChar w:fldCharType="end"/>
+        </w:r>
+      </w:hyperlink>
+    </w:p>
+    <w:p>
+      <w:pPr>
+        <w:pStyle w:val="Heading2"/>
+      </w:pPr>
+      <w:r>
+        <w:fldChar w:fldCharType="end"/>
+      </w:r>
+      <w:r>
+        <w:t>Tables</w:t>
+      </w:r>
+    </w:p>
+    <w:p>
+      <w:r>
+        <w:t>Stub</w:t>
+      </w:r>
+    </w:p>
+    <w:p>
+      <w:pPr>
+        <w:pStyle w:val="Heading2"/>
+      </w:pPr>
+      <w:r>
+        <w:t>Introduction</w:t>
+      </w:r>
+      <w:bookmarkEnd w:id="2"/>
+    </w:p>
+    <w:p>
+      <w:r>
+        <w:t>Stub</w:t>
+      </w:r>
+    </w:p>
+    <w:p/>
+    <w:p>
+      <w:pPr>
+        <w:pStyle w:val="Heading1"/>
+      </w:pPr>
+      <w:bookmarkStart w:id="3" w:name="_Toc63173755"/>
+      <w:r>
+        <w:t xml:space="preserve">Use </w:t>
+      </w:r>
+      <w:r>
+        <w:t>Case</w:t>
+      </w:r>
+      <w:r>
+        <w:t xml:space="preserve"> Diagrams:</w:t>
+      </w:r>
+      <w:bookmarkEnd w:id="3"/>
+    </w:p>
+    <w:p>
+      <w:pPr>
+        <w:pStyle w:val="Heading2"/>
+      </w:pPr>
+      <w:bookmarkStart w:id="4" w:name="_Toc63173756"/>
+      <w:r>
+        <w:t>Introduction:</w:t>
+      </w:r>
+      <w:bookmarkEnd w:id="4"/>
+    </w:p>
+    <w:p>
+      <w:pPr>
+        <w:pStyle w:val="Heading4"/>
+        <w:rPr>
+          <w:lang w:eastAsia="en-GB"/>
+        </w:rPr>
+      </w:pPr>
+      <w:r>
+        <w:rPr>
+          <w:lang w:eastAsia="en-GB"/>
+        </w:rPr>
+        <w:t>Figure 1.1 (Login)</w:t>
+      </w:r>
+    </w:p>
+    <w:p>
+      <w:pPr>
+        <w:rPr>
+          <w:lang w:eastAsia="en-GB"/>
+        </w:rPr>
+      </w:pPr>
       <w:r>
         <w:t>This diagram show</w:t>
       </w:r>
@@ -50,23 +2079,30 @@
     </w:p>
     <w:p>
       <w:pPr>
-        <w:rPr>
-          <w:lang w:eastAsia="en-GB"/>
-        </w:rPr>
-      </w:pPr>
-      <w:r>
-        <w:rPr>
-          <w:b/>
-          <w:bCs/>
-          <w:lang w:eastAsia="en-GB"/>
-        </w:rPr>
-        <w:t>Figure 1.2 (Send Message):</w:t>
-      </w:r>
-      <w:r>
-        <w:rPr>
-          <w:lang w:eastAsia="en-GB"/>
-        </w:rPr>
-        <w:t xml:space="preserve"> A user attempts to send a message, the system will first need to validate their connection to ensure that the target user is online and connected to the broker.</w:t>
+        <w:pStyle w:val="Heading2"/>
+        <w:rPr>
+          <w:lang w:eastAsia="en-GB"/>
+        </w:rPr>
+      </w:pPr>
+      <w:r>
+        <w:rPr>
+          <w:lang w:eastAsia="en-GB"/>
+        </w:rPr>
+        <w:lastRenderedPageBreak/>
+        <w:t>Figure 1.2 (Send Message)</w:t>
+      </w:r>
+    </w:p>
+    <w:p>
+      <w:pPr>
+        <w:rPr>
+          <w:lang w:eastAsia="en-GB"/>
+        </w:rPr>
+      </w:pPr>
+      <w:r>
+        <w:rPr>
+          <w:lang w:eastAsia="en-GB"/>
+        </w:rPr>
+        <w:t>A user attempts to send a message, the system will first need to validate their connection to ensure that the target user is online and connected to the broker.</w:t>
       </w:r>
     </w:p>
     <w:p>
@@ -215,18 +2251,24 @@
     </w:p>
     <w:p>
       <w:pPr>
-        <w:rPr>
-          <w:lang w:eastAsia="en-GB"/>
-        </w:rPr>
-      </w:pPr>
-      <w:r>
-        <w:rPr>
-          <w:b/>
-          <w:bCs/>
-          <w:lang w:eastAsia="en-GB"/>
-        </w:rPr>
-        <w:t xml:space="preserve">Figure 1.3 (Make Room): </w:t>
-      </w:r>
+        <w:pStyle w:val="Heading4"/>
+        <w:rPr>
+          <w:lang w:eastAsia="en-GB"/>
+        </w:rPr>
+      </w:pPr>
+      <w:r>
+        <w:rPr>
+          <w:lang w:eastAsia="en-GB"/>
+        </w:rPr>
+        <w:t>Figure 1.3 (Make Room)</w:t>
+      </w:r>
+    </w:p>
+    <w:p>
+      <w:pPr>
+        <w:rPr>
+          <w:lang w:eastAsia="en-GB"/>
+        </w:rPr>
+      </w:pPr>
       <w:r>
         <w:rPr>
           <w:lang w:eastAsia="en-GB"/>
@@ -261,9 +2303,12 @@
     <w:p>
       <w:pPr>
         <w:sectPr>
+          <w:footerReference w:type="default" r:id="rId11"/>
           <w:pgSz w:w="12240" w:h="15840"/>
           <w:pgMar w:top="1440" w:right="1440" w:bottom="1440" w:left="1440" w:header="720" w:footer="720" w:gutter="0"/>
+          <w:pgNumType w:start="0"/>
           <w:cols w:space="720"/>
+          <w:titlePg/>
           <w:docGrid w:linePitch="360"/>
         </w:sectPr>
       </w:pPr>
@@ -328,20 +2373,55 @@
                                 <w:noProof/>
                               </w:rPr>
                             </w:pPr>
+                            <w:bookmarkStart w:id="5" w:name="_Toc63172377"/>
+                            <w:bookmarkStart w:id="6" w:name="_Toc63173775"/>
                             <w:r>
                               <w:t xml:space="preserve">Figure </w:t>
                             </w:r>
-                            <w:fldSimple w:instr=" SEQ Figure \* ARABIC ">
-                              <w:r>
-                                <w:rPr>
-                                  <w:noProof/>
-                                </w:rPr>
-                                <w:t>1</w:t>
-                              </w:r>
-                            </w:fldSimple>
+                            <w:r>
+                              <w:fldChar w:fldCharType="begin"/>
+                            </w:r>
+                            <w:r>
+                              <w:instrText xml:space="preserve"> STYLEREF 1 \s </w:instrText>
+                            </w:r>
+                            <w:r>
+                              <w:fldChar w:fldCharType="separate"/>
+                            </w:r>
+                            <w:r>
+                              <w:rPr>
+                                <w:noProof/>
+                              </w:rPr>
+                              <w:t>1</w:t>
+                            </w:r>
+                            <w:r>
+                              <w:fldChar w:fldCharType="end"/>
+                            </w:r>
+                            <w:r>
+                              <w:t>.</w:t>
+                            </w:r>
+                            <w:r>
+                              <w:fldChar w:fldCharType="begin"/>
+                            </w:r>
+                            <w:r>
+                              <w:instrText xml:space="preserve"> SEQ Figure \* ARABIC \s 1 </w:instrText>
+                            </w:r>
+                            <w:r>
+                              <w:fldChar w:fldCharType="separate"/>
+                            </w:r>
+                            <w:r>
+                              <w:rPr>
+                                <w:noProof/>
+                              </w:rPr>
+                              <w:t>1</w:t>
+                            </w:r>
+                            <w:r>
+                              <w:fldChar w:fldCharType="end"/>
+                            </w:r>
                             <w:r>
                               <w:t>.1: Login Use Case</w:t>
                             </w:r>
+                            <w:bookmarkEnd w:id="5"/>
+                            <w:bookmarkEnd w:id="6"/>
                           </w:p>
                         </w:txbxContent>
                       </wps:txbx>
@@ -374,20 +2454,55 @@
                           <w:noProof/>
                         </w:rPr>
                       </w:pPr>
+                      <w:bookmarkStart w:id="7" w:name="_Toc63172377"/>
+                      <w:bookmarkStart w:id="8" w:name="_Toc63173775"/>
                       <w:r>
                         <w:t xml:space="preserve">Figure </w:t>
                       </w:r>
-                      <w:fldSimple w:instr=" SEQ Figure \* ARABIC ">
-                        <w:r>
-                          <w:rPr>
-                            <w:noProof/>
-                          </w:rPr>
-                          <w:t>1</w:t>
-                        </w:r>
-                      </w:fldSimple>
+                      <w:r>
+                        <w:fldChar w:fldCharType="begin"/>
+                      </w:r>
+                      <w:r>
+                        <w:instrText xml:space="preserve"> STYLEREF 1 \s </w:instrText>
+                      </w:r>
+                      <w:r>
+                        <w:fldChar w:fldCharType="separate"/>
+                      </w:r>
+                      <w:r>
+                        <w:rPr>
+                          <w:noProof/>
+                        </w:rPr>
+                        <w:t>1</w:t>
+                      </w:r>
+                      <w:r>
+                        <w:fldChar w:fldCharType="end"/>
+                      </w:r>
+                      <w:r>
+                        <w:t>.</w:t>
+                      </w:r>
+                      <w:r>
+                        <w:fldChar w:fldCharType="begin"/>
+                      </w:r>
+                      <w:r>
+                        <w:instrText xml:space="preserve"> SEQ Figure \* ARABIC \s 1 </w:instrText>
+                      </w:r>
+                      <w:r>
+                        <w:fldChar w:fldCharType="separate"/>
+                      </w:r>
+                      <w:r>
+                        <w:rPr>
+                          <w:noProof/>
+                        </w:rPr>
+                        <w:t>1</w:t>
+                      </w:r>
+                      <w:r>
+                        <w:fldChar w:fldCharType="end"/>
+                      </w:r>
                       <w:r>
                         <w:t>.1: Login Use Case</w:t>
                       </w:r>
+                      <w:bookmarkEnd w:id="7"/>
+                      <w:bookmarkEnd w:id="8"/>
                     </w:p>
                   </w:txbxContent>
                 </v:textbox>
@@ -437,7 +2552,7 @@
                     </pic:cNvPicPr>
                   </pic:nvPicPr>
                   <pic:blipFill>
-                    <a:blip r:embed="rId6">
+                    <a:blip r:embed="rId12">
                       <a:extLst>
                         <a:ext uri="{28A0092B-C50C-407E-A947-70E740481C1C}">
                           <a14:useLocalDpi xmlns:a14="http://schemas.microsoft.com/office/drawing/2010/main" val="0"/>
@@ -652,7 +2767,7 @@
                     </pic:cNvPicPr>
                   </pic:nvPicPr>
                   <pic:blipFill>
-                    <a:blip r:embed="rId7">
+                    <a:blip r:embed="rId13">
                       <a:extLst>
                         <a:ext uri="{28A0092B-C50C-407E-A947-70E740481C1C}">
                           <a14:useLocalDpi xmlns:a14="http://schemas.microsoft.com/office/drawing/2010/main" val="0"/>
@@ -807,20 +2922,55 @@
                                 <w:noProof/>
                               </w:rPr>
                             </w:pPr>
+                            <w:bookmarkStart w:id="9" w:name="_Toc63172378"/>
+                            <w:bookmarkStart w:id="10" w:name="_Toc63173776"/>
                             <w:r>
                               <w:t xml:space="preserve">Figure </w:t>
                             </w:r>
-                            <w:fldSimple w:instr=" SEQ Figure \* ARABIC ">
-                              <w:r>
-                                <w:rPr>
-                                  <w:noProof/>
-                                </w:rPr>
-                                <w:t>2</w:t>
-                              </w:r>
-                            </w:fldSimple>
+                            <w:r>
+                              <w:fldChar w:fldCharType="begin"/>
+                            </w:r>
+                            <w:r>
+                              <w:instrText xml:space="preserve"> STYLEREF 1 \s </w:instrText>
+                            </w:r>
+                            <w:r>
+                              <w:fldChar w:fldCharType="separate"/>
+                            </w:r>
+                            <w:r>
+                              <w:rPr>
+                                <w:noProof/>
+                              </w:rPr>
+                              <w:t>1</w:t>
+                            </w:r>
+                            <w:r>
+                              <w:fldChar w:fldCharType="end"/>
+                            </w:r>
+                            <w:r>
+                              <w:t>.</w:t>
+                            </w:r>
+                            <w:r>
+                              <w:fldChar w:fldCharType="begin"/>
+                            </w:r>
+                            <w:r>
+                              <w:instrText xml:space="preserve"> SEQ Figure \* ARABIC \s 1 </w:instrText>
+                            </w:r>
+                            <w:r>
+                              <w:fldChar w:fldCharType="separate"/>
+                            </w:r>
+                            <w:r>
+                              <w:rPr>
+                                <w:noProof/>
+                              </w:rPr>
+                              <w:t>2</w:t>
+                            </w:r>
+                            <w:r>
+                              <w:fldChar w:fldCharType="end"/>
+                            </w:r>
                             <w:r>
                               <w:t>.3: Make Room Use Case</w:t>
                             </w:r>
+                            <w:bookmarkEnd w:id="9"/>
+                            <w:bookmarkEnd w:id="10"/>
                           </w:p>
                         </w:txbxContent>
                       </wps:txbx>
@@ -849,20 +2999,55 @@
                           <w:noProof/>
                         </w:rPr>
                       </w:pPr>
+                      <w:bookmarkStart w:id="11" w:name="_Toc63172378"/>
+                      <w:bookmarkStart w:id="12" w:name="_Toc63173776"/>
                       <w:r>
                         <w:t xml:space="preserve">Figure </w:t>
                       </w:r>
-                      <w:fldSimple w:instr=" SEQ Figure \* ARABIC ">
-                        <w:r>
-                          <w:rPr>
-                            <w:noProof/>
-                          </w:rPr>
-                          <w:t>2</w:t>
-                        </w:r>
-                      </w:fldSimple>
+                      <w:r>
+                        <w:fldChar w:fldCharType="begin"/>
+                      </w:r>
+                      <w:r>
+                        <w:instrText xml:space="preserve"> STYLEREF 1 \s </w:instrText>
+                      </w:r>
+                      <w:r>
+                        <w:fldChar w:fldCharType="separate"/>
+                      </w:r>
+                      <w:r>
+                        <w:rPr>
+                          <w:noProof/>
+                        </w:rPr>
+                        <w:t>1</w:t>
+                      </w:r>
+                      <w:r>
+                        <w:fldChar w:fldCharType="end"/>
+                      </w:r>
+                      <w:r>
+                        <w:t>.</w:t>
+                      </w:r>
+                      <w:r>
+                        <w:fldChar w:fldCharType="begin"/>
+                      </w:r>
+                      <w:r>
+                        <w:instrText xml:space="preserve"> SEQ Figure \* ARABIC \s 1 </w:instrText>
+                      </w:r>
+                      <w:r>
+                        <w:fldChar w:fldCharType="separate"/>
+                      </w:r>
+                      <w:r>
+                        <w:rPr>
+                          <w:noProof/>
+                        </w:rPr>
+                        <w:t>2</w:t>
+                      </w:r>
+                      <w:r>
+                        <w:fldChar w:fldCharType="end"/>
+                      </w:r>
                       <w:r>
                         <w:t>.3: Make Room Use Case</w:t>
                       </w:r>
+                      <w:bookmarkEnd w:id="11"/>
+                      <w:bookmarkEnd w:id="12"/>
                     </w:p>
                   </w:txbxContent>
                 </v:textbox>
@@ -903,7 +3088,7 @@
                     </pic:cNvPicPr>
                   </pic:nvPicPr>
                   <pic:blipFill>
-                    <a:blip r:embed="rId8">
+                    <a:blip r:embed="rId14">
                       <a:extLst>
                         <a:ext uri="{28A0092B-C50C-407E-A947-70E740481C1C}">
                           <a14:useLocalDpi xmlns:a14="http://schemas.microsoft.com/office/drawing/2010/main" val="0"/>
@@ -985,6 +3170,7 @@
           <w:lang w:eastAsia="en-GB"/>
         </w:rPr>
       </w:pPr>
+      <w:bookmarkStart w:id="13" w:name="_Toc63173757"/>
       <w:r>
         <w:rPr>
           <w:rFonts w:eastAsia="Times New Roman"/>
@@ -993,6 +3179,7 @@
         <w:lastRenderedPageBreak/>
         <w:t>Activity Diagrams:</w:t>
       </w:r>
+      <w:bookmarkEnd w:id="13"/>
     </w:p>
     <w:p>
       <w:pPr>
@@ -1001,11 +3188,27 @@
           <w:lang w:eastAsia="en-GB"/>
         </w:rPr>
       </w:pPr>
+      <w:bookmarkStart w:id="14" w:name="_Toc63173758"/>
       <w:r>
         <w:rPr>
           <w:lang w:eastAsia="en-GB"/>
         </w:rPr>
         <w:t>Introduction:</w:t>
+      </w:r>
+      <w:bookmarkEnd w:id="14"/>
+    </w:p>
+    <w:p>
+      <w:pPr>
+        <w:pStyle w:val="Heading4"/>
+        <w:rPr>
+          <w:lang w:eastAsia="en-GB"/>
+        </w:rPr>
+      </w:pPr>
+      <w:r>
+        <w:rPr>
+          <w:lang w:eastAsia="en-GB"/>
+        </w:rPr>
+        <w:t>Figure 2.1 (Login)</w:t>
       </w:r>
     </w:p>
     <w:p>
@@ -1017,17 +3220,9 @@
       </w:pPr>
       <w:r>
         <w:rPr>
-          <w:b/>
-          <w:bCs/>
-          <w:lang w:eastAsia="en-GB"/>
-        </w:rPr>
-        <w:t>Figure 2.1 (Login):</w:t>
-      </w:r>
-      <w:r>
-        <w:rPr>
-          <w:lang w:eastAsia="en-GB"/>
-        </w:rPr>
-        <w:t xml:space="preserve"> In this scenario, the User attempts to login into the application by inputting the User credentials (</w:t>
+          <w:lang w:eastAsia="en-GB"/>
+        </w:rPr>
+        <w:t>In this scenario, the User attempts to login into the application by inputting the User credentials (</w:t>
       </w:r>
       <w:r>
         <w:rPr>
@@ -1087,6 +3282,20 @@
     </w:p>
     <w:p>
       <w:pPr>
+        <w:pStyle w:val="Heading4"/>
+        <w:rPr>
+          <w:lang w:eastAsia="en-GB"/>
+        </w:rPr>
+      </w:pPr>
+      <w:r>
+        <w:rPr>
+          <w:lang w:eastAsia="en-GB"/>
+        </w:rPr>
+        <w:t>Figure 2.2 (Send Message)</w:t>
+      </w:r>
+    </w:p>
+    <w:p>
+      <w:pPr>
         <w:rPr>
           <w:rStyle w:val="eop"/>
           <w:shd w:val="clear" w:color="auto" w:fill="FFFFFF"/>
@@ -1094,14 +3303,6 @@
       </w:pPr>
       <w:r>
         <w:rPr>
-          <w:b/>
-          <w:bCs/>
-          <w:lang w:eastAsia="en-GB"/>
-        </w:rPr>
-        <w:t xml:space="preserve">Figure 2.2 (Send Message): </w:t>
-      </w:r>
-      <w:r>
-        <w:rPr>
           <w:lang w:eastAsia="en-GB"/>
         </w:rPr>
         <w:t>The activity diagram covers the flow of events required to send a message. The user triggers an event when sending a new message using the application. The</w:t>
@@ -1122,20 +3323,31 @@
     </w:p>
     <w:p>
       <w:pPr>
-        <w:rPr>
-          <w:rStyle w:val="eop"/>
-          <w:shd w:val="clear" w:color="auto" w:fill="FFFFFF"/>
-        </w:rPr>
-      </w:pPr>
-      <w:r>
+        <w:pStyle w:val="Heading4"/>
         <w:rPr>
           <w:rStyle w:val="eop"/>
           <w:b/>
           <w:bCs/>
           <w:shd w:val="clear" w:color="auto" w:fill="FFFFFF"/>
         </w:rPr>
-        <w:t xml:space="preserve">Figure 2.3 (Make Room): </w:t>
-      </w:r>
+      </w:pPr>
+      <w:r>
+        <w:rPr>
+          <w:rStyle w:val="eop"/>
+          <w:b/>
+          <w:bCs/>
+          <w:shd w:val="clear" w:color="auto" w:fill="FFFFFF"/>
+        </w:rPr>
+        <w:t>Figure 2.3 (Make Room)</w:t>
+      </w:r>
+    </w:p>
+    <w:p>
+      <w:pPr>
+        <w:rPr>
+          <w:rStyle w:val="eop"/>
+          <w:shd w:val="clear" w:color="auto" w:fill="FFFFFF"/>
+        </w:rPr>
+      </w:pPr>
       <w:r>
         <w:rPr>
           <w:rStyle w:val="eop"/>
@@ -1203,7 +3415,7 @@
                     </pic:cNvPicPr>
                   </pic:nvPicPr>
                   <pic:blipFill>
-                    <a:blip r:embed="rId9">
+                    <a:blip r:embed="rId15">
                       <a:extLst>
                         <a:ext uri="{28A0092B-C50C-407E-A947-70E740481C1C}">
                           <a14:useLocalDpi xmlns:a14="http://schemas.microsoft.com/office/drawing/2010/main" val="0"/>
@@ -1289,20 +3501,55 @@
                                 <w:noProof/>
                               </w:rPr>
                             </w:pPr>
+                            <w:bookmarkStart w:id="15" w:name="_Toc63172379"/>
+                            <w:bookmarkStart w:id="16" w:name="_Toc63173777"/>
                             <w:r>
                               <w:t xml:space="preserve">Figure </w:t>
                             </w:r>
-                            <w:fldSimple w:instr=" SEQ Figure \* ARABIC ">
-                              <w:r>
-                                <w:rPr>
-                                  <w:noProof/>
-                                </w:rPr>
-                                <w:t>3</w:t>
-                              </w:r>
-                            </w:fldSimple>
+                            <w:r>
+                              <w:fldChar w:fldCharType="begin"/>
+                            </w:r>
+                            <w:r>
+                              <w:instrText xml:space="preserve"> STYLEREF 1 \s </w:instrText>
+                            </w:r>
+                            <w:r>
+                              <w:fldChar w:fldCharType="separate"/>
+                            </w:r>
+                            <w:r>
+                              <w:rPr>
+                                <w:noProof/>
+                              </w:rPr>
+                              <w:t>2</w:t>
+                            </w:r>
+                            <w:r>
+                              <w:fldChar w:fldCharType="end"/>
+                            </w:r>
+                            <w:r>
+                              <w:t>.</w:t>
+                            </w:r>
+                            <w:r>
+                              <w:fldChar w:fldCharType="begin"/>
+                            </w:r>
+                            <w:r>
+                              <w:instrText xml:space="preserve"> SEQ Figure \* ARABIC \s 1 </w:instrText>
+                            </w:r>
+                            <w:r>
+                              <w:fldChar w:fldCharType="separate"/>
+                            </w:r>
+                            <w:r>
+                              <w:rPr>
+                                <w:noProof/>
+                              </w:rPr>
+                              <w:t>1</w:t>
+                            </w:r>
+                            <w:r>
+                              <w:fldChar w:fldCharType="end"/>
+                            </w:r>
                             <w:r>
                               <w:t>.1: Login Activity Diagram</w:t>
                             </w:r>
+                            <w:bookmarkEnd w:id="15"/>
+                            <w:bookmarkEnd w:id="16"/>
                           </w:p>
                         </w:txbxContent>
                       </wps:txbx>
@@ -1331,20 +3578,55 @@
                           <w:noProof/>
                         </w:rPr>
                       </w:pPr>
+                      <w:bookmarkStart w:id="17" w:name="_Toc63172379"/>
+                      <w:bookmarkStart w:id="18" w:name="_Toc63173777"/>
                       <w:r>
                         <w:t xml:space="preserve">Figure </w:t>
                       </w:r>
-                      <w:fldSimple w:instr=" SEQ Figure \* ARABIC ">
-                        <w:r>
-                          <w:rPr>
-                            <w:noProof/>
-                          </w:rPr>
-                          <w:t>3</w:t>
-                        </w:r>
-                      </w:fldSimple>
+                      <w:r>
+                        <w:fldChar w:fldCharType="begin"/>
+                      </w:r>
+                      <w:r>
+                        <w:instrText xml:space="preserve"> STYLEREF 1 \s </w:instrText>
+                      </w:r>
+                      <w:r>
+                        <w:fldChar w:fldCharType="separate"/>
+                      </w:r>
+                      <w:r>
+                        <w:rPr>
+                          <w:noProof/>
+                        </w:rPr>
+                        <w:t>2</w:t>
+                      </w:r>
+                      <w:r>
+                        <w:fldChar w:fldCharType="end"/>
+                      </w:r>
+                      <w:r>
+                        <w:t>.</w:t>
+                      </w:r>
+                      <w:r>
+                        <w:fldChar w:fldCharType="begin"/>
+                      </w:r>
+                      <w:r>
+                        <w:instrText xml:space="preserve"> SEQ Figure \* ARABIC \s 1 </w:instrText>
+                      </w:r>
+                      <w:r>
+                        <w:fldChar w:fldCharType="separate"/>
+                      </w:r>
+                      <w:r>
+                        <w:rPr>
+                          <w:noProof/>
+                        </w:rPr>
+                        <w:t>1</w:t>
+                      </w:r>
+                      <w:r>
+                        <w:fldChar w:fldCharType="end"/>
+                      </w:r>
                       <w:r>
                         <w:t>.1: Login Activity Diagram</w:t>
                       </w:r>
+                      <w:bookmarkEnd w:id="17"/>
+                      <w:bookmarkEnd w:id="18"/>
                     </w:p>
                   </w:txbxContent>
                 </v:textbox>
@@ -1585,7 +3867,7 @@
                     </pic:cNvPicPr>
                   </pic:nvPicPr>
                   <pic:blipFill>
-                    <a:blip r:embed="rId10">
+                    <a:blip r:embed="rId16">
                       <a:extLst>
                         <a:ext uri="{28A0092B-C50C-407E-A947-70E740481C1C}">
                           <a14:useLocalDpi xmlns:a14="http://schemas.microsoft.com/office/drawing/2010/main" val="0"/>
@@ -1800,7 +4082,7 @@
                     <pic:cNvPicPr/>
                   </pic:nvPicPr>
                   <pic:blipFill>
-                    <a:blip r:embed="rId11">
+                    <a:blip r:embed="rId17">
                       <a:extLst>
                         <a:ext uri="{28A0092B-C50C-407E-A947-70E740481C1C}">
                           <a14:useLocalDpi xmlns:a14="http://schemas.microsoft.com/office/drawing/2010/main" val="0"/>
@@ -1842,32 +4124,423 @@
         <w:rPr>
           <w:lang w:eastAsia="en-GB"/>
         </w:rPr>
-        <w:t xml:space="preserve">nother decision node asks whether to make that user a moderator. If yes, user is made a moderator. Control flow loops back to add user decision node. </w:t>
-      </w:r>
-      <w:r>
-        <w:rPr>
-          <w:lang w:eastAsia="en-GB"/>
-        </w:rPr>
-        <w:t>If no</w:t>
-      </w:r>
-      <w:r>
-        <w:rPr>
-          <w:lang w:eastAsia="en-GB"/>
-        </w:rPr>
-        <w:t xml:space="preserve"> to moderator option</w:t>
-      </w:r>
-      <w:r>
-        <w:rPr>
-          <w:lang w:eastAsia="en-GB"/>
-        </w:rPr>
-        <w:t xml:space="preserve">, user </w:t>
-      </w:r>
-      <w:r>
-        <w:rPr>
-          <w:lang w:eastAsia="en-GB"/>
-        </w:rPr>
-        <w:t xml:space="preserve">control flow loops back to add decision node. If no more users to add, control flow moves to another decision node asking to add a channel. If yes, the channel is added. Control flow then loops back to the add channel decision node. If no, database is updated. Control flow moves to activity final node. </w:t>
-      </w:r>
+        <w:t xml:space="preserve">nother decision node asks whether to make that user a moderator. If yes, user is made a moderator. Control flow loops back to add user decision node. If no to moderator option, user control flow loops back to add decision node. If no more users to add, control flow moves to another decision node asking to add a channel. If yes, the channel is added. Control flow then loops back to the add channel decision node. If no, database is updated. Control flow moves to activity final node. </w:t>
+      </w:r>
+    </w:p>
+    <w:p>
+      <w:pPr>
+        <w:rPr>
+          <w:lang w:eastAsia="en-GB"/>
+        </w:rPr>
+      </w:pPr>
+    </w:p>
+    <w:p>
+      <w:pPr>
+        <w:pStyle w:val="Heading1"/>
+        <w:rPr>
+          <w:lang w:eastAsia="en-GB"/>
+        </w:rPr>
+      </w:pPr>
+      <w:bookmarkStart w:id="19" w:name="_Toc63173759"/>
+      <w:r>
+        <w:rPr>
+          <w:lang w:eastAsia="en-GB"/>
+        </w:rPr>
+        <w:lastRenderedPageBreak/>
+        <w:t>Class Diagram</w:t>
+      </w:r>
+      <w:bookmarkEnd w:id="19"/>
+    </w:p>
+    <w:p>
+      <w:pPr>
+        <w:keepNext/>
+      </w:pPr>
+      <w:r>
+        <w:rPr>
+          <w:noProof/>
+          <w:lang w:eastAsia="en-GB"/>
+        </w:rPr>
+        <w:drawing>
+          <wp:inline distT="0" distB="0" distL="0" distR="0" wp14:anchorId="410E02F4" wp14:editId="4B449F58">
+            <wp:extent cx="8229600" cy="4882515"/>
+            <wp:effectExtent l="0" t="0" r="0" b="0"/>
+            <wp:docPr id="17" name="Picture 17" descr="Diagram&#10;&#10;Description automatically generated"/>
+            <wp:cNvGraphicFramePr>
+              <a:graphicFrameLocks xmlns:a="http://schemas.openxmlformats.org/drawingml/2006/main" noChangeAspect="1"/>
+            </wp:cNvGraphicFramePr>
+            <a:graphic xmlns:a="http://schemas.openxmlformats.org/drawingml/2006/main">
+              <a:graphicData uri="http://schemas.openxmlformats.org/drawingml/2006/picture">
+                <pic:pic xmlns:pic="http://schemas.openxmlformats.org/drawingml/2006/picture">
+                  <pic:nvPicPr>
+                    <pic:cNvPr id="17" name="Picture 17" descr="Diagram&#10;&#10;Description automatically generated"/>
+                    <pic:cNvPicPr/>
+                  </pic:nvPicPr>
+                  <pic:blipFill>
+                    <a:blip r:embed="rId18">
+                      <a:extLst>
+                        <a:ext uri="{28A0092B-C50C-407E-A947-70E740481C1C}">
+                          <a14:useLocalDpi xmlns:a14="http://schemas.microsoft.com/office/drawing/2010/main" val="0"/>
+                        </a:ext>
+                      </a:extLst>
+                    </a:blip>
+                    <a:stretch>
+                      <a:fillRect/>
+                    </a:stretch>
+                  </pic:blipFill>
+                  <pic:spPr>
+                    <a:xfrm>
+                      <a:off x="0" y="0"/>
+                      <a:ext cx="8229600" cy="4882515"/>
+                    </a:xfrm>
+                    <a:prstGeom prst="rect">
+                      <a:avLst/>
+                    </a:prstGeom>
+                  </pic:spPr>
+                </pic:pic>
+              </a:graphicData>
+            </a:graphic>
+          </wp:inline>
+        </w:drawing>
+      </w:r>
+    </w:p>
+    <w:p>
+      <w:pPr>
+        <w:pStyle w:val="Caption"/>
+        <w:rPr>
+          <w:lang w:eastAsia="en-GB"/>
+        </w:rPr>
+      </w:pPr>
+      <w:bookmarkStart w:id="20" w:name="_Toc63173778"/>
+      <w:r>
+        <w:t xml:space="preserve">Figure </w:t>
+      </w:r>
+      <w:r>
+        <w:fldChar w:fldCharType="begin"/>
+      </w:r>
+      <w:r>
+        <w:instrText xml:space="preserve"> STYLEREF 1 \s </w:instrText>
+      </w:r>
+      <w:r>
+        <w:fldChar w:fldCharType="separate"/>
+      </w:r>
+      <w:r>
+        <w:rPr>
+          <w:noProof/>
+        </w:rPr>
+        <w:t>3</w:t>
+      </w:r>
+      <w:r>
+        <w:fldChar w:fldCharType="end"/>
+      </w:r>
+      <w:r>
+        <w:t>.</w:t>
+      </w:r>
+      <w:r>
+        <w:fldChar w:fldCharType="begin"/>
+      </w:r>
+      <w:r>
+        <w:instrText xml:space="preserve"> SEQ Figure \* ARABIC \s 1 </w:instrText>
+      </w:r>
+      <w:r>
+        <w:fldChar w:fldCharType="separate"/>
+      </w:r>
+      <w:r>
+        <w:rPr>
+          <w:noProof/>
+        </w:rPr>
+        <w:t>1</w:t>
+      </w:r>
+      <w:r>
+        <w:fldChar w:fldCharType="end"/>
+      </w:r>
+      <w:r>
+        <w:t xml:space="preserve"> Class Diagram</w:t>
+      </w:r>
+      <w:bookmarkEnd w:id="20"/>
+    </w:p>
+    <w:p>
+      <w:pPr>
+        <w:rPr>
+          <w:lang w:eastAsia="en-GB"/>
+        </w:rPr>
+      </w:pPr>
+    </w:p>
+    <w:p>
+      <w:pPr>
+        <w:pStyle w:val="Heading4"/>
+        <w:rPr>
+          <w:lang w:eastAsia="en-GB"/>
+        </w:rPr>
+      </w:pPr>
+      <w:r>
+        <w:rPr>
+          <w:lang w:eastAsia="en-GB"/>
+        </w:rPr>
+        <w:lastRenderedPageBreak/>
+        <w:t>Figure 3.1: Class Diagram</w:t>
+      </w:r>
+    </w:p>
+    <w:p>
+      <w:pPr>
+        <w:rPr>
+          <w:lang w:eastAsia="en-GB"/>
+        </w:rPr>
+      </w:pPr>
+    </w:p>
+    <w:p>
+      <w:pPr>
+        <w:rPr>
+          <w:lang w:eastAsia="en-GB"/>
+        </w:rPr>
+      </w:pPr>
+    </w:p>
+    <w:p>
+      <w:pPr>
+        <w:pStyle w:val="Heading1"/>
+        <w:rPr>
+          <w:lang w:eastAsia="en-GB"/>
+        </w:rPr>
+      </w:pPr>
+      <w:bookmarkStart w:id="21" w:name="_Toc63173760"/>
+      <w:r>
+        <w:rPr>
+          <w:lang w:eastAsia="en-GB"/>
+        </w:rPr>
+        <w:t>Sequence Diagrams</w:t>
+      </w:r>
+      <w:bookmarkEnd w:id="21"/>
+    </w:p>
+    <w:p>
+      <w:pPr>
+        <w:rPr>
+          <w:lang w:eastAsia="en-GB"/>
+        </w:rPr>
+      </w:pPr>
+      <w:r>
+        <w:rPr>
+          <w:lang w:eastAsia="en-GB"/>
+        </w:rPr>
+        <w:t>Stub</w:t>
+      </w:r>
+    </w:p>
+    <w:p>
+      <w:pPr>
+        <w:pStyle w:val="Heading1"/>
+        <w:rPr>
+          <w:lang w:eastAsia="en-GB"/>
+        </w:rPr>
+      </w:pPr>
+      <w:bookmarkStart w:id="22" w:name="_Toc63173761"/>
+      <w:r>
+        <w:rPr>
+          <w:lang w:eastAsia="en-GB"/>
+        </w:rPr>
+        <w:t>Component Diagrams</w:t>
+      </w:r>
+      <w:bookmarkEnd w:id="22"/>
+      <w:r>
+        <w:rPr>
+          <w:lang w:eastAsia="en-GB"/>
+        </w:rPr>
+        <w:t xml:space="preserve"> </w:t>
+      </w:r>
+    </w:p>
+    <w:p>
+      <w:pPr>
+        <w:rPr>
+          <w:lang w:eastAsia="en-GB"/>
+        </w:rPr>
+      </w:pPr>
+      <w:r>
+        <w:rPr>
+          <w:lang w:eastAsia="en-GB"/>
+        </w:rPr>
+        <w:t>Stub</w:t>
+      </w:r>
+    </w:p>
+    <w:p>
+      <w:pPr>
+        <w:pStyle w:val="Heading1"/>
+        <w:rPr>
+          <w:lang w:eastAsia="en-GB"/>
+        </w:rPr>
+      </w:pPr>
+      <w:bookmarkStart w:id="23" w:name="_Toc63173762"/>
+      <w:r>
+        <w:rPr>
+          <w:lang w:eastAsia="en-GB"/>
+        </w:rPr>
+        <w:t>FSM Diagrams</w:t>
+      </w:r>
+      <w:bookmarkEnd w:id="23"/>
+    </w:p>
+    <w:p>
+      <w:pPr>
+        <w:rPr>
+          <w:lang w:eastAsia="en-GB"/>
+        </w:rPr>
+      </w:pPr>
+      <w:r>
+        <w:rPr>
+          <w:lang w:eastAsia="en-GB"/>
+        </w:rPr>
+        <w:t>Stub</w:t>
+      </w:r>
+    </w:p>
+    <w:p>
+      <w:pPr>
+        <w:pStyle w:val="Heading1"/>
+        <w:rPr>
+          <w:lang w:eastAsia="en-GB"/>
+        </w:rPr>
+      </w:pPr>
+      <w:bookmarkStart w:id="24" w:name="_Toc63173763"/>
+      <w:r>
+        <w:rPr>
+          <w:lang w:eastAsia="en-GB"/>
+        </w:rPr>
+        <w:t>Communication Diagrams</w:t>
+      </w:r>
+      <w:bookmarkEnd w:id="24"/>
+    </w:p>
+    <w:p>
+      <w:pPr>
+        <w:rPr>
+          <w:lang w:eastAsia="en-GB"/>
+        </w:rPr>
+      </w:pPr>
+      <w:r>
+        <w:rPr>
+          <w:lang w:eastAsia="en-GB"/>
+        </w:rPr>
+        <w:t>Stub</w:t>
+      </w:r>
+    </w:p>
+    <w:p>
+      <w:pPr>
+        <w:pStyle w:val="Heading1"/>
+        <w:rPr>
+          <w:lang w:eastAsia="en-GB"/>
+        </w:rPr>
+      </w:pPr>
+      <w:bookmarkStart w:id="25" w:name="_Toc63173764"/>
+      <w:r>
+        <w:rPr>
+          <w:lang w:eastAsia="en-GB"/>
+        </w:rPr>
+        <w:t>Deployment Diagrams</w:t>
+      </w:r>
+      <w:bookmarkEnd w:id="25"/>
+    </w:p>
+    <w:p>
+      <w:pPr>
+        <w:rPr>
+          <w:lang w:eastAsia="en-GB"/>
+        </w:rPr>
+      </w:pPr>
+      <w:r>
+        <w:rPr>
+          <w:lang w:eastAsia="en-GB"/>
+        </w:rPr>
+        <w:t>Stub</w:t>
+      </w:r>
+    </w:p>
+    <w:p>
+      <w:pPr>
+        <w:pStyle w:val="Heading1"/>
+        <w:rPr>
+          <w:lang w:eastAsia="en-GB"/>
+        </w:rPr>
+      </w:pPr>
+      <w:bookmarkStart w:id="26" w:name="_Toc63173765"/>
+      <w:r>
+        <w:rPr>
+          <w:lang w:eastAsia="en-GB"/>
+        </w:rPr>
+        <w:t xml:space="preserve">GUI </w:t>
+      </w:r>
+      <w:proofErr w:type="spellStart"/>
+      <w:r>
+        <w:rPr>
+          <w:lang w:eastAsia="en-GB"/>
+        </w:rPr>
+        <w:t>Mockup</w:t>
+      </w:r>
+      <w:bookmarkEnd w:id="26"/>
+      <w:proofErr w:type="spellEnd"/>
+    </w:p>
+    <w:p>
+      <w:pPr>
+        <w:rPr>
+          <w:lang w:eastAsia="en-GB"/>
+        </w:rPr>
+      </w:pPr>
+      <w:proofErr w:type="spellStart"/>
+      <w:r>
+        <w:rPr>
+          <w:lang w:eastAsia="en-GB"/>
+        </w:rPr>
+        <w:t>Lv</w:t>
+      </w:r>
+      <w:proofErr w:type="spellEnd"/>
+      <w:r>
+        <w:rPr>
+          <w:lang w:eastAsia="en-GB"/>
+        </w:rPr>
+        <w:t xml:space="preserve"> you Hassan xxx</w:t>
+      </w:r>
+    </w:p>
+    <w:p>
+      <w:pPr>
+        <w:pStyle w:val="Heading1"/>
+        <w:rPr>
+          <w:lang w:eastAsia="en-GB"/>
+        </w:rPr>
+      </w:pPr>
+      <w:bookmarkStart w:id="27" w:name="_Toc63173766"/>
+      <w:r>
+        <w:rPr>
+          <w:lang w:eastAsia="en-GB"/>
+        </w:rPr>
+        <w:t>Libraries</w:t>
+      </w:r>
+      <w:bookmarkEnd w:id="27"/>
+    </w:p>
+    <w:p>
+      <w:pPr>
+        <w:pStyle w:val="Heading1"/>
+        <w:rPr>
+          <w:lang w:eastAsia="en-GB"/>
+        </w:rPr>
+      </w:pPr>
+      <w:bookmarkStart w:id="28" w:name="_Toc63173767"/>
+      <w:r>
+        <w:rPr>
+          <w:lang w:eastAsia="en-GB"/>
+        </w:rPr>
+        <w:t>Conclusion</w:t>
+      </w:r>
+      <w:bookmarkEnd w:id="28"/>
+    </w:p>
+    <w:p>
+      <w:pPr>
+        <w:rPr>
+          <w:lang w:eastAsia="en-GB"/>
+        </w:rPr>
+      </w:pPr>
+      <w:r>
+        <w:rPr>
+          <w:lang w:eastAsia="en-GB"/>
+        </w:rPr>
+        <w:t>Stub</w:t>
+      </w:r>
+    </w:p>
+    <w:p>
+      <w:pPr>
+        <w:rPr>
+          <w:lang w:eastAsia="en-GB"/>
+        </w:rPr>
+      </w:pPr>
     </w:p>
     <w:sectPr>
       <w:pgSz w:w="15840" w:h="12240" w:orient="landscape"/>
@@ -1877,6 +4550,188 @@
     </w:sectPr>
   </w:body>
 </w:document>
+</file>
+
+<file path=word/endnotes.xml><?xml version="1.0" encoding="utf-8"?>
+<w:endnotes xmlns:wpc="http://schemas.microsoft.com/office/word/2010/wordprocessingCanvas" xmlns:cx="http://schemas.microsoft.com/office/drawing/2014/chartex" xmlns:cx1="http://schemas.microsoft.com/office/drawing/2015/9/8/chartex" xmlns:cx2="http://schemas.microsoft.com/office/drawing/2015/10/21/chartex" xmlns:cx3="http://schemas.microsoft.com/office/drawing/2016/5/9/chartex" xmlns:cx4="http://schemas.microsoft.com/office/drawing/2016/5/10/chartex" xmlns:cx5="http://schemas.microsoft.com/office/drawing/2016/5/11/chartex" xmlns:cx6="http://schemas.microsoft.com/office/drawing/2016/5/12/chartex" xmlns:cx7="http://schemas.microsoft.com/office/drawing/2016/5/13/chartex" xmlns:cx8="http://schemas.microsoft.com/office/drawing/2016/5/14/chartex" xmlns:mc="http://schemas.openxmlformats.org/markup-compatibility/2006" xmlns:aink="http://schemas.microsoft.com/office/drawing/2016/ink" xmlns:am3d="http://schemas.microsoft.com/office/drawing/2017/model3d" xmlns:o="urn:schemas-microsoft-com:office:office" xmlns:r="http://schemas.openxmlformats.org/officeDocument/2006/relationships" xmlns:m="http://schemas.openxmlformats.org/officeDocument/2006/math" xmlns:v="urn:schemas-microsoft-com:vml" xmlns:wp14="http://schemas.microsoft.com/office/word/2010/wordprocessingDrawing" xmlns:wp="http://schemas.openxmlformats.org/drawingml/2006/wordprocessingDrawing" xmlns:w10="urn:schemas-microsoft-com:office:word" xmlns:w="http://schemas.openxmlformats.org/wordprocessingml/2006/main" xmlns:w14="http://schemas.microsoft.com/office/word/2010/wordml" xmlns:w15="http://schemas.microsoft.com/office/word/2012/wordml" xmlns:w16cex="http://schemas.microsoft.com/office/word/2018/wordml/cex" xmlns:w16cid="http://schemas.microsoft.com/office/word/2016/wordml/cid" xmlns:w16="http://schemas.microsoft.com/office/word/2018/wordml" xmlns:w16se="http://schemas.microsoft.com/office/word/2015/wordml/symex" xmlns:wpg="http://schemas.microsoft.com/office/word/2010/wordprocessingGroup" xmlns:wpi="http://schemas.microsoft.com/office/word/2010/wordprocessingInk" xmlns:wne="http://schemas.microsoft.com/office/word/2006/wordml" xmlns:wps="http://schemas.microsoft.com/office/word/2010/wordprocessingShape" mc:Ignorable="w14 w15 w16se w16cid w16 w16cex wp14">
+  <w:endnote w:type="separator" w:id="-1">
+    <w:p>
+      <w:pPr>
+        <w:spacing w:after="0" w:line="240" w:lineRule="auto"/>
+      </w:pPr>
+      <w:r>
+        <w:separator/>
+      </w:r>
+    </w:p>
+  </w:endnote>
+  <w:endnote w:type="continuationSeparator" w:id="0">
+    <w:p>
+      <w:pPr>
+        <w:spacing w:after="0" w:line="240" w:lineRule="auto"/>
+      </w:pPr>
+      <w:r>
+        <w:continuationSeparator/>
+      </w:r>
+    </w:p>
+  </w:endnote>
+</w:endnotes>
+</file>
+
+<file path=word/footer1.xml><?xml version="1.0" encoding="utf-8"?>
+<w:ftr xmlns:wpc="http://schemas.microsoft.com/office/word/2010/wordprocessingCanvas" xmlns:cx="http://schemas.microsoft.com/office/drawing/2014/chartex" xmlns:cx1="http://schemas.microsoft.com/office/drawing/2015/9/8/chartex" xmlns:cx2="http://schemas.microsoft.com/office/drawing/2015/10/21/chartex" xmlns:cx3="http://schemas.microsoft.com/office/drawing/2016/5/9/chartex" xmlns:cx4="http://schemas.microsoft.com/office/drawing/2016/5/10/chartex" xmlns:cx5="http://schemas.microsoft.com/office/drawing/2016/5/11/chartex" xmlns:cx6="http://schemas.microsoft.com/office/drawing/2016/5/12/chartex" xmlns:cx7="http://schemas.microsoft.com/office/drawing/2016/5/13/chartex" xmlns:cx8="http://schemas.microsoft.com/office/drawing/2016/5/14/chartex" xmlns:mc="http://schemas.openxmlformats.org/markup-compatibility/2006" xmlns:aink="http://schemas.microsoft.com/office/drawing/2016/ink" xmlns:am3d="http://schemas.microsoft.com/office/drawing/2017/model3d" xmlns:o="urn:schemas-microsoft-com:office:office" xmlns:r="http://schemas.openxmlformats.org/officeDocument/2006/relationships" xmlns:m="http://schemas.openxmlformats.org/officeDocument/2006/math" xmlns:v="urn:schemas-microsoft-com:vml" xmlns:wp14="http://schemas.microsoft.com/office/word/2010/wordprocessingDrawing" xmlns:wp="http://schemas.openxmlformats.org/drawingml/2006/wordprocessingDrawing" xmlns:w10="urn:schemas-microsoft-com:office:word" xmlns:w="http://schemas.openxmlformats.org/wordprocessingml/2006/main" xmlns:w14="http://schemas.microsoft.com/office/word/2010/wordml" xmlns:w15="http://schemas.microsoft.com/office/word/2012/wordml" xmlns:w16cex="http://schemas.microsoft.com/office/word/2018/wordml/cex" xmlns:w16cid="http://schemas.microsoft.com/office/word/2016/wordml/cid" xmlns:w16="http://schemas.microsoft.com/office/word/2018/wordml" xmlns:w16se="http://schemas.microsoft.com/office/word/2015/wordml/symex" xmlns:wpg="http://schemas.microsoft.com/office/word/2010/wordprocessingGroup" xmlns:wpi="http://schemas.microsoft.com/office/word/2010/wordprocessingInk" xmlns:wne="http://schemas.microsoft.com/office/word/2006/wordml" xmlns:wps="http://schemas.microsoft.com/office/word/2010/wordprocessingShape" mc:Ignorable="w14 w15 w16se w16cid w16 w16cex wp14">
+  <w:p>
+    <w:pPr>
+      <w:tabs>
+        <w:tab w:val="center" w:pos="4550"/>
+        <w:tab w:val="left" w:pos="5818"/>
+      </w:tabs>
+      <w:ind w:right="260"/>
+      <w:jc w:val="right"/>
+      <w:rPr>
+        <w:color w:val="222A35" w:themeColor="text2" w:themeShade="80"/>
+        <w:sz w:val="24"/>
+        <w:szCs w:val="24"/>
+      </w:rPr>
+    </w:pPr>
+    <w:r>
+      <w:rPr>
+        <w:color w:val="8496B0" w:themeColor="text2" w:themeTint="99"/>
+        <w:spacing w:val="60"/>
+        <w:sz w:val="24"/>
+        <w:szCs w:val="24"/>
+      </w:rPr>
+      <w:t>Page</w:t>
+    </w:r>
+    <w:r>
+      <w:rPr>
+        <w:color w:val="8496B0" w:themeColor="text2" w:themeTint="99"/>
+        <w:sz w:val="24"/>
+        <w:szCs w:val="24"/>
+      </w:rPr>
+      <w:t xml:space="preserve"> </w:t>
+    </w:r>
+    <w:r>
+      <w:rPr>
+        <w:color w:val="323E4F" w:themeColor="text2" w:themeShade="BF"/>
+        <w:sz w:val="24"/>
+        <w:szCs w:val="24"/>
+      </w:rPr>
+      <w:fldChar w:fldCharType="begin"/>
+    </w:r>
+    <w:r>
+      <w:rPr>
+        <w:color w:val="323E4F" w:themeColor="text2" w:themeShade="BF"/>
+        <w:sz w:val="24"/>
+        <w:szCs w:val="24"/>
+      </w:rPr>
+      <w:instrText xml:space="preserve"> PAGE   \* MERGEFORMAT </w:instrText>
+    </w:r>
+    <w:r>
+      <w:rPr>
+        <w:color w:val="323E4F" w:themeColor="text2" w:themeShade="BF"/>
+        <w:sz w:val="24"/>
+        <w:szCs w:val="24"/>
+      </w:rPr>
+      <w:fldChar w:fldCharType="separate"/>
+    </w:r>
+    <w:r>
+      <w:rPr>
+        <w:noProof/>
+        <w:color w:val="323E4F" w:themeColor="text2" w:themeShade="BF"/>
+        <w:sz w:val="24"/>
+        <w:szCs w:val="24"/>
+      </w:rPr>
+      <w:t>1</w:t>
+    </w:r>
+    <w:r>
+      <w:rPr>
+        <w:color w:val="323E4F" w:themeColor="text2" w:themeShade="BF"/>
+        <w:sz w:val="24"/>
+        <w:szCs w:val="24"/>
+      </w:rPr>
+      <w:fldChar w:fldCharType="end"/>
+    </w:r>
+    <w:r>
+      <w:rPr>
+        <w:color w:val="323E4F" w:themeColor="text2" w:themeShade="BF"/>
+        <w:sz w:val="24"/>
+        <w:szCs w:val="24"/>
+      </w:rPr>
+      <w:t xml:space="preserve"> | </w:t>
+    </w:r>
+    <w:r>
+      <w:rPr>
+        <w:color w:val="323E4F" w:themeColor="text2" w:themeShade="BF"/>
+        <w:sz w:val="24"/>
+        <w:szCs w:val="24"/>
+      </w:rPr>
+      <w:fldChar w:fldCharType="begin"/>
+    </w:r>
+    <w:r>
+      <w:rPr>
+        <w:color w:val="323E4F" w:themeColor="text2" w:themeShade="BF"/>
+        <w:sz w:val="24"/>
+        <w:szCs w:val="24"/>
+      </w:rPr>
+      <w:instrText xml:space="preserve"> NUMPAGES  \* Arabic  \* MERGEFORMAT </w:instrText>
+    </w:r>
+    <w:r>
+      <w:rPr>
+        <w:color w:val="323E4F" w:themeColor="text2" w:themeShade="BF"/>
+        <w:sz w:val="24"/>
+        <w:szCs w:val="24"/>
+      </w:rPr>
+      <w:fldChar w:fldCharType="separate"/>
+    </w:r>
+    <w:r>
+      <w:rPr>
+        <w:noProof/>
+        <w:color w:val="323E4F" w:themeColor="text2" w:themeShade="BF"/>
+        <w:sz w:val="24"/>
+        <w:szCs w:val="24"/>
+      </w:rPr>
+      <w:t>1</w:t>
+    </w:r>
+    <w:r>
+      <w:rPr>
+        <w:color w:val="323E4F" w:themeColor="text2" w:themeShade="BF"/>
+        <w:sz w:val="24"/>
+        <w:szCs w:val="24"/>
+      </w:rPr>
+      <w:fldChar w:fldCharType="end"/>
+    </w:r>
+  </w:p>
+  <w:p>
+    <w:pPr>
+      <w:pStyle w:val="Footer"/>
+    </w:pPr>
+  </w:p>
+</w:ftr>
+</file>
+
+<file path=word/footnotes.xml><?xml version="1.0" encoding="utf-8"?>
+<w:footnotes xmlns:wpc="http://schemas.microsoft.com/office/word/2010/wordprocessingCanvas" xmlns:cx="http://schemas.microsoft.com/office/drawing/2014/chartex" xmlns:cx1="http://schemas.microsoft.com/office/drawing/2015/9/8/chartex" xmlns:cx2="http://schemas.microsoft.com/office/drawing/2015/10/21/chartex" xmlns:cx3="http://schemas.microsoft.com/office/drawing/2016/5/9/chartex" xmlns:cx4="http://schemas.microsoft.com/office/drawing/2016/5/10/chartex" xmlns:cx5="http://schemas.microsoft.com/office/drawing/2016/5/11/chartex" xmlns:cx6="http://schemas.microsoft.com/office/drawing/2016/5/12/chartex" xmlns:cx7="http://schemas.microsoft.com/office/drawing/2016/5/13/chartex" xmlns:cx8="http://schemas.microsoft.com/office/drawing/2016/5/14/chartex" xmlns:mc="http://schemas.openxmlformats.org/markup-compatibility/2006" xmlns:aink="http://schemas.microsoft.com/office/drawing/2016/ink" xmlns:am3d="http://schemas.microsoft.com/office/drawing/2017/model3d" xmlns:o="urn:schemas-microsoft-com:office:office" xmlns:r="http://schemas.openxmlformats.org/officeDocument/2006/relationships" xmlns:m="http://schemas.openxmlformats.org/officeDocument/2006/math" xmlns:v="urn:schemas-microsoft-com:vml" xmlns:wp14="http://schemas.microsoft.com/office/word/2010/wordprocessingDrawing" xmlns:wp="http://schemas.openxmlformats.org/drawingml/2006/wordprocessingDrawing" xmlns:w10="urn:schemas-microsoft-com:office:word" xmlns:w="http://schemas.openxmlformats.org/wordprocessingml/2006/main" xmlns:w14="http://schemas.microsoft.com/office/word/2010/wordml" xmlns:w15="http://schemas.microsoft.com/office/word/2012/wordml" xmlns:w16cex="http://schemas.microsoft.com/office/word/2018/wordml/cex" xmlns:w16cid="http://schemas.microsoft.com/office/word/2016/wordml/cid" xmlns:w16="http://schemas.microsoft.com/office/word/2018/wordml" xmlns:w16se="http://schemas.microsoft.com/office/word/2015/wordml/symex" xmlns:wpg="http://schemas.microsoft.com/office/word/2010/wordprocessingGroup" xmlns:wpi="http://schemas.microsoft.com/office/word/2010/wordprocessingInk" xmlns:wne="http://schemas.microsoft.com/office/word/2006/wordml" xmlns:wps="http://schemas.microsoft.com/office/word/2010/wordprocessingShape" mc:Ignorable="w14 w15 w16se w16cid w16 w16cex wp14">
+  <w:footnote w:type="separator" w:id="-1">
+    <w:p>
+      <w:pPr>
+        <w:spacing w:after="0" w:line="240" w:lineRule="auto"/>
+      </w:pPr>
+      <w:r>
+        <w:separator/>
+      </w:r>
+    </w:p>
+  </w:footnote>
+  <w:footnote w:type="continuationSeparator" w:id="0">
+    <w:p>
+      <w:pPr>
+        <w:spacing w:after="0" w:line="240" w:lineRule="auto"/>
+      </w:pPr>
+      <w:r>
+        <w:continuationSeparator/>
+      </w:r>
+    </w:p>
+  </w:footnote>
+</w:footnotes>
 </file>
 
 <file path=word/numbering.xml><?xml version="1.0" encoding="utf-8"?>
@@ -2180,6 +5035,93 @@
     </w:lvl>
   </w:abstractNum>
   <w:abstractNum w:abstractNumId="2" w15:restartNumberingAfterBreak="0">
+    <w:nsid w:val="54410D22"/>
+    <w:multiLevelType w:val="hybridMultilevel"/>
+    <w:tmpl w:val="26D4F5D2"/>
+    <w:lvl w:ilvl="0" w:tplc="CBB0C406">
+      <w:start w:val="1"/>
+      <w:numFmt w:val="decimal"/>
+      <w:pStyle w:val="Heading1"/>
+      <w:lvlText w:val="%1."/>
+      <w:lvlJc w:val="left"/>
+      <w:pPr>
+        <w:ind w:left="720" w:hanging="360"/>
+      </w:pPr>
+    </w:lvl>
+    <w:lvl w:ilvl="1" w:tplc="08090019" w:tentative="1">
+      <w:start w:val="1"/>
+      <w:numFmt w:val="lowerLetter"/>
+      <w:lvlText w:val="%2."/>
+      <w:lvlJc w:val="left"/>
+      <w:pPr>
+        <w:ind w:left="1440" w:hanging="360"/>
+      </w:pPr>
+    </w:lvl>
+    <w:lvl w:ilvl="2" w:tplc="0809001B" w:tentative="1">
+      <w:start w:val="1"/>
+      <w:numFmt w:val="lowerRoman"/>
+      <w:lvlText w:val="%3."/>
+      <w:lvlJc w:val="right"/>
+      <w:pPr>
+        <w:ind w:left="2160" w:hanging="180"/>
+      </w:pPr>
+    </w:lvl>
+    <w:lvl w:ilvl="3" w:tplc="0809000F" w:tentative="1">
+      <w:start w:val="1"/>
+      <w:numFmt w:val="decimal"/>
+      <w:lvlText w:val="%4."/>
+      <w:lvlJc w:val="left"/>
+      <w:pPr>
+        <w:ind w:left="2880" w:hanging="360"/>
+      </w:pPr>
+    </w:lvl>
+    <w:lvl w:ilvl="4" w:tplc="08090019" w:tentative="1">
+      <w:start w:val="1"/>
+      <w:numFmt w:val="lowerLetter"/>
+      <w:lvlText w:val="%5."/>
+      <w:lvlJc w:val="left"/>
+      <w:pPr>
+        <w:ind w:left="3600" w:hanging="360"/>
+      </w:pPr>
+    </w:lvl>
+    <w:lvl w:ilvl="5" w:tplc="0809001B" w:tentative="1">
+      <w:start w:val="1"/>
+      <w:numFmt w:val="lowerRoman"/>
+      <w:lvlText w:val="%6."/>
+      <w:lvlJc w:val="right"/>
+      <w:pPr>
+        <w:ind w:left="4320" w:hanging="180"/>
+      </w:pPr>
+    </w:lvl>
+    <w:lvl w:ilvl="6" w:tplc="0809000F" w:tentative="1">
+      <w:start w:val="1"/>
+      <w:numFmt w:val="decimal"/>
+      <w:lvlText w:val="%7."/>
+      <w:lvlJc w:val="left"/>
+      <w:pPr>
+        <w:ind w:left="5040" w:hanging="360"/>
+      </w:pPr>
+    </w:lvl>
+    <w:lvl w:ilvl="7" w:tplc="08090019" w:tentative="1">
+      <w:start w:val="1"/>
+      <w:numFmt w:val="lowerLetter"/>
+      <w:lvlText w:val="%8."/>
+      <w:lvlJc w:val="left"/>
+      <w:pPr>
+        <w:ind w:left="5760" w:hanging="360"/>
+      </w:pPr>
+    </w:lvl>
+    <w:lvl w:ilvl="8" w:tplc="0809001B" w:tentative="1">
+      <w:start w:val="1"/>
+      <w:numFmt w:val="lowerRoman"/>
+      <w:lvlText w:val="%9."/>
+      <w:lvlJc w:val="right"/>
+      <w:pPr>
+        <w:ind w:left="6480" w:hanging="180"/>
+      </w:pPr>
+    </w:lvl>
+  </w:abstractNum>
+  <w:abstractNum w:abstractNumId="3" w15:restartNumberingAfterBreak="0">
     <w:nsid w:val="60CD5B45"/>
     <w:multiLevelType w:val="hybridMultilevel"/>
     <w:tmpl w:val="93BC3758"/>
@@ -2291,7 +5233,7 @@
       </w:rPr>
     </w:lvl>
   </w:abstractNum>
-  <w:abstractNum w:abstractNumId="3" w15:restartNumberingAfterBreak="0">
+  <w:abstractNum w:abstractNumId="4" w15:restartNumberingAfterBreak="0">
     <w:nsid w:val="6604756C"/>
     <w:multiLevelType w:val="multilevel"/>
     <w:tmpl w:val="FC0033CE"/>
@@ -2440,7 +5382,7 @@
       </w:rPr>
     </w:lvl>
   </w:abstractNum>
-  <w:abstractNum w:abstractNumId="4" w15:restartNumberingAfterBreak="0">
+  <w:abstractNum w:abstractNumId="5" w15:restartNumberingAfterBreak="0">
     <w:nsid w:val="7CD0132F"/>
     <w:multiLevelType w:val="hybridMultilevel"/>
     <w:tmpl w:val="5BC888E0"/>
@@ -2556,16 +5498,19 @@
     <w:abstractNumId w:val="0"/>
   </w:num>
   <w:num w:numId="2">
-    <w:abstractNumId w:val="3"/>
+    <w:abstractNumId w:val="4"/>
   </w:num>
   <w:num w:numId="3">
     <w:abstractNumId w:val="1"/>
   </w:num>
   <w:num w:numId="4">
-    <w:abstractNumId w:val="2"/>
+    <w:abstractNumId w:val="3"/>
   </w:num>
   <w:num w:numId="5">
-    <w:abstractNumId w:val="4"/>
+    <w:abstractNumId w:val="5"/>
+  </w:num>
+  <w:num w:numId="6">
+    <w:abstractNumId w:val="2"/>
   </w:num>
 </w:numbering>
 </file>
@@ -2980,6 +5925,9 @@
     <w:pPr>
       <w:keepNext/>
       <w:keepLines/>
+      <w:numPr>
+        <w:numId w:val="6"/>
+      </w:numPr>
       <w:spacing w:before="240" w:after="0"/>
       <w:outlineLvl w:val="0"/>
     </w:pPr>
@@ -3057,7 +6005,6 @@
   <w:style w:type="character" w:default="1" w:styleId="DefaultParagraphFont">
     <w:name w:val="Default Paragraph Font"/>
     <w:uiPriority w:val="1"/>
-    <w:semiHidden/>
     <w:unhideWhenUsed/>
   </w:style>
   <w:style w:type="table" w:default="1" w:styleId="TableNormal">
@@ -3192,7 +6139,727 @@
       <w:szCs w:val="32"/>
     </w:rPr>
   </w:style>
+  <w:style w:type="paragraph" w:styleId="NoSpacing">
+    <w:name w:val="No Spacing"/>
+    <w:link w:val="NoSpacingChar"/>
+    <w:uiPriority w:val="1"/>
+    <w:qFormat/>
+    <w:rsid w:val="001C4F44"/>
+    <w:pPr>
+      <w:spacing w:after="0" w:line="240" w:lineRule="auto"/>
+    </w:pPr>
+    <w:rPr>
+      <w:rFonts w:eastAsiaTheme="minorEastAsia"/>
+      <w:lang w:val="en-US"/>
+    </w:rPr>
+  </w:style>
+  <w:style w:type="character" w:customStyle="1" w:styleId="NoSpacingChar">
+    <w:name w:val="No Spacing Char"/>
+    <w:basedOn w:val="DefaultParagraphFont"/>
+    <w:link w:val="NoSpacing"/>
+    <w:uiPriority w:val="1"/>
+    <w:rsid w:val="001C4F44"/>
+    <w:rPr>
+      <w:rFonts w:eastAsiaTheme="minorEastAsia"/>
+      <w:lang w:val="en-US"/>
+    </w:rPr>
+  </w:style>
+  <w:style w:type="paragraph" w:styleId="Header">
+    <w:name w:val="header"/>
+    <w:basedOn w:val="Normal"/>
+    <w:link w:val="HeaderChar"/>
+    <w:uiPriority w:val="99"/>
+    <w:unhideWhenUsed/>
+    <w:rsid w:val="001C4F44"/>
+    <w:pPr>
+      <w:tabs>
+        <w:tab w:val="center" w:pos="4513"/>
+        <w:tab w:val="right" w:pos="9026"/>
+      </w:tabs>
+      <w:spacing w:after="0" w:line="240" w:lineRule="auto"/>
+    </w:pPr>
+  </w:style>
+  <w:style w:type="character" w:customStyle="1" w:styleId="HeaderChar">
+    <w:name w:val="Header Char"/>
+    <w:basedOn w:val="DefaultParagraphFont"/>
+    <w:link w:val="Header"/>
+    <w:uiPriority w:val="99"/>
+    <w:rsid w:val="001C4F44"/>
+  </w:style>
+  <w:style w:type="paragraph" w:styleId="Footer">
+    <w:name w:val="footer"/>
+    <w:basedOn w:val="Normal"/>
+    <w:link w:val="FooterChar"/>
+    <w:uiPriority w:val="99"/>
+    <w:unhideWhenUsed/>
+    <w:rsid w:val="001C4F44"/>
+    <w:pPr>
+      <w:tabs>
+        <w:tab w:val="center" w:pos="4513"/>
+        <w:tab w:val="right" w:pos="9026"/>
+      </w:tabs>
+      <w:spacing w:after="0" w:line="240" w:lineRule="auto"/>
+    </w:pPr>
+  </w:style>
+  <w:style w:type="character" w:customStyle="1" w:styleId="FooterChar">
+    <w:name w:val="Footer Char"/>
+    <w:basedOn w:val="DefaultParagraphFont"/>
+    <w:link w:val="Footer"/>
+    <w:uiPriority w:val="99"/>
+    <w:rsid w:val="001C4F44"/>
+  </w:style>
+  <w:style w:type="paragraph" w:styleId="TOCHeading">
+    <w:name w:val="TOC Heading"/>
+    <w:basedOn w:val="Heading1"/>
+    <w:next w:val="Normal"/>
+    <w:uiPriority w:val="39"/>
+    <w:unhideWhenUsed/>
+    <w:qFormat/>
+    <w:rsid w:val="003840D6"/>
+    <w:pPr>
+      <w:outlineLvl w:val="9"/>
+    </w:pPr>
+    <w:rPr>
+      <w:lang w:val="en-US"/>
+    </w:rPr>
+  </w:style>
+  <w:style w:type="paragraph" w:styleId="TOC1">
+    <w:name w:val="toc 1"/>
+    <w:basedOn w:val="Normal"/>
+    <w:next w:val="Normal"/>
+    <w:autoRedefine/>
+    <w:uiPriority w:val="39"/>
+    <w:unhideWhenUsed/>
+    <w:rsid w:val="003840D6"/>
+    <w:pPr>
+      <w:spacing w:after="100"/>
+    </w:pPr>
+  </w:style>
+  <w:style w:type="paragraph" w:styleId="TOC2">
+    <w:name w:val="toc 2"/>
+    <w:basedOn w:val="Normal"/>
+    <w:next w:val="Normal"/>
+    <w:autoRedefine/>
+    <w:uiPriority w:val="39"/>
+    <w:unhideWhenUsed/>
+    <w:rsid w:val="003840D6"/>
+    <w:pPr>
+      <w:spacing w:after="100"/>
+      <w:ind w:left="220"/>
+    </w:pPr>
+  </w:style>
+  <w:style w:type="character" w:styleId="Hyperlink">
+    <w:name w:val="Hyperlink"/>
+    <w:basedOn w:val="DefaultParagraphFont"/>
+    <w:uiPriority w:val="99"/>
+    <w:unhideWhenUsed/>
+    <w:rsid w:val="003840D6"/>
+    <w:rPr>
+      <w:color w:val="0563C1" w:themeColor="hyperlink"/>
+      <w:u w:val="single"/>
+    </w:rPr>
+  </w:style>
+  <w:style w:type="paragraph" w:styleId="TableofFigures">
+    <w:name w:val="table of figures"/>
+    <w:basedOn w:val="Normal"/>
+    <w:next w:val="Normal"/>
+    <w:uiPriority w:val="99"/>
+    <w:unhideWhenUsed/>
+    <w:rsid w:val="003840D6"/>
+    <w:pPr>
+      <w:spacing w:after="0"/>
+    </w:pPr>
+  </w:style>
 </w:styles>
+</file>
+
+<file path=word/glossary/document.xml><?xml version="1.0" encoding="utf-8"?>
+<w:glossaryDocument xmlns:wpc="http://schemas.microsoft.com/office/word/2010/wordprocessingCanvas" xmlns:cx="http://schemas.microsoft.com/office/drawing/2014/chartex" xmlns:cx1="http://schemas.microsoft.com/office/drawing/2015/9/8/chartex" xmlns:cx2="http://schemas.microsoft.com/office/drawing/2015/10/21/chartex" xmlns:cx3="http://schemas.microsoft.com/office/drawing/2016/5/9/chartex" xmlns:cx4="http://schemas.microsoft.com/office/drawing/2016/5/10/chartex" xmlns:cx5="http://schemas.microsoft.com/office/drawing/2016/5/11/chartex" xmlns:cx6="http://schemas.microsoft.com/office/drawing/2016/5/12/chartex" xmlns:cx7="http://schemas.microsoft.com/office/drawing/2016/5/13/chartex" xmlns:cx8="http://schemas.microsoft.com/office/drawing/2016/5/14/chartex" xmlns:mc="http://schemas.openxmlformats.org/markup-compatibility/2006" xmlns:aink="http://schemas.microsoft.com/office/drawing/2016/ink" xmlns:am3d="http://schemas.microsoft.com/office/drawing/2017/model3d" xmlns:o="urn:schemas-microsoft-com:office:office" xmlns:r="http://schemas.openxmlformats.org/officeDocument/2006/relationships" xmlns:m="http://schemas.openxmlformats.org/officeDocument/2006/math" xmlns:v="urn:schemas-microsoft-com:vml" xmlns:wp14="http://schemas.microsoft.com/office/word/2010/wordprocessingDrawing" xmlns:wp="http://schemas.openxmlformats.org/drawingml/2006/wordprocessingDrawing" xmlns:w10="urn:schemas-microsoft-com:office:word" xmlns:w="http://schemas.openxmlformats.org/wordprocessingml/2006/main" xmlns:w14="http://schemas.microsoft.com/office/word/2010/wordml" xmlns:w15="http://schemas.microsoft.com/office/word/2012/wordml" xmlns:w16cex="http://schemas.microsoft.com/office/word/2018/wordml/cex" xmlns:w16cid="http://schemas.microsoft.com/office/word/2016/wordml/cid" xmlns:w16="http://schemas.microsoft.com/office/word/2018/wordml" xmlns:w16se="http://schemas.microsoft.com/office/word/2015/wordml/symex" xmlns:wpg="http://schemas.microsoft.com/office/word/2010/wordprocessingGroup" xmlns:wpi="http://schemas.microsoft.com/office/word/2010/wordprocessingInk" xmlns:wne="http://schemas.microsoft.com/office/word/2006/wordml" xmlns:wps="http://schemas.microsoft.com/office/word/2010/wordprocessingShape" mc:Ignorable="w14 w15 w16se w16cid w16 w16cex wp14">
+  <w:docParts>
+    <w:docPart>
+      <w:docPartPr>
+        <w:name w:val="0CF5080551974741B58228F56A4AF430"/>
+        <w:category>
+          <w:name w:val="General"/>
+          <w:gallery w:val="placeholder"/>
+        </w:category>
+        <w:types>
+          <w:type w:val="bbPlcHdr"/>
+        </w:types>
+        <w:behaviors>
+          <w:behavior w:val="content"/>
+        </w:behaviors>
+        <w:guid w:val="{CC70DB8A-FF33-4D68-8FA9-6184F9C8285C}"/>
+      </w:docPartPr>
+      <w:docPartBody>
+        <w:p>
+          <w:pPr>
+            <w:pStyle w:val="0CF5080551974741B58228F56A4AF430"/>
+          </w:pPr>
+          <w:r>
+            <w:rPr>
+              <w:rFonts w:asciiTheme="majorHAnsi" w:eastAsiaTheme="majorEastAsia" w:hAnsiTheme="majorHAnsi" w:cstheme="majorBidi"/>
+              <w:color w:val="4472C4" w:themeColor="accent1"/>
+              <w:sz w:val="88"/>
+              <w:szCs w:val="88"/>
+            </w:rPr>
+            <w:t>[Document title]</w:t>
+          </w:r>
+        </w:p>
+      </w:docPartBody>
+    </w:docPart>
+  </w:docParts>
+</w:glossaryDocument>
+</file>
+
+<file path=word/glossary/fontTable.xml><?xml version="1.0" encoding="utf-8"?>
+<w:fonts xmlns:mc="http://schemas.openxmlformats.org/markup-compatibility/2006" xmlns:r="http://schemas.openxmlformats.org/officeDocument/2006/relationships" xmlns:w="http://schemas.openxmlformats.org/wordprocessingml/2006/main" xmlns:w14="http://schemas.microsoft.com/office/word/2010/wordml" xmlns:w15="http://schemas.microsoft.com/office/word/2012/wordml" xmlns:w16cex="http://schemas.microsoft.com/office/word/2018/wordml/cex" xmlns:w16cid="http://schemas.microsoft.com/office/word/2016/wordml/cid" xmlns:w16="http://schemas.microsoft.com/office/word/2018/wordml" xmlns:w16se="http://schemas.microsoft.com/office/word/2015/wordml/symex" mc:Ignorable="w14 w15 w16se w16cid w16 w16cex">
+  <w:font w:name="Symbol">
+    <w:panose1 w:val="05050102010706020507"/>
+    <w:charset w:val="02"/>
+    <w:family w:val="roman"/>
+    <w:pitch w:val="variable"/>
+    <w:sig w:usb0="00000000" w:usb1="10000000" w:usb2="00000000" w:usb3="00000000" w:csb0="80000000" w:csb1="00000000"/>
+  </w:font>
+  <w:font w:name="Times New Roman">
+    <w:panose1 w:val="02020603050405020304"/>
+    <w:charset w:val="00"/>
+    <w:family w:val="roman"/>
+    <w:pitch w:val="variable"/>
+    <w:sig w:usb0="E0002AFF" w:usb1="C0007843" w:usb2="00000009" w:usb3="00000000" w:csb0="000001FF" w:csb1="00000000"/>
+  </w:font>
+  <w:font w:name="Courier New">
+    <w:panose1 w:val="02070309020205020404"/>
+    <w:charset w:val="00"/>
+    <w:family w:val="modern"/>
+    <w:pitch w:val="fixed"/>
+    <w:sig w:usb0="E0002EFF" w:usb1="C0007843" w:usb2="00000009" w:usb3="00000000" w:csb0="000001FF" w:csb1="00000000"/>
+  </w:font>
+  <w:font w:name="Wingdings">
+    <w:panose1 w:val="05000000000000000000"/>
+    <w:charset w:val="02"/>
+    <w:family w:val="auto"/>
+    <w:pitch w:val="variable"/>
+    <w:sig w:usb0="00000000" w:usb1="10000000" w:usb2="00000000" w:usb3="00000000" w:csb0="80000000" w:csb1="00000000"/>
+  </w:font>
+  <w:font w:name="Calibri">
+    <w:panose1 w:val="020F0502020204030204"/>
+    <w:charset w:val="00"/>
+    <w:family w:val="swiss"/>
+    <w:pitch w:val="variable"/>
+    <w:sig w:usb0="E0002AFF" w:usb1="4000ACFF" w:usb2="00000001" w:usb3="00000000" w:csb0="000001FF" w:csb1="00000000"/>
+  </w:font>
+  <w:font w:name="Arial">
+    <w:panose1 w:val="020B0604020202020204"/>
+    <w:charset w:val="00"/>
+    <w:family w:val="swiss"/>
+    <w:pitch w:val="variable"/>
+    <w:sig w:usb0="E0002AFF" w:usb1="C0007843" w:usb2="00000009" w:usb3="00000000" w:csb0="000001FF" w:csb1="00000000"/>
+  </w:font>
+  <w:font w:name="Calibri Light">
+    <w:panose1 w:val="020F0302020204030204"/>
+    <w:charset w:val="00"/>
+    <w:family w:val="swiss"/>
+    <w:pitch w:val="variable"/>
+    <w:sig w:usb0="A0002AEF" w:usb1="4000207B" w:usb2="00000000" w:usb3="00000000" w:csb0="000001FF" w:csb1="00000000"/>
+  </w:font>
+</w:fonts>
+</file>
+
+<file path=word/glossary/settings.xml><?xml version="1.0" encoding="utf-8"?>
+<w:settings xmlns:mc="http://schemas.openxmlformats.org/markup-compatibility/2006" xmlns:o="urn:schemas-microsoft-com:office:office" xmlns:r="http://schemas.openxmlformats.org/officeDocument/2006/relationships" xmlns:m="http://schemas.openxmlformats.org/officeDocument/2006/math" xmlns:v="urn:schemas-microsoft-com:vml" xmlns:w10="urn:schemas-microsoft-com:office:word" xmlns:w="http://schemas.openxmlformats.org/wordprocessingml/2006/main" xmlns:w14="http://schemas.microsoft.com/office/word/2010/wordml" xmlns:w15="http://schemas.microsoft.com/office/word/2012/wordml" xmlns:w16cex="http://schemas.microsoft.com/office/word/2018/wordml/cex" xmlns:w16cid="http://schemas.microsoft.com/office/word/2016/wordml/cid" xmlns:w16="http://schemas.microsoft.com/office/word/2018/wordml" xmlns:w16se="http://schemas.microsoft.com/office/word/2015/wordml/symex" xmlns:sl="http://schemas.openxmlformats.org/schemaLibrary/2006/main" mc:Ignorable="w14 w15 w16se w16cid w16 w16cex">
+  <w:view w:val="normal"/>
+  <w:defaultTabStop w:val="720"/>
+  <w:characterSpacingControl w:val="doNotCompress"/>
+  <w:compat>
+    <w:useFELayout/>
+    <w:compatSetting w:name="compatibilityMode" w:uri="http://schemas.microsoft.com/office/word" w:val="15"/>
+    <w:compatSetting w:name="overrideTableStyleFontSizeAndJustification" w:uri="http://schemas.microsoft.com/office/word" w:val="1"/>
+    <w:compatSetting w:name="enableOpenTypeFeatures" w:uri="http://schemas.microsoft.com/office/word" w:val="1"/>
+    <w:compatSetting w:name="doNotFlipMirrorIndents" w:uri="http://schemas.microsoft.com/office/word" w:val="1"/>
+    <w:compatSetting w:name="differentiateMultirowTableHeaders" w:uri="http://schemas.microsoft.com/office/word" w:val="1"/>
+    <w:compatSetting w:name="useWord2013TrackBottomHyphenation" w:uri="http://schemas.microsoft.com/office/word" w:val="0"/>
+  </w:compat>
+  <w:rsids>
+    <w:rsidRoot w:val="00AA357D"/>
+    <w:rsid w:val="00AA357D"/>
+    <w:rsid w:val="00CE1D0F"/>
+  </w:rsids>
+  <m:mathPr>
+    <m:mathFont m:val="Cambria Math"/>
+    <m:brkBin m:val="before"/>
+    <m:brkBinSub m:val="--"/>
+    <m:smallFrac m:val="0"/>
+    <m:dispDef/>
+    <m:lMargin m:val="0"/>
+    <m:rMargin m:val="0"/>
+    <m:defJc m:val="centerGroup"/>
+    <m:wrapIndent m:val="1440"/>
+    <m:intLim m:val="subSup"/>
+    <m:naryLim m:val="undOvr"/>
+  </m:mathPr>
+  <w:themeFontLang w:val="en-GB"/>
+  <w:clrSchemeMapping w:bg1="light1" w:t1="dark1" w:bg2="light2" w:t2="dark2" w:accent1="accent1" w:accent2="accent2" w:accent3="accent3" w:accent4="accent4" w:accent5="accent5" w:accent6="accent6" w:hyperlink="hyperlink" w:followedHyperlink="followedHyperlink"/>
+  <w:decimalSymbol w:val="."/>
+  <w:listSeparator w:val=","/>
+  <w15:chartTrackingRefBased/>
+</w:settings>
+</file>
+
+<file path=word/glossary/styles.xml><?xml version="1.0" encoding="utf-8"?>
+<w:styles xmlns:mc="http://schemas.openxmlformats.org/markup-compatibility/2006" xmlns:r="http://schemas.openxmlformats.org/officeDocument/2006/relationships" xmlns:w="http://schemas.openxmlformats.org/wordprocessingml/2006/main" xmlns:w14="http://schemas.microsoft.com/office/word/2010/wordml" xmlns:w15="http://schemas.microsoft.com/office/word/2012/wordml" xmlns:w16cex="http://schemas.microsoft.com/office/word/2018/wordml/cex" xmlns:w16cid="http://schemas.microsoft.com/office/word/2016/wordml/cid" xmlns:w16="http://schemas.microsoft.com/office/word/2018/wordml" xmlns:w16se="http://schemas.microsoft.com/office/word/2015/wordml/symex" mc:Ignorable="w14 w15 w16se w16cid w16 w16cex">
+  <w:docDefaults>
+    <w:rPrDefault>
+      <w:rPr>
+        <w:rFonts w:asciiTheme="minorHAnsi" w:eastAsiaTheme="minorEastAsia" w:hAnsiTheme="minorHAnsi" w:cstheme="minorBidi"/>
+        <w:sz w:val="22"/>
+        <w:szCs w:val="22"/>
+        <w:lang w:val="en-GB" w:eastAsia="en-GB" w:bidi="ar-SA"/>
+      </w:rPr>
+    </w:rPrDefault>
+    <w:pPrDefault>
+      <w:pPr>
+        <w:spacing w:after="160" w:line="259" w:lineRule="auto"/>
+      </w:pPr>
+    </w:pPrDefault>
+  </w:docDefaults>
+  <w:latentStyles w:defLockedState="0" w:defUIPriority="99" w:defSemiHidden="0" w:defUnhideWhenUsed="0" w:defQFormat="0" w:count="376">
+    <w:lsdException w:name="Normal" w:uiPriority="0" w:qFormat="1"/>
+    <w:lsdException w:name="heading 1" w:uiPriority="9" w:qFormat="1"/>
+    <w:lsdException w:name="heading 2" w:semiHidden="1" w:uiPriority="9" w:unhideWhenUsed="1" w:qFormat="1"/>
+    <w:lsdException w:name="heading 3" w:semiHidden="1" w:uiPriority="9" w:unhideWhenUsed="1" w:qFormat="1"/>
+    <w:lsdException w:name="heading 4" w:semiHidden="1" w:uiPriority="9" w:unhideWhenUsed="1" w:qFormat="1"/>
+    <w:lsdException w:name="heading 5" w:semiHidden="1" w:uiPriority="9" w:unhideWhenUsed="1" w:qFormat="1"/>
+    <w:lsdException w:name="heading 6" w:semiHidden="1" w:uiPriority="9" w:unhideWhenUsed="1" w:qFormat="1"/>
+    <w:lsdException w:name="heading 7" w:semiHidden="1" w:uiPriority="9" w:unhideWhenUsed="1" w:qFormat="1"/>
+    <w:lsdException w:name="heading 8" w:semiHidden="1" w:uiPriority="9" w:unhideWhenUsed="1" w:qFormat="1"/>
+    <w:lsdException w:name="heading 9" w:semiHidden="1" w:uiPriority="9" w:unhideWhenUsed="1" w:qFormat="1"/>
+    <w:lsdException w:name="index 1" w:semiHidden="1" w:unhideWhenUsed="1"/>
+    <w:lsdException w:name="index 2" w:semiHidden="1" w:unhideWhenUsed="1"/>
+    <w:lsdException w:name="index 3" w:semiHidden="1" w:unhideWhenUsed="1"/>
+    <w:lsdException w:name="index 4" w:semiHidden="1" w:unhideWhenUsed="1"/>
+    <w:lsdException w:name="index 5" w:semiHidden="1" w:unhideWhenUsed="1"/>
+    <w:lsdException w:name="index 6" w:semiHidden="1" w:unhideWhenUsed="1"/>
+    <w:lsdException w:name="index 7" w:semiHidden="1" w:unhideWhenUsed="1"/>
+    <w:lsdException w:name="index 8" w:semiHidden="1" w:unhideWhenUsed="1"/>
+    <w:lsdException w:name="index 9" w:semiHidden="1" w:unhideWhenUsed="1"/>
+    <w:lsdException w:name="toc 1" w:semiHidden="1" w:uiPriority="39" w:unhideWhenUsed="1"/>
+    <w:lsdException w:name="toc 2" w:semiHidden="1" w:uiPriority="39" w:unhideWhenUsed="1"/>
+    <w:lsdException w:name="toc 3" w:semiHidden="1" w:uiPriority="39" w:unhideWhenUsed="1"/>
+    <w:lsdException w:name="toc 4" w:semiHidden="1" w:uiPriority="39" w:unhideWhenUsed="1"/>
+    <w:lsdException w:name="toc 5" w:semiHidden="1" w:uiPriority="39" w:unhideWhenUsed="1"/>
+    <w:lsdException w:name="toc 6" w:semiHidden="1" w:uiPriority="39" w:unhideWhenUsed="1"/>
+    <w:lsdException w:name="toc 7" w:semiHidden="1" w:uiPriority="39" w:unhideWhenUsed="1"/>
+    <w:lsdException w:name="toc 8" w:semiHidden="1" w:uiPriority="39" w:unhideWhenUsed="1"/>
+    <w:lsdException w:name="toc 9" w:semiHidden="1" w:uiPriority="39" w:unhideWhenUsed="1"/>
+    <w:lsdException w:name="Normal Indent" w:semiHidden="1" w:unhideWhenUsed="1"/>
+    <w:lsdException w:name="footnote text" w:semiHidden="1" w:unhideWhenUsed="1"/>
+    <w:lsdException w:name="annotation text" w:semiHidden="1" w:unhideWhenUsed="1"/>
+    <w:lsdException w:name="header" w:semiHidden="1" w:unhideWhenUsed="1"/>
+    <w:lsdException w:name="footer" w:semiHidden="1" w:unhideWhenUsed="1"/>
+    <w:lsdException w:name="index heading" w:semiHidden="1" w:unhideWhenUsed="1"/>
+    <w:lsdException w:name="caption" w:semiHidden="1" w:uiPriority="35" w:unhideWhenUsed="1" w:qFormat="1"/>
+    <w:lsdException w:name="table of figures" w:semiHidden="1" w:unhideWhenUsed="1"/>
+    <w:lsdException w:name="envelope address" w:semiHidden="1" w:unhideWhenUsed="1"/>
+    <w:lsdException w:name="envelope return" w:semiHidden="1" w:unhideWhenUsed="1"/>
+    <w:lsdException w:name="footnote reference" w:semiHidden="1" w:unhideWhenUsed="1"/>
+    <w:lsdException w:name="annotation reference" w:semiHidden="1" w:unhideWhenUsed="1"/>
+    <w:lsdException w:name="line number" w:semiHidden="1" w:unhideWhenUsed="1"/>
+    <w:lsdException w:name="page number" w:semiHidden="1" w:unhideWhenUsed="1"/>
+    <w:lsdException w:name="endnote reference" w:semiHidden="1" w:unhideWhenUsed="1"/>
+    <w:lsdException w:name="endnote text" w:semiHidden="1" w:unhideWhenUsed="1"/>
+    <w:lsdException w:name="table of authorities" w:semiHidden="1" w:unhideWhenUsed="1"/>
+    <w:lsdException w:name="macro" w:semiHidden="1" w:unhideWhenUsed="1"/>
+    <w:lsdException w:name="toa heading" w:semiHidden="1" w:unhideWhenUsed="1"/>
+    <w:lsdException w:name="List" w:semiHidden="1" w:unhideWhenUsed="1"/>
+    <w:lsdException w:name="List Bullet" w:semiHidden="1" w:unhideWhenUsed="1"/>
+    <w:lsdException w:name="List Number" w:semiHidden="1" w:unhideWhenUsed="1"/>
+    <w:lsdException w:name="List 2" w:semiHidden="1" w:unhideWhenUsed="1"/>
+    <w:lsdException w:name="List 3" w:semiHidden="1" w:unhideWhenUsed="1"/>
+    <w:lsdException w:name="List 4" w:semiHidden="1" w:unhideWhenUsed="1"/>
+    <w:lsdException w:name="List 5" w:semiHidden="1" w:unhideWhenUsed="1"/>
+    <w:lsdException w:name="List Bullet 2" w:semiHidden="1" w:unhideWhenUsed="1"/>
+    <w:lsdException w:name="List Bullet 3" w:semiHidden="1" w:unhideWhenUsed="1"/>
+    <w:lsdException w:name="List Bullet 4" w:semiHidden="1" w:unhideWhenUsed="1"/>
+    <w:lsdException w:name="List Bullet 5" w:semiHidden="1" w:unhideWhenUsed="1"/>
+    <w:lsdException w:name="List Number 2" w:semiHidden="1" w:unhideWhenUsed="1"/>
+    <w:lsdException w:name="List Number 3" w:semiHidden="1" w:unhideWhenUsed="1"/>
+    <w:lsdException w:name="List Number 4" w:semiHidden="1" w:unhideWhenUsed="1"/>
+    <w:lsdException w:name="List Number 5" w:semiHidden="1" w:unhideWhenUsed="1"/>
+    <w:lsdException w:name="Title" w:uiPriority="10" w:qFormat="1"/>
+    <w:lsdException w:name="Closing" w:semiHidden="1" w:unhideWhenUsed="1"/>
+    <w:lsdException w:name="Signature" w:semiHidden="1" w:unhideWhenUsed="1"/>
+    <w:lsdException w:name="Default Paragraph Font" w:semiHidden="1" w:uiPriority="1" w:unhideWhenUsed="1"/>
+    <w:lsdException w:name="Body Text" w:semiHidden="1" w:unhideWhenUsed="1"/>
+    <w:lsdException w:name="Body Text Indent" w:semiHidden="1" w:unhideWhenUsed="1"/>
+    <w:lsdException w:name="List Continue" w:semiHidden="1" w:unhideWhenUsed="1"/>
+    <w:lsdException w:name="List Continue 2" w:semiHidden="1" w:unhideWhenUsed="1"/>
+    <w:lsdException w:name="List Continue 3" w:semiHidden="1" w:unhideWhenUsed="1"/>
+    <w:lsdException w:name="List Continue 4" w:semiHidden="1" w:unhideWhenUsed="1"/>
+    <w:lsdException w:name="List Continue 5" w:semiHidden="1" w:unhideWhenUsed="1"/>
+    <w:lsdException w:name="Message Header" w:semiHidden="1" w:unhideWhenUsed="1"/>
+    <w:lsdException w:name="Subtitle" w:uiPriority="11" w:qFormat="1"/>
+    <w:lsdException w:name="Salutation" w:semiHidden="1" w:unhideWhenUsed="1"/>
+    <w:lsdException w:name="Date" w:semiHidden="1" w:unhideWhenUsed="1"/>
+    <w:lsdException w:name="Body Text First Indent" w:semiHidden="1" w:unhideWhenUsed="1"/>
+    <w:lsdException w:name="Body Text First Indent 2" w:semiHidden="1" w:unhideWhenUsed="1"/>
+    <w:lsdException w:name="Note Heading" w:semiHidden="1" w:unhideWhenUsed="1"/>
+    <w:lsdException w:name="Body Text 2" w:semiHidden="1" w:unhideWhenUsed="1"/>
+    <w:lsdException w:name="Body Text 3" w:semiHidden="1" w:unhideWhenUsed="1"/>
+    <w:lsdException w:name="Body Text Indent 2" w:semiHidden="1" w:unhideWhenUsed="1"/>
+    <w:lsdException w:name="Body Text Indent 3" w:semiHidden="1" w:unhideWhenUsed="1"/>
+    <w:lsdException w:name="Block Text" w:semiHidden="1" w:unhideWhenUsed="1"/>
+    <w:lsdException w:name="Hyperlink" w:semiHidden="1" w:unhideWhenUsed="1"/>
+    <w:lsdException w:name="FollowedHyperlink" w:semiHidden="1" w:unhideWhenUsed="1"/>
+    <w:lsdException w:name="Strong" w:uiPriority="22" w:qFormat="1"/>
+    <w:lsdException w:name="Emphasis" w:uiPriority="20" w:qFormat="1"/>
+    <w:lsdException w:name="Document Map" w:semiHidden="1" w:unhideWhenUsed="1"/>
+    <w:lsdException w:name="Plain Text" w:semiHidden="1" w:unhideWhenUsed="1"/>
+    <w:lsdException w:name="E-mail Signature" w:semiHidden="1" w:unhideWhenUsed="1"/>
+    <w:lsdException w:name="HTML Top of Form" w:semiHidden="1" w:unhideWhenUsed="1"/>
+    <w:lsdException w:name="HTML Bottom of Form" w:semiHidden="1" w:unhideWhenUsed="1"/>
+    <w:lsdException w:name="Normal (Web)" w:semiHidden="1" w:unhideWhenUsed="1"/>
+    <w:lsdException w:name="HTML Acronym" w:semiHidden="1" w:unhideWhenUsed="1"/>
+    <w:lsdException w:name="HTML Address" w:semiHidden="1" w:unhideWhenUsed="1"/>
+    <w:lsdException w:name="HTML Cite" w:semiHidden="1" w:unhideWhenUsed="1"/>
+    <w:lsdException w:name="HTML Code" w:semiHidden="1" w:unhideWhenUsed="1"/>
+    <w:lsdException w:name="HTML Definition" w:semiHidden="1" w:unhideWhenUsed="1"/>
+    <w:lsdException w:name="HTML Keyboard" w:semiHidden="1" w:unhideWhenUsed="1"/>
+    <w:lsdException w:name="HTML Preformatted" w:semiHidden="1" w:unhideWhenUsed="1"/>
+    <w:lsdException w:name="HTML Sample" w:semiHidden="1" w:unhideWhenUsed="1"/>
+    <w:lsdException w:name="HTML Typewriter" w:semiHidden="1" w:unhideWhenUsed="1"/>
+    <w:lsdException w:name="HTML Variable" w:semiHidden="1" w:unhideWhenUsed="1"/>
+    <w:lsdException w:name="Normal Table" w:semiHidden="1" w:unhideWhenUsed="1"/>
+    <w:lsdException w:name="annotation subject" w:semiHidden="1" w:unhideWhenUsed="1"/>
+    <w:lsdException w:name="No List" w:semiHidden="1" w:unhideWhenUsed="1"/>
+    <w:lsdException w:name="Outline List 1" w:semiHidden="1" w:unhideWhenUsed="1"/>
+    <w:lsdException w:name="Outline List 2" w:semiHidden="1" w:unhideWhenUsed="1"/>
+    <w:lsdException w:name="Outline List 3" w:semiHidden="1" w:unhideWhenUsed="1"/>
+    <w:lsdException w:name="Table Simple 1" w:semiHidden="1" w:unhideWhenUsed="1"/>
+    <w:lsdException w:name="Table Simple 2" w:semiHidden="1" w:unhideWhenUsed="1"/>
+    <w:lsdException w:name="Table Simple 3" w:semiHidden="1" w:unhideWhenUsed="1"/>
+    <w:lsdException w:name="Table Classic 1" w:semiHidden="1" w:unhideWhenUsed="1"/>
+    <w:lsdException w:name="Table Classic 2" w:semiHidden="1" w:unhideWhenUsed="1"/>
+    <w:lsdException w:name="Table Classic 3" w:semiHidden="1" w:unhideWhenUsed="1"/>
+    <w:lsdException w:name="Table Classic 4" w:semiHidden="1" w:unhideWhenUsed="1"/>
+    <w:lsdException w:name="Table Colorful 1" w:semiHidden="1" w:unhideWhenUsed="1"/>
+    <w:lsdException w:name="Table Colorful 2" w:semiHidden="1" w:unhideWhenUsed="1"/>
+    <w:lsdException w:name="Table Colorful 3" w:semiHidden="1" w:unhideWhenUsed="1"/>
+    <w:lsdException w:name="Table Columns 1" w:semiHidden="1" w:unhideWhenUsed="1"/>
+    <w:lsdException w:name="Table Columns 2" w:semiHidden="1" w:unhideWhenUsed="1"/>
+    <w:lsdException w:name="Table Columns 3" w:semiHidden="1" w:unhideWhenUsed="1"/>
+    <w:lsdException w:name="Table Columns 4" w:semiHidden="1" w:unhideWhenUsed="1"/>
+    <w:lsdException w:name="Table Columns 5" w:semiHidden="1" w:unhideWhenUsed="1"/>
+    <w:lsdException w:name="Table Grid 1" w:semiHidden="1" w:unhideWhenUsed="1"/>
+    <w:lsdException w:name="Table Grid 2" w:semiHidden="1" w:unhideWhenUsed="1"/>
+    <w:lsdException w:name="Table Grid 3" w:semiHidden="1" w:unhideWhenUsed="1"/>
+    <w:lsdException w:name="Table Grid 4" w:semiHidden="1" w:unhideWhenUsed="1"/>
+    <w:lsdException w:name="Table Grid 5" w:semiHidden="1" w:unhideWhenUsed="1"/>
+    <w:lsdException w:name="Table Grid 6" w:semiHidden="1" w:unhideWhenUsed="1"/>
+    <w:lsdException w:name="Table Grid 7" w:semiHidden="1" w:unhideWhenUsed="1"/>
+    <w:lsdException w:name="Table Grid 8" w:semiHidden="1" w:unhideWhenUsed="1"/>
+    <w:lsdException w:name="Table List 1" w:semiHidden="1" w:unhideWhenUsed="1"/>
+    <w:lsdException w:name="Table List 2" w:semiHidden="1" w:unhideWhenUsed="1"/>
+    <w:lsdException w:name="Table List 3" w:semiHidden="1" w:unhideWhenUsed="1"/>
+    <w:lsdException w:name="Table List 4" w:semiHidden="1" w:unhideWhenUsed="1"/>
+    <w:lsdException w:name="Table List 5" w:semiHidden="1" w:unhideWhenUsed="1"/>
+    <w:lsdException w:name="Table List 6" w:semiHidden="1" w:unhideWhenUsed="1"/>
+    <w:lsdException w:name="Table List 7" w:semiHidden="1" w:unhideWhenUsed="1"/>
+    <w:lsdException w:name="Table List 8" w:semiHidden="1" w:unhideWhenUsed="1"/>
+    <w:lsdException w:name="Table 3D effects 1" w:semiHidden="1" w:unhideWhenUsed="1"/>
+    <w:lsdException w:name="Table 3D effects 2" w:semiHidden="1" w:unhideWhenUsed="1"/>
+    <w:lsdException w:name="Table 3D effects 3" w:semiHidden="1" w:unhideWhenUsed="1"/>
+    <w:lsdException w:name="Table Contemporary" w:semiHidden="1" w:unhideWhenUsed="1"/>
+    <w:lsdException w:name="Table Elegant" w:semiHidden="1" w:unhideWhenUsed="1"/>
+    <w:lsdException w:name="Table Professional" w:semiHidden="1" w:unhideWhenUsed="1"/>
+    <w:lsdException w:name="Table Subtle 1" w:semiHidden="1" w:unhideWhenUsed="1"/>
+    <w:lsdException w:name="Table Subtle 2" w:semiHidden="1" w:unhideWhenUsed="1"/>
+    <w:lsdException w:name="Table Web 1" w:semiHidden="1" w:unhideWhenUsed="1"/>
+    <w:lsdException w:name="Table Web 2" w:semiHidden="1" w:unhideWhenUsed="1"/>
+    <w:lsdException w:name="Table Web 3" w:semiHidden="1" w:unhideWhenUsed="1"/>
+    <w:lsdException w:name="Balloon Text" w:semiHidden="1" w:unhideWhenUsed="1"/>
+    <w:lsdException w:name="Table Grid" w:uiPriority="39"/>
+    <w:lsdException w:name="Table Theme" w:semiHidden="1" w:unhideWhenUsed="1"/>
+    <w:lsdException w:name="Placeholder Text" w:semiHidden="1"/>
+    <w:lsdException w:name="No Spacing" w:uiPriority="1" w:qFormat="1"/>
+    <w:lsdException w:name="Light Shading" w:uiPriority="60"/>
+    <w:lsdException w:name="Light List" w:uiPriority="61"/>
+    <w:lsdException w:name="Light Grid" w:uiPriority="62"/>
+    <w:lsdException w:name="Medium Shading 1" w:uiPriority="63"/>
+    <w:lsdException w:name="Medium Shading 2" w:uiPriority="64"/>
+    <w:lsdException w:name="Medium List 1" w:uiPriority="65"/>
+    <w:lsdException w:name="Medium List 2" w:uiPriority="66"/>
+    <w:lsdException w:name="Medium Grid 1" w:uiPriority="67"/>
+    <w:lsdException w:name="Medium Grid 2" w:uiPriority="68"/>
+    <w:lsdException w:name="Medium Grid 3" w:uiPriority="69"/>
+    <w:lsdException w:name="Dark List" w:uiPriority="70"/>
+    <w:lsdException w:name="Colorful Shading" w:uiPriority="71"/>
+    <w:lsdException w:name="Colorful List" w:uiPriority="72"/>
+    <w:lsdException w:name="Colorful Grid" w:uiPriority="73"/>
+    <w:lsdException w:name="Light Shading Accent 1" w:uiPriority="60"/>
+    <w:lsdException w:name="Light List Accent 1" w:uiPriority="61"/>
+    <w:lsdException w:name="Light Grid Accent 1" w:uiPriority="62"/>
+    <w:lsdException w:name="Medium Shading 1 Accent 1" w:uiPriority="63"/>
+    <w:lsdException w:name="Medium Shading 2 Accent 1" w:uiPriority="64"/>
+    <w:lsdException w:name="Medium List 1 Accent 1" w:uiPriority="65"/>
+    <w:lsdException w:name="Revision" w:semiHidden="1"/>
+    <w:lsdException w:name="List Paragraph" w:uiPriority="34" w:qFormat="1"/>
+    <w:lsdException w:name="Quote" w:uiPriority="29" w:qFormat="1"/>
+    <w:lsdException w:name="Intense Quote" w:uiPriority="30" w:qFormat="1"/>
+    <w:lsdException w:name="Medium List 2 Accent 1" w:uiPriority="66"/>
+    <w:lsdException w:name="Medium Grid 1 Accent 1" w:uiPriority="67"/>
+    <w:lsdException w:name="Medium Grid 2 Accent 1" w:uiPriority="68"/>
+    <w:lsdException w:name="Medium Grid 3 Accent 1" w:uiPriority="69"/>
+    <w:lsdException w:name="Dark List Accent 1" w:uiPriority="70"/>
+    <w:lsdException w:name="Colorful Shading Accent 1" w:uiPriority="71"/>
+    <w:lsdException w:name="Colorful List Accent 1" w:uiPriority="72"/>
+    <w:lsdException w:name="Colorful Grid Accent 1" w:uiPriority="73"/>
+    <w:lsdException w:name="Light Shading Accent 2" w:uiPriority="60"/>
+    <w:lsdException w:name="Light List Accent 2" w:uiPriority="61"/>
+    <w:lsdException w:name="Light Grid Accent 2" w:uiPriority="62"/>
+    <w:lsdException w:name="Medium Shading 1 Accent 2" w:uiPriority="63"/>
+    <w:lsdException w:name="Medium Shading 2 Accent 2" w:uiPriority="64"/>
+    <w:lsdException w:name="Medium List 1 Accent 2" w:uiPriority="65"/>
+    <w:lsdException w:name="Medium List 2 Accent 2" w:uiPriority="66"/>
+    <w:lsdException w:name="Medium Grid 1 Accent 2" w:uiPriority="67"/>
+    <w:lsdException w:name="Medium Grid 2 Accent 2" w:uiPriority="68"/>
+    <w:lsdException w:name="Medium Grid 3 Accent 2" w:uiPriority="69"/>
+    <w:lsdException w:name="Dark List Accent 2" w:uiPriority="70"/>
+    <w:lsdException w:name="Colorful Shading Accent 2" w:uiPriority="71"/>
+    <w:lsdException w:name="Colorful List Accent 2" w:uiPriority="72"/>
+    <w:lsdException w:name="Colorful Grid Accent 2" w:uiPriority="73"/>
+    <w:lsdException w:name="Light Shading Accent 3" w:uiPriority="60"/>
+    <w:lsdException w:name="Light List Accent 3" w:uiPriority="61"/>
+    <w:lsdException w:name="Light Grid Accent 3" w:uiPriority="62"/>
+    <w:lsdException w:name="Medium Shading 1 Accent 3" w:uiPriority="63"/>
+    <w:lsdException w:name="Medium Shading 2 Accent 3" w:uiPriority="64"/>
+    <w:lsdException w:name="Medium List 1 Accent 3" w:uiPriority="65"/>
+    <w:lsdException w:name="Medium List 2 Accent 3" w:uiPriority="66"/>
+    <w:lsdException w:name="Medium Grid 1 Accent 3" w:uiPriority="67"/>
+    <w:lsdException w:name="Medium Grid 2 Accent 3" w:uiPriority="68"/>
+    <w:lsdException w:name="Medium Grid 3 Accent 3" w:uiPriority="69"/>
+    <w:lsdException w:name="Dark List Accent 3" w:uiPriority="70"/>
+    <w:lsdException w:name="Colorful Shading Accent 3" w:uiPriority="71"/>
+    <w:lsdException w:name="Colorful List Accent 3" w:uiPriority="72"/>
+    <w:lsdException w:name="Colorful Grid Accent 3" w:uiPriority="73"/>
+    <w:lsdException w:name="Light Shading Accent 4" w:uiPriority="60"/>
+    <w:lsdException w:name="Light List Accent 4" w:uiPriority="61"/>
+    <w:lsdException w:name="Light Grid Accent 4" w:uiPriority="62"/>
+    <w:lsdException w:name="Medium Shading 1 Accent 4" w:uiPriority="63"/>
+    <w:lsdException w:name="Medium Shading 2 Accent 4" w:uiPriority="64"/>
+    <w:lsdException w:name="Medium List 1 Accent 4" w:uiPriority="65"/>
+    <w:lsdException w:name="Medium List 2 Accent 4" w:uiPriority="66"/>
+    <w:lsdException w:name="Medium Grid 1 Accent 4" w:uiPriority="67"/>
+    <w:lsdException w:name="Medium Grid 2 Accent 4" w:uiPriority="68"/>
+    <w:lsdException w:name="Medium Grid 3 Accent 4" w:uiPriority="69"/>
+    <w:lsdException w:name="Dark List Accent 4" w:uiPriority="70"/>
+    <w:lsdException w:name="Colorful Shading Accent 4" w:uiPriority="71"/>
+    <w:lsdException w:name="Colorful List Accent 4" w:uiPriority="72"/>
+    <w:lsdException w:name="Colorful Grid Accent 4" w:uiPriority="73"/>
+    <w:lsdException w:name="Light Shading Accent 5" w:uiPriority="60"/>
+    <w:lsdException w:name="Light List Accent 5" w:uiPriority="61"/>
+    <w:lsdException w:name="Light Grid Accent 5" w:uiPriority="62"/>
+    <w:lsdException w:name="Medium Shading 1 Accent 5" w:uiPriority="63"/>
+    <w:lsdException w:name="Medium Shading 2 Accent 5" w:uiPriority="64"/>
+    <w:lsdException w:name="Medium List 1 Accent 5" w:uiPriority="65"/>
+    <w:lsdException w:name="Medium List 2 Accent 5" w:uiPriority="66"/>
+    <w:lsdException w:name="Medium Grid 1 Accent 5" w:uiPriority="67"/>
+    <w:lsdException w:name="Medium Grid 2 Accent 5" w:uiPriority="68"/>
+    <w:lsdException w:name="Medium Grid 3 Accent 5" w:uiPriority="69"/>
+    <w:lsdException w:name="Dark List Accent 5" w:uiPriority="70"/>
+    <w:lsdException w:name="Colorful Shading Accent 5" w:uiPriority="71"/>
+    <w:lsdException w:name="Colorful List Accent 5" w:uiPriority="72"/>
+    <w:lsdException w:name="Colorful Grid Accent 5" w:uiPriority="73"/>
+    <w:lsdException w:name="Light Shading Accent 6" w:uiPriority="60"/>
+    <w:lsdException w:name="Light List Accent 6" w:uiPriority="61"/>
+    <w:lsdException w:name="Light Grid Accent 6" w:uiPriority="62"/>
+    <w:lsdException w:name="Medium Shading 1 Accent 6" w:uiPriority="63"/>
+    <w:lsdException w:name="Medium Shading 2 Accent 6" w:uiPriority="64"/>
+    <w:lsdException w:name="Medium List 1 Accent 6" w:uiPriority="65"/>
+    <w:lsdException w:name="Medium List 2 Accent 6" w:uiPriority="66"/>
+    <w:lsdException w:name="Medium Grid 1 Accent 6" w:uiPriority="67"/>
+    <w:lsdException w:name="Medium Grid 2 Accent 6" w:uiPriority="68"/>
+    <w:lsdException w:name="Medium Grid 3 Accent 6" w:uiPriority="69"/>
+    <w:lsdException w:name="Dark List Accent 6" w:uiPriority="70"/>
+    <w:lsdException w:name="Colorful Shading Accent 6" w:uiPriority="71"/>
+    <w:lsdException w:name="Colorful List Accent 6" w:uiPriority="72"/>
+    <w:lsdException w:name="Colorful Grid Accent 6" w:uiPriority="73"/>
+    <w:lsdException w:name="Subtle Emphasis" w:uiPriority="19" w:qFormat="1"/>
+    <w:lsdException w:name="Intense Emphasis" w:uiPriority="21" w:qFormat="1"/>
+    <w:lsdException w:name="Subtle Reference" w:uiPriority="31" w:qFormat="1"/>
+    <w:lsdException w:name="Intense Reference" w:uiPriority="32" w:qFormat="1"/>
+    <w:lsdException w:name="Book Title" w:uiPriority="33" w:qFormat="1"/>
+    <w:lsdException w:name="Bibliography" w:semiHidden="1" w:uiPriority="37" w:unhideWhenUsed="1"/>
+    <w:lsdException w:name="TOC Heading" w:semiHidden="1" w:uiPriority="39" w:unhideWhenUsed="1" w:qFormat="1"/>
+    <w:lsdException w:name="Plain Table 1" w:uiPriority="41"/>
+    <w:lsdException w:name="Plain Table 2" w:uiPriority="42"/>
+    <w:lsdException w:name="Plain Table 3" w:uiPriority="43"/>
+    <w:lsdException w:name="Plain Table 4" w:uiPriority="44"/>
+    <w:lsdException w:name="Plain Table 5" w:uiPriority="45"/>
+    <w:lsdException w:name="Grid Table Light" w:uiPriority="40"/>
+    <w:lsdException w:name="Grid Table 1 Light" w:uiPriority="46"/>
+    <w:lsdException w:name="Grid Table 2" w:uiPriority="47"/>
+    <w:lsdException w:name="Grid Table 3" w:uiPriority="48"/>
+    <w:lsdException w:name="Grid Table 4" w:uiPriority="49"/>
+    <w:lsdException w:name="Grid Table 5 Dark" w:uiPriority="50"/>
+    <w:lsdException w:name="Grid Table 6 Colorful" w:uiPriority="51"/>
+    <w:lsdException w:name="Grid Table 7 Colorful" w:uiPriority="52"/>
+    <w:lsdException w:name="Grid Table 1 Light Accent 1" w:uiPriority="46"/>
+    <w:lsdException w:name="Grid Table 2 Accent 1" w:uiPriority="47"/>
+    <w:lsdException w:name="Grid Table 3 Accent 1" w:uiPriority="48"/>
+    <w:lsdException w:name="Grid Table 4 Accent 1" w:uiPriority="49"/>
+    <w:lsdException w:name="Grid Table 5 Dark Accent 1" w:uiPriority="50"/>
+    <w:lsdException w:name="Grid Table 6 Colorful Accent 1" w:uiPriority="51"/>
+    <w:lsdException w:name="Grid Table 7 Colorful Accent 1" w:uiPriority="52"/>
+    <w:lsdException w:name="Grid Table 1 Light Accent 2" w:uiPriority="46"/>
+    <w:lsdException w:name="Grid Table 2 Accent 2" w:uiPriority="47"/>
+    <w:lsdException w:name="Grid Table 3 Accent 2" w:uiPriority="48"/>
+    <w:lsdException w:name="Grid Table 4 Accent 2" w:uiPriority="49"/>
+    <w:lsdException w:name="Grid Table 5 Dark Accent 2" w:uiPriority="50"/>
+    <w:lsdException w:name="Grid Table 6 Colorful Accent 2" w:uiPriority="51"/>
+    <w:lsdException w:name="Grid Table 7 Colorful Accent 2" w:uiPriority="52"/>
+    <w:lsdException w:name="Grid Table 1 Light Accent 3" w:uiPriority="46"/>
+    <w:lsdException w:name="Grid Table 2 Accent 3" w:uiPriority="47"/>
+    <w:lsdException w:name="Grid Table 3 Accent 3" w:uiPriority="48"/>
+    <w:lsdException w:name="Grid Table 4 Accent 3" w:uiPriority="49"/>
+    <w:lsdException w:name="Grid Table 5 Dark Accent 3" w:uiPriority="50"/>
+    <w:lsdException w:name="Grid Table 6 Colorful Accent 3" w:uiPriority="51"/>
+    <w:lsdException w:name="Grid Table 7 Colorful Accent 3" w:uiPriority="52"/>
+    <w:lsdException w:name="Grid Table 1 Light Accent 4" w:uiPriority="46"/>
+    <w:lsdException w:name="Grid Table 2 Accent 4" w:uiPriority="47"/>
+    <w:lsdException w:name="Grid Table 3 Accent 4" w:uiPriority="48"/>
+    <w:lsdException w:name="Grid Table 4 Accent 4" w:uiPriority="49"/>
+    <w:lsdException w:name="Grid Table 5 Dark Accent 4" w:uiPriority="50"/>
+    <w:lsdException w:name="Grid Table 6 Colorful Accent 4" w:uiPriority="51"/>
+    <w:lsdException w:name="Grid Table 7 Colorful Accent 4" w:uiPriority="52"/>
+    <w:lsdException w:name="Grid Table 1 Light Accent 5" w:uiPriority="46"/>
+    <w:lsdException w:name="Grid Table 2 Accent 5" w:uiPriority="47"/>
+    <w:lsdException w:name="Grid Table 3 Accent 5" w:uiPriority="48"/>
+    <w:lsdException w:name="Grid Table 4 Accent 5" w:uiPriority="49"/>
+    <w:lsdException w:name="Grid Table 5 Dark Accent 5" w:uiPriority="50"/>
+    <w:lsdException w:name="Grid Table 6 Colorful Accent 5" w:uiPriority="51"/>
+    <w:lsdException w:name="Grid Table 7 Colorful Accent 5" w:uiPriority="52"/>
+    <w:lsdException w:name="Grid Table 1 Light Accent 6" w:uiPriority="46"/>
+    <w:lsdException w:name="Grid Table 2 Accent 6" w:uiPriority="47"/>
+    <w:lsdException w:name="Grid Table 3 Accent 6" w:uiPriority="48"/>
+    <w:lsdException w:name="Grid Table 4 Accent 6" w:uiPriority="49"/>
+    <w:lsdException w:name="Grid Table 5 Dark Accent 6" w:uiPriority="50"/>
+    <w:lsdException w:name="Grid Table 6 Colorful Accent 6" w:uiPriority="51"/>
+    <w:lsdException w:name="Grid Table 7 Colorful Accent 6" w:uiPriority="52"/>
+    <w:lsdException w:name="List Table 1 Light" w:uiPriority="46"/>
+    <w:lsdException w:name="List Table 2" w:uiPriority="47"/>
+    <w:lsdException w:name="List Table 3" w:uiPriority="48"/>
+    <w:lsdException w:name="List Table 4" w:uiPriority="49"/>
+    <w:lsdException w:name="List Table 5 Dark" w:uiPriority="50"/>
+    <w:lsdException w:name="List Table 6 Colorful" w:uiPriority="51"/>
+    <w:lsdException w:name="List Table 7 Colorful" w:uiPriority="52"/>
+    <w:lsdException w:name="List Table 1 Light Accent 1" w:uiPriority="46"/>
+    <w:lsdException w:name="List Table 2 Accent 1" w:uiPriority="47"/>
+    <w:lsdException w:name="List Table 3 Accent 1" w:uiPriority="48"/>
+    <w:lsdException w:name="List Table 4 Accent 1" w:uiPriority="49"/>
+    <w:lsdException w:name="List Table 5 Dark Accent 1" w:uiPriority="50"/>
+    <w:lsdException w:name="List Table 6 Colorful Accent 1" w:uiPriority="51"/>
+    <w:lsdException w:name="List Table 7 Colorful Accent 1" w:uiPriority="52"/>
+    <w:lsdException w:name="List Table 1 Light Accent 2" w:uiPriority="46"/>
+    <w:lsdException w:name="List Table 2 Accent 2" w:uiPriority="47"/>
+    <w:lsdException w:name="List Table 3 Accent 2" w:uiPriority="48"/>
+    <w:lsdException w:name="List Table 4 Accent 2" w:uiPriority="49"/>
+    <w:lsdException w:name="List Table 5 Dark Accent 2" w:uiPriority="50"/>
+    <w:lsdException w:name="List Table 6 Colorful Accent 2" w:uiPriority="51"/>
+    <w:lsdException w:name="List Table 7 Colorful Accent 2" w:uiPriority="52"/>
+    <w:lsdException w:name="List Table 1 Light Accent 3" w:uiPriority="46"/>
+    <w:lsdException w:name="List Table 2 Accent 3" w:uiPriority="47"/>
+    <w:lsdException w:name="List Table 3 Accent 3" w:uiPriority="48"/>
+    <w:lsdException w:name="List Table 4 Accent 3" w:uiPriority="49"/>
+    <w:lsdException w:name="List Table 5 Dark Accent 3" w:uiPriority="50"/>
+    <w:lsdException w:name="List Table 6 Colorful Accent 3" w:uiPriority="51"/>
+    <w:lsdException w:name="List Table 7 Colorful Accent 3" w:uiPriority="52"/>
+    <w:lsdException w:name="List Table 1 Light Accent 4" w:uiPriority="46"/>
+    <w:lsdException w:name="List Table 2 Accent 4" w:uiPriority="47"/>
+    <w:lsdException w:name="List Table 3 Accent 4" w:uiPriority="48"/>
+    <w:lsdException w:name="List Table 4 Accent 4" w:uiPriority="49"/>
+    <w:lsdException w:name="List Table 5 Dark Accent 4" w:uiPriority="50"/>
+    <w:lsdException w:name="List Table 6 Colorful Accent 4" w:uiPriority="51"/>
+    <w:lsdException w:name="List Table 7 Colorful Accent 4" w:uiPriority="52"/>
+    <w:lsdException w:name="List Table 1 Light Accent 5" w:uiPriority="46"/>
+    <w:lsdException w:name="List Table 2 Accent 5" w:uiPriority="47"/>
+    <w:lsdException w:name="List Table 3 Accent 5" w:uiPriority="48"/>
+    <w:lsdException w:name="List Table 4 Accent 5" w:uiPriority="49"/>
+    <w:lsdException w:name="List Table 5 Dark Accent 5" w:uiPriority="50"/>
+    <w:lsdException w:name="List Table 6 Colorful Accent 5" w:uiPriority="51"/>
+    <w:lsdException w:name="List Table 7 Colorful Accent 5" w:uiPriority="52"/>
+    <w:lsdException w:name="List Table 1 Light Accent 6" w:uiPriority="46"/>
+    <w:lsdException w:name="List Table 2 Accent 6" w:uiPriority="47"/>
+    <w:lsdException w:name="List Table 3 Accent 6" w:uiPriority="48"/>
+    <w:lsdException w:name="List Table 4 Accent 6" w:uiPriority="49"/>
+    <w:lsdException w:name="List Table 5 Dark Accent 6" w:uiPriority="50"/>
+    <w:lsdException w:name="List Table 6 Colorful Accent 6" w:uiPriority="51"/>
+    <w:lsdException w:name="List Table 7 Colorful Accent 6" w:uiPriority="52"/>
+    <w:lsdException w:name="Mention" w:semiHidden="1" w:unhideWhenUsed="1"/>
+    <w:lsdException w:name="Smart Hyperlink" w:semiHidden="1" w:unhideWhenUsed="1"/>
+    <w:lsdException w:name="Hashtag" w:semiHidden="1" w:unhideWhenUsed="1"/>
+    <w:lsdException w:name="Unresolved Mention" w:semiHidden="1" w:unhideWhenUsed="1"/>
+    <w:lsdException w:name="Smart Link" w:semiHidden="1" w:unhideWhenUsed="1"/>
+  </w:latentStyles>
+  <w:style w:type="paragraph" w:default="1" w:styleId="Normal">
+    <w:name w:val="Normal"/>
+    <w:qFormat/>
+  </w:style>
+  <w:style w:type="character" w:default="1" w:styleId="DefaultParagraphFont">
+    <w:name w:val="Default Paragraph Font"/>
+    <w:uiPriority w:val="1"/>
+    <w:semiHidden/>
+    <w:unhideWhenUsed/>
+  </w:style>
+  <w:style w:type="table" w:default="1" w:styleId="TableNormal">
+    <w:name w:val="Normal Table"/>
+    <w:uiPriority w:val="99"/>
+    <w:semiHidden/>
+    <w:unhideWhenUsed/>
+    <w:tblPr>
+      <w:tblInd w:w="0" w:type="dxa"/>
+      <w:tblCellMar>
+        <w:top w:w="0" w:type="dxa"/>
+        <w:left w:w="108" w:type="dxa"/>
+        <w:bottom w:w="0" w:type="dxa"/>
+        <w:right w:w="108" w:type="dxa"/>
+      </w:tblCellMar>
+    </w:tblPr>
+  </w:style>
+  <w:style w:type="numbering" w:default="1" w:styleId="NoList">
+    <w:name w:val="No List"/>
+    <w:uiPriority w:val="99"/>
+    <w:semiHidden/>
+    <w:unhideWhenUsed/>
+  </w:style>
+  <w:style w:type="paragraph" w:customStyle="1" w:styleId="F24E140ABB6A4FF7AECFE60A1297C850">
+    <w:name w:val="F24E140ABB6A4FF7AECFE60A1297C850"/>
+    <w:rsid w:val="00AA357D"/>
+  </w:style>
+  <w:style w:type="paragraph" w:customStyle="1" w:styleId="0CF5080551974741B58228F56A4AF430">
+    <w:name w:val="0CF5080551974741B58228F56A4AF430"/>
+    <w:rsid w:val="00AA357D"/>
+  </w:style>
+  <w:style w:type="paragraph" w:customStyle="1" w:styleId="55D3E220F85946389A69CB3159912778">
+    <w:name w:val="55D3E220F85946389A69CB3159912778"/>
+    <w:rsid w:val="00AA357D"/>
+  </w:style>
+  <w:style w:type="paragraph" w:customStyle="1" w:styleId="23D5B6D2CBE54A20ACA2807C24A20B75">
+    <w:name w:val="23D5B6D2CBE54A20ACA2807C24A20B75"/>
+    <w:rsid w:val="00AA357D"/>
+  </w:style>
+  <w:style w:type="paragraph" w:customStyle="1" w:styleId="BE70C0A4428D4C71B8D2EBF44114424B">
+    <w:name w:val="BE70C0A4428D4C71B8D2EBF44114424B"/>
+    <w:rsid w:val="00AA357D"/>
+  </w:style>
+</w:styles>
+</file>
+
+<file path=word/glossary/webSettings.xml><?xml version="1.0" encoding="utf-8"?>
+<w:webSettings xmlns:mc="http://schemas.openxmlformats.org/markup-compatibility/2006" xmlns:r="http://schemas.openxmlformats.org/officeDocument/2006/relationships" xmlns:w="http://schemas.openxmlformats.org/wordprocessingml/2006/main" xmlns:w14="http://schemas.microsoft.com/office/word/2010/wordml" xmlns:w15="http://schemas.microsoft.com/office/word/2012/wordml" xmlns:w16cex="http://schemas.microsoft.com/office/word/2018/wordml/cex" xmlns:w16cid="http://schemas.microsoft.com/office/word/2016/wordml/cid" xmlns:w16="http://schemas.microsoft.com/office/word/2018/wordml" xmlns:w16se="http://schemas.microsoft.com/office/word/2015/wordml/symex" mc:Ignorable="w14 w15 w16se w16cid w16 w16cex">
+  <w:optimizeForBrowser/>
+  <w:allowPNG/>
+</w:webSettings>
 </file>
 
 <file path=word/theme/theme1.xml><?xml version="1.0" encoding="utf-8"?>

</xml_diff>

<commit_message>
Update to Class Diagram / Documentation
</commit_message>
<xml_diff>
--- a/Documentation/Software Design - Project Design.docx
+++ b/Documentation/Software Design - Project Design.docx
@@ -157,7 +157,6 @@
               <w:p>
                 <w:pPr>
                   <w:rPr>
-                    <w:rFonts w:eastAsiaTheme="minorEastAsia"/>
                     <w:color w:val="4472C4" w:themeColor="accent1"/>
                     <w:sz w:val="28"/>
                     <w:szCs w:val="28"/>
@@ -166,7 +165,6 @@
                 </w:pPr>
                 <w:r>
                   <w:rPr>
-                    <w:rFonts w:eastAsiaTheme="minorEastAsia"/>
                     <w:color w:val="4472C4" w:themeColor="accent1"/>
                     <w:sz w:val="28"/>
                     <w:szCs w:val="28"/>
@@ -177,7 +175,6 @@
                 <w:proofErr w:type="spellStart"/>
                 <w:r>
                   <w:rPr>
-                    <w:rFonts w:eastAsiaTheme="minorEastAsia"/>
                     <w:color w:val="4472C4" w:themeColor="accent1"/>
                     <w:sz w:val="28"/>
                     <w:szCs w:val="28"/>
@@ -188,7 +185,6 @@
                 <w:proofErr w:type="spellEnd"/>
                 <w:r>
                   <w:rPr>
-                    <w:rFonts w:eastAsiaTheme="minorEastAsia"/>
                     <w:color w:val="4472C4" w:themeColor="accent1"/>
                     <w:sz w:val="28"/>
                     <w:szCs w:val="28"/>
@@ -200,7 +196,6 @@
               <w:p>
                 <w:pPr>
                   <w:rPr>
-                    <w:rFonts w:eastAsiaTheme="minorEastAsia"/>
                     <w:color w:val="4472C4" w:themeColor="accent1"/>
                     <w:sz w:val="28"/>
                     <w:szCs w:val="28"/>
@@ -210,7 +205,6 @@
                 <w:proofErr w:type="spellStart"/>
                 <w:r>
                   <w:rPr>
-                    <w:rFonts w:eastAsiaTheme="minorEastAsia"/>
                     <w:color w:val="4472C4" w:themeColor="accent1"/>
                     <w:sz w:val="28"/>
                     <w:szCs w:val="28"/>
@@ -221,7 +215,6 @@
                 <w:proofErr w:type="spellEnd"/>
                 <w:r>
                   <w:rPr>
-                    <w:rFonts w:eastAsiaTheme="minorEastAsia"/>
                     <w:color w:val="4472C4" w:themeColor="accent1"/>
                     <w:sz w:val="28"/>
                     <w:szCs w:val="28"/>
@@ -233,7 +226,6 @@
               <w:p>
                 <w:pPr>
                   <w:rPr>
-                    <w:rFonts w:eastAsiaTheme="minorEastAsia"/>
                     <w:color w:val="4472C4" w:themeColor="accent1"/>
                     <w:sz w:val="28"/>
                     <w:szCs w:val="28"/>
@@ -243,7 +235,6 @@
                 <w:proofErr w:type="spellStart"/>
                 <w:r>
                   <w:rPr>
-                    <w:rFonts w:eastAsiaTheme="minorEastAsia"/>
                     <w:color w:val="4472C4" w:themeColor="accent1"/>
                     <w:sz w:val="28"/>
                     <w:szCs w:val="28"/>
@@ -254,7 +245,6 @@
                 <w:proofErr w:type="spellEnd"/>
                 <w:r>
                   <w:rPr>
-                    <w:rFonts w:eastAsiaTheme="minorEastAsia"/>
                     <w:color w:val="4472C4" w:themeColor="accent1"/>
                     <w:sz w:val="28"/>
                     <w:szCs w:val="28"/>
@@ -266,7 +256,6 @@
               <w:p>
                 <w:pPr>
                   <w:rPr>
-                    <w:rFonts w:eastAsiaTheme="minorEastAsia"/>
                     <w:color w:val="4472C4" w:themeColor="accent1"/>
                     <w:sz w:val="28"/>
                     <w:szCs w:val="28"/>
@@ -275,7 +264,6 @@
                 </w:pPr>
                 <w:r>
                   <w:rPr>
-                    <w:rFonts w:eastAsiaTheme="minorEastAsia"/>
                     <w:color w:val="4472C4" w:themeColor="accent1"/>
                     <w:sz w:val="28"/>
                     <w:szCs w:val="28"/>
@@ -320,7 +308,7 @@
         </w:p>
       </w:sdtContent>
     </w:sdt>
-    <w:bookmarkStart w:id="0" w:name="_Toc63173752" w:displacedByCustomXml="next"/>
+    <w:bookmarkStart w:id="0" w:name="_Toc63175261" w:displacedByCustomXml="next"/>
     <w:sdt>
       <w:sdtPr>
         <w:id w:val="-167174442"/>
@@ -331,7 +319,7 @@
       </w:sdtPr>
       <w:sdtEndPr>
         <w:rPr>
-          <w:rFonts w:asciiTheme="minorHAnsi" w:eastAsiaTheme="minorHAnsi" w:hAnsiTheme="minorHAnsi" w:cstheme="minorBidi"/>
+          <w:rFonts w:asciiTheme="minorHAnsi" w:eastAsiaTheme="minorEastAsia" w:hAnsiTheme="minorHAnsi" w:cstheme="minorBidi"/>
           <w:b/>
           <w:bCs/>
           <w:noProof/>
@@ -357,7 +345,6 @@
               <w:tab w:val="right" w:leader="dot" w:pos="9350"/>
             </w:tabs>
             <w:rPr>
-              <w:rFonts w:eastAsiaTheme="minorEastAsia"/>
               <w:noProof/>
               <w:lang w:eastAsia="en-GB"/>
             </w:rPr>
@@ -371,7 +358,7 @@
           <w:r>
             <w:fldChar w:fldCharType="separate"/>
           </w:r>
-          <w:hyperlink w:anchor="_Toc63173752" w:history="1">
+          <w:hyperlink w:anchor="_Toc63175261" w:history="1">
             <w:r>
               <w:rPr>
                 <w:rStyle w:val="Hyperlink"/>
@@ -398,7 +385,7 @@
                 <w:noProof/>
                 <w:webHidden/>
               </w:rPr>
-              <w:instrText xml:space="preserve"> PAGEREF _Toc63173752 \h </w:instrText>
+              <w:instrText xml:space="preserve"> PAGEREF _Toc63175261 \h </w:instrText>
             </w:r>
             <w:r>
               <w:rPr>
@@ -436,12 +423,11 @@
               <w:tab w:val="right" w:leader="dot" w:pos="9350"/>
             </w:tabs>
             <w:rPr>
-              <w:rFonts w:eastAsiaTheme="minorEastAsia"/>
               <w:noProof/>
               <w:lang w:eastAsia="en-GB"/>
             </w:rPr>
           </w:pPr>
-          <w:hyperlink w:anchor="_Toc63173753" w:history="1">
+          <w:hyperlink w:anchor="_Toc63175262" w:history="1">
             <w:r>
               <w:rPr>
                 <w:rStyle w:val="Hyperlink"/>
@@ -468,7 +454,7 @@
                 <w:noProof/>
                 <w:webHidden/>
               </w:rPr>
-              <w:instrText xml:space="preserve"> PAGEREF _Toc63173753 \h </w:instrText>
+              <w:instrText xml:space="preserve"> PAGEREF _Toc63175262 \h </w:instrText>
             </w:r>
             <w:r>
               <w:rPr>
@@ -506,17 +492,85 @@
               <w:tab w:val="right" w:leader="dot" w:pos="9350"/>
             </w:tabs>
             <w:rPr>
-              <w:rFonts w:eastAsiaTheme="minorEastAsia"/>
               <w:noProof/>
               <w:lang w:eastAsia="en-GB"/>
             </w:rPr>
           </w:pPr>
-          <w:hyperlink w:anchor="_Toc63173754" w:history="1">
+          <w:hyperlink w:anchor="_Toc63175263" w:history="1">
             <w:r>
               <w:rPr>
                 <w:rStyle w:val="Hyperlink"/>
                 <w:noProof/>
               </w:rPr>
+              <w:t>Tables</w:t>
+            </w:r>
+            <w:r>
+              <w:rPr>
+                <w:noProof/>
+                <w:webHidden/>
+              </w:rPr>
+              <w:tab/>
+            </w:r>
+            <w:r>
+              <w:rPr>
+                <w:noProof/>
+                <w:webHidden/>
+              </w:rPr>
+              <w:fldChar w:fldCharType="begin"/>
+            </w:r>
+            <w:r>
+              <w:rPr>
+                <w:noProof/>
+                <w:webHidden/>
+              </w:rPr>
+              <w:instrText xml:space="preserve"> PAGEREF _Toc63175263 \h </w:instrText>
+            </w:r>
+            <w:r>
+              <w:rPr>
+                <w:noProof/>
+                <w:webHidden/>
+              </w:rPr>
+            </w:r>
+            <w:r>
+              <w:rPr>
+                <w:noProof/>
+                <w:webHidden/>
+              </w:rPr>
+              <w:fldChar w:fldCharType="separate"/>
+            </w:r>
+            <w:r>
+              <w:rPr>
+                <w:noProof/>
+                <w:webHidden/>
+              </w:rPr>
+              <w:t>1</w:t>
+            </w:r>
+            <w:r>
+              <w:rPr>
+                <w:noProof/>
+                <w:webHidden/>
+              </w:rPr>
+              <w:fldChar w:fldCharType="end"/>
+            </w:r>
+          </w:hyperlink>
+        </w:p>
+        <w:p>
+          <w:pPr>
+            <w:pStyle w:val="TOC2"/>
+            <w:tabs>
+              <w:tab w:val="right" w:leader="dot" w:pos="9350"/>
+            </w:tabs>
+            <w:rPr>
+              <w:noProof/>
+              <w:lang w:eastAsia="en-GB"/>
+            </w:rPr>
+          </w:pPr>
+          <w:hyperlink w:anchor="_Toc63175264" w:history="1">
+            <w:r>
+              <w:rPr>
+                <w:rStyle w:val="Hyperlink"/>
+                <w:noProof/>
+              </w:rPr>
               <w:t>Introduction</w:t>
             </w:r>
             <w:r>
@@ -538,7 +592,7 @@
                 <w:noProof/>
                 <w:webHidden/>
               </w:rPr>
-              <w:instrText xml:space="preserve"> PAGEREF _Toc63173754 \h </w:instrText>
+              <w:instrText xml:space="preserve"> PAGEREF _Toc63175264 \h </w:instrText>
             </w:r>
             <w:r>
               <w:rPr>
@@ -577,12 +631,11 @@
               <w:tab w:val="right" w:leader="dot" w:pos="9350"/>
             </w:tabs>
             <w:rPr>
-              <w:rFonts w:eastAsiaTheme="minorEastAsia"/>
               <w:noProof/>
               <w:lang w:eastAsia="en-GB"/>
             </w:rPr>
           </w:pPr>
-          <w:hyperlink w:anchor="_Toc63173755" w:history="1">
+          <w:hyperlink w:anchor="_Toc63175265" w:history="1">
             <w:r>
               <w:rPr>
                 <w:rStyle w:val="Hyperlink"/>
@@ -592,7 +645,6 @@
             </w:r>
             <w:r>
               <w:rPr>
-                <w:rFonts w:eastAsiaTheme="minorEastAsia"/>
                 <w:noProof/>
                 <w:lang w:eastAsia="en-GB"/>
               </w:rPr>
@@ -624,7 +676,7 @@
                 <w:noProof/>
                 <w:webHidden/>
               </w:rPr>
-              <w:instrText xml:space="preserve"> PAGEREF _Toc63173755 \h </w:instrText>
+              <w:instrText xml:space="preserve"> PAGEREF _Toc63175265 \h </w:instrText>
             </w:r>
             <w:r>
               <w:rPr>
@@ -644,7 +696,7 @@
                 <w:noProof/>
                 <w:webHidden/>
               </w:rPr>
-              <w:t>1</w:t>
+              <w:t>2</w:t>
             </w:r>
             <w:r>
               <w:rPr>
@@ -662,12 +714,11 @@
               <w:tab w:val="right" w:leader="dot" w:pos="9350"/>
             </w:tabs>
             <w:rPr>
-              <w:rFonts w:eastAsiaTheme="minorEastAsia"/>
               <w:noProof/>
               <w:lang w:eastAsia="en-GB"/>
             </w:rPr>
           </w:pPr>
-          <w:hyperlink w:anchor="_Toc63173756" w:history="1">
+          <w:hyperlink w:anchor="_Toc63175266" w:history="1">
             <w:r>
               <w:rPr>
                 <w:rStyle w:val="Hyperlink"/>
@@ -694,7 +745,7 @@
                 <w:noProof/>
                 <w:webHidden/>
               </w:rPr>
-              <w:instrText xml:space="preserve"> PAGEREF _Toc63173756 \h </w:instrText>
+              <w:instrText xml:space="preserve"> PAGEREF _Toc63175266 \h </w:instrText>
             </w:r>
             <w:r>
               <w:rPr>
@@ -714,7 +765,77 @@
                 <w:noProof/>
                 <w:webHidden/>
               </w:rPr>
-              <w:t>1</w:t>
+              <w:t>2</w:t>
+            </w:r>
+            <w:r>
+              <w:rPr>
+                <w:noProof/>
+                <w:webHidden/>
+              </w:rPr>
+              <w:fldChar w:fldCharType="end"/>
+            </w:r>
+          </w:hyperlink>
+        </w:p>
+        <w:p>
+          <w:pPr>
+            <w:pStyle w:val="TOC2"/>
+            <w:tabs>
+              <w:tab w:val="right" w:leader="dot" w:pos="9350"/>
+            </w:tabs>
+            <w:rPr>
+              <w:noProof/>
+              <w:lang w:eastAsia="en-GB"/>
+            </w:rPr>
+          </w:pPr>
+          <w:hyperlink w:anchor="_Toc63175267" w:history="1">
+            <w:r>
+              <w:rPr>
+                <w:rStyle w:val="Hyperlink"/>
+                <w:noProof/>
+                <w:lang w:eastAsia="en-GB"/>
+              </w:rPr>
+              <w:t>Figure 1.2 (Send Message)</w:t>
+            </w:r>
+            <w:r>
+              <w:rPr>
+                <w:noProof/>
+                <w:webHidden/>
+              </w:rPr>
+              <w:tab/>
+            </w:r>
+            <w:r>
+              <w:rPr>
+                <w:noProof/>
+                <w:webHidden/>
+              </w:rPr>
+              <w:fldChar w:fldCharType="begin"/>
+            </w:r>
+            <w:r>
+              <w:rPr>
+                <w:noProof/>
+                <w:webHidden/>
+              </w:rPr>
+              <w:instrText xml:space="preserve"> PAGEREF _Toc63175267 \h </w:instrText>
+            </w:r>
+            <w:r>
+              <w:rPr>
+                <w:noProof/>
+                <w:webHidden/>
+              </w:rPr>
+            </w:r>
+            <w:r>
+              <w:rPr>
+                <w:noProof/>
+                <w:webHidden/>
+              </w:rPr>
+              <w:fldChar w:fldCharType="separate"/>
+            </w:r>
+            <w:r>
+              <w:rPr>
+                <w:noProof/>
+                <w:webHidden/>
+              </w:rPr>
+              <w:t>2</w:t>
             </w:r>
             <w:r>
               <w:rPr>
@@ -733,12 +854,11 @@
               <w:tab w:val="right" w:leader="dot" w:pos="9350"/>
             </w:tabs>
             <w:rPr>
-              <w:rFonts w:eastAsiaTheme="minorEastAsia"/>
               <w:noProof/>
               <w:lang w:eastAsia="en-GB"/>
             </w:rPr>
           </w:pPr>
-          <w:hyperlink w:anchor="_Toc63173757" w:history="1">
+          <w:hyperlink w:anchor="_Toc63175268" w:history="1">
             <w:r>
               <w:rPr>
                 <w:rStyle w:val="Hyperlink"/>
@@ -750,7 +870,6 @@
             </w:r>
             <w:r>
               <w:rPr>
-                <w:rFonts w:eastAsiaTheme="minorEastAsia"/>
                 <w:noProof/>
                 <w:lang w:eastAsia="en-GB"/>
               </w:rPr>
@@ -784,7 +903,7 @@
                 <w:noProof/>
                 <w:webHidden/>
               </w:rPr>
-              <w:instrText xml:space="preserve"> PAGEREF _Toc63173757 \h </w:instrText>
+              <w:instrText xml:space="preserve"> PAGEREF _Toc63175268 \h </w:instrText>
             </w:r>
             <w:r>
               <w:rPr>
@@ -822,12 +941,11 @@
               <w:tab w:val="right" w:leader="dot" w:pos="9350"/>
             </w:tabs>
             <w:rPr>
-              <w:rFonts w:eastAsiaTheme="minorEastAsia"/>
               <w:noProof/>
               <w:lang w:eastAsia="en-GB"/>
             </w:rPr>
           </w:pPr>
-          <w:hyperlink w:anchor="_Toc63173758" w:history="1">
+          <w:hyperlink w:anchor="_Toc63175269" w:history="1">
             <w:r>
               <w:rPr>
                 <w:rStyle w:val="Hyperlink"/>
@@ -855,7 +973,7 @@
                 <w:noProof/>
                 <w:webHidden/>
               </w:rPr>
-              <w:instrText xml:space="preserve"> PAGEREF _Toc63173758 \h </w:instrText>
+              <w:instrText xml:space="preserve"> PAGEREF _Toc63175269 \h </w:instrText>
             </w:r>
             <w:r>
               <w:rPr>
@@ -894,12 +1012,11 @@
               <w:tab w:val="right" w:leader="dot" w:pos="9350"/>
             </w:tabs>
             <w:rPr>
-              <w:rFonts w:eastAsiaTheme="minorEastAsia"/>
               <w:noProof/>
               <w:lang w:eastAsia="en-GB"/>
             </w:rPr>
           </w:pPr>
-          <w:hyperlink w:anchor="_Toc63173759" w:history="1">
+          <w:hyperlink w:anchor="_Toc63175270" w:history="1">
             <w:r>
               <w:rPr>
                 <w:rStyle w:val="Hyperlink"/>
@@ -910,7 +1027,6 @@
             </w:r>
             <w:r>
               <w:rPr>
-                <w:rFonts w:eastAsiaTheme="minorEastAsia"/>
                 <w:noProof/>
                 <w:lang w:eastAsia="en-GB"/>
               </w:rPr>
@@ -943,7 +1059,7 @@
                 <w:noProof/>
                 <w:webHidden/>
               </w:rPr>
-              <w:instrText xml:space="preserve"> PAGEREF _Toc63173759 \h </w:instrText>
+              <w:instrText xml:space="preserve"> PAGEREF _Toc63175270 \h </w:instrText>
             </w:r>
             <w:r>
               <w:rPr>
@@ -964,6 +1080,74 @@
                 <w:webHidden/>
               </w:rPr>
               <w:t>10</w:t>
+            </w:r>
+            <w:r>
+              <w:rPr>
+                <w:noProof/>
+                <w:webHidden/>
+              </w:rPr>
+              <w:fldChar w:fldCharType="end"/>
+            </w:r>
+          </w:hyperlink>
+        </w:p>
+        <w:p>
+          <w:pPr>
+            <w:pStyle w:val="TOC3"/>
+            <w:tabs>
+              <w:tab w:val="right" w:leader="dot" w:pos="9350"/>
+            </w:tabs>
+            <w:rPr>
+              <w:noProof/>
+            </w:rPr>
+          </w:pPr>
+          <w:hyperlink w:anchor="_Toc63175271" w:history="1">
+            <w:r>
+              <w:rPr>
+                <w:rStyle w:val="Hyperlink"/>
+                <w:noProof/>
+              </w:rPr>
+              <w:t>Relationships</w:t>
+            </w:r>
+            <w:r>
+              <w:rPr>
+                <w:noProof/>
+                <w:webHidden/>
+              </w:rPr>
+              <w:tab/>
+            </w:r>
+            <w:r>
+              <w:rPr>
+                <w:noProof/>
+                <w:webHidden/>
+              </w:rPr>
+              <w:fldChar w:fldCharType="begin"/>
+            </w:r>
+            <w:r>
+              <w:rPr>
+                <w:noProof/>
+                <w:webHidden/>
+              </w:rPr>
+              <w:instrText xml:space="preserve"> PAGEREF _Toc63175271 \h </w:instrText>
+            </w:r>
+            <w:r>
+              <w:rPr>
+                <w:noProof/>
+                <w:webHidden/>
+              </w:rPr>
+            </w:r>
+            <w:r>
+              <w:rPr>
+                <w:noProof/>
+                <w:webHidden/>
+              </w:rPr>
+              <w:fldChar w:fldCharType="separate"/>
+            </w:r>
+            <w:r>
+              <w:rPr>
+                <w:noProof/>
+                <w:webHidden/>
+              </w:rPr>
+              <w:t>11</w:t>
             </w:r>
             <w:r>
               <w:rPr>
@@ -982,12 +1166,11 @@
               <w:tab w:val="right" w:leader="dot" w:pos="9350"/>
             </w:tabs>
             <w:rPr>
-              <w:rFonts w:eastAsiaTheme="minorEastAsia"/>
               <w:noProof/>
               <w:lang w:eastAsia="en-GB"/>
             </w:rPr>
           </w:pPr>
-          <w:hyperlink w:anchor="_Toc63173760" w:history="1">
+          <w:hyperlink w:anchor="_Toc63175272" w:history="1">
             <w:r>
               <w:rPr>
                 <w:rStyle w:val="Hyperlink"/>
@@ -998,7 +1181,6 @@
             </w:r>
             <w:r>
               <w:rPr>
-                <w:rFonts w:eastAsiaTheme="minorEastAsia"/>
                 <w:noProof/>
                 <w:lang w:eastAsia="en-GB"/>
               </w:rPr>
@@ -1031,7 +1213,7 @@
                 <w:noProof/>
                 <w:webHidden/>
               </w:rPr>
-              <w:instrText xml:space="preserve"> PAGEREF _Toc63173760 \h </w:instrText>
+              <w:instrText xml:space="preserve"> PAGEREF _Toc63175272 \h </w:instrText>
             </w:r>
             <w:r>
               <w:rPr>
@@ -1070,12 +1252,11 @@
               <w:tab w:val="right" w:leader="dot" w:pos="9350"/>
             </w:tabs>
             <w:rPr>
-              <w:rFonts w:eastAsiaTheme="minorEastAsia"/>
               <w:noProof/>
               <w:lang w:eastAsia="en-GB"/>
             </w:rPr>
           </w:pPr>
-          <w:hyperlink w:anchor="_Toc63173761" w:history="1">
+          <w:hyperlink w:anchor="_Toc63175273" w:history="1">
             <w:r>
               <w:rPr>
                 <w:rStyle w:val="Hyperlink"/>
@@ -1086,7 +1267,6 @@
             </w:r>
             <w:r>
               <w:rPr>
-                <w:rFonts w:eastAsiaTheme="minorEastAsia"/>
                 <w:noProof/>
                 <w:lang w:eastAsia="en-GB"/>
               </w:rPr>
@@ -1119,7 +1299,7 @@
                 <w:noProof/>
                 <w:webHidden/>
               </w:rPr>
-              <w:instrText xml:space="preserve"> PAGEREF _Toc63173761 \h </w:instrText>
+              <w:instrText xml:space="preserve"> PAGEREF _Toc63175273 \h </w:instrText>
             </w:r>
             <w:r>
               <w:rPr>
@@ -1158,12 +1338,11 @@
               <w:tab w:val="right" w:leader="dot" w:pos="9350"/>
             </w:tabs>
             <w:rPr>
-              <w:rFonts w:eastAsiaTheme="minorEastAsia"/>
               <w:noProof/>
               <w:lang w:eastAsia="en-GB"/>
             </w:rPr>
           </w:pPr>
-          <w:hyperlink w:anchor="_Toc63173762" w:history="1">
+          <w:hyperlink w:anchor="_Toc63175274" w:history="1">
             <w:r>
               <w:rPr>
                 <w:rStyle w:val="Hyperlink"/>
@@ -1174,7 +1353,6 @@
             </w:r>
             <w:r>
               <w:rPr>
-                <w:rFonts w:eastAsiaTheme="minorEastAsia"/>
                 <w:noProof/>
                 <w:lang w:eastAsia="en-GB"/>
               </w:rPr>
@@ -1207,7 +1385,7 @@
                 <w:noProof/>
                 <w:webHidden/>
               </w:rPr>
-              <w:instrText xml:space="preserve"> PAGEREF _Toc63173762 \h </w:instrText>
+              <w:instrText xml:space="preserve"> PAGEREF _Toc63175274 \h </w:instrText>
             </w:r>
             <w:r>
               <w:rPr>
@@ -1246,12 +1424,11 @@
               <w:tab w:val="right" w:leader="dot" w:pos="9350"/>
             </w:tabs>
             <w:rPr>
-              <w:rFonts w:eastAsiaTheme="minorEastAsia"/>
               <w:noProof/>
               <w:lang w:eastAsia="en-GB"/>
             </w:rPr>
           </w:pPr>
-          <w:hyperlink w:anchor="_Toc63173763" w:history="1">
+          <w:hyperlink w:anchor="_Toc63175275" w:history="1">
             <w:r>
               <w:rPr>
                 <w:rStyle w:val="Hyperlink"/>
@@ -1262,7 +1439,6 @@
             </w:r>
             <w:r>
               <w:rPr>
-                <w:rFonts w:eastAsiaTheme="minorEastAsia"/>
                 <w:noProof/>
                 <w:lang w:eastAsia="en-GB"/>
               </w:rPr>
@@ -1295,7 +1471,7 @@
                 <w:noProof/>
                 <w:webHidden/>
               </w:rPr>
-              <w:instrText xml:space="preserve"> PAGEREF _Toc63173763 \h </w:instrText>
+              <w:instrText xml:space="preserve"> PAGEREF _Toc63175275 \h </w:instrText>
             </w:r>
             <w:r>
               <w:rPr>
@@ -1334,12 +1510,11 @@
               <w:tab w:val="right" w:leader="dot" w:pos="9350"/>
             </w:tabs>
             <w:rPr>
-              <w:rFonts w:eastAsiaTheme="minorEastAsia"/>
               <w:noProof/>
               <w:lang w:eastAsia="en-GB"/>
             </w:rPr>
           </w:pPr>
-          <w:hyperlink w:anchor="_Toc63173764" w:history="1">
+          <w:hyperlink w:anchor="_Toc63175276" w:history="1">
             <w:r>
               <w:rPr>
                 <w:rStyle w:val="Hyperlink"/>
@@ -1350,7 +1525,6 @@
             </w:r>
             <w:r>
               <w:rPr>
-                <w:rFonts w:eastAsiaTheme="minorEastAsia"/>
                 <w:noProof/>
                 <w:lang w:eastAsia="en-GB"/>
               </w:rPr>
@@ -1383,7 +1557,7 @@
                 <w:noProof/>
                 <w:webHidden/>
               </w:rPr>
-              <w:instrText xml:space="preserve"> PAGEREF _Toc63173764 \h </w:instrText>
+              <w:instrText xml:space="preserve"> PAGEREF _Toc63175276 \h </w:instrText>
             </w:r>
             <w:r>
               <w:rPr>
@@ -1422,12 +1596,11 @@
               <w:tab w:val="right" w:leader="dot" w:pos="9350"/>
             </w:tabs>
             <w:rPr>
-              <w:rFonts w:eastAsiaTheme="minorEastAsia"/>
               <w:noProof/>
               <w:lang w:eastAsia="en-GB"/>
             </w:rPr>
           </w:pPr>
-          <w:hyperlink w:anchor="_Toc63173765" w:history="1">
+          <w:hyperlink w:anchor="_Toc63175277" w:history="1">
             <w:r>
               <w:rPr>
                 <w:rStyle w:val="Hyperlink"/>
@@ -1438,7 +1611,6 @@
             </w:r>
             <w:r>
               <w:rPr>
-                <w:rFonts w:eastAsiaTheme="minorEastAsia"/>
                 <w:noProof/>
                 <w:lang w:eastAsia="en-GB"/>
               </w:rPr>
@@ -1471,7 +1643,7 @@
                 <w:noProof/>
                 <w:webHidden/>
               </w:rPr>
-              <w:instrText xml:space="preserve"> PAGEREF _Toc63173765 \h </w:instrText>
+              <w:instrText xml:space="preserve"> PAGEREF _Toc63175277 \h </w:instrText>
             </w:r>
             <w:r>
               <w:rPr>
@@ -1510,12 +1682,11 @@
               <w:tab w:val="right" w:leader="dot" w:pos="9350"/>
             </w:tabs>
             <w:rPr>
-              <w:rFonts w:eastAsiaTheme="minorEastAsia"/>
               <w:noProof/>
               <w:lang w:eastAsia="en-GB"/>
             </w:rPr>
           </w:pPr>
-          <w:hyperlink w:anchor="_Toc63173766" w:history="1">
+          <w:hyperlink w:anchor="_Toc63175278" w:history="1">
             <w:r>
               <w:rPr>
                 <w:rStyle w:val="Hyperlink"/>
@@ -1526,7 +1697,6 @@
             </w:r>
             <w:r>
               <w:rPr>
-                <w:rFonts w:eastAsiaTheme="minorEastAsia"/>
                 <w:noProof/>
                 <w:lang w:eastAsia="en-GB"/>
               </w:rPr>
@@ -1559,7 +1729,7 @@
                 <w:noProof/>
                 <w:webHidden/>
               </w:rPr>
-              <w:instrText xml:space="preserve"> PAGEREF _Toc63173766 \h </w:instrText>
+              <w:instrText xml:space="preserve"> PAGEREF _Toc63175278 \h </w:instrText>
             </w:r>
             <w:r>
               <w:rPr>
@@ -1579,7 +1749,7 @@
                 <w:noProof/>
                 <w:webHidden/>
               </w:rPr>
-              <w:t>11</w:t>
+              <w:t>12</w:t>
             </w:r>
             <w:r>
               <w:rPr>
@@ -1598,12 +1768,11 @@
               <w:tab w:val="right" w:leader="dot" w:pos="9350"/>
             </w:tabs>
             <w:rPr>
-              <w:rFonts w:eastAsiaTheme="minorEastAsia"/>
               <w:noProof/>
               <w:lang w:eastAsia="en-GB"/>
             </w:rPr>
           </w:pPr>
-          <w:hyperlink w:anchor="_Toc63173767" w:history="1">
+          <w:hyperlink w:anchor="_Toc63175279" w:history="1">
             <w:r>
               <w:rPr>
                 <w:rStyle w:val="Hyperlink"/>
@@ -1614,7 +1783,6 @@
             </w:r>
             <w:r>
               <w:rPr>
-                <w:rFonts w:eastAsiaTheme="minorEastAsia"/>
                 <w:noProof/>
                 <w:lang w:eastAsia="en-GB"/>
               </w:rPr>
@@ -1647,7 +1815,7 @@
                 <w:noProof/>
                 <w:webHidden/>
               </w:rPr>
-              <w:instrText xml:space="preserve"> PAGEREF _Toc63173767 \h </w:instrText>
+              <w:instrText xml:space="preserve"> PAGEREF _Toc63175279 \h </w:instrText>
             </w:r>
             <w:r>
               <w:rPr>
@@ -1667,7 +1835,7 @@
                 <w:noProof/>
                 <w:webHidden/>
               </w:rPr>
-              <w:t>11</w:t>
+              <w:t>12</w:t>
             </w:r>
             <w:r>
               <w:rPr>
@@ -1694,13 +1862,12 @@
       <w:pPr>
         <w:pStyle w:val="Heading2"/>
       </w:pPr>
-      <w:bookmarkStart w:id="1" w:name="_Toc63173753"/>
+      <w:bookmarkStart w:id="1" w:name="_Toc63175262"/>
       <w:r>
         <w:t>Figures</w:t>
       </w:r>
       <w:bookmarkEnd w:id="1"/>
     </w:p>
-    <w:bookmarkStart w:id="2" w:name="_Toc63173754"/>
     <w:p>
       <w:pPr>
         <w:pStyle w:val="TableofFigures"/>
@@ -1708,7 +1875,6 @@
           <w:tab w:val="right" w:leader="dot" w:pos="9350"/>
         </w:tabs>
         <w:rPr>
-          <w:rFonts w:eastAsiaTheme="minorEastAsia"/>
           <w:noProof/>
           <w:lang w:eastAsia="en-GB"/>
         </w:rPr>
@@ -1787,7 +1953,6 @@
           <w:tab w:val="right" w:leader="dot" w:pos="9350"/>
         </w:tabs>
         <w:rPr>
-          <w:rFonts w:eastAsiaTheme="minorEastAsia"/>
           <w:noProof/>
           <w:lang w:eastAsia="en-GB"/>
         </w:rPr>
@@ -1857,7 +2022,6 @@
           <w:tab w:val="right" w:leader="dot" w:pos="9350"/>
         </w:tabs>
         <w:rPr>
-          <w:rFonts w:eastAsiaTheme="minorEastAsia"/>
           <w:noProof/>
           <w:lang w:eastAsia="en-GB"/>
         </w:rPr>
@@ -1927,7 +2091,6 @@
           <w:tab w:val="right" w:leader="dot" w:pos="9350"/>
         </w:tabs>
         <w:rPr>
-          <w:rFonts w:eastAsiaTheme="minorEastAsia"/>
           <w:noProof/>
           <w:lang w:eastAsia="en-GB"/>
         </w:rPr>
@@ -1997,9 +2160,11 @@
       <w:r>
         <w:fldChar w:fldCharType="end"/>
       </w:r>
+      <w:bookmarkStart w:id="2" w:name="_Toc63175263"/>
       <w:r>
         <w:t>Tables</w:t>
       </w:r>
+      <w:bookmarkEnd w:id="2"/>
     </w:p>
     <w:p>
       <w:r>
@@ -2010,10 +2175,11 @@
       <w:pPr>
         <w:pStyle w:val="Heading2"/>
       </w:pPr>
+      <w:bookmarkStart w:id="3" w:name="_Toc63175264"/>
       <w:r>
         <w:t>Introduction</w:t>
       </w:r>
-      <w:bookmarkEnd w:id="2"/>
+      <w:bookmarkEnd w:id="3"/>
     </w:p>
     <w:p>
       <w:r>
@@ -2025,8 +2191,9 @@
       <w:pPr>
         <w:pStyle w:val="Heading1"/>
       </w:pPr>
-      <w:bookmarkStart w:id="3" w:name="_Toc63173755"/>
-      <w:r>
+      <w:bookmarkStart w:id="4" w:name="_Toc63175265"/>
+      <w:r>
+        <w:lastRenderedPageBreak/>
         <w:t xml:space="preserve">Use </w:t>
       </w:r>
       <w:r>
@@ -2035,17 +2202,17 @@
       <w:r>
         <w:t xml:space="preserve"> Diagrams:</w:t>
       </w:r>
-      <w:bookmarkEnd w:id="3"/>
+      <w:bookmarkEnd w:id="4"/>
     </w:p>
     <w:p>
       <w:pPr>
         <w:pStyle w:val="Heading2"/>
       </w:pPr>
-      <w:bookmarkStart w:id="4" w:name="_Toc63173756"/>
+      <w:bookmarkStart w:id="5" w:name="_Toc63175266"/>
       <w:r>
         <w:t>Introduction:</w:t>
       </w:r>
-      <w:bookmarkEnd w:id="4"/>
+      <w:bookmarkEnd w:id="5"/>
     </w:p>
     <w:p>
       <w:pPr>
@@ -2084,13 +2251,14 @@
           <w:lang w:eastAsia="en-GB"/>
         </w:rPr>
       </w:pPr>
-      <w:r>
-        <w:rPr>
-          <w:lang w:eastAsia="en-GB"/>
-        </w:rPr>
-        <w:lastRenderedPageBreak/>
+      <w:bookmarkStart w:id="6" w:name="_Toc63175267"/>
+      <w:r>
+        <w:rPr>
+          <w:lang w:eastAsia="en-GB"/>
+        </w:rPr>
         <w:t>Figure 1.2 (Send Message)</w:t>
       </w:r>
+      <w:bookmarkEnd w:id="6"/>
     </w:p>
     <w:p>
       <w:pPr>
@@ -2369,12 +2537,9 @@
                             <w:pPr>
                               <w:pStyle w:val="Caption"/>
                               <w:jc w:val="center"/>
-                              <w:rPr>
-                                <w:noProof/>
-                              </w:rPr>
                             </w:pPr>
-                            <w:bookmarkStart w:id="5" w:name="_Toc63172377"/>
-                            <w:bookmarkStart w:id="6" w:name="_Toc63173775"/>
+                            <w:bookmarkStart w:id="7" w:name="_Toc63172377"/>
+                            <w:bookmarkStart w:id="8" w:name="_Toc63173775"/>
                             <w:r>
                               <w:t xml:space="preserve">Figure </w:t>
                             </w:r>
@@ -2400,28 +2565,10 @@
                               <w:t>.</w:t>
                             </w:r>
                             <w:r>
-                              <w:fldChar w:fldCharType="begin"/>
+                              <w:t>1: Login Use Case</w:t>
                             </w:r>
-                            <w:r>
-                              <w:instrText xml:space="preserve"> SEQ Figure \* ARABIC \s 1 </w:instrText>
-                            </w:r>
-                            <w:r>
-                              <w:fldChar w:fldCharType="separate"/>
-                            </w:r>
-                            <w:r>
-                              <w:rPr>
-                                <w:noProof/>
-                              </w:rPr>
-                              <w:t>1</w:t>
-                            </w:r>
-                            <w:r>
-                              <w:fldChar w:fldCharType="end"/>
-                            </w:r>
-                            <w:r>
-                              <w:t>.1: Login Use Case</w:t>
-                            </w:r>
-                            <w:bookmarkEnd w:id="5"/>
-                            <w:bookmarkEnd w:id="6"/>
+                            <w:bookmarkEnd w:id="7"/>
+                            <w:bookmarkEnd w:id="8"/>
                           </w:p>
                         </w:txbxContent>
                       </wps:txbx>
@@ -2450,12 +2597,9 @@
                       <w:pPr>
                         <w:pStyle w:val="Caption"/>
                         <w:jc w:val="center"/>
-                        <w:rPr>
-                          <w:noProof/>
-                        </w:rPr>
                       </w:pPr>
-                      <w:bookmarkStart w:id="7" w:name="_Toc63172377"/>
-                      <w:bookmarkStart w:id="8" w:name="_Toc63173775"/>
+                      <w:bookmarkStart w:id="9" w:name="_Toc63172377"/>
+                      <w:bookmarkStart w:id="10" w:name="_Toc63173775"/>
                       <w:r>
                         <w:t xml:space="preserve">Figure </w:t>
                       </w:r>
@@ -2481,28 +2625,10 @@
                         <w:t>.</w:t>
                       </w:r>
                       <w:r>
-                        <w:fldChar w:fldCharType="begin"/>
+                        <w:t>1: Login Use Case</w:t>
                       </w:r>
-                      <w:r>
-                        <w:instrText xml:space="preserve"> SEQ Figure \* ARABIC \s 1 </w:instrText>
-                      </w:r>
-                      <w:r>
-                        <w:fldChar w:fldCharType="separate"/>
-                      </w:r>
-                      <w:r>
-                        <w:rPr>
-                          <w:noProof/>
-                        </w:rPr>
-                        <w:t>1</w:t>
-                      </w:r>
-                      <w:r>
-                        <w:fldChar w:fldCharType="end"/>
-                      </w:r>
-                      <w:r>
-                        <w:t>.1: Login Use Case</w:t>
-                      </w:r>
-                      <w:bookmarkEnd w:id="7"/>
-                      <w:bookmarkEnd w:id="8"/>
+                      <w:bookmarkEnd w:id="9"/>
+                      <w:bookmarkEnd w:id="10"/>
                     </w:p>
                   </w:txbxContent>
                 </v:textbox>
@@ -2684,8 +2810,8 @@
                               <w:pStyle w:val="Caption"/>
                               <w:jc w:val="center"/>
                               <w:rPr>
-                                <w:b/>
-                                <w:bCs/>
+                                <w:b w:val="0"/>
+                                <w:bCs w:val="0"/>
                                 <w:noProof/>
                               </w:rPr>
                             </w:pPr>
@@ -2717,8 +2843,8 @@
                         <w:pStyle w:val="Caption"/>
                         <w:jc w:val="center"/>
                         <w:rPr>
-                          <w:b/>
-                          <w:bCs/>
+                          <w:b w:val="0"/>
+                          <w:bCs w:val="0"/>
                           <w:noProof/>
                         </w:rPr>
                       </w:pPr>
@@ -2922,8 +3048,8 @@
                                 <w:noProof/>
                               </w:rPr>
                             </w:pPr>
-                            <w:bookmarkStart w:id="9" w:name="_Toc63172378"/>
-                            <w:bookmarkStart w:id="10" w:name="_Toc63173776"/>
+                            <w:bookmarkStart w:id="11" w:name="_Toc63172378"/>
+                            <w:bookmarkStart w:id="12" w:name="_Toc63173776"/>
                             <w:r>
                               <w:t xml:space="preserve">Figure </w:t>
                             </w:r>
@@ -2946,31 +3072,10 @@
                               <w:fldChar w:fldCharType="end"/>
                             </w:r>
                             <w:r>
-                              <w:t>.</w:t>
-                            </w:r>
-                            <w:r>
-                              <w:fldChar w:fldCharType="begin"/>
-                            </w:r>
-                            <w:r>
-                              <w:instrText xml:space="preserve"> SEQ Figure \* ARABIC \s 1 </w:instrText>
-                            </w:r>
-                            <w:r>
-                              <w:fldChar w:fldCharType="separate"/>
-                            </w:r>
-                            <w:r>
-                              <w:rPr>
-                                <w:noProof/>
-                              </w:rPr>
-                              <w:t>2</w:t>
-                            </w:r>
-                            <w:r>
-                              <w:fldChar w:fldCharType="end"/>
-                            </w:r>
-                            <w:r>
                               <w:t>.3: Make Room Use Case</w:t>
                             </w:r>
-                            <w:bookmarkEnd w:id="9"/>
-                            <w:bookmarkEnd w:id="10"/>
+                            <w:bookmarkEnd w:id="11"/>
+                            <w:bookmarkEnd w:id="12"/>
                           </w:p>
                         </w:txbxContent>
                       </wps:txbx>
@@ -2999,8 +3104,8 @@
                           <w:noProof/>
                         </w:rPr>
                       </w:pPr>
-                      <w:bookmarkStart w:id="11" w:name="_Toc63172378"/>
-                      <w:bookmarkStart w:id="12" w:name="_Toc63173776"/>
+                      <w:bookmarkStart w:id="13" w:name="_Toc63172378"/>
+                      <w:bookmarkStart w:id="14" w:name="_Toc63173776"/>
                       <w:r>
                         <w:t xml:space="preserve">Figure </w:t>
                       </w:r>
@@ -3023,31 +3128,10 @@
                         <w:fldChar w:fldCharType="end"/>
                       </w:r>
                       <w:r>
-                        <w:t>.</w:t>
-                      </w:r>
-                      <w:r>
-                        <w:fldChar w:fldCharType="begin"/>
-                      </w:r>
-                      <w:r>
-                        <w:instrText xml:space="preserve"> SEQ Figure \* ARABIC \s 1 </w:instrText>
-                      </w:r>
-                      <w:r>
-                        <w:fldChar w:fldCharType="separate"/>
-                      </w:r>
-                      <w:r>
-                        <w:rPr>
-                          <w:noProof/>
-                        </w:rPr>
-                        <w:t>2</w:t>
-                      </w:r>
-                      <w:r>
-                        <w:fldChar w:fldCharType="end"/>
-                      </w:r>
-                      <w:r>
                         <w:t>.3: Make Room Use Case</w:t>
                       </w:r>
-                      <w:bookmarkEnd w:id="11"/>
-                      <w:bookmarkEnd w:id="12"/>
+                      <w:bookmarkEnd w:id="13"/>
+                      <w:bookmarkEnd w:id="14"/>
                     </w:p>
                   </w:txbxContent>
                 </v:textbox>
@@ -3170,7 +3254,7 @@
           <w:lang w:eastAsia="en-GB"/>
         </w:rPr>
       </w:pPr>
-      <w:bookmarkStart w:id="13" w:name="_Toc63173757"/>
+      <w:bookmarkStart w:id="15" w:name="_Toc63175268"/>
       <w:r>
         <w:rPr>
           <w:rFonts w:eastAsia="Times New Roman"/>
@@ -3179,7 +3263,7 @@
         <w:lastRenderedPageBreak/>
         <w:t>Activity Diagrams:</w:t>
       </w:r>
-      <w:bookmarkEnd w:id="13"/>
+      <w:bookmarkEnd w:id="15"/>
     </w:p>
     <w:p>
       <w:pPr>
@@ -3188,14 +3272,14 @@
           <w:lang w:eastAsia="en-GB"/>
         </w:rPr>
       </w:pPr>
-      <w:bookmarkStart w:id="14" w:name="_Toc63173758"/>
+      <w:bookmarkStart w:id="16" w:name="_Toc63175269"/>
       <w:r>
         <w:rPr>
           <w:lang w:eastAsia="en-GB"/>
         </w:rPr>
         <w:t>Introduction:</w:t>
       </w:r>
-      <w:bookmarkEnd w:id="14"/>
+      <w:bookmarkEnd w:id="16"/>
     </w:p>
     <w:p>
       <w:pPr>
@@ -3326,16 +3410,12 @@
         <w:pStyle w:val="Heading4"/>
         <w:rPr>
           <w:rStyle w:val="eop"/>
-          <w:b/>
-          <w:bCs/>
           <w:shd w:val="clear" w:color="auto" w:fill="FFFFFF"/>
         </w:rPr>
       </w:pPr>
       <w:r>
         <w:rPr>
           <w:rStyle w:val="eop"/>
-          <w:b/>
-          <w:bCs/>
           <w:shd w:val="clear" w:color="auto" w:fill="FFFFFF"/>
         </w:rPr>
         <w:t>Figure 2.3 (Make Room)</w:t>
@@ -3495,14 +3575,13 @@
                         <w:txbxContent>
                           <w:p>
                             <w:pPr>
-                              <w:pStyle w:val="Caption"/>
-                              <w:jc w:val="center"/>
+                              <w:pStyle w:val="Heading4"/>
                               <w:rPr>
                                 <w:noProof/>
                               </w:rPr>
                             </w:pPr>
-                            <w:bookmarkStart w:id="15" w:name="_Toc63172379"/>
-                            <w:bookmarkStart w:id="16" w:name="_Toc63173777"/>
+                            <w:bookmarkStart w:id="17" w:name="_Toc63172379"/>
+                            <w:bookmarkStart w:id="18" w:name="_Toc63173777"/>
                             <w:r>
                               <w:t xml:space="preserve">Figure </w:t>
                             </w:r>
@@ -3528,28 +3607,13 @@
                               <w:t>.</w:t>
                             </w:r>
                             <w:r>
-                              <w:fldChar w:fldCharType="begin"/>
+                              <w:t xml:space="preserve"> </w:t>
                             </w:r>
                             <w:r>
-                              <w:instrText xml:space="preserve"> SEQ Figure \* ARABIC \s 1 </w:instrText>
+                              <w:t>1: Login Activity Diagram</w:t>
                             </w:r>
-                            <w:r>
-                              <w:fldChar w:fldCharType="separate"/>
-                            </w:r>
-                            <w:r>
-                              <w:rPr>
-                                <w:noProof/>
-                              </w:rPr>
-                              <w:t>1</w:t>
-                            </w:r>
-                            <w:r>
-                              <w:fldChar w:fldCharType="end"/>
-                            </w:r>
-                            <w:r>
-                              <w:t>.1: Login Activity Diagram</w:t>
-                            </w:r>
-                            <w:bookmarkEnd w:id="15"/>
-                            <w:bookmarkEnd w:id="16"/>
+                            <w:bookmarkEnd w:id="17"/>
+                            <w:bookmarkEnd w:id="18"/>
                           </w:p>
                         </w:txbxContent>
                       </wps:txbx>
@@ -3572,14 +3636,13 @@
                   <w:txbxContent>
                     <w:p>
                       <w:pPr>
-                        <w:pStyle w:val="Caption"/>
-                        <w:jc w:val="center"/>
+                        <w:pStyle w:val="Heading4"/>
                         <w:rPr>
                           <w:noProof/>
                         </w:rPr>
                       </w:pPr>
-                      <w:bookmarkStart w:id="17" w:name="_Toc63172379"/>
-                      <w:bookmarkStart w:id="18" w:name="_Toc63173777"/>
+                      <w:bookmarkStart w:id="19" w:name="_Toc63172379"/>
+                      <w:bookmarkStart w:id="20" w:name="_Toc63173777"/>
                       <w:r>
                         <w:t xml:space="preserve">Figure </w:t>
                       </w:r>
@@ -3605,28 +3668,13 @@
                         <w:t>.</w:t>
                       </w:r>
                       <w:r>
-                        <w:fldChar w:fldCharType="begin"/>
+                        <w:t xml:space="preserve"> </w:t>
                       </w:r>
                       <w:r>
-                        <w:instrText xml:space="preserve"> SEQ Figure \* ARABIC \s 1 </w:instrText>
+                        <w:t>1: Login Activity Diagram</w:t>
                       </w:r>
-                      <w:r>
-                        <w:fldChar w:fldCharType="separate"/>
-                      </w:r>
-                      <w:r>
-                        <w:rPr>
-                          <w:noProof/>
-                        </w:rPr>
-                        <w:t>1</w:t>
-                      </w:r>
-                      <w:r>
-                        <w:fldChar w:fldCharType="end"/>
-                      </w:r>
-                      <w:r>
-                        <w:t>.1: Login Activity Diagram</w:t>
-                      </w:r>
-                      <w:bookmarkEnd w:id="17"/>
-                      <w:bookmarkEnd w:id="18"/>
+                      <w:bookmarkEnd w:id="19"/>
+                      <w:bookmarkEnd w:id="20"/>
                     </w:p>
                   </w:txbxContent>
                 </v:textbox>
@@ -4141,7 +4189,7 @@
           <w:lang w:eastAsia="en-GB"/>
         </w:rPr>
       </w:pPr>
-      <w:bookmarkStart w:id="19" w:name="_Toc63173759"/>
+      <w:bookmarkStart w:id="21" w:name="_Toc63175270"/>
       <w:r>
         <w:rPr>
           <w:lang w:eastAsia="en-GB"/>
@@ -4149,7 +4197,7 @@
         <w:lastRenderedPageBreak/>
         <w:t>Class Diagram</w:t>
       </w:r>
-      <w:bookmarkEnd w:id="19"/>
+      <w:bookmarkEnd w:id="21"/>
     </w:p>
     <w:p>
       <w:pPr>
@@ -4161,10 +4209,10 @@
           <w:lang w:eastAsia="en-GB"/>
         </w:rPr>
         <w:drawing>
-          <wp:inline distT="0" distB="0" distL="0" distR="0" wp14:anchorId="410E02F4" wp14:editId="4B449F58">
-            <wp:extent cx="8229600" cy="4882515"/>
+          <wp:inline distT="0" distB="0" distL="0" distR="0" wp14:anchorId="410E02F4" wp14:editId="3B29EF4A">
+            <wp:extent cx="8229600" cy="4882486"/>
             <wp:effectExtent l="0" t="0" r="0" b="0"/>
-            <wp:docPr id="17" name="Picture 17" descr="Diagram&#10;&#10;Description automatically generated"/>
+            <wp:docPr id="17" name="Picture 17"/>
             <wp:cNvGraphicFramePr>
               <a:graphicFrameLocks xmlns:a="http://schemas.openxmlformats.org/drawingml/2006/main" noChangeAspect="1"/>
             </wp:cNvGraphicFramePr>
@@ -4172,7 +4220,7 @@
               <a:graphicData uri="http://schemas.openxmlformats.org/drawingml/2006/picture">
                 <pic:pic xmlns:pic="http://schemas.openxmlformats.org/drawingml/2006/picture">
                   <pic:nvPicPr>
-                    <pic:cNvPr id="17" name="Picture 17" descr="Diagram&#10;&#10;Description automatically generated"/>
+                    <pic:cNvPr id="17" name="Picture 17"/>
                     <pic:cNvPicPr/>
                   </pic:nvPicPr>
                   <pic:blipFill>
@@ -4190,7 +4238,7 @@
                   <pic:spPr>
                     <a:xfrm>
                       <a:off x="0" y="0"/>
-                      <a:ext cx="8229600" cy="4882515"/>
+                      <a:ext cx="8229600" cy="4882486"/>
                     </a:xfrm>
                     <a:prstGeom prst="rect">
                       <a:avLst/>
@@ -4206,11 +4254,8 @@
     <w:p>
       <w:pPr>
         <w:pStyle w:val="Caption"/>
-        <w:rPr>
-          <w:lang w:eastAsia="en-GB"/>
-        </w:rPr>
-      </w:pPr>
-      <w:bookmarkStart w:id="20" w:name="_Toc63173778"/>
+        <w:jc w:val="center"/>
+      </w:pPr>
       <w:r>
         <w:t xml:space="preserve">Figure </w:t>
       </w:r>
@@ -4253,21 +4298,17 @@
       <w:r>
         <w:fldChar w:fldCharType="end"/>
       </w:r>
-      <w:r>
-        <w:t xml:space="preserve"> Class Diagram</w:t>
-      </w:r>
-      <w:bookmarkEnd w:id="20"/>
-    </w:p>
-    <w:p>
-      <w:pPr>
-        <w:rPr>
-          <w:lang w:eastAsia="en-GB"/>
-        </w:rPr>
-      </w:pPr>
-    </w:p>
-    <w:p>
-      <w:pPr>
-        <w:pStyle w:val="Heading4"/>
+    </w:p>
+    <w:p>
+      <w:pPr>
+        <w:rPr>
+          <w:lang w:eastAsia="en-GB"/>
+        </w:rPr>
+      </w:pPr>
+    </w:p>
+    <w:p>
+      <w:pPr>
+        <w:pStyle w:val="Heading3"/>
         <w:rPr>
           <w:lang w:eastAsia="en-GB"/>
         </w:rPr>
@@ -4282,10 +4323,428 @@
     </w:p>
     <w:p>
       <w:pPr>
-        <w:rPr>
-          <w:lang w:eastAsia="en-GB"/>
-        </w:rPr>
-      </w:pPr>
+        <w:pStyle w:val="Heading4"/>
+        <w:rPr>
+          <w:lang w:eastAsia="en-GB"/>
+        </w:rPr>
+      </w:pPr>
+      <w:r>
+        <w:rPr>
+          <w:lang w:eastAsia="en-GB"/>
+        </w:rPr>
+        <w:t>User</w:t>
+      </w:r>
+    </w:p>
+    <w:p>
+      <w:pPr>
+        <w:rPr>
+          <w:lang w:eastAsia="en-GB"/>
+        </w:rPr>
+      </w:pPr>
+      <w:r>
+        <w:rPr>
+          <w:lang w:eastAsia="en-GB"/>
+        </w:rPr>
+        <w:t xml:space="preserve">The User class contains each unique </w:t>
+      </w:r>
+      <w:r>
+        <w:rPr>
+          <w:lang w:eastAsia="en-GB"/>
+        </w:rPr>
+        <w:t>person’s</w:t>
+      </w:r>
+      <w:r>
+        <w:rPr>
+          <w:lang w:eastAsia="en-GB"/>
+        </w:rPr>
+        <w:t xml:space="preserve"> information, they have key functions to obtain and change the information. Note that the UserID can never be changed </w:t>
+      </w:r>
+      <w:r>
+        <w:rPr>
+          <w:lang w:eastAsia="en-GB"/>
+        </w:rPr>
+        <w:t>however the other information can.</w:t>
+      </w:r>
+    </w:p>
+    <w:p>
+      <w:pPr>
+        <w:pStyle w:val="Heading4"/>
+        <w:rPr>
+          <w:lang w:eastAsia="en-GB"/>
+        </w:rPr>
+      </w:pPr>
+      <w:r>
+        <w:rPr>
+          <w:lang w:eastAsia="en-GB"/>
+        </w:rPr>
+        <w:t xml:space="preserve">Admin/Moderator </w:t>
+      </w:r>
+    </w:p>
+    <w:p>
+      <w:pPr>
+        <w:rPr>
+          <w:lang w:eastAsia="en-GB"/>
+        </w:rPr>
+      </w:pPr>
+      <w:r>
+        <w:rPr>
+          <w:lang w:eastAsia="en-GB"/>
+        </w:rPr>
+        <w:t>The Moderator class contains the functions needed to add and remove users as well has obtain the details of the moderator. The admin class is the same as the moderator, but they can add and remove Moderators as well as change who the Admin is.</w:t>
+      </w:r>
+    </w:p>
+    <w:p>
+      <w:pPr>
+        <w:pStyle w:val="Heading4"/>
+        <w:rPr>
+          <w:lang w:eastAsia="en-GB"/>
+        </w:rPr>
+      </w:pPr>
+      <w:r>
+        <w:rPr>
+          <w:lang w:eastAsia="en-GB"/>
+        </w:rPr>
+        <w:t>Room</w:t>
+      </w:r>
+    </w:p>
+    <w:p>
+      <w:pPr>
+        <w:rPr>
+          <w:lang w:eastAsia="en-GB"/>
+        </w:rPr>
+      </w:pPr>
+      <w:r>
+        <w:rPr>
+          <w:lang w:eastAsia="en-GB"/>
+        </w:rPr>
+        <w:t>The room class contains channels and the information about the purpose of the room and its current members.</w:t>
+      </w:r>
+    </w:p>
+    <w:p>
+      <w:pPr>
+        <w:pStyle w:val="Heading4"/>
+        <w:rPr>
+          <w:lang w:eastAsia="en-GB"/>
+        </w:rPr>
+      </w:pPr>
+      <w:r>
+        <w:rPr>
+          <w:lang w:eastAsia="en-GB"/>
+        </w:rPr>
+        <w:t>Channel</w:t>
+      </w:r>
+    </w:p>
+    <w:p>
+      <w:pPr>
+        <w:rPr>
+          <w:lang w:eastAsia="en-GB"/>
+        </w:rPr>
+      </w:pPr>
+      <w:r>
+        <w:rPr>
+          <w:lang w:eastAsia="en-GB"/>
+        </w:rPr>
+        <w:t>The Channel class is the main functionality of the program it contains the functions to send messages and subscribe and unsubscribe to the channels as well as meta data about the channel such as its name.</w:t>
+      </w:r>
+    </w:p>
+    <w:p>
+      <w:pPr>
+        <w:pStyle w:val="Heading4"/>
+        <w:rPr>
+          <w:lang w:eastAsia="en-GB"/>
+        </w:rPr>
+      </w:pPr>
+      <w:r>
+        <w:rPr>
+          <w:lang w:eastAsia="en-GB"/>
+        </w:rPr>
+        <w:t>Message</w:t>
+      </w:r>
+    </w:p>
+    <w:p>
+      <w:pPr>
+        <w:rPr>
+          <w:lang w:eastAsia="en-GB"/>
+        </w:rPr>
+      </w:pPr>
+      <w:r>
+        <w:rPr>
+          <w:lang w:eastAsia="en-GB"/>
+        </w:rPr>
+        <w:t>The Message class contains the text and files sent by users into channels, this class contains the time it was sent where it was sent to and the contents.</w:t>
+      </w:r>
+    </w:p>
+    <w:p>
+      <w:pPr>
+        <w:pStyle w:val="Subtitle"/>
+      </w:pPr>
+      <w:bookmarkStart w:id="22" w:name="_Toc63175271"/>
+      <w:r>
+        <w:t>Relationships</w:t>
+      </w:r>
+      <w:bookmarkEnd w:id="22"/>
+    </w:p>
+    <w:p>
+      <w:pPr>
+        <w:pStyle w:val="Heading4"/>
+        <w:rPr>
+          <w:lang w:eastAsia="en-GB"/>
+        </w:rPr>
+      </w:pPr>
+      <w:r>
+        <w:rPr>
+          <w:lang w:eastAsia="en-GB"/>
+        </w:rPr>
+        <w:t>Admin (1) Administers Room (1)</w:t>
+      </w:r>
+    </w:p>
+    <w:p>
+      <w:pPr>
+        <w:rPr>
+          <w:lang w:eastAsia="en-GB"/>
+        </w:rPr>
+      </w:pPr>
+      <w:r>
+        <w:rPr>
+          <w:lang w:eastAsia="en-GB"/>
+        </w:rPr>
+        <w:t>The admin class contains the functions used to administer the Room, there can be only one admin for each room.</w:t>
+      </w:r>
+    </w:p>
+    <w:p>
+      <w:pPr>
+        <w:pStyle w:val="Heading4"/>
+        <w:rPr>
+          <w:lang w:eastAsia="en-GB"/>
+        </w:rPr>
+      </w:pPr>
+      <w:r>
+        <w:rPr>
+          <w:lang w:eastAsia="en-GB"/>
+        </w:rPr>
+        <w:t>Moderator (*) Moderates Room (</w:t>
+      </w:r>
+      <w:proofErr w:type="gramStart"/>
+      <w:r>
+        <w:rPr>
+          <w:lang w:eastAsia="en-GB"/>
+        </w:rPr>
+        <w:t>1..</w:t>
+      </w:r>
+      <w:proofErr w:type="gramEnd"/>
+      <w:r>
+        <w:rPr>
+          <w:lang w:eastAsia="en-GB"/>
+        </w:rPr>
+        <w:t>*)</w:t>
+      </w:r>
+    </w:p>
+    <w:p>
+      <w:pPr>
+        <w:rPr>
+          <w:lang w:eastAsia="en-GB"/>
+        </w:rPr>
+      </w:pPr>
+      <w:r>
+        <w:rPr>
+          <w:lang w:eastAsia="en-GB"/>
+        </w:rPr>
+        <w:t>The Moderator class has all the functions to add/remove users and moderate said users there can be no moderators or many and a moderator may have several rooms under their control. The power to be a moderator is controlled by the room administrator.</w:t>
+      </w:r>
+    </w:p>
+    <w:p>
+      <w:pPr>
+        <w:pStyle w:val="Heading3"/>
+      </w:pPr>
+      <w:r>
+        <w:t xml:space="preserve">User (1) </w:t>
+      </w:r>
+      <w:r>
+        <w:t xml:space="preserve">Is a member of </w:t>
+      </w:r>
+      <w:proofErr w:type="gramStart"/>
+      <w:r>
+        <w:t>Room(</w:t>
+      </w:r>
+      <w:proofErr w:type="gramEnd"/>
+      <w:r>
+        <w:t>1…*)</w:t>
+      </w:r>
+    </w:p>
+    <w:p>
+      <w:r>
+        <w:t xml:space="preserve">A user </w:t>
+      </w:r>
+      <w:proofErr w:type="gramStart"/>
+      <w:r>
+        <w:t>is able to</w:t>
+      </w:r>
+      <w:proofErr w:type="gramEnd"/>
+      <w:r>
+        <w:t xml:space="preserve"> be a member of none or many rooms however a room must have one member who must also be the administrator the administrator is able to remove other and add others but not themselves unless they decide to delete the room.</w:t>
+      </w:r>
+    </w:p>
+    <w:p>
+      <w:pPr>
+        <w:pStyle w:val="Heading4"/>
+        <w:rPr>
+          <w:lang w:eastAsia="en-GB"/>
+        </w:rPr>
+      </w:pPr>
+      <w:proofErr w:type="gramStart"/>
+      <w:r>
+        <w:rPr>
+          <w:lang w:eastAsia="en-GB"/>
+        </w:rPr>
+        <w:lastRenderedPageBreak/>
+        <w:t>Room(</w:t>
+      </w:r>
+      <w:proofErr w:type="gramEnd"/>
+      <w:r>
+        <w:rPr>
+          <w:lang w:eastAsia="en-GB"/>
+        </w:rPr>
+        <w:t>1) Contains Channel(1..*)</w:t>
+      </w:r>
+    </w:p>
+    <w:p>
+      <w:pPr>
+        <w:rPr>
+          <w:lang w:eastAsia="en-GB"/>
+        </w:rPr>
+      </w:pPr>
+      <w:r>
+        <w:rPr>
+          <w:lang w:eastAsia="en-GB"/>
+        </w:rPr>
+        <w:t xml:space="preserve">One room must have at least one channel (the default channel is named ‘General’) The first channel created can change its </w:t>
+      </w:r>
+      <w:proofErr w:type="gramStart"/>
+      <w:r>
+        <w:rPr>
+          <w:lang w:eastAsia="en-GB"/>
+        </w:rPr>
+        <w:t>name</w:t>
+      </w:r>
+      <w:proofErr w:type="gramEnd"/>
+      <w:r>
+        <w:rPr>
+          <w:lang w:eastAsia="en-GB"/>
+        </w:rPr>
+        <w:t xml:space="preserve"> but it cannot be deleted. More rooms can be created but must have different names.</w:t>
+      </w:r>
+    </w:p>
+    <w:p>
+      <w:pPr>
+        <w:pStyle w:val="Heading4"/>
+        <w:rPr>
+          <w:lang w:eastAsia="en-GB"/>
+        </w:rPr>
+      </w:pPr>
+      <w:proofErr w:type="gramStart"/>
+      <w:r>
+        <w:rPr>
+          <w:lang w:eastAsia="en-GB"/>
+        </w:rPr>
+        <w:t>Message(</w:t>
+      </w:r>
+      <w:proofErr w:type="gramEnd"/>
+      <w:r>
+        <w:rPr>
+          <w:lang w:eastAsia="en-GB"/>
+        </w:rPr>
+        <w:t>*) Has Channel(1)</w:t>
+      </w:r>
+    </w:p>
+    <w:p>
+      <w:pPr>
+        <w:rPr>
+          <w:lang w:eastAsia="en-GB"/>
+        </w:rPr>
+      </w:pPr>
+      <w:r>
+        <w:rPr>
+          <w:lang w:eastAsia="en-GB"/>
+        </w:rPr>
+        <w:t xml:space="preserve">There can be an infinite number of Messages however these messages can only be assigned to one channel. </w:t>
+      </w:r>
+      <w:proofErr w:type="spellStart"/>
+      <w:r>
+        <w:rPr>
+          <w:lang w:eastAsia="en-GB"/>
+        </w:rPr>
+        <w:t>E.g</w:t>
+      </w:r>
+      <w:proofErr w:type="spellEnd"/>
+      <w:r>
+        <w:rPr>
+          <w:lang w:eastAsia="en-GB"/>
+        </w:rPr>
+        <w:t xml:space="preserve"> you can send the same message content to many </w:t>
+      </w:r>
+      <w:proofErr w:type="gramStart"/>
+      <w:r>
+        <w:rPr>
+          <w:lang w:eastAsia="en-GB"/>
+        </w:rPr>
+        <w:t>channels</w:t>
+      </w:r>
+      <w:proofErr w:type="gramEnd"/>
+      <w:r>
+        <w:rPr>
+          <w:lang w:eastAsia="en-GB"/>
+        </w:rPr>
+        <w:t xml:space="preserve"> but these must be unique classes.</w:t>
+      </w:r>
+    </w:p>
+    <w:p>
+      <w:pPr>
+        <w:pStyle w:val="Heading4"/>
+        <w:rPr>
+          <w:lang w:eastAsia="en-GB"/>
+        </w:rPr>
+      </w:pPr>
+      <w:proofErr w:type="gramStart"/>
+      <w:r>
+        <w:rPr>
+          <w:lang w:eastAsia="en-GB"/>
+        </w:rPr>
+        <w:t>User(</w:t>
+      </w:r>
+      <w:proofErr w:type="gramEnd"/>
+      <w:r>
+        <w:rPr>
+          <w:lang w:eastAsia="en-GB"/>
+        </w:rPr>
+        <w:t>1) Sends Message(*)</w:t>
+      </w:r>
+    </w:p>
+    <w:p>
+      <w:pPr>
+        <w:rPr>
+          <w:lang w:eastAsia="en-GB"/>
+        </w:rPr>
+      </w:pPr>
+      <w:r>
+        <w:rPr>
+          <w:lang w:eastAsia="en-GB"/>
+        </w:rPr>
+        <w:t xml:space="preserve">One user can create/send an infinite number of </w:t>
+      </w:r>
+      <w:proofErr w:type="gramStart"/>
+      <w:r>
+        <w:rPr>
+          <w:lang w:eastAsia="en-GB"/>
+        </w:rPr>
+        <w:t>messages,</w:t>
+      </w:r>
+      <w:proofErr w:type="gramEnd"/>
+      <w:r>
+        <w:rPr>
+          <w:lang w:eastAsia="en-GB"/>
+        </w:rPr>
+        <w:t xml:space="preserve"> however the message sender can only be one unique User.</w:t>
+      </w:r>
     </w:p>
     <w:p>
       <w:pPr>
@@ -4301,14 +4760,14 @@
           <w:lang w:eastAsia="en-GB"/>
         </w:rPr>
       </w:pPr>
-      <w:bookmarkStart w:id="21" w:name="_Toc63173760"/>
+      <w:bookmarkStart w:id="23" w:name="_Toc63175272"/>
       <w:r>
         <w:rPr>
           <w:lang w:eastAsia="en-GB"/>
         </w:rPr>
         <w:t>Sequence Diagrams</w:t>
       </w:r>
-      <w:bookmarkEnd w:id="21"/>
+      <w:bookmarkEnd w:id="23"/>
     </w:p>
     <w:p>
       <w:pPr>
@@ -4330,14 +4789,14 @@
           <w:lang w:eastAsia="en-GB"/>
         </w:rPr>
       </w:pPr>
-      <w:bookmarkStart w:id="22" w:name="_Toc63173761"/>
+      <w:bookmarkStart w:id="24" w:name="_Toc63175273"/>
       <w:r>
         <w:rPr>
           <w:lang w:eastAsia="en-GB"/>
         </w:rPr>
         <w:t>Component Diagrams</w:t>
       </w:r>
-      <w:bookmarkEnd w:id="22"/>
+      <w:bookmarkEnd w:id="24"/>
       <w:r>
         <w:rPr>
           <w:lang w:eastAsia="en-GB"/>
@@ -4365,14 +4824,14 @@
           <w:lang w:eastAsia="en-GB"/>
         </w:rPr>
       </w:pPr>
-      <w:bookmarkStart w:id="23" w:name="_Toc63173762"/>
+      <w:bookmarkStart w:id="25" w:name="_Toc63175274"/>
       <w:r>
         <w:rPr>
           <w:lang w:eastAsia="en-GB"/>
         </w:rPr>
         <w:t>FSM Diagrams</w:t>
       </w:r>
-      <w:bookmarkEnd w:id="23"/>
+      <w:bookmarkEnd w:id="25"/>
     </w:p>
     <w:p>
       <w:pPr>
@@ -4394,14 +4853,14 @@
           <w:lang w:eastAsia="en-GB"/>
         </w:rPr>
       </w:pPr>
-      <w:bookmarkStart w:id="24" w:name="_Toc63173763"/>
+      <w:bookmarkStart w:id="26" w:name="_Toc63175275"/>
       <w:r>
         <w:rPr>
           <w:lang w:eastAsia="en-GB"/>
         </w:rPr>
         <w:t>Communication Diagrams</w:t>
       </w:r>
-      <w:bookmarkEnd w:id="24"/>
+      <w:bookmarkEnd w:id="26"/>
     </w:p>
     <w:p>
       <w:pPr>
@@ -4423,14 +4882,14 @@
           <w:lang w:eastAsia="en-GB"/>
         </w:rPr>
       </w:pPr>
-      <w:bookmarkStart w:id="25" w:name="_Toc63173764"/>
+      <w:bookmarkStart w:id="27" w:name="_Toc63175276"/>
       <w:r>
         <w:rPr>
           <w:lang w:eastAsia="en-GB"/>
         </w:rPr>
         <w:t>Deployment Diagrams</w:t>
       </w:r>
-      <w:bookmarkEnd w:id="25"/>
+      <w:bookmarkEnd w:id="27"/>
     </w:p>
     <w:p>
       <w:pPr>
@@ -4452,11 +4911,12 @@
           <w:lang w:eastAsia="en-GB"/>
         </w:rPr>
       </w:pPr>
-      <w:bookmarkStart w:id="26" w:name="_Toc63173765"/>
-      <w:r>
-        <w:rPr>
-          <w:lang w:eastAsia="en-GB"/>
-        </w:rPr>
+      <w:bookmarkStart w:id="28" w:name="_Toc63175277"/>
+      <w:r>
+        <w:rPr>
+          <w:lang w:eastAsia="en-GB"/>
+        </w:rPr>
+        <w:lastRenderedPageBreak/>
         <w:t xml:space="preserve">GUI </w:t>
       </w:r>
       <w:proofErr w:type="spellStart"/>
@@ -4466,7 +4926,7 @@
         </w:rPr>
         <w:t>Mockup</w:t>
       </w:r>
-      <w:bookmarkEnd w:id="26"/>
+      <w:bookmarkEnd w:id="28"/>
       <w:proofErr w:type="spellEnd"/>
     </w:p>
     <w:p>
@@ -4475,19 +4935,11 @@
           <w:lang w:eastAsia="en-GB"/>
         </w:rPr>
       </w:pPr>
-      <w:proofErr w:type="spellStart"/>
-      <w:r>
-        <w:rPr>
-          <w:lang w:eastAsia="en-GB"/>
-        </w:rPr>
-        <w:t>Lv</w:t>
-      </w:r>
-      <w:proofErr w:type="spellEnd"/>
-      <w:r>
-        <w:rPr>
-          <w:lang w:eastAsia="en-GB"/>
-        </w:rPr>
-        <w:t xml:space="preserve"> you Hassan xxx</w:t>
+      <w:r>
+        <w:rPr>
+          <w:lang w:eastAsia="en-GB"/>
+        </w:rPr>
+        <w:t>Stub</w:t>
       </w:r>
     </w:p>
     <w:p>
@@ -4497,14 +4949,14 @@
           <w:lang w:eastAsia="en-GB"/>
         </w:rPr>
       </w:pPr>
-      <w:bookmarkStart w:id="27" w:name="_Toc63173766"/>
+      <w:bookmarkStart w:id="29" w:name="_Toc63175278"/>
       <w:r>
         <w:rPr>
           <w:lang w:eastAsia="en-GB"/>
         </w:rPr>
         <w:t>Libraries</w:t>
       </w:r>
-      <w:bookmarkEnd w:id="27"/>
+      <w:bookmarkEnd w:id="29"/>
     </w:p>
     <w:p>
       <w:pPr>
@@ -4513,14 +4965,14 @@
           <w:lang w:eastAsia="en-GB"/>
         </w:rPr>
       </w:pPr>
-      <w:bookmarkStart w:id="28" w:name="_Toc63173767"/>
+      <w:bookmarkStart w:id="30" w:name="_Toc63175279"/>
       <w:r>
         <w:rPr>
           <w:lang w:eastAsia="en-GB"/>
         </w:rPr>
         <w:t>Conclusion</w:t>
       </w:r>
-      <w:bookmarkEnd w:id="28"/>
+      <w:bookmarkEnd w:id="30"/>
     </w:p>
     <w:p>
       <w:pPr>
@@ -5041,7 +5493,6 @@
     <w:lvl w:ilvl="0" w:tplc="CBB0C406">
       <w:start w:val="1"/>
       <w:numFmt w:val="decimal"/>
-      <w:pStyle w:val="Heading1"/>
       <w:lvlText w:val="%1."/>
       <w:lvlJc w:val="left"/>
       <w:pPr>
@@ -5122,6 +5573,93 @@
     </w:lvl>
   </w:abstractNum>
   <w:abstractNum w:abstractNumId="3" w15:restartNumberingAfterBreak="0">
+    <w:nsid w:val="580050C5"/>
+    <w:multiLevelType w:val="hybridMultilevel"/>
+    <w:tmpl w:val="CAD27AC2"/>
+    <w:lvl w:ilvl="0" w:tplc="23142B76">
+      <w:start w:val="1"/>
+      <w:numFmt w:val="decimal"/>
+      <w:pStyle w:val="Heading1"/>
+      <w:lvlText w:val="%1."/>
+      <w:lvlJc w:val="left"/>
+      <w:pPr>
+        <w:ind w:left="720" w:hanging="360"/>
+      </w:pPr>
+    </w:lvl>
+    <w:lvl w:ilvl="1" w:tplc="08090019" w:tentative="1">
+      <w:start w:val="1"/>
+      <w:numFmt w:val="lowerLetter"/>
+      <w:lvlText w:val="%2."/>
+      <w:lvlJc w:val="left"/>
+      <w:pPr>
+        <w:ind w:left="1440" w:hanging="360"/>
+      </w:pPr>
+    </w:lvl>
+    <w:lvl w:ilvl="2" w:tplc="0809001B" w:tentative="1">
+      <w:start w:val="1"/>
+      <w:numFmt w:val="lowerRoman"/>
+      <w:lvlText w:val="%3."/>
+      <w:lvlJc w:val="right"/>
+      <w:pPr>
+        <w:ind w:left="2160" w:hanging="180"/>
+      </w:pPr>
+    </w:lvl>
+    <w:lvl w:ilvl="3" w:tplc="0809000F" w:tentative="1">
+      <w:start w:val="1"/>
+      <w:numFmt w:val="decimal"/>
+      <w:lvlText w:val="%4."/>
+      <w:lvlJc w:val="left"/>
+      <w:pPr>
+        <w:ind w:left="2880" w:hanging="360"/>
+      </w:pPr>
+    </w:lvl>
+    <w:lvl w:ilvl="4" w:tplc="08090019" w:tentative="1">
+      <w:start w:val="1"/>
+      <w:numFmt w:val="lowerLetter"/>
+      <w:lvlText w:val="%5."/>
+      <w:lvlJc w:val="left"/>
+      <w:pPr>
+        <w:ind w:left="3600" w:hanging="360"/>
+      </w:pPr>
+    </w:lvl>
+    <w:lvl w:ilvl="5" w:tplc="0809001B" w:tentative="1">
+      <w:start w:val="1"/>
+      <w:numFmt w:val="lowerRoman"/>
+      <w:lvlText w:val="%6."/>
+      <w:lvlJc w:val="right"/>
+      <w:pPr>
+        <w:ind w:left="4320" w:hanging="180"/>
+      </w:pPr>
+    </w:lvl>
+    <w:lvl w:ilvl="6" w:tplc="0809000F" w:tentative="1">
+      <w:start w:val="1"/>
+      <w:numFmt w:val="decimal"/>
+      <w:lvlText w:val="%7."/>
+      <w:lvlJc w:val="left"/>
+      <w:pPr>
+        <w:ind w:left="5040" w:hanging="360"/>
+      </w:pPr>
+    </w:lvl>
+    <w:lvl w:ilvl="7" w:tplc="08090019" w:tentative="1">
+      <w:start w:val="1"/>
+      <w:numFmt w:val="lowerLetter"/>
+      <w:lvlText w:val="%8."/>
+      <w:lvlJc w:val="left"/>
+      <w:pPr>
+        <w:ind w:left="5760" w:hanging="360"/>
+      </w:pPr>
+    </w:lvl>
+    <w:lvl w:ilvl="8" w:tplc="0809001B" w:tentative="1">
+      <w:start w:val="1"/>
+      <w:numFmt w:val="lowerRoman"/>
+      <w:lvlText w:val="%9."/>
+      <w:lvlJc w:val="right"/>
+      <w:pPr>
+        <w:ind w:left="6480" w:hanging="180"/>
+      </w:pPr>
+    </w:lvl>
+  </w:abstractNum>
+  <w:abstractNum w:abstractNumId="4" w15:restartNumberingAfterBreak="0">
     <w:nsid w:val="60CD5B45"/>
     <w:multiLevelType w:val="hybridMultilevel"/>
     <w:tmpl w:val="93BC3758"/>
@@ -5233,7 +5771,7 @@
       </w:rPr>
     </w:lvl>
   </w:abstractNum>
-  <w:abstractNum w:abstractNumId="4" w15:restartNumberingAfterBreak="0">
+  <w:abstractNum w:abstractNumId="5" w15:restartNumberingAfterBreak="0">
     <w:nsid w:val="6604756C"/>
     <w:multiLevelType w:val="multilevel"/>
     <w:tmpl w:val="FC0033CE"/>
@@ -5382,7 +5920,7 @@
       </w:rPr>
     </w:lvl>
   </w:abstractNum>
-  <w:abstractNum w:abstractNumId="5" w15:restartNumberingAfterBreak="0">
+  <w:abstractNum w:abstractNumId="6" w15:restartNumberingAfterBreak="0">
     <w:nsid w:val="7CD0132F"/>
     <w:multiLevelType w:val="hybridMultilevel"/>
     <w:tmpl w:val="5BC888E0"/>
@@ -5498,19 +6036,22 @@
     <w:abstractNumId w:val="0"/>
   </w:num>
   <w:num w:numId="2">
-    <w:abstractNumId w:val="4"/>
+    <w:abstractNumId w:val="5"/>
   </w:num>
   <w:num w:numId="3">
     <w:abstractNumId w:val="1"/>
   </w:num>
   <w:num w:numId="4">
-    <w:abstractNumId w:val="3"/>
+    <w:abstractNumId w:val="4"/>
   </w:num>
   <w:num w:numId="5">
-    <w:abstractNumId w:val="5"/>
+    <w:abstractNumId w:val="6"/>
   </w:num>
   <w:num w:numId="6">
     <w:abstractNumId w:val="2"/>
+  </w:num>
+  <w:num w:numId="7">
+    <w:abstractNumId w:val="3"/>
   </w:num>
 </w:numbering>
 </file>
@@ -5520,7 +6061,7 @@
   <w:docDefaults>
     <w:rPrDefault>
       <w:rPr>
-        <w:rFonts w:asciiTheme="minorHAnsi" w:eastAsiaTheme="minorHAnsi" w:hAnsiTheme="minorHAnsi" w:cstheme="minorBidi"/>
+        <w:rFonts w:asciiTheme="minorHAnsi" w:eastAsiaTheme="minorEastAsia" w:hAnsiTheme="minorHAnsi" w:cstheme="minorBidi"/>
         <w:sz w:val="22"/>
         <w:szCs w:val="22"/>
         <w:lang w:val="en-GB" w:eastAsia="en-US" w:bidi="ar-SA"/>
@@ -5913,29 +6454,31 @@
   <w:style w:type="paragraph" w:default="1" w:styleId="Normal">
     <w:name w:val="Normal"/>
     <w:qFormat/>
+    <w:rsid w:val="00D12C1B"/>
   </w:style>
   <w:style w:type="paragraph" w:styleId="Heading1">
     <w:name w:val="heading 1"/>
+    <w:aliases w:val="SectionTitle"/>
     <w:basedOn w:val="Normal"/>
     <w:next w:val="Normal"/>
     <w:link w:val="Heading1Char"/>
     <w:uiPriority w:val="9"/>
     <w:qFormat/>
-    <w:rsid w:val="009C2429"/>
+    <w:rsid w:val="00D12C1B"/>
     <w:pPr>
       <w:keepNext/>
       <w:keepLines/>
       <w:numPr>
-        <w:numId w:val="6"/>
+        <w:numId w:val="7"/>
       </w:numPr>
-      <w:spacing w:before="240" w:after="0"/>
+      <w:spacing w:before="400" w:after="40" w:line="240" w:lineRule="auto"/>
       <w:outlineLvl w:val="0"/>
     </w:pPr>
     <w:rPr>
       <w:rFonts w:asciiTheme="majorHAnsi" w:eastAsiaTheme="majorEastAsia" w:hAnsiTheme="majorHAnsi" w:cstheme="majorBidi"/>
-      <w:color w:val="2F5496" w:themeColor="accent1" w:themeShade="BF"/>
-      <w:sz w:val="32"/>
-      <w:szCs w:val="32"/>
+      <w:color w:val="1F3864" w:themeColor="accent1" w:themeShade="80"/>
+      <w:sz w:val="36"/>
+      <w:szCs w:val="36"/>
     </w:rPr>
   </w:style>
   <w:style w:type="paragraph" w:styleId="Heading2">
@@ -5946,38 +6489,40 @@
     <w:uiPriority w:val="9"/>
     <w:unhideWhenUsed/>
     <w:qFormat/>
-    <w:rsid w:val="009C2429"/>
+    <w:rsid w:val="00D12C1B"/>
     <w:pPr>
       <w:keepNext/>
       <w:keepLines/>
-      <w:spacing w:before="40" w:after="0"/>
+      <w:spacing w:before="40" w:after="0" w:line="240" w:lineRule="auto"/>
       <w:outlineLvl w:val="1"/>
     </w:pPr>
     <w:rPr>
       <w:rFonts w:asciiTheme="majorHAnsi" w:eastAsiaTheme="majorEastAsia" w:hAnsiTheme="majorHAnsi" w:cstheme="majorBidi"/>
       <w:color w:val="2F5496" w:themeColor="accent1" w:themeShade="BF"/>
-      <w:sz w:val="26"/>
-      <w:szCs w:val="26"/>
+      <w:sz w:val="32"/>
+      <w:szCs w:val="32"/>
     </w:rPr>
   </w:style>
   <w:style w:type="paragraph" w:styleId="Heading3">
     <w:name w:val="heading 3"/>
     <w:basedOn w:val="Normal"/>
+    <w:next w:val="Normal"/>
     <w:link w:val="Heading3Char"/>
     <w:uiPriority w:val="9"/>
+    <w:unhideWhenUsed/>
     <w:qFormat/>
-    <w:rsid w:val="00A35152"/>
+    <w:rsid w:val="00D12C1B"/>
     <w:pPr>
-      <w:spacing w:before="100" w:beforeAutospacing="1" w:after="100" w:afterAutospacing="1" w:line="240" w:lineRule="auto"/>
+      <w:keepNext/>
+      <w:keepLines/>
+      <w:spacing w:before="40" w:after="0" w:line="240" w:lineRule="auto"/>
       <w:outlineLvl w:val="2"/>
     </w:pPr>
     <w:rPr>
-      <w:rFonts w:ascii="Times New Roman" w:eastAsia="Times New Roman" w:hAnsi="Times New Roman" w:cs="Times New Roman"/>
-      <w:b/>
-      <w:bCs/>
-      <w:sz w:val="27"/>
-      <w:szCs w:val="27"/>
-      <w:lang w:eastAsia="en-GB"/>
+      <w:rFonts w:asciiTheme="majorHAnsi" w:eastAsiaTheme="majorEastAsia" w:hAnsiTheme="majorHAnsi" w:cstheme="majorBidi"/>
+      <w:color w:val="2F5496" w:themeColor="accent1" w:themeShade="BF"/>
+      <w:sz w:val="28"/>
+      <w:szCs w:val="28"/>
     </w:rPr>
   </w:style>
   <w:style w:type="paragraph" w:styleId="Heading4">
@@ -5988,7 +6533,7 @@
     <w:uiPriority w:val="9"/>
     <w:unhideWhenUsed/>
     <w:qFormat/>
-    <w:rsid w:val="009C2429"/>
+    <w:rsid w:val="00D12C1B"/>
     <w:pPr>
       <w:keepNext/>
       <w:keepLines/>
@@ -5997,9 +6542,125 @@
     </w:pPr>
     <w:rPr>
       <w:rFonts w:asciiTheme="majorHAnsi" w:eastAsiaTheme="majorEastAsia" w:hAnsiTheme="majorHAnsi" w:cstheme="majorBidi"/>
+      <w:color w:val="2F5496" w:themeColor="accent1" w:themeShade="BF"/>
+      <w:sz w:val="24"/>
+      <w:szCs w:val="24"/>
+    </w:rPr>
+  </w:style>
+  <w:style w:type="paragraph" w:styleId="Heading5">
+    <w:name w:val="heading 5"/>
+    <w:basedOn w:val="Normal"/>
+    <w:next w:val="Normal"/>
+    <w:link w:val="Heading5Char"/>
+    <w:uiPriority w:val="9"/>
+    <w:unhideWhenUsed/>
+    <w:qFormat/>
+    <w:rsid w:val="00D12C1B"/>
+    <w:pPr>
+      <w:keepNext/>
+      <w:keepLines/>
+      <w:spacing w:before="40" w:after="0"/>
+      <w:outlineLvl w:val="4"/>
+    </w:pPr>
+    <w:rPr>
+      <w:rFonts w:asciiTheme="majorHAnsi" w:eastAsiaTheme="majorEastAsia" w:hAnsiTheme="majorHAnsi" w:cstheme="majorBidi"/>
+      <w:caps/>
+      <w:color w:val="2F5496" w:themeColor="accent1" w:themeShade="BF"/>
+    </w:rPr>
+  </w:style>
+  <w:style w:type="paragraph" w:styleId="Heading6">
+    <w:name w:val="heading 6"/>
+    <w:basedOn w:val="Normal"/>
+    <w:next w:val="Normal"/>
+    <w:link w:val="Heading6Char"/>
+    <w:uiPriority w:val="9"/>
+    <w:semiHidden/>
+    <w:unhideWhenUsed/>
+    <w:qFormat/>
+    <w:rsid w:val="00D12C1B"/>
+    <w:pPr>
+      <w:keepNext/>
+      <w:keepLines/>
+      <w:spacing w:before="40" w:after="0"/>
+      <w:outlineLvl w:val="5"/>
+    </w:pPr>
+    <w:rPr>
+      <w:rFonts w:asciiTheme="majorHAnsi" w:eastAsiaTheme="majorEastAsia" w:hAnsiTheme="majorHAnsi" w:cstheme="majorBidi"/>
       <w:i/>
       <w:iCs/>
-      <w:color w:val="2F5496" w:themeColor="accent1" w:themeShade="BF"/>
+      <w:caps/>
+      <w:color w:val="1F3864" w:themeColor="accent1" w:themeShade="80"/>
+    </w:rPr>
+  </w:style>
+  <w:style w:type="paragraph" w:styleId="Heading7">
+    <w:name w:val="heading 7"/>
+    <w:basedOn w:val="Normal"/>
+    <w:next w:val="Normal"/>
+    <w:link w:val="Heading7Char"/>
+    <w:uiPriority w:val="9"/>
+    <w:semiHidden/>
+    <w:unhideWhenUsed/>
+    <w:qFormat/>
+    <w:rsid w:val="00D12C1B"/>
+    <w:pPr>
+      <w:keepNext/>
+      <w:keepLines/>
+      <w:spacing w:before="40" w:after="0"/>
+      <w:outlineLvl w:val="6"/>
+    </w:pPr>
+    <w:rPr>
+      <w:rFonts w:asciiTheme="majorHAnsi" w:eastAsiaTheme="majorEastAsia" w:hAnsiTheme="majorHAnsi" w:cstheme="majorBidi"/>
+      <w:b/>
+      <w:bCs/>
+      <w:color w:val="1F3864" w:themeColor="accent1" w:themeShade="80"/>
+    </w:rPr>
+  </w:style>
+  <w:style w:type="paragraph" w:styleId="Heading8">
+    <w:name w:val="heading 8"/>
+    <w:basedOn w:val="Normal"/>
+    <w:next w:val="Normal"/>
+    <w:link w:val="Heading8Char"/>
+    <w:uiPriority w:val="9"/>
+    <w:semiHidden/>
+    <w:unhideWhenUsed/>
+    <w:qFormat/>
+    <w:rsid w:val="00D12C1B"/>
+    <w:pPr>
+      <w:keepNext/>
+      <w:keepLines/>
+      <w:spacing w:before="40" w:after="0"/>
+      <w:outlineLvl w:val="7"/>
+    </w:pPr>
+    <w:rPr>
+      <w:rFonts w:asciiTheme="majorHAnsi" w:eastAsiaTheme="majorEastAsia" w:hAnsiTheme="majorHAnsi" w:cstheme="majorBidi"/>
+      <w:b/>
+      <w:bCs/>
+      <w:i/>
+      <w:iCs/>
+      <w:color w:val="1F3864" w:themeColor="accent1" w:themeShade="80"/>
+    </w:rPr>
+  </w:style>
+  <w:style w:type="paragraph" w:styleId="Heading9">
+    <w:name w:val="heading 9"/>
+    <w:basedOn w:val="Normal"/>
+    <w:next w:val="Normal"/>
+    <w:link w:val="Heading9Char"/>
+    <w:uiPriority w:val="9"/>
+    <w:semiHidden/>
+    <w:unhideWhenUsed/>
+    <w:qFormat/>
+    <w:rsid w:val="00D12C1B"/>
+    <w:pPr>
+      <w:keepNext/>
+      <w:keepLines/>
+      <w:spacing w:before="40" w:after="0"/>
+      <w:outlineLvl w:val="8"/>
+    </w:pPr>
+    <w:rPr>
+      <w:rFonts w:asciiTheme="majorHAnsi" w:eastAsiaTheme="majorEastAsia" w:hAnsiTheme="majorHAnsi" w:cstheme="majorBidi"/>
+      <w:i/>
+      <w:iCs/>
+      <w:color w:val="1F3864" w:themeColor="accent1" w:themeShade="80"/>
     </w:rPr>
   </w:style>
   <w:style w:type="character" w:default="1" w:styleId="DefaultParagraphFont">
@@ -6033,14 +6694,12 @@
     <w:basedOn w:val="DefaultParagraphFont"/>
     <w:link w:val="Heading3"/>
     <w:uiPriority w:val="9"/>
-    <w:rsid w:val="00A35152"/>
+    <w:rsid w:val="00D12C1B"/>
     <w:rPr>
-      <w:rFonts w:ascii="Times New Roman" w:eastAsia="Times New Roman" w:hAnsi="Times New Roman" w:cs="Times New Roman"/>
-      <w:b/>
-      <w:bCs/>
-      <w:sz w:val="27"/>
-      <w:szCs w:val="27"/>
-      <w:lang w:eastAsia="en-GB"/>
+      <w:rFonts w:asciiTheme="majorHAnsi" w:eastAsiaTheme="majorEastAsia" w:hAnsiTheme="majorHAnsi" w:cstheme="majorBidi"/>
+      <w:color w:val="2F5496" w:themeColor="accent1" w:themeShade="BF"/>
+      <w:sz w:val="28"/>
+      <w:szCs w:val="28"/>
     </w:rPr>
   </w:style>
   <w:style w:type="paragraph" w:styleId="NormalWeb">
@@ -6078,16 +6737,15 @@
     <w:uiPriority w:val="35"/>
     <w:unhideWhenUsed/>
     <w:qFormat/>
-    <w:rsid w:val="005E4CD2"/>
+    <w:rsid w:val="00D12C1B"/>
     <w:pPr>
-      <w:spacing w:after="200" w:line="240" w:lineRule="auto"/>
+      <w:spacing w:line="240" w:lineRule="auto"/>
     </w:pPr>
     <w:rPr>
-      <w:i/>
-      <w:iCs/>
+      <w:b/>
+      <w:bCs/>
+      <w:smallCaps/>
       <w:color w:val="44546A" w:themeColor="text2"/>
-      <w:sz w:val="18"/>
-      <w:szCs w:val="18"/>
     </w:rPr>
   </w:style>
   <w:style w:type="character" w:customStyle="1" w:styleId="normaltextrun">
@@ -6105,12 +6763,12 @@
     <w:basedOn w:val="DefaultParagraphFont"/>
     <w:link w:val="Heading4"/>
     <w:uiPriority w:val="9"/>
-    <w:rsid w:val="009C2429"/>
+    <w:rsid w:val="00D12C1B"/>
     <w:rPr>
       <w:rFonts w:asciiTheme="majorHAnsi" w:eastAsiaTheme="majorEastAsia" w:hAnsiTheme="majorHAnsi" w:cstheme="majorBidi"/>
-      <w:i/>
-      <w:iCs/>
       <w:color w:val="2F5496" w:themeColor="accent1" w:themeShade="BF"/>
+      <w:sz w:val="24"/>
+      <w:szCs w:val="24"/>
     </w:rPr>
   </w:style>
   <w:style w:type="character" w:customStyle="1" w:styleId="Heading2Char">
@@ -6118,20 +6776,7 @@
     <w:basedOn w:val="DefaultParagraphFont"/>
     <w:link w:val="Heading2"/>
     <w:uiPriority w:val="9"/>
-    <w:rsid w:val="009C2429"/>
-    <w:rPr>
-      <w:rFonts w:asciiTheme="majorHAnsi" w:eastAsiaTheme="majorEastAsia" w:hAnsiTheme="majorHAnsi" w:cstheme="majorBidi"/>
-      <w:color w:val="2F5496" w:themeColor="accent1" w:themeShade="BF"/>
-      <w:sz w:val="26"/>
-      <w:szCs w:val="26"/>
-    </w:rPr>
-  </w:style>
-  <w:style w:type="character" w:customStyle="1" w:styleId="Heading1Char">
-    <w:name w:val="Heading 1 Char"/>
-    <w:basedOn w:val="DefaultParagraphFont"/>
-    <w:link w:val="Heading1"/>
-    <w:uiPriority w:val="9"/>
-    <w:rsid w:val="009C2429"/>
+    <w:rsid w:val="00D12C1B"/>
     <w:rPr>
       <w:rFonts w:asciiTheme="majorHAnsi" w:eastAsiaTheme="majorEastAsia" w:hAnsiTheme="majorHAnsi" w:cstheme="majorBidi"/>
       <w:color w:val="2F5496" w:themeColor="accent1" w:themeShade="BF"/>
@@ -6139,19 +6784,29 @@
       <w:szCs w:val="32"/>
     </w:rPr>
   </w:style>
+  <w:style w:type="character" w:customStyle="1" w:styleId="Heading1Char">
+    <w:name w:val="Heading 1 Char"/>
+    <w:aliases w:val="SectionTitle Char"/>
+    <w:basedOn w:val="DefaultParagraphFont"/>
+    <w:link w:val="Heading1"/>
+    <w:uiPriority w:val="9"/>
+    <w:rsid w:val="00D12C1B"/>
+    <w:rPr>
+      <w:rFonts w:asciiTheme="majorHAnsi" w:eastAsiaTheme="majorEastAsia" w:hAnsiTheme="majorHAnsi" w:cstheme="majorBidi"/>
+      <w:color w:val="1F3864" w:themeColor="accent1" w:themeShade="80"/>
+      <w:sz w:val="36"/>
+      <w:szCs w:val="36"/>
+    </w:rPr>
+  </w:style>
   <w:style w:type="paragraph" w:styleId="NoSpacing">
     <w:name w:val="No Spacing"/>
     <w:link w:val="NoSpacingChar"/>
     <w:uiPriority w:val="1"/>
     <w:qFormat/>
-    <w:rsid w:val="001C4F44"/>
+    <w:rsid w:val="00D12C1B"/>
     <w:pPr>
       <w:spacing w:after="0" w:line="240" w:lineRule="auto"/>
     </w:pPr>
-    <w:rPr>
-      <w:rFonts w:eastAsiaTheme="minorEastAsia"/>
-      <w:lang w:val="en-US"/>
-    </w:rPr>
   </w:style>
   <w:style w:type="character" w:customStyle="1" w:styleId="NoSpacingChar">
     <w:name w:val="No Spacing Char"/>
@@ -6159,10 +6814,6 @@
     <w:link w:val="NoSpacing"/>
     <w:uiPriority w:val="1"/>
     <w:rsid w:val="001C4F44"/>
-    <w:rPr>
-      <w:rFonts w:eastAsiaTheme="minorEastAsia"/>
-      <w:lang w:val="en-US"/>
-    </w:rPr>
   </w:style>
   <w:style w:type="paragraph" w:styleId="Header">
     <w:name w:val="header"/>
@@ -6215,13 +6866,10 @@
     <w:uiPriority w:val="39"/>
     <w:unhideWhenUsed/>
     <w:qFormat/>
-    <w:rsid w:val="003840D6"/>
+    <w:rsid w:val="00D12C1B"/>
     <w:pPr>
       <w:outlineLvl w:val="9"/>
     </w:pPr>
-    <w:rPr>
-      <w:lang w:val="en-US"/>
-    </w:rPr>
   </w:style>
   <w:style w:type="paragraph" w:styleId="TOC1">
     <w:name w:val="toc 1"/>
@@ -6268,6 +6916,312 @@
     <w:rsid w:val="003840D6"/>
     <w:pPr>
       <w:spacing w:after="0"/>
+    </w:pPr>
+  </w:style>
+  <w:style w:type="character" w:customStyle="1" w:styleId="Heading5Char">
+    <w:name w:val="Heading 5 Char"/>
+    <w:basedOn w:val="DefaultParagraphFont"/>
+    <w:link w:val="Heading5"/>
+    <w:uiPriority w:val="9"/>
+    <w:rsid w:val="00D12C1B"/>
+    <w:rPr>
+      <w:rFonts w:asciiTheme="majorHAnsi" w:eastAsiaTheme="majorEastAsia" w:hAnsiTheme="majorHAnsi" w:cstheme="majorBidi"/>
+      <w:caps/>
+      <w:color w:val="2F5496" w:themeColor="accent1" w:themeShade="BF"/>
+    </w:rPr>
+  </w:style>
+  <w:style w:type="character" w:customStyle="1" w:styleId="Heading6Char">
+    <w:name w:val="Heading 6 Char"/>
+    <w:basedOn w:val="DefaultParagraphFont"/>
+    <w:link w:val="Heading6"/>
+    <w:uiPriority w:val="9"/>
+    <w:semiHidden/>
+    <w:rsid w:val="00D12C1B"/>
+    <w:rPr>
+      <w:rFonts w:asciiTheme="majorHAnsi" w:eastAsiaTheme="majorEastAsia" w:hAnsiTheme="majorHAnsi" w:cstheme="majorBidi"/>
+      <w:i/>
+      <w:iCs/>
+      <w:caps/>
+      <w:color w:val="1F3864" w:themeColor="accent1" w:themeShade="80"/>
+    </w:rPr>
+  </w:style>
+  <w:style w:type="character" w:customStyle="1" w:styleId="Heading7Char">
+    <w:name w:val="Heading 7 Char"/>
+    <w:basedOn w:val="DefaultParagraphFont"/>
+    <w:link w:val="Heading7"/>
+    <w:uiPriority w:val="9"/>
+    <w:semiHidden/>
+    <w:rsid w:val="00D12C1B"/>
+    <w:rPr>
+      <w:rFonts w:asciiTheme="majorHAnsi" w:eastAsiaTheme="majorEastAsia" w:hAnsiTheme="majorHAnsi" w:cstheme="majorBidi"/>
+      <w:b/>
+      <w:bCs/>
+      <w:color w:val="1F3864" w:themeColor="accent1" w:themeShade="80"/>
+    </w:rPr>
+  </w:style>
+  <w:style w:type="character" w:customStyle="1" w:styleId="Heading8Char">
+    <w:name w:val="Heading 8 Char"/>
+    <w:basedOn w:val="DefaultParagraphFont"/>
+    <w:link w:val="Heading8"/>
+    <w:uiPriority w:val="9"/>
+    <w:semiHidden/>
+    <w:rsid w:val="00D12C1B"/>
+    <w:rPr>
+      <w:rFonts w:asciiTheme="majorHAnsi" w:eastAsiaTheme="majorEastAsia" w:hAnsiTheme="majorHAnsi" w:cstheme="majorBidi"/>
+      <w:b/>
+      <w:bCs/>
+      <w:i/>
+      <w:iCs/>
+      <w:color w:val="1F3864" w:themeColor="accent1" w:themeShade="80"/>
+    </w:rPr>
+  </w:style>
+  <w:style w:type="character" w:customStyle="1" w:styleId="Heading9Char">
+    <w:name w:val="Heading 9 Char"/>
+    <w:basedOn w:val="DefaultParagraphFont"/>
+    <w:link w:val="Heading9"/>
+    <w:uiPriority w:val="9"/>
+    <w:semiHidden/>
+    <w:rsid w:val="00D12C1B"/>
+    <w:rPr>
+      <w:rFonts w:asciiTheme="majorHAnsi" w:eastAsiaTheme="majorEastAsia" w:hAnsiTheme="majorHAnsi" w:cstheme="majorBidi"/>
+      <w:i/>
+      <w:iCs/>
+      <w:color w:val="1F3864" w:themeColor="accent1" w:themeShade="80"/>
+    </w:rPr>
+  </w:style>
+  <w:style w:type="paragraph" w:styleId="Title">
+    <w:name w:val="Title"/>
+    <w:basedOn w:val="Normal"/>
+    <w:next w:val="Normal"/>
+    <w:link w:val="TitleChar"/>
+    <w:uiPriority w:val="10"/>
+    <w:qFormat/>
+    <w:rsid w:val="00D12C1B"/>
+    <w:pPr>
+      <w:spacing w:after="0" w:line="204" w:lineRule="auto"/>
+      <w:contextualSpacing/>
+    </w:pPr>
+    <w:rPr>
+      <w:rFonts w:asciiTheme="majorHAnsi" w:eastAsiaTheme="majorEastAsia" w:hAnsiTheme="majorHAnsi" w:cstheme="majorBidi"/>
+      <w:caps/>
+      <w:color w:val="44546A" w:themeColor="text2"/>
+      <w:spacing w:val="-15"/>
+      <w:sz w:val="72"/>
+      <w:szCs w:val="72"/>
+    </w:rPr>
+  </w:style>
+  <w:style w:type="character" w:customStyle="1" w:styleId="TitleChar">
+    <w:name w:val="Title Char"/>
+    <w:basedOn w:val="DefaultParagraphFont"/>
+    <w:link w:val="Title"/>
+    <w:uiPriority w:val="10"/>
+    <w:rsid w:val="00D12C1B"/>
+    <w:rPr>
+      <w:rFonts w:asciiTheme="majorHAnsi" w:eastAsiaTheme="majorEastAsia" w:hAnsiTheme="majorHAnsi" w:cstheme="majorBidi"/>
+      <w:caps/>
+      <w:color w:val="44546A" w:themeColor="text2"/>
+      <w:spacing w:val="-15"/>
+      <w:sz w:val="72"/>
+      <w:szCs w:val="72"/>
+    </w:rPr>
+  </w:style>
+  <w:style w:type="paragraph" w:styleId="Subtitle">
+    <w:name w:val="Subtitle"/>
+    <w:basedOn w:val="Normal"/>
+    <w:next w:val="Normal"/>
+    <w:link w:val="SubtitleChar"/>
+    <w:uiPriority w:val="11"/>
+    <w:qFormat/>
+    <w:rsid w:val="00D12C1B"/>
+    <w:pPr>
+      <w:numPr>
+        <w:ilvl w:val="1"/>
+      </w:numPr>
+      <w:spacing w:after="240" w:line="240" w:lineRule="auto"/>
+    </w:pPr>
+    <w:rPr>
+      <w:rFonts w:asciiTheme="majorHAnsi" w:eastAsiaTheme="majorEastAsia" w:hAnsiTheme="majorHAnsi" w:cstheme="majorBidi"/>
+      <w:color w:val="4472C4" w:themeColor="accent1"/>
+      <w:sz w:val="28"/>
+      <w:szCs w:val="28"/>
+    </w:rPr>
+  </w:style>
+  <w:style w:type="character" w:customStyle="1" w:styleId="SubtitleChar">
+    <w:name w:val="Subtitle Char"/>
+    <w:basedOn w:val="DefaultParagraphFont"/>
+    <w:link w:val="Subtitle"/>
+    <w:uiPriority w:val="11"/>
+    <w:rsid w:val="00D12C1B"/>
+    <w:rPr>
+      <w:rFonts w:asciiTheme="majorHAnsi" w:eastAsiaTheme="majorEastAsia" w:hAnsiTheme="majorHAnsi" w:cstheme="majorBidi"/>
+      <w:color w:val="4472C4" w:themeColor="accent1"/>
+      <w:sz w:val="28"/>
+      <w:szCs w:val="28"/>
+    </w:rPr>
+  </w:style>
+  <w:style w:type="character" w:styleId="Strong">
+    <w:name w:val="Strong"/>
+    <w:basedOn w:val="DefaultParagraphFont"/>
+    <w:uiPriority w:val="22"/>
+    <w:qFormat/>
+    <w:rsid w:val="00D12C1B"/>
+    <w:rPr>
+      <w:b/>
+      <w:bCs/>
+    </w:rPr>
+  </w:style>
+  <w:style w:type="character" w:styleId="Emphasis">
+    <w:name w:val="Emphasis"/>
+    <w:basedOn w:val="DefaultParagraphFont"/>
+    <w:uiPriority w:val="20"/>
+    <w:qFormat/>
+    <w:rsid w:val="00D12C1B"/>
+    <w:rPr>
+      <w:i/>
+      <w:iCs/>
+    </w:rPr>
+  </w:style>
+  <w:style w:type="paragraph" w:styleId="Quote">
+    <w:name w:val="Quote"/>
+    <w:basedOn w:val="Normal"/>
+    <w:next w:val="Normal"/>
+    <w:link w:val="QuoteChar"/>
+    <w:uiPriority w:val="29"/>
+    <w:qFormat/>
+    <w:rsid w:val="00D12C1B"/>
+    <w:pPr>
+      <w:spacing w:before="120" w:after="120"/>
+      <w:ind w:left="720"/>
+    </w:pPr>
+    <w:rPr>
+      <w:color w:val="44546A" w:themeColor="text2"/>
+      <w:sz w:val="24"/>
+      <w:szCs w:val="24"/>
+    </w:rPr>
+  </w:style>
+  <w:style w:type="character" w:customStyle="1" w:styleId="QuoteChar">
+    <w:name w:val="Quote Char"/>
+    <w:basedOn w:val="DefaultParagraphFont"/>
+    <w:link w:val="Quote"/>
+    <w:uiPriority w:val="29"/>
+    <w:rsid w:val="00D12C1B"/>
+    <w:rPr>
+      <w:color w:val="44546A" w:themeColor="text2"/>
+      <w:sz w:val="24"/>
+      <w:szCs w:val="24"/>
+    </w:rPr>
+  </w:style>
+  <w:style w:type="paragraph" w:styleId="IntenseQuote">
+    <w:name w:val="Intense Quote"/>
+    <w:basedOn w:val="Normal"/>
+    <w:next w:val="Normal"/>
+    <w:link w:val="IntenseQuoteChar"/>
+    <w:uiPriority w:val="30"/>
+    <w:qFormat/>
+    <w:rsid w:val="00D12C1B"/>
+    <w:pPr>
+      <w:spacing w:before="100" w:beforeAutospacing="1" w:after="240" w:line="240" w:lineRule="auto"/>
+      <w:ind w:left="720"/>
+      <w:jc w:val="center"/>
+    </w:pPr>
+    <w:rPr>
+      <w:rFonts w:asciiTheme="majorHAnsi" w:eastAsiaTheme="majorEastAsia" w:hAnsiTheme="majorHAnsi" w:cstheme="majorBidi"/>
+      <w:color w:val="44546A" w:themeColor="text2"/>
+      <w:spacing w:val="-6"/>
+      <w:sz w:val="32"/>
+      <w:szCs w:val="32"/>
+    </w:rPr>
+  </w:style>
+  <w:style w:type="character" w:customStyle="1" w:styleId="IntenseQuoteChar">
+    <w:name w:val="Intense Quote Char"/>
+    <w:basedOn w:val="DefaultParagraphFont"/>
+    <w:link w:val="IntenseQuote"/>
+    <w:uiPriority w:val="30"/>
+    <w:rsid w:val="00D12C1B"/>
+    <w:rPr>
+      <w:rFonts w:asciiTheme="majorHAnsi" w:eastAsiaTheme="majorEastAsia" w:hAnsiTheme="majorHAnsi" w:cstheme="majorBidi"/>
+      <w:color w:val="44546A" w:themeColor="text2"/>
+      <w:spacing w:val="-6"/>
+      <w:sz w:val="32"/>
+      <w:szCs w:val="32"/>
+    </w:rPr>
+  </w:style>
+  <w:style w:type="character" w:styleId="SubtleEmphasis">
+    <w:name w:val="Subtle Emphasis"/>
+    <w:basedOn w:val="DefaultParagraphFont"/>
+    <w:uiPriority w:val="19"/>
+    <w:qFormat/>
+    <w:rsid w:val="00D12C1B"/>
+    <w:rPr>
+      <w:i/>
+      <w:iCs/>
+      <w:color w:val="595959" w:themeColor="text1" w:themeTint="A6"/>
+    </w:rPr>
+  </w:style>
+  <w:style w:type="character" w:styleId="IntenseEmphasis">
+    <w:name w:val="Intense Emphasis"/>
+    <w:basedOn w:val="DefaultParagraphFont"/>
+    <w:uiPriority w:val="21"/>
+    <w:qFormat/>
+    <w:rsid w:val="00D12C1B"/>
+    <w:rPr>
+      <w:b/>
+      <w:bCs/>
+      <w:i/>
+      <w:iCs/>
+    </w:rPr>
+  </w:style>
+  <w:style w:type="character" w:styleId="SubtleReference">
+    <w:name w:val="Subtle Reference"/>
+    <w:basedOn w:val="DefaultParagraphFont"/>
+    <w:uiPriority w:val="31"/>
+    <w:qFormat/>
+    <w:rsid w:val="00D12C1B"/>
+    <w:rPr>
+      <w:smallCaps/>
+      <w:color w:val="595959" w:themeColor="text1" w:themeTint="A6"/>
+      <w:u w:val="none" w:color="7F7F7F" w:themeColor="text1" w:themeTint="80"/>
+      <w:bdr w:val="none" w:sz="0" w:space="0" w:color="auto"/>
+    </w:rPr>
+  </w:style>
+  <w:style w:type="character" w:styleId="IntenseReference">
+    <w:name w:val="Intense Reference"/>
+    <w:basedOn w:val="DefaultParagraphFont"/>
+    <w:uiPriority w:val="32"/>
+    <w:qFormat/>
+    <w:rsid w:val="00D12C1B"/>
+    <w:rPr>
+      <w:b/>
+      <w:bCs/>
+      <w:smallCaps/>
+      <w:color w:val="44546A" w:themeColor="text2"/>
+      <w:u w:val="single"/>
+    </w:rPr>
+  </w:style>
+  <w:style w:type="character" w:styleId="BookTitle">
+    <w:name w:val="Book Title"/>
+    <w:basedOn w:val="DefaultParagraphFont"/>
+    <w:uiPriority w:val="33"/>
+    <w:qFormat/>
+    <w:rsid w:val="00D12C1B"/>
+    <w:rPr>
+      <w:b/>
+      <w:bCs/>
+      <w:smallCaps/>
+      <w:spacing w:val="10"/>
+    </w:rPr>
+  </w:style>
+  <w:style w:type="paragraph" w:styleId="TOC3">
+    <w:name w:val="toc 3"/>
+    <w:basedOn w:val="Normal"/>
+    <w:next w:val="Normal"/>
+    <w:autoRedefine/>
+    <w:uiPriority w:val="39"/>
+    <w:unhideWhenUsed/>
+    <w:rsid w:val="00D12C1B"/>
+    <w:pPr>
+      <w:spacing w:after="100"/>
+      <w:ind w:left="440"/>
     </w:pPr>
   </w:style>
 </w:styles>
@@ -6382,8 +7336,8 @@
   </w:compat>
   <w:rsids>
     <w:rsidRoot w:val="00AA357D"/>
+    <w:rsid w:val="00106F52"/>
     <w:rsid w:val="00AA357D"/>
-    <w:rsid w:val="00CE1D0F"/>
   </w:rsids>
   <m:mathPr>
     <m:mathFont m:val="Cambria Math"/>

</xml_diff>

<commit_message>
Fixed Figures and updated
</commit_message>
<xml_diff>
--- a/Documentation/Software Design - Project Design.docx
+++ b/Documentation/Software Design - Project Design.docx
@@ -1872,6 +1872,7 @@
       </w:r>
       <w:bookmarkEnd w:id="1"/>
     </w:p>
+    <w:bookmarkStart w:id="2" w:name="_Toc63175263"/>
     <w:p>
       <w:pPr>
         <w:pStyle w:val="TableofFigures"/>
@@ -1892,13 +1893,13 @@
       <w:r>
         <w:fldChar w:fldCharType="separate"/>
       </w:r>
-      <w:hyperlink r:id="rId11" w:anchor="_Toc63173775" w:history="1">
+      <w:hyperlink r:id="rId11" w:anchor="_Toc63179241" w:history="1">
         <w:r>
           <w:rPr>
             <w:rStyle w:val="Hyperlink"/>
             <w:noProof/>
           </w:rPr>
-          <w:t>Figure 1.1.1: Login Use Case</w:t>
+          <w:t>Figure 1.1 LOGIN USE CASE</w:t>
         </w:r>
         <w:r>
           <w:rPr>
@@ -1919,7 +1920,7 @@
             <w:noProof/>
             <w:webHidden/>
           </w:rPr>
-          <w:instrText xml:space="preserve"> PAGEREF _Toc63173775 \h </w:instrText>
+          <w:instrText xml:space="preserve"> PAGEREF _Toc63179241 \h </w:instrText>
         </w:r>
         <w:r>
           <w:rPr>
@@ -1961,13 +1962,13 @@
           <w:lang w:eastAsia="en-GB"/>
         </w:rPr>
       </w:pPr>
-      <w:hyperlink r:id="rId12" w:anchor="_Toc63173776" w:history="1">
+      <w:hyperlink r:id="rId12" w:anchor="_Toc63179242" w:history="1">
         <w:r>
           <w:rPr>
             <w:rStyle w:val="Hyperlink"/>
             <w:noProof/>
           </w:rPr>
-          <w:t>Figure 1.2.3: Make Room Use Case</w:t>
+          <w:t>Figure 1.2 SEND MESSAGE USE CASE</w:t>
         </w:r>
         <w:r>
           <w:rPr>
@@ -1988,7 +1989,76 @@
             <w:noProof/>
             <w:webHidden/>
           </w:rPr>
-          <w:instrText xml:space="preserve"> PAGEREF _Toc63173776 \h </w:instrText>
+          <w:instrText xml:space="preserve"> PAGEREF _Toc63179242 \h </w:instrText>
+        </w:r>
+        <w:r>
+          <w:rPr>
+            <w:noProof/>
+            <w:webHidden/>
+          </w:rPr>
+        </w:r>
+        <w:r>
+          <w:rPr>
+            <w:noProof/>
+            <w:webHidden/>
+          </w:rPr>
+          <w:fldChar w:fldCharType="separate"/>
+        </w:r>
+        <w:r>
+          <w:rPr>
+            <w:noProof/>
+            <w:webHidden/>
+          </w:rPr>
+          <w:t>4</w:t>
+        </w:r>
+        <w:r>
+          <w:rPr>
+            <w:noProof/>
+            <w:webHidden/>
+          </w:rPr>
+          <w:fldChar w:fldCharType="end"/>
+        </w:r>
+      </w:hyperlink>
+    </w:p>
+    <w:p>
+      <w:pPr>
+        <w:pStyle w:val="TableofFigures"/>
+        <w:tabs>
+          <w:tab w:val="right" w:leader="dot" w:pos="9350"/>
+        </w:tabs>
+        <w:rPr>
+          <w:noProof/>
+          <w:lang w:eastAsia="en-GB"/>
+        </w:rPr>
+      </w:pPr>
+      <w:hyperlink r:id="rId13" w:anchor="_Toc63179243" w:history="1">
+        <w:r>
+          <w:rPr>
+            <w:rStyle w:val="Hyperlink"/>
+            <w:noProof/>
+          </w:rPr>
+          <w:t>Figure 1.3 MAKE ROOM USE CASE</w:t>
+        </w:r>
+        <w:r>
+          <w:rPr>
+            <w:noProof/>
+            <w:webHidden/>
+          </w:rPr>
+          <w:tab/>
+        </w:r>
+        <w:r>
+          <w:rPr>
+            <w:noProof/>
+            <w:webHidden/>
+          </w:rPr>
+          <w:fldChar w:fldCharType="begin"/>
+        </w:r>
+        <w:r>
+          <w:rPr>
+            <w:noProof/>
+            <w:webHidden/>
+          </w:rPr>
+          <w:instrText xml:space="preserve"> PAGEREF _Toc63179243 \h </w:instrText>
         </w:r>
         <w:r>
           <w:rPr>
@@ -2030,13 +2100,13 @@
           <w:lang w:eastAsia="en-GB"/>
         </w:rPr>
       </w:pPr>
-      <w:hyperlink r:id="rId13" w:anchor="_Toc63173777" w:history="1">
+      <w:hyperlink r:id="rId14" w:anchor="_Toc63179244" w:history="1">
         <w:r>
           <w:rPr>
             <w:rStyle w:val="Hyperlink"/>
             <w:noProof/>
           </w:rPr>
-          <w:t>Figure 2.1.1: Login Activity Diagram</w:t>
+          <w:t>Figure 2.1 Login Activity Diagram</w:t>
         </w:r>
         <w:r>
           <w:rPr>
@@ -2057,7 +2127,7 @@
             <w:noProof/>
             <w:webHidden/>
           </w:rPr>
-          <w:instrText xml:space="preserve"> PAGEREF _Toc63173777 \h </w:instrText>
+          <w:instrText xml:space="preserve"> PAGEREF _Toc63179244 \h </w:instrText>
         </w:r>
         <w:r>
           <w:rPr>
@@ -2099,13 +2169,13 @@
           <w:lang w:eastAsia="en-GB"/>
         </w:rPr>
       </w:pPr>
-      <w:hyperlink w:anchor="_Toc63173778" w:history="1">
+      <w:hyperlink r:id="rId15" w:anchor="_Toc63179245" w:history="1">
         <w:r>
           <w:rPr>
             <w:rStyle w:val="Hyperlink"/>
             <w:noProof/>
           </w:rPr>
-          <w:t>Figure 3.1 Class Diagram</w:t>
+          <w:t>Figure 2.2 SEND MESSAGE ACTIVITY DIAGRAM</w:t>
         </w:r>
         <w:r>
           <w:rPr>
@@ -2126,7 +2196,76 @@
             <w:noProof/>
             <w:webHidden/>
           </w:rPr>
-          <w:instrText xml:space="preserve"> PAGEREF _Toc63173778 \h </w:instrText>
+          <w:instrText xml:space="preserve"> PAGEREF _Toc63179245 \h </w:instrText>
+        </w:r>
+        <w:r>
+          <w:rPr>
+            <w:noProof/>
+            <w:webHidden/>
+          </w:rPr>
+        </w:r>
+        <w:r>
+          <w:rPr>
+            <w:noProof/>
+            <w:webHidden/>
+          </w:rPr>
+          <w:fldChar w:fldCharType="separate"/>
+        </w:r>
+        <w:r>
+          <w:rPr>
+            <w:noProof/>
+            <w:webHidden/>
+          </w:rPr>
+          <w:t>9</w:t>
+        </w:r>
+        <w:r>
+          <w:rPr>
+            <w:noProof/>
+            <w:webHidden/>
+          </w:rPr>
+          <w:fldChar w:fldCharType="end"/>
+        </w:r>
+      </w:hyperlink>
+    </w:p>
+    <w:p>
+      <w:pPr>
+        <w:pStyle w:val="TableofFigures"/>
+        <w:tabs>
+          <w:tab w:val="right" w:leader="dot" w:pos="9350"/>
+        </w:tabs>
+        <w:rPr>
+          <w:noProof/>
+          <w:lang w:eastAsia="en-GB"/>
+        </w:rPr>
+      </w:pPr>
+      <w:hyperlink r:id="rId16" w:anchor="_Toc63179246" w:history="1">
+        <w:r>
+          <w:rPr>
+            <w:rStyle w:val="Hyperlink"/>
+            <w:noProof/>
+          </w:rPr>
+          <w:t>Figure 2.3 MAKE ROOM ACTIVITY DIAGRAM</w:t>
+        </w:r>
+        <w:r>
+          <w:rPr>
+            <w:noProof/>
+            <w:webHidden/>
+          </w:rPr>
+          <w:tab/>
+        </w:r>
+        <w:r>
+          <w:rPr>
+            <w:noProof/>
+            <w:webHidden/>
+          </w:rPr>
+          <w:fldChar w:fldCharType="begin"/>
+        </w:r>
+        <w:r>
+          <w:rPr>
+            <w:noProof/>
+            <w:webHidden/>
+          </w:rPr>
+          <w:instrText xml:space="preserve"> PAGEREF _Toc63179246 \h </w:instrText>
         </w:r>
         <w:r>
           <w:rPr>
@@ -2159,12 +2298,164 @@
     </w:p>
     <w:p>
       <w:pPr>
+        <w:pStyle w:val="TableofFigures"/>
+        <w:tabs>
+          <w:tab w:val="right" w:leader="dot" w:pos="9350"/>
+        </w:tabs>
+        <w:rPr>
+          <w:noProof/>
+          <w:lang w:eastAsia="en-GB"/>
+        </w:rPr>
+      </w:pPr>
+      <w:hyperlink w:anchor="_Toc63179247" w:history="1">
+        <w:r>
+          <w:rPr>
+            <w:rStyle w:val="Hyperlink"/>
+            <w:noProof/>
+          </w:rPr>
+          <w:t>Figure 3.1</w:t>
+        </w:r>
+        <w:r>
+          <w:rPr>
+            <w:rStyle w:val="Hyperlink"/>
+            <w:noProof/>
+          </w:rPr>
+          <w:t xml:space="preserve"> </w:t>
+        </w:r>
+        <w:r>
+          <w:t>Class Diagram</w:t>
+        </w:r>
+        <w:r>
+          <w:rPr>
+            <w:noProof/>
+            <w:webHidden/>
+          </w:rPr>
+          <w:tab/>
+        </w:r>
+        <w:r>
+          <w:rPr>
+            <w:noProof/>
+            <w:webHidden/>
+          </w:rPr>
+          <w:fldChar w:fldCharType="begin"/>
+        </w:r>
+        <w:r>
+          <w:rPr>
+            <w:noProof/>
+            <w:webHidden/>
+          </w:rPr>
+          <w:instrText xml:space="preserve"> PAGEREF _Toc63179247 \h </w:instrText>
+        </w:r>
+        <w:r>
+          <w:rPr>
+            <w:noProof/>
+            <w:webHidden/>
+          </w:rPr>
+        </w:r>
+        <w:r>
+          <w:rPr>
+            <w:noProof/>
+            <w:webHidden/>
+          </w:rPr>
+          <w:fldChar w:fldCharType="separate"/>
+        </w:r>
+        <w:r>
+          <w:rPr>
+            <w:noProof/>
+            <w:webHidden/>
+          </w:rPr>
+          <w:t>12</w:t>
+        </w:r>
+        <w:r>
+          <w:rPr>
+            <w:noProof/>
+            <w:webHidden/>
+          </w:rPr>
+          <w:fldChar w:fldCharType="end"/>
+        </w:r>
+      </w:hyperlink>
+    </w:p>
+    <w:p>
+      <w:pPr>
+        <w:pStyle w:val="TableofFigures"/>
+        <w:tabs>
+          <w:tab w:val="right" w:leader="dot" w:pos="9350"/>
+        </w:tabs>
+        <w:rPr>
+          <w:noProof/>
+          <w:lang w:eastAsia="en-GB"/>
+        </w:rPr>
+      </w:pPr>
+      <w:hyperlink r:id="rId17" w:anchor="_Toc63179248" w:history="1">
+        <w:r>
+          <w:rPr>
+            <w:rStyle w:val="Hyperlink"/>
+            <w:noProof/>
+          </w:rPr>
+          <w:t>Figure 9.1 GUI Mock-up</w:t>
+        </w:r>
+        <w:r>
+          <w:rPr>
+            <w:noProof/>
+            <w:webHidden/>
+          </w:rPr>
+          <w:tab/>
+        </w:r>
+        <w:r>
+          <w:rPr>
+            <w:noProof/>
+            <w:webHidden/>
+          </w:rPr>
+          <w:fldChar w:fldCharType="begin"/>
+        </w:r>
+        <w:r>
+          <w:rPr>
+            <w:noProof/>
+            <w:webHidden/>
+          </w:rPr>
+          <w:instrText xml:space="preserve"> PAGEREF _Toc63179248 \h </w:instrText>
+        </w:r>
+        <w:r>
+          <w:rPr>
+            <w:noProof/>
+            <w:webHidden/>
+          </w:rPr>
+        </w:r>
+        <w:r>
+          <w:rPr>
+            <w:noProof/>
+            <w:webHidden/>
+          </w:rPr>
+          <w:fldChar w:fldCharType="separate"/>
+        </w:r>
+        <w:r>
+          <w:rPr>
+            <w:noProof/>
+            <w:webHidden/>
+          </w:rPr>
+          <w:t>15</w:t>
+        </w:r>
+        <w:r>
+          <w:rPr>
+            <w:noProof/>
+            <w:webHidden/>
+          </w:rPr>
+          <w:fldChar w:fldCharType="end"/>
+        </w:r>
+      </w:hyperlink>
+    </w:p>
+    <w:p>
+      <w:pPr>
         <w:pStyle w:val="Heading2"/>
       </w:pPr>
       <w:r>
         <w:fldChar w:fldCharType="end"/>
       </w:r>
-      <w:bookmarkStart w:id="2" w:name="_Toc63175263"/>
+    </w:p>
+    <w:p>
+      <w:pPr>
+        <w:pStyle w:val="Heading2"/>
+      </w:pPr>
       <w:r>
         <w:t>Tables</w:t>
       </w:r>
@@ -2197,7 +2488,6 @@
       </w:pPr>
       <w:bookmarkStart w:id="4" w:name="_Toc63175265"/>
       <w:r>
-        <w:lastRenderedPageBreak/>
         <w:t xml:space="preserve">Use </w:t>
       </w:r>
       <w:r>
@@ -2475,7 +2765,7 @@
     <w:p>
       <w:pPr>
         <w:sectPr>
-          <w:footerReference w:type="default" r:id="rId14"/>
+          <w:footerReference w:type="default" r:id="rId18"/>
           <w:pgSz w:w="12240" w:h="15840"/>
           <w:pgMar w:top="1440" w:right="1440" w:bottom="1440" w:left="1440" w:header="720" w:footer="720" w:gutter="0"/>
           <w:pgNumType w:start="0"/>
@@ -2650,6 +2940,157 @@
       </w:r>
       <w:r>
         <w:rPr>
+          <w:noProof/>
+        </w:rPr>
+        <mc:AlternateContent>
+          <mc:Choice Requires="wps">
+            <w:drawing>
+              <wp:anchor distT="0" distB="0" distL="114300" distR="114300" simplePos="0" relativeHeight="251681792" behindDoc="1" locked="0" layoutInCell="1" allowOverlap="1" wp14:anchorId="1B0F5E19" wp14:editId="172BE991">
+                <wp:simplePos x="0" y="0"/>
+                <wp:positionH relativeFrom="column">
+                  <wp:posOffset>0</wp:posOffset>
+                </wp:positionH>
+                <wp:positionV relativeFrom="paragraph">
+                  <wp:posOffset>2971800</wp:posOffset>
+                </wp:positionV>
+                <wp:extent cx="8229600" cy="635"/>
+                <wp:effectExtent l="0" t="0" r="0" b="0"/>
+                <wp:wrapTight wrapText="bothSides">
+                  <wp:wrapPolygon edited="0">
+                    <wp:start x="0" y="0"/>
+                    <wp:lineTo x="0" y="21600"/>
+                    <wp:lineTo x="21600" y="21600"/>
+                    <wp:lineTo x="21600" y="0"/>
+                  </wp:wrapPolygon>
+                </wp:wrapTight>
+                <wp:docPr id="16" name="Text Box 16"/>
+                <wp:cNvGraphicFramePr/>
+                <a:graphic xmlns:a="http://schemas.openxmlformats.org/drawingml/2006/main">
+                  <a:graphicData uri="http://schemas.microsoft.com/office/word/2010/wordprocessingShape">
+                    <wps:wsp>
+                      <wps:cNvSpPr txBox="1"/>
+                      <wps:spPr>
+                        <a:xfrm>
+                          <a:off x="0" y="0"/>
+                          <a:ext cx="8229600" cy="635"/>
+                        </a:xfrm>
+                        <a:prstGeom prst="rect">
+                          <a:avLst/>
+                        </a:prstGeom>
+                        <a:solidFill>
+                          <a:prstClr val="white"/>
+                        </a:solidFill>
+                        <a:ln>
+                          <a:noFill/>
+                        </a:ln>
+                      </wps:spPr>
+                      <wps:txbx>
+                        <w:txbxContent>
+                          <w:p>
+                            <w:pPr>
+                              <w:pStyle w:val="Caption"/>
+                              <w:rPr>
+                                <w:noProof/>
+                              </w:rPr>
+                            </w:pPr>
+                            <w:bookmarkStart w:id="11" w:name="_Toc63179241"/>
+                            <w:r>
+                              <w:t xml:space="preserve">Figure </w:t>
+                            </w:r>
+                            <w:fldSimple w:instr=" STYLEREF 1 \s ">
+                              <w:r>
+                                <w:rPr>
+                                  <w:noProof/>
+                                </w:rPr>
+                                <w:t>1</w:t>
+                              </w:r>
+                            </w:fldSimple>
+                            <w:r>
+                              <w:t>.</w:t>
+                            </w:r>
+                            <w:fldSimple w:instr=" SEQ Figure \* ARABIC \s 1 ">
+                              <w:r>
+                                <w:rPr>
+                                  <w:noProof/>
+                                </w:rPr>
+                                <w:t>1</w:t>
+                              </w:r>
+                            </w:fldSimple>
+                            <w:r>
+                              <w:t xml:space="preserve"> </w:t>
+                            </w:r>
+                            <w:r>
+                              <w:t>LOGIN USE CASE</w:t>
+                            </w:r>
+                            <w:bookmarkEnd w:id="11"/>
+                          </w:p>
+                        </w:txbxContent>
+                      </wps:txbx>
+                      <wps:bodyPr rot="0" spcFirstLastPara="0" vertOverflow="overflow" horzOverflow="overflow" vert="horz" wrap="square" lIns="0" tIns="0" rIns="0" bIns="0" numCol="1" spcCol="0" rtlCol="0" fromWordArt="0" anchor="t" anchorCtr="0" forceAA="0" compatLnSpc="1">
+                        <a:prstTxWarp prst="textNoShape">
+                          <a:avLst/>
+                        </a:prstTxWarp>
+                        <a:spAutoFit/>
+                      </wps:bodyPr>
+                    </wps:wsp>
+                  </a:graphicData>
+                </a:graphic>
+              </wp:anchor>
+            </w:drawing>
+          </mc:Choice>
+          <mc:Fallback>
+            <w:pict>
+              <v:shape w14:anchorId="1B0F5E19" id="Text Box 16" o:spid="_x0000_s1027" type="#_x0000_t202" style="position:absolute;margin-left:0;margin-top:234pt;width:9in;height:.05pt;z-index:-251634688;visibility:visible;mso-wrap-style:square;mso-wrap-distance-left:9pt;mso-wrap-distance-top:0;mso-wrap-distance-right:9pt;mso-wrap-distance-bottom:0;mso-position-horizontal:absolute;mso-position-horizontal-relative:text;mso-position-vertical:absolute;mso-position-vertical-relative:text;v-text-anchor:top" o:gfxdata="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" stroked="f">
+                <v:textbox style="mso-fit-shape-to-text:t" inset="0,0,0,0">
+                  <w:txbxContent>
+                    <w:p>
+                      <w:pPr>
+                        <w:pStyle w:val="Caption"/>
+                        <w:rPr>
+                          <w:noProof/>
+                        </w:rPr>
+                      </w:pPr>
+                      <w:bookmarkStart w:id="12" w:name="_Toc63179241"/>
+                      <w:r>
+                        <w:t xml:space="preserve">Figure </w:t>
+                      </w:r>
+                      <w:fldSimple w:instr=" STYLEREF 1 \s ">
+                        <w:r>
+                          <w:rPr>
+                            <w:noProof/>
+                          </w:rPr>
+                          <w:t>1</w:t>
+                        </w:r>
+                      </w:fldSimple>
+                      <w:r>
+                        <w:t>.</w:t>
+                      </w:r>
+                      <w:fldSimple w:instr=" SEQ Figure \* ARABIC \s 1 ">
+                        <w:r>
+                          <w:rPr>
+                            <w:noProof/>
+                          </w:rPr>
+                          <w:t>1</w:t>
+                        </w:r>
+                      </w:fldSimple>
+                      <w:r>
+                        <w:t xml:space="preserve"> </w:t>
+                      </w:r>
+                      <w:r>
+                        <w:t>LOGIN USE CASE</w:t>
+                      </w:r>
+                      <w:bookmarkEnd w:id="12"/>
+                    </w:p>
+                  </w:txbxContent>
+                </v:textbox>
+                <w10:wrap type="tight"/>
+              </v:shape>
+            </w:pict>
+          </mc:Fallback>
+        </mc:AlternateContent>
+      </w:r>
+      <w:r>
+        <w:rPr>
           <w:b/>
           <w:bCs/>
           <w:noProof/>
@@ -2688,7 +3129,7 @@
                     </pic:cNvPicPr>
                   </pic:nvPicPr>
                   <pic:blipFill>
-                    <a:blip r:embed="rId15">
+                    <a:blip r:embed="rId19">
                       <a:extLst>
                         <a:ext uri="{28A0092B-C50C-407E-A947-70E740481C1C}">
                           <a14:useLocalDpi xmlns:a14="http://schemas.microsoft.com/office/drawing/2010/main" val="0"/>
@@ -2845,7 +3286,7 @@
           </mc:Choice>
           <mc:Fallback>
             <w:pict>
-              <v:shape w14:anchorId="55DBD0C1" id="Text Box 4" o:spid="_x0000_s1027" type="#_x0000_t202" style="position:absolute;margin-left:596.8pt;margin-top:324.75pt;width:9in;height:.05pt;z-index:251663360;visibility:visible;mso-wrap-style:square;mso-wrap-distance-left:9pt;mso-wrap-distance-top:0;mso-wrap-distance-right:9pt;mso-wrap-distance-bottom:0;mso-position-horizontal:right;mso-position-horizontal-relative:margin;mso-position-vertical:absolute;mso-position-vertical-relative:text;v-text-anchor:top" o:gfxdata="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" stroked="f">
+              <v:shape w14:anchorId="55DBD0C1" id="Text Box 4" o:spid="_x0000_s1028" type="#_x0000_t202" style="position:absolute;margin-left:596.8pt;margin-top:324.75pt;width:9in;height:.05pt;z-index:251663360;visibility:visible;mso-wrap-style:square;mso-wrap-distance-left:9pt;mso-wrap-distance-top:0;mso-wrap-distance-right:9pt;mso-wrap-distance-bottom:0;mso-position-horizontal:right;mso-position-horizontal-relative:margin;mso-position-vertical:absolute;mso-position-vertical-relative:text;v-text-anchor:top" o:gfxdata="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" stroked="f">
                 <v:textbox style="mso-fit-shape-to-text:t" inset="0,0,0,0">
                   <w:txbxContent>
                     <w:p>
@@ -2865,6 +3306,150 @@
                   </w:txbxContent>
                 </v:textbox>
                 <w10:wrap type="square" anchorx="margin"/>
+              </v:shape>
+            </w:pict>
+          </mc:Fallback>
+        </mc:AlternateContent>
+      </w:r>
+      <w:r>
+        <w:rPr>
+          <w:noProof/>
+        </w:rPr>
+        <mc:AlternateContent>
+          <mc:Choice Requires="wps">
+            <w:drawing>
+              <wp:anchor distT="0" distB="0" distL="114300" distR="114300" simplePos="0" relativeHeight="251683840" behindDoc="0" locked="0" layoutInCell="1" allowOverlap="1" wp14:anchorId="2C92183A" wp14:editId="1E74584F">
+                <wp:simplePos x="0" y="0"/>
+                <wp:positionH relativeFrom="column">
+                  <wp:posOffset>0</wp:posOffset>
+                </wp:positionH>
+                <wp:positionV relativeFrom="paragraph">
+                  <wp:posOffset>4124325</wp:posOffset>
+                </wp:positionV>
+                <wp:extent cx="8229600" cy="635"/>
+                <wp:effectExtent l="0" t="0" r="0" b="0"/>
+                <wp:wrapSquare wrapText="bothSides"/>
+                <wp:docPr id="18" name="Text Box 18"/>
+                <wp:cNvGraphicFramePr/>
+                <a:graphic xmlns:a="http://schemas.openxmlformats.org/drawingml/2006/main">
+                  <a:graphicData uri="http://schemas.microsoft.com/office/word/2010/wordprocessingShape">
+                    <wps:wsp>
+                      <wps:cNvSpPr txBox="1"/>
+                      <wps:spPr>
+                        <a:xfrm>
+                          <a:off x="0" y="0"/>
+                          <a:ext cx="8229600" cy="635"/>
+                        </a:xfrm>
+                        <a:prstGeom prst="rect">
+                          <a:avLst/>
+                        </a:prstGeom>
+                        <a:solidFill>
+                          <a:prstClr val="white"/>
+                        </a:solidFill>
+                        <a:ln>
+                          <a:noFill/>
+                        </a:ln>
+                      </wps:spPr>
+                      <wps:txbx>
+                        <w:txbxContent>
+                          <w:p>
+                            <w:pPr>
+                              <w:pStyle w:val="Caption"/>
+                              <w:rPr>
+                                <w:noProof/>
+                              </w:rPr>
+                            </w:pPr>
+                            <w:bookmarkStart w:id="13" w:name="_Toc63179242"/>
+                            <w:r>
+                              <w:t xml:space="preserve">Figure </w:t>
+                            </w:r>
+                            <w:fldSimple w:instr=" STYLEREF 1 \s ">
+                              <w:r>
+                                <w:rPr>
+                                  <w:noProof/>
+                                </w:rPr>
+                                <w:t>1</w:t>
+                              </w:r>
+                            </w:fldSimple>
+                            <w:r>
+                              <w:t>.</w:t>
+                            </w:r>
+                            <w:fldSimple w:instr=" SEQ Figure \* ARABIC \s 1 ">
+                              <w:r>
+                                <w:rPr>
+                                  <w:noProof/>
+                                </w:rPr>
+                                <w:t>2</w:t>
+                              </w:r>
+                            </w:fldSimple>
+                            <w:r>
+                              <w:t xml:space="preserve"> </w:t>
+                            </w:r>
+                            <w:r>
+                              <w:t>SEND MESSAGE USE CASE</w:t>
+                            </w:r>
+                            <w:bookmarkEnd w:id="13"/>
+                          </w:p>
+                        </w:txbxContent>
+                      </wps:txbx>
+                      <wps:bodyPr rot="0" spcFirstLastPara="0" vertOverflow="overflow" horzOverflow="overflow" vert="horz" wrap="square" lIns="0" tIns="0" rIns="0" bIns="0" numCol="1" spcCol="0" rtlCol="0" fromWordArt="0" anchor="t" anchorCtr="0" forceAA="0" compatLnSpc="1">
+                        <a:prstTxWarp prst="textNoShape">
+                          <a:avLst/>
+                        </a:prstTxWarp>
+                        <a:spAutoFit/>
+                      </wps:bodyPr>
+                    </wps:wsp>
+                  </a:graphicData>
+                </a:graphic>
+              </wp:anchor>
+            </w:drawing>
+          </mc:Choice>
+          <mc:Fallback>
+            <w:pict>
+              <v:shape w14:anchorId="2C92183A" id="Text Box 18" o:spid="_x0000_s1029" type="#_x0000_t202" style="position:absolute;margin-left:0;margin-top:324.75pt;width:9in;height:.05pt;z-index:251683840;visibility:visible;mso-wrap-style:square;mso-wrap-distance-left:9pt;mso-wrap-distance-top:0;mso-wrap-distance-right:9pt;mso-wrap-distance-bottom:0;mso-position-horizontal:absolute;mso-position-horizontal-relative:text;mso-position-vertical:absolute;mso-position-vertical-relative:text;v-text-anchor:top" o:gfxdata="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" stroked="f">
+                <v:textbox style="mso-fit-shape-to-text:t" inset="0,0,0,0">
+                  <w:txbxContent>
+                    <w:p>
+                      <w:pPr>
+                        <w:pStyle w:val="Caption"/>
+                        <w:rPr>
+                          <w:noProof/>
+                        </w:rPr>
+                      </w:pPr>
+                      <w:bookmarkStart w:id="14" w:name="_Toc63179242"/>
+                      <w:r>
+                        <w:t xml:space="preserve">Figure </w:t>
+                      </w:r>
+                      <w:fldSimple w:instr=" STYLEREF 1 \s ">
+                        <w:r>
+                          <w:rPr>
+                            <w:noProof/>
+                          </w:rPr>
+                          <w:t>1</w:t>
+                        </w:r>
+                      </w:fldSimple>
+                      <w:r>
+                        <w:t>.</w:t>
+                      </w:r>
+                      <w:fldSimple w:instr=" SEQ Figure \* ARABIC \s 1 ">
+                        <w:r>
+                          <w:rPr>
+                            <w:noProof/>
+                          </w:rPr>
+                          <w:t>2</w:t>
+                        </w:r>
+                      </w:fldSimple>
+                      <w:r>
+                        <w:t xml:space="preserve"> </w:t>
+                      </w:r>
+                      <w:r>
+                        <w:t>SEND MESSAGE USE CASE</w:t>
+                      </w:r>
+                      <w:bookmarkEnd w:id="14"/>
+                    </w:p>
+                  </w:txbxContent>
+                </v:textbox>
+                <w10:wrap type="square"/>
               </v:shape>
             </w:pict>
           </mc:Fallback>
@@ -2903,7 +3488,7 @@
                     </pic:cNvPicPr>
                   </pic:nvPicPr>
                   <pic:blipFill>
-                    <a:blip r:embed="rId16">
+                    <a:blip r:embed="rId20">
                       <a:extLst>
                         <a:ext uri="{28A0092B-C50C-407E-A947-70E740481C1C}">
                           <a14:useLocalDpi xmlns:a14="http://schemas.microsoft.com/office/drawing/2010/main" val="0"/>
@@ -3058,8 +3643,8 @@
                                 <w:noProof/>
                               </w:rPr>
                             </w:pPr>
-                            <w:bookmarkStart w:id="11" w:name="_Toc63172378"/>
-                            <w:bookmarkStart w:id="12" w:name="_Toc63173776"/>
+                            <w:bookmarkStart w:id="15" w:name="_Toc63172378"/>
+                            <w:bookmarkStart w:id="16" w:name="_Toc63173776"/>
                             <w:r>
                               <w:t xml:space="preserve">Figure </w:t>
                             </w:r>
@@ -3087,8 +3672,8 @@
                             <w:r>
                               <w:t>.3: Make Room Use Case</w:t>
                             </w:r>
-                            <w:bookmarkEnd w:id="11"/>
-                            <w:bookmarkEnd w:id="12"/>
+                            <w:bookmarkEnd w:id="15"/>
+                            <w:bookmarkEnd w:id="16"/>
                           </w:p>
                         </w:txbxContent>
                       </wps:txbx>
@@ -3106,7 +3691,7 @@
           </mc:Choice>
           <mc:Fallback>
             <w:pict>
-              <v:shape w14:anchorId="06DAB0E7" id="Text Box 14" o:spid="_x0000_s1028" type="#_x0000_t202" style="position:absolute;margin-left:30pt;margin-top:353.25pt;width:588pt;height:.05pt;z-index:251672576;visibility:visible;mso-wrap-style:square;mso-wrap-distance-left:9pt;mso-wrap-distance-top:0;mso-wrap-distance-right:9pt;mso-wrap-distance-bottom:0;mso-position-horizontal:absolute;mso-position-horizontal-relative:text;mso-position-vertical:absolute;mso-position-vertical-relative:text;v-text-anchor:top" o:gfxdata="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" stroked="f">
+              <v:shape w14:anchorId="06DAB0E7" id="Text Box 14" o:spid="_x0000_s1030" type="#_x0000_t202" style="position:absolute;margin-left:30pt;margin-top:353.25pt;width:588pt;height:.05pt;z-index:251672576;visibility:visible;mso-wrap-style:square;mso-wrap-distance-left:9pt;mso-wrap-distance-top:0;mso-wrap-distance-right:9pt;mso-wrap-distance-bottom:0;mso-position-horizontal:absolute;mso-position-horizontal-relative:text;mso-position-vertical:absolute;mso-position-vertical-relative:text;v-text-anchor:top" o:gfxdata="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" stroked="f">
                 <v:textbox style="mso-fit-shape-to-text:t" inset="0,0,0,0">
                   <w:txbxContent>
                     <w:p>
@@ -3117,8 +3702,8 @@
                           <w:noProof/>
                         </w:rPr>
                       </w:pPr>
-                      <w:bookmarkStart w:id="13" w:name="_Toc63172378"/>
-                      <w:bookmarkStart w:id="14" w:name="_Toc63173776"/>
+                      <w:bookmarkStart w:id="17" w:name="_Toc63172378"/>
+                      <w:bookmarkStart w:id="18" w:name="_Toc63173776"/>
                       <w:r>
                         <w:t xml:space="preserve">Figure </w:t>
                       </w:r>
@@ -3146,8 +3731,152 @@
                       <w:r>
                         <w:t>.3: Make Room Use Case</w:t>
                       </w:r>
-                      <w:bookmarkEnd w:id="13"/>
-                      <w:bookmarkEnd w:id="14"/>
+                      <w:bookmarkEnd w:id="17"/>
+                      <w:bookmarkEnd w:id="18"/>
+                    </w:p>
+                  </w:txbxContent>
+                </v:textbox>
+                <w10:wrap type="topAndBottom"/>
+              </v:shape>
+            </w:pict>
+          </mc:Fallback>
+        </mc:AlternateContent>
+      </w:r>
+      <w:r>
+        <w:rPr>
+          <w:noProof/>
+        </w:rPr>
+        <mc:AlternateContent>
+          <mc:Choice Requires="wps">
+            <w:drawing>
+              <wp:anchor distT="0" distB="0" distL="114300" distR="114300" simplePos="0" relativeHeight="251685888" behindDoc="0" locked="0" layoutInCell="1" allowOverlap="1" wp14:anchorId="149C81D8" wp14:editId="3DD8E7C4">
+                <wp:simplePos x="0" y="0"/>
+                <wp:positionH relativeFrom="column">
+                  <wp:posOffset>381000</wp:posOffset>
+                </wp:positionH>
+                <wp:positionV relativeFrom="paragraph">
+                  <wp:posOffset>4486275</wp:posOffset>
+                </wp:positionV>
+                <wp:extent cx="7467600" cy="635"/>
+                <wp:effectExtent l="0" t="0" r="0" b="0"/>
+                <wp:wrapTopAndBottom/>
+                <wp:docPr id="19" name="Text Box 19"/>
+                <wp:cNvGraphicFramePr/>
+                <a:graphic xmlns:a="http://schemas.openxmlformats.org/drawingml/2006/main">
+                  <a:graphicData uri="http://schemas.microsoft.com/office/word/2010/wordprocessingShape">
+                    <wps:wsp>
+                      <wps:cNvSpPr txBox="1"/>
+                      <wps:spPr>
+                        <a:xfrm>
+                          <a:off x="0" y="0"/>
+                          <a:ext cx="7467600" cy="635"/>
+                        </a:xfrm>
+                        <a:prstGeom prst="rect">
+                          <a:avLst/>
+                        </a:prstGeom>
+                        <a:solidFill>
+                          <a:prstClr val="white"/>
+                        </a:solidFill>
+                        <a:ln>
+                          <a:noFill/>
+                        </a:ln>
+                      </wps:spPr>
+                      <wps:txbx>
+                        <w:txbxContent>
+                          <w:p>
+                            <w:pPr>
+                              <w:pStyle w:val="Caption"/>
+                              <w:rPr>
+                                <w:noProof/>
+                              </w:rPr>
+                            </w:pPr>
+                            <w:bookmarkStart w:id="19" w:name="_Toc63179243"/>
+                            <w:r>
+                              <w:t xml:space="preserve">Figure </w:t>
+                            </w:r>
+                            <w:fldSimple w:instr=" STYLEREF 1 \s ">
+                              <w:r>
+                                <w:rPr>
+                                  <w:noProof/>
+                                </w:rPr>
+                                <w:t>1</w:t>
+                              </w:r>
+                            </w:fldSimple>
+                            <w:r>
+                              <w:t>.</w:t>
+                            </w:r>
+                            <w:fldSimple w:instr=" SEQ Figure \* ARABIC \s 1 ">
+                              <w:r>
+                                <w:rPr>
+                                  <w:noProof/>
+                                </w:rPr>
+                                <w:t>3</w:t>
+                              </w:r>
+                            </w:fldSimple>
+                            <w:r>
+                              <w:t xml:space="preserve"> </w:t>
+                            </w:r>
+                            <w:r>
+                              <w:t>MAKE ROOM USE CASE</w:t>
+                            </w:r>
+                            <w:bookmarkEnd w:id="19"/>
+                          </w:p>
+                        </w:txbxContent>
+                      </wps:txbx>
+                      <wps:bodyPr rot="0" spcFirstLastPara="0" vertOverflow="overflow" horzOverflow="overflow" vert="horz" wrap="square" lIns="0" tIns="0" rIns="0" bIns="0" numCol="1" spcCol="0" rtlCol="0" fromWordArt="0" anchor="t" anchorCtr="0" forceAA="0" compatLnSpc="1">
+                        <a:prstTxWarp prst="textNoShape">
+                          <a:avLst/>
+                        </a:prstTxWarp>
+                        <a:spAutoFit/>
+                      </wps:bodyPr>
+                    </wps:wsp>
+                  </a:graphicData>
+                </a:graphic>
+              </wp:anchor>
+            </w:drawing>
+          </mc:Choice>
+          <mc:Fallback>
+            <w:pict>
+              <v:shape w14:anchorId="149C81D8" id="Text Box 19" o:spid="_x0000_s1031" type="#_x0000_t202" style="position:absolute;margin-left:30pt;margin-top:353.25pt;width:588pt;height:.05pt;z-index:251685888;visibility:visible;mso-wrap-style:square;mso-wrap-distance-left:9pt;mso-wrap-distance-top:0;mso-wrap-distance-right:9pt;mso-wrap-distance-bottom:0;mso-position-horizontal:absolute;mso-position-horizontal-relative:text;mso-position-vertical:absolute;mso-position-vertical-relative:text;v-text-anchor:top" o:gfxdata="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" stroked="f">
+                <v:textbox style="mso-fit-shape-to-text:t" inset="0,0,0,0">
+                  <w:txbxContent>
+                    <w:p>
+                      <w:pPr>
+                        <w:pStyle w:val="Caption"/>
+                        <w:rPr>
+                          <w:noProof/>
+                        </w:rPr>
+                      </w:pPr>
+                      <w:bookmarkStart w:id="20" w:name="_Toc63179243"/>
+                      <w:r>
+                        <w:t xml:space="preserve">Figure </w:t>
+                      </w:r>
+                      <w:fldSimple w:instr=" STYLEREF 1 \s ">
+                        <w:r>
+                          <w:rPr>
+                            <w:noProof/>
+                          </w:rPr>
+                          <w:t>1</w:t>
+                        </w:r>
+                      </w:fldSimple>
+                      <w:r>
+                        <w:t>.</w:t>
+                      </w:r>
+                      <w:fldSimple w:instr=" SEQ Figure \* ARABIC \s 1 ">
+                        <w:r>
+                          <w:rPr>
+                            <w:noProof/>
+                          </w:rPr>
+                          <w:t>3</w:t>
+                        </w:r>
+                      </w:fldSimple>
+                      <w:r>
+                        <w:t xml:space="preserve"> </w:t>
+                      </w:r>
+                      <w:r>
+                        <w:t>MAKE ROOM USE CASE</w:t>
+                      </w:r>
+                      <w:bookmarkEnd w:id="20"/>
                     </w:p>
                   </w:txbxContent>
                 </v:textbox>
@@ -3188,7 +3917,7 @@
                     </pic:cNvPicPr>
                   </pic:nvPicPr>
                   <pic:blipFill>
-                    <a:blip r:embed="rId17">
+                    <a:blip r:embed="rId21">
                       <a:extLst>
                         <a:ext uri="{28A0092B-C50C-407E-A947-70E740481C1C}">
                           <a14:useLocalDpi xmlns:a14="http://schemas.microsoft.com/office/drawing/2010/main" val="0"/>
@@ -3270,7 +3999,7 @@
           <w:lang w:eastAsia="en-GB"/>
         </w:rPr>
       </w:pPr>
-      <w:bookmarkStart w:id="15" w:name="_Toc63175268"/>
+      <w:bookmarkStart w:id="21" w:name="_Toc63175268"/>
       <w:r>
         <w:rPr>
           <w:rFonts w:eastAsia="Times New Roman"/>
@@ -3279,7 +4008,7 @@
         <w:lastRenderedPageBreak/>
         <w:t>Activity Diagrams:</w:t>
       </w:r>
-      <w:bookmarkEnd w:id="15"/>
+      <w:bookmarkEnd w:id="21"/>
     </w:p>
     <w:p>
       <w:pPr>
@@ -3288,14 +4017,14 @@
           <w:lang w:eastAsia="en-GB"/>
         </w:rPr>
       </w:pPr>
-      <w:bookmarkStart w:id="16" w:name="_Toc63175269"/>
+      <w:bookmarkStart w:id="22" w:name="_Toc63175269"/>
       <w:r>
         <w:rPr>
           <w:lang w:eastAsia="en-GB"/>
         </w:rPr>
         <w:t>Introduction:</w:t>
       </w:r>
-      <w:bookmarkEnd w:id="16"/>
+      <w:bookmarkEnd w:id="22"/>
     </w:p>
     <w:p>
       <w:pPr>
@@ -3482,9 +4211,153 @@
       <w:r>
         <w:rPr>
           <w:noProof/>
-          <w:lang w:eastAsia="en-GB"/>
         </w:rPr>
         <w:lastRenderedPageBreak/>
+        <mc:AlternateContent>
+          <mc:Choice Requires="wps">
+            <w:drawing>
+              <wp:anchor distT="0" distB="0" distL="114300" distR="114300" simplePos="0" relativeHeight="251687936" behindDoc="0" locked="0" layoutInCell="1" allowOverlap="1" wp14:anchorId="2E786F48" wp14:editId="71FC9A06">
+                <wp:simplePos x="0" y="0"/>
+                <wp:positionH relativeFrom="column">
+                  <wp:posOffset>828675</wp:posOffset>
+                </wp:positionH>
+                <wp:positionV relativeFrom="paragraph">
+                  <wp:posOffset>3897630</wp:posOffset>
+                </wp:positionV>
+                <wp:extent cx="6572250" cy="635"/>
+                <wp:effectExtent l="0" t="0" r="0" b="0"/>
+                <wp:wrapTopAndBottom/>
+                <wp:docPr id="20" name="Text Box 20"/>
+                <wp:cNvGraphicFramePr/>
+                <a:graphic xmlns:a="http://schemas.openxmlformats.org/drawingml/2006/main">
+                  <a:graphicData uri="http://schemas.microsoft.com/office/word/2010/wordprocessingShape">
+                    <wps:wsp>
+                      <wps:cNvSpPr txBox="1"/>
+                      <wps:spPr>
+                        <a:xfrm>
+                          <a:off x="0" y="0"/>
+                          <a:ext cx="6572250" cy="635"/>
+                        </a:xfrm>
+                        <a:prstGeom prst="rect">
+                          <a:avLst/>
+                        </a:prstGeom>
+                        <a:solidFill>
+                          <a:prstClr val="white"/>
+                        </a:solidFill>
+                        <a:ln>
+                          <a:noFill/>
+                        </a:ln>
+                      </wps:spPr>
+                      <wps:txbx>
+                        <w:txbxContent>
+                          <w:p>
+                            <w:pPr>
+                              <w:pStyle w:val="Caption"/>
+                              <w:rPr>
+                                <w:noProof/>
+                              </w:rPr>
+                            </w:pPr>
+                            <w:bookmarkStart w:id="23" w:name="_Toc63179244"/>
+                            <w:r>
+                              <w:t xml:space="preserve">Figure </w:t>
+                            </w:r>
+                            <w:fldSimple w:instr=" STYLEREF 1 \s ">
+                              <w:r>
+                                <w:rPr>
+                                  <w:noProof/>
+                                </w:rPr>
+                                <w:t>2</w:t>
+                              </w:r>
+                            </w:fldSimple>
+                            <w:r>
+                              <w:t>.</w:t>
+                            </w:r>
+                            <w:fldSimple w:instr=" SEQ Figure \* ARABIC \s 1 ">
+                              <w:r>
+                                <w:rPr>
+                                  <w:noProof/>
+                                </w:rPr>
+                                <w:t>1</w:t>
+                              </w:r>
+                            </w:fldSimple>
+                            <w:r>
+                              <w:t xml:space="preserve"> </w:t>
+                            </w:r>
+                            <w:r>
+                              <w:t>Login Activity Diagram</w:t>
+                            </w:r>
+                            <w:bookmarkEnd w:id="23"/>
+                          </w:p>
+                        </w:txbxContent>
+                      </wps:txbx>
+                      <wps:bodyPr rot="0" spcFirstLastPara="0" vertOverflow="overflow" horzOverflow="overflow" vert="horz" wrap="square" lIns="0" tIns="0" rIns="0" bIns="0" numCol="1" spcCol="0" rtlCol="0" fromWordArt="0" anchor="t" anchorCtr="0" forceAA="0" compatLnSpc="1">
+                        <a:prstTxWarp prst="textNoShape">
+                          <a:avLst/>
+                        </a:prstTxWarp>
+                        <a:spAutoFit/>
+                      </wps:bodyPr>
+                    </wps:wsp>
+                  </a:graphicData>
+                </a:graphic>
+              </wp:anchor>
+            </w:drawing>
+          </mc:Choice>
+          <mc:Fallback>
+            <w:pict>
+              <v:shape w14:anchorId="2E786F48" id="Text Box 20" o:spid="_x0000_s1032" type="#_x0000_t202" style="position:absolute;margin-left:65.25pt;margin-top:306.9pt;width:517.5pt;height:.05pt;z-index:251687936;visibility:visible;mso-wrap-style:square;mso-wrap-distance-left:9pt;mso-wrap-distance-top:0;mso-wrap-distance-right:9pt;mso-wrap-distance-bottom:0;mso-position-horizontal:absolute;mso-position-horizontal-relative:text;mso-position-vertical:absolute;mso-position-vertical-relative:text;v-text-anchor:top" o:gfxdata="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" stroked="f">
+                <v:textbox style="mso-fit-shape-to-text:t" inset="0,0,0,0">
+                  <w:txbxContent>
+                    <w:p>
+                      <w:pPr>
+                        <w:pStyle w:val="Caption"/>
+                        <w:rPr>
+                          <w:noProof/>
+                        </w:rPr>
+                      </w:pPr>
+                      <w:bookmarkStart w:id="24" w:name="_Toc63179244"/>
+                      <w:r>
+                        <w:t xml:space="preserve">Figure </w:t>
+                      </w:r>
+                      <w:fldSimple w:instr=" STYLEREF 1 \s ">
+                        <w:r>
+                          <w:rPr>
+                            <w:noProof/>
+                          </w:rPr>
+                          <w:t>2</w:t>
+                        </w:r>
+                      </w:fldSimple>
+                      <w:r>
+                        <w:t>.</w:t>
+                      </w:r>
+                      <w:fldSimple w:instr=" SEQ Figure \* ARABIC \s 1 ">
+                        <w:r>
+                          <w:rPr>
+                            <w:noProof/>
+                          </w:rPr>
+                          <w:t>1</w:t>
+                        </w:r>
+                      </w:fldSimple>
+                      <w:r>
+                        <w:t xml:space="preserve"> </w:t>
+                      </w:r>
+                      <w:r>
+                        <w:t>Login Activity Diagram</w:t>
+                      </w:r>
+                      <w:bookmarkEnd w:id="24"/>
+                    </w:p>
+                  </w:txbxContent>
+                </v:textbox>
+                <w10:wrap type="topAndBottom"/>
+              </v:shape>
+            </w:pict>
+          </mc:Fallback>
+        </mc:AlternateContent>
+      </w:r>
+      <w:r>
+        <w:rPr>
+          <w:noProof/>
+          <w:lang w:eastAsia="en-GB"/>
+        </w:rPr>
         <w:drawing>
           <wp:anchor distT="0" distB="0" distL="114300" distR="114300" simplePos="0" relativeHeight="251667456" behindDoc="0" locked="0" layoutInCell="1" allowOverlap="1" wp14:anchorId="538FF5F6" wp14:editId="366D86B3">
             <wp:simplePos x="0" y="0"/>
@@ -3511,7 +4384,7 @@
                     </pic:cNvPicPr>
                   </pic:nvPicPr>
                   <pic:blipFill>
-                    <a:blip r:embed="rId18">
+                    <a:blip r:embed="rId22">
                       <a:extLst>
                         <a:ext uri="{28A0092B-C50C-407E-A947-70E740481C1C}">
                           <a14:useLocalDpi xmlns:a14="http://schemas.microsoft.com/office/drawing/2010/main" val="0"/>
@@ -3596,8 +4469,8 @@
                                 <w:noProof/>
                               </w:rPr>
                             </w:pPr>
-                            <w:bookmarkStart w:id="17" w:name="_Toc63172379"/>
-                            <w:bookmarkStart w:id="18" w:name="_Toc63173777"/>
+                            <w:bookmarkStart w:id="25" w:name="_Toc63172379"/>
+                            <w:bookmarkStart w:id="26" w:name="_Toc63173777"/>
                             <w:r>
                               <w:t xml:space="preserve">Figure </w:t>
                             </w:r>
@@ -3631,8 +4504,8 @@
                             <w:r>
                               <w:t>1: Login Activity Diagram</w:t>
                             </w:r>
-                            <w:bookmarkEnd w:id="17"/>
-                            <w:bookmarkEnd w:id="18"/>
+                            <w:bookmarkEnd w:id="25"/>
+                            <w:bookmarkEnd w:id="26"/>
                           </w:p>
                         </w:txbxContent>
                       </wps:txbx>
@@ -3650,7 +4523,7 @@
           </mc:Choice>
           <mc:Fallback>
             <w:pict>
-              <v:shape w14:anchorId="7CEA3CE6" id="Text Box 8" o:spid="_x0000_s1029" type="#_x0000_t202" style="position:absolute;margin-left:65.25pt;margin-top:306.9pt;width:517.5pt;height:.05pt;z-index:251669504;visibility:visible;mso-wrap-style:square;mso-wrap-distance-left:9pt;mso-wrap-distance-top:0;mso-wrap-distance-right:9pt;mso-wrap-distance-bottom:0;mso-position-horizontal:absolute;mso-position-horizontal-relative:text;mso-position-vertical:absolute;mso-position-vertical-relative:text;v-text-anchor:top" o:gfxdata="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" stroked="f">
+              <v:shape w14:anchorId="7CEA3CE6" id="Text Box 8" o:spid="_x0000_s1033" type="#_x0000_t202" style="position:absolute;margin-left:65.25pt;margin-top:306.9pt;width:517.5pt;height:.05pt;z-index:251669504;visibility:visible;mso-wrap-style:square;mso-wrap-distance-left:9pt;mso-wrap-distance-top:0;mso-wrap-distance-right:9pt;mso-wrap-distance-bottom:0;mso-position-horizontal:absolute;mso-position-horizontal-relative:text;mso-position-vertical:absolute;mso-position-vertical-relative:text;v-text-anchor:top" o:gfxdata="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" stroked="f">
                 <v:textbox style="mso-fit-shape-to-text:t" inset="0,0,0,0">
                   <w:txbxContent>
                     <w:p>
@@ -3660,8 +4533,8 @@
                           <w:noProof/>
                         </w:rPr>
                       </w:pPr>
-                      <w:bookmarkStart w:id="19" w:name="_Toc63172379"/>
-                      <w:bookmarkStart w:id="20" w:name="_Toc63173777"/>
+                      <w:bookmarkStart w:id="27" w:name="_Toc63172379"/>
+                      <w:bookmarkStart w:id="28" w:name="_Toc63173777"/>
                       <w:r>
                         <w:t xml:space="preserve">Figure </w:t>
                       </w:r>
@@ -3695,8 +4568,8 @@
                       <w:r>
                         <w:t>1: Login Activity Diagram</w:t>
                       </w:r>
-                      <w:bookmarkEnd w:id="19"/>
-                      <w:bookmarkEnd w:id="20"/>
+                      <w:bookmarkEnd w:id="27"/>
+                      <w:bookmarkEnd w:id="28"/>
                     </w:p>
                   </w:txbxContent>
                 </v:textbox>
@@ -3792,6 +4665,7 @@
         <w:rPr>
           <w:lang w:eastAsia="en-GB"/>
         </w:rPr>
+        <w:lastRenderedPageBreak/>
         <w:br w:type="page"/>
       </w:r>
     </w:p>
@@ -3877,7 +4751,7 @@
           </mc:Choice>
           <mc:Fallback>
             <w:pict>
-              <v:shape w14:anchorId="7612D8CF" id="Text Box 6" o:spid="_x0000_s1030" type="#_x0000_t202" style="position:absolute;margin-left:0;margin-top:341.85pt;width:582.75pt;height:.05pt;z-index:251666432;visibility:visible;mso-wrap-style:square;mso-wrap-distance-left:9pt;mso-wrap-distance-top:0;mso-wrap-distance-right:9pt;mso-wrap-distance-bottom:0;mso-position-horizontal:center;mso-position-horizontal-relative:margin;mso-position-vertical:absolute;mso-position-vertical-relative:text;v-text-anchor:top" o:gfxdata="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" stroked="f">
+              <v:shape w14:anchorId="7612D8CF" id="Text Box 6" o:spid="_x0000_s1034" type="#_x0000_t202" style="position:absolute;margin-left:0;margin-top:341.85pt;width:582.75pt;height:.05pt;z-index:251666432;visibility:visible;mso-wrap-style:square;mso-wrap-distance-left:9pt;mso-wrap-distance-top:0;mso-wrap-distance-right:9pt;mso-wrap-distance-bottom:0;mso-position-horizontal:center;mso-position-horizontal-relative:margin;mso-position-vertical:absolute;mso-position-vertical-relative:text;v-text-anchor:top" o:gfxdata="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" stroked="f">
                 <v:textbox style="mso-fit-shape-to-text:t" inset="0,0,0,0">
                   <w:txbxContent>
                     <w:p>
@@ -3909,6 +4783,150 @@
       <w:r>
         <w:rPr>
           <w:noProof/>
+        </w:rPr>
+        <mc:AlternateContent>
+          <mc:Choice Requires="wps">
+            <w:drawing>
+              <wp:anchor distT="0" distB="0" distL="114300" distR="114300" simplePos="0" relativeHeight="251689984" behindDoc="0" locked="0" layoutInCell="1" allowOverlap="1" wp14:anchorId="3366D780" wp14:editId="6568423C">
+                <wp:simplePos x="0" y="0"/>
+                <wp:positionH relativeFrom="column">
+                  <wp:posOffset>752475</wp:posOffset>
+                </wp:positionH>
+                <wp:positionV relativeFrom="paragraph">
+                  <wp:posOffset>4340860</wp:posOffset>
+                </wp:positionV>
+                <wp:extent cx="6724650" cy="635"/>
+                <wp:effectExtent l="0" t="0" r="0" b="0"/>
+                <wp:wrapTopAndBottom/>
+                <wp:docPr id="21" name="Text Box 21"/>
+                <wp:cNvGraphicFramePr/>
+                <a:graphic xmlns:a="http://schemas.openxmlformats.org/drawingml/2006/main">
+                  <a:graphicData uri="http://schemas.microsoft.com/office/word/2010/wordprocessingShape">
+                    <wps:wsp>
+                      <wps:cNvSpPr txBox="1"/>
+                      <wps:spPr>
+                        <a:xfrm>
+                          <a:off x="0" y="0"/>
+                          <a:ext cx="6724650" cy="635"/>
+                        </a:xfrm>
+                        <a:prstGeom prst="rect">
+                          <a:avLst/>
+                        </a:prstGeom>
+                        <a:solidFill>
+                          <a:prstClr val="white"/>
+                        </a:solidFill>
+                        <a:ln>
+                          <a:noFill/>
+                        </a:ln>
+                      </wps:spPr>
+                      <wps:txbx>
+                        <w:txbxContent>
+                          <w:p>
+                            <w:pPr>
+                              <w:pStyle w:val="Caption"/>
+                              <w:rPr>
+                                <w:noProof/>
+                              </w:rPr>
+                            </w:pPr>
+                            <w:bookmarkStart w:id="29" w:name="_Toc63179245"/>
+                            <w:r>
+                              <w:t xml:space="preserve">Figure </w:t>
+                            </w:r>
+                            <w:fldSimple w:instr=" STYLEREF 1 \s ">
+                              <w:r>
+                                <w:rPr>
+                                  <w:noProof/>
+                                </w:rPr>
+                                <w:t>2</w:t>
+                              </w:r>
+                            </w:fldSimple>
+                            <w:r>
+                              <w:t>.</w:t>
+                            </w:r>
+                            <w:fldSimple w:instr=" SEQ Figure \* ARABIC \s 1 ">
+                              <w:r>
+                                <w:rPr>
+                                  <w:noProof/>
+                                </w:rPr>
+                                <w:t>2</w:t>
+                              </w:r>
+                            </w:fldSimple>
+                            <w:r>
+                              <w:t xml:space="preserve"> </w:t>
+                            </w:r>
+                            <w:r>
+                              <w:t>SEND MESSAGE ACTIVITY DIAGRAM</w:t>
+                            </w:r>
+                            <w:bookmarkEnd w:id="29"/>
+                          </w:p>
+                        </w:txbxContent>
+                      </wps:txbx>
+                      <wps:bodyPr rot="0" spcFirstLastPara="0" vertOverflow="overflow" horzOverflow="overflow" vert="horz" wrap="square" lIns="0" tIns="0" rIns="0" bIns="0" numCol="1" spcCol="0" rtlCol="0" fromWordArt="0" anchor="t" anchorCtr="0" forceAA="0" compatLnSpc="1">
+                        <a:prstTxWarp prst="textNoShape">
+                          <a:avLst/>
+                        </a:prstTxWarp>
+                        <a:spAutoFit/>
+                      </wps:bodyPr>
+                    </wps:wsp>
+                  </a:graphicData>
+                </a:graphic>
+              </wp:anchor>
+            </w:drawing>
+          </mc:Choice>
+          <mc:Fallback>
+            <w:pict>
+              <v:shape w14:anchorId="3366D780" id="Text Box 21" o:spid="_x0000_s1035" type="#_x0000_t202" style="position:absolute;margin-left:59.25pt;margin-top:341.8pt;width:529.5pt;height:.05pt;z-index:251689984;visibility:visible;mso-wrap-style:square;mso-wrap-distance-left:9pt;mso-wrap-distance-top:0;mso-wrap-distance-right:9pt;mso-wrap-distance-bottom:0;mso-position-horizontal:absolute;mso-position-horizontal-relative:text;mso-position-vertical:absolute;mso-position-vertical-relative:text;v-text-anchor:top" o:gfxdata="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" stroked="f">
+                <v:textbox style="mso-fit-shape-to-text:t" inset="0,0,0,0">
+                  <w:txbxContent>
+                    <w:p>
+                      <w:pPr>
+                        <w:pStyle w:val="Caption"/>
+                        <w:rPr>
+                          <w:noProof/>
+                        </w:rPr>
+                      </w:pPr>
+                      <w:bookmarkStart w:id="30" w:name="_Toc63179245"/>
+                      <w:r>
+                        <w:t xml:space="preserve">Figure </w:t>
+                      </w:r>
+                      <w:fldSimple w:instr=" STYLEREF 1 \s ">
+                        <w:r>
+                          <w:rPr>
+                            <w:noProof/>
+                          </w:rPr>
+                          <w:t>2</w:t>
+                        </w:r>
+                      </w:fldSimple>
+                      <w:r>
+                        <w:t>.</w:t>
+                      </w:r>
+                      <w:fldSimple w:instr=" SEQ Figure \* ARABIC \s 1 ">
+                        <w:r>
+                          <w:rPr>
+                            <w:noProof/>
+                          </w:rPr>
+                          <w:t>2</w:t>
+                        </w:r>
+                      </w:fldSimple>
+                      <w:r>
+                        <w:t xml:space="preserve"> </w:t>
+                      </w:r>
+                      <w:r>
+                        <w:t>SEND MESSAGE ACTIVITY DIAGRAM</w:t>
+                      </w:r>
+                      <w:bookmarkEnd w:id="30"/>
+                    </w:p>
+                  </w:txbxContent>
+                </v:textbox>
+                <w10:wrap type="topAndBottom"/>
+              </v:shape>
+            </w:pict>
+          </mc:Fallback>
+        </mc:AlternateContent>
+      </w:r>
+      <w:r>
+        <w:rPr>
+          <w:noProof/>
           <w:lang w:eastAsia="en-GB"/>
         </w:rPr>
         <w:drawing>
@@ -3937,7 +4955,7 @@
                     </pic:cNvPicPr>
                   </pic:nvPicPr>
                   <pic:blipFill>
-                    <a:blip r:embed="rId19">
+                    <a:blip r:embed="rId23">
                       <a:extLst>
                         <a:ext uri="{28A0092B-C50C-407E-A947-70E740481C1C}">
                           <a14:useLocalDpi xmlns:a14="http://schemas.microsoft.com/office/drawing/2010/main" val="0"/>
@@ -4010,6 +5028,7 @@
         <w:rPr>
           <w:lang w:eastAsia="en-GB"/>
         </w:rPr>
+        <w:lastRenderedPageBreak/>
         <w:t xml:space="preserve">flows to create a queue of messages to be sent. Control flow forks at this point to run three activities concurrently, update the chat, update the chat log </w:t>
       </w:r>
       <w:r>
@@ -4035,7 +5054,6 @@
         <w:rPr>
           <w:noProof/>
         </w:rPr>
-        <w:lastRenderedPageBreak/>
         <mc:AlternateContent>
           <mc:Choice Requires="wps">
             <w:drawing>
@@ -4101,7 +5119,7 @@
           </mc:Choice>
           <mc:Fallback>
             <w:pict>
-              <v:shape w14:anchorId="212A67AF" id="Text Box 10" o:spid="_x0000_s1031" type="#_x0000_t202" style="position:absolute;margin-left:41.25pt;margin-top:339pt;width:562.25pt;height:.05pt;z-index:251675648;visibility:visible;mso-wrap-style:square;mso-wrap-distance-left:9pt;mso-wrap-distance-top:0;mso-wrap-distance-right:9pt;mso-wrap-distance-bottom:0;mso-position-horizontal:absolute;mso-position-horizontal-relative:text;mso-position-vertical:absolute;mso-position-vertical-relative:text;v-text-anchor:top" o:gfxdata="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" stroked="f">
+              <v:shape w14:anchorId="212A67AF" id="Text Box 10" o:spid="_x0000_s1036" type="#_x0000_t202" style="position:absolute;margin-left:41.25pt;margin-top:339pt;width:562.25pt;height:.05pt;z-index:251675648;visibility:visible;mso-wrap-style:square;mso-wrap-distance-left:9pt;mso-wrap-distance-top:0;mso-wrap-distance-right:9pt;mso-wrap-distance-bottom:0;mso-position-horizontal:absolute;mso-position-horizontal-relative:text;mso-position-vertical:absolute;mso-position-vertical-relative:text;v-text-anchor:top" o:gfxdata="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" stroked="f">
                 <v:textbox style="mso-fit-shape-to-text:t" inset="0,0,0,0">
                   <w:txbxContent>
                     <w:p>
@@ -4115,6 +5133,150 @@
                       <w:r>
                         <w:t>Figure 2.3 Make Room Activity Diagram</w:t>
                       </w:r>
+                    </w:p>
+                  </w:txbxContent>
+                </v:textbox>
+                <w10:wrap type="topAndBottom"/>
+              </v:shape>
+            </w:pict>
+          </mc:Fallback>
+        </mc:AlternateContent>
+      </w:r>
+      <w:r>
+        <w:rPr>
+          <w:noProof/>
+        </w:rPr>
+        <mc:AlternateContent>
+          <mc:Choice Requires="wps">
+            <w:drawing>
+              <wp:anchor distT="0" distB="0" distL="114300" distR="114300" simplePos="0" relativeHeight="251692032" behindDoc="0" locked="0" layoutInCell="1" allowOverlap="1" wp14:anchorId="120D2BC2" wp14:editId="6F192A4D">
+                <wp:simplePos x="0" y="0"/>
+                <wp:positionH relativeFrom="column">
+                  <wp:posOffset>523875</wp:posOffset>
+                </wp:positionH>
+                <wp:positionV relativeFrom="paragraph">
+                  <wp:posOffset>4305300</wp:posOffset>
+                </wp:positionV>
+                <wp:extent cx="7140575" cy="635"/>
+                <wp:effectExtent l="0" t="0" r="0" b="0"/>
+                <wp:wrapTopAndBottom/>
+                <wp:docPr id="22" name="Text Box 22"/>
+                <wp:cNvGraphicFramePr/>
+                <a:graphic xmlns:a="http://schemas.openxmlformats.org/drawingml/2006/main">
+                  <a:graphicData uri="http://schemas.microsoft.com/office/word/2010/wordprocessingShape">
+                    <wps:wsp>
+                      <wps:cNvSpPr txBox="1"/>
+                      <wps:spPr>
+                        <a:xfrm>
+                          <a:off x="0" y="0"/>
+                          <a:ext cx="7140575" cy="635"/>
+                        </a:xfrm>
+                        <a:prstGeom prst="rect">
+                          <a:avLst/>
+                        </a:prstGeom>
+                        <a:solidFill>
+                          <a:prstClr val="white"/>
+                        </a:solidFill>
+                        <a:ln>
+                          <a:noFill/>
+                        </a:ln>
+                      </wps:spPr>
+                      <wps:txbx>
+                        <w:txbxContent>
+                          <w:p>
+                            <w:pPr>
+                              <w:pStyle w:val="Caption"/>
+                              <w:rPr>
+                                <w:noProof/>
+                              </w:rPr>
+                            </w:pPr>
+                            <w:bookmarkStart w:id="31" w:name="_Toc63179246"/>
+                            <w:r>
+                              <w:t xml:space="preserve">Figure </w:t>
+                            </w:r>
+                            <w:fldSimple w:instr=" STYLEREF 1 \s ">
+                              <w:r>
+                                <w:rPr>
+                                  <w:noProof/>
+                                </w:rPr>
+                                <w:t>2</w:t>
+                              </w:r>
+                            </w:fldSimple>
+                            <w:r>
+                              <w:t>.</w:t>
+                            </w:r>
+                            <w:fldSimple w:instr=" SEQ Figure \* ARABIC \s 1 ">
+                              <w:r>
+                                <w:rPr>
+                                  <w:noProof/>
+                                </w:rPr>
+                                <w:t>3</w:t>
+                              </w:r>
+                            </w:fldSimple>
+                            <w:r>
+                              <w:t xml:space="preserve"> </w:t>
+                            </w:r>
+                            <w:r>
+                              <w:t>MAKE ROOM ACTIVITY DIAGRAM</w:t>
+                            </w:r>
+                            <w:bookmarkEnd w:id="31"/>
+                          </w:p>
+                        </w:txbxContent>
+                      </wps:txbx>
+                      <wps:bodyPr rot="0" spcFirstLastPara="0" vertOverflow="overflow" horzOverflow="overflow" vert="horz" wrap="square" lIns="0" tIns="0" rIns="0" bIns="0" numCol="1" spcCol="0" rtlCol="0" fromWordArt="0" anchor="t" anchorCtr="0" forceAA="0" compatLnSpc="1">
+                        <a:prstTxWarp prst="textNoShape">
+                          <a:avLst/>
+                        </a:prstTxWarp>
+                        <a:spAutoFit/>
+                      </wps:bodyPr>
+                    </wps:wsp>
+                  </a:graphicData>
+                </a:graphic>
+              </wp:anchor>
+            </w:drawing>
+          </mc:Choice>
+          <mc:Fallback>
+            <w:pict>
+              <v:shape w14:anchorId="120D2BC2" id="Text Box 22" o:spid="_x0000_s1037" type="#_x0000_t202" style="position:absolute;margin-left:41.25pt;margin-top:339pt;width:562.25pt;height:.05pt;z-index:251692032;visibility:visible;mso-wrap-style:square;mso-wrap-distance-left:9pt;mso-wrap-distance-top:0;mso-wrap-distance-right:9pt;mso-wrap-distance-bottom:0;mso-position-horizontal:absolute;mso-position-horizontal-relative:text;mso-position-vertical:absolute;mso-position-vertical-relative:text;v-text-anchor:top" o:gfxdata="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" stroked="f">
+                <v:textbox style="mso-fit-shape-to-text:t" inset="0,0,0,0">
+                  <w:txbxContent>
+                    <w:p>
+                      <w:pPr>
+                        <w:pStyle w:val="Caption"/>
+                        <w:rPr>
+                          <w:noProof/>
+                        </w:rPr>
+                      </w:pPr>
+                      <w:bookmarkStart w:id="32" w:name="_Toc63179246"/>
+                      <w:r>
+                        <w:t xml:space="preserve">Figure </w:t>
+                      </w:r>
+                      <w:fldSimple w:instr=" STYLEREF 1 \s ">
+                        <w:r>
+                          <w:rPr>
+                            <w:noProof/>
+                          </w:rPr>
+                          <w:t>2</w:t>
+                        </w:r>
+                      </w:fldSimple>
+                      <w:r>
+                        <w:t>.</w:t>
+                      </w:r>
+                      <w:fldSimple w:instr=" SEQ Figure \* ARABIC \s 1 ">
+                        <w:r>
+                          <w:rPr>
+                            <w:noProof/>
+                          </w:rPr>
+                          <w:t>3</w:t>
+                        </w:r>
+                      </w:fldSimple>
+                      <w:r>
+                        <w:t xml:space="preserve"> </w:t>
+                      </w:r>
+                      <w:r>
+                        <w:t>MAKE ROOM ACTIVITY DIAGRAM</w:t>
+                      </w:r>
+                      <w:bookmarkEnd w:id="32"/>
                     </w:p>
                   </w:txbxContent>
                 </v:textbox>
@@ -4152,7 +5314,7 @@
                     <pic:cNvPicPr/>
                   </pic:nvPicPr>
                   <pic:blipFill>
-                    <a:blip r:embed="rId20">
+                    <a:blip r:embed="rId24">
                       <a:extLst>
                         <a:ext uri="{28A0092B-C50C-407E-A947-70E740481C1C}">
                           <a14:useLocalDpi xmlns:a14="http://schemas.microsoft.com/office/drawing/2010/main" val="0"/>
@@ -4194,7 +5356,14 @@
         <w:rPr>
           <w:lang w:eastAsia="en-GB"/>
         </w:rPr>
-        <w:t xml:space="preserve">nother decision node asks whether to make that user a moderator. If yes, user is made a moderator. Control flow loops back to add user decision node. If no to moderator option, user control flow loops back to add decision node. If no more users to add, control flow moves to another decision node asking to add a channel. If yes, the channel is added. Control flow then loops back to the add channel decision node. If no, database is updated. Control flow moves to activity final node. </w:t>
+        <w:t xml:space="preserve">nother decision node asks whether to make that user a moderator. If yes, user is made a moderator. Control flow loops back to add user decision node. If no to moderator option, user control flow loops back to add decision node. If </w:t>
+      </w:r>
+      <w:r>
+        <w:rPr>
+          <w:lang w:eastAsia="en-GB"/>
+        </w:rPr>
+        <w:lastRenderedPageBreak/>
+        <w:t xml:space="preserve">no more users to add, control flow moves to another decision node asking to add a channel. If yes, the channel is added. Control flow then loops back to the add channel decision node. If no, database is updated. Control flow moves to activity final node. </w:t>
       </w:r>
     </w:p>
     <w:p>
@@ -4211,7 +5380,7 @@
           <w:lang w:eastAsia="en-GB"/>
         </w:rPr>
       </w:pPr>
-      <w:bookmarkStart w:id="21" w:name="_Toc63175270"/>
+      <w:bookmarkStart w:id="33" w:name="_Toc63175270"/>
       <w:r>
         <w:rPr>
           <w:lang w:eastAsia="en-GB"/>
@@ -4219,7 +5388,7 @@
         <w:lastRenderedPageBreak/>
         <w:t>Class Diagram</w:t>
       </w:r>
-      <w:bookmarkEnd w:id="21"/>
+      <w:bookmarkEnd w:id="33"/>
     </w:p>
     <w:p>
       <w:pPr>
@@ -4246,7 +5415,7 @@
                     <pic:cNvPicPr/>
                   </pic:nvPicPr>
                   <pic:blipFill>
-                    <a:blip r:embed="rId21">
+                    <a:blip r:embed="rId25">
                       <a:extLst>
                         <a:ext uri="{28A0092B-C50C-407E-A947-70E740481C1C}">
                           <a14:useLocalDpi xmlns:a14="http://schemas.microsoft.com/office/drawing/2010/main" val="0"/>
@@ -4278,6 +5447,8 @@
         <w:pStyle w:val="Caption"/>
         <w:jc w:val="center"/>
       </w:pPr>
+      <w:bookmarkStart w:id="34" w:name="_Toc63179141"/>
+      <w:bookmarkStart w:id="35" w:name="_Toc63179247"/>
       <w:r>
         <w:t xml:space="preserve">Figure </w:t>
       </w:r>
@@ -4299,7 +5470,12 @@
           </w:rPr>
           <w:t>1</w:t>
         </w:r>
+        <w:bookmarkEnd w:id="35"/>
       </w:fldSimple>
+      <w:bookmarkEnd w:id="34"/>
+      <w:r>
+        <w:t xml:space="preserve"> Class Diagram</w:t>
+      </w:r>
     </w:p>
     <w:p>
       <w:pPr>
@@ -4500,11 +5676,11 @@
       <w:pPr>
         <w:pStyle w:val="Subtitle"/>
       </w:pPr>
-      <w:bookmarkStart w:id="22" w:name="_Toc63175271"/>
+      <w:bookmarkStart w:id="36" w:name="_Toc63175271"/>
       <w:r>
         <w:t>Relationships</w:t>
       </w:r>
-      <w:bookmarkEnd w:id="22"/>
+      <w:bookmarkEnd w:id="36"/>
     </w:p>
     <w:p>
       <w:pPr>
@@ -4782,14 +5958,14 @@
           <w:lang w:eastAsia="en-GB"/>
         </w:rPr>
       </w:pPr>
-      <w:bookmarkStart w:id="23" w:name="_Toc63175272"/>
+      <w:bookmarkStart w:id="37" w:name="_Toc63175272"/>
       <w:r>
         <w:rPr>
           <w:lang w:eastAsia="en-GB"/>
         </w:rPr>
         <w:t>Sequence Diagrams</w:t>
       </w:r>
-      <w:bookmarkEnd w:id="23"/>
+      <w:bookmarkEnd w:id="37"/>
     </w:p>
     <w:p>
       <w:pPr>
@@ -4811,14 +5987,14 @@
           <w:lang w:eastAsia="en-GB"/>
         </w:rPr>
       </w:pPr>
-      <w:bookmarkStart w:id="24" w:name="_Toc63175273"/>
+      <w:bookmarkStart w:id="38" w:name="_Toc63175273"/>
       <w:r>
         <w:rPr>
           <w:lang w:eastAsia="en-GB"/>
         </w:rPr>
         <w:t>Component Diagrams</w:t>
       </w:r>
-      <w:bookmarkEnd w:id="24"/>
+      <w:bookmarkEnd w:id="38"/>
       <w:r>
         <w:rPr>
           <w:lang w:eastAsia="en-GB"/>
@@ -4846,14 +6022,14 @@
           <w:lang w:eastAsia="en-GB"/>
         </w:rPr>
       </w:pPr>
-      <w:bookmarkStart w:id="25" w:name="_Toc63175274"/>
+      <w:bookmarkStart w:id="39" w:name="_Toc63175274"/>
       <w:r>
         <w:rPr>
           <w:lang w:eastAsia="en-GB"/>
         </w:rPr>
         <w:t>FSM Diagrams</w:t>
       </w:r>
-      <w:bookmarkEnd w:id="25"/>
+      <w:bookmarkEnd w:id="39"/>
     </w:p>
     <w:p>
       <w:pPr>
@@ -4875,14 +6051,14 @@
           <w:lang w:eastAsia="en-GB"/>
         </w:rPr>
       </w:pPr>
-      <w:bookmarkStart w:id="26" w:name="_Toc63175275"/>
+      <w:bookmarkStart w:id="40" w:name="_Toc63175275"/>
       <w:r>
         <w:rPr>
           <w:lang w:eastAsia="en-GB"/>
         </w:rPr>
         <w:t>Communication Diagrams</w:t>
       </w:r>
-      <w:bookmarkEnd w:id="26"/>
+      <w:bookmarkEnd w:id="40"/>
     </w:p>
     <w:p>
       <w:pPr>
@@ -4904,14 +6080,14 @@
           <w:lang w:eastAsia="en-GB"/>
         </w:rPr>
       </w:pPr>
-      <w:bookmarkStart w:id="27" w:name="_Toc63175276"/>
+      <w:bookmarkStart w:id="41" w:name="_Toc63175276"/>
       <w:r>
         <w:rPr>
           <w:lang w:eastAsia="en-GB"/>
         </w:rPr>
         <w:t>Deployment Diagrams</w:t>
       </w:r>
-      <w:bookmarkEnd w:id="27"/>
+      <w:bookmarkEnd w:id="41"/>
     </w:p>
     <w:p>
       <w:pPr>
@@ -4933,7 +6109,7 @@
           <w:lang w:eastAsia="en-GB"/>
         </w:rPr>
       </w:pPr>
-      <w:bookmarkStart w:id="28" w:name="_Toc63175277"/>
+      <w:bookmarkStart w:id="42" w:name="_Toc63175277"/>
       <w:r>
         <w:rPr>
           <w:lang w:eastAsia="en-GB"/>
@@ -4941,7 +6117,7 @@
         <w:lastRenderedPageBreak/>
         <w:t xml:space="preserve">GUI </w:t>
       </w:r>
-      <w:bookmarkEnd w:id="28"/>
+      <w:bookmarkEnd w:id="42"/>
       <w:r>
         <w:rPr>
           <w:lang w:eastAsia="en-GB"/>
@@ -4956,7 +6132,7 @@
           <w:lang w:eastAsia="en-GB"/>
         </w:rPr>
       </w:pPr>
-      <w:bookmarkStart w:id="29" w:name="_Toc63175278"/>
+      <w:bookmarkStart w:id="43" w:name="_Toc63175278"/>
       <w:r>
         <w:rPr>
           <w:lang w:eastAsia="en-GB"/>
@@ -5057,6 +6233,8 @@
                                 <w:noProof/>
                               </w:rPr>
                             </w:pPr>
+                            <w:bookmarkStart w:id="44" w:name="_Toc63179142"/>
+                            <w:bookmarkStart w:id="45" w:name="_Toc63179248"/>
                             <w:r>
                               <w:t xml:space="preserve">Figure </w:t>
                             </w:r>
@@ -5082,6 +6260,8 @@
                             <w:r>
                               <w:t xml:space="preserve"> GUI Mock-up</w:t>
                             </w:r>
+                            <w:bookmarkEnd w:id="44"/>
+                            <w:bookmarkEnd w:id="45"/>
                           </w:p>
                         </w:txbxContent>
                       </wps:txbx>
@@ -5099,7 +6279,7 @@
           </mc:Choice>
           <mc:Fallback>
             <w:pict>
-              <v:shape w14:anchorId="24D3B6C6" id="Text Box 11" o:spid="_x0000_s1032" type="#_x0000_t202" style="position:absolute;margin-left:0;margin-top:358.15pt;width:609.75pt;height:.05pt;z-index:251679744;visibility:visible;mso-wrap-style:square;mso-wrap-distance-left:9pt;mso-wrap-distance-top:0;mso-wrap-distance-right:9pt;mso-wrap-distance-bottom:0;mso-position-horizontal:absolute;mso-position-horizontal-relative:text;mso-position-vertical:absolute;mso-position-vertical-relative:text;v-text-anchor:top" o:gfxdata="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" stroked="f">
+              <v:shape w14:anchorId="24D3B6C6" id="Text Box 11" o:spid="_x0000_s1038" type="#_x0000_t202" style="position:absolute;margin-left:0;margin-top:358.15pt;width:609.75pt;height:.05pt;z-index:251679744;visibility:visible;mso-wrap-style:square;mso-wrap-distance-left:9pt;mso-wrap-distance-top:0;mso-wrap-distance-right:9pt;mso-wrap-distance-bottom:0;mso-position-horizontal:absolute;mso-position-horizontal-relative:text;mso-position-vertical:absolute;mso-position-vertical-relative:text;v-text-anchor:top" o:gfxdata="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" stroked="f">
                 <v:textbox style="mso-fit-shape-to-text:t" inset="0,0,0,0">
                   <w:txbxContent>
                     <w:p>
@@ -5109,6 +6289,8 @@
                           <w:noProof/>
                         </w:rPr>
                       </w:pPr>
+                      <w:bookmarkStart w:id="46" w:name="_Toc63179142"/>
+                      <w:bookmarkStart w:id="47" w:name="_Toc63179248"/>
                       <w:r>
                         <w:t xml:space="preserve">Figure </w:t>
                       </w:r>
@@ -5134,6 +6316,8 @@
                       <w:r>
                         <w:t xml:space="preserve"> GUI Mock-up</w:t>
                       </w:r>
+                      <w:bookmarkEnd w:id="46"/>
+                      <w:bookmarkEnd w:id="47"/>
                     </w:p>
                   </w:txbxContent>
                 </v:textbox>
@@ -5171,7 +6355,7 @@
                     <pic:cNvPicPr/>
                   </pic:nvPicPr>
                   <pic:blipFill>
-                    <a:blip r:embed="rId22" cstate="print">
+                    <a:blip r:embed="rId26" cstate="print">
                       <a:extLst>
                         <a:ext uri="{28A0092B-C50C-407E-A947-70E740481C1C}">
                           <a14:useLocalDpi xmlns:a14="http://schemas.microsoft.com/office/drawing/2010/main" val="0"/>
@@ -5234,7 +6418,7 @@
         </w:rPr>
         <w:t>Libraries</w:t>
       </w:r>
-      <w:bookmarkEnd w:id="29"/>
+      <w:bookmarkEnd w:id="43"/>
     </w:p>
     <w:p>
       <w:pPr>
@@ -5302,7 +6486,7 @@
           <w:lang w:eastAsia="en-GB"/>
         </w:rPr>
       </w:pPr>
-      <w:hyperlink r:id="rId23" w:history="1">
+      <w:hyperlink r:id="rId27" w:history="1">
         <w:r>
           <w:rPr>
             <w:rStyle w:val="Hyperlink"/>
@@ -5670,14 +6854,14 @@
           <w:lang w:eastAsia="en-GB"/>
         </w:rPr>
       </w:pPr>
-      <w:bookmarkStart w:id="30" w:name="_Toc63175279"/>
+      <w:bookmarkStart w:id="48" w:name="_Toc63175279"/>
       <w:r>
         <w:rPr>
           <w:lang w:eastAsia="en-GB"/>
         </w:rPr>
         <w:t>Conclusion</w:t>
       </w:r>
-      <w:bookmarkEnd w:id="30"/>
+      <w:bookmarkEnd w:id="48"/>
     </w:p>
     <w:p>
       <w:pPr>
@@ -8054,6 +9238,7 @@
   <w:rsids>
     <w:rsidRoot w:val="00AA357D"/>
     <w:rsid w:val="00106F52"/>
+    <w:rsid w:val="00356383"/>
     <w:rsid w:val="00AA357D"/>
     <w:rsid w:val="00B65C95"/>
     <w:rsid w:val="00B82D3B"/>
@@ -9082,16 +10267,8 @@
 <file path=customXml/itemProps4.xml><?xml version="1.0" encoding="utf-8"?>
 <ds:datastoreItem xmlns:ds="http://schemas.openxmlformats.org/officeDocument/2006/customXml" ds:itemID="{8B827E64-6D03-471B-9BCF-A31C48594FEA}">
   <ds:schemaRefs>
+    <ds:schemaRef ds:uri="http://schemas.microsoft.com/office/2006/metadata/properties"/>
     <ds:schemaRef ds:uri="http://schemas.microsoft.com/office/infopath/2007/PartnerControls"/>
-    <ds:schemaRef ds:uri="137d84ba-44f5-41c5-8e50-efb50c785463"/>
-    <ds:schemaRef ds:uri="http://purl.org/dc/elements/1.1/"/>
-    <ds:schemaRef ds:uri="http://schemas.microsoft.com/office/2006/metadata/properties"/>
-    <ds:schemaRef ds:uri="b778470f-a527-4b20-be53-4cfac91bb019"/>
-    <ds:schemaRef ds:uri="http://purl.org/dc/terms/"/>
-    <ds:schemaRef ds:uri="http://schemas.openxmlformats.org/package/2006/metadata/core-properties"/>
-    <ds:schemaRef ds:uri="http://schemas.microsoft.com/office/2006/documentManagement/types"/>
-    <ds:schemaRef ds:uri="http://www.w3.org/XML/1998/namespace"/>
-    <ds:schemaRef ds:uri="http://purl.org/dc/dcmitype/"/>
   </ds:schemaRefs>
 </ds:datastoreItem>
 </file>
</xml_diff>

<commit_message>
Added Component Diagram to Documentation
</commit_message>
<xml_diff>
--- a/Documentation/Software Design - Project Design.docx
+++ b/Documentation/Software Design - Project Design.docx
@@ -214,7 +214,6 @@
                     <w:lang w:val="en-US"/>
                   </w:rPr>
                 </w:pPr>
-                <w:proofErr w:type="spellStart"/>
                 <w:r>
                   <w:rPr>
                     <w:color w:val="4472C4" w:themeColor="accent1"/>
@@ -222,17 +221,7 @@
                     <w:szCs w:val="28"/>
                     <w:lang w:val="en-US"/>
                   </w:rPr>
-                  <w:t>Jarad</w:t>
-                </w:r>
-                <w:proofErr w:type="spellEnd"/>
-                <w:r>
-                  <w:rPr>
-                    <w:color w:val="4472C4" w:themeColor="accent1"/>
-                    <w:sz w:val="28"/>
-                    <w:szCs w:val="28"/>
-                    <w:lang w:val="en-US"/>
-                  </w:rPr>
-                  <w:t xml:space="preserve"> Johnson-Bailey (N0853071)</w:t>
+                  <w:t>Jarad Johnson-Bailey (N0853071)</w:t>
                 </w:r>
               </w:p>
               <w:p>
@@ -2817,14 +2806,27 @@
                             <w:r>
                               <w:t xml:space="preserve">Figure </w:t>
                             </w:r>
-                            <w:fldSimple w:instr=" STYLEREF 1 \s ">
-                              <w:r>
-                                <w:rPr>
-                                  <w:noProof/>
-                                </w:rPr>
-                                <w:t>1</w:t>
-                              </w:r>
-                            </w:fldSimple>
+                            <w:r>
+                              <w:fldChar w:fldCharType="begin"/>
+                            </w:r>
+                            <w:r>
+                              <w:instrText xml:space="preserve"> STYLEREF 1 \s </w:instrText>
+                            </w:r>
+                            <w:r>
+                              <w:fldChar w:fldCharType="separate"/>
+                            </w:r>
+                            <w:r>
+                              <w:rPr>
+                                <w:noProof/>
+                              </w:rPr>
+                              <w:t>1</w:t>
+                            </w:r>
+                            <w:r>
+                              <w:rPr>
+                                <w:noProof/>
+                              </w:rPr>
+                              <w:fldChar w:fldCharType="end"/>
+                            </w:r>
                             <w:r>
                               <w:t>.</w:t>
                             </w:r>
@@ -2964,51 +2966,25 @@
                             <w:r>
                               <w:t xml:space="preserve">Figure </w:t>
                             </w:r>
-                            <w:r>
-                              <w:fldChar w:fldCharType="begin"/>
-                            </w:r>
-                            <w:r>
-                              <w:instrText xml:space="preserve"> STYLEREF 1 \s </w:instrText>
-                            </w:r>
-                            <w:r>
-                              <w:fldChar w:fldCharType="separate"/>
-                            </w:r>
-                            <w:r>
-                              <w:rPr>
-                                <w:noProof/>
-                              </w:rPr>
-                              <w:t>1</w:t>
-                            </w:r>
-                            <w:r>
-                              <w:rPr>
-                                <w:noProof/>
-                              </w:rPr>
-                              <w:fldChar w:fldCharType="end"/>
-                            </w:r>
+                            <w:fldSimple w:instr=" STYLEREF 1 \s ">
+                              <w:r>
+                                <w:rPr>
+                                  <w:noProof/>
+                                </w:rPr>
+                                <w:t>1</w:t>
+                              </w:r>
+                            </w:fldSimple>
                             <w:r>
                               <w:t>.</w:t>
                             </w:r>
-                            <w:r>
-                              <w:fldChar w:fldCharType="begin"/>
-                            </w:r>
-                            <w:r>
-                              <w:instrText xml:space="preserve"> SEQ Figure \* ARABIC \s 1 </w:instrText>
-                            </w:r>
-                            <w:r>
-                              <w:fldChar w:fldCharType="separate"/>
-                            </w:r>
-                            <w:r>
-                              <w:rPr>
-                                <w:noProof/>
-                              </w:rPr>
-                              <w:t>1</w:t>
-                            </w:r>
-                            <w:r>
-                              <w:rPr>
-                                <w:noProof/>
-                              </w:rPr>
-                              <w:fldChar w:fldCharType="end"/>
-                            </w:r>
+                            <w:fldSimple w:instr=" SEQ Figure \* ARABIC \s 1 ">
+                              <w:r>
+                                <w:rPr>
+                                  <w:noProof/>
+                                </w:rPr>
+                                <w:t>1</w:t>
+                              </w:r>
+                            </w:fldSimple>
                             <w:r>
                               <w:t xml:space="preserve"> </w:t>
                             </w:r>
@@ -3356,51 +3332,25 @@
                             <w:r>
                               <w:t xml:space="preserve">Figure </w:t>
                             </w:r>
-                            <w:r>
-                              <w:fldChar w:fldCharType="begin"/>
-                            </w:r>
-                            <w:r>
-                              <w:instrText xml:space="preserve"> STYLEREF 1 \s </w:instrText>
-                            </w:r>
-                            <w:r>
-                              <w:fldChar w:fldCharType="separate"/>
-                            </w:r>
-                            <w:r>
-                              <w:rPr>
-                                <w:noProof/>
-                              </w:rPr>
-                              <w:t>1</w:t>
-                            </w:r>
-                            <w:r>
-                              <w:rPr>
-                                <w:noProof/>
-                              </w:rPr>
-                              <w:fldChar w:fldCharType="end"/>
-                            </w:r>
+                            <w:fldSimple w:instr=" STYLEREF 1 \s ">
+                              <w:r>
+                                <w:rPr>
+                                  <w:noProof/>
+                                </w:rPr>
+                                <w:t>1</w:t>
+                              </w:r>
+                            </w:fldSimple>
                             <w:r>
                               <w:t>.</w:t>
                             </w:r>
-                            <w:r>
-                              <w:fldChar w:fldCharType="begin"/>
-                            </w:r>
-                            <w:r>
-                              <w:instrText xml:space="preserve"> SEQ Figure \* ARABIC \s 1 </w:instrText>
-                            </w:r>
-                            <w:r>
-                              <w:fldChar w:fldCharType="separate"/>
-                            </w:r>
-                            <w:r>
-                              <w:rPr>
-                                <w:noProof/>
-                              </w:rPr>
-                              <w:t>2</w:t>
-                            </w:r>
-                            <w:r>
-                              <w:rPr>
-                                <w:noProof/>
-                              </w:rPr>
-                              <w:fldChar w:fldCharType="end"/>
-                            </w:r>
+                            <w:fldSimple w:instr=" SEQ Figure \* ARABIC \s 1 ">
+                              <w:r>
+                                <w:rPr>
+                                  <w:noProof/>
+                                </w:rPr>
+                                <w:t>2</w:t>
+                              </w:r>
+                            </w:fldSimple>
                             <w:r>
                               <w:t xml:space="preserve"> </w:t>
                             </w:r>
@@ -3667,14 +3617,27 @@
                             <w:r>
                               <w:t xml:space="preserve">Figure </w:t>
                             </w:r>
-                            <w:fldSimple w:instr=" STYLEREF 1 \s ">
-                              <w:r>
-                                <w:rPr>
-                                  <w:noProof/>
-                                </w:rPr>
-                                <w:t>1</w:t>
-                              </w:r>
-                            </w:fldSimple>
+                            <w:r>
+                              <w:fldChar w:fldCharType="begin"/>
+                            </w:r>
+                            <w:r>
+                              <w:instrText xml:space="preserve"> STYLEREF 1 \s </w:instrText>
+                            </w:r>
+                            <w:r>
+                              <w:fldChar w:fldCharType="separate"/>
+                            </w:r>
+                            <w:r>
+                              <w:rPr>
+                                <w:noProof/>
+                              </w:rPr>
+                              <w:t>1</w:t>
+                            </w:r>
+                            <w:r>
+                              <w:rPr>
+                                <w:noProof/>
+                              </w:rPr>
+                              <w:fldChar w:fldCharType="end"/>
+                            </w:r>
                             <w:r>
                               <w:t>.3: Make Room Use Case</w:t>
                             </w:r>
@@ -3800,51 +3763,25 @@
                             <w:r>
                               <w:t xml:space="preserve">Figure </w:t>
                             </w:r>
-                            <w:r>
-                              <w:fldChar w:fldCharType="begin"/>
-                            </w:r>
-                            <w:r>
-                              <w:instrText xml:space="preserve"> STYLEREF 1 \s </w:instrText>
-                            </w:r>
-                            <w:r>
-                              <w:fldChar w:fldCharType="separate"/>
-                            </w:r>
-                            <w:r>
-                              <w:rPr>
-                                <w:noProof/>
-                              </w:rPr>
-                              <w:t>1</w:t>
-                            </w:r>
-                            <w:r>
-                              <w:rPr>
-                                <w:noProof/>
-                              </w:rPr>
-                              <w:fldChar w:fldCharType="end"/>
-                            </w:r>
+                            <w:fldSimple w:instr=" STYLEREF 1 \s ">
+                              <w:r>
+                                <w:rPr>
+                                  <w:noProof/>
+                                </w:rPr>
+                                <w:t>1</w:t>
+                              </w:r>
+                            </w:fldSimple>
                             <w:r>
                               <w:t>.</w:t>
                             </w:r>
-                            <w:r>
-                              <w:fldChar w:fldCharType="begin"/>
-                            </w:r>
-                            <w:r>
-                              <w:instrText xml:space="preserve"> SEQ Figure \* ARABIC \s 1 </w:instrText>
-                            </w:r>
-                            <w:r>
-                              <w:fldChar w:fldCharType="separate"/>
-                            </w:r>
-                            <w:r>
-                              <w:rPr>
-                                <w:noProof/>
-                              </w:rPr>
-                              <w:t>3</w:t>
-                            </w:r>
-                            <w:r>
-                              <w:rPr>
-                                <w:noProof/>
-                              </w:rPr>
-                              <w:fldChar w:fldCharType="end"/>
-                            </w:r>
+                            <w:fldSimple w:instr=" SEQ Figure \* ARABIC \s 1 ">
+                              <w:r>
+                                <w:rPr>
+                                  <w:noProof/>
+                                </w:rPr>
+                                <w:t>3</w:t>
+                              </w:r>
+                            </w:fldSimple>
                             <w:r>
                               <w:t xml:space="preserve"> </w:t>
                             </w:r>
@@ -4293,51 +4230,25 @@
                             <w:r>
                               <w:t xml:space="preserve">Figure </w:t>
                             </w:r>
-                            <w:r>
-                              <w:fldChar w:fldCharType="begin"/>
-                            </w:r>
-                            <w:r>
-                              <w:instrText xml:space="preserve"> STYLEREF 1 \s </w:instrText>
-                            </w:r>
-                            <w:r>
-                              <w:fldChar w:fldCharType="separate"/>
-                            </w:r>
-                            <w:r>
-                              <w:rPr>
-                                <w:noProof/>
-                              </w:rPr>
-                              <w:t>2</w:t>
-                            </w:r>
-                            <w:r>
-                              <w:rPr>
-                                <w:noProof/>
-                              </w:rPr>
-                              <w:fldChar w:fldCharType="end"/>
-                            </w:r>
+                            <w:fldSimple w:instr=" STYLEREF 1 \s ">
+                              <w:r>
+                                <w:rPr>
+                                  <w:noProof/>
+                                </w:rPr>
+                                <w:t>2</w:t>
+                              </w:r>
+                            </w:fldSimple>
                             <w:r>
                               <w:t>.</w:t>
                             </w:r>
-                            <w:r>
-                              <w:fldChar w:fldCharType="begin"/>
-                            </w:r>
-                            <w:r>
-                              <w:instrText xml:space="preserve"> SEQ Figure \* ARABIC \s 1 </w:instrText>
-                            </w:r>
-                            <w:r>
-                              <w:fldChar w:fldCharType="separate"/>
-                            </w:r>
-                            <w:r>
-                              <w:rPr>
-                                <w:noProof/>
-                              </w:rPr>
-                              <w:t>1</w:t>
-                            </w:r>
-                            <w:r>
-                              <w:rPr>
-                                <w:noProof/>
-                              </w:rPr>
-                              <w:fldChar w:fldCharType="end"/>
-                            </w:r>
+                            <w:fldSimple w:instr=" SEQ Figure \* ARABIC \s 1 ">
+                              <w:r>
+                                <w:rPr>
+                                  <w:noProof/>
+                                </w:rPr>
+                                <w:t>1</w:t>
+                              </w:r>
+                            </w:fldSimple>
                             <w:r>
                               <w:t xml:space="preserve"> </w:t>
                             </w:r>
@@ -4532,14 +4443,27 @@
                             <w:r>
                               <w:t xml:space="preserve">Figure </w:t>
                             </w:r>
-                            <w:fldSimple w:instr=" STYLEREF 1 \s ">
-                              <w:r>
-                                <w:rPr>
-                                  <w:noProof/>
-                                </w:rPr>
-                                <w:t>2</w:t>
-                              </w:r>
-                            </w:fldSimple>
+                            <w:r>
+                              <w:fldChar w:fldCharType="begin"/>
+                            </w:r>
+                            <w:r>
+                              <w:instrText xml:space="preserve"> STYLEREF 1 \s </w:instrText>
+                            </w:r>
+                            <w:r>
+                              <w:fldChar w:fldCharType="separate"/>
+                            </w:r>
+                            <w:r>
+                              <w:rPr>
+                                <w:noProof/>
+                              </w:rPr>
+                              <w:t>2</w:t>
+                            </w:r>
+                            <w:r>
+                              <w:rPr>
+                                <w:noProof/>
+                              </w:rPr>
+                              <w:fldChar w:fldCharType="end"/>
+                            </w:r>
                             <w:r>
                               <w:t>.</w:t>
                             </w:r>
@@ -4877,51 +4801,25 @@
                             <w:r>
                               <w:t xml:space="preserve">Figure </w:t>
                             </w:r>
-                            <w:r>
-                              <w:fldChar w:fldCharType="begin"/>
-                            </w:r>
-                            <w:r>
-                              <w:instrText xml:space="preserve"> STYLEREF 1 \s </w:instrText>
-                            </w:r>
-                            <w:r>
-                              <w:fldChar w:fldCharType="separate"/>
-                            </w:r>
-                            <w:r>
-                              <w:rPr>
-                                <w:noProof/>
-                              </w:rPr>
-                              <w:t>2</w:t>
-                            </w:r>
-                            <w:r>
-                              <w:rPr>
-                                <w:noProof/>
-                              </w:rPr>
-                              <w:fldChar w:fldCharType="end"/>
-                            </w:r>
+                            <w:fldSimple w:instr=" STYLEREF 1 \s ">
+                              <w:r>
+                                <w:rPr>
+                                  <w:noProof/>
+                                </w:rPr>
+                                <w:t>2</w:t>
+                              </w:r>
+                            </w:fldSimple>
                             <w:r>
                               <w:t>.</w:t>
                             </w:r>
-                            <w:r>
-                              <w:fldChar w:fldCharType="begin"/>
-                            </w:r>
-                            <w:r>
-                              <w:instrText xml:space="preserve"> SEQ Figure \* ARABIC \s 1 </w:instrText>
-                            </w:r>
-                            <w:r>
-                              <w:fldChar w:fldCharType="separate"/>
-                            </w:r>
-                            <w:r>
-                              <w:rPr>
-                                <w:noProof/>
-                              </w:rPr>
-                              <w:t>2</w:t>
-                            </w:r>
-                            <w:r>
-                              <w:rPr>
-                                <w:noProof/>
-                              </w:rPr>
-                              <w:fldChar w:fldCharType="end"/>
-                            </w:r>
+                            <w:fldSimple w:instr=" SEQ Figure \* ARABIC \s 1 ">
+                              <w:r>
+                                <w:rPr>
+                                  <w:noProof/>
+                                </w:rPr>
+                                <w:t>2</w:t>
+                              </w:r>
+                            </w:fldSimple>
                             <w:r>
                               <w:t xml:space="preserve"> </w:t>
                             </w:r>
@@ -5265,51 +5163,25 @@
                             <w:r>
                               <w:t xml:space="preserve">Figure </w:t>
                             </w:r>
-                            <w:r>
-                              <w:fldChar w:fldCharType="begin"/>
-                            </w:r>
-                            <w:r>
-                              <w:instrText xml:space="preserve"> STYLEREF 1 \s </w:instrText>
-                            </w:r>
-                            <w:r>
-                              <w:fldChar w:fldCharType="separate"/>
-                            </w:r>
-                            <w:r>
-                              <w:rPr>
-                                <w:noProof/>
-                              </w:rPr>
-                              <w:t>2</w:t>
-                            </w:r>
-                            <w:r>
-                              <w:rPr>
-                                <w:noProof/>
-                              </w:rPr>
-                              <w:fldChar w:fldCharType="end"/>
-                            </w:r>
+                            <w:fldSimple w:instr=" STYLEREF 1 \s ">
+                              <w:r>
+                                <w:rPr>
+                                  <w:noProof/>
+                                </w:rPr>
+                                <w:t>2</w:t>
+                              </w:r>
+                            </w:fldSimple>
                             <w:r>
                               <w:t>.</w:t>
                             </w:r>
-                            <w:r>
-                              <w:fldChar w:fldCharType="begin"/>
-                            </w:r>
-                            <w:r>
-                              <w:instrText xml:space="preserve"> SEQ Figure \* ARABIC \s 1 </w:instrText>
-                            </w:r>
-                            <w:r>
-                              <w:fldChar w:fldCharType="separate"/>
-                            </w:r>
-                            <w:r>
-                              <w:rPr>
-                                <w:noProof/>
-                              </w:rPr>
-                              <w:t>3</w:t>
-                            </w:r>
-                            <w:r>
-                              <w:rPr>
-                                <w:noProof/>
-                              </w:rPr>
-                              <w:fldChar w:fldCharType="end"/>
-                            </w:r>
+                            <w:fldSimple w:instr=" SEQ Figure \* ARABIC \s 1 ">
+                              <w:r>
+                                <w:rPr>
+                                  <w:noProof/>
+                                </w:rPr>
+                                <w:t>3</w:t>
+                              </w:r>
+                            </w:fldSimple>
                             <w:r>
                               <w:t xml:space="preserve"> </w:t>
                             </w:r>
@@ -5549,52 +5421,26 @@
       <w:r>
         <w:t xml:space="preserve">Figure </w:t>
       </w:r>
-      <w:r>
-        <w:fldChar w:fldCharType="begin"/>
-      </w:r>
-      <w:r>
-        <w:instrText xml:space="preserve"> STYLEREF 1 \s </w:instrText>
-      </w:r>
-      <w:r>
-        <w:fldChar w:fldCharType="separate"/>
-      </w:r>
-      <w:r>
-        <w:rPr>
-          <w:noProof/>
-        </w:rPr>
-        <w:t>3</w:t>
-      </w:r>
-      <w:r>
-        <w:rPr>
-          <w:noProof/>
-        </w:rPr>
-        <w:fldChar w:fldCharType="end"/>
-      </w:r>
+      <w:fldSimple w:instr=" STYLEREF 1 \s ">
+        <w:r>
+          <w:rPr>
+            <w:noProof/>
+          </w:rPr>
+          <w:t>3</w:t>
+        </w:r>
+      </w:fldSimple>
       <w:r>
         <w:t>.</w:t>
       </w:r>
-      <w:r>
-        <w:fldChar w:fldCharType="begin"/>
-      </w:r>
-      <w:r>
-        <w:instrText xml:space="preserve"> SEQ Figure \* ARABIC \s 1 </w:instrText>
-      </w:r>
-      <w:r>
-        <w:fldChar w:fldCharType="separate"/>
-      </w:r>
-      <w:r>
-        <w:rPr>
-          <w:noProof/>
-        </w:rPr>
-        <w:t>1</w:t>
-      </w:r>
-      <w:bookmarkEnd w:id="22"/>
-      <w:r>
-        <w:rPr>
-          <w:noProof/>
-        </w:rPr>
-        <w:fldChar w:fldCharType="end"/>
-      </w:r>
+      <w:fldSimple w:instr=" SEQ Figure \* ARABIC \s 1 ">
+        <w:r>
+          <w:rPr>
+            <w:noProof/>
+          </w:rPr>
+          <w:t>1</w:t>
+        </w:r>
+        <w:bookmarkEnd w:id="22"/>
+      </w:fldSimple>
       <w:bookmarkEnd w:id="23"/>
       <w:r>
         <w:t xml:space="preserve"> Class Diagram</w:t>
@@ -5890,53 +5736,102 @@
           <w:lang w:eastAsia="en-GB"/>
         </w:rPr>
       </w:pPr>
+      <w:proofErr w:type="gramStart"/>
       <w:r>
         <w:rPr>
           <w:lang w:eastAsia="en-GB"/>
         </w:rPr>
         <w:lastRenderedPageBreak/>
-        <w:t>Room(1) Contains Channel(</w:t>
+        <w:t>Room(</w:t>
+      </w:r>
+      <w:proofErr w:type="gramEnd"/>
+      <w:r>
+        <w:rPr>
+          <w:lang w:eastAsia="en-GB"/>
+        </w:rPr>
+        <w:t>1) Contains Channel(1..*)</w:t>
+      </w:r>
+    </w:p>
+    <w:p>
+      <w:pPr>
+        <w:rPr>
+          <w:lang w:eastAsia="en-GB"/>
+        </w:rPr>
+      </w:pPr>
+      <w:r>
+        <w:rPr>
+          <w:lang w:eastAsia="en-GB"/>
+        </w:rPr>
+        <w:t xml:space="preserve">One room must have at least one channel (the default channel is named ‘General’) The first channel created can change its </w:t>
       </w:r>
       <w:proofErr w:type="gramStart"/>
       <w:r>
         <w:rPr>
           <w:lang w:eastAsia="en-GB"/>
         </w:rPr>
-        <w:t>1..</w:t>
+        <w:t>name</w:t>
       </w:r>
       <w:proofErr w:type="gramEnd"/>
       <w:r>
         <w:rPr>
           <w:lang w:eastAsia="en-GB"/>
         </w:rPr>
-        <w:t>*)</w:t>
-      </w:r>
-    </w:p>
-    <w:p>
-      <w:pPr>
-        <w:rPr>
-          <w:lang w:eastAsia="en-GB"/>
-        </w:rPr>
-      </w:pPr>
-      <w:r>
-        <w:rPr>
-          <w:lang w:eastAsia="en-GB"/>
-        </w:rPr>
-        <w:t xml:space="preserve">One room must have at least one channel (the default channel is named ‘General’) The first channel created can change its </w:t>
+        <w:t xml:space="preserve"> but it cannot be deleted. More rooms can be created but must have different names.</w:t>
+      </w:r>
+    </w:p>
+    <w:p>
+      <w:pPr>
+        <w:pStyle w:val="Heading4"/>
+        <w:rPr>
+          <w:lang w:eastAsia="en-GB"/>
+        </w:rPr>
+      </w:pPr>
+      <w:r>
+        <w:rPr>
+          <w:lang w:eastAsia="en-GB"/>
+        </w:rPr>
+        <w:t>Message(*) Has Channel(1)</w:t>
+      </w:r>
+    </w:p>
+    <w:p>
+      <w:pPr>
+        <w:rPr>
+          <w:lang w:eastAsia="en-GB"/>
+        </w:rPr>
+      </w:pPr>
+      <w:r>
+        <w:rPr>
+          <w:lang w:eastAsia="en-GB"/>
+        </w:rPr>
+        <w:t xml:space="preserve">There can be an infinite number of Messages however these messages can only be assigned to one channel. </w:t>
+      </w:r>
+      <w:proofErr w:type="spellStart"/>
+      <w:r>
+        <w:rPr>
+          <w:lang w:eastAsia="en-GB"/>
+        </w:rPr>
+        <w:t>E.g</w:t>
+      </w:r>
+      <w:proofErr w:type="spellEnd"/>
+      <w:r>
+        <w:rPr>
+          <w:lang w:eastAsia="en-GB"/>
+        </w:rPr>
+        <w:t xml:space="preserve"> you can send the same message content to many </w:t>
       </w:r>
       <w:proofErr w:type="gramStart"/>
       <w:r>
         <w:rPr>
           <w:lang w:eastAsia="en-GB"/>
         </w:rPr>
-        <w:t>name</w:t>
+        <w:t>channels</w:t>
       </w:r>
       <w:proofErr w:type="gramEnd"/>
       <w:r>
         <w:rPr>
           <w:lang w:eastAsia="en-GB"/>
         </w:rPr>
-        <w:t xml:space="preserve"> but it cannot be deleted. More rooms can be created but must have different names.</w:t>
+        <w:t xml:space="preserve"> but these must be unique classes.</w:t>
       </w:r>
     </w:p>
     <w:p>
@@ -5950,160 +5845,178 @@
         <w:rPr>
           <w:lang w:eastAsia="en-GB"/>
         </w:rPr>
-        <w:t>Message(*) Has Channel(1)</w:t>
-      </w:r>
-    </w:p>
-    <w:p>
-      <w:pPr>
-        <w:rPr>
-          <w:lang w:eastAsia="en-GB"/>
-        </w:rPr>
-      </w:pPr>
-      <w:r>
-        <w:rPr>
-          <w:lang w:eastAsia="en-GB"/>
-        </w:rPr>
-        <w:t xml:space="preserve">There can be an infinite number of Messages however these messages can only be assigned to one channel. </w:t>
+        <w:t>User(1) Sends Message(*)</w:t>
+      </w:r>
+    </w:p>
+    <w:p>
+      <w:pPr>
+        <w:rPr>
+          <w:lang w:eastAsia="en-GB"/>
+        </w:rPr>
+      </w:pPr>
+      <w:r>
+        <w:rPr>
+          <w:lang w:eastAsia="en-GB"/>
+        </w:rPr>
+        <w:t xml:space="preserve">One user can create/send an infinite number of </w:t>
+      </w:r>
+      <w:proofErr w:type="gramStart"/>
+      <w:r>
+        <w:rPr>
+          <w:lang w:eastAsia="en-GB"/>
+        </w:rPr>
+        <w:t>messages,</w:t>
+      </w:r>
+      <w:proofErr w:type="gramEnd"/>
+      <w:r>
+        <w:rPr>
+          <w:lang w:eastAsia="en-GB"/>
+        </w:rPr>
+        <w:t xml:space="preserve"> however the message sender can only be one unique User.</w:t>
+      </w:r>
+    </w:p>
+    <w:p>
+      <w:pPr>
+        <w:rPr>
+          <w:lang w:eastAsia="en-GB"/>
+        </w:rPr>
+      </w:pPr>
+    </w:p>
+    <w:p>
+      <w:pPr>
+        <w:pStyle w:val="Heading1"/>
+        <w:rPr>
+          <w:lang w:eastAsia="en-GB"/>
+        </w:rPr>
+      </w:pPr>
+      <w:bookmarkStart w:id="25" w:name="_Toc63175272"/>
+      <w:r>
+        <w:rPr>
+          <w:lang w:eastAsia="en-GB"/>
+        </w:rPr>
+        <w:t>Sequence Diagrams</w:t>
+      </w:r>
+      <w:bookmarkEnd w:id="25"/>
+    </w:p>
+    <w:p>
+      <w:pPr>
+        <w:rPr>
+          <w:lang w:eastAsia="en-GB"/>
+        </w:rPr>
+      </w:pPr>
+      <w:r>
+        <w:rPr>
+          <w:lang w:eastAsia="en-GB"/>
+        </w:rPr>
+        <w:t>Stub</w:t>
+      </w:r>
+    </w:p>
+    <w:p>
+      <w:pPr>
+        <w:pStyle w:val="Heading1"/>
+        <w:rPr>
+          <w:lang w:eastAsia="en-GB"/>
+        </w:rPr>
+      </w:pPr>
+      <w:bookmarkStart w:id="26" w:name="_Toc63175273"/>
+      <w:r>
+        <w:rPr>
+          <w:lang w:eastAsia="en-GB"/>
+        </w:rPr>
+        <w:lastRenderedPageBreak/>
+        <w:t>Component Diagrams</w:t>
+      </w:r>
+      <w:bookmarkEnd w:id="26"/>
+      <w:r>
+        <w:rPr>
+          <w:lang w:eastAsia="en-GB"/>
+        </w:rPr>
+        <w:t xml:space="preserve"> </w:t>
+      </w:r>
+    </w:p>
+    <w:p>
+      <w:pPr>
+        <w:rPr>
+          <w:lang w:eastAsia="en-GB"/>
+        </w:rPr>
+      </w:pPr>
+      <w:r>
+        <w:drawing>
+          <wp:inline distT="0" distB="0" distL="0" distR="0" wp14:anchorId="67C9D765" wp14:editId="1CC2F723">
+            <wp:extent cx="8229600" cy="3541395"/>
+            <wp:effectExtent l="0" t="0" r="0" b="1905"/>
+            <wp:docPr id="25" name="Picture 25"/>
+            <wp:cNvGraphicFramePr>
+              <a:graphicFrameLocks xmlns:a="http://schemas.openxmlformats.org/drawingml/2006/main" noChangeAspect="1"/>
+            </wp:cNvGraphicFramePr>
+            <a:graphic xmlns:a="http://schemas.openxmlformats.org/drawingml/2006/main">
+              <a:graphicData uri="http://schemas.openxmlformats.org/drawingml/2006/picture">
+                <pic:pic xmlns:pic="http://schemas.openxmlformats.org/drawingml/2006/picture">
+                  <pic:nvPicPr>
+                    <pic:cNvPr id="1" name=""/>
+                    <pic:cNvPicPr/>
+                  </pic:nvPicPr>
+                  <pic:blipFill>
+                    <a:blip r:embed="rId26"/>
+                    <a:stretch>
+                      <a:fillRect/>
+                    </a:stretch>
+                  </pic:blipFill>
+                  <pic:spPr>
+                    <a:xfrm>
+                      <a:off x="0" y="0"/>
+                      <a:ext cx="8229600" cy="3541395"/>
+                    </a:xfrm>
+                    <a:prstGeom prst="rect">
+                      <a:avLst/>
+                    </a:prstGeom>
+                  </pic:spPr>
+                </pic:pic>
+              </a:graphicData>
+            </a:graphic>
+          </wp:inline>
+        </w:drawing>
+      </w:r>
+    </w:p>
+    <w:p>
+      <w:pPr>
+        <w:rPr>
+          <w:lang w:eastAsia="en-GB"/>
+        </w:rPr>
+      </w:pPr>
+      <w:r>
+        <w:rPr>
+          <w:lang w:eastAsia="en-GB"/>
+        </w:rPr>
+        <w:t xml:space="preserve">The User component, requiring they are logged in, uses the messaging interface. The Channel component provides the messaging interface. The Channel component uses the channel list interface, provided by the room. The Channel component also uses the save data interface, which is provided by the database. The Room component also provided the room manage interface, which is used by the Admin </w:t>
       </w:r>
       <w:proofErr w:type="spellStart"/>
       <w:r>
         <w:rPr>
           <w:lang w:eastAsia="en-GB"/>
         </w:rPr>
-        <w:t>E.g</w:t>
+        <w:t>componenent</w:t>
       </w:r>
       <w:proofErr w:type="spellEnd"/>
       <w:r>
         <w:rPr>
           <w:lang w:eastAsia="en-GB"/>
         </w:rPr>
-        <w:t xml:space="preserve"> you can send the same message content to many </w:t>
+        <w:t xml:space="preserve">. The Moderator </w:t>
       </w:r>
       <w:proofErr w:type="gramStart"/>
       <w:r>
         <w:rPr>
           <w:lang w:eastAsia="en-GB"/>
         </w:rPr>
-        <w:t>channels</w:t>
+        <w:t>is  a</w:t>
       </w:r>
       <w:proofErr w:type="gramEnd"/>
       <w:r>
         <w:rPr>
           <w:lang w:eastAsia="en-GB"/>
         </w:rPr>
-        <w:t xml:space="preserve"> but these must be unique classes.</w:t>
-      </w:r>
-    </w:p>
-    <w:p>
-      <w:pPr>
-        <w:pStyle w:val="Heading4"/>
-        <w:rPr>
-          <w:lang w:eastAsia="en-GB"/>
-        </w:rPr>
-      </w:pPr>
-      <w:r>
-        <w:rPr>
-          <w:lang w:eastAsia="en-GB"/>
-        </w:rPr>
-        <w:t>User(1) Sends Message(*)</w:t>
-      </w:r>
-    </w:p>
-    <w:p>
-      <w:pPr>
-        <w:rPr>
-          <w:lang w:eastAsia="en-GB"/>
-        </w:rPr>
-      </w:pPr>
-      <w:r>
-        <w:rPr>
-          <w:lang w:eastAsia="en-GB"/>
-        </w:rPr>
-        <w:t xml:space="preserve">One user can create/send an infinite number of </w:t>
-      </w:r>
-      <w:proofErr w:type="gramStart"/>
-      <w:r>
-        <w:rPr>
-          <w:lang w:eastAsia="en-GB"/>
-        </w:rPr>
-        <w:t>messages,</w:t>
-      </w:r>
-      <w:proofErr w:type="gramEnd"/>
-      <w:r>
-        <w:rPr>
-          <w:lang w:eastAsia="en-GB"/>
-        </w:rPr>
-        <w:t xml:space="preserve"> however the message sender can only be one unique User.</w:t>
-      </w:r>
-    </w:p>
-    <w:p>
-      <w:pPr>
-        <w:rPr>
-          <w:lang w:eastAsia="en-GB"/>
-        </w:rPr>
-      </w:pPr>
-    </w:p>
-    <w:p>
-      <w:pPr>
-        <w:pStyle w:val="Heading1"/>
-        <w:rPr>
-          <w:lang w:eastAsia="en-GB"/>
-        </w:rPr>
-      </w:pPr>
-      <w:bookmarkStart w:id="25" w:name="_Toc63175272"/>
-      <w:r>
-        <w:rPr>
-          <w:lang w:eastAsia="en-GB"/>
-        </w:rPr>
-        <w:t>Sequence Diagrams</w:t>
-      </w:r>
-      <w:bookmarkEnd w:id="25"/>
-    </w:p>
-    <w:p>
-      <w:pPr>
-        <w:rPr>
-          <w:lang w:eastAsia="en-GB"/>
-        </w:rPr>
-      </w:pPr>
-      <w:r>
-        <w:rPr>
-          <w:lang w:eastAsia="en-GB"/>
-        </w:rPr>
-        <w:t>Stub</w:t>
-      </w:r>
-    </w:p>
-    <w:p>
-      <w:pPr>
-        <w:pStyle w:val="Heading1"/>
-        <w:rPr>
-          <w:lang w:eastAsia="en-GB"/>
-        </w:rPr>
-      </w:pPr>
-      <w:bookmarkStart w:id="26" w:name="_Toc63175273"/>
-      <w:r>
-        <w:rPr>
-          <w:lang w:eastAsia="en-GB"/>
-        </w:rPr>
-        <w:t>Component Diagrams</w:t>
-      </w:r>
-      <w:bookmarkEnd w:id="26"/>
-      <w:r>
-        <w:rPr>
-          <w:lang w:eastAsia="en-GB"/>
-        </w:rPr>
-        <w:t xml:space="preserve"> </w:t>
-      </w:r>
-    </w:p>
-    <w:p>
-      <w:pPr>
-        <w:rPr>
-          <w:lang w:eastAsia="en-GB"/>
-        </w:rPr>
-      </w:pPr>
-      <w:r>
-        <w:rPr>
-          <w:lang w:eastAsia="en-GB"/>
-        </w:rPr>
-        <w:t>Stub</w:t>
+        <w:t xml:space="preserve"> generalisation of the Admin which is a generalisation of the User. </w:t>
       </w:r>
     </w:p>
     <w:p>
@@ -6146,7 +6059,7 @@
                     </pic:cNvPicPr>
                   </pic:nvPicPr>
                   <pic:blipFill>
-                    <a:blip r:embed="rId26">
+                    <a:blip r:embed="rId27">
                       <a:extLst>
                         <a:ext uri="{28A0092B-C50C-407E-A947-70E740481C1C}">
                           <a14:useLocalDpi xmlns:a14="http://schemas.microsoft.com/office/drawing/2010/main" val="0"/>
@@ -6387,51 +6300,25 @@
                             <w:r>
                               <w:t xml:space="preserve">Figure </w:t>
                             </w:r>
-                            <w:r>
-                              <w:fldChar w:fldCharType="begin"/>
-                            </w:r>
-                            <w:r>
-                              <w:instrText xml:space="preserve"> STYLEREF 1 \s </w:instrText>
-                            </w:r>
-                            <w:r>
-                              <w:fldChar w:fldCharType="separate"/>
-                            </w:r>
-                            <w:r>
-                              <w:rPr>
-                                <w:noProof/>
-                              </w:rPr>
-                              <w:t>9</w:t>
-                            </w:r>
-                            <w:r>
-                              <w:rPr>
-                                <w:noProof/>
-                              </w:rPr>
-                              <w:fldChar w:fldCharType="end"/>
-                            </w:r>
+                            <w:fldSimple w:instr=" STYLEREF 1 \s ">
+                              <w:r>
+                                <w:rPr>
+                                  <w:noProof/>
+                                </w:rPr>
+                                <w:t>9</w:t>
+                              </w:r>
+                            </w:fldSimple>
                             <w:r>
                               <w:t>.</w:t>
                             </w:r>
-                            <w:r>
-                              <w:fldChar w:fldCharType="begin"/>
-                            </w:r>
-                            <w:r>
-                              <w:instrText xml:space="preserve"> SEQ Figure \* ARABIC \s 1 </w:instrText>
-                            </w:r>
-                            <w:r>
-                              <w:fldChar w:fldCharType="separate"/>
-                            </w:r>
-                            <w:r>
-                              <w:rPr>
-                                <w:noProof/>
-                              </w:rPr>
-                              <w:t>1</w:t>
-                            </w:r>
-                            <w:r>
-                              <w:rPr>
-                                <w:noProof/>
-                              </w:rPr>
-                              <w:fldChar w:fldCharType="end"/>
-                            </w:r>
+                            <w:fldSimple w:instr=" SEQ Figure \* ARABIC \s 1 ">
+                              <w:r>
+                                <w:rPr>
+                                  <w:noProof/>
+                                </w:rPr>
+                                <w:t>1</w:t>
+                              </w:r>
+                            </w:fldSimple>
                             <w:r>
                               <w:t xml:space="preserve"> GUI Mock-up</w:t>
                             </w:r>
@@ -6530,7 +6417,7 @@
                     <pic:cNvPicPr/>
                   </pic:nvPicPr>
                   <pic:blipFill>
-                    <a:blip r:embed="rId27" cstate="print">
+                    <a:blip r:embed="rId28" cstate="print">
                       <a:extLst>
                         <a:ext uri="{28A0092B-C50C-407E-A947-70E740481C1C}">
                           <a14:useLocalDpi xmlns:a14="http://schemas.microsoft.com/office/drawing/2010/main" val="0"/>
@@ -6661,7 +6548,7 @@
           <w:lang w:eastAsia="en-GB"/>
         </w:rPr>
       </w:pPr>
-      <w:hyperlink r:id="rId28" w:history="1">
+      <w:hyperlink r:id="rId29" w:history="1">
         <w:r>
           <w:rPr>
             <w:rStyle w:val="Hyperlink"/>
@@ -9419,6 +9306,7 @@
     <w:rsid w:val="00AA357D"/>
     <w:rsid w:val="00B65C95"/>
     <w:rsid w:val="00B82D3B"/>
+    <w:rsid w:val="00D744E8"/>
   </w:rsids>
   <m:mathPr>
     <m:mathFont m:val="Cambria Math"/>
@@ -10177,7 +10065,12 @@
 </file>
 
 <file path=customXml/item1.xml><?xml version="1.0" encoding="utf-8"?>
-<b:Sources xmlns:b="http://schemas.openxmlformats.org/officeDocument/2006/bibliography" xmlns="http://schemas.openxmlformats.org/officeDocument/2006/bibliography" SelectedStyle="\HarvardAnglia2008OfficeOnline.xsl" StyleName="Harvard - Anglia" Version="2008"/>
+<?mso-contentType ?>
+<FormTemplates xmlns="http://schemas.microsoft.com/sharepoint/v3/contenttype/forms">
+  <Display>DocumentLibraryForm</Display>
+  <Edit>DocumentLibraryForm</Edit>
+  <New>DocumentLibraryForm</New>
+</FormTemplates>
 </file>
 
 <file path=customXml/item2.xml><?xml version="1.0" encoding="utf-8"?>
@@ -10187,12 +10080,7 @@
 </file>
 
 <file path=customXml/item3.xml><?xml version="1.0" encoding="utf-8"?>
-<?mso-contentType ?>
-<FormTemplates xmlns="http://schemas.microsoft.com/sharepoint/v3/contenttype/forms">
-  <Display>DocumentLibraryForm</Display>
-  <Edit>DocumentLibraryForm</Edit>
-  <New>DocumentLibraryForm</New>
-</FormTemplates>
+<b:Sources xmlns:b="http://schemas.openxmlformats.org/officeDocument/2006/bibliography" xmlns="http://schemas.openxmlformats.org/officeDocument/2006/bibliography" SelectedStyle="\HarvardAnglia2008OfficeOnline.xsl" StyleName="Harvard - Anglia" Version="2008"/>
 </file>
 
 <file path=customXml/item4.xml><?xml version="1.0" encoding="utf-8"?>
@@ -10407,9 +10295,9 @@
 </file>
 
 <file path=customXml/itemProps1.xml><?xml version="1.0" encoding="utf-8"?>
-<ds:datastoreItem xmlns:ds="http://schemas.openxmlformats.org/officeDocument/2006/customXml" ds:itemID="{B83085B4-57CA-43FB-9655-130310C27319}">
+<ds:datastoreItem xmlns:ds="http://schemas.openxmlformats.org/officeDocument/2006/customXml" ds:itemID="{42282E90-06CB-401F-95B9-A4FC684A03D0}">
   <ds:schemaRefs>
-    <ds:schemaRef ds:uri="http://schemas.openxmlformats.org/officeDocument/2006/bibliography"/>
+    <ds:schemaRef ds:uri="http://schemas.microsoft.com/sharepoint/v3/contenttype/forms"/>
   </ds:schemaRefs>
 </ds:datastoreItem>
 </file>
@@ -10424,9 +10312,9 @@
 </file>
 
 <file path=customXml/itemProps3.xml><?xml version="1.0" encoding="utf-8"?>
-<ds:datastoreItem xmlns:ds="http://schemas.openxmlformats.org/officeDocument/2006/customXml" ds:itemID="{42282E90-06CB-401F-95B9-A4FC684A03D0}">
+<ds:datastoreItem xmlns:ds="http://schemas.openxmlformats.org/officeDocument/2006/customXml" ds:itemID="{B83085B4-57CA-43FB-9655-130310C27319}">
   <ds:schemaRefs>
-    <ds:schemaRef ds:uri="http://schemas.microsoft.com/sharepoint/v3/contenttype/forms"/>
+    <ds:schemaRef ds:uri="http://schemas.openxmlformats.org/officeDocument/2006/bibliography"/>
   </ds:schemaRefs>
 </ds:datastoreItem>
 </file>

</xml_diff>

<commit_message>
Added Writeups for Sequence Diagrams
</commit_message>
<xml_diff>
--- a/Documentation/Software Design - Project Design.docx
+++ b/Documentation/Software Design - Project Design.docx
@@ -184,7 +184,6 @@
                     <w:lang w:val="en-US"/>
                   </w:rPr>
                 </w:pPr>
-                <w:proofErr w:type="spellStart"/>
                 <w:r>
                   <w:rPr>
                     <w:color w:val="4472C4" w:themeColor="accent1"/>
@@ -192,17 +191,7 @@
                     <w:szCs w:val="28"/>
                     <w:lang w:val="en-US"/>
                   </w:rPr>
-                  <w:t>Hassaan</w:t>
-                </w:r>
-                <w:proofErr w:type="spellEnd"/>
-                <w:r>
-                  <w:rPr>
-                    <w:color w:val="4472C4" w:themeColor="accent1"/>
-                    <w:sz w:val="28"/>
-                    <w:szCs w:val="28"/>
-                    <w:lang w:val="en-US"/>
-                  </w:rPr>
-                  <w:t xml:space="preserve"> Naveed (N0898071)</w:t>
+                  <w:t>Hassaan Naveed (N0898071)</w:t>
                 </w:r>
               </w:p>
               <w:p>
@@ -214,6 +203,7 @@
                     <w:lang w:val="en-US"/>
                   </w:rPr>
                 </w:pPr>
+                <w:proofErr w:type="spellStart"/>
                 <w:r>
                   <w:rPr>
                     <w:color w:val="4472C4" w:themeColor="accent1"/>
@@ -221,7 +211,17 @@
                     <w:szCs w:val="28"/>
                     <w:lang w:val="en-US"/>
                   </w:rPr>
-                  <w:t>Jarad Johnson-Bailey (N0853071)</w:t>
+                  <w:t>Jarad</w:t>
+                </w:r>
+                <w:proofErr w:type="spellEnd"/>
+                <w:r>
+                  <w:rPr>
+                    <w:color w:val="4472C4" w:themeColor="accent1"/>
+                    <w:sz w:val="28"/>
+                    <w:szCs w:val="28"/>
+                    <w:lang w:val="en-US"/>
+                  </w:rPr>
+                  <w:t xml:space="preserve"> Johnson-Bailey (N0853071)</w:t>
                 </w:r>
               </w:p>
               <w:p>
@@ -2479,7 +2479,7 @@
     </w:p>
     <w:p>
       <w:pPr>
-        <w:pStyle w:val="Heading4"/>
+        <w:pStyle w:val="Heading3"/>
         <w:rPr>
           <w:lang w:eastAsia="en-GB"/>
         </w:rPr>
@@ -2509,7 +2509,7 @@
     </w:p>
     <w:p>
       <w:pPr>
-        <w:pStyle w:val="Heading2"/>
+        <w:pStyle w:val="Heading3"/>
         <w:rPr>
           <w:lang w:eastAsia="en-GB"/>
         </w:rPr>
@@ -2682,7 +2682,7 @@
     </w:p>
     <w:p>
       <w:pPr>
-        <w:pStyle w:val="Heading4"/>
+        <w:pStyle w:val="Heading3"/>
         <w:rPr>
           <w:lang w:eastAsia="en-GB"/>
         </w:rPr>
@@ -2962,36 +2962,62 @@
                                 <w:noProof/>
                               </w:rPr>
                             </w:pPr>
-                            <w:bookmarkStart w:id="9" w:name="_Toc63179241"/>
+                            <w:bookmarkStart w:id="11" w:name="_Toc63179241"/>
                             <w:r>
                               <w:t xml:space="preserve">Figure </w:t>
                             </w:r>
-                            <w:fldSimple w:instr=" STYLEREF 1 \s ">
-                              <w:r>
-                                <w:rPr>
-                                  <w:noProof/>
-                                </w:rPr>
-                                <w:t>1</w:t>
-                              </w:r>
-                            </w:fldSimple>
+                            <w:r>
+                              <w:fldChar w:fldCharType="begin"/>
+                            </w:r>
+                            <w:r>
+                              <w:instrText xml:space="preserve"> STYLEREF 1 \s </w:instrText>
+                            </w:r>
+                            <w:r>
+                              <w:fldChar w:fldCharType="separate"/>
+                            </w:r>
+                            <w:r>
+                              <w:rPr>
+                                <w:noProof/>
+                              </w:rPr>
+                              <w:t>1</w:t>
+                            </w:r>
+                            <w:r>
+                              <w:rPr>
+                                <w:noProof/>
+                              </w:rPr>
+                              <w:fldChar w:fldCharType="end"/>
+                            </w:r>
                             <w:r>
                               <w:t>.</w:t>
                             </w:r>
-                            <w:fldSimple w:instr=" SEQ Figure \* ARABIC \s 1 ">
-                              <w:r>
-                                <w:rPr>
-                                  <w:noProof/>
-                                </w:rPr>
-                                <w:t>1</w:t>
-                              </w:r>
-                            </w:fldSimple>
+                            <w:r>
+                              <w:fldChar w:fldCharType="begin"/>
+                            </w:r>
+                            <w:r>
+                              <w:instrText xml:space="preserve"> SEQ Figure \* ARABIC \s 1 </w:instrText>
+                            </w:r>
+                            <w:r>
+                              <w:fldChar w:fldCharType="separate"/>
+                            </w:r>
+                            <w:r>
+                              <w:rPr>
+                                <w:noProof/>
+                              </w:rPr>
+                              <w:t>1</w:t>
+                            </w:r>
+                            <w:r>
+                              <w:rPr>
+                                <w:noProof/>
+                              </w:rPr>
+                              <w:fldChar w:fldCharType="end"/>
+                            </w:r>
                             <w:r>
                               <w:t xml:space="preserve"> </w:t>
                             </w:r>
                             <w:r>
                               <w:t>LOGIN USE CASE</w:t>
                             </w:r>
-                            <w:bookmarkEnd w:id="9"/>
+                            <w:bookmarkEnd w:id="11"/>
                           </w:p>
                         </w:txbxContent>
                       </wps:txbx>
@@ -3023,25 +3049,51 @@
                       <w:r>
                         <w:t xml:space="preserve">Figure </w:t>
                       </w:r>
-                      <w:fldSimple w:instr=" STYLEREF 1 \s ">
-                        <w:r>
-                          <w:rPr>
-                            <w:noProof/>
-                          </w:rPr>
-                          <w:t>1</w:t>
-                        </w:r>
-                      </w:fldSimple>
+                      <w:r>
+                        <w:fldChar w:fldCharType="begin"/>
+                      </w:r>
+                      <w:r>
+                        <w:instrText xml:space="preserve"> STYLEREF 1 \s </w:instrText>
+                      </w:r>
+                      <w:r>
+                        <w:fldChar w:fldCharType="separate"/>
+                      </w:r>
+                      <w:r>
+                        <w:rPr>
+                          <w:noProof/>
+                        </w:rPr>
+                        <w:t>1</w:t>
+                      </w:r>
+                      <w:r>
+                        <w:rPr>
+                          <w:noProof/>
+                        </w:rPr>
+                        <w:fldChar w:fldCharType="end"/>
+                      </w:r>
                       <w:r>
                         <w:t>.</w:t>
                       </w:r>
-                      <w:fldSimple w:instr=" SEQ Figure \* ARABIC \s 1 ">
-                        <w:r>
-                          <w:rPr>
-                            <w:noProof/>
-                          </w:rPr>
-                          <w:t>1</w:t>
-                        </w:r>
-                      </w:fldSimple>
+                      <w:r>
+                        <w:fldChar w:fldCharType="begin"/>
+                      </w:r>
+                      <w:r>
+                        <w:instrText xml:space="preserve"> SEQ Figure \* ARABIC \s 1 </w:instrText>
+                      </w:r>
+                      <w:r>
+                        <w:fldChar w:fldCharType="separate"/>
+                      </w:r>
+                      <w:r>
+                        <w:rPr>
+                          <w:noProof/>
+                        </w:rPr>
+                        <w:t>1</w:t>
+                      </w:r>
+                      <w:r>
+                        <w:rPr>
+                          <w:noProof/>
+                        </w:rPr>
+                        <w:fldChar w:fldCharType="end"/>
+                      </w:r>
                       <w:r>
                         <w:t xml:space="preserve"> </w:t>
                       </w:r>
@@ -3328,36 +3380,62 @@
                                 <w:noProof/>
                               </w:rPr>
                             </w:pPr>
-                            <w:bookmarkStart w:id="10" w:name="_Toc63179242"/>
+                            <w:bookmarkStart w:id="13" w:name="_Toc63179242"/>
                             <w:r>
                               <w:t xml:space="preserve">Figure </w:t>
                             </w:r>
-                            <w:fldSimple w:instr=" STYLEREF 1 \s ">
-                              <w:r>
-                                <w:rPr>
-                                  <w:noProof/>
-                                </w:rPr>
-                                <w:t>1</w:t>
-                              </w:r>
-                            </w:fldSimple>
+                            <w:r>
+                              <w:fldChar w:fldCharType="begin"/>
+                            </w:r>
+                            <w:r>
+                              <w:instrText xml:space="preserve"> STYLEREF 1 \s </w:instrText>
+                            </w:r>
+                            <w:r>
+                              <w:fldChar w:fldCharType="separate"/>
+                            </w:r>
+                            <w:r>
+                              <w:rPr>
+                                <w:noProof/>
+                              </w:rPr>
+                              <w:t>1</w:t>
+                            </w:r>
+                            <w:r>
+                              <w:rPr>
+                                <w:noProof/>
+                              </w:rPr>
+                              <w:fldChar w:fldCharType="end"/>
+                            </w:r>
                             <w:r>
                               <w:t>.</w:t>
                             </w:r>
-                            <w:fldSimple w:instr=" SEQ Figure \* ARABIC \s 1 ">
-                              <w:r>
-                                <w:rPr>
-                                  <w:noProof/>
-                                </w:rPr>
-                                <w:t>2</w:t>
-                              </w:r>
-                            </w:fldSimple>
+                            <w:r>
+                              <w:fldChar w:fldCharType="begin"/>
+                            </w:r>
+                            <w:r>
+                              <w:instrText xml:space="preserve"> SEQ Figure \* ARABIC \s 1 </w:instrText>
+                            </w:r>
+                            <w:r>
+                              <w:fldChar w:fldCharType="separate"/>
+                            </w:r>
+                            <w:r>
+                              <w:rPr>
+                                <w:noProof/>
+                              </w:rPr>
+                              <w:t>2</w:t>
+                            </w:r>
+                            <w:r>
+                              <w:rPr>
+                                <w:noProof/>
+                              </w:rPr>
+                              <w:fldChar w:fldCharType="end"/>
+                            </w:r>
                             <w:r>
                               <w:t xml:space="preserve"> </w:t>
                             </w:r>
                             <w:r>
                               <w:t>SEND MESSAGE USE CASE</w:t>
                             </w:r>
-                            <w:bookmarkEnd w:id="10"/>
+                            <w:bookmarkEnd w:id="13"/>
                           </w:p>
                         </w:txbxContent>
                       </wps:txbx>
@@ -3389,25 +3467,51 @@
                       <w:r>
                         <w:t xml:space="preserve">Figure </w:t>
                       </w:r>
-                      <w:fldSimple w:instr=" STYLEREF 1 \s ">
-                        <w:r>
-                          <w:rPr>
-                            <w:noProof/>
-                          </w:rPr>
-                          <w:t>1</w:t>
-                        </w:r>
-                      </w:fldSimple>
+                      <w:r>
+                        <w:fldChar w:fldCharType="begin"/>
+                      </w:r>
+                      <w:r>
+                        <w:instrText xml:space="preserve"> STYLEREF 1 \s </w:instrText>
+                      </w:r>
+                      <w:r>
+                        <w:fldChar w:fldCharType="separate"/>
+                      </w:r>
+                      <w:r>
+                        <w:rPr>
+                          <w:noProof/>
+                        </w:rPr>
+                        <w:t>1</w:t>
+                      </w:r>
+                      <w:r>
+                        <w:rPr>
+                          <w:noProof/>
+                        </w:rPr>
+                        <w:fldChar w:fldCharType="end"/>
+                      </w:r>
                       <w:r>
                         <w:t>.</w:t>
                       </w:r>
-                      <w:fldSimple w:instr=" SEQ Figure \* ARABIC \s 1 ">
-                        <w:r>
-                          <w:rPr>
-                            <w:noProof/>
-                          </w:rPr>
-                          <w:t>2</w:t>
-                        </w:r>
-                      </w:fldSimple>
+                      <w:r>
+                        <w:fldChar w:fldCharType="begin"/>
+                      </w:r>
+                      <w:r>
+                        <w:instrText xml:space="preserve"> SEQ Figure \* ARABIC \s 1 </w:instrText>
+                      </w:r>
+                      <w:r>
+                        <w:fldChar w:fldCharType="separate"/>
+                      </w:r>
+                      <w:r>
+                        <w:rPr>
+                          <w:noProof/>
+                        </w:rPr>
+                        <w:t>2</w:t>
+                      </w:r>
+                      <w:r>
+                        <w:rPr>
+                          <w:noProof/>
+                        </w:rPr>
+                        <w:fldChar w:fldCharType="end"/>
+                      </w:r>
                       <w:r>
                         <w:t xml:space="preserve"> </w:t>
                       </w:r>
@@ -3612,8 +3716,8 @@
                                 <w:noProof/>
                               </w:rPr>
                             </w:pPr>
-                            <w:bookmarkStart w:id="11" w:name="_Toc63172378"/>
-                            <w:bookmarkStart w:id="12" w:name="_Toc63173776"/>
+                            <w:bookmarkStart w:id="15" w:name="_Toc63172378"/>
+                            <w:bookmarkStart w:id="16" w:name="_Toc63173776"/>
                             <w:r>
                               <w:t xml:space="preserve">Figure </w:t>
                             </w:r>
@@ -3641,8 +3745,8 @@
                             <w:r>
                               <w:t>.3: Make Room Use Case</w:t>
                             </w:r>
-                            <w:bookmarkEnd w:id="11"/>
-                            <w:bookmarkEnd w:id="12"/>
+                            <w:bookmarkEnd w:id="15"/>
+                            <w:bookmarkEnd w:id="16"/>
                           </w:p>
                         </w:txbxContent>
                       </wps:txbx>
@@ -3759,36 +3863,62 @@
                                 <w:noProof/>
                               </w:rPr>
                             </w:pPr>
-                            <w:bookmarkStart w:id="13" w:name="_Toc63179243"/>
+                            <w:bookmarkStart w:id="19" w:name="_Toc63179243"/>
                             <w:r>
                               <w:t xml:space="preserve">Figure </w:t>
                             </w:r>
-                            <w:fldSimple w:instr=" STYLEREF 1 \s ">
-                              <w:r>
-                                <w:rPr>
-                                  <w:noProof/>
-                                </w:rPr>
-                                <w:t>1</w:t>
-                              </w:r>
-                            </w:fldSimple>
+                            <w:r>
+                              <w:fldChar w:fldCharType="begin"/>
+                            </w:r>
+                            <w:r>
+                              <w:instrText xml:space="preserve"> STYLEREF 1 \s </w:instrText>
+                            </w:r>
+                            <w:r>
+                              <w:fldChar w:fldCharType="separate"/>
+                            </w:r>
+                            <w:r>
+                              <w:rPr>
+                                <w:noProof/>
+                              </w:rPr>
+                              <w:t>1</w:t>
+                            </w:r>
+                            <w:r>
+                              <w:rPr>
+                                <w:noProof/>
+                              </w:rPr>
+                              <w:fldChar w:fldCharType="end"/>
+                            </w:r>
                             <w:r>
                               <w:t>.</w:t>
                             </w:r>
-                            <w:fldSimple w:instr=" SEQ Figure \* ARABIC \s 1 ">
-                              <w:r>
-                                <w:rPr>
-                                  <w:noProof/>
-                                </w:rPr>
-                                <w:t>3</w:t>
-                              </w:r>
-                            </w:fldSimple>
+                            <w:r>
+                              <w:fldChar w:fldCharType="begin"/>
+                            </w:r>
+                            <w:r>
+                              <w:instrText xml:space="preserve"> SEQ Figure \* ARABIC \s 1 </w:instrText>
+                            </w:r>
+                            <w:r>
+                              <w:fldChar w:fldCharType="separate"/>
+                            </w:r>
+                            <w:r>
+                              <w:rPr>
+                                <w:noProof/>
+                              </w:rPr>
+                              <w:t>3</w:t>
+                            </w:r>
+                            <w:r>
+                              <w:rPr>
+                                <w:noProof/>
+                              </w:rPr>
+                              <w:fldChar w:fldCharType="end"/>
+                            </w:r>
                             <w:r>
                               <w:t xml:space="preserve"> </w:t>
                             </w:r>
                             <w:r>
                               <w:t>MAKE ROOM USE CASE</w:t>
                             </w:r>
-                            <w:bookmarkEnd w:id="13"/>
+                            <w:bookmarkEnd w:id="19"/>
                           </w:p>
                         </w:txbxContent>
                       </wps:txbx>
@@ -3820,25 +3950,51 @@
                       <w:r>
                         <w:t xml:space="preserve">Figure </w:t>
                       </w:r>
-                      <w:fldSimple w:instr=" STYLEREF 1 \s ">
-                        <w:r>
-                          <w:rPr>
-                            <w:noProof/>
-                          </w:rPr>
-                          <w:t>1</w:t>
-                        </w:r>
-                      </w:fldSimple>
+                      <w:r>
+                        <w:fldChar w:fldCharType="begin"/>
+                      </w:r>
+                      <w:r>
+                        <w:instrText xml:space="preserve"> STYLEREF 1 \s </w:instrText>
+                      </w:r>
+                      <w:r>
+                        <w:fldChar w:fldCharType="separate"/>
+                      </w:r>
+                      <w:r>
+                        <w:rPr>
+                          <w:noProof/>
+                        </w:rPr>
+                        <w:t>1</w:t>
+                      </w:r>
+                      <w:r>
+                        <w:rPr>
+                          <w:noProof/>
+                        </w:rPr>
+                        <w:fldChar w:fldCharType="end"/>
+                      </w:r>
                       <w:r>
                         <w:t>.</w:t>
                       </w:r>
-                      <w:fldSimple w:instr=" SEQ Figure \* ARABIC \s 1 ">
-                        <w:r>
-                          <w:rPr>
-                            <w:noProof/>
-                          </w:rPr>
-                          <w:t>3</w:t>
-                        </w:r>
-                      </w:fldSimple>
+                      <w:r>
+                        <w:fldChar w:fldCharType="begin"/>
+                      </w:r>
+                      <w:r>
+                        <w:instrText xml:space="preserve"> SEQ Figure \* ARABIC \s 1 </w:instrText>
+                      </w:r>
+                      <w:r>
+                        <w:fldChar w:fldCharType="separate"/>
+                      </w:r>
+                      <w:r>
+                        <w:rPr>
+                          <w:noProof/>
+                        </w:rPr>
+                        <w:t>3</w:t>
+                      </w:r>
+                      <w:r>
+                        <w:rPr>
+                          <w:noProof/>
+                        </w:rPr>
+                        <w:fldChar w:fldCharType="end"/>
+                      </w:r>
                       <w:r>
                         <w:t xml:space="preserve"> </w:t>
                       </w:r>
@@ -3968,7 +4124,7 @@
           <w:lang w:eastAsia="en-GB"/>
         </w:rPr>
       </w:pPr>
-      <w:bookmarkStart w:id="14" w:name="_Toc63175268"/>
+      <w:bookmarkStart w:id="21" w:name="_Toc63175268"/>
       <w:r>
         <w:rPr>
           <w:rFonts w:eastAsia="Times New Roman"/>
@@ -3977,7 +4133,7 @@
         <w:lastRenderedPageBreak/>
         <w:t>Activity Diagrams:</w:t>
       </w:r>
-      <w:bookmarkEnd w:id="14"/>
+      <w:bookmarkEnd w:id="21"/>
     </w:p>
     <w:p>
       <w:pPr>
@@ -3986,18 +4142,18 @@
           <w:lang w:eastAsia="en-GB"/>
         </w:rPr>
       </w:pPr>
-      <w:bookmarkStart w:id="15" w:name="_Toc63175269"/>
+      <w:bookmarkStart w:id="22" w:name="_Toc63175269"/>
       <w:r>
         <w:rPr>
           <w:lang w:eastAsia="en-GB"/>
         </w:rPr>
         <w:t>Introduction:</w:t>
       </w:r>
-      <w:bookmarkEnd w:id="15"/>
-    </w:p>
-    <w:p>
-      <w:pPr>
-        <w:pStyle w:val="Heading4"/>
+      <w:bookmarkEnd w:id="22"/>
+    </w:p>
+    <w:p>
+      <w:pPr>
+        <w:pStyle w:val="Heading3"/>
         <w:rPr>
           <w:lang w:eastAsia="en-GB"/>
         </w:rPr>
@@ -4080,7 +4236,7 @@
     </w:p>
     <w:p>
       <w:pPr>
-        <w:pStyle w:val="Heading4"/>
+        <w:pStyle w:val="Heading3"/>
         <w:rPr>
           <w:lang w:eastAsia="en-GB"/>
         </w:rPr>
@@ -4121,7 +4277,7 @@
     </w:p>
     <w:p>
       <w:pPr>
-        <w:pStyle w:val="Heading4"/>
+        <w:pStyle w:val="Heading3"/>
         <w:rPr>
           <w:rStyle w:val="eop"/>
           <w:shd w:val="clear" w:color="auto" w:fill="FFFFFF"/>
@@ -4226,36 +4382,62 @@
                                 <w:noProof/>
                               </w:rPr>
                             </w:pPr>
-                            <w:bookmarkStart w:id="16" w:name="_Toc63179244"/>
+                            <w:bookmarkStart w:id="23" w:name="_Toc63179244"/>
                             <w:r>
                               <w:t xml:space="preserve">Figure </w:t>
                             </w:r>
-                            <w:fldSimple w:instr=" STYLEREF 1 \s ">
-                              <w:r>
-                                <w:rPr>
-                                  <w:noProof/>
-                                </w:rPr>
-                                <w:t>2</w:t>
-                              </w:r>
-                            </w:fldSimple>
+                            <w:r>
+                              <w:fldChar w:fldCharType="begin"/>
+                            </w:r>
+                            <w:r>
+                              <w:instrText xml:space="preserve"> STYLEREF 1 \s </w:instrText>
+                            </w:r>
+                            <w:r>
+                              <w:fldChar w:fldCharType="separate"/>
+                            </w:r>
+                            <w:r>
+                              <w:rPr>
+                                <w:noProof/>
+                              </w:rPr>
+                              <w:t>2</w:t>
+                            </w:r>
+                            <w:r>
+                              <w:rPr>
+                                <w:noProof/>
+                              </w:rPr>
+                              <w:fldChar w:fldCharType="end"/>
+                            </w:r>
                             <w:r>
                               <w:t>.</w:t>
                             </w:r>
-                            <w:fldSimple w:instr=" SEQ Figure \* ARABIC \s 1 ">
-                              <w:r>
-                                <w:rPr>
-                                  <w:noProof/>
-                                </w:rPr>
-                                <w:t>1</w:t>
-                              </w:r>
-                            </w:fldSimple>
+                            <w:r>
+                              <w:fldChar w:fldCharType="begin"/>
+                            </w:r>
+                            <w:r>
+                              <w:instrText xml:space="preserve"> SEQ Figure \* ARABIC \s 1 </w:instrText>
+                            </w:r>
+                            <w:r>
+                              <w:fldChar w:fldCharType="separate"/>
+                            </w:r>
+                            <w:r>
+                              <w:rPr>
+                                <w:noProof/>
+                              </w:rPr>
+                              <w:t>1</w:t>
+                            </w:r>
+                            <w:r>
+                              <w:rPr>
+                                <w:noProof/>
+                              </w:rPr>
+                              <w:fldChar w:fldCharType="end"/>
+                            </w:r>
                             <w:r>
                               <w:t xml:space="preserve"> </w:t>
                             </w:r>
                             <w:r>
                               <w:t>Login Activity Diagram</w:t>
                             </w:r>
-                            <w:bookmarkEnd w:id="16"/>
+                            <w:bookmarkEnd w:id="23"/>
                           </w:p>
                         </w:txbxContent>
                       </wps:txbx>
@@ -4287,25 +4469,51 @@
                       <w:r>
                         <w:t xml:space="preserve">Figure </w:t>
                       </w:r>
-                      <w:fldSimple w:instr=" STYLEREF 1 \s ">
-                        <w:r>
-                          <w:rPr>
-                            <w:noProof/>
-                          </w:rPr>
-                          <w:t>2</w:t>
-                        </w:r>
-                      </w:fldSimple>
+                      <w:r>
+                        <w:fldChar w:fldCharType="begin"/>
+                      </w:r>
+                      <w:r>
+                        <w:instrText xml:space="preserve"> STYLEREF 1 \s </w:instrText>
+                      </w:r>
+                      <w:r>
+                        <w:fldChar w:fldCharType="separate"/>
+                      </w:r>
+                      <w:r>
+                        <w:rPr>
+                          <w:noProof/>
+                        </w:rPr>
+                        <w:t>2</w:t>
+                      </w:r>
+                      <w:r>
+                        <w:rPr>
+                          <w:noProof/>
+                        </w:rPr>
+                        <w:fldChar w:fldCharType="end"/>
+                      </w:r>
                       <w:r>
                         <w:t>.</w:t>
                       </w:r>
-                      <w:fldSimple w:instr=" SEQ Figure \* ARABIC \s 1 ">
-                        <w:r>
-                          <w:rPr>
-                            <w:noProof/>
-                          </w:rPr>
-                          <w:t>1</w:t>
-                        </w:r>
-                      </w:fldSimple>
+                      <w:r>
+                        <w:fldChar w:fldCharType="begin"/>
+                      </w:r>
+                      <w:r>
+                        <w:instrText xml:space="preserve"> SEQ Figure \* ARABIC \s 1 </w:instrText>
+                      </w:r>
+                      <w:r>
+                        <w:fldChar w:fldCharType="separate"/>
+                      </w:r>
+                      <w:r>
+                        <w:rPr>
+                          <w:noProof/>
+                        </w:rPr>
+                        <w:t>1</w:t>
+                      </w:r>
+                      <w:r>
+                        <w:rPr>
+                          <w:noProof/>
+                        </w:rPr>
+                        <w:fldChar w:fldCharType="end"/>
+                      </w:r>
                       <w:r>
                         <w:t xml:space="preserve"> </w:t>
                       </w:r>
@@ -4438,8 +4646,8 @@
                                 <w:noProof/>
                               </w:rPr>
                             </w:pPr>
-                            <w:bookmarkStart w:id="17" w:name="_Toc63172379"/>
-                            <w:bookmarkStart w:id="18" w:name="_Toc63173777"/>
+                            <w:bookmarkStart w:id="25" w:name="_Toc63172379"/>
+                            <w:bookmarkStart w:id="26" w:name="_Toc63173777"/>
                             <w:r>
                               <w:t xml:space="preserve">Figure </w:t>
                             </w:r>
@@ -4473,8 +4681,8 @@
                             <w:r>
                               <w:t>1: Login Activity Diagram</w:t>
                             </w:r>
-                            <w:bookmarkEnd w:id="17"/>
-                            <w:bookmarkEnd w:id="18"/>
+                            <w:bookmarkEnd w:id="25"/>
+                            <w:bookmarkEnd w:id="26"/>
                           </w:p>
                         </w:txbxContent>
                       </wps:txbx>
@@ -4632,274 +4840,12 @@
       </w:pPr>
       <w:r>
         <w:rPr>
+          <w:noProof/>
           <w:lang w:eastAsia="en-GB"/>
         </w:rPr>
         <w:lastRenderedPageBreak/>
-        <w:br w:type="page"/>
-      </w:r>
-    </w:p>
-    <w:p>
-      <w:pPr>
-        <w:rPr>
-          <w:lang w:eastAsia="en-GB"/>
-        </w:rPr>
-      </w:pPr>
-      <w:r>
-        <w:rPr>
-          <w:noProof/>
-        </w:rPr>
-        <w:lastRenderedPageBreak/>
-        <mc:AlternateContent>
-          <mc:Choice Requires="wps">
-            <w:drawing>
-              <wp:anchor distT="0" distB="0" distL="114300" distR="114300" simplePos="0" relativeHeight="251666432" behindDoc="0" locked="0" layoutInCell="1" allowOverlap="1" wp14:anchorId="7612D8CF" wp14:editId="04C56EFC">
-                <wp:simplePos x="0" y="0"/>
-                <wp:positionH relativeFrom="margin">
-                  <wp:align>center</wp:align>
-                </wp:positionH>
-                <wp:positionV relativeFrom="paragraph">
-                  <wp:posOffset>4341495</wp:posOffset>
-                </wp:positionV>
-                <wp:extent cx="7400925" cy="635"/>
-                <wp:effectExtent l="0" t="0" r="9525" b="0"/>
-                <wp:wrapSquare wrapText="bothSides"/>
-                <wp:docPr id="6" name="Text Box 6"/>
-                <wp:cNvGraphicFramePr/>
-                <a:graphic xmlns:a="http://schemas.openxmlformats.org/drawingml/2006/main">
-                  <a:graphicData uri="http://schemas.microsoft.com/office/word/2010/wordprocessingShape">
-                    <wps:wsp>
-                      <wps:cNvSpPr txBox="1"/>
-                      <wps:spPr>
-                        <a:xfrm>
-                          <a:off x="0" y="0"/>
-                          <a:ext cx="7400925" cy="635"/>
-                        </a:xfrm>
-                        <a:prstGeom prst="rect">
-                          <a:avLst/>
-                        </a:prstGeom>
-                        <a:solidFill>
-                          <a:prstClr val="white"/>
-                        </a:solidFill>
-                        <a:ln>
-                          <a:noFill/>
-                        </a:ln>
-                      </wps:spPr>
-                      <wps:txbx>
-                        <w:txbxContent>
-                          <w:p>
-                            <w:pPr>
-                              <w:pStyle w:val="Caption"/>
-                              <w:jc w:val="center"/>
-                              <w:rPr>
-                                <w:noProof/>
-                              </w:rPr>
-                            </w:pPr>
-                            <w:r>
-                              <w:t xml:space="preserve">Figure </w:t>
-                            </w:r>
-                            <w:r>
-                              <w:t>2</w:t>
-                            </w:r>
-                            <w:r>
-                              <w:t>.2: Send Message Activity Diagram</w:t>
-                            </w:r>
-                          </w:p>
-                        </w:txbxContent>
-                      </wps:txbx>
-                      <wps:bodyPr rot="0" spcFirstLastPara="0" vertOverflow="overflow" horzOverflow="overflow" vert="horz" wrap="square" lIns="0" tIns="0" rIns="0" bIns="0" numCol="1" spcCol="0" rtlCol="0" fromWordArt="0" anchor="t" anchorCtr="0" forceAA="0" compatLnSpc="1">
-                        <a:prstTxWarp prst="textNoShape">
-                          <a:avLst/>
-                        </a:prstTxWarp>
-                        <a:spAutoFit/>
-                      </wps:bodyPr>
-                    </wps:wsp>
-                  </a:graphicData>
-                </a:graphic>
-              </wp:anchor>
-            </w:drawing>
-          </mc:Choice>
-          <mc:Fallback>
-            <w:pict>
-              <v:shape w14:anchorId="7612D8CF" id="Text Box 6" o:spid="_x0000_s1034" type="#_x0000_t202" style="position:absolute;margin-left:0;margin-top:341.85pt;width:582.75pt;height:.05pt;z-index:251666432;visibility:visible;mso-wrap-style:square;mso-wrap-distance-left:9pt;mso-wrap-distance-top:0;mso-wrap-distance-right:9pt;mso-wrap-distance-bottom:0;mso-position-horizontal:center;mso-position-horizontal-relative:margin;mso-position-vertical:absolute;mso-position-vertical-relative:text;v-text-anchor:top" o:gfxdata="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" stroked="f">
-                <v:textbox style="mso-fit-shape-to-text:t" inset="0,0,0,0">
-                  <w:txbxContent>
-                    <w:p>
-                      <w:pPr>
-                        <w:pStyle w:val="Caption"/>
-                        <w:jc w:val="center"/>
-                        <w:rPr>
-                          <w:noProof/>
-                        </w:rPr>
-                      </w:pPr>
-                      <w:r>
-                        <w:t xml:space="preserve">Figure </w:t>
-                      </w:r>
-                      <w:r>
-                        <w:t>2</w:t>
-                      </w:r>
-                      <w:r>
-                        <w:t>.2: Send Message Activity Diagram</w:t>
-                      </w:r>
-                    </w:p>
-                  </w:txbxContent>
-                </v:textbox>
-                <w10:wrap type="square" anchorx="margin"/>
-              </v:shape>
-            </w:pict>
-          </mc:Fallback>
-        </mc:AlternateContent>
-      </w:r>
-      <w:r>
-        <w:rPr>
-          <w:noProof/>
-        </w:rPr>
-        <mc:AlternateContent>
-          <mc:Choice Requires="wps">
-            <w:drawing>
-              <wp:anchor distT="0" distB="0" distL="114300" distR="114300" simplePos="0" relativeHeight="251689984" behindDoc="0" locked="0" layoutInCell="1" allowOverlap="1" wp14:anchorId="3366D780" wp14:editId="6568423C">
-                <wp:simplePos x="0" y="0"/>
-                <wp:positionH relativeFrom="column">
-                  <wp:posOffset>752475</wp:posOffset>
-                </wp:positionH>
-                <wp:positionV relativeFrom="paragraph">
-                  <wp:posOffset>4340860</wp:posOffset>
-                </wp:positionV>
-                <wp:extent cx="6724650" cy="635"/>
-                <wp:effectExtent l="0" t="0" r="0" b="0"/>
-                <wp:wrapTopAndBottom/>
-                <wp:docPr id="21" name="Text Box 21"/>
-                <wp:cNvGraphicFramePr/>
-                <a:graphic xmlns:a="http://schemas.openxmlformats.org/drawingml/2006/main">
-                  <a:graphicData uri="http://schemas.microsoft.com/office/word/2010/wordprocessingShape">
-                    <wps:wsp>
-                      <wps:cNvSpPr txBox="1"/>
-                      <wps:spPr>
-                        <a:xfrm>
-                          <a:off x="0" y="0"/>
-                          <a:ext cx="6724650" cy="635"/>
-                        </a:xfrm>
-                        <a:prstGeom prst="rect">
-                          <a:avLst/>
-                        </a:prstGeom>
-                        <a:solidFill>
-                          <a:prstClr val="white"/>
-                        </a:solidFill>
-                        <a:ln>
-                          <a:noFill/>
-                        </a:ln>
-                      </wps:spPr>
-                      <wps:txbx>
-                        <w:txbxContent>
-                          <w:p>
-                            <w:pPr>
-                              <w:pStyle w:val="Caption"/>
-                              <w:rPr>
-                                <w:noProof/>
-                              </w:rPr>
-                            </w:pPr>
-                            <w:bookmarkStart w:id="19" w:name="_Toc63179245"/>
-                            <w:r>
-                              <w:t xml:space="preserve">Figure </w:t>
-                            </w:r>
-                            <w:fldSimple w:instr=" STYLEREF 1 \s ">
-                              <w:r>
-                                <w:rPr>
-                                  <w:noProof/>
-                                </w:rPr>
-                                <w:t>2</w:t>
-                              </w:r>
-                            </w:fldSimple>
-                            <w:r>
-                              <w:t>.</w:t>
-                            </w:r>
-                            <w:fldSimple w:instr=" SEQ Figure \* ARABIC \s 1 ">
-                              <w:r>
-                                <w:rPr>
-                                  <w:noProof/>
-                                </w:rPr>
-                                <w:t>2</w:t>
-                              </w:r>
-                            </w:fldSimple>
-                            <w:r>
-                              <w:t xml:space="preserve"> </w:t>
-                            </w:r>
-                            <w:r>
-                              <w:t>SEND MESSAGE ACTIVITY DIAGRAM</w:t>
-                            </w:r>
-                            <w:bookmarkEnd w:id="19"/>
-                          </w:p>
-                        </w:txbxContent>
-                      </wps:txbx>
-                      <wps:bodyPr rot="0" spcFirstLastPara="0" vertOverflow="overflow" horzOverflow="overflow" vert="horz" wrap="square" lIns="0" tIns="0" rIns="0" bIns="0" numCol="1" spcCol="0" rtlCol="0" fromWordArt="0" anchor="t" anchorCtr="0" forceAA="0" compatLnSpc="1">
-                        <a:prstTxWarp prst="textNoShape">
-                          <a:avLst/>
-                        </a:prstTxWarp>
-                        <a:spAutoFit/>
-                      </wps:bodyPr>
-                    </wps:wsp>
-                  </a:graphicData>
-                </a:graphic>
-              </wp:anchor>
-            </w:drawing>
-          </mc:Choice>
-          <mc:Fallback>
-            <w:pict>
-              <v:shape w14:anchorId="3366D780" id="Text Box 21" o:spid="_x0000_s1035" type="#_x0000_t202" style="position:absolute;margin-left:59.25pt;margin-top:341.8pt;width:529.5pt;height:.05pt;z-index:251689984;visibility:visible;mso-wrap-style:square;mso-wrap-distance-left:9pt;mso-wrap-distance-top:0;mso-wrap-distance-right:9pt;mso-wrap-distance-bottom:0;mso-position-horizontal:absolute;mso-position-horizontal-relative:text;mso-position-vertical:absolute;mso-position-vertical-relative:text;v-text-anchor:top" o:gfxdata="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" stroked="f">
-                <v:textbox style="mso-fit-shape-to-text:t" inset="0,0,0,0">
-                  <w:txbxContent>
-                    <w:p>
-                      <w:pPr>
-                        <w:pStyle w:val="Caption"/>
-                        <w:rPr>
-                          <w:noProof/>
-                        </w:rPr>
-                      </w:pPr>
-                      <w:bookmarkStart w:id="30" w:name="_Toc63179245"/>
-                      <w:r>
-                        <w:t xml:space="preserve">Figure </w:t>
-                      </w:r>
-                      <w:fldSimple w:instr=" STYLEREF 1 \s ">
-                        <w:r>
-                          <w:rPr>
-                            <w:noProof/>
-                          </w:rPr>
-                          <w:t>2</w:t>
-                        </w:r>
-                      </w:fldSimple>
-                      <w:r>
-                        <w:t>.</w:t>
-                      </w:r>
-                      <w:fldSimple w:instr=" SEQ Figure \* ARABIC \s 1 ">
-                        <w:r>
-                          <w:rPr>
-                            <w:noProof/>
-                          </w:rPr>
-                          <w:t>2</w:t>
-                        </w:r>
-                      </w:fldSimple>
-                      <w:r>
-                        <w:t xml:space="preserve"> </w:t>
-                      </w:r>
-                      <w:r>
-                        <w:t>SEND MESSAGE ACTIVITY DIAGRAM</w:t>
-                      </w:r>
-                      <w:bookmarkEnd w:id="30"/>
-                    </w:p>
-                  </w:txbxContent>
-                </v:textbox>
-                <w10:wrap type="topAndBottom"/>
-              </v:shape>
-            </w:pict>
-          </mc:Fallback>
-        </mc:AlternateContent>
-      </w:r>
-      <w:r>
-        <w:rPr>
-          <w:noProof/>
-          <w:lang w:eastAsia="en-GB"/>
-        </w:rPr>
         <w:drawing>
-          <wp:anchor distT="0" distB="0" distL="114300" distR="114300" simplePos="0" relativeHeight="251664384" behindDoc="0" locked="0" layoutInCell="1" allowOverlap="1" wp14:anchorId="7C274EB5" wp14:editId="4F20B36B">
+          <wp:anchor distT="0" distB="0" distL="114300" distR="114300" simplePos="0" relativeHeight="251664384" behindDoc="0" locked="0" layoutInCell="1" allowOverlap="1" wp14:anchorId="7C274EB5" wp14:editId="28AAE0B7">
             <wp:simplePos x="0" y="0"/>
             <wp:positionH relativeFrom="margin">
               <wp:align>center</wp:align>
@@ -4961,13 +4907,306 @@
           </wp:anchor>
         </w:drawing>
       </w:r>
-    </w:p>
-    <w:p>
-      <w:pPr>
-        <w:rPr>
-          <w:lang w:eastAsia="en-GB"/>
-        </w:rPr>
-      </w:pPr>
+      <w:r>
+        <w:rPr>
+          <w:noProof/>
+        </w:rPr>
+        <mc:AlternateContent>
+          <mc:Choice Requires="wps">
+            <w:drawing>
+              <wp:anchor distT="0" distB="0" distL="114300" distR="114300" simplePos="0" relativeHeight="251666432" behindDoc="0" locked="0" layoutInCell="1" allowOverlap="1" wp14:anchorId="7612D8CF" wp14:editId="04C56EFC">
+                <wp:simplePos x="0" y="0"/>
+                <wp:positionH relativeFrom="margin">
+                  <wp:align>center</wp:align>
+                </wp:positionH>
+                <wp:positionV relativeFrom="paragraph">
+                  <wp:posOffset>4341495</wp:posOffset>
+                </wp:positionV>
+                <wp:extent cx="7400925" cy="635"/>
+                <wp:effectExtent l="0" t="0" r="9525" b="0"/>
+                <wp:wrapSquare wrapText="bothSides"/>
+                <wp:docPr id="6" name="Text Box 6"/>
+                <wp:cNvGraphicFramePr/>
+                <a:graphic xmlns:a="http://schemas.openxmlformats.org/drawingml/2006/main">
+                  <a:graphicData uri="http://schemas.microsoft.com/office/word/2010/wordprocessingShape">
+                    <wps:wsp>
+                      <wps:cNvSpPr txBox="1"/>
+                      <wps:spPr>
+                        <a:xfrm>
+                          <a:off x="0" y="0"/>
+                          <a:ext cx="7400925" cy="635"/>
+                        </a:xfrm>
+                        <a:prstGeom prst="rect">
+                          <a:avLst/>
+                        </a:prstGeom>
+                        <a:solidFill>
+                          <a:prstClr val="white"/>
+                        </a:solidFill>
+                        <a:ln>
+                          <a:noFill/>
+                        </a:ln>
+                      </wps:spPr>
+                      <wps:txbx>
+                        <w:txbxContent>
+                          <w:p>
+                            <w:pPr>
+                              <w:pStyle w:val="Caption"/>
+                              <w:jc w:val="center"/>
+                              <w:rPr>
+                                <w:noProof/>
+                              </w:rPr>
+                            </w:pPr>
+                            <w:r>
+                              <w:t xml:space="preserve">Figure </w:t>
+                            </w:r>
+                            <w:r>
+                              <w:t>2</w:t>
+                            </w:r>
+                            <w:r>
+                              <w:t>.2: Send Message Activity Diagram</w:t>
+                            </w:r>
+                          </w:p>
+                        </w:txbxContent>
+                      </wps:txbx>
+                      <wps:bodyPr rot="0" spcFirstLastPara="0" vertOverflow="overflow" horzOverflow="overflow" vert="horz" wrap="square" lIns="0" tIns="0" rIns="0" bIns="0" numCol="1" spcCol="0" rtlCol="0" fromWordArt="0" anchor="t" anchorCtr="0" forceAA="0" compatLnSpc="1">
+                        <a:prstTxWarp prst="textNoShape">
+                          <a:avLst/>
+                        </a:prstTxWarp>
+                        <a:spAutoFit/>
+                      </wps:bodyPr>
+                    </wps:wsp>
+                  </a:graphicData>
+                </a:graphic>
+              </wp:anchor>
+            </w:drawing>
+          </mc:Choice>
+          <mc:Fallback>
+            <w:pict>
+              <v:shape w14:anchorId="7612D8CF" id="Text Box 6" o:spid="_x0000_s1034" type="#_x0000_t202" style="position:absolute;margin-left:0;margin-top:341.85pt;width:582.75pt;height:.05pt;z-index:251666432;visibility:visible;mso-wrap-style:square;mso-wrap-distance-left:9pt;mso-wrap-distance-top:0;mso-wrap-distance-right:9pt;mso-wrap-distance-bottom:0;mso-position-horizontal:center;mso-position-horizontal-relative:margin;mso-position-vertical:absolute;mso-position-vertical-relative:text;v-text-anchor:top" o:gfxdata="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" stroked="f">
+                <v:textbox style="mso-fit-shape-to-text:t" inset="0,0,0,0">
+                  <w:txbxContent>
+                    <w:p>
+                      <w:pPr>
+                        <w:pStyle w:val="Caption"/>
+                        <w:jc w:val="center"/>
+                        <w:rPr>
+                          <w:noProof/>
+                        </w:rPr>
+                      </w:pPr>
+                      <w:r>
+                        <w:t xml:space="preserve">Figure </w:t>
+                      </w:r>
+                      <w:r>
+                        <w:t>2</w:t>
+                      </w:r>
+                      <w:r>
+                        <w:t>.2: Send Message Activity Diagram</w:t>
+                      </w:r>
+                    </w:p>
+                  </w:txbxContent>
+                </v:textbox>
+                <w10:wrap type="square" anchorx="margin"/>
+              </v:shape>
+            </w:pict>
+          </mc:Fallback>
+        </mc:AlternateContent>
+      </w:r>
+      <w:r>
+        <w:rPr>
+          <w:noProof/>
+        </w:rPr>
+        <mc:AlternateContent>
+          <mc:Choice Requires="wps">
+            <w:drawing>
+              <wp:anchor distT="0" distB="0" distL="114300" distR="114300" simplePos="0" relativeHeight="251689984" behindDoc="0" locked="0" layoutInCell="1" allowOverlap="1" wp14:anchorId="3366D780" wp14:editId="2EFE6B99">
+                <wp:simplePos x="0" y="0"/>
+                <wp:positionH relativeFrom="column">
+                  <wp:posOffset>752475</wp:posOffset>
+                </wp:positionH>
+                <wp:positionV relativeFrom="paragraph">
+                  <wp:posOffset>4340860</wp:posOffset>
+                </wp:positionV>
+                <wp:extent cx="6724650" cy="635"/>
+                <wp:effectExtent l="0" t="0" r="0" b="0"/>
+                <wp:wrapTopAndBottom/>
+                <wp:docPr id="21" name="Text Box 21"/>
+                <wp:cNvGraphicFramePr/>
+                <a:graphic xmlns:a="http://schemas.openxmlformats.org/drawingml/2006/main">
+                  <a:graphicData uri="http://schemas.microsoft.com/office/word/2010/wordprocessingShape">
+                    <wps:wsp>
+                      <wps:cNvSpPr txBox="1"/>
+                      <wps:spPr>
+                        <a:xfrm>
+                          <a:off x="0" y="0"/>
+                          <a:ext cx="6724650" cy="635"/>
+                        </a:xfrm>
+                        <a:prstGeom prst="rect">
+                          <a:avLst/>
+                        </a:prstGeom>
+                        <a:solidFill>
+                          <a:prstClr val="white"/>
+                        </a:solidFill>
+                        <a:ln>
+                          <a:noFill/>
+                        </a:ln>
+                      </wps:spPr>
+                      <wps:txbx>
+                        <w:txbxContent>
+                          <w:p>
+                            <w:pPr>
+                              <w:pStyle w:val="Caption"/>
+                              <w:rPr>
+                                <w:noProof/>
+                              </w:rPr>
+                            </w:pPr>
+                            <w:bookmarkStart w:id="29" w:name="_Toc63179245"/>
+                            <w:r>
+                              <w:t xml:space="preserve">Figure </w:t>
+                            </w:r>
+                            <w:r>
+                              <w:fldChar w:fldCharType="begin"/>
+                            </w:r>
+                            <w:r>
+                              <w:instrText xml:space="preserve"> STYLEREF 1 \s </w:instrText>
+                            </w:r>
+                            <w:r>
+                              <w:fldChar w:fldCharType="separate"/>
+                            </w:r>
+                            <w:r>
+                              <w:rPr>
+                                <w:noProof/>
+                              </w:rPr>
+                              <w:t>2</w:t>
+                            </w:r>
+                            <w:r>
+                              <w:rPr>
+                                <w:noProof/>
+                              </w:rPr>
+                              <w:fldChar w:fldCharType="end"/>
+                            </w:r>
+                            <w:r>
+                              <w:t>.</w:t>
+                            </w:r>
+                            <w:r>
+                              <w:fldChar w:fldCharType="begin"/>
+                            </w:r>
+                            <w:r>
+                              <w:instrText xml:space="preserve"> SEQ Figure \* ARABIC \s 1 </w:instrText>
+                            </w:r>
+                            <w:r>
+                              <w:fldChar w:fldCharType="separate"/>
+                            </w:r>
+                            <w:r>
+                              <w:rPr>
+                                <w:noProof/>
+                              </w:rPr>
+                              <w:t>2</w:t>
+                            </w:r>
+                            <w:r>
+                              <w:rPr>
+                                <w:noProof/>
+                              </w:rPr>
+                              <w:fldChar w:fldCharType="end"/>
+                            </w:r>
+                            <w:r>
+                              <w:t xml:space="preserve"> </w:t>
+                            </w:r>
+                            <w:r>
+                              <w:t>SEND MESSAGE ACTIVITY DIAGRAM</w:t>
+                            </w:r>
+                            <w:bookmarkEnd w:id="29"/>
+                          </w:p>
+                        </w:txbxContent>
+                      </wps:txbx>
+                      <wps:bodyPr rot="0" spcFirstLastPara="0" vertOverflow="overflow" horzOverflow="overflow" vert="horz" wrap="square" lIns="0" tIns="0" rIns="0" bIns="0" numCol="1" spcCol="0" rtlCol="0" fromWordArt="0" anchor="t" anchorCtr="0" forceAA="0" compatLnSpc="1">
+                        <a:prstTxWarp prst="textNoShape">
+                          <a:avLst/>
+                        </a:prstTxWarp>
+                        <a:spAutoFit/>
+                      </wps:bodyPr>
+                    </wps:wsp>
+                  </a:graphicData>
+                </a:graphic>
+              </wp:anchor>
+            </w:drawing>
+          </mc:Choice>
+          <mc:Fallback>
+            <w:pict>
+              <v:shape w14:anchorId="3366D780" id="Text Box 21" o:spid="_x0000_s1035" type="#_x0000_t202" style="position:absolute;margin-left:59.25pt;margin-top:341.8pt;width:529.5pt;height:.05pt;z-index:251689984;visibility:visible;mso-wrap-style:square;mso-wrap-distance-left:9pt;mso-wrap-distance-top:0;mso-wrap-distance-right:9pt;mso-wrap-distance-bottom:0;mso-position-horizontal:absolute;mso-position-horizontal-relative:text;mso-position-vertical:absolute;mso-position-vertical-relative:text;v-text-anchor:top" o:gfxdata="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" stroked="f">
+                <v:textbox style="mso-fit-shape-to-text:t" inset="0,0,0,0">
+                  <w:txbxContent>
+                    <w:p>
+                      <w:pPr>
+                        <w:pStyle w:val="Caption"/>
+                        <w:rPr>
+                          <w:noProof/>
+                        </w:rPr>
+                      </w:pPr>
+                      <w:bookmarkStart w:id="30" w:name="_Toc63179245"/>
+                      <w:r>
+                        <w:t xml:space="preserve">Figure </w:t>
+                      </w:r>
+                      <w:r>
+                        <w:fldChar w:fldCharType="begin"/>
+                      </w:r>
+                      <w:r>
+                        <w:instrText xml:space="preserve"> STYLEREF 1 \s </w:instrText>
+                      </w:r>
+                      <w:r>
+                        <w:fldChar w:fldCharType="separate"/>
+                      </w:r>
+                      <w:r>
+                        <w:rPr>
+                          <w:noProof/>
+                        </w:rPr>
+                        <w:t>2</w:t>
+                      </w:r>
+                      <w:r>
+                        <w:rPr>
+                          <w:noProof/>
+                        </w:rPr>
+                        <w:fldChar w:fldCharType="end"/>
+                      </w:r>
+                      <w:r>
+                        <w:t>.</w:t>
+                      </w:r>
+                      <w:r>
+                        <w:fldChar w:fldCharType="begin"/>
+                      </w:r>
+                      <w:r>
+                        <w:instrText xml:space="preserve"> SEQ Figure \* ARABIC \s 1 </w:instrText>
+                      </w:r>
+                      <w:r>
+                        <w:fldChar w:fldCharType="separate"/>
+                      </w:r>
+                      <w:r>
+                        <w:rPr>
+                          <w:noProof/>
+                        </w:rPr>
+                        <w:t>2</w:t>
+                      </w:r>
+                      <w:r>
+                        <w:rPr>
+                          <w:noProof/>
+                        </w:rPr>
+                        <w:fldChar w:fldCharType="end"/>
+                      </w:r>
+                      <w:r>
+                        <w:t xml:space="preserve"> </w:t>
+                      </w:r>
+                      <w:r>
+                        <w:t>SEND MESSAGE ACTIVITY DIAGRAM</w:t>
+                      </w:r>
+                      <w:bookmarkEnd w:id="30"/>
+                    </w:p>
+                  </w:txbxContent>
+                </v:textbox>
+                <w10:wrap type="topAndBottom"/>
+              </v:shape>
+            </w:pict>
+          </mc:Fallback>
+        </mc:AlternateContent>
+      </w:r>
     </w:p>
     <w:p>
       <w:pPr>
@@ -4997,32 +5236,32 @@
         <w:rPr>
           <w:lang w:eastAsia="en-GB"/>
         </w:rPr>
+        <w:t xml:space="preserve">flows to create a queue of messages to be sent. Control flow forks at this point to run three activities concurrently, update the chat, update the chat log </w:t>
+      </w:r>
+      <w:r>
+        <w:rPr>
+          <w:lang w:eastAsia="en-GB"/>
+        </w:rPr>
+        <w:t>file,</w:t>
+      </w:r>
+      <w:r>
+        <w:rPr>
+          <w:lang w:eastAsia="en-GB"/>
+        </w:rPr>
+        <w:t xml:space="preserve"> and notify the receiver. The control flow merges back and points to the activity final node and stops all control flows.</w:t>
+      </w:r>
+    </w:p>
+    <w:p>
+      <w:pPr>
+        <w:rPr>
+          <w:lang w:eastAsia="en-GB"/>
+        </w:rPr>
+      </w:pPr>
+      <w:r>
+        <w:rPr>
+          <w:noProof/>
+        </w:rPr>
         <w:lastRenderedPageBreak/>
-        <w:t xml:space="preserve">flows to create a queue of messages to be sent. Control flow forks at this point to run three activities concurrently, update the chat, update the chat log </w:t>
-      </w:r>
-      <w:r>
-        <w:rPr>
-          <w:lang w:eastAsia="en-GB"/>
-        </w:rPr>
-        <w:t>file,</w:t>
-      </w:r>
-      <w:r>
-        <w:rPr>
-          <w:lang w:eastAsia="en-GB"/>
-        </w:rPr>
-        <w:t xml:space="preserve"> and notify the receiver. The control flow merges back and points to the activity final node and stops all control flows.</w:t>
-      </w:r>
-    </w:p>
-    <w:p>
-      <w:pPr>
-        <w:rPr>
-          <w:lang w:eastAsia="en-GB"/>
-        </w:rPr>
-      </w:pPr>
-      <w:r>
-        <w:rPr>
-          <w:noProof/>
-        </w:rPr>
         <mc:AlternateContent>
           <mc:Choice Requires="wps">
             <w:drawing>
@@ -5159,36 +5398,62 @@
                                 <w:noProof/>
                               </w:rPr>
                             </w:pPr>
-                            <w:bookmarkStart w:id="20" w:name="_Toc63179246"/>
+                            <w:bookmarkStart w:id="31" w:name="_Toc63179246"/>
                             <w:r>
                               <w:t xml:space="preserve">Figure </w:t>
                             </w:r>
-                            <w:fldSimple w:instr=" STYLEREF 1 \s ">
-                              <w:r>
-                                <w:rPr>
-                                  <w:noProof/>
-                                </w:rPr>
-                                <w:t>2</w:t>
-                              </w:r>
-                            </w:fldSimple>
+                            <w:r>
+                              <w:fldChar w:fldCharType="begin"/>
+                            </w:r>
+                            <w:r>
+                              <w:instrText xml:space="preserve"> STYLEREF 1 \s </w:instrText>
+                            </w:r>
+                            <w:r>
+                              <w:fldChar w:fldCharType="separate"/>
+                            </w:r>
+                            <w:r>
+                              <w:rPr>
+                                <w:noProof/>
+                              </w:rPr>
+                              <w:t>2</w:t>
+                            </w:r>
+                            <w:r>
+                              <w:rPr>
+                                <w:noProof/>
+                              </w:rPr>
+                              <w:fldChar w:fldCharType="end"/>
+                            </w:r>
                             <w:r>
                               <w:t>.</w:t>
                             </w:r>
-                            <w:fldSimple w:instr=" SEQ Figure \* ARABIC \s 1 ">
-                              <w:r>
-                                <w:rPr>
-                                  <w:noProof/>
-                                </w:rPr>
-                                <w:t>3</w:t>
-                              </w:r>
-                            </w:fldSimple>
+                            <w:r>
+                              <w:fldChar w:fldCharType="begin"/>
+                            </w:r>
+                            <w:r>
+                              <w:instrText xml:space="preserve"> SEQ Figure \* ARABIC \s 1 </w:instrText>
+                            </w:r>
+                            <w:r>
+                              <w:fldChar w:fldCharType="separate"/>
+                            </w:r>
+                            <w:r>
+                              <w:rPr>
+                                <w:noProof/>
+                              </w:rPr>
+                              <w:t>3</w:t>
+                            </w:r>
+                            <w:r>
+                              <w:rPr>
+                                <w:noProof/>
+                              </w:rPr>
+                              <w:fldChar w:fldCharType="end"/>
+                            </w:r>
                             <w:r>
                               <w:t xml:space="preserve"> </w:t>
                             </w:r>
                             <w:r>
                               <w:t>MAKE ROOM ACTIVITY DIAGRAM</w:t>
                             </w:r>
-                            <w:bookmarkEnd w:id="20"/>
+                            <w:bookmarkEnd w:id="31"/>
                           </w:p>
                         </w:txbxContent>
                       </wps:txbx>
@@ -5220,25 +5485,51 @@
                       <w:r>
                         <w:t xml:space="preserve">Figure </w:t>
                       </w:r>
-                      <w:fldSimple w:instr=" STYLEREF 1 \s ">
-                        <w:r>
-                          <w:rPr>
-                            <w:noProof/>
-                          </w:rPr>
-                          <w:t>2</w:t>
-                        </w:r>
-                      </w:fldSimple>
+                      <w:r>
+                        <w:fldChar w:fldCharType="begin"/>
+                      </w:r>
+                      <w:r>
+                        <w:instrText xml:space="preserve"> STYLEREF 1 \s </w:instrText>
+                      </w:r>
+                      <w:r>
+                        <w:fldChar w:fldCharType="separate"/>
+                      </w:r>
+                      <w:r>
+                        <w:rPr>
+                          <w:noProof/>
+                        </w:rPr>
+                        <w:t>2</w:t>
+                      </w:r>
+                      <w:r>
+                        <w:rPr>
+                          <w:noProof/>
+                        </w:rPr>
+                        <w:fldChar w:fldCharType="end"/>
+                      </w:r>
                       <w:r>
                         <w:t>.</w:t>
                       </w:r>
-                      <w:fldSimple w:instr=" SEQ Figure \* ARABIC \s 1 ">
-                        <w:r>
-                          <w:rPr>
-                            <w:noProof/>
-                          </w:rPr>
-                          <w:t>3</w:t>
-                        </w:r>
-                      </w:fldSimple>
+                      <w:r>
+                        <w:fldChar w:fldCharType="begin"/>
+                      </w:r>
+                      <w:r>
+                        <w:instrText xml:space="preserve"> SEQ Figure \* ARABIC \s 1 </w:instrText>
+                      </w:r>
+                      <w:r>
+                        <w:fldChar w:fldCharType="separate"/>
+                      </w:r>
+                      <w:r>
+                        <w:rPr>
+                          <w:noProof/>
+                        </w:rPr>
+                        <w:t>3</w:t>
+                      </w:r>
+                      <w:r>
+                        <w:rPr>
+                          <w:noProof/>
+                        </w:rPr>
+                        <w:fldChar w:fldCharType="end"/>
+                      </w:r>
                       <w:r>
                         <w:t xml:space="preserve"> </w:t>
                       </w:r>
@@ -5325,14 +5616,7 @@
         <w:rPr>
           <w:lang w:eastAsia="en-GB"/>
         </w:rPr>
-        <w:t xml:space="preserve">nother decision node asks whether to make that user a moderator. If yes, user is made a moderator. Control flow loops back to add user decision node. If no to moderator option, user control flow loops back to add decision node. If </w:t>
-      </w:r>
-      <w:r>
-        <w:rPr>
-          <w:lang w:eastAsia="en-GB"/>
-        </w:rPr>
-        <w:lastRenderedPageBreak/>
-        <w:t xml:space="preserve">no more users to add, control flow moves to another decision node asking to add a channel. If yes, the channel is added. Control flow then loops back to the add channel decision node. If no, database is updated. Control flow moves to activity final node. </w:t>
+        <w:t xml:space="preserve">nother decision node asks whether to make that user a moderator. If yes, user is made a moderator. Control flow loops back to add user decision node. If no to moderator option, user control flow loops back to add decision node. If no more users to add, control flow moves to another decision node asking to add a channel. If yes, the channel is added. Control flow then loops back to the add channel decision node. If no, database is updated. Control flow moves to activity final node. </w:t>
       </w:r>
     </w:p>
     <w:p>
@@ -5349,7 +5633,7 @@
           <w:lang w:eastAsia="en-GB"/>
         </w:rPr>
       </w:pPr>
-      <w:bookmarkStart w:id="21" w:name="_Toc63175270"/>
+      <w:bookmarkStart w:id="33" w:name="_Toc63175270"/>
       <w:r>
         <w:rPr>
           <w:lang w:eastAsia="en-GB"/>
@@ -5357,7 +5641,7 @@
         <w:lastRenderedPageBreak/>
         <w:t>Class Diagram</w:t>
       </w:r>
-      <w:bookmarkEnd w:id="21"/>
+      <w:bookmarkEnd w:id="33"/>
     </w:p>
     <w:p>
       <w:pPr>
@@ -5416,32 +5700,58 @@
         <w:pStyle w:val="Caption"/>
         <w:jc w:val="center"/>
       </w:pPr>
-      <w:bookmarkStart w:id="22" w:name="_Toc63179247"/>
-      <w:bookmarkStart w:id="23" w:name="_Toc63179141"/>
+      <w:bookmarkStart w:id="34" w:name="_Toc63179247"/>
+      <w:bookmarkStart w:id="35" w:name="_Toc63179141"/>
       <w:r>
         <w:t xml:space="preserve">Figure </w:t>
       </w:r>
-      <w:fldSimple w:instr=" STYLEREF 1 \s ">
-        <w:r>
-          <w:rPr>
-            <w:noProof/>
-          </w:rPr>
-          <w:t>3</w:t>
-        </w:r>
-      </w:fldSimple>
+      <w:r>
+        <w:fldChar w:fldCharType="begin"/>
+      </w:r>
+      <w:r>
+        <w:instrText xml:space="preserve"> STYLEREF 1 \s </w:instrText>
+      </w:r>
+      <w:r>
+        <w:fldChar w:fldCharType="separate"/>
+      </w:r>
+      <w:r>
+        <w:rPr>
+          <w:noProof/>
+        </w:rPr>
+        <w:t>3</w:t>
+      </w:r>
+      <w:r>
+        <w:rPr>
+          <w:noProof/>
+        </w:rPr>
+        <w:fldChar w:fldCharType="end"/>
+      </w:r>
       <w:r>
         <w:t>.</w:t>
       </w:r>
-      <w:fldSimple w:instr=" SEQ Figure \* ARABIC \s 1 ">
-        <w:r>
-          <w:rPr>
-            <w:noProof/>
-          </w:rPr>
-          <w:t>1</w:t>
-        </w:r>
-        <w:bookmarkEnd w:id="22"/>
-      </w:fldSimple>
-      <w:bookmarkEnd w:id="23"/>
+      <w:r>
+        <w:fldChar w:fldCharType="begin"/>
+      </w:r>
+      <w:r>
+        <w:instrText xml:space="preserve"> SEQ Figure \* ARABIC \s 1 </w:instrText>
+      </w:r>
+      <w:r>
+        <w:fldChar w:fldCharType="separate"/>
+      </w:r>
+      <w:r>
+        <w:rPr>
+          <w:noProof/>
+        </w:rPr>
+        <w:t>1</w:t>
+      </w:r>
+      <w:bookmarkEnd w:id="34"/>
+      <w:r>
+        <w:rPr>
+          <w:noProof/>
+        </w:rPr>
+        <w:fldChar w:fldCharType="end"/>
+      </w:r>
+      <w:bookmarkEnd w:id="35"/>
       <w:r>
         <w:t xml:space="preserve"> Class Diagram</w:t>
       </w:r>
@@ -5631,11 +5941,11 @@
       <w:pPr>
         <w:pStyle w:val="Subtitle"/>
       </w:pPr>
-      <w:bookmarkStart w:id="24" w:name="_Toc63175271"/>
+      <w:bookmarkStart w:id="36" w:name="_Toc63175271"/>
       <w:r>
         <w:t>Relationships</w:t>
       </w:r>
-      <w:bookmarkEnd w:id="24"/>
+      <w:bookmarkEnd w:id="36"/>
     </w:p>
     <w:p>
       <w:pPr>
@@ -5675,21 +5985,7 @@
         <w:rPr>
           <w:lang w:eastAsia="en-GB"/>
         </w:rPr>
-        <w:t>Moderator (*) Moderates Room (</w:t>
-      </w:r>
-      <w:proofErr w:type="gramStart"/>
-      <w:r>
-        <w:rPr>
-          <w:lang w:eastAsia="en-GB"/>
-        </w:rPr>
-        <w:t>1..</w:t>
-      </w:r>
-      <w:proofErr w:type="gramEnd"/>
-      <w:r>
-        <w:rPr>
-          <w:lang w:eastAsia="en-GB"/>
-        </w:rPr>
-        <w:t>*)</w:t>
+        <w:t>Moderator (*) Moderates Room (1..*)</w:t>
       </w:r>
     </w:p>
     <w:p>
@@ -5718,15 +6014,7 @@
     </w:p>
     <w:p>
       <w:r>
-        <w:t xml:space="preserve">A user </w:t>
-      </w:r>
-      <w:proofErr w:type="gramStart"/>
-      <w:r>
-        <w:t>is able to</w:t>
-      </w:r>
-      <w:proofErr w:type="gramEnd"/>
-      <w:r>
-        <w:t xml:space="preserve"> be a member of none or many rooms however a room must have one member who must also be the administrator the administrator is able to remove other and add others but not themselves unless they decide to delete the room.</w:t>
+        <w:t>A user is able to be a member of none or many rooms however a room must have one member who must also be the administrator the administrator is able to remove other and add others but not themselves unless they decide to delete the room.</w:t>
       </w:r>
     </w:p>
     <w:p>
@@ -5736,47 +6024,25 @@
           <w:lang w:eastAsia="en-GB"/>
         </w:rPr>
       </w:pPr>
-      <w:proofErr w:type="gramStart"/>
       <w:r>
         <w:rPr>
           <w:lang w:eastAsia="en-GB"/>
         </w:rPr>
         <w:lastRenderedPageBreak/>
-        <w:t>Room(</w:t>
-      </w:r>
-      <w:proofErr w:type="gramEnd"/>
-      <w:r>
-        <w:rPr>
-          <w:lang w:eastAsia="en-GB"/>
-        </w:rPr>
-        <w:t>1) Contains Channel(1..*)</w:t>
-      </w:r>
-    </w:p>
-    <w:p>
-      <w:pPr>
-        <w:rPr>
-          <w:lang w:eastAsia="en-GB"/>
-        </w:rPr>
-      </w:pPr>
-      <w:r>
-        <w:rPr>
-          <w:lang w:eastAsia="en-GB"/>
-        </w:rPr>
-        <w:t xml:space="preserve">One room must have at least one channel (the default channel is named ‘General’) The first channel created can change its </w:t>
-      </w:r>
-      <w:proofErr w:type="gramStart"/>
-      <w:r>
-        <w:rPr>
-          <w:lang w:eastAsia="en-GB"/>
-        </w:rPr>
-        <w:t>name</w:t>
-      </w:r>
-      <w:proofErr w:type="gramEnd"/>
-      <w:r>
-        <w:rPr>
-          <w:lang w:eastAsia="en-GB"/>
-        </w:rPr>
-        <w:t xml:space="preserve"> but it cannot be deleted. More rooms can be created but must have different names.</w:t>
+        <w:t>Room(1) Contains Channel(1..*)</w:t>
+      </w:r>
+    </w:p>
+    <w:p>
+      <w:pPr>
+        <w:rPr>
+          <w:lang w:eastAsia="en-GB"/>
+        </w:rPr>
+      </w:pPr>
+      <w:r>
+        <w:rPr>
+          <w:lang w:eastAsia="en-GB"/>
+        </w:rPr>
+        <w:t>One room must have at least one channel (the default channel is named ‘General’) The first channel created can change its name but it cannot be deleted. More rooms can be created but must have different names.</w:t>
       </w:r>
     </w:p>
     <w:p>
@@ -5817,21 +6083,7 @@
         <w:rPr>
           <w:lang w:eastAsia="en-GB"/>
         </w:rPr>
-        <w:t xml:space="preserve"> you can send the same message content to many </w:t>
-      </w:r>
-      <w:proofErr w:type="gramStart"/>
-      <w:r>
-        <w:rPr>
-          <w:lang w:eastAsia="en-GB"/>
-        </w:rPr>
-        <w:t>channels</w:t>
-      </w:r>
-      <w:proofErr w:type="gramEnd"/>
-      <w:r>
-        <w:rPr>
-          <w:lang w:eastAsia="en-GB"/>
-        </w:rPr>
-        <w:t xml:space="preserve"> but these must be unique classes.</w:t>
+        <w:t xml:space="preserve"> you can send the same message content to many channels but these must be unique classes.</w:t>
       </w:r>
     </w:p>
     <w:p>
@@ -5858,29 +6110,33 @@
         <w:rPr>
           <w:lang w:eastAsia="en-GB"/>
         </w:rPr>
-        <w:t xml:space="preserve">One user can create/send an infinite number of </w:t>
-      </w:r>
-      <w:proofErr w:type="gramStart"/>
-      <w:r>
-        <w:rPr>
-          <w:lang w:eastAsia="en-GB"/>
-        </w:rPr>
-        <w:t>messages,</w:t>
-      </w:r>
-      <w:proofErr w:type="gramEnd"/>
-      <w:r>
-        <w:rPr>
-          <w:lang w:eastAsia="en-GB"/>
-        </w:rPr>
-        <w:t xml:space="preserve"> however the message sender can only be one unique User.</w:t>
-      </w:r>
-    </w:p>
-    <w:p>
-      <w:pPr>
-        <w:rPr>
-          <w:lang w:eastAsia="en-GB"/>
-        </w:rPr>
-      </w:pPr>
+        <w:t>One user can create/send an infinite number of messages, however the message sender can only be one unique User.</w:t>
+      </w:r>
+    </w:p>
+    <w:p>
+      <w:pPr>
+        <w:rPr>
+          <w:lang w:eastAsia="en-GB"/>
+        </w:rPr>
+      </w:pPr>
+    </w:p>
+    <w:p>
+      <w:pPr>
+        <w:rPr>
+          <w:rFonts w:asciiTheme="majorHAnsi" w:eastAsiaTheme="majorEastAsia" w:hAnsiTheme="majorHAnsi" w:cstheme="majorBidi"/>
+          <w:color w:val="1F3864" w:themeColor="accent1" w:themeShade="80"/>
+          <w:sz w:val="36"/>
+          <w:szCs w:val="36"/>
+          <w:lang w:eastAsia="en-GB"/>
+        </w:rPr>
+      </w:pPr>
+      <w:bookmarkStart w:id="37" w:name="_Toc63175272"/>
+      <w:r>
+        <w:rPr>
+          <w:lang w:eastAsia="en-GB"/>
+        </w:rPr>
+        <w:br w:type="page"/>
+      </w:r>
     </w:p>
     <w:p>
       <w:pPr>
@@ -5888,27 +6144,375 @@
         <w:rPr>
           <w:lang w:eastAsia="en-GB"/>
         </w:rPr>
-      </w:pPr>
-      <w:bookmarkStart w:id="25" w:name="_Toc63175272"/>
-      <w:r>
-        <w:rPr>
-          <w:lang w:eastAsia="en-GB"/>
-        </w:rPr>
+        <w:sectPr>
+          <w:pgSz w:w="15840" w:h="12240" w:orient="landscape"/>
+          <w:pgMar w:top="1440" w:right="1440" w:bottom="1440" w:left="1440" w:header="720" w:footer="720" w:gutter="0"/>
+          <w:cols w:space="720"/>
+          <w:docGrid w:linePitch="360"/>
+        </w:sectPr>
+      </w:pPr>
+    </w:p>
+    <w:p>
+      <w:pPr>
+        <w:pStyle w:val="Heading1"/>
+        <w:rPr>
+          <w:lang w:eastAsia="en-GB"/>
+        </w:rPr>
+      </w:pPr>
+      <w:r>
+        <w:rPr>
+          <w:lang w:eastAsia="en-GB"/>
+        </w:rPr>
+        <w:lastRenderedPageBreak/>
         <w:t>Sequence Diagrams</w:t>
       </w:r>
-      <w:bookmarkEnd w:id="25"/>
-    </w:p>
-    <w:p>
-      <w:pPr>
-        <w:rPr>
-          <w:lang w:eastAsia="en-GB"/>
-        </w:rPr>
-      </w:pPr>
-      <w:r>
-        <w:rPr>
-          <w:lang w:eastAsia="en-GB"/>
-        </w:rPr>
-        <w:t>Stub</w:t>
+      <w:bookmarkEnd w:id="37"/>
+    </w:p>
+    <w:p>
+      <w:pPr>
+        <w:pStyle w:val="Heading2"/>
+      </w:pPr>
+      <w:bookmarkStart w:id="38" w:name="_Toc63175273"/>
+      <w:r>
+        <w:t>Introduction:</w:t>
+      </w:r>
+    </w:p>
+    <w:p>
+      <w:pPr>
+        <w:pStyle w:val="Heading3"/>
+        <w:rPr>
+          <w:lang w:eastAsia="en-GB"/>
+        </w:rPr>
+      </w:pPr>
+      <w:r>
+        <w:rPr>
+          <w:lang w:eastAsia="en-GB"/>
+        </w:rPr>
+        <w:t xml:space="preserve">Figure </w:t>
+      </w:r>
+      <w:r>
+        <w:rPr>
+          <w:lang w:eastAsia="en-GB"/>
+        </w:rPr>
+        <w:t>4</w:t>
+      </w:r>
+      <w:r>
+        <w:rPr>
+          <w:lang w:eastAsia="en-GB"/>
+        </w:rPr>
+        <w:t>.1 (Login)</w:t>
+      </w:r>
+    </w:p>
+    <w:p>
+      <w:pPr>
+        <w:rPr>
+          <w:lang w:eastAsia="en-GB"/>
+        </w:rPr>
+      </w:pPr>
+      <w:r>
+        <w:t>This diagram shows the login process.</w:t>
+      </w:r>
+      <w:r>
+        <w:t xml:space="preserve"> It highlights the interactions between the user, the application, and the database.</w:t>
+      </w:r>
+    </w:p>
+    <w:p>
+      <w:pPr>
+        <w:pStyle w:val="Heading3"/>
+        <w:rPr>
+          <w:lang w:eastAsia="en-GB"/>
+        </w:rPr>
+      </w:pPr>
+      <w:r>
+        <w:rPr>
+          <w:lang w:eastAsia="en-GB"/>
+        </w:rPr>
+        <w:t xml:space="preserve">Figure </w:t>
+      </w:r>
+      <w:r>
+        <w:rPr>
+          <w:lang w:eastAsia="en-GB"/>
+        </w:rPr>
+        <w:t>4</w:t>
+      </w:r>
+      <w:r>
+        <w:rPr>
+          <w:lang w:eastAsia="en-GB"/>
+        </w:rPr>
+        <w:t>.2 (Send Message)</w:t>
+      </w:r>
+    </w:p>
+    <w:p>
+      <w:pPr>
+        <w:rPr>
+          <w:lang w:eastAsia="en-GB"/>
+        </w:rPr>
+      </w:pPr>
+      <w:r>
+        <w:rPr>
+          <w:lang w:eastAsia="en-GB"/>
+        </w:rPr>
+        <w:t>A user attempts to send a message, the system will first need to validate their connection to ensure that the target user is online and connected to the broker.</w:t>
+      </w:r>
+    </w:p>
+    <w:p>
+      <w:pPr>
+        <w:pStyle w:val="ListParagraph"/>
+        <w:numPr>
+          <w:ilvl w:val="0"/>
+          <w:numId w:val="5"/>
+        </w:numPr>
+        <w:rPr>
+          <w:lang w:eastAsia="en-GB"/>
+        </w:rPr>
+      </w:pPr>
+      <w:r>
+        <w:rPr>
+          <w:lang w:eastAsia="en-GB"/>
+        </w:rPr>
+        <w:t>If the user is online:</w:t>
+      </w:r>
+    </w:p>
+    <w:p>
+      <w:pPr>
+        <w:pStyle w:val="ListParagraph"/>
+        <w:numPr>
+          <w:ilvl w:val="1"/>
+          <w:numId w:val="5"/>
+        </w:numPr>
+        <w:rPr>
+          <w:lang w:eastAsia="en-GB"/>
+        </w:rPr>
+      </w:pPr>
+      <w:r>
+        <w:rPr>
+          <w:lang w:eastAsia="en-GB"/>
+        </w:rPr>
+        <w:t>The message is sent by the sender</w:t>
+      </w:r>
+    </w:p>
+    <w:p>
+      <w:pPr>
+        <w:pStyle w:val="ListParagraph"/>
+        <w:numPr>
+          <w:ilvl w:val="1"/>
+          <w:numId w:val="5"/>
+        </w:numPr>
+        <w:rPr>
+          <w:lang w:eastAsia="en-GB"/>
+        </w:rPr>
+      </w:pPr>
+      <w:r>
+        <w:rPr>
+          <w:lang w:eastAsia="en-GB"/>
+        </w:rPr>
+        <w:t>The recipient requests new messages stored in the database</w:t>
+      </w:r>
+    </w:p>
+    <w:p>
+      <w:pPr>
+        <w:pStyle w:val="ListParagraph"/>
+        <w:numPr>
+          <w:ilvl w:val="1"/>
+          <w:numId w:val="5"/>
+        </w:numPr>
+        <w:rPr>
+          <w:lang w:eastAsia="en-GB"/>
+        </w:rPr>
+      </w:pPr>
+      <w:r>
+        <w:rPr>
+          <w:lang w:eastAsia="en-GB"/>
+        </w:rPr>
+        <w:t>The database returns a queue of all the messages</w:t>
+      </w:r>
+    </w:p>
+    <w:p>
+      <w:pPr>
+        <w:pStyle w:val="ListParagraph"/>
+        <w:numPr>
+          <w:ilvl w:val="1"/>
+          <w:numId w:val="5"/>
+        </w:numPr>
+        <w:rPr>
+          <w:lang w:eastAsia="en-GB"/>
+        </w:rPr>
+      </w:pPr>
+      <w:r>
+        <w:rPr>
+          <w:lang w:eastAsia="en-GB"/>
+        </w:rPr>
+        <w:t>The chat</w:t>
+      </w:r>
+      <w:r>
+        <w:rPr>
+          <w:lang w:eastAsia="en-GB"/>
+        </w:rPr>
+        <w:t xml:space="preserve"> and log and updated and the recipient is notified</w:t>
+      </w:r>
+    </w:p>
+    <w:p>
+      <w:pPr>
+        <w:pStyle w:val="ListParagraph"/>
+        <w:numPr>
+          <w:ilvl w:val="0"/>
+          <w:numId w:val="5"/>
+        </w:numPr>
+        <w:rPr>
+          <w:lang w:eastAsia="en-GB"/>
+        </w:rPr>
+      </w:pPr>
+      <w:r>
+        <w:rPr>
+          <w:lang w:eastAsia="en-GB"/>
+        </w:rPr>
+        <w:t>If the user is offline:</w:t>
+      </w:r>
+    </w:p>
+    <w:p>
+      <w:pPr>
+        <w:pStyle w:val="ListParagraph"/>
+        <w:numPr>
+          <w:ilvl w:val="1"/>
+          <w:numId w:val="5"/>
+        </w:numPr>
+        <w:rPr>
+          <w:lang w:eastAsia="en-GB"/>
+        </w:rPr>
+      </w:pPr>
+      <w:r>
+        <w:rPr>
+          <w:lang w:eastAsia="en-GB"/>
+        </w:rPr>
+        <w:t xml:space="preserve">The message is stored within the database </w:t>
+      </w:r>
+      <w:r>
+        <w:rPr>
+          <w:lang w:eastAsia="en-GB"/>
+        </w:rPr>
+        <w:t>temporarily.</w:t>
+      </w:r>
+    </w:p>
+    <w:p>
+      <w:pPr>
+        <w:pStyle w:val="ListParagraph"/>
+        <w:numPr>
+          <w:ilvl w:val="1"/>
+          <w:numId w:val="5"/>
+        </w:numPr>
+        <w:rPr>
+          <w:lang w:eastAsia="en-GB"/>
+        </w:rPr>
+      </w:pPr>
+      <w:r>
+        <w:rPr>
+          <w:lang w:eastAsia="en-GB"/>
+        </w:rPr>
+        <w:t xml:space="preserve">The user’s connection is then repeatedly checked until they are confirmed to be </w:t>
+      </w:r>
+      <w:r>
+        <w:rPr>
+          <w:lang w:eastAsia="en-GB"/>
+        </w:rPr>
+        <w:t>online.</w:t>
+      </w:r>
+    </w:p>
+    <w:p>
+      <w:pPr>
+        <w:pStyle w:val="ListParagraph"/>
+        <w:numPr>
+          <w:ilvl w:val="1"/>
+          <w:numId w:val="5"/>
+        </w:numPr>
+        <w:rPr>
+          <w:lang w:eastAsia="en-GB"/>
+        </w:rPr>
+      </w:pPr>
+      <w:r>
+        <w:rPr>
+          <w:lang w:eastAsia="en-GB"/>
+        </w:rPr>
+        <w:t xml:space="preserve">Once the user is online, their message is then sent to the </w:t>
+      </w:r>
+      <w:r>
+        <w:rPr>
+          <w:lang w:eastAsia="en-GB"/>
+        </w:rPr>
+        <w:t>recipient</w:t>
+      </w:r>
+      <w:r>
+        <w:rPr>
+          <w:lang w:eastAsia="en-GB"/>
+        </w:rPr>
+        <w:t xml:space="preserve">, and the following stages mentioned above </w:t>
+      </w:r>
+      <w:r>
+        <w:rPr>
+          <w:lang w:eastAsia="en-GB"/>
+        </w:rPr>
+        <w:t>occur.</w:t>
+      </w:r>
+    </w:p>
+    <w:p>
+      <w:pPr>
+        <w:pStyle w:val="Heading3"/>
+        <w:rPr>
+          <w:lang w:eastAsia="en-GB"/>
+        </w:rPr>
+      </w:pPr>
+      <w:r>
+        <w:rPr>
+          <w:lang w:eastAsia="en-GB"/>
+        </w:rPr>
+        <w:t xml:space="preserve">Figure </w:t>
+      </w:r>
+      <w:r>
+        <w:rPr>
+          <w:lang w:eastAsia="en-GB"/>
+        </w:rPr>
+        <w:t>4</w:t>
+      </w:r>
+      <w:r>
+        <w:rPr>
+          <w:lang w:eastAsia="en-GB"/>
+        </w:rPr>
+        <w:t>.3 (Make Room)</w:t>
+      </w:r>
+    </w:p>
+    <w:p>
+      <w:pPr>
+        <w:rPr>
+          <w:lang w:eastAsia="en-GB"/>
+        </w:rPr>
+      </w:pPr>
+      <w:r>
+        <w:rPr>
+          <w:lang w:eastAsia="en-GB"/>
+        </w:rPr>
+        <w:t xml:space="preserve">The diagram shows the process that occurs when a user makes a new room. The user is assumed to be Admin as by making a room the user becomes that Room’s Admin by default. </w:t>
+      </w:r>
+      <w:r>
+        <w:rPr>
+          <w:lang w:eastAsia="en-GB"/>
+        </w:rPr>
+        <w:t>Users are added to the new room, and the admin decides whether they are moderators or not. Then channels are created in the room, and finally the database is updated.</w:t>
+      </w:r>
+    </w:p>
+    <w:p>
+      <w:pPr>
+        <w:rPr>
+          <w:rFonts w:asciiTheme="majorHAnsi" w:eastAsiaTheme="majorEastAsia" w:hAnsiTheme="majorHAnsi" w:cstheme="majorBidi"/>
+          <w:color w:val="1F3864" w:themeColor="accent1" w:themeShade="80"/>
+          <w:sz w:val="36"/>
+          <w:szCs w:val="36"/>
+          <w:lang w:eastAsia="en-GB"/>
+        </w:rPr>
+      </w:pPr>
+      <w:r>
+        <w:rPr>
+          <w:lang w:eastAsia="en-GB"/>
+        </w:rPr>
+        <w:br w:type="page"/>
       </w:r>
     </w:p>
     <w:p>
@@ -5917,34 +6521,240 @@
         <w:rPr>
           <w:lang w:eastAsia="en-GB"/>
         </w:rPr>
-      </w:pPr>
-      <w:bookmarkStart w:id="26" w:name="_Toc63175273"/>
-      <w:r>
-        <w:rPr>
-          <w:lang w:eastAsia="en-GB"/>
+        <w:sectPr>
+          <w:pgSz w:w="12240" w:h="15840"/>
+          <w:pgMar w:top="1440" w:right="1440" w:bottom="1440" w:left="1440" w:header="720" w:footer="720" w:gutter="0"/>
+          <w:cols w:space="720"/>
+          <w:docGrid w:linePitch="360"/>
+        </w:sectPr>
+      </w:pPr>
+    </w:p>
+    <w:p>
+      <w:pPr>
+        <w:pStyle w:val="Caption"/>
+        <w:jc w:val="center"/>
+        <w:rPr>
+          <w:lang w:eastAsia="en-GB"/>
+        </w:rPr>
+      </w:pPr>
+      <w:r>
+        <w:rPr>
+          <w:noProof/>
         </w:rPr>
         <w:lastRenderedPageBreak/>
-        <w:t>Component Diagrams</w:t>
-      </w:r>
-      <w:bookmarkEnd w:id="26"/>
-      <w:r>
-        <w:rPr>
-          <w:lang w:eastAsia="en-GB"/>
-        </w:rPr>
-        <w:t xml:space="preserve"> </w:t>
-      </w:r>
-    </w:p>
-    <w:p>
-      <w:pPr>
-        <w:rPr>
-          <w:lang w:eastAsia="en-GB"/>
-        </w:rPr>
-      </w:pPr>
-      <w:r>
         <w:drawing>
-          <wp:inline distT="0" distB="0" distL="0" distR="0" wp14:anchorId="67C9D765" wp14:editId="1CC2F723">
-            <wp:extent cx="8229600" cy="3541395"/>
-            <wp:effectExtent l="0" t="0" r="0" b="1905"/>
+          <wp:anchor distT="0" distB="0" distL="114300" distR="114300" simplePos="0" relativeHeight="251694080" behindDoc="0" locked="0" layoutInCell="1" allowOverlap="1" wp14:anchorId="50891E6E" wp14:editId="1D04BAF4">
+            <wp:simplePos x="0" y="0"/>
+            <wp:positionH relativeFrom="column">
+              <wp:posOffset>895350</wp:posOffset>
+            </wp:positionH>
+            <wp:positionV relativeFrom="paragraph">
+              <wp:posOffset>0</wp:posOffset>
+            </wp:positionV>
+            <wp:extent cx="6096000" cy="4038695"/>
+            <wp:effectExtent l="0" t="0" r="0" b="0"/>
+            <wp:wrapTopAndBottom/>
+            <wp:docPr id="23" name="Picture 23"/>
+            <wp:cNvGraphicFramePr>
+              <a:graphicFrameLocks xmlns:a="http://schemas.openxmlformats.org/drawingml/2006/main" noChangeAspect="1"/>
+            </wp:cNvGraphicFramePr>
+            <a:graphic xmlns:a="http://schemas.openxmlformats.org/drawingml/2006/main">
+              <a:graphicData uri="http://schemas.openxmlformats.org/drawingml/2006/picture">
+                <pic:pic xmlns:pic="http://schemas.openxmlformats.org/drawingml/2006/picture">
+                  <pic:nvPicPr>
+                    <pic:cNvPr id="0" name="Picture 1"/>
+                    <pic:cNvPicPr>
+                      <a:picLocks noChangeAspect="1" noChangeArrowheads="1"/>
+                    </pic:cNvPicPr>
+                  </pic:nvPicPr>
+                  <pic:blipFill>
+                    <a:blip r:embed="rId26">
+                      <a:extLst>
+                        <a:ext uri="{28A0092B-C50C-407E-A947-70E740481C1C}">
+                          <a14:useLocalDpi xmlns:a14="http://schemas.microsoft.com/office/drawing/2010/main" val="0"/>
+                        </a:ext>
+                      </a:extLst>
+                    </a:blip>
+                    <a:srcRect/>
+                    <a:stretch>
+                      <a:fillRect/>
+                    </a:stretch>
+                  </pic:blipFill>
+                  <pic:spPr bwMode="auto">
+                    <a:xfrm>
+                      <a:off x="0" y="0"/>
+                      <a:ext cx="6096000" cy="4038695"/>
+                    </a:xfrm>
+                    <a:prstGeom prst="rect">
+                      <a:avLst/>
+                    </a:prstGeom>
+                    <a:noFill/>
+                    <a:ln>
+                      <a:noFill/>
+                    </a:ln>
+                  </pic:spPr>
+                </pic:pic>
+              </a:graphicData>
+            </a:graphic>
+          </wp:anchor>
+        </w:drawing>
+      </w:r>
+      <w:r>
+        <w:rPr>
+          <w:lang w:eastAsia="en-GB"/>
+        </w:rPr>
+        <w:t>Figure 4.1 (Login)</w:t>
+      </w:r>
+    </w:p>
+    <w:p>
+      <w:pPr>
+        <w:rPr>
+          <w:lang w:eastAsia="en-GB"/>
+        </w:rPr>
+      </w:pPr>
+      <w:r>
+        <w:rPr>
+          <w:lang w:eastAsia="en-GB"/>
+        </w:rPr>
+        <w:t>While the login credentials are invalid, the User lifeline sends a call message to input their username and password, which is sent to the application lifeline with a call message. The Application sends these to the Database lifeline for verification. Within an alt operator, the database lifeline returns whether they are valid or not. The application lifeline sends a return message to the user lifeline to allow the user to login if the credentials are valid. In the guard of the alt operator, the database lifeline sends a return message with login credentials invalid to the application, and a return message is sent to the user lifeline to inform them of incorrect credentials. This all occurs within a loop operator</w:t>
+      </w:r>
+      <w:r>
+        <w:rPr>
+          <w:lang w:eastAsia="en-GB"/>
+        </w:rPr>
+        <w:t>, that exits when the login credentials are valid.</w:t>
+      </w:r>
+    </w:p>
+    <w:p>
+      <w:pPr>
+        <w:pStyle w:val="Caption"/>
+        <w:jc w:val="center"/>
+        <w:rPr>
+          <w:lang w:eastAsia="en-GB"/>
+        </w:rPr>
+      </w:pPr>
+      <w:r>
+        <w:rPr>
+          <w:noProof/>
+        </w:rPr>
+        <w:lastRenderedPageBreak/>
+        <w:drawing>
+          <wp:anchor distT="0" distB="0" distL="114300" distR="114300" simplePos="0" relativeHeight="251697152" behindDoc="0" locked="0" layoutInCell="1" allowOverlap="1" wp14:anchorId="4204A5D0" wp14:editId="05464428">
+            <wp:simplePos x="0" y="0"/>
+            <wp:positionH relativeFrom="margin">
+              <wp:align>center</wp:align>
+            </wp:positionH>
+            <wp:positionV relativeFrom="paragraph">
+              <wp:posOffset>0</wp:posOffset>
+            </wp:positionV>
+            <wp:extent cx="5067300" cy="4221480"/>
+            <wp:effectExtent l="0" t="0" r="0" b="7620"/>
+            <wp:wrapTopAndBottom/>
+            <wp:docPr id="27" name="Picture 27"/>
+            <wp:cNvGraphicFramePr>
+              <a:graphicFrameLocks xmlns:a="http://schemas.openxmlformats.org/drawingml/2006/main" noChangeAspect="1"/>
+            </wp:cNvGraphicFramePr>
+            <a:graphic xmlns:a="http://schemas.openxmlformats.org/drawingml/2006/main">
+              <a:graphicData uri="http://schemas.openxmlformats.org/drawingml/2006/picture">
+                <pic:pic xmlns:pic="http://schemas.openxmlformats.org/drawingml/2006/picture">
+                  <pic:nvPicPr>
+                    <pic:cNvPr id="0" name="Picture 11"/>
+                    <pic:cNvPicPr>
+                      <a:picLocks noChangeAspect="1" noChangeArrowheads="1"/>
+                    </pic:cNvPicPr>
+                  </pic:nvPicPr>
+                  <pic:blipFill>
+                    <a:blip r:embed="rId27">
+                      <a:extLst>
+                        <a:ext uri="{28A0092B-C50C-407E-A947-70E740481C1C}">
+                          <a14:useLocalDpi xmlns:a14="http://schemas.microsoft.com/office/drawing/2010/main" val="0"/>
+                        </a:ext>
+                      </a:extLst>
+                    </a:blip>
+                    <a:srcRect/>
+                    <a:stretch>
+                      <a:fillRect/>
+                    </a:stretch>
+                  </pic:blipFill>
+                  <pic:spPr bwMode="auto">
+                    <a:xfrm>
+                      <a:off x="0" y="0"/>
+                      <a:ext cx="5067300" cy="4221480"/>
+                    </a:xfrm>
+                    <a:prstGeom prst="rect">
+                      <a:avLst/>
+                    </a:prstGeom>
+                    <a:noFill/>
+                    <a:ln>
+                      <a:noFill/>
+                    </a:ln>
+                  </pic:spPr>
+                </pic:pic>
+              </a:graphicData>
+            </a:graphic>
+            <wp14:sizeRelH relativeFrom="margin">
+              <wp14:pctWidth>0</wp14:pctWidth>
+            </wp14:sizeRelH>
+            <wp14:sizeRelV relativeFrom="margin">
+              <wp14:pctHeight>0</wp14:pctHeight>
+            </wp14:sizeRelV>
+          </wp:anchor>
+        </w:drawing>
+      </w:r>
+      <w:r>
+        <w:rPr>
+          <w:lang w:eastAsia="en-GB"/>
+        </w:rPr>
+        <w:t>Figure 4.2 (Send Message)</w:t>
+      </w:r>
+    </w:p>
+    <w:p>
+      <w:pPr>
+        <w:rPr>
+          <w:rFonts w:asciiTheme="majorHAnsi" w:eastAsiaTheme="majorEastAsia" w:hAnsiTheme="majorHAnsi" w:cstheme="majorBidi"/>
+          <w:color w:val="1F3864" w:themeColor="accent1" w:themeShade="80"/>
+          <w:sz w:val="36"/>
+          <w:szCs w:val="36"/>
+          <w:lang w:eastAsia="en-GB"/>
+        </w:rPr>
+      </w:pPr>
+      <w:r>
+        <w:rPr>
+          <w:lang w:eastAsia="en-GB"/>
+        </w:rPr>
+        <w:t>The sender lifeline sends a call message to send a message to the application. In a loop operator while the user is offline, the application lifeline sends a call message to the recipient lifeline to check if they are connected. Within an alt operator, if the user is connected a return message is sent to confirm. In the guard, a return message is sent to inform that there is not a connection, and a call message is sent from the application to the database lifelines to store the message in the database. After a connection has been established, the application lifeline sends a call message to the database lifeline to request any stored messages, and a return message is sent back to return a queue of stored messages. Multiple call messages are then sent to the recipient lifeline to update the char, update the log file, and to notify the recipient.</w:t>
+      </w:r>
+      <w:r>
+        <w:rPr>
+          <w:lang w:eastAsia="en-GB"/>
+        </w:rPr>
+        <w:br w:type="page"/>
+      </w:r>
+    </w:p>
+    <w:p>
+      <w:pPr>
+        <w:pStyle w:val="Caption"/>
+        <w:rPr>
+          <w:lang w:eastAsia="en-GB"/>
+        </w:rPr>
+      </w:pPr>
+      <w:r>
+        <w:rPr>
+          <w:noProof/>
+        </w:rPr>
+        <w:lastRenderedPageBreak/>
+        <w:drawing>
+          <wp:anchor distT="0" distB="0" distL="114300" distR="114300" simplePos="0" relativeHeight="251696128" behindDoc="0" locked="0" layoutInCell="1" allowOverlap="1" wp14:anchorId="0C5F396C" wp14:editId="08DDACFC">
+            <wp:simplePos x="0" y="0"/>
+            <wp:positionH relativeFrom="margin">
+              <wp:align>left</wp:align>
+            </wp:positionH>
+            <wp:positionV relativeFrom="paragraph">
+              <wp:posOffset>9525</wp:posOffset>
+            </wp:positionV>
+            <wp:extent cx="5158105" cy="5343525"/>
+            <wp:effectExtent l="0" t="0" r="4445" b="9525"/>
+            <wp:wrapSquare wrapText="bothSides"/>
             <wp:docPr id="25" name="Picture 25"/>
             <wp:cNvGraphicFramePr>
               <a:graphicFrameLocks xmlns:a="http://schemas.openxmlformats.org/drawingml/2006/main" noChangeAspect="1"/>
@@ -5953,70 +6763,83 @@
               <a:graphicData uri="http://schemas.openxmlformats.org/drawingml/2006/picture">
                 <pic:pic xmlns:pic="http://schemas.openxmlformats.org/drawingml/2006/picture">
                   <pic:nvPicPr>
-                    <pic:cNvPr id="1" name=""/>
-                    <pic:cNvPicPr/>
+                    <pic:cNvPr id="0" name="Picture 8"/>
+                    <pic:cNvPicPr>
+                      <a:picLocks noChangeAspect="1" noChangeArrowheads="1"/>
+                    </pic:cNvPicPr>
                   </pic:nvPicPr>
                   <pic:blipFill>
-                    <a:blip r:embed="rId26"/>
+                    <a:blip r:embed="rId28">
+                      <a:extLst>
+                        <a:ext uri="{28A0092B-C50C-407E-A947-70E740481C1C}">
+                          <a14:useLocalDpi xmlns:a14="http://schemas.microsoft.com/office/drawing/2010/main" val="0"/>
+                        </a:ext>
+                      </a:extLst>
+                    </a:blip>
+                    <a:srcRect/>
                     <a:stretch>
                       <a:fillRect/>
                     </a:stretch>
                   </pic:blipFill>
-                  <pic:spPr>
+                  <pic:spPr bwMode="auto">
                     <a:xfrm>
                       <a:off x="0" y="0"/>
-                      <a:ext cx="8229600" cy="3541395"/>
+                      <a:ext cx="5158105" cy="5343525"/>
                     </a:xfrm>
                     <a:prstGeom prst="rect">
                       <a:avLst/>
                     </a:prstGeom>
+                    <a:noFill/>
+                    <a:ln>
+                      <a:noFill/>
+                    </a:ln>
                   </pic:spPr>
                 </pic:pic>
               </a:graphicData>
             </a:graphic>
-          </wp:inline>
+            <wp14:sizeRelH relativeFrom="margin">
+              <wp14:pctWidth>0</wp14:pctWidth>
+            </wp14:sizeRelH>
+            <wp14:sizeRelV relativeFrom="margin">
+              <wp14:pctHeight>0</wp14:pctHeight>
+            </wp14:sizeRelV>
+          </wp:anchor>
         </w:drawing>
       </w:r>
-    </w:p>
-    <w:p>
-      <w:pPr>
-        <w:rPr>
-          <w:lang w:eastAsia="en-GB"/>
-        </w:rPr>
-      </w:pPr>
-      <w:r>
-        <w:rPr>
-          <w:lang w:eastAsia="en-GB"/>
-        </w:rPr>
-        <w:t xml:space="preserve">The User component, requiring they are logged in, uses the messaging interface. The Channel component provides the messaging interface. The Channel component uses the channel list interface, provided by the room. The Channel component also uses the save data interface, which is provided by the database. The Room component also provided the room manage interface, which is used by the Admin </w:t>
-      </w:r>
-      <w:proofErr w:type="spellStart"/>
-      <w:r>
-        <w:rPr>
-          <w:lang w:eastAsia="en-GB"/>
-        </w:rPr>
-        <w:t>componenent</w:t>
-      </w:r>
-      <w:proofErr w:type="spellEnd"/>
-      <w:r>
-        <w:rPr>
-          <w:lang w:eastAsia="en-GB"/>
-        </w:rPr>
-        <w:t xml:space="preserve">. The Moderator </w:t>
-      </w:r>
-      <w:proofErr w:type="gramStart"/>
-      <w:r>
-        <w:rPr>
-          <w:lang w:eastAsia="en-GB"/>
-        </w:rPr>
-        <w:t>is  a</w:t>
-      </w:r>
-      <w:proofErr w:type="gramEnd"/>
-      <w:r>
-        <w:rPr>
-          <w:lang w:eastAsia="en-GB"/>
-        </w:rPr>
-        <w:t xml:space="preserve"> generalisation of the Admin which is a generalisation of the User. </w:t>
+      <w:r>
+        <w:rPr>
+          <w:lang w:eastAsia="en-GB"/>
+        </w:rPr>
+        <w:t>Figure 4.3 (Make Room)</w:t>
+      </w:r>
+    </w:p>
+    <w:p>
+      <w:pPr>
+        <w:rPr>
+          <w:rFonts w:asciiTheme="majorHAnsi" w:eastAsiaTheme="majorEastAsia" w:hAnsiTheme="majorHAnsi" w:cstheme="majorBidi"/>
+          <w:color w:val="1F3864" w:themeColor="accent1" w:themeShade="80"/>
+          <w:sz w:val="36"/>
+          <w:szCs w:val="36"/>
+          <w:lang w:eastAsia="en-GB"/>
+        </w:rPr>
+      </w:pPr>
+      <w:r>
+        <w:rPr>
+          <w:lang w:eastAsia="en-GB"/>
+        </w:rPr>
+        <w:t>The user lifeline sends a call message to the application lifeline to make a new room. The application sends a return message back to make the user the admin of the new room. Within a loop operator, until there are no more users to add</w:t>
+      </w:r>
+      <w:r>
+        <w:rPr>
+          <w:lang w:eastAsia="en-GB"/>
+        </w:rPr>
+        <w:t xml:space="preserve">, a call operator is sent from the user to the application lifelines to add a new user. Within an alt operator, if the new user should be a mod, a call message is sent to make the user a moderator, and a return message is sent back from the application lifeline to confirm that a moderator has been added. In the guard, a return message is sent back to confirm a user has been added. Then, in another loop operator, until there are no more channels to be added, a call message is sent from the user to the application lifeline to add a new channel to the room. A return message is sent back to confirm a channel has been created. Finally, the application lifeline sends a call message to the database lifeline to update the database. </w:t>
+      </w:r>
+      <w:r>
+        <w:rPr>
+          <w:lang w:eastAsia="en-GB"/>
+        </w:rPr>
+        <w:br w:type="page"/>
       </w:r>
     </w:p>
     <w:p>
@@ -6026,7 +6849,59 @@
           <w:lang w:eastAsia="en-GB"/>
         </w:rPr>
       </w:pPr>
-      <w:bookmarkStart w:id="27" w:name="_Toc63175274"/>
+      <w:r>
+        <w:rPr>
+          <w:lang w:eastAsia="en-GB"/>
+        </w:rPr>
+        <w:lastRenderedPageBreak/>
+        <w:t>Component Diagrams</w:t>
+      </w:r>
+      <w:bookmarkEnd w:id="38"/>
+      <w:r>
+        <w:rPr>
+          <w:lang w:eastAsia="en-GB"/>
+        </w:rPr>
+        <w:t xml:space="preserve"> </w:t>
+      </w:r>
+    </w:p>
+    <w:p>
+      <w:pPr>
+        <w:rPr>
+          <w:lang w:eastAsia="en-GB"/>
+        </w:rPr>
+      </w:pPr>
+      <w:r>
+        <w:rPr>
+          <w:lang w:eastAsia="en-GB"/>
+        </w:rPr>
+        <w:t>Stub</w:t>
+      </w:r>
+    </w:p>
+    <w:p>
+      <w:pPr>
+        <w:rPr>
+          <w:rFonts w:asciiTheme="majorHAnsi" w:eastAsiaTheme="majorEastAsia" w:hAnsiTheme="majorHAnsi" w:cstheme="majorBidi"/>
+          <w:color w:val="1F3864" w:themeColor="accent1" w:themeShade="80"/>
+          <w:sz w:val="36"/>
+          <w:szCs w:val="36"/>
+          <w:lang w:eastAsia="en-GB"/>
+        </w:rPr>
+      </w:pPr>
+      <w:bookmarkStart w:id="39" w:name="_Toc63175274"/>
+      <w:r>
+        <w:rPr>
+          <w:lang w:eastAsia="en-GB"/>
+        </w:rPr>
+        <w:br w:type="page"/>
+      </w:r>
+    </w:p>
+    <w:p>
+      <w:pPr>
+        <w:pStyle w:val="Heading1"/>
+        <w:rPr>
+          <w:lang w:eastAsia="en-GB"/>
+        </w:rPr>
+      </w:pPr>
       <w:r>
         <w:rPr>
           <w:noProof/>
@@ -6034,13 +6909,13 @@
         </w:rPr>
         <w:lastRenderedPageBreak/>
         <w:drawing>
-          <wp:anchor distT="0" distB="0" distL="114300" distR="114300" simplePos="0" relativeHeight="251693056" behindDoc="0" locked="0" layoutInCell="1" allowOverlap="1" wp14:anchorId="3595688E" wp14:editId="03FD0104">
+          <wp:anchor distT="0" distB="0" distL="114300" distR="114300" simplePos="0" relativeHeight="251693056" behindDoc="0" locked="0" layoutInCell="1" allowOverlap="1" wp14:anchorId="3595688E" wp14:editId="0577F851">
             <wp:simplePos x="0" y="0"/>
             <wp:positionH relativeFrom="margin">
               <wp:align>center</wp:align>
             </wp:positionH>
             <wp:positionV relativeFrom="paragraph">
-              <wp:posOffset>419100</wp:posOffset>
+              <wp:posOffset>571500</wp:posOffset>
             </wp:positionV>
             <wp:extent cx="7077075" cy="2238375"/>
             <wp:effectExtent l="0" t="0" r="9525" b="9525"/>
@@ -6059,7 +6934,7 @@
                     </pic:cNvPicPr>
                   </pic:nvPicPr>
                   <pic:blipFill>
-                    <a:blip r:embed="rId27">
+                    <a:blip r:embed="rId29">
                       <a:extLst>
                         <a:ext uri="{28A0092B-C50C-407E-A947-70E740481C1C}">
                           <a14:useLocalDpi xmlns:a14="http://schemas.microsoft.com/office/drawing/2010/main" val="0"/>
@@ -6096,7 +6971,7 @@
         </w:rPr>
         <w:t>FSM Diagrams</w:t>
       </w:r>
-      <w:bookmarkEnd w:id="27"/>
+      <w:bookmarkEnd w:id="39"/>
     </w:p>
     <w:p>
       <w:pPr>
@@ -6120,19 +6995,37 @@
     </w:p>
     <w:p>
       <w:pPr>
+        <w:rPr>
+          <w:rFonts w:asciiTheme="majorHAnsi" w:eastAsiaTheme="majorEastAsia" w:hAnsiTheme="majorHAnsi" w:cstheme="majorBidi"/>
+          <w:color w:val="1F3864" w:themeColor="accent1" w:themeShade="80"/>
+          <w:sz w:val="36"/>
+          <w:szCs w:val="36"/>
+          <w:lang w:eastAsia="en-GB"/>
+        </w:rPr>
+      </w:pPr>
+      <w:bookmarkStart w:id="40" w:name="_Toc63175275"/>
+      <w:r>
+        <w:rPr>
+          <w:lang w:eastAsia="en-GB"/>
+        </w:rPr>
+        <w:br w:type="page"/>
+      </w:r>
+    </w:p>
+    <w:p>
+      <w:pPr>
         <w:pStyle w:val="Heading1"/>
         <w:rPr>
           <w:lang w:eastAsia="en-GB"/>
         </w:rPr>
       </w:pPr>
-      <w:bookmarkStart w:id="28" w:name="_Toc63175275"/>
-      <w:r>
-        <w:rPr>
-          <w:lang w:eastAsia="en-GB"/>
-        </w:rPr>
+      <w:r>
+        <w:rPr>
+          <w:lang w:eastAsia="en-GB"/>
+        </w:rPr>
+        <w:lastRenderedPageBreak/>
         <w:t>Communication Diagrams</w:t>
       </w:r>
-      <w:bookmarkEnd w:id="28"/>
+      <w:bookmarkEnd w:id="40"/>
     </w:p>
     <w:p>
       <w:pPr>
@@ -6149,19 +7042,37 @@
     </w:p>
     <w:p>
       <w:pPr>
+        <w:rPr>
+          <w:rFonts w:asciiTheme="majorHAnsi" w:eastAsiaTheme="majorEastAsia" w:hAnsiTheme="majorHAnsi" w:cstheme="majorBidi"/>
+          <w:color w:val="1F3864" w:themeColor="accent1" w:themeShade="80"/>
+          <w:sz w:val="36"/>
+          <w:szCs w:val="36"/>
+          <w:lang w:eastAsia="en-GB"/>
+        </w:rPr>
+      </w:pPr>
+      <w:bookmarkStart w:id="41" w:name="_Toc63175276"/>
+      <w:r>
+        <w:rPr>
+          <w:lang w:eastAsia="en-GB"/>
+        </w:rPr>
+        <w:br w:type="page"/>
+      </w:r>
+    </w:p>
+    <w:p>
+      <w:pPr>
         <w:pStyle w:val="Heading1"/>
         <w:rPr>
           <w:lang w:eastAsia="en-GB"/>
         </w:rPr>
       </w:pPr>
-      <w:bookmarkStart w:id="29" w:name="_Toc63175276"/>
-      <w:r>
-        <w:rPr>
-          <w:lang w:eastAsia="en-GB"/>
-        </w:rPr>
+      <w:r>
+        <w:rPr>
+          <w:lang w:eastAsia="en-GB"/>
+        </w:rPr>
+        <w:lastRenderedPageBreak/>
         <w:t>Deployment Diagrams</w:t>
       </w:r>
-      <w:bookmarkEnd w:id="29"/>
+      <w:bookmarkEnd w:id="41"/>
     </w:p>
     <w:p>
       <w:pPr>
@@ -6178,12 +7089,29 @@
     </w:p>
     <w:p>
       <w:pPr>
+        <w:rPr>
+          <w:rFonts w:asciiTheme="majorHAnsi" w:eastAsiaTheme="majorEastAsia" w:hAnsiTheme="majorHAnsi" w:cstheme="majorBidi"/>
+          <w:color w:val="1F3864" w:themeColor="accent1" w:themeShade="80"/>
+          <w:sz w:val="36"/>
+          <w:szCs w:val="36"/>
+          <w:lang w:eastAsia="en-GB"/>
+        </w:rPr>
+      </w:pPr>
+      <w:bookmarkStart w:id="42" w:name="_Toc63175277"/>
+      <w:r>
+        <w:rPr>
+          <w:lang w:eastAsia="en-GB"/>
+        </w:rPr>
+        <w:br w:type="page"/>
+      </w:r>
+    </w:p>
+    <w:p>
+      <w:pPr>
         <w:pStyle w:val="Heading1"/>
         <w:rPr>
           <w:lang w:eastAsia="en-GB"/>
         </w:rPr>
       </w:pPr>
-      <w:bookmarkStart w:id="30" w:name="_Toc63175277"/>
       <w:r>
         <w:rPr>
           <w:lang w:eastAsia="en-GB"/>
@@ -6191,7 +7119,7 @@
         <w:lastRenderedPageBreak/>
         <w:t xml:space="preserve">GUI </w:t>
       </w:r>
-      <w:bookmarkEnd w:id="30"/>
+      <w:bookmarkEnd w:id="42"/>
       <w:r>
         <w:rPr>
           <w:lang w:eastAsia="en-GB"/>
@@ -6206,7 +7134,7 @@
           <w:lang w:eastAsia="en-GB"/>
         </w:rPr>
       </w:pPr>
-      <w:bookmarkStart w:id="31" w:name="_Toc63175278"/>
+      <w:bookmarkStart w:id="43" w:name="_Toc63175278"/>
       <w:r>
         <w:rPr>
           <w:lang w:eastAsia="en-GB"/>
@@ -6224,21 +7152,7 @@
         <w:rPr>
           <w:lang w:eastAsia="en-GB"/>
         </w:rPr>
-        <w:t xml:space="preserve">The GUI mock-up outlines the essentials of the application’s basic functionality and user interface. It displays how various elements of the GUI would be laid out in the final version of the </w:t>
-      </w:r>
-      <w:proofErr w:type="gramStart"/>
-      <w:r>
-        <w:rPr>
-          <w:lang w:eastAsia="en-GB"/>
-        </w:rPr>
-        <w:t>app, and</w:t>
-      </w:r>
-      <w:proofErr w:type="gramEnd"/>
-      <w:r>
-        <w:rPr>
-          <w:lang w:eastAsia="en-GB"/>
-        </w:rPr>
-        <w:t xml:space="preserve"> provides an idea of the application may function.</w:t>
+        <w:t>The GUI mock-up outlines the essentials of the application’s basic functionality and user interface. It displays how various elements of the GUI would be laid out in the final version of the app, and provides an idea of the application may function.</w:t>
       </w:r>
     </w:p>
     <w:p>
@@ -6295,35 +7209,61 @@
                                 <w:noProof/>
                               </w:rPr>
                             </w:pPr>
-                            <w:bookmarkStart w:id="32" w:name="_Toc63179142"/>
-                            <w:bookmarkStart w:id="33" w:name="_Toc63179248"/>
+                            <w:bookmarkStart w:id="44" w:name="_Toc63179142"/>
+                            <w:bookmarkStart w:id="45" w:name="_Toc63179248"/>
                             <w:r>
                               <w:t xml:space="preserve">Figure </w:t>
                             </w:r>
-                            <w:fldSimple w:instr=" STYLEREF 1 \s ">
-                              <w:r>
-                                <w:rPr>
-                                  <w:noProof/>
-                                </w:rPr>
-                                <w:t>9</w:t>
-                              </w:r>
-                            </w:fldSimple>
+                            <w:r>
+                              <w:fldChar w:fldCharType="begin"/>
+                            </w:r>
+                            <w:r>
+                              <w:instrText xml:space="preserve"> STYLEREF 1 \s </w:instrText>
+                            </w:r>
+                            <w:r>
+                              <w:fldChar w:fldCharType="separate"/>
+                            </w:r>
+                            <w:r>
+                              <w:rPr>
+                                <w:noProof/>
+                              </w:rPr>
+                              <w:t>9</w:t>
+                            </w:r>
+                            <w:r>
+                              <w:rPr>
+                                <w:noProof/>
+                              </w:rPr>
+                              <w:fldChar w:fldCharType="end"/>
+                            </w:r>
                             <w:r>
                               <w:t>.</w:t>
                             </w:r>
-                            <w:fldSimple w:instr=" SEQ Figure \* ARABIC \s 1 ">
-                              <w:r>
-                                <w:rPr>
-                                  <w:noProof/>
-                                </w:rPr>
-                                <w:t>1</w:t>
-                              </w:r>
-                            </w:fldSimple>
+                            <w:r>
+                              <w:fldChar w:fldCharType="begin"/>
+                            </w:r>
+                            <w:r>
+                              <w:instrText xml:space="preserve"> SEQ Figure \* ARABIC \s 1 </w:instrText>
+                            </w:r>
+                            <w:r>
+                              <w:fldChar w:fldCharType="separate"/>
+                            </w:r>
+                            <w:r>
+                              <w:rPr>
+                                <w:noProof/>
+                              </w:rPr>
+                              <w:t>1</w:t>
+                            </w:r>
+                            <w:r>
+                              <w:rPr>
+                                <w:noProof/>
+                              </w:rPr>
+                              <w:fldChar w:fldCharType="end"/>
+                            </w:r>
                             <w:r>
                               <w:t xml:space="preserve"> GUI Mock-up</w:t>
                             </w:r>
-                            <w:bookmarkEnd w:id="32"/>
-                            <w:bookmarkEnd w:id="33"/>
+                            <w:bookmarkEnd w:id="44"/>
+                            <w:bookmarkEnd w:id="45"/>
                           </w:p>
                         </w:txbxContent>
                       </wps:txbx>
@@ -6356,25 +7296,51 @@
                       <w:r>
                         <w:t xml:space="preserve">Figure </w:t>
                       </w:r>
-                      <w:fldSimple w:instr=" STYLEREF 1 \s ">
-                        <w:r>
-                          <w:rPr>
-                            <w:noProof/>
-                          </w:rPr>
-                          <w:t>9</w:t>
-                        </w:r>
-                      </w:fldSimple>
+                      <w:r>
+                        <w:fldChar w:fldCharType="begin"/>
+                      </w:r>
+                      <w:r>
+                        <w:instrText xml:space="preserve"> STYLEREF 1 \s </w:instrText>
+                      </w:r>
+                      <w:r>
+                        <w:fldChar w:fldCharType="separate"/>
+                      </w:r>
+                      <w:r>
+                        <w:rPr>
+                          <w:noProof/>
+                        </w:rPr>
+                        <w:t>9</w:t>
+                      </w:r>
+                      <w:r>
+                        <w:rPr>
+                          <w:noProof/>
+                        </w:rPr>
+                        <w:fldChar w:fldCharType="end"/>
+                      </w:r>
                       <w:r>
                         <w:t>.</w:t>
                       </w:r>
-                      <w:fldSimple w:instr=" SEQ Figure \* ARABIC \s 1 ">
-                        <w:r>
-                          <w:rPr>
-                            <w:noProof/>
-                          </w:rPr>
-                          <w:t>1</w:t>
-                        </w:r>
-                      </w:fldSimple>
+                      <w:r>
+                        <w:fldChar w:fldCharType="begin"/>
+                      </w:r>
+                      <w:r>
+                        <w:instrText xml:space="preserve"> SEQ Figure \* ARABIC \s 1 </w:instrText>
+                      </w:r>
+                      <w:r>
+                        <w:fldChar w:fldCharType="separate"/>
+                      </w:r>
+                      <w:r>
+                        <w:rPr>
+                          <w:noProof/>
+                        </w:rPr>
+                        <w:t>1</w:t>
+                      </w:r>
+                      <w:r>
+                        <w:rPr>
+                          <w:noProof/>
+                        </w:rPr>
+                        <w:fldChar w:fldCharType="end"/>
+                      </w:r>
                       <w:r>
                         <w:t xml:space="preserve"> GUI Mock-up</w:t>
                       </w:r>
@@ -6417,7 +7383,7 @@
                     <pic:cNvPicPr/>
                   </pic:nvPicPr>
                   <pic:blipFill>
-                    <a:blip r:embed="rId28" cstate="print">
+                    <a:blip r:embed="rId30" cstate="print">
                       <a:extLst>
                         <a:ext uri="{28A0092B-C50C-407E-A947-70E740481C1C}">
                           <a14:useLocalDpi xmlns:a14="http://schemas.microsoft.com/office/drawing/2010/main" val="0"/>
@@ -6469,6 +7435,23 @@
     </w:p>
     <w:p>
       <w:pPr>
+        <w:rPr>
+          <w:rFonts w:asciiTheme="majorHAnsi" w:eastAsiaTheme="majorEastAsia" w:hAnsiTheme="majorHAnsi" w:cstheme="majorBidi"/>
+          <w:color w:val="2F5496" w:themeColor="accent1" w:themeShade="BF"/>
+          <w:sz w:val="28"/>
+          <w:szCs w:val="28"/>
+          <w:lang w:eastAsia="en-GB"/>
+        </w:rPr>
+      </w:pPr>
+      <w:r>
+        <w:rPr>
+          <w:lang w:eastAsia="en-GB"/>
+        </w:rPr>
+        <w:br w:type="page"/>
+      </w:r>
+    </w:p>
+    <w:p>
+      <w:pPr>
         <w:pStyle w:val="Heading3"/>
         <w:rPr>
           <w:lang w:eastAsia="en-GB"/>
@@ -6478,9 +7461,10 @@
         <w:rPr>
           <w:lang w:eastAsia="en-GB"/>
         </w:rPr>
+        <w:lastRenderedPageBreak/>
         <w:t>Libraries</w:t>
       </w:r>
-      <w:bookmarkEnd w:id="31"/>
+      <w:bookmarkEnd w:id="43"/>
     </w:p>
     <w:p>
       <w:pPr>
@@ -6548,7 +7532,7 @@
           <w:lang w:eastAsia="en-GB"/>
         </w:rPr>
       </w:pPr>
-      <w:hyperlink r:id="rId29" w:history="1">
+      <w:hyperlink r:id="rId31" w:history="1">
         <w:r>
           <w:rPr>
             <w:rStyle w:val="Hyperlink"/>
@@ -6839,7 +7823,6 @@
         <w:rPr>
           <w:lang w:eastAsia="en-GB"/>
         </w:rPr>
-        <w:lastRenderedPageBreak/>
         <w:t xml:space="preserve">Trello </w:t>
       </w:r>
     </w:p>
@@ -6911,19 +7894,37 @@
     </w:p>
     <w:p>
       <w:pPr>
+        <w:rPr>
+          <w:rFonts w:asciiTheme="majorHAnsi" w:eastAsiaTheme="majorEastAsia" w:hAnsiTheme="majorHAnsi" w:cstheme="majorBidi"/>
+          <w:color w:val="1F3864" w:themeColor="accent1" w:themeShade="80"/>
+          <w:sz w:val="36"/>
+          <w:szCs w:val="36"/>
+          <w:lang w:eastAsia="en-GB"/>
+        </w:rPr>
+      </w:pPr>
+      <w:bookmarkStart w:id="48" w:name="_Toc63175279"/>
+      <w:r>
+        <w:rPr>
+          <w:lang w:eastAsia="en-GB"/>
+        </w:rPr>
+        <w:br w:type="page"/>
+      </w:r>
+    </w:p>
+    <w:p>
+      <w:pPr>
         <w:pStyle w:val="Heading1"/>
         <w:rPr>
           <w:lang w:eastAsia="en-GB"/>
         </w:rPr>
       </w:pPr>
-      <w:bookmarkStart w:id="34" w:name="_Toc63175279"/>
-      <w:r>
-        <w:rPr>
-          <w:lang w:eastAsia="en-GB"/>
-        </w:rPr>
+      <w:r>
+        <w:rPr>
+          <w:lang w:eastAsia="en-GB"/>
+        </w:rPr>
+        <w:lastRenderedPageBreak/>
         <w:t>Conclusion</w:t>
       </w:r>
-      <w:bookmarkEnd w:id="34"/>
+      <w:bookmarkEnd w:id="48"/>
     </w:p>
     <w:p>
       <w:pPr>
@@ -9244,7 +10245,7 @@
     <w:charset w:val="00"/>
     <w:family w:val="roman"/>
     <w:pitch w:val="variable"/>
-    <w:sig w:usb0="E0002EFF" w:usb1="C000785B" w:usb2="00000009" w:usb3="00000000" w:csb0="000001FF" w:csb1="00000000"/>
+    <w:sig w:usb0="E0002AFF" w:usb1="C0007843" w:usb2="00000009" w:usb3="00000000" w:csb0="000001FF" w:csb1="00000000"/>
   </w:font>
   <w:font w:name="Courier New">
     <w:panose1 w:val="02070309020205020404"/>
@@ -9265,21 +10266,21 @@
     <w:charset w:val="00"/>
     <w:family w:val="swiss"/>
     <w:pitch w:val="variable"/>
-    <w:sig w:usb0="E4002EFF" w:usb1="C000247B" w:usb2="00000009" w:usb3="00000000" w:csb0="000001FF" w:csb1="00000000"/>
+    <w:sig w:usb0="E0002AFF" w:usb1="4000ACFF" w:usb2="00000001" w:usb3="00000000" w:csb0="000001FF" w:csb1="00000000"/>
   </w:font>
   <w:font w:name="Arial">
     <w:panose1 w:val="020B0604020202020204"/>
     <w:charset w:val="00"/>
     <w:family w:val="swiss"/>
     <w:pitch w:val="variable"/>
-    <w:sig w:usb0="E0002EFF" w:usb1="C000785B" w:usb2="00000009" w:usb3="00000000" w:csb0="000001FF" w:csb1="00000000"/>
+    <w:sig w:usb0="E0002AFF" w:usb1="C0007843" w:usb2="00000009" w:usb3="00000000" w:csb0="000001FF" w:csb1="00000000"/>
   </w:font>
   <w:font w:name="Calibri Light">
     <w:panose1 w:val="020F0302020204030204"/>
     <w:charset w:val="00"/>
     <w:family w:val="swiss"/>
     <w:pitch w:val="variable"/>
-    <w:sig w:usb0="E4002EFF" w:usb1="C000247B" w:usb2="00000009" w:usb3="00000000" w:csb0="000001FF" w:csb1="00000000"/>
+    <w:sig w:usb0="A0002AEF" w:usb1="4000207B" w:usb2="00000000" w:usb3="00000000" w:csb0="000001FF" w:csb1="00000000"/>
   </w:font>
 </w:fonts>
 </file>
@@ -9303,10 +10304,10 @@
     <w:rsid w:val="00106F52"/>
     <w:rsid w:val="001E43C3"/>
     <w:rsid w:val="00356383"/>
+    <w:rsid w:val="007E2F2F"/>
     <w:rsid w:val="00AA357D"/>
     <w:rsid w:val="00B65C95"/>
     <w:rsid w:val="00B82D3B"/>
-    <w:rsid w:val="00D744E8"/>
   </w:rsids>
   <m:mathPr>
     <m:mathFont m:val="Cambria Math"/>
@@ -10065,25 +11066,10 @@
 </file>
 
 <file path=customXml/item1.xml><?xml version="1.0" encoding="utf-8"?>
-<?mso-contentType ?>
-<FormTemplates xmlns="http://schemas.microsoft.com/sharepoint/v3/contenttype/forms">
-  <Display>DocumentLibraryForm</Display>
-  <Edit>DocumentLibraryForm</Edit>
-  <New>DocumentLibraryForm</New>
-</FormTemplates>
+<b:Sources xmlns:b="http://schemas.openxmlformats.org/officeDocument/2006/bibliography" xmlns="http://schemas.openxmlformats.org/officeDocument/2006/bibliography" SelectedStyle="\HarvardAnglia2008OfficeOnline.xsl" StyleName="Harvard - Anglia" Version="2008"/>
 </file>
 
 <file path=customXml/item2.xml><?xml version="1.0" encoding="utf-8"?>
-<p:properties xmlns:p="http://schemas.microsoft.com/office/2006/metadata/properties" xmlns:xsi="http://www.w3.org/2001/XMLSchema-instance" xmlns:pc="http://schemas.microsoft.com/office/infopath/2007/PartnerControls">
-  <documentManagement/>
-</p:properties>
-</file>
-
-<file path=customXml/item3.xml><?xml version="1.0" encoding="utf-8"?>
-<b:Sources xmlns:b="http://schemas.openxmlformats.org/officeDocument/2006/bibliography" xmlns="http://schemas.openxmlformats.org/officeDocument/2006/bibliography" SelectedStyle="\HarvardAnglia2008OfficeOnline.xsl" StyleName="Harvard - Anglia" Version="2008"/>
-</file>
-
-<file path=customXml/item4.xml><?xml version="1.0" encoding="utf-8"?>
 <ct:contentTypeSchema xmlns:ct="http://schemas.microsoft.com/office/2006/metadata/contentType" xmlns:ma="http://schemas.microsoft.com/office/2006/metadata/properties/metaAttributes" ct:_="" ma:_="" ma:contentTypeName="Document" ma:contentTypeID="0x0101003D6AEE99DBFAD14CBDBFAB3006BEC9D6" ma:contentTypeVersion="11" ma:contentTypeDescription="Create a new document." ma:contentTypeScope="" ma:versionID="d8a0bd76b22eb778e4a8865d5e2bd658">
   <xsd:schema xmlns:xsd="http://www.w3.org/2001/XMLSchema" xmlns:xs="http://www.w3.org/2001/XMLSchema" xmlns:p="http://schemas.microsoft.com/office/2006/metadata/properties" xmlns:ns3="137d84ba-44f5-41c5-8e50-efb50c785463" xmlns:ns4="b778470f-a527-4b20-be53-4cfac91bb019" targetNamespace="http://schemas.microsoft.com/office/2006/metadata/properties" ma:root="true" ma:fieldsID="c4f044d32c5cdda1614567371c3076fc" ns3:_="" ns4:_="">
     <xsd:import namespace="137d84ba-44f5-41c5-8e50-efb50c785463"/>
@@ -10294,24 +11280,22 @@
 </ct:contentTypeSchema>
 </file>
 
-<file path=customXml/itemProps1.xml><?xml version="1.0" encoding="utf-8"?>
-<ds:datastoreItem xmlns:ds="http://schemas.openxmlformats.org/officeDocument/2006/customXml" ds:itemID="{42282E90-06CB-401F-95B9-A4FC684A03D0}">
-  <ds:schemaRefs>
-    <ds:schemaRef ds:uri="http://schemas.microsoft.com/sharepoint/v3/contenttype/forms"/>
-  </ds:schemaRefs>
-</ds:datastoreItem>
+<file path=customXml/item3.xml><?xml version="1.0" encoding="utf-8"?>
+<?mso-contentType ?>
+<FormTemplates xmlns="http://schemas.microsoft.com/sharepoint/v3/contenttype/forms">
+  <Display>DocumentLibraryForm</Display>
+  <Edit>DocumentLibraryForm</Edit>
+  <New>DocumentLibraryForm</New>
+</FormTemplates>
 </file>
 
-<file path=customXml/itemProps2.xml><?xml version="1.0" encoding="utf-8"?>
-<ds:datastoreItem xmlns:ds="http://schemas.openxmlformats.org/officeDocument/2006/customXml" ds:itemID="{8B827E64-6D03-471B-9BCF-A31C48594FEA}">
-  <ds:schemaRefs>
-    <ds:schemaRef ds:uri="http://schemas.microsoft.com/office/2006/metadata/properties"/>
-    <ds:schemaRef ds:uri="http://schemas.microsoft.com/office/infopath/2007/PartnerControls"/>
-  </ds:schemaRefs>
-</ds:datastoreItem>
+<file path=customXml/item4.xml><?xml version="1.0" encoding="utf-8"?>
+<p:properties xmlns:p="http://schemas.microsoft.com/office/2006/metadata/properties" xmlns:xsi="http://www.w3.org/2001/XMLSchema-instance" xmlns:pc="http://schemas.microsoft.com/office/infopath/2007/PartnerControls">
+  <documentManagement/>
+</p:properties>
 </file>
 
-<file path=customXml/itemProps3.xml><?xml version="1.0" encoding="utf-8"?>
+<file path=customXml/itemProps1.xml><?xml version="1.0" encoding="utf-8"?>
 <ds:datastoreItem xmlns:ds="http://schemas.openxmlformats.org/officeDocument/2006/customXml" ds:itemID="{B83085B4-57CA-43FB-9655-130310C27319}">
   <ds:schemaRefs>
     <ds:schemaRef ds:uri="http://schemas.openxmlformats.org/officeDocument/2006/bibliography"/>
@@ -10319,7 +11303,7 @@
 </ds:datastoreItem>
 </file>
 
-<file path=customXml/itemProps4.xml><?xml version="1.0" encoding="utf-8"?>
+<file path=customXml/itemProps2.xml><?xml version="1.0" encoding="utf-8"?>
 <ds:datastoreItem xmlns:ds="http://schemas.openxmlformats.org/officeDocument/2006/customXml" ds:itemID="{57CE9334-95C2-4AB6-B477-FF1BCE36D95C}">
   <ds:schemaRefs>
     <ds:schemaRef ds:uri="http://schemas.microsoft.com/office/2006/metadata/contentType"/>
@@ -10336,4 +11320,21 @@
     <ds:schemaRef ds:uri="http://schemas.microsoft.com/internal/obd"/>
   </ds:schemaRefs>
 </ds:datastoreItem>
+</file>
+
+<file path=customXml/itemProps3.xml><?xml version="1.0" encoding="utf-8"?>
+<ds:datastoreItem xmlns:ds="http://schemas.openxmlformats.org/officeDocument/2006/customXml" ds:itemID="{42282E90-06CB-401F-95B9-A4FC684A03D0}">
+  <ds:schemaRefs>
+    <ds:schemaRef ds:uri="http://schemas.microsoft.com/sharepoint/v3/contenttype/forms"/>
+  </ds:schemaRefs>
+</ds:datastoreItem>
+</file>
+
+<file path=customXml/itemProps4.xml><?xml version="1.0" encoding="utf-8"?>
+<ds:datastoreItem xmlns:ds="http://schemas.openxmlformats.org/officeDocument/2006/customXml" ds:itemID="{8B827E64-6D03-471B-9BCF-A31C48594FEA}">
+  <ds:schemaRefs>
+    <ds:schemaRef ds:uri="http://schemas.microsoft.com/office/2006/metadata/properties"/>
+    <ds:schemaRef ds:uri="http://schemas.microsoft.com/office/infopath/2007/PartnerControls"/>
+  </ds:schemaRefs>
+</ds:datastoreItem>
 </file>
</xml_diff>

<commit_message>
Updated Sequence - MakeRoom
Added new Sequence-Makeroom.PNG
Updated documentation with new png
</commit_message>
<xml_diff>
--- a/Documentation/Software Design - Project Design.docx
+++ b/Documentation/Software Design - Project Design.docx
@@ -2569,8 +2569,16 @@
         <w:rPr>
           <w:lang w:eastAsia="en-GB"/>
         </w:rPr>
-        <w:t>The source message is sent, and the source chat history is updated</w:t>
-      </w:r>
+        <w:t xml:space="preserve">The source message is sent, and the source chat history is </w:t>
+      </w:r>
+      <w:proofErr w:type="gramStart"/>
+      <w:r>
+        <w:rPr>
+          <w:lang w:eastAsia="en-GB"/>
+        </w:rPr>
+        <w:t>updated</w:t>
+      </w:r>
+      <w:proofErr w:type="gramEnd"/>
     </w:p>
     <w:p>
       <w:pPr>
@@ -2587,8 +2595,16 @@
         <w:rPr>
           <w:lang w:eastAsia="en-GB"/>
         </w:rPr>
-        <w:t>The target user is notified, and the target user’s chat history is also updated</w:t>
-      </w:r>
+        <w:t xml:space="preserve">The target user is notified, and the target user’s chat history is also </w:t>
+      </w:r>
+      <w:proofErr w:type="gramStart"/>
+      <w:r>
+        <w:rPr>
+          <w:lang w:eastAsia="en-GB"/>
+        </w:rPr>
+        <w:t>updated</w:t>
+      </w:r>
+      <w:proofErr w:type="gramEnd"/>
     </w:p>
     <w:p>
       <w:pPr>
@@ -2605,8 +2621,16 @@
         <w:rPr>
           <w:lang w:eastAsia="en-GB"/>
         </w:rPr>
-        <w:t>The chat histories on both ends are updated within the database</w:t>
-      </w:r>
+        <w:t xml:space="preserve">The chat histories on both ends are updated within the </w:t>
+      </w:r>
+      <w:proofErr w:type="gramStart"/>
+      <w:r>
+        <w:rPr>
+          <w:lang w:eastAsia="en-GB"/>
+        </w:rPr>
+        <w:t>database</w:t>
+      </w:r>
+      <w:proofErr w:type="gramEnd"/>
     </w:p>
     <w:p>
       <w:pPr>
@@ -2641,8 +2665,16 @@
         <w:rPr>
           <w:lang w:eastAsia="en-GB"/>
         </w:rPr>
-        <w:t>The source message is stored within the database temporarily</w:t>
-      </w:r>
+        <w:t xml:space="preserve">The source message is stored within the database </w:t>
+      </w:r>
+      <w:proofErr w:type="gramStart"/>
+      <w:r>
+        <w:rPr>
+          <w:lang w:eastAsia="en-GB"/>
+        </w:rPr>
+        <w:t>temporarily</w:t>
+      </w:r>
+      <w:proofErr w:type="gramEnd"/>
     </w:p>
     <w:p>
       <w:pPr>
@@ -2659,8 +2691,16 @@
         <w:rPr>
           <w:lang w:eastAsia="en-GB"/>
         </w:rPr>
-        <w:t>The source user’s connection is then repeatedly checked until they are confirmed to be online</w:t>
-      </w:r>
+        <w:t xml:space="preserve">The source user’s connection is then repeatedly checked until they are confirmed to be </w:t>
+      </w:r>
+      <w:proofErr w:type="gramStart"/>
+      <w:r>
+        <w:rPr>
+          <w:lang w:eastAsia="en-GB"/>
+        </w:rPr>
+        <w:t>online</w:t>
+      </w:r>
+      <w:proofErr w:type="gramEnd"/>
     </w:p>
     <w:p>
       <w:pPr>
@@ -2677,8 +2717,16 @@
         <w:rPr>
           <w:lang w:eastAsia="en-GB"/>
         </w:rPr>
-        <w:t>Once the source user is online, their message is then sent to the target user, and the following stages mentioned above occur</w:t>
-      </w:r>
+        <w:t xml:space="preserve">Once the source user is online, their message is then sent to the target user, and the following stages mentioned above </w:t>
+      </w:r>
+      <w:proofErr w:type="gramStart"/>
+      <w:r>
+        <w:rPr>
+          <w:lang w:eastAsia="en-GB"/>
+        </w:rPr>
+        <w:t>occur</w:t>
+      </w:r>
+      <w:proofErr w:type="gramEnd"/>
     </w:p>
     <w:p>
       <w:pPr>
@@ -2806,27 +2854,14 @@
                             <w:r>
                               <w:t xml:space="preserve">Figure </w:t>
                             </w:r>
-                            <w:r>
-                              <w:fldChar w:fldCharType="begin"/>
-                            </w:r>
-                            <w:r>
-                              <w:instrText xml:space="preserve"> STYLEREF 1 \s </w:instrText>
-                            </w:r>
-                            <w:r>
-                              <w:fldChar w:fldCharType="separate"/>
-                            </w:r>
-                            <w:r>
-                              <w:rPr>
-                                <w:noProof/>
-                              </w:rPr>
-                              <w:t>1</w:t>
-                            </w:r>
-                            <w:r>
-                              <w:rPr>
-                                <w:noProof/>
-                              </w:rPr>
-                              <w:fldChar w:fldCharType="end"/>
-                            </w:r>
+                            <w:fldSimple w:instr=" STYLEREF 1 \s ">
+                              <w:r>
+                                <w:rPr>
+                                  <w:noProof/>
+                                </w:rPr>
+                                <w:t>1</w:t>
+                              </w:r>
+                            </w:fldSimple>
                             <w:r>
                               <w:t>.</w:t>
                             </w:r>
@@ -2962,62 +2997,36 @@
                                 <w:noProof/>
                               </w:rPr>
                             </w:pPr>
-                            <w:bookmarkStart w:id="11" w:name="_Toc63179241"/>
+                            <w:bookmarkStart w:id="9" w:name="_Toc63179241"/>
                             <w:r>
                               <w:t xml:space="preserve">Figure </w:t>
                             </w:r>
-                            <w:r>
-                              <w:fldChar w:fldCharType="begin"/>
-                            </w:r>
-                            <w:r>
-                              <w:instrText xml:space="preserve"> STYLEREF 1 \s </w:instrText>
-                            </w:r>
-                            <w:r>
-                              <w:fldChar w:fldCharType="separate"/>
-                            </w:r>
-                            <w:r>
-                              <w:rPr>
-                                <w:noProof/>
-                              </w:rPr>
-                              <w:t>1</w:t>
-                            </w:r>
-                            <w:r>
-                              <w:rPr>
-                                <w:noProof/>
-                              </w:rPr>
-                              <w:fldChar w:fldCharType="end"/>
-                            </w:r>
+                            <w:fldSimple w:instr=" STYLEREF 1 \s ">
+                              <w:r>
+                                <w:rPr>
+                                  <w:noProof/>
+                                </w:rPr>
+                                <w:t>1</w:t>
+                              </w:r>
+                            </w:fldSimple>
                             <w:r>
                               <w:t>.</w:t>
                             </w:r>
-                            <w:r>
-                              <w:fldChar w:fldCharType="begin"/>
-                            </w:r>
-                            <w:r>
-                              <w:instrText xml:space="preserve"> SEQ Figure \* ARABIC \s 1 </w:instrText>
-                            </w:r>
-                            <w:r>
-                              <w:fldChar w:fldCharType="separate"/>
-                            </w:r>
-                            <w:r>
-                              <w:rPr>
-                                <w:noProof/>
-                              </w:rPr>
-                              <w:t>1</w:t>
-                            </w:r>
-                            <w:r>
-                              <w:rPr>
-                                <w:noProof/>
-                              </w:rPr>
-                              <w:fldChar w:fldCharType="end"/>
-                            </w:r>
+                            <w:fldSimple w:instr=" SEQ Figure \* ARABIC \s 1 ">
+                              <w:r>
+                                <w:rPr>
+                                  <w:noProof/>
+                                </w:rPr>
+                                <w:t>1</w:t>
+                              </w:r>
+                            </w:fldSimple>
                             <w:r>
                               <w:t xml:space="preserve"> </w:t>
                             </w:r>
                             <w:r>
                               <w:t>LOGIN USE CASE</w:t>
                             </w:r>
-                            <w:bookmarkEnd w:id="11"/>
+                            <w:bookmarkEnd w:id="9"/>
                           </w:p>
                         </w:txbxContent>
                       </wps:txbx>
@@ -3380,62 +3389,36 @@
                                 <w:noProof/>
                               </w:rPr>
                             </w:pPr>
-                            <w:bookmarkStart w:id="13" w:name="_Toc63179242"/>
+                            <w:bookmarkStart w:id="10" w:name="_Toc63179242"/>
                             <w:r>
                               <w:t xml:space="preserve">Figure </w:t>
                             </w:r>
-                            <w:r>
-                              <w:fldChar w:fldCharType="begin"/>
-                            </w:r>
-                            <w:r>
-                              <w:instrText xml:space="preserve"> STYLEREF 1 \s </w:instrText>
-                            </w:r>
-                            <w:r>
-                              <w:fldChar w:fldCharType="separate"/>
-                            </w:r>
-                            <w:r>
-                              <w:rPr>
-                                <w:noProof/>
-                              </w:rPr>
-                              <w:t>1</w:t>
-                            </w:r>
-                            <w:r>
-                              <w:rPr>
-                                <w:noProof/>
-                              </w:rPr>
-                              <w:fldChar w:fldCharType="end"/>
-                            </w:r>
+                            <w:fldSimple w:instr=" STYLEREF 1 \s ">
+                              <w:r>
+                                <w:rPr>
+                                  <w:noProof/>
+                                </w:rPr>
+                                <w:t>1</w:t>
+                              </w:r>
+                            </w:fldSimple>
                             <w:r>
                               <w:t>.</w:t>
                             </w:r>
-                            <w:r>
-                              <w:fldChar w:fldCharType="begin"/>
-                            </w:r>
-                            <w:r>
-                              <w:instrText xml:space="preserve"> SEQ Figure \* ARABIC \s 1 </w:instrText>
-                            </w:r>
-                            <w:r>
-                              <w:fldChar w:fldCharType="separate"/>
-                            </w:r>
-                            <w:r>
-                              <w:rPr>
-                                <w:noProof/>
-                              </w:rPr>
-                              <w:t>2</w:t>
-                            </w:r>
-                            <w:r>
-                              <w:rPr>
-                                <w:noProof/>
-                              </w:rPr>
-                              <w:fldChar w:fldCharType="end"/>
-                            </w:r>
+                            <w:fldSimple w:instr=" SEQ Figure \* ARABIC \s 1 ">
+                              <w:r>
+                                <w:rPr>
+                                  <w:noProof/>
+                                </w:rPr>
+                                <w:t>2</w:t>
+                              </w:r>
+                            </w:fldSimple>
                             <w:r>
                               <w:t xml:space="preserve"> </w:t>
                             </w:r>
                             <w:r>
                               <w:t>SEND MESSAGE USE CASE</w:t>
                             </w:r>
-                            <w:bookmarkEnd w:id="13"/>
+                            <w:bookmarkEnd w:id="10"/>
                           </w:p>
                         </w:txbxContent>
                       </wps:txbx>
@@ -3716,37 +3699,24 @@
                                 <w:noProof/>
                               </w:rPr>
                             </w:pPr>
-                            <w:bookmarkStart w:id="15" w:name="_Toc63172378"/>
-                            <w:bookmarkStart w:id="16" w:name="_Toc63173776"/>
+                            <w:bookmarkStart w:id="11" w:name="_Toc63172378"/>
+                            <w:bookmarkStart w:id="12" w:name="_Toc63173776"/>
                             <w:r>
                               <w:t xml:space="preserve">Figure </w:t>
                             </w:r>
-                            <w:r>
-                              <w:fldChar w:fldCharType="begin"/>
-                            </w:r>
-                            <w:r>
-                              <w:instrText xml:space="preserve"> STYLEREF 1 \s </w:instrText>
-                            </w:r>
-                            <w:r>
-                              <w:fldChar w:fldCharType="separate"/>
-                            </w:r>
-                            <w:r>
-                              <w:rPr>
-                                <w:noProof/>
-                              </w:rPr>
-                              <w:t>1</w:t>
-                            </w:r>
-                            <w:r>
-                              <w:rPr>
-                                <w:noProof/>
-                              </w:rPr>
-                              <w:fldChar w:fldCharType="end"/>
-                            </w:r>
+                            <w:fldSimple w:instr=" STYLEREF 1 \s ">
+                              <w:r>
+                                <w:rPr>
+                                  <w:noProof/>
+                                </w:rPr>
+                                <w:t>1</w:t>
+                              </w:r>
+                            </w:fldSimple>
                             <w:r>
                               <w:t>.3: Make Room Use Case</w:t>
                             </w:r>
-                            <w:bookmarkEnd w:id="15"/>
-                            <w:bookmarkEnd w:id="16"/>
+                            <w:bookmarkEnd w:id="11"/>
+                            <w:bookmarkEnd w:id="12"/>
                           </w:p>
                         </w:txbxContent>
                       </wps:txbx>
@@ -3863,62 +3833,36 @@
                                 <w:noProof/>
                               </w:rPr>
                             </w:pPr>
-                            <w:bookmarkStart w:id="19" w:name="_Toc63179243"/>
+                            <w:bookmarkStart w:id="13" w:name="_Toc63179243"/>
                             <w:r>
                               <w:t xml:space="preserve">Figure </w:t>
                             </w:r>
-                            <w:r>
-                              <w:fldChar w:fldCharType="begin"/>
-                            </w:r>
-                            <w:r>
-                              <w:instrText xml:space="preserve"> STYLEREF 1 \s </w:instrText>
-                            </w:r>
-                            <w:r>
-                              <w:fldChar w:fldCharType="separate"/>
-                            </w:r>
-                            <w:r>
-                              <w:rPr>
-                                <w:noProof/>
-                              </w:rPr>
-                              <w:t>1</w:t>
-                            </w:r>
-                            <w:r>
-                              <w:rPr>
-                                <w:noProof/>
-                              </w:rPr>
-                              <w:fldChar w:fldCharType="end"/>
-                            </w:r>
+                            <w:fldSimple w:instr=" STYLEREF 1 \s ">
+                              <w:r>
+                                <w:rPr>
+                                  <w:noProof/>
+                                </w:rPr>
+                                <w:t>1</w:t>
+                              </w:r>
+                            </w:fldSimple>
                             <w:r>
                               <w:t>.</w:t>
                             </w:r>
-                            <w:r>
-                              <w:fldChar w:fldCharType="begin"/>
-                            </w:r>
-                            <w:r>
-                              <w:instrText xml:space="preserve"> SEQ Figure \* ARABIC \s 1 </w:instrText>
-                            </w:r>
-                            <w:r>
-                              <w:fldChar w:fldCharType="separate"/>
-                            </w:r>
-                            <w:r>
-                              <w:rPr>
-                                <w:noProof/>
-                              </w:rPr>
-                              <w:t>3</w:t>
-                            </w:r>
-                            <w:r>
-                              <w:rPr>
-                                <w:noProof/>
-                              </w:rPr>
-                              <w:fldChar w:fldCharType="end"/>
-                            </w:r>
+                            <w:fldSimple w:instr=" SEQ Figure \* ARABIC \s 1 ">
+                              <w:r>
+                                <w:rPr>
+                                  <w:noProof/>
+                                </w:rPr>
+                                <w:t>3</w:t>
+                              </w:r>
+                            </w:fldSimple>
                             <w:r>
                               <w:t xml:space="preserve"> </w:t>
                             </w:r>
                             <w:r>
                               <w:t>MAKE ROOM USE CASE</w:t>
                             </w:r>
-                            <w:bookmarkEnd w:id="19"/>
+                            <w:bookmarkEnd w:id="13"/>
                           </w:p>
                         </w:txbxContent>
                       </wps:txbx>
@@ -4124,7 +4068,7 @@
           <w:lang w:eastAsia="en-GB"/>
         </w:rPr>
       </w:pPr>
-      <w:bookmarkStart w:id="21" w:name="_Toc63175268"/>
+      <w:bookmarkStart w:id="14" w:name="_Toc63175268"/>
       <w:r>
         <w:rPr>
           <w:rFonts w:eastAsia="Times New Roman"/>
@@ -4133,7 +4077,7 @@
         <w:lastRenderedPageBreak/>
         <w:t>Activity Diagrams:</w:t>
       </w:r>
-      <w:bookmarkEnd w:id="21"/>
+      <w:bookmarkEnd w:id="14"/>
     </w:p>
     <w:p>
       <w:pPr>
@@ -4142,14 +4086,14 @@
           <w:lang w:eastAsia="en-GB"/>
         </w:rPr>
       </w:pPr>
-      <w:bookmarkStart w:id="22" w:name="_Toc63175269"/>
+      <w:bookmarkStart w:id="15" w:name="_Toc63175269"/>
       <w:r>
         <w:rPr>
           <w:lang w:eastAsia="en-GB"/>
         </w:rPr>
         <w:t>Introduction:</w:t>
       </w:r>
-      <w:bookmarkEnd w:id="22"/>
+      <w:bookmarkEnd w:id="15"/>
     </w:p>
     <w:p>
       <w:pPr>
@@ -4213,7 +4157,21 @@
         <w:rPr>
           <w:lang w:eastAsia="en-GB"/>
         </w:rPr>
-        <w:t xml:space="preserve">If the password is valid, the user gets access to their user space </w:t>
+        <w:t xml:space="preserve">If the password is valid, the user gets access to their user </w:t>
+      </w:r>
+      <w:proofErr w:type="gramStart"/>
+      <w:r>
+        <w:rPr>
+          <w:lang w:eastAsia="en-GB"/>
+        </w:rPr>
+        <w:t>space</w:t>
+      </w:r>
+      <w:proofErr w:type="gramEnd"/>
+      <w:r>
+        <w:rPr>
+          <w:lang w:eastAsia="en-GB"/>
+        </w:rPr>
+        <w:t xml:space="preserve"> </w:t>
       </w:r>
     </w:p>
     <w:p>
@@ -4382,62 +4340,36 @@
                                 <w:noProof/>
                               </w:rPr>
                             </w:pPr>
-                            <w:bookmarkStart w:id="23" w:name="_Toc63179244"/>
+                            <w:bookmarkStart w:id="16" w:name="_Toc63179244"/>
                             <w:r>
                               <w:t xml:space="preserve">Figure </w:t>
                             </w:r>
-                            <w:r>
-                              <w:fldChar w:fldCharType="begin"/>
-                            </w:r>
-                            <w:r>
-                              <w:instrText xml:space="preserve"> STYLEREF 1 \s </w:instrText>
-                            </w:r>
-                            <w:r>
-                              <w:fldChar w:fldCharType="separate"/>
-                            </w:r>
-                            <w:r>
-                              <w:rPr>
-                                <w:noProof/>
-                              </w:rPr>
-                              <w:t>2</w:t>
-                            </w:r>
-                            <w:r>
-                              <w:rPr>
-                                <w:noProof/>
-                              </w:rPr>
-                              <w:fldChar w:fldCharType="end"/>
-                            </w:r>
+                            <w:fldSimple w:instr=" STYLEREF 1 \s ">
+                              <w:r>
+                                <w:rPr>
+                                  <w:noProof/>
+                                </w:rPr>
+                                <w:t>2</w:t>
+                              </w:r>
+                            </w:fldSimple>
                             <w:r>
                               <w:t>.</w:t>
                             </w:r>
-                            <w:r>
-                              <w:fldChar w:fldCharType="begin"/>
-                            </w:r>
-                            <w:r>
-                              <w:instrText xml:space="preserve"> SEQ Figure \* ARABIC \s 1 </w:instrText>
-                            </w:r>
-                            <w:r>
-                              <w:fldChar w:fldCharType="separate"/>
-                            </w:r>
-                            <w:r>
-                              <w:rPr>
-                                <w:noProof/>
-                              </w:rPr>
-                              <w:t>1</w:t>
-                            </w:r>
-                            <w:r>
-                              <w:rPr>
-                                <w:noProof/>
-                              </w:rPr>
-                              <w:fldChar w:fldCharType="end"/>
-                            </w:r>
+                            <w:fldSimple w:instr=" SEQ Figure \* ARABIC \s 1 ">
+                              <w:r>
+                                <w:rPr>
+                                  <w:noProof/>
+                                </w:rPr>
+                                <w:t>1</w:t>
+                              </w:r>
+                            </w:fldSimple>
                             <w:r>
                               <w:t xml:space="preserve"> </w:t>
                             </w:r>
                             <w:r>
                               <w:t>Login Activity Diagram</w:t>
                             </w:r>
-                            <w:bookmarkEnd w:id="23"/>
+                            <w:bookmarkEnd w:id="16"/>
                           </w:p>
                         </w:txbxContent>
                       </wps:txbx>
@@ -4646,32 +4578,19 @@
                                 <w:noProof/>
                               </w:rPr>
                             </w:pPr>
-                            <w:bookmarkStart w:id="25" w:name="_Toc63172379"/>
-                            <w:bookmarkStart w:id="26" w:name="_Toc63173777"/>
+                            <w:bookmarkStart w:id="17" w:name="_Toc63172379"/>
+                            <w:bookmarkStart w:id="18" w:name="_Toc63173777"/>
                             <w:r>
                               <w:t xml:space="preserve">Figure </w:t>
                             </w:r>
-                            <w:r>
-                              <w:fldChar w:fldCharType="begin"/>
-                            </w:r>
-                            <w:r>
-                              <w:instrText xml:space="preserve"> STYLEREF 1 \s </w:instrText>
-                            </w:r>
-                            <w:r>
-                              <w:fldChar w:fldCharType="separate"/>
-                            </w:r>
-                            <w:r>
-                              <w:rPr>
-                                <w:noProof/>
-                              </w:rPr>
-                              <w:t>2</w:t>
-                            </w:r>
-                            <w:r>
-                              <w:rPr>
-                                <w:noProof/>
-                              </w:rPr>
-                              <w:fldChar w:fldCharType="end"/>
-                            </w:r>
+                            <w:fldSimple w:instr=" STYLEREF 1 \s ">
+                              <w:r>
+                                <w:rPr>
+                                  <w:noProof/>
+                                </w:rPr>
+                                <w:t>2</w:t>
+                              </w:r>
+                            </w:fldSimple>
                             <w:r>
                               <w:t>.</w:t>
                             </w:r>
@@ -4681,8 +4600,8 @@
                             <w:r>
                               <w:t>1: Login Activity Diagram</w:t>
                             </w:r>
-                            <w:bookmarkEnd w:id="25"/>
-                            <w:bookmarkEnd w:id="26"/>
+                            <w:bookmarkEnd w:id="17"/>
+                            <w:bookmarkEnd w:id="18"/>
                           </w:p>
                         </w:txbxContent>
                       </wps:txbx>
@@ -5059,62 +4978,36 @@
                                 <w:noProof/>
                               </w:rPr>
                             </w:pPr>
-                            <w:bookmarkStart w:id="29" w:name="_Toc63179245"/>
+                            <w:bookmarkStart w:id="19" w:name="_Toc63179245"/>
                             <w:r>
                               <w:t xml:space="preserve">Figure </w:t>
                             </w:r>
-                            <w:r>
-                              <w:fldChar w:fldCharType="begin"/>
-                            </w:r>
-                            <w:r>
-                              <w:instrText xml:space="preserve"> STYLEREF 1 \s </w:instrText>
-                            </w:r>
-                            <w:r>
-                              <w:fldChar w:fldCharType="separate"/>
-                            </w:r>
-                            <w:r>
-                              <w:rPr>
-                                <w:noProof/>
-                              </w:rPr>
-                              <w:t>2</w:t>
-                            </w:r>
-                            <w:r>
-                              <w:rPr>
-                                <w:noProof/>
-                              </w:rPr>
-                              <w:fldChar w:fldCharType="end"/>
-                            </w:r>
+                            <w:fldSimple w:instr=" STYLEREF 1 \s ">
+                              <w:r>
+                                <w:rPr>
+                                  <w:noProof/>
+                                </w:rPr>
+                                <w:t>2</w:t>
+                              </w:r>
+                            </w:fldSimple>
                             <w:r>
                               <w:t>.</w:t>
                             </w:r>
-                            <w:r>
-                              <w:fldChar w:fldCharType="begin"/>
-                            </w:r>
-                            <w:r>
-                              <w:instrText xml:space="preserve"> SEQ Figure \* ARABIC \s 1 </w:instrText>
-                            </w:r>
-                            <w:r>
-                              <w:fldChar w:fldCharType="separate"/>
-                            </w:r>
-                            <w:r>
-                              <w:rPr>
-                                <w:noProof/>
-                              </w:rPr>
-                              <w:t>2</w:t>
-                            </w:r>
-                            <w:r>
-                              <w:rPr>
-                                <w:noProof/>
-                              </w:rPr>
-                              <w:fldChar w:fldCharType="end"/>
-                            </w:r>
+                            <w:fldSimple w:instr=" SEQ Figure \* ARABIC \s 1 ">
+                              <w:r>
+                                <w:rPr>
+                                  <w:noProof/>
+                                </w:rPr>
+                                <w:t>2</w:t>
+                              </w:r>
+                            </w:fldSimple>
                             <w:r>
                               <w:t xml:space="preserve"> </w:t>
                             </w:r>
                             <w:r>
                               <w:t>SEND MESSAGE ACTIVITY DIAGRAM</w:t>
                             </w:r>
-                            <w:bookmarkEnd w:id="29"/>
+                            <w:bookmarkEnd w:id="19"/>
                           </w:p>
                         </w:txbxContent>
                       </wps:txbx>
@@ -5398,62 +5291,36 @@
                                 <w:noProof/>
                               </w:rPr>
                             </w:pPr>
-                            <w:bookmarkStart w:id="31" w:name="_Toc63179246"/>
+                            <w:bookmarkStart w:id="20" w:name="_Toc63179246"/>
                             <w:r>
                               <w:t xml:space="preserve">Figure </w:t>
                             </w:r>
-                            <w:r>
-                              <w:fldChar w:fldCharType="begin"/>
-                            </w:r>
-                            <w:r>
-                              <w:instrText xml:space="preserve"> STYLEREF 1 \s </w:instrText>
-                            </w:r>
-                            <w:r>
-                              <w:fldChar w:fldCharType="separate"/>
-                            </w:r>
-                            <w:r>
-                              <w:rPr>
-                                <w:noProof/>
-                              </w:rPr>
-                              <w:t>2</w:t>
-                            </w:r>
-                            <w:r>
-                              <w:rPr>
-                                <w:noProof/>
-                              </w:rPr>
-                              <w:fldChar w:fldCharType="end"/>
-                            </w:r>
+                            <w:fldSimple w:instr=" STYLEREF 1 \s ">
+                              <w:r>
+                                <w:rPr>
+                                  <w:noProof/>
+                                </w:rPr>
+                                <w:t>2</w:t>
+                              </w:r>
+                            </w:fldSimple>
                             <w:r>
                               <w:t>.</w:t>
                             </w:r>
-                            <w:r>
-                              <w:fldChar w:fldCharType="begin"/>
-                            </w:r>
-                            <w:r>
-                              <w:instrText xml:space="preserve"> SEQ Figure \* ARABIC \s 1 </w:instrText>
-                            </w:r>
-                            <w:r>
-                              <w:fldChar w:fldCharType="separate"/>
-                            </w:r>
-                            <w:r>
-                              <w:rPr>
-                                <w:noProof/>
-                              </w:rPr>
-                              <w:t>3</w:t>
-                            </w:r>
-                            <w:r>
-                              <w:rPr>
-                                <w:noProof/>
-                              </w:rPr>
-                              <w:fldChar w:fldCharType="end"/>
-                            </w:r>
+                            <w:fldSimple w:instr=" SEQ Figure \* ARABIC \s 1 ">
+                              <w:r>
+                                <w:rPr>
+                                  <w:noProof/>
+                                </w:rPr>
+                                <w:t>3</w:t>
+                              </w:r>
+                            </w:fldSimple>
                             <w:r>
                               <w:t xml:space="preserve"> </w:t>
                             </w:r>
                             <w:r>
                               <w:t>MAKE ROOM ACTIVITY DIAGRAM</w:t>
                             </w:r>
-                            <w:bookmarkEnd w:id="31"/>
+                            <w:bookmarkEnd w:id="20"/>
                           </w:p>
                         </w:txbxContent>
                       </wps:txbx>
@@ -5633,7 +5500,7 @@
           <w:lang w:eastAsia="en-GB"/>
         </w:rPr>
       </w:pPr>
-      <w:bookmarkStart w:id="33" w:name="_Toc63175270"/>
+      <w:bookmarkStart w:id="21" w:name="_Toc63175270"/>
       <w:r>
         <w:rPr>
           <w:lang w:eastAsia="en-GB"/>
@@ -5641,7 +5508,7 @@
         <w:lastRenderedPageBreak/>
         <w:t>Class Diagram</w:t>
       </w:r>
-      <w:bookmarkEnd w:id="33"/>
+      <w:bookmarkEnd w:id="21"/>
     </w:p>
     <w:p>
       <w:pPr>
@@ -5700,58 +5567,32 @@
         <w:pStyle w:val="Caption"/>
         <w:jc w:val="center"/>
       </w:pPr>
-      <w:bookmarkStart w:id="34" w:name="_Toc63179247"/>
-      <w:bookmarkStart w:id="35" w:name="_Toc63179141"/>
+      <w:bookmarkStart w:id="22" w:name="_Toc63179247"/>
+      <w:bookmarkStart w:id="23" w:name="_Toc63179141"/>
       <w:r>
         <w:t xml:space="preserve">Figure </w:t>
       </w:r>
-      <w:r>
-        <w:fldChar w:fldCharType="begin"/>
-      </w:r>
-      <w:r>
-        <w:instrText xml:space="preserve"> STYLEREF 1 \s </w:instrText>
-      </w:r>
-      <w:r>
-        <w:fldChar w:fldCharType="separate"/>
-      </w:r>
-      <w:r>
-        <w:rPr>
-          <w:noProof/>
-        </w:rPr>
-        <w:t>3</w:t>
-      </w:r>
-      <w:r>
-        <w:rPr>
-          <w:noProof/>
-        </w:rPr>
-        <w:fldChar w:fldCharType="end"/>
-      </w:r>
+      <w:fldSimple w:instr=" STYLEREF 1 \s ">
+        <w:r>
+          <w:rPr>
+            <w:noProof/>
+          </w:rPr>
+          <w:t>3</w:t>
+        </w:r>
+      </w:fldSimple>
       <w:r>
         <w:t>.</w:t>
       </w:r>
-      <w:r>
-        <w:fldChar w:fldCharType="begin"/>
-      </w:r>
-      <w:r>
-        <w:instrText xml:space="preserve"> SEQ Figure \* ARABIC \s 1 </w:instrText>
-      </w:r>
-      <w:r>
-        <w:fldChar w:fldCharType="separate"/>
-      </w:r>
-      <w:r>
-        <w:rPr>
-          <w:noProof/>
-        </w:rPr>
-        <w:t>1</w:t>
-      </w:r>
-      <w:bookmarkEnd w:id="34"/>
-      <w:r>
-        <w:rPr>
-          <w:noProof/>
-        </w:rPr>
-        <w:fldChar w:fldCharType="end"/>
-      </w:r>
-      <w:bookmarkEnd w:id="35"/>
+      <w:fldSimple w:instr=" SEQ Figure \* ARABIC \s 1 ">
+        <w:r>
+          <w:rPr>
+            <w:noProof/>
+          </w:rPr>
+          <w:t>1</w:t>
+        </w:r>
+        <w:bookmarkEnd w:id="22"/>
+      </w:fldSimple>
+      <w:bookmarkEnd w:id="23"/>
       <w:r>
         <w:t xml:space="preserve"> Class Diagram</w:t>
       </w:r>
@@ -5934,18 +5775,32 @@
         <w:rPr>
           <w:lang w:eastAsia="en-GB"/>
         </w:rPr>
-        <w:t xml:space="preserve"> They will inherit Media class if a user chooses to send a file </w:t>
+        <w:t xml:space="preserve"> They will inherit Media class if a user chooses to send a </w:t>
+      </w:r>
+      <w:proofErr w:type="gramStart"/>
+      <w:r>
+        <w:rPr>
+          <w:lang w:eastAsia="en-GB"/>
+        </w:rPr>
+        <w:t>file</w:t>
+      </w:r>
+      <w:proofErr w:type="gramEnd"/>
+      <w:r>
+        <w:rPr>
+          <w:lang w:eastAsia="en-GB"/>
+        </w:rPr>
+        <w:t xml:space="preserve"> </w:t>
       </w:r>
     </w:p>
     <w:p>
       <w:pPr>
         <w:pStyle w:val="Subtitle"/>
       </w:pPr>
-      <w:bookmarkStart w:id="36" w:name="_Toc63175271"/>
+      <w:bookmarkStart w:id="24" w:name="_Toc63175271"/>
       <w:r>
         <w:t>Relationships</w:t>
       </w:r>
-      <w:bookmarkEnd w:id="36"/>
+      <w:bookmarkEnd w:id="24"/>
     </w:p>
     <w:p>
       <w:pPr>
@@ -5985,7 +5840,21 @@
         <w:rPr>
           <w:lang w:eastAsia="en-GB"/>
         </w:rPr>
-        <w:t>Moderator (*) Moderates Room (1..*)</w:t>
+        <w:t>Moderator (*) Moderates Room (</w:t>
+      </w:r>
+      <w:proofErr w:type="gramStart"/>
+      <w:r>
+        <w:rPr>
+          <w:lang w:eastAsia="en-GB"/>
+        </w:rPr>
+        <w:t>1..</w:t>
+      </w:r>
+      <w:proofErr w:type="gramEnd"/>
+      <w:r>
+        <w:rPr>
+          <w:lang w:eastAsia="en-GB"/>
+        </w:rPr>
+        <w:t>*)</w:t>
       </w:r>
     </w:p>
     <w:p>
@@ -6009,12 +5878,28 @@
         <w:t xml:space="preserve">User (1) </w:t>
       </w:r>
       <w:r>
-        <w:t>Is a member of Room(1…*)</w:t>
-      </w:r>
-    </w:p>
-    <w:p>
-      <w:r>
-        <w:t>A user is able to be a member of none or many rooms however a room must have one member who must also be the administrator the administrator is able to remove other and add others but not themselves unless they decide to delete the room.</w:t>
+        <w:t xml:space="preserve">Is a member of </w:t>
+      </w:r>
+      <w:proofErr w:type="gramStart"/>
+      <w:r>
+        <w:t>Room(</w:t>
+      </w:r>
+      <w:proofErr w:type="gramEnd"/>
+      <w:r>
+        <w:t>1…*)</w:t>
+      </w:r>
+    </w:p>
+    <w:p>
+      <w:r>
+        <w:t xml:space="preserve">A user </w:t>
+      </w:r>
+      <w:proofErr w:type="gramStart"/>
+      <w:r>
+        <w:t>is able to</w:t>
+      </w:r>
+      <w:proofErr w:type="gramEnd"/>
+      <w:r>
+        <w:t xml:space="preserve"> be a member of none or many rooms however a room must have one member who must also be the administrator the administrator is able to remove other and add others but not themselves unless they decide to delete the room.</w:t>
       </w:r>
     </w:p>
     <w:p>
@@ -6024,25 +5909,47 @@
           <w:lang w:eastAsia="en-GB"/>
         </w:rPr>
       </w:pPr>
+      <w:proofErr w:type="gramStart"/>
       <w:r>
         <w:rPr>
           <w:lang w:eastAsia="en-GB"/>
         </w:rPr>
         <w:lastRenderedPageBreak/>
-        <w:t>Room(1) Contains Channel(1..*)</w:t>
-      </w:r>
-    </w:p>
-    <w:p>
-      <w:pPr>
-        <w:rPr>
-          <w:lang w:eastAsia="en-GB"/>
-        </w:rPr>
-      </w:pPr>
-      <w:r>
-        <w:rPr>
-          <w:lang w:eastAsia="en-GB"/>
-        </w:rPr>
-        <w:t>One room must have at least one channel (the default channel is named ‘General’) The first channel created can change its name but it cannot be deleted. More rooms can be created but must have different names.</w:t>
+        <w:t>Room(</w:t>
+      </w:r>
+      <w:proofErr w:type="gramEnd"/>
+      <w:r>
+        <w:rPr>
+          <w:lang w:eastAsia="en-GB"/>
+        </w:rPr>
+        <w:t>1) Contains Channel(1..*)</w:t>
+      </w:r>
+    </w:p>
+    <w:p>
+      <w:pPr>
+        <w:rPr>
+          <w:lang w:eastAsia="en-GB"/>
+        </w:rPr>
+      </w:pPr>
+      <w:r>
+        <w:rPr>
+          <w:lang w:eastAsia="en-GB"/>
+        </w:rPr>
+        <w:t xml:space="preserve">One room must have at least one channel (the default channel is named ‘General’) The first channel created can change its </w:t>
+      </w:r>
+      <w:proofErr w:type="gramStart"/>
+      <w:r>
+        <w:rPr>
+          <w:lang w:eastAsia="en-GB"/>
+        </w:rPr>
+        <w:t>name</w:t>
+      </w:r>
+      <w:proofErr w:type="gramEnd"/>
+      <w:r>
+        <w:rPr>
+          <w:lang w:eastAsia="en-GB"/>
+        </w:rPr>
+        <w:t xml:space="preserve"> but it cannot be deleted. More rooms can be created but must have different names.</w:t>
       </w:r>
     </w:p>
     <w:p>
@@ -6052,11 +5959,19 @@
           <w:lang w:eastAsia="en-GB"/>
         </w:rPr>
       </w:pPr>
-      <w:r>
-        <w:rPr>
-          <w:lang w:eastAsia="en-GB"/>
-        </w:rPr>
-        <w:t>Message(*) Has Channel(1)</w:t>
+      <w:proofErr w:type="gramStart"/>
+      <w:r>
+        <w:rPr>
+          <w:lang w:eastAsia="en-GB"/>
+        </w:rPr>
+        <w:t>Message(</w:t>
+      </w:r>
+      <w:proofErr w:type="gramEnd"/>
+      <w:r>
+        <w:rPr>
+          <w:lang w:eastAsia="en-GB"/>
+        </w:rPr>
+        <w:t>*) Has Channel(1)</w:t>
       </w:r>
     </w:p>
     <w:p>
@@ -6083,7 +5998,21 @@
         <w:rPr>
           <w:lang w:eastAsia="en-GB"/>
         </w:rPr>
-        <w:t xml:space="preserve"> you can send the same message content to many channels but these must be unique classes.</w:t>
+        <w:t xml:space="preserve"> you can send the same message content to many </w:t>
+      </w:r>
+      <w:proofErr w:type="gramStart"/>
+      <w:r>
+        <w:rPr>
+          <w:lang w:eastAsia="en-GB"/>
+        </w:rPr>
+        <w:t>channels</w:t>
+      </w:r>
+      <w:proofErr w:type="gramEnd"/>
+      <w:r>
+        <w:rPr>
+          <w:lang w:eastAsia="en-GB"/>
+        </w:rPr>
+        <w:t xml:space="preserve"> but these must be unique classes.</w:t>
       </w:r>
     </w:p>
     <w:p>
@@ -6093,24 +6022,46 @@
           <w:lang w:eastAsia="en-GB"/>
         </w:rPr>
       </w:pPr>
-      <w:r>
-        <w:rPr>
-          <w:lang w:eastAsia="en-GB"/>
-        </w:rPr>
-        <w:t>User(1) Sends Message(*)</w:t>
-      </w:r>
-    </w:p>
-    <w:p>
-      <w:pPr>
-        <w:rPr>
-          <w:lang w:eastAsia="en-GB"/>
-        </w:rPr>
-      </w:pPr>
-      <w:r>
-        <w:rPr>
-          <w:lang w:eastAsia="en-GB"/>
-        </w:rPr>
-        <w:t>One user can create/send an infinite number of messages, however the message sender can only be one unique User.</w:t>
+      <w:proofErr w:type="gramStart"/>
+      <w:r>
+        <w:rPr>
+          <w:lang w:eastAsia="en-GB"/>
+        </w:rPr>
+        <w:t>User(</w:t>
+      </w:r>
+      <w:proofErr w:type="gramEnd"/>
+      <w:r>
+        <w:rPr>
+          <w:lang w:eastAsia="en-GB"/>
+        </w:rPr>
+        <w:t>1) Sends Message(*)</w:t>
+      </w:r>
+    </w:p>
+    <w:p>
+      <w:pPr>
+        <w:rPr>
+          <w:lang w:eastAsia="en-GB"/>
+        </w:rPr>
+      </w:pPr>
+      <w:r>
+        <w:rPr>
+          <w:lang w:eastAsia="en-GB"/>
+        </w:rPr>
+        <w:t xml:space="preserve">One user can create/send an infinite number of </w:t>
+      </w:r>
+      <w:proofErr w:type="gramStart"/>
+      <w:r>
+        <w:rPr>
+          <w:lang w:eastAsia="en-GB"/>
+        </w:rPr>
+        <w:t>messages,</w:t>
+      </w:r>
+      <w:proofErr w:type="gramEnd"/>
+      <w:r>
+        <w:rPr>
+          <w:lang w:eastAsia="en-GB"/>
+        </w:rPr>
+        <w:t xml:space="preserve"> however the message sender can only be one unique User.</w:t>
       </w:r>
     </w:p>
     <w:p>
@@ -6130,7 +6081,7 @@
           <w:lang w:eastAsia="en-GB"/>
         </w:rPr>
       </w:pPr>
-      <w:bookmarkStart w:id="37" w:name="_Toc63175272"/>
+      <w:bookmarkStart w:id="25" w:name="_Toc63175272"/>
       <w:r>
         <w:rPr>
           <w:lang w:eastAsia="en-GB"/>
@@ -6166,13 +6117,13 @@
         <w:lastRenderedPageBreak/>
         <w:t>Sequence Diagrams</w:t>
       </w:r>
-      <w:bookmarkEnd w:id="37"/>
+      <w:bookmarkEnd w:id="25"/>
     </w:p>
     <w:p>
       <w:pPr>
         <w:pStyle w:val="Heading2"/>
       </w:pPr>
-      <w:bookmarkStart w:id="38" w:name="_Toc63175273"/>
+      <w:bookmarkStart w:id="26" w:name="_Toc63175273"/>
       <w:r>
         <w:t>Introduction:</w:t>
       </w:r>
@@ -6288,8 +6239,16 @@
         <w:rPr>
           <w:lang w:eastAsia="en-GB"/>
         </w:rPr>
-        <w:t>The message is sent by the sender</w:t>
-      </w:r>
+        <w:t xml:space="preserve">The message is sent by the </w:t>
+      </w:r>
+      <w:proofErr w:type="gramStart"/>
+      <w:r>
+        <w:rPr>
+          <w:lang w:eastAsia="en-GB"/>
+        </w:rPr>
+        <w:t>sender</w:t>
+      </w:r>
+      <w:proofErr w:type="gramEnd"/>
     </w:p>
     <w:p>
       <w:pPr>
@@ -6306,8 +6265,16 @@
         <w:rPr>
           <w:lang w:eastAsia="en-GB"/>
         </w:rPr>
-        <w:t>The recipient requests new messages stored in the database</w:t>
-      </w:r>
+        <w:t xml:space="preserve">The recipient requests new messages stored in the </w:t>
+      </w:r>
+      <w:proofErr w:type="gramStart"/>
+      <w:r>
+        <w:rPr>
+          <w:lang w:eastAsia="en-GB"/>
+        </w:rPr>
+        <w:t>database</w:t>
+      </w:r>
+      <w:proofErr w:type="gramEnd"/>
     </w:p>
     <w:p>
       <w:pPr>
@@ -6324,8 +6291,16 @@
         <w:rPr>
           <w:lang w:eastAsia="en-GB"/>
         </w:rPr>
-        <w:t>The database returns a queue of all the messages</w:t>
-      </w:r>
+        <w:t xml:space="preserve">The database returns a queue of all the </w:t>
+      </w:r>
+      <w:proofErr w:type="gramStart"/>
+      <w:r>
+        <w:rPr>
+          <w:lang w:eastAsia="en-GB"/>
+        </w:rPr>
+        <w:t>messages</w:t>
+      </w:r>
+      <w:proofErr w:type="gramEnd"/>
     </w:p>
     <w:p>
       <w:pPr>
@@ -6348,8 +6323,16 @@
         <w:rPr>
           <w:lang w:eastAsia="en-GB"/>
         </w:rPr>
-        <w:t xml:space="preserve"> and log and updated and the recipient is notified</w:t>
-      </w:r>
+        <w:t xml:space="preserve"> and log and updated and the recipient is </w:t>
+      </w:r>
+      <w:proofErr w:type="gramStart"/>
+      <w:r>
+        <w:rPr>
+          <w:lang w:eastAsia="en-GB"/>
+        </w:rPr>
+        <w:t>notified</w:t>
+      </w:r>
+      <w:proofErr w:type="gramEnd"/>
     </w:p>
     <w:p>
       <w:pPr>
@@ -6384,13 +6367,7 @@
         <w:rPr>
           <w:lang w:eastAsia="en-GB"/>
         </w:rPr>
-        <w:t xml:space="preserve">The message is stored within the database </w:t>
-      </w:r>
-      <w:r>
-        <w:rPr>
-          <w:lang w:eastAsia="en-GB"/>
-        </w:rPr>
-        <w:t>temporarily.</w:t>
+        <w:t>The message is stored within the database temporarily.</w:t>
       </w:r>
     </w:p>
     <w:p>
@@ -6408,13 +6385,7 @@
         <w:rPr>
           <w:lang w:eastAsia="en-GB"/>
         </w:rPr>
-        <w:t xml:space="preserve">The user’s connection is then repeatedly checked until they are confirmed to be </w:t>
-      </w:r>
-      <w:r>
-        <w:rPr>
-          <w:lang w:eastAsia="en-GB"/>
-        </w:rPr>
-        <w:t>online.</w:t>
+        <w:t>The user’s connection is then repeatedly checked until they are confirmed to be online.</w:t>
       </w:r>
     </w:p>
     <w:p>
@@ -6444,13 +6415,7 @@
         <w:rPr>
           <w:lang w:eastAsia="en-GB"/>
         </w:rPr>
-        <w:t xml:space="preserve">, and the following stages mentioned above </w:t>
-      </w:r>
-      <w:r>
-        <w:rPr>
-          <w:lang w:eastAsia="en-GB"/>
-        </w:rPr>
-        <w:t>occur.</w:t>
+        <w:t>, and the following stages mentioned above occur.</w:t>
       </w:r>
     </w:p>
     <w:p>
@@ -6464,19 +6429,7 @@
         <w:rPr>
           <w:lang w:eastAsia="en-GB"/>
         </w:rPr>
-        <w:t xml:space="preserve">Figure </w:t>
-      </w:r>
-      <w:r>
-        <w:rPr>
-          <w:lang w:eastAsia="en-GB"/>
-        </w:rPr>
-        <w:t>4</w:t>
-      </w:r>
-      <w:r>
-        <w:rPr>
-          <w:lang w:eastAsia="en-GB"/>
-        </w:rPr>
-        <w:t>.3 (Make Room)</w:t>
+        <w:t>Figure 4.3 (Make Room)</w:t>
       </w:r>
     </w:p>
     <w:p>
@@ -6722,7 +6675,21 @@
         <w:rPr>
           <w:lang w:eastAsia="en-GB"/>
         </w:rPr>
-        <w:t>The sender lifeline sends a call message to send a message to the application. In a loop operator while the user is offline, the application lifeline sends a call message to the recipient lifeline to check if they are connected. Within an alt operator, if the user is connected a return message is sent to confirm. In the guard, a return message is sent to inform that there is not a connection, and a call message is sent from the application to the database lifelines to store the message in the database. After a connection has been established, the application lifeline sends a call message to the database lifeline to request any stored messages, and a return message is sent back to return a queue of stored messages. Multiple call messages are then sent to the recipient lifeline to update the char, update the log file, and to notify the recipient.</w:t>
+        <w:t xml:space="preserve">The sender lifeline sends a call message to send a message to the application. In a loop operator while the user is offline, the application lifeline sends a call message to the recipient lifeline to check if they are connected. Within an alt </w:t>
+      </w:r>
+      <w:proofErr w:type="gramStart"/>
+      <w:r>
+        <w:rPr>
+          <w:lang w:eastAsia="en-GB"/>
+        </w:rPr>
+        <w:t>operator, if</w:t>
+      </w:r>
+      <w:proofErr w:type="gramEnd"/>
+      <w:r>
+        <w:rPr>
+          <w:lang w:eastAsia="en-GB"/>
+        </w:rPr>
+        <w:t xml:space="preserve"> the user is connected a return message is sent to confirm. In the guard, a return message is sent to inform that there is not a connection, and a call message is sent from the application to the database lifelines to store the message in the database. After a connection has been established, the application lifeline sends a call message to the database lifeline to request any stored messages, and a return message is sent back to return a queue of stored messages. Multiple call messages are then sent to the recipient lifeline to update the char, update the log file, and to notify the recipient.</w:t>
       </w:r>
       <w:r>
         <w:rPr>
@@ -6744,18 +6711,26 @@
         </w:rPr>
         <w:lastRenderedPageBreak/>
         <w:drawing>
-          <wp:anchor distT="0" distB="0" distL="114300" distR="114300" simplePos="0" relativeHeight="251696128" behindDoc="0" locked="0" layoutInCell="1" allowOverlap="1" wp14:anchorId="0C5F396C" wp14:editId="08DDACFC">
+          <wp:anchor distT="0" distB="0" distL="114300" distR="114300" simplePos="0" relativeHeight="251698176" behindDoc="1" locked="0" layoutInCell="1" allowOverlap="1" wp14:anchorId="31360656" wp14:editId="1C7116EF">
             <wp:simplePos x="0" y="0"/>
             <wp:positionH relativeFrom="margin">
               <wp:align>left</wp:align>
             </wp:positionH>
             <wp:positionV relativeFrom="paragraph">
-              <wp:posOffset>9525</wp:posOffset>
+              <wp:posOffset>0</wp:posOffset>
             </wp:positionV>
-            <wp:extent cx="5158105" cy="5343525"/>
-            <wp:effectExtent l="0" t="0" r="4445" b="9525"/>
-            <wp:wrapSquare wrapText="bothSides"/>
-            <wp:docPr id="25" name="Picture 25"/>
+            <wp:extent cx="5113020" cy="5325110"/>
+            <wp:effectExtent l="0" t="0" r="0" b="8890"/>
+            <wp:wrapTight wrapText="bothSides">
+              <wp:wrapPolygon edited="0">
+                <wp:start x="0" y="0"/>
+                <wp:lineTo x="0" y="21559"/>
+                <wp:lineTo x="21487" y="21559"/>
+                <wp:lineTo x="21487" y="0"/>
+                <wp:lineTo x="0" y="0"/>
+              </wp:wrapPolygon>
+            </wp:wrapTight>
+            <wp:docPr id="24" name="Picture 24"/>
             <wp:cNvGraphicFramePr>
               <a:graphicFrameLocks xmlns:a="http://schemas.openxmlformats.org/drawingml/2006/main" noChangeAspect="1"/>
             </wp:cNvGraphicFramePr>
@@ -6763,7 +6738,7 @@
               <a:graphicData uri="http://schemas.openxmlformats.org/drawingml/2006/picture">
                 <pic:pic xmlns:pic="http://schemas.openxmlformats.org/drawingml/2006/picture">
                   <pic:nvPicPr>
-                    <pic:cNvPr id="0" name="Picture 8"/>
+                    <pic:cNvPr id="0" name="Picture 1"/>
                     <pic:cNvPicPr>
                       <a:picLocks noChangeAspect="1" noChangeArrowheads="1"/>
                     </pic:cNvPicPr>
@@ -6784,7 +6759,7 @@
                   <pic:spPr bwMode="auto">
                     <a:xfrm>
                       <a:off x="0" y="0"/>
-                      <a:ext cx="5158105" cy="5343525"/>
+                      <a:ext cx="5113020" cy="5325110"/>
                     </a:xfrm>
                     <a:prstGeom prst="rect">
                       <a:avLst/>
@@ -6856,7 +6831,7 @@
         <w:lastRenderedPageBreak/>
         <w:t>Component Diagrams</w:t>
       </w:r>
-      <w:bookmarkEnd w:id="38"/>
+      <w:bookmarkEnd w:id="26"/>
       <w:r>
         <w:rPr>
           <w:lang w:eastAsia="en-GB"/>
@@ -6887,7 +6862,7 @@
           <w:lang w:eastAsia="en-GB"/>
         </w:rPr>
       </w:pPr>
-      <w:bookmarkStart w:id="39" w:name="_Toc63175274"/>
+      <w:bookmarkStart w:id="27" w:name="_Toc63175274"/>
       <w:r>
         <w:rPr>
           <w:lang w:eastAsia="en-GB"/>
@@ -6971,7 +6946,7 @@
         </w:rPr>
         <w:t>FSM Diagrams</w:t>
       </w:r>
-      <w:bookmarkEnd w:id="39"/>
+      <w:bookmarkEnd w:id="27"/>
     </w:p>
     <w:p>
       <w:pPr>
@@ -7003,7 +6978,7 @@
           <w:lang w:eastAsia="en-GB"/>
         </w:rPr>
       </w:pPr>
-      <w:bookmarkStart w:id="40" w:name="_Toc63175275"/>
+      <w:bookmarkStart w:id="28" w:name="_Toc63175275"/>
       <w:r>
         <w:rPr>
           <w:lang w:eastAsia="en-GB"/>
@@ -7025,7 +7000,7 @@
         <w:lastRenderedPageBreak/>
         <w:t>Communication Diagrams</w:t>
       </w:r>
-      <w:bookmarkEnd w:id="40"/>
+      <w:bookmarkEnd w:id="28"/>
     </w:p>
     <w:p>
       <w:pPr>
@@ -7050,7 +7025,7 @@
           <w:lang w:eastAsia="en-GB"/>
         </w:rPr>
       </w:pPr>
-      <w:bookmarkStart w:id="41" w:name="_Toc63175276"/>
+      <w:bookmarkStart w:id="29" w:name="_Toc63175276"/>
       <w:r>
         <w:rPr>
           <w:lang w:eastAsia="en-GB"/>
@@ -7072,7 +7047,7 @@
         <w:lastRenderedPageBreak/>
         <w:t>Deployment Diagrams</w:t>
       </w:r>
-      <w:bookmarkEnd w:id="41"/>
+      <w:bookmarkEnd w:id="29"/>
     </w:p>
     <w:p>
       <w:pPr>
@@ -7097,7 +7072,7 @@
           <w:lang w:eastAsia="en-GB"/>
         </w:rPr>
       </w:pPr>
-      <w:bookmarkStart w:id="42" w:name="_Toc63175277"/>
+      <w:bookmarkStart w:id="30" w:name="_Toc63175277"/>
       <w:r>
         <w:rPr>
           <w:lang w:eastAsia="en-GB"/>
@@ -7119,7 +7094,7 @@
         <w:lastRenderedPageBreak/>
         <w:t xml:space="preserve">GUI </w:t>
       </w:r>
-      <w:bookmarkEnd w:id="42"/>
+      <w:bookmarkEnd w:id="30"/>
       <w:r>
         <w:rPr>
           <w:lang w:eastAsia="en-GB"/>
@@ -7134,7 +7109,7 @@
           <w:lang w:eastAsia="en-GB"/>
         </w:rPr>
       </w:pPr>
-      <w:bookmarkStart w:id="43" w:name="_Toc63175278"/>
+      <w:bookmarkStart w:id="31" w:name="_Toc63175278"/>
       <w:r>
         <w:rPr>
           <w:lang w:eastAsia="en-GB"/>
@@ -7152,7 +7127,21 @@
         <w:rPr>
           <w:lang w:eastAsia="en-GB"/>
         </w:rPr>
-        <w:t>The GUI mock-up outlines the essentials of the application’s basic functionality and user interface. It displays how various elements of the GUI would be laid out in the final version of the app, and provides an idea of the application may function.</w:t>
+        <w:t xml:space="preserve">The GUI mock-up outlines the essentials of the application’s basic functionality and user interface. It displays how various elements of the GUI would be laid out in the final version of the </w:t>
+      </w:r>
+      <w:proofErr w:type="gramStart"/>
+      <w:r>
+        <w:rPr>
+          <w:lang w:eastAsia="en-GB"/>
+        </w:rPr>
+        <w:t>app, and</w:t>
+      </w:r>
+      <w:proofErr w:type="gramEnd"/>
+      <w:r>
+        <w:rPr>
+          <w:lang w:eastAsia="en-GB"/>
+        </w:rPr>
+        <w:t xml:space="preserve"> provides an idea of the application may function.</w:t>
       </w:r>
     </w:p>
     <w:p>
@@ -7209,61 +7198,35 @@
                                 <w:noProof/>
                               </w:rPr>
                             </w:pPr>
-                            <w:bookmarkStart w:id="44" w:name="_Toc63179142"/>
-                            <w:bookmarkStart w:id="45" w:name="_Toc63179248"/>
+                            <w:bookmarkStart w:id="32" w:name="_Toc63179142"/>
+                            <w:bookmarkStart w:id="33" w:name="_Toc63179248"/>
                             <w:r>
                               <w:t xml:space="preserve">Figure </w:t>
                             </w:r>
-                            <w:r>
-                              <w:fldChar w:fldCharType="begin"/>
-                            </w:r>
-                            <w:r>
-                              <w:instrText xml:space="preserve"> STYLEREF 1 \s </w:instrText>
-                            </w:r>
-                            <w:r>
-                              <w:fldChar w:fldCharType="separate"/>
-                            </w:r>
-                            <w:r>
-                              <w:rPr>
-                                <w:noProof/>
-                              </w:rPr>
-                              <w:t>9</w:t>
-                            </w:r>
-                            <w:r>
-                              <w:rPr>
-                                <w:noProof/>
-                              </w:rPr>
-                              <w:fldChar w:fldCharType="end"/>
-                            </w:r>
+                            <w:fldSimple w:instr=" STYLEREF 1 \s ">
+                              <w:r>
+                                <w:rPr>
+                                  <w:noProof/>
+                                </w:rPr>
+                                <w:t>9</w:t>
+                              </w:r>
+                            </w:fldSimple>
                             <w:r>
                               <w:t>.</w:t>
                             </w:r>
-                            <w:r>
-                              <w:fldChar w:fldCharType="begin"/>
-                            </w:r>
-                            <w:r>
-                              <w:instrText xml:space="preserve"> SEQ Figure \* ARABIC \s 1 </w:instrText>
-                            </w:r>
-                            <w:r>
-                              <w:fldChar w:fldCharType="separate"/>
-                            </w:r>
-                            <w:r>
-                              <w:rPr>
-                                <w:noProof/>
-                              </w:rPr>
-                              <w:t>1</w:t>
-                            </w:r>
-                            <w:r>
-                              <w:rPr>
-                                <w:noProof/>
-                              </w:rPr>
-                              <w:fldChar w:fldCharType="end"/>
-                            </w:r>
+                            <w:fldSimple w:instr=" SEQ Figure \* ARABIC \s 1 ">
+                              <w:r>
+                                <w:rPr>
+                                  <w:noProof/>
+                                </w:rPr>
+                                <w:t>1</w:t>
+                              </w:r>
+                            </w:fldSimple>
                             <w:r>
                               <w:t xml:space="preserve"> GUI Mock-up</w:t>
                             </w:r>
-                            <w:bookmarkEnd w:id="44"/>
-                            <w:bookmarkEnd w:id="45"/>
+                            <w:bookmarkEnd w:id="32"/>
+                            <w:bookmarkEnd w:id="33"/>
                           </w:p>
                         </w:txbxContent>
                       </wps:txbx>
@@ -7464,7 +7427,7 @@
         <w:lastRenderedPageBreak/>
         <w:t>Libraries</w:t>
       </w:r>
-      <w:bookmarkEnd w:id="43"/>
+      <w:bookmarkEnd w:id="31"/>
     </w:p>
     <w:p>
       <w:pPr>
@@ -7902,7 +7865,7 @@
           <w:lang w:eastAsia="en-GB"/>
         </w:rPr>
       </w:pPr>
-      <w:bookmarkStart w:id="48" w:name="_Toc63175279"/>
+      <w:bookmarkStart w:id="34" w:name="_Toc63175279"/>
       <w:r>
         <w:rPr>
           <w:lang w:eastAsia="en-GB"/>
@@ -7924,7 +7887,7 @@
         <w:lastRenderedPageBreak/>
         <w:t>Conclusion</w:t>
       </w:r>
-      <w:bookmarkEnd w:id="48"/>
+      <w:bookmarkEnd w:id="34"/>
     </w:p>
     <w:p>
       <w:pPr>
@@ -10245,7 +10208,7 @@
     <w:charset w:val="00"/>
     <w:family w:val="roman"/>
     <w:pitch w:val="variable"/>
-    <w:sig w:usb0="E0002AFF" w:usb1="C0007843" w:usb2="00000009" w:usb3="00000000" w:csb0="000001FF" w:csb1="00000000"/>
+    <w:sig w:usb0="E0002EFF" w:usb1="C000785B" w:usb2="00000009" w:usb3="00000000" w:csb0="000001FF" w:csb1="00000000"/>
   </w:font>
   <w:font w:name="Courier New">
     <w:panose1 w:val="02070309020205020404"/>
@@ -10266,21 +10229,21 @@
     <w:charset w:val="00"/>
     <w:family w:val="swiss"/>
     <w:pitch w:val="variable"/>
-    <w:sig w:usb0="E0002AFF" w:usb1="4000ACFF" w:usb2="00000001" w:usb3="00000000" w:csb0="000001FF" w:csb1="00000000"/>
+    <w:sig w:usb0="E4002EFF" w:usb1="C000247B" w:usb2="00000009" w:usb3="00000000" w:csb0="000001FF" w:csb1="00000000"/>
   </w:font>
   <w:font w:name="Arial">
     <w:panose1 w:val="020B0604020202020204"/>
     <w:charset w:val="00"/>
     <w:family w:val="swiss"/>
     <w:pitch w:val="variable"/>
-    <w:sig w:usb0="E0002AFF" w:usb1="C0007843" w:usb2="00000009" w:usb3="00000000" w:csb0="000001FF" w:csb1="00000000"/>
+    <w:sig w:usb0="E0002EFF" w:usb1="C000785B" w:usb2="00000009" w:usb3="00000000" w:csb0="000001FF" w:csb1="00000000"/>
   </w:font>
   <w:font w:name="Calibri Light">
     <w:panose1 w:val="020F0302020204030204"/>
     <w:charset w:val="00"/>
     <w:family w:val="swiss"/>
     <w:pitch w:val="variable"/>
-    <w:sig w:usb0="A0002AEF" w:usb1="4000207B" w:usb2="00000000" w:usb3="00000000" w:csb0="000001FF" w:csb1="00000000"/>
+    <w:sig w:usb0="E4002EFF" w:usb1="C000247B" w:usb2="00000009" w:usb3="00000000" w:csb0="000001FF" w:csb1="00000000"/>
   </w:font>
 </w:fonts>
 </file>
@@ -10308,6 +10271,7 @@
     <w:rsid w:val="00AA357D"/>
     <w:rsid w:val="00B65C95"/>
     <w:rsid w:val="00B82D3B"/>
+    <w:rsid w:val="00CF2694"/>
   </w:rsids>
   <m:mathPr>
     <m:mathFont m:val="Cambria Math"/>
@@ -11070,6 +11034,21 @@
 </file>
 
 <file path=customXml/item2.xml><?xml version="1.0" encoding="utf-8"?>
+<p:properties xmlns:p="http://schemas.microsoft.com/office/2006/metadata/properties" xmlns:xsi="http://www.w3.org/2001/XMLSchema-instance" xmlns:pc="http://schemas.microsoft.com/office/infopath/2007/PartnerControls">
+  <documentManagement/>
+</p:properties>
+</file>
+
+<file path=customXml/item3.xml><?xml version="1.0" encoding="utf-8"?>
+<?mso-contentType ?>
+<FormTemplates xmlns="http://schemas.microsoft.com/sharepoint/v3/contenttype/forms">
+  <Display>DocumentLibraryForm</Display>
+  <Edit>DocumentLibraryForm</Edit>
+  <New>DocumentLibraryForm</New>
+</FormTemplates>
+</file>
+
+<file path=customXml/item4.xml><?xml version="1.0" encoding="utf-8"?>
 <ct:contentTypeSchema xmlns:ct="http://schemas.microsoft.com/office/2006/metadata/contentType" xmlns:ma="http://schemas.microsoft.com/office/2006/metadata/properties/metaAttributes" ct:_="" ma:_="" ma:contentTypeName="Document" ma:contentTypeID="0x0101003D6AEE99DBFAD14CBDBFAB3006BEC9D6" ma:contentTypeVersion="11" ma:contentTypeDescription="Create a new document." ma:contentTypeScope="" ma:versionID="d8a0bd76b22eb778e4a8865d5e2bd658">
   <xsd:schema xmlns:xsd="http://www.w3.org/2001/XMLSchema" xmlns:xs="http://www.w3.org/2001/XMLSchema" xmlns:p="http://schemas.microsoft.com/office/2006/metadata/properties" xmlns:ns3="137d84ba-44f5-41c5-8e50-efb50c785463" xmlns:ns4="b778470f-a527-4b20-be53-4cfac91bb019" targetNamespace="http://schemas.microsoft.com/office/2006/metadata/properties" ma:root="true" ma:fieldsID="c4f044d32c5cdda1614567371c3076fc" ns3:_="" ns4:_="">
     <xsd:import namespace="137d84ba-44f5-41c5-8e50-efb50c785463"/>
@@ -11280,21 +11259,6 @@
 </ct:contentTypeSchema>
 </file>
 
-<file path=customXml/item3.xml><?xml version="1.0" encoding="utf-8"?>
-<?mso-contentType ?>
-<FormTemplates xmlns="http://schemas.microsoft.com/sharepoint/v3/contenttype/forms">
-  <Display>DocumentLibraryForm</Display>
-  <Edit>DocumentLibraryForm</Edit>
-  <New>DocumentLibraryForm</New>
-</FormTemplates>
-</file>
-
-<file path=customXml/item4.xml><?xml version="1.0" encoding="utf-8"?>
-<p:properties xmlns:p="http://schemas.microsoft.com/office/2006/metadata/properties" xmlns:xsi="http://www.w3.org/2001/XMLSchema-instance" xmlns:pc="http://schemas.microsoft.com/office/infopath/2007/PartnerControls">
-  <documentManagement/>
-</p:properties>
-</file>
-
 <file path=customXml/itemProps1.xml><?xml version="1.0" encoding="utf-8"?>
 <ds:datastoreItem xmlns:ds="http://schemas.openxmlformats.org/officeDocument/2006/customXml" ds:itemID="{B83085B4-57CA-43FB-9655-130310C27319}">
   <ds:schemaRefs>
@@ -11304,6 +11268,23 @@
 </file>
 
 <file path=customXml/itemProps2.xml><?xml version="1.0" encoding="utf-8"?>
+<ds:datastoreItem xmlns:ds="http://schemas.openxmlformats.org/officeDocument/2006/customXml" ds:itemID="{8B827E64-6D03-471B-9BCF-A31C48594FEA}">
+  <ds:schemaRefs>
+    <ds:schemaRef ds:uri="http://schemas.microsoft.com/office/2006/metadata/properties"/>
+    <ds:schemaRef ds:uri="http://schemas.microsoft.com/office/infopath/2007/PartnerControls"/>
+  </ds:schemaRefs>
+</ds:datastoreItem>
+</file>
+
+<file path=customXml/itemProps3.xml><?xml version="1.0" encoding="utf-8"?>
+<ds:datastoreItem xmlns:ds="http://schemas.openxmlformats.org/officeDocument/2006/customXml" ds:itemID="{42282E90-06CB-401F-95B9-A4FC684A03D0}">
+  <ds:schemaRefs>
+    <ds:schemaRef ds:uri="http://schemas.microsoft.com/sharepoint/v3/contenttype/forms"/>
+  </ds:schemaRefs>
+</ds:datastoreItem>
+</file>
+
+<file path=customXml/itemProps4.xml><?xml version="1.0" encoding="utf-8"?>
 <ds:datastoreItem xmlns:ds="http://schemas.openxmlformats.org/officeDocument/2006/customXml" ds:itemID="{57CE9334-95C2-4AB6-B477-FF1BCE36D95C}">
   <ds:schemaRefs>
     <ds:schemaRef ds:uri="http://schemas.microsoft.com/office/2006/metadata/contentType"/>
@@ -11320,21 +11301,4 @@
     <ds:schemaRef ds:uri="http://schemas.microsoft.com/internal/obd"/>
   </ds:schemaRefs>
 </ds:datastoreItem>
-</file>
-
-<file path=customXml/itemProps3.xml><?xml version="1.0" encoding="utf-8"?>
-<ds:datastoreItem xmlns:ds="http://schemas.openxmlformats.org/officeDocument/2006/customXml" ds:itemID="{42282E90-06CB-401F-95B9-A4FC684A03D0}">
-  <ds:schemaRefs>
-    <ds:schemaRef ds:uri="http://schemas.microsoft.com/sharepoint/v3/contenttype/forms"/>
-  </ds:schemaRefs>
-</ds:datastoreItem>
-</file>
-
-<file path=customXml/itemProps4.xml><?xml version="1.0" encoding="utf-8"?>
-<ds:datastoreItem xmlns:ds="http://schemas.openxmlformats.org/officeDocument/2006/customXml" ds:itemID="{8B827E64-6D03-471B-9BCF-A31C48594FEA}">
-  <ds:schemaRefs>
-    <ds:schemaRef ds:uri="http://schemas.microsoft.com/office/2006/metadata/properties"/>
-    <ds:schemaRef ds:uri="http://schemas.microsoft.com/office/infopath/2007/PartnerControls"/>
-  </ds:schemaRefs>
-</ds:datastoreItem>
 </file>
</xml_diff>

<commit_message>
Update to communication diagram
</commit_message>
<xml_diff>
--- a/Documentation/Software Design - Project Design.docx
+++ b/Documentation/Software Design - Project Design.docx
@@ -10,7 +10,6 @@
           <w:docPartUnique/>
         </w:docPartObj>
       </w:sdtPr>
-      <w:sdtEndPr/>
       <w:sdtContent>
         <w:p/>
         <w:tbl>
@@ -79,7 +78,6 @@
                   <w:dataBinding w:prefixMappings="xmlns:ns0='http://schemas.openxmlformats.org/package/2006/metadata/core-properties' xmlns:ns1='http://purl.org/dc/elements/1.1/'" w:xpath="/ns0:coreProperties[1]/ns1:title[1]" w:storeItemID="{6C3C8BC8-F283-45AE-878A-BAB7291924A1}"/>
                   <w:text/>
                 </w:sdtPr>
-                <w:sdtEndPr/>
                 <w:sdtContent>
                   <w:p>
                     <w:pPr>
@@ -203,7 +201,6 @@
                     <w:lang w:val="en-US"/>
                   </w:rPr>
                 </w:pPr>
-                <w:proofErr w:type="spellStart"/>
                 <w:r>
                   <w:rPr>
                     <w:color w:val="4472C4" w:themeColor="accent1"/>
@@ -211,17 +208,7 @@
                     <w:szCs w:val="28"/>
                     <w:lang w:val="en-US"/>
                   </w:rPr>
-                  <w:t>Jarad</w:t>
-                </w:r>
-                <w:proofErr w:type="spellEnd"/>
-                <w:r>
-                  <w:rPr>
-                    <w:color w:val="4472C4" w:themeColor="accent1"/>
-                    <w:sz w:val="28"/>
-                    <w:szCs w:val="28"/>
-                    <w:lang w:val="en-US"/>
-                  </w:rPr>
-                  <w:t xml:space="preserve"> Johnson-Bailey (N0853071)</w:t>
+                  <w:t>Jarad Johnson-Bailey (N0853071)</w:t>
                 </w:r>
               </w:p>
               <w:p>
@@ -4040,27 +4027,14 @@
                             <w:r>
                               <w:t xml:space="preserve">Figure </w:t>
                             </w:r>
-                            <w:r>
-                              <w:fldChar w:fldCharType="begin"/>
-                            </w:r>
-                            <w:r>
-                              <w:instrText xml:space="preserve"> STYLEREF 1 \s </w:instrText>
-                            </w:r>
-                            <w:r>
-                              <w:fldChar w:fldCharType="separate"/>
-                            </w:r>
-                            <w:r>
-                              <w:rPr>
-                                <w:noProof/>
-                              </w:rPr>
-                              <w:t>1</w:t>
-                            </w:r>
-                            <w:r>
-                              <w:rPr>
-                                <w:noProof/>
-                              </w:rPr>
-                              <w:fldChar w:fldCharType="end"/>
-                            </w:r>
+                            <w:fldSimple w:instr=" STYLEREF 1 \s ">
+                              <w:r>
+                                <w:rPr>
+                                  <w:noProof/>
+                                </w:rPr>
+                                <w:t>1</w:t>
+                              </w:r>
+                            </w:fldSimple>
                             <w:r>
                               <w:t>.1: Login Use Case</w:t>
                             </w:r>
@@ -4177,8 +4151,8 @@
                                 <w:noProof/>
                               </w:rPr>
                             </w:pPr>
-                            <w:bookmarkStart w:id="10" w:name="_Toc63179241"/>
-                            <w:bookmarkStart w:id="11" w:name="_Toc63334451"/>
+                            <w:bookmarkStart w:id="12" w:name="_Toc63179241"/>
+                            <w:bookmarkStart w:id="13" w:name="_Toc63334451"/>
                             <w:r>
                               <w:t xml:space="preserve">Figure </w:t>
                             </w:r>
@@ -4207,8 +4181,8 @@
                             <w:r>
                               <w:t>LOGIN USE CASE</w:t>
                             </w:r>
-                            <w:bookmarkEnd w:id="10"/>
-                            <w:bookmarkEnd w:id="11"/>
+                            <w:bookmarkEnd w:id="12"/>
+                            <w:bookmarkEnd w:id="13"/>
                           </w:p>
                         </w:txbxContent>
                       </wps:txbx>
@@ -4226,11 +4200,7 @@
           </mc:Choice>
           <mc:Fallback>
             <w:pict>
-              <v:shapetype w14:anchorId="1B0F5E19" id="_x0000_t202" coordsize="21600,21600" o:spt="202" path="m,l,21600r21600,l21600,xe">
-                <v:stroke joinstyle="miter"/>
-                <v:path gradientshapeok="t" o:connecttype="rect"/>
-              </v:shapetype>
-              <v:shape id="Text Box 16" o:spid="_x0000_s1027" type="#_x0000_t202" style="position:absolute;margin-left:0;margin-top:234pt;width:9in;height:.05pt;z-index:-251634688;visibility:visible;mso-wrap-style:square;mso-wrap-distance-left:9pt;mso-wrap-distance-top:0;mso-wrap-distance-right:9pt;mso-wrap-distance-bottom:0;mso-position-horizontal:absolute;mso-position-horizontal-relative:text;mso-position-vertical:absolute;mso-position-vertical-relative:text;v-text-anchor:top" o:gfxdata="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" stroked="f">
+              <v:shape w14:anchorId="1B0F5E19" id="Text Box 16" o:spid="_x0000_s1027" type="#_x0000_t202" style="position:absolute;margin-left:0;margin-top:234pt;width:9in;height:.05pt;z-index:-251634688;visibility:visible;mso-wrap-style:square;mso-wrap-distance-left:9pt;mso-wrap-distance-top:0;mso-wrap-distance-right:9pt;mso-wrap-distance-bottom:0;mso-position-horizontal:absolute;mso-position-horizontal-relative:text;mso-position-vertical:absolute;mso-position-vertical-relative:text;v-text-anchor:top" o:gfxdata="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" stroked="f">
                 <v:textbox style="mso-fit-shape-to-text:t" inset="0,0,0,0">
                   <w:txbxContent>
                     <w:p>
@@ -4240,8 +4210,8 @@
                           <w:noProof/>
                         </w:rPr>
                       </w:pPr>
-                      <w:bookmarkStart w:id="12" w:name="_Toc63179241"/>
-                      <w:bookmarkStart w:id="13" w:name="_Toc63334451"/>
+                      <w:bookmarkStart w:id="14" w:name="_Toc63179241"/>
+                      <w:bookmarkStart w:id="15" w:name="_Toc63334451"/>
                       <w:r>
                         <w:t xml:space="preserve">Figure </w:t>
                       </w:r>
@@ -4270,8 +4240,8 @@
                       <w:r>
                         <w:t>LOGIN USE CASE</w:t>
                       </w:r>
-                      <w:bookmarkEnd w:id="12"/>
-                      <w:bookmarkEnd w:id="13"/>
+                      <w:bookmarkEnd w:id="14"/>
+                      <w:bookmarkEnd w:id="15"/>
                     </w:p>
                   </w:txbxContent>
                 </v:textbox>
@@ -4551,8 +4521,8 @@
                                 <w:noProof/>
                               </w:rPr>
                             </w:pPr>
-                            <w:bookmarkStart w:id="14" w:name="_Toc63179242"/>
-                            <w:bookmarkStart w:id="15" w:name="_Toc63334452"/>
+                            <w:bookmarkStart w:id="16" w:name="_Toc63179242"/>
+                            <w:bookmarkStart w:id="17" w:name="_Toc63334452"/>
                             <w:r>
                               <w:t xml:space="preserve">Figure </w:t>
                             </w:r>
@@ -4581,8 +4551,8 @@
                             <w:r>
                               <w:t>SEND MESSAGE USE CASE</w:t>
                             </w:r>
-                            <w:bookmarkEnd w:id="14"/>
-                            <w:bookmarkEnd w:id="15"/>
+                            <w:bookmarkEnd w:id="16"/>
+                            <w:bookmarkEnd w:id="17"/>
                           </w:p>
                         </w:txbxContent>
                       </wps:txbx>
@@ -4610,8 +4580,8 @@
                           <w:noProof/>
                         </w:rPr>
                       </w:pPr>
-                      <w:bookmarkStart w:id="16" w:name="_Toc63179242"/>
-                      <w:bookmarkStart w:id="17" w:name="_Toc63334452"/>
+                      <w:bookmarkStart w:id="18" w:name="_Toc63179242"/>
+                      <w:bookmarkStart w:id="19" w:name="_Toc63334452"/>
                       <w:r>
                         <w:t xml:space="preserve">Figure </w:t>
                       </w:r>
@@ -4640,8 +4610,8 @@
                       <w:r>
                         <w:t>SEND MESSAGE USE CASE</w:t>
                       </w:r>
-                      <w:bookmarkEnd w:id="16"/>
-                      <w:bookmarkEnd w:id="17"/>
+                      <w:bookmarkEnd w:id="18"/>
+                      <w:bookmarkEnd w:id="19"/>
                     </w:p>
                   </w:txbxContent>
                 </v:textbox>
@@ -4839,37 +4809,24 @@
                                 <w:noProof/>
                               </w:rPr>
                             </w:pPr>
-                            <w:bookmarkStart w:id="18" w:name="_Toc63172378"/>
-                            <w:bookmarkStart w:id="19" w:name="_Toc63173776"/>
+                            <w:bookmarkStart w:id="20" w:name="_Toc63172378"/>
+                            <w:bookmarkStart w:id="21" w:name="_Toc63173776"/>
                             <w:r>
                               <w:t xml:space="preserve">Figure </w:t>
                             </w:r>
-                            <w:r>
-                              <w:fldChar w:fldCharType="begin"/>
-                            </w:r>
-                            <w:r>
-                              <w:instrText xml:space="preserve"> STYLEREF 1 \s </w:instrText>
-                            </w:r>
-                            <w:r>
-                              <w:fldChar w:fldCharType="separate"/>
-                            </w:r>
-                            <w:r>
-                              <w:rPr>
-                                <w:noProof/>
-                              </w:rPr>
-                              <w:t>1</w:t>
-                            </w:r>
-                            <w:r>
-                              <w:rPr>
-                                <w:noProof/>
-                              </w:rPr>
-                              <w:fldChar w:fldCharType="end"/>
-                            </w:r>
+                            <w:fldSimple w:instr=" STYLEREF 1 \s ">
+                              <w:r>
+                                <w:rPr>
+                                  <w:noProof/>
+                                </w:rPr>
+                                <w:t>1</w:t>
+                              </w:r>
+                            </w:fldSimple>
                             <w:r>
                               <w:t>.3: Make Room Use Case</w:t>
                             </w:r>
-                            <w:bookmarkEnd w:id="18"/>
-                            <w:bookmarkEnd w:id="19"/>
+                            <w:bookmarkEnd w:id="20"/>
+                            <w:bookmarkEnd w:id="21"/>
                           </w:p>
                         </w:txbxContent>
                       </wps:txbx>
@@ -4973,8 +4930,8 @@
                                 <w:noProof/>
                               </w:rPr>
                             </w:pPr>
-                            <w:bookmarkStart w:id="20" w:name="_Toc63179243"/>
-                            <w:bookmarkStart w:id="21" w:name="_Toc63334453"/>
+                            <w:bookmarkStart w:id="24" w:name="_Toc63179243"/>
+                            <w:bookmarkStart w:id="25" w:name="_Toc63334453"/>
                             <w:r>
                               <w:t xml:space="preserve">Figure </w:t>
                             </w:r>
@@ -5003,8 +4960,8 @@
                             <w:r>
                               <w:t>MAKE ROOM USE CASE</w:t>
                             </w:r>
-                            <w:bookmarkEnd w:id="20"/>
-                            <w:bookmarkEnd w:id="21"/>
+                            <w:bookmarkEnd w:id="24"/>
+                            <w:bookmarkEnd w:id="25"/>
                           </w:p>
                         </w:txbxContent>
                       </wps:txbx>
@@ -5032,8 +4989,8 @@
                           <w:noProof/>
                         </w:rPr>
                       </w:pPr>
-                      <w:bookmarkStart w:id="22" w:name="_Toc63179243"/>
-                      <w:bookmarkStart w:id="23" w:name="_Toc63334453"/>
+                      <w:bookmarkStart w:id="26" w:name="_Toc63179243"/>
+                      <w:bookmarkStart w:id="27" w:name="_Toc63334453"/>
                       <w:r>
                         <w:t xml:space="preserve">Figure </w:t>
                       </w:r>
@@ -5062,8 +5019,8 @@
                       <w:r>
                         <w:t>MAKE ROOM USE CASE</w:t>
                       </w:r>
-                      <w:bookmarkEnd w:id="22"/>
-                      <w:bookmarkEnd w:id="23"/>
+                      <w:bookmarkEnd w:id="26"/>
+                      <w:bookmarkEnd w:id="27"/>
                     </w:p>
                   </w:txbxContent>
                 </v:textbox>
@@ -5186,7 +5143,7 @@
           <w:lang w:eastAsia="en-GB"/>
         </w:rPr>
       </w:pPr>
-      <w:bookmarkStart w:id="24" w:name="_Toc63334511"/>
+      <w:bookmarkStart w:id="28" w:name="_Toc63334511"/>
       <w:r>
         <w:rPr>
           <w:rFonts w:eastAsia="Times New Roman"/>
@@ -5195,7 +5152,7 @@
         <w:lastRenderedPageBreak/>
         <w:t>Activity Diagrams:</w:t>
       </w:r>
-      <w:bookmarkEnd w:id="24"/>
+      <w:bookmarkEnd w:id="28"/>
     </w:p>
     <w:p>
       <w:pPr>
@@ -5204,14 +5161,14 @@
           <w:lang w:eastAsia="en-GB"/>
         </w:rPr>
       </w:pPr>
-      <w:bookmarkStart w:id="25" w:name="_Toc63334512"/>
+      <w:bookmarkStart w:id="29" w:name="_Toc63334512"/>
       <w:r>
         <w:rPr>
           <w:lang w:eastAsia="en-GB"/>
         </w:rPr>
         <w:t>Introduction:</w:t>
       </w:r>
-      <w:bookmarkEnd w:id="25"/>
+      <w:bookmarkEnd w:id="29"/>
     </w:p>
     <w:p>
       <w:pPr>
@@ -5220,14 +5177,14 @@
           <w:lang w:eastAsia="en-GB"/>
         </w:rPr>
       </w:pPr>
-      <w:bookmarkStart w:id="26" w:name="_Toc63334513"/>
+      <w:bookmarkStart w:id="30" w:name="_Toc63334513"/>
       <w:r>
         <w:rPr>
           <w:lang w:eastAsia="en-GB"/>
         </w:rPr>
         <w:t>Figure 2.1 (Login)</w:t>
       </w:r>
-      <w:bookmarkEnd w:id="26"/>
+      <w:bookmarkEnd w:id="30"/>
     </w:p>
     <w:p>
       <w:pPr>
@@ -5305,14 +5262,14 @@
           <w:lang w:eastAsia="en-GB"/>
         </w:rPr>
       </w:pPr>
-      <w:bookmarkStart w:id="27" w:name="_Toc63334514"/>
+      <w:bookmarkStart w:id="31" w:name="_Toc63334514"/>
       <w:r>
         <w:rPr>
           <w:lang w:eastAsia="en-GB"/>
         </w:rPr>
         <w:t>Figure 2.2 (Send Message)</w:t>
       </w:r>
-      <w:bookmarkEnd w:id="27"/>
+      <w:bookmarkEnd w:id="31"/>
     </w:p>
     <w:p>
       <w:pPr>
@@ -5349,7 +5306,7 @@
           <w:shd w:val="clear" w:color="auto" w:fill="FFFFFF"/>
         </w:rPr>
       </w:pPr>
-      <w:bookmarkStart w:id="28" w:name="_Toc63334515"/>
+      <w:bookmarkStart w:id="32" w:name="_Toc63334515"/>
       <w:r>
         <w:rPr>
           <w:rStyle w:val="eop"/>
@@ -5357,7 +5314,7 @@
         </w:rPr>
         <w:t>Figure 2.3 (Make Room)</w:t>
       </w:r>
-      <w:bookmarkEnd w:id="28"/>
+      <w:bookmarkEnd w:id="32"/>
     </w:p>
     <w:p>
       <w:pPr>
@@ -5450,8 +5407,8 @@
                                 <w:noProof/>
                               </w:rPr>
                             </w:pPr>
-                            <w:bookmarkStart w:id="29" w:name="_Toc63179244"/>
-                            <w:bookmarkStart w:id="30" w:name="_Toc63334454"/>
+                            <w:bookmarkStart w:id="33" w:name="_Toc63179244"/>
+                            <w:bookmarkStart w:id="34" w:name="_Toc63334454"/>
                             <w:r>
                               <w:t xml:space="preserve">Figure </w:t>
                             </w:r>
@@ -5480,8 +5437,8 @@
                             <w:r>
                               <w:t>Login Activity Diagram</w:t>
                             </w:r>
-                            <w:bookmarkEnd w:id="29"/>
-                            <w:bookmarkEnd w:id="30"/>
+                            <w:bookmarkEnd w:id="33"/>
+                            <w:bookmarkEnd w:id="34"/>
                           </w:p>
                         </w:txbxContent>
                       </wps:txbx>
@@ -5509,8 +5466,8 @@
                           <w:noProof/>
                         </w:rPr>
                       </w:pPr>
-                      <w:bookmarkStart w:id="31" w:name="_Toc63179244"/>
-                      <w:bookmarkStart w:id="32" w:name="_Toc63334454"/>
+                      <w:bookmarkStart w:id="35" w:name="_Toc63179244"/>
+                      <w:bookmarkStart w:id="36" w:name="_Toc63334454"/>
                       <w:r>
                         <w:t xml:space="preserve">Figure </w:t>
                       </w:r>
@@ -5539,8 +5496,8 @@
                       <w:r>
                         <w:t>Login Activity Diagram</w:t>
                       </w:r>
-                      <w:bookmarkEnd w:id="31"/>
-                      <w:bookmarkEnd w:id="32"/>
+                      <w:bookmarkEnd w:id="35"/>
+                      <w:bookmarkEnd w:id="36"/>
                     </w:p>
                   </w:txbxContent>
                 </v:textbox>
@@ -5666,37 +5623,24 @@
                                 <w:noProof/>
                               </w:rPr>
                             </w:pPr>
-                            <w:bookmarkStart w:id="33" w:name="_Toc63172379"/>
-                            <w:bookmarkStart w:id="34" w:name="_Toc63173777"/>
+                            <w:bookmarkStart w:id="37" w:name="_Toc63172379"/>
+                            <w:bookmarkStart w:id="38" w:name="_Toc63173777"/>
                             <w:r>
                               <w:t xml:space="preserve">Figure </w:t>
                             </w:r>
-                            <w:r>
-                              <w:fldChar w:fldCharType="begin"/>
-                            </w:r>
-                            <w:r>
-                              <w:instrText xml:space="preserve"> STYLEREF 1 \s </w:instrText>
-                            </w:r>
-                            <w:r>
-                              <w:fldChar w:fldCharType="separate"/>
-                            </w:r>
-                            <w:r>
-                              <w:rPr>
-                                <w:noProof/>
-                              </w:rPr>
-                              <w:t>2</w:t>
-                            </w:r>
-                            <w:r>
-                              <w:rPr>
-                                <w:noProof/>
-                              </w:rPr>
-                              <w:fldChar w:fldCharType="end"/>
-                            </w:r>
+                            <w:fldSimple w:instr=" STYLEREF 1 \s ">
+                              <w:r>
+                                <w:rPr>
+                                  <w:noProof/>
+                                </w:rPr>
+                                <w:t>2</w:t>
+                              </w:r>
+                            </w:fldSimple>
                             <w:r>
                               <w:t>. 1: Login Activity Diagram</w:t>
                             </w:r>
-                            <w:bookmarkEnd w:id="33"/>
-                            <w:bookmarkEnd w:id="34"/>
+                            <w:bookmarkEnd w:id="37"/>
+                            <w:bookmarkEnd w:id="38"/>
                           </w:p>
                         </w:txbxContent>
                       </wps:txbx>
@@ -6042,8 +5986,8 @@
                                 <w:noProof/>
                               </w:rPr>
                             </w:pPr>
-                            <w:bookmarkStart w:id="35" w:name="_Toc63179245"/>
-                            <w:bookmarkStart w:id="36" w:name="_Toc63334455"/>
+                            <w:bookmarkStart w:id="41" w:name="_Toc63179245"/>
+                            <w:bookmarkStart w:id="42" w:name="_Toc63334455"/>
                             <w:r>
                               <w:t xml:space="preserve">Figure </w:t>
                             </w:r>
@@ -6072,8 +6016,8 @@
                             <w:r>
                               <w:t>SEND MESSAGE ACTIVITY DIAGRAM</w:t>
                             </w:r>
-                            <w:bookmarkEnd w:id="35"/>
-                            <w:bookmarkEnd w:id="36"/>
+                            <w:bookmarkEnd w:id="41"/>
+                            <w:bookmarkEnd w:id="42"/>
                           </w:p>
                         </w:txbxContent>
                       </wps:txbx>
@@ -6101,8 +6045,8 @@
                           <w:noProof/>
                         </w:rPr>
                       </w:pPr>
-                      <w:bookmarkStart w:id="37" w:name="_Toc63179245"/>
-                      <w:bookmarkStart w:id="38" w:name="_Toc63334455"/>
+                      <w:bookmarkStart w:id="43" w:name="_Toc63179245"/>
+                      <w:bookmarkStart w:id="44" w:name="_Toc63334455"/>
                       <w:r>
                         <w:t xml:space="preserve">Figure </w:t>
                       </w:r>
@@ -6131,8 +6075,8 @@
                       <w:r>
                         <w:t>SEND MESSAGE ACTIVITY DIAGRAM</w:t>
                       </w:r>
-                      <w:bookmarkEnd w:id="37"/>
-                      <w:bookmarkEnd w:id="38"/>
+                      <w:bookmarkEnd w:id="43"/>
+                      <w:bookmarkEnd w:id="44"/>
                     </w:p>
                   </w:txbxContent>
                 </v:textbox>
@@ -6333,8 +6277,8 @@
                                 <w:noProof/>
                               </w:rPr>
                             </w:pPr>
-                            <w:bookmarkStart w:id="39" w:name="_Toc63179246"/>
-                            <w:bookmarkStart w:id="40" w:name="_Toc63334456"/>
+                            <w:bookmarkStart w:id="45" w:name="_Toc63179246"/>
+                            <w:bookmarkStart w:id="46" w:name="_Toc63334456"/>
                             <w:r>
                               <w:t xml:space="preserve">Figure </w:t>
                             </w:r>
@@ -6363,8 +6307,8 @@
                             <w:r>
                               <w:t>MAKE ROOM ACTIVITY DIAGRAM</w:t>
                             </w:r>
-                            <w:bookmarkEnd w:id="39"/>
-                            <w:bookmarkEnd w:id="40"/>
+                            <w:bookmarkEnd w:id="45"/>
+                            <w:bookmarkEnd w:id="46"/>
                           </w:p>
                         </w:txbxContent>
                       </wps:txbx>
@@ -6392,8 +6336,8 @@
                           <w:noProof/>
                         </w:rPr>
                       </w:pPr>
-                      <w:bookmarkStart w:id="41" w:name="_Toc63179246"/>
-                      <w:bookmarkStart w:id="42" w:name="_Toc63334456"/>
+                      <w:bookmarkStart w:id="47" w:name="_Toc63179246"/>
+                      <w:bookmarkStart w:id="48" w:name="_Toc63334456"/>
                       <w:r>
                         <w:t xml:space="preserve">Figure </w:t>
                       </w:r>
@@ -6422,8 +6366,8 @@
                       <w:r>
                         <w:t>MAKE ROOM ACTIVITY DIAGRAM</w:t>
                       </w:r>
-                      <w:bookmarkEnd w:id="41"/>
-                      <w:bookmarkEnd w:id="42"/>
+                      <w:bookmarkEnd w:id="47"/>
+                      <w:bookmarkEnd w:id="48"/>
                     </w:p>
                   </w:txbxContent>
                 </v:textbox>
@@ -6520,7 +6464,7 @@
           <w:lang w:eastAsia="en-GB"/>
         </w:rPr>
       </w:pPr>
-      <w:bookmarkStart w:id="43" w:name="_Toc63334516"/>
+      <w:bookmarkStart w:id="49" w:name="_Toc63334516"/>
       <w:r>
         <w:rPr>
           <w:lang w:eastAsia="en-GB"/>
@@ -6528,7 +6472,7 @@
         <w:lastRenderedPageBreak/>
         <w:t>Class Diagram</w:t>
       </w:r>
-      <w:bookmarkEnd w:id="43"/>
+      <w:bookmarkEnd w:id="49"/>
     </w:p>
     <w:p>
       <w:pPr>
@@ -6587,9 +6531,9 @@
         <w:pStyle w:val="Caption"/>
         <w:jc w:val="center"/>
       </w:pPr>
-      <w:bookmarkStart w:id="44" w:name="_Toc63179247"/>
-      <w:bookmarkStart w:id="45" w:name="_Toc63179141"/>
-      <w:bookmarkStart w:id="46" w:name="_Toc63334457"/>
+      <w:bookmarkStart w:id="50" w:name="_Toc63179247"/>
+      <w:bookmarkStart w:id="51" w:name="_Toc63179141"/>
+      <w:bookmarkStart w:id="52" w:name="_Toc63334457"/>
       <w:r>
         <w:t xml:space="preserve">Figure </w:t>
       </w:r>
@@ -6612,12 +6556,12 @@
           <w:t>1</w:t>
         </w:r>
       </w:fldSimple>
-      <w:bookmarkEnd w:id="44"/>
-      <w:bookmarkEnd w:id="45"/>
+      <w:bookmarkEnd w:id="50"/>
+      <w:bookmarkEnd w:id="51"/>
       <w:r>
         <w:t xml:space="preserve"> Class Diagram</w:t>
       </w:r>
-      <w:bookmarkEnd w:id="46"/>
+      <w:bookmarkEnd w:id="52"/>
     </w:p>
     <w:p>
       <w:pPr>
@@ -6633,7 +6577,7 @@
           <w:lang w:eastAsia="en-GB"/>
         </w:rPr>
       </w:pPr>
-      <w:bookmarkStart w:id="47" w:name="_Toc63334517"/>
+      <w:bookmarkStart w:id="53" w:name="_Toc63334517"/>
       <w:r>
         <w:rPr>
           <w:lang w:eastAsia="en-GB"/>
@@ -6641,7 +6585,7 @@
         <w:lastRenderedPageBreak/>
         <w:t>Figure 3.1: Class Diagram</w:t>
       </w:r>
-      <w:bookmarkEnd w:id="47"/>
+      <w:bookmarkEnd w:id="53"/>
     </w:p>
     <w:p>
       <w:pPr>
@@ -6845,21 +6789,7 @@
         <w:rPr>
           <w:lang w:eastAsia="en-GB"/>
         </w:rPr>
-        <w:t>Moderator (*) Moderates Room (</w:t>
-      </w:r>
-      <w:proofErr w:type="gramStart"/>
-      <w:r>
-        <w:rPr>
-          <w:lang w:eastAsia="en-GB"/>
-        </w:rPr>
-        <w:t>1..</w:t>
-      </w:r>
-      <w:proofErr w:type="gramEnd"/>
-      <w:r>
-        <w:rPr>
-          <w:lang w:eastAsia="en-GB"/>
-        </w:rPr>
-        <w:t>*)</w:t>
+        <w:t>Moderator (*) Moderates Room (1..*)</w:t>
       </w:r>
     </w:p>
     <w:p>
@@ -6879,26 +6809,18 @@
       <w:pPr>
         <w:pStyle w:val="Heading3"/>
       </w:pPr>
-      <w:bookmarkStart w:id="48" w:name="_Toc63334518"/>
+      <w:bookmarkStart w:id="54" w:name="_Toc63334518"/>
       <w:r>
         <w:t xml:space="preserve">User (1) </w:t>
       </w:r>
       <w:r>
         <w:t>Is a member of Room(1…*)</w:t>
       </w:r>
-      <w:bookmarkEnd w:id="48"/>
-    </w:p>
-    <w:p>
-      <w:r>
-        <w:t xml:space="preserve">A user </w:t>
-      </w:r>
-      <w:proofErr w:type="gramStart"/>
-      <w:r>
-        <w:t>is able to</w:t>
-      </w:r>
-      <w:proofErr w:type="gramEnd"/>
-      <w:r>
-        <w:t xml:space="preserve"> be a member of none or many rooms however a room must have one member who must also be the administrator the administrator is able to remove other and add others but not themselves unless they decide to delete the room.</w:t>
+      <w:bookmarkEnd w:id="54"/>
+    </w:p>
+    <w:p>
+      <w:r>
+        <w:t>A user is able to be a member of none or many rooms however a room must have one member who must also be the administrator the administrator is able to remove other and add others but not themselves unless they decide to delete the room.</w:t>
       </w:r>
     </w:p>
     <w:p>
@@ -6908,47 +6830,25 @@
           <w:lang w:eastAsia="en-GB"/>
         </w:rPr>
       </w:pPr>
-      <w:proofErr w:type="gramStart"/>
       <w:r>
         <w:rPr>
           <w:lang w:eastAsia="en-GB"/>
         </w:rPr>
         <w:lastRenderedPageBreak/>
-        <w:t>Room(</w:t>
-      </w:r>
-      <w:proofErr w:type="gramEnd"/>
-      <w:r>
-        <w:rPr>
-          <w:lang w:eastAsia="en-GB"/>
-        </w:rPr>
-        <w:t>1) Contains Channel(1..*)</w:t>
-      </w:r>
-    </w:p>
-    <w:p>
-      <w:pPr>
-        <w:rPr>
-          <w:lang w:eastAsia="en-GB"/>
-        </w:rPr>
-      </w:pPr>
-      <w:r>
-        <w:rPr>
-          <w:lang w:eastAsia="en-GB"/>
-        </w:rPr>
-        <w:t xml:space="preserve">One room must have at least one channel (the default channel is named ‘General’) The first channel created can change its </w:t>
-      </w:r>
-      <w:proofErr w:type="gramStart"/>
-      <w:r>
-        <w:rPr>
-          <w:lang w:eastAsia="en-GB"/>
-        </w:rPr>
-        <w:t>name</w:t>
-      </w:r>
-      <w:proofErr w:type="gramEnd"/>
-      <w:r>
-        <w:rPr>
-          <w:lang w:eastAsia="en-GB"/>
-        </w:rPr>
-        <w:t xml:space="preserve"> but it cannot be deleted. More rooms can be created but must have different names.</w:t>
+        <w:t>Room(1) Contains Channel(1..*)</w:t>
+      </w:r>
+    </w:p>
+    <w:p>
+      <w:pPr>
+        <w:rPr>
+          <w:lang w:eastAsia="en-GB"/>
+        </w:rPr>
+      </w:pPr>
+      <w:r>
+        <w:rPr>
+          <w:lang w:eastAsia="en-GB"/>
+        </w:rPr>
+        <w:t>One room must have at least one channel (the default channel is named ‘General’) The first channel created can change its name but it cannot be deleted. More rooms can be created but must have different names.</w:t>
       </w:r>
     </w:p>
     <w:p>
@@ -6975,35 +6875,7 @@
         <w:rPr>
           <w:lang w:eastAsia="en-GB"/>
         </w:rPr>
-        <w:t xml:space="preserve">There can be an infinite number of Messages however these messages can only be assigned to one channel. </w:t>
-      </w:r>
-      <w:proofErr w:type="spellStart"/>
-      <w:r>
-        <w:rPr>
-          <w:lang w:eastAsia="en-GB"/>
-        </w:rPr>
-        <w:t>E.g</w:t>
-      </w:r>
-      <w:proofErr w:type="spellEnd"/>
-      <w:r>
-        <w:rPr>
-          <w:lang w:eastAsia="en-GB"/>
-        </w:rPr>
-        <w:t xml:space="preserve"> you can send the same message content to many </w:t>
-      </w:r>
-      <w:proofErr w:type="gramStart"/>
-      <w:r>
-        <w:rPr>
-          <w:lang w:eastAsia="en-GB"/>
-        </w:rPr>
-        <w:t>channels</w:t>
-      </w:r>
-      <w:proofErr w:type="gramEnd"/>
-      <w:r>
-        <w:rPr>
-          <w:lang w:eastAsia="en-GB"/>
-        </w:rPr>
-        <w:t xml:space="preserve"> but these must be unique classes.</w:t>
+        <w:t>There can be an infinite number of Messages however these messages can only be assigned to one channel. E.g you can send the same message content to many channels but these must be unique classes.</w:t>
       </w:r>
     </w:p>
     <w:p>
@@ -7030,21 +6902,7 @@
         <w:rPr>
           <w:lang w:eastAsia="en-GB"/>
         </w:rPr>
-        <w:t xml:space="preserve">One user can create/send an infinite number of </w:t>
-      </w:r>
-      <w:proofErr w:type="gramStart"/>
-      <w:r>
-        <w:rPr>
-          <w:lang w:eastAsia="en-GB"/>
-        </w:rPr>
-        <w:t>messages,</w:t>
-      </w:r>
-      <w:proofErr w:type="gramEnd"/>
-      <w:r>
-        <w:rPr>
-          <w:lang w:eastAsia="en-GB"/>
-        </w:rPr>
-        <w:t xml:space="preserve"> however the message sender can only be one unique User.</w:t>
+        <w:t>One user can create/send an infinite number of messages, however the message sender can only be one unique User.</w:t>
       </w:r>
     </w:p>
     <w:p>
@@ -7092,7 +6950,7 @@
           <w:lang w:eastAsia="en-GB"/>
         </w:rPr>
       </w:pPr>
-      <w:bookmarkStart w:id="49" w:name="_Toc63334519"/>
+      <w:bookmarkStart w:id="55" w:name="_Toc63334519"/>
       <w:r>
         <w:rPr>
           <w:lang w:eastAsia="en-GB"/>
@@ -7100,17 +6958,17 @@
         <w:lastRenderedPageBreak/>
         <w:t>Sequence Diagrams</w:t>
       </w:r>
-      <w:bookmarkEnd w:id="49"/>
+      <w:bookmarkEnd w:id="55"/>
     </w:p>
     <w:p>
       <w:pPr>
         <w:pStyle w:val="Heading2"/>
       </w:pPr>
-      <w:bookmarkStart w:id="50" w:name="_Toc63334520"/>
+      <w:bookmarkStart w:id="56" w:name="_Toc63334520"/>
       <w:r>
         <w:t>Introduction:</w:t>
       </w:r>
-      <w:bookmarkEnd w:id="50"/>
+      <w:bookmarkEnd w:id="56"/>
     </w:p>
     <w:p>
       <w:pPr>
@@ -7119,7 +6977,7 @@
           <w:lang w:eastAsia="en-GB"/>
         </w:rPr>
       </w:pPr>
-      <w:bookmarkStart w:id="51" w:name="_Toc63334521"/>
+      <w:bookmarkStart w:id="57" w:name="_Toc63334521"/>
       <w:r>
         <w:rPr>
           <w:lang w:eastAsia="en-GB"/>
@@ -7138,7 +6996,7 @@
         </w:rPr>
         <w:t>.1 (Login)</w:t>
       </w:r>
-      <w:bookmarkEnd w:id="51"/>
+      <w:bookmarkEnd w:id="57"/>
     </w:p>
     <w:p>
       <w:pPr>
@@ -7160,7 +7018,7 @@
           <w:lang w:eastAsia="en-GB"/>
         </w:rPr>
       </w:pPr>
-      <w:bookmarkStart w:id="52" w:name="_Toc63334522"/>
+      <w:bookmarkStart w:id="58" w:name="_Toc63334522"/>
       <w:r>
         <w:rPr>
           <w:lang w:eastAsia="en-GB"/>
@@ -7179,7 +7037,7 @@
         </w:rPr>
         <w:t>.2 (Send Message)</w:t>
       </w:r>
-      <w:bookmarkEnd w:id="52"/>
+      <w:bookmarkEnd w:id="58"/>
     </w:p>
     <w:p>
       <w:pPr>
@@ -7381,14 +7239,14 @@
           <w:lang w:eastAsia="en-GB"/>
         </w:rPr>
       </w:pPr>
-      <w:bookmarkStart w:id="53" w:name="_Toc63334523"/>
+      <w:bookmarkStart w:id="59" w:name="_Toc63334523"/>
       <w:r>
         <w:rPr>
           <w:lang w:eastAsia="en-GB"/>
         </w:rPr>
         <w:t>Figure 4.3 (Make Room)</w:t>
       </w:r>
-      <w:bookmarkEnd w:id="53"/>
+      <w:bookmarkEnd w:id="59"/>
     </w:p>
     <w:p>
       <w:pPr>
@@ -7633,21 +7491,7 @@
         <w:rPr>
           <w:lang w:eastAsia="en-GB"/>
         </w:rPr>
-        <w:t xml:space="preserve">The sender lifeline sends a call message to send a message to the application. In a loop operator while the user is offline, the application lifeline sends a call message to the recipient lifeline to check if they are connected. Within an alt </w:t>
-      </w:r>
-      <w:proofErr w:type="gramStart"/>
-      <w:r>
-        <w:rPr>
-          <w:lang w:eastAsia="en-GB"/>
-        </w:rPr>
-        <w:t>operator, if</w:t>
-      </w:r>
-      <w:proofErr w:type="gramEnd"/>
-      <w:r>
-        <w:rPr>
-          <w:lang w:eastAsia="en-GB"/>
-        </w:rPr>
-        <w:t xml:space="preserve"> the user is connected a return message is sent to confirm. In the guard, a return message is sent to inform that there is not a connection, and a call message is sent from the application to the database lifelines to store the message in the database. After a connection has been established, the application lifeline sends a call message to the database lifeline to request any stored messages, and a return message is sent back to return a queue of stored messages. Multiple call messages are then sent to the recipient lifeline to update the char, update the log file, and to notify the recipient.</w:t>
+        <w:t>The sender lifeline sends a call message to send a message to the application. In a loop operator while the user is offline, the application lifeline sends a call message to the recipient lifeline to check if they are connected. Within an alt operator, if the user is connected a return message is sent to confirm. In the guard, a return message is sent to inform that there is not a connection, and a call message is sent from the application to the database lifelines to store the message in the database. After a connection has been established, the application lifeline sends a call message to the database lifeline to request any stored messages, and a return message is sent back to return a queue of stored messages. Multiple call messages are then sent to the recipient lifeline to update the char, update the log file, and to notify the recipient.</w:t>
       </w:r>
       <w:r>
         <w:rPr>
@@ -7782,7 +7626,7 @@
           <w:lang w:eastAsia="en-GB"/>
         </w:rPr>
       </w:pPr>
-      <w:bookmarkStart w:id="54" w:name="_Toc63334524"/>
+      <w:bookmarkStart w:id="60" w:name="_Toc63334524"/>
       <w:r>
         <w:rPr>
           <w:lang w:eastAsia="en-GB"/>
@@ -7790,7 +7634,7 @@
         <w:lastRenderedPageBreak/>
         <w:t>Component Diagrams</w:t>
       </w:r>
-      <w:bookmarkEnd w:id="54"/>
+      <w:bookmarkEnd w:id="60"/>
       <w:r>
         <w:rPr>
           <w:lang w:eastAsia="en-GB"/>
@@ -7869,7 +7713,7 @@
           <w:lang w:eastAsia="en-GB"/>
         </w:rPr>
       </w:pPr>
-      <w:bookmarkStart w:id="55" w:name="_Toc63334525"/>
+      <w:bookmarkStart w:id="61" w:name="_Toc63334525"/>
       <w:r>
         <w:rPr>
           <w:lang w:eastAsia="en-GB"/>
@@ -7877,7 +7721,7 @@
         <w:lastRenderedPageBreak/>
         <w:t>FSM Diagrams</w:t>
       </w:r>
-      <w:bookmarkEnd w:id="55"/>
+      <w:bookmarkEnd w:id="61"/>
     </w:p>
     <w:p>
       <w:pPr>
@@ -7888,8 +7732,7 @@
           <w:szCs w:val="28"/>
         </w:rPr>
       </w:pPr>
-      <w:bookmarkStart w:id="56" w:name="_Toc63334526"/>
-      <w:proofErr w:type="gramStart"/>
+      <w:bookmarkStart w:id="62" w:name="_Toc63334526"/>
       <w:r>
         <w:rPr>
           <w:rStyle w:val="Heading2Char"/>
@@ -7906,8 +7749,7 @@
         </w:rPr>
         <w:t>.</w:t>
       </w:r>
-      <w:bookmarkEnd w:id="56"/>
-      <w:proofErr w:type="gramEnd"/>
+      <w:bookmarkEnd w:id="62"/>
     </w:p>
     <w:p>
       <w:pPr>
@@ -7964,7 +7806,7 @@
       <w:pPr>
         <w:pStyle w:val="Caption"/>
       </w:pPr>
-      <w:bookmarkStart w:id="57" w:name="_Toc63334458"/>
+      <w:bookmarkStart w:id="63" w:name="_Toc63334458"/>
       <w:r>
         <w:t xml:space="preserve">Figure </w:t>
       </w:r>
@@ -7987,7 +7829,7 @@
           <w:t>1</w:t>
         </w:r>
       </w:fldSimple>
-      <w:bookmarkEnd w:id="57"/>
+      <w:bookmarkEnd w:id="63"/>
     </w:p>
     <w:p>
       <w:pPr>
@@ -7998,16 +7840,32 @@
           <w:szCs w:val="28"/>
         </w:rPr>
       </w:pPr>
-      <w:bookmarkStart w:id="58" w:name="_Toc63334527"/>
+      <w:bookmarkStart w:id="64" w:name="_Toc63334527"/>
       <w:r>
         <w:rPr>
           <w:rStyle w:val="Heading2Char"/>
           <w:sz w:val="28"/>
           <w:szCs w:val="28"/>
         </w:rPr>
-        <w:t>Figure 6.1 (Login):</w:t>
-      </w:r>
-      <w:bookmarkEnd w:id="58"/>
+        <w:t xml:space="preserve">Figure </w:t>
+      </w:r>
+      <w:r>
+        <w:rPr>
+          <w:rStyle w:val="Heading2Char"/>
+          <w:sz w:val="28"/>
+          <w:szCs w:val="28"/>
+        </w:rPr>
+        <w:t>7</w:t>
+      </w:r>
+      <w:r>
+        <w:rPr>
+          <w:rStyle w:val="Heading2Char"/>
+          <w:sz w:val="28"/>
+          <w:szCs w:val="28"/>
+        </w:rPr>
+        <w:t>.1 (Login):</w:t>
+      </w:r>
+      <w:bookmarkEnd w:id="64"/>
     </w:p>
     <w:p>
       <w:r>
@@ -8034,14 +7892,38 @@
           <w:lang w:eastAsia="en-GB"/>
         </w:rPr>
       </w:pPr>
-      <w:bookmarkStart w:id="59" w:name="_Toc63334528"/>
-      <w:r>
-        <w:rPr>
-          <w:lang w:eastAsia="en-GB"/>
-        </w:rPr>
-        <w:t>Figure 6.2 and Figure 6.3 (Publisher &amp; Subscriber):</w:t>
-      </w:r>
-      <w:bookmarkEnd w:id="59"/>
+      <w:bookmarkStart w:id="65" w:name="_Toc63334528"/>
+      <w:r>
+        <w:rPr>
+          <w:lang w:eastAsia="en-GB"/>
+        </w:rPr>
+        <w:t xml:space="preserve">Figure </w:t>
+      </w:r>
+      <w:r>
+        <w:rPr>
+          <w:lang w:eastAsia="en-GB"/>
+        </w:rPr>
+        <w:t>7</w:t>
+      </w:r>
+      <w:r>
+        <w:rPr>
+          <w:lang w:eastAsia="en-GB"/>
+        </w:rPr>
+        <w:t xml:space="preserve">.2 and Figure </w:t>
+      </w:r>
+      <w:r>
+        <w:rPr>
+          <w:lang w:eastAsia="en-GB"/>
+        </w:rPr>
+        <w:t>7</w:t>
+      </w:r>
+      <w:r>
+        <w:rPr>
+          <w:lang w:eastAsia="en-GB"/>
+        </w:rPr>
+        <w:t>.3 (Publisher &amp; Subscriber):</w:t>
+      </w:r>
+      <w:bookmarkEnd w:id="65"/>
       <w:r>
         <w:rPr>
           <w:lang w:eastAsia="en-GB"/>
@@ -8120,7 +8002,7 @@
           <w:lang w:eastAsia="en-GB"/>
         </w:rPr>
       </w:pPr>
-      <w:bookmarkStart w:id="60" w:name="_Toc63334459"/>
+      <w:bookmarkStart w:id="66" w:name="_Toc63334459"/>
       <w:r>
         <w:t xml:space="preserve">Figure </w:t>
       </w:r>
@@ -8143,7 +8025,7 @@
           <w:t>2</w:t>
         </w:r>
       </w:fldSimple>
-      <w:bookmarkEnd w:id="60"/>
+      <w:bookmarkEnd w:id="66"/>
     </w:p>
     <w:p>
       <w:pPr>
@@ -8250,7 +8132,7 @@
           <w:lang w:eastAsia="en-GB"/>
         </w:rPr>
       </w:pPr>
-      <w:bookmarkStart w:id="61" w:name="_Toc63334460"/>
+      <w:bookmarkStart w:id="67" w:name="_Toc63334460"/>
       <w:r>
         <w:t xml:space="preserve">Figure </w:t>
       </w:r>
@@ -8273,45 +8155,31 @@
           <w:t>3</w:t>
         </w:r>
       </w:fldSimple>
-      <w:bookmarkEnd w:id="61"/>
-    </w:p>
-    <w:p>
-      <w:pPr>
-        <w:rPr>
-          <w:lang w:eastAsia="en-GB"/>
-        </w:rPr>
-      </w:pPr>
-      <w:r>
-        <w:rPr>
-          <w:b/>
-          <w:bCs/>
-          <w:lang w:eastAsia="en-GB"/>
-        </w:rPr>
-        <w:t>[insert FSM – Publisher.png]</w:t>
-      </w:r>
-      <w:r>
-        <w:rPr>
-          <w:lang w:eastAsia="en-GB"/>
-        </w:rPr>
-        <w:t xml:space="preserve"> The publisher FSM diagram begins with the message being created. This then transitions to the connect to broker state to establish a connection between the publisher and broker. If it fails, it transitions to the store message in logfile state and then to the store logfile name in database state to ensure the message contents are not lost while waiting on a successful connection. This then loops back to the connect to broker state to try again. If it is a success, it transitions to the retrieve message state where all stored message contents are </w:t>
-      </w:r>
-      <w:r>
-        <w:rPr>
+      <w:bookmarkEnd w:id="67"/>
+    </w:p>
+    <w:p>
+      <w:pPr>
+        <w:rPr>
+          <w:lang w:eastAsia="en-GB"/>
+        </w:rPr>
+      </w:pPr>
+      <w:r>
+        <w:rPr>
+          <w:lang w:eastAsia="en-GB"/>
+        </w:rPr>
+        <w:t>The publisher FSM diagram begins with the message being created. This then transitions to the connect to broker state to establish a connection between the publisher and broker. If it fails, it transitions to the store message in logfile state and then to the store logfile name in database state to ensure the message contents are not lost while waiting on a successful connection. This then loops back to the connect to broker state to try again. If it is a success, it transitions to the retrieve message state where all stored message contents are retrieved before moving to the publish to topic state. Message contents are published to the relevant topic using the broker before transitioning to the final state.</w:t>
+      </w:r>
+    </w:p>
+    <w:p>
+      <w:pPr>
+        <w:keepNext/>
+      </w:pPr>
+      <w:r>
+        <w:rPr>
+          <w:noProof/>
           <w:lang w:eastAsia="en-GB"/>
         </w:rPr>
         <w:lastRenderedPageBreak/>
-        <w:t>retrieved before moving to the publish to topic state. Message contents are published to the relevant topic using the broker before transitioning to the final state.</w:t>
-      </w:r>
-    </w:p>
-    <w:p>
-      <w:pPr>
-        <w:keepNext/>
-      </w:pPr>
-      <w:r>
-        <w:rPr>
-          <w:noProof/>
-          <w:lang w:eastAsia="en-GB"/>
-        </w:rPr>
         <w:drawing>
           <wp:inline distT="0" distB="0" distL="0" distR="0" wp14:anchorId="513658B0" wp14:editId="3F076C5C">
             <wp:extent cx="7343775" cy="3533775"/>
@@ -8362,7 +8230,7 @@
           <w:lang w:eastAsia="en-GB"/>
         </w:rPr>
       </w:pPr>
-      <w:bookmarkStart w:id="62" w:name="_Toc63334461"/>
+      <w:bookmarkStart w:id="68" w:name="_Toc63334461"/>
       <w:r>
         <w:t xml:space="preserve">Figure </w:t>
       </w:r>
@@ -8385,30 +8253,14 @@
           <w:t>4</w:t>
         </w:r>
       </w:fldSimple>
-      <w:bookmarkEnd w:id="62"/>
-    </w:p>
-    <w:p>
-      <w:pPr>
-        <w:rPr>
-          <w:lang w:eastAsia="en-GB"/>
-        </w:rPr>
-      </w:pPr>
-      <w:r>
-        <w:rPr>
-          <w:b/>
-          <w:bCs/>
-          <w:lang w:eastAsia="en-GB"/>
-        </w:rPr>
-        <w:t>[insert FSM – Subscriber.png]</w:t>
-      </w:r>
-      <w:r>
-        <w:rPr>
-          <w:b/>
-          <w:bCs/>
-          <w:lang w:eastAsia="en-GB"/>
-        </w:rPr>
-        <w:t xml:space="preserve"> </w:t>
-      </w:r>
+      <w:bookmarkEnd w:id="68"/>
+    </w:p>
+    <w:p>
+      <w:pPr>
+        <w:rPr>
+          <w:lang w:eastAsia="en-GB"/>
+        </w:rPr>
+      </w:pPr>
       <w:r>
         <w:rPr>
           <w:lang w:eastAsia="en-GB"/>
@@ -8452,7 +8304,7 @@
           <w:lang w:eastAsia="en-GB"/>
         </w:rPr>
       </w:pPr>
-      <w:bookmarkStart w:id="63" w:name="_Toc63334529"/>
+      <w:bookmarkStart w:id="69" w:name="_Toc63334529"/>
       <w:r>
         <w:rPr>
           <w:lang w:eastAsia="en-GB"/>
@@ -8460,7 +8312,7 @@
         <w:lastRenderedPageBreak/>
         <w:t>Communication Diagrams</w:t>
       </w:r>
-      <w:bookmarkEnd w:id="63"/>
+      <w:bookmarkEnd w:id="69"/>
     </w:p>
     <w:p>
       <w:pPr>
@@ -8518,7 +8370,7 @@
       <w:pPr>
         <w:pStyle w:val="Caption"/>
       </w:pPr>
-      <w:bookmarkStart w:id="64" w:name="_Toc63334462"/>
+      <w:bookmarkStart w:id="70" w:name="_Toc63334462"/>
       <w:r>
         <w:t xml:space="preserve">Figure </w:t>
       </w:r>
@@ -8544,9 +8396,22 @@
       <w:r>
         <w:t xml:space="preserve"> Send Message Communication Diagram</w:t>
       </w:r>
-      <w:bookmarkEnd w:id="64"/>
-    </w:p>
-    <w:p/>
+      <w:bookmarkEnd w:id="70"/>
+    </w:p>
+    <w:p>
+      <w:r>
+        <w:t xml:space="preserve">The communication diagram demonstrates how the system will send and </w:t>
+      </w:r>
+      <w:r>
+        <w:t>receive</w:t>
+      </w:r>
+      <w:r>
+        <w:t xml:space="preserve"> messages.</w:t>
+      </w:r>
+      <w:r>
+        <w:t xml:space="preserve"> First the sender will send a message to the application server which will then store that information in the database, then the message will be sent to update the chat on the recipient device. If the recipient is not online then they will request the information from the database which will respond with the same message which was sent by the sender.s</w:t>
+      </w:r>
+    </w:p>
     <w:p>
       <w:pPr>
         <w:rPr>
@@ -8571,7 +8436,7 @@
           <w:lang w:eastAsia="en-GB"/>
         </w:rPr>
       </w:pPr>
-      <w:bookmarkStart w:id="65" w:name="_Toc63334530"/>
+      <w:bookmarkStart w:id="71" w:name="_Toc63334530"/>
       <w:r>
         <w:rPr>
           <w:lang w:eastAsia="en-GB"/>
@@ -8579,7 +8444,7 @@
         <w:lastRenderedPageBreak/>
         <w:t>Deployment Diagrams</w:t>
       </w:r>
-      <w:bookmarkEnd w:id="65"/>
+      <w:bookmarkEnd w:id="71"/>
     </w:p>
     <w:p>
       <w:pPr>
@@ -8672,15 +8537,7 @@
     </w:p>
     <w:p>
       <w:r>
-        <w:t xml:space="preserve">The Deployment diagram demonstrates how the system will be implemented in the real world. The Client Pc will contain the application which will only directly communicate with the server via the MQTT client. The application will depend on the MQTT client </w:t>
-      </w:r>
-      <w:proofErr w:type="gramStart"/>
-      <w:r>
-        <w:t>in order to</w:t>
-      </w:r>
-      <w:proofErr w:type="gramEnd"/>
-      <w:r>
-        <w:t xml:space="preserve"> function and send messages to the server and receive messages.</w:t>
+        <w:t>The Deployment diagram demonstrates how the system will be implemented in the real world. The Client Pc will contain the application which will only directly communicate with the server via the MQTT client. The application will depend on the MQTT client in order to function and send messages to the server and receive messages.</w:t>
       </w:r>
     </w:p>
     <w:p>
@@ -8713,7 +8570,7 @@
           <w:lang w:eastAsia="en-GB"/>
         </w:rPr>
       </w:pPr>
-      <w:bookmarkStart w:id="66" w:name="_Toc63334531"/>
+      <w:bookmarkStart w:id="72" w:name="_Toc63334531"/>
       <w:r>
         <w:rPr>
           <w:lang w:eastAsia="en-GB"/>
@@ -8727,7 +8584,7 @@
         </w:rPr>
         <w:t>Mock-up</w:t>
       </w:r>
-      <w:bookmarkEnd w:id="66"/>
+      <w:bookmarkEnd w:id="72"/>
     </w:p>
     <w:p>
       <w:pPr>
@@ -8736,40 +8593,26 @@
           <w:lang w:eastAsia="en-GB"/>
         </w:rPr>
       </w:pPr>
-      <w:bookmarkStart w:id="67" w:name="_Toc63334532"/>
+      <w:bookmarkStart w:id="73" w:name="_Toc63334532"/>
       <w:r>
         <w:rPr>
           <w:lang w:eastAsia="en-GB"/>
         </w:rPr>
         <w:t>Figure 9.1 (GUI Mock-up)</w:t>
       </w:r>
-      <w:bookmarkEnd w:id="67"/>
-    </w:p>
-    <w:p>
-      <w:pPr>
-        <w:rPr>
-          <w:lang w:eastAsia="en-GB"/>
-        </w:rPr>
-      </w:pPr>
-      <w:r>
-        <w:rPr>
-          <w:lang w:eastAsia="en-GB"/>
-        </w:rPr>
-        <w:t xml:space="preserve">The GUI mock-up outlines the essentials of the application’s basic functionality and user interface. It displays how various elements of the GUI would be laid out in the final version of the </w:t>
-      </w:r>
-      <w:proofErr w:type="gramStart"/>
-      <w:r>
-        <w:rPr>
-          <w:lang w:eastAsia="en-GB"/>
-        </w:rPr>
-        <w:t>app, and</w:t>
-      </w:r>
-      <w:proofErr w:type="gramEnd"/>
-      <w:r>
-        <w:rPr>
-          <w:lang w:eastAsia="en-GB"/>
-        </w:rPr>
-        <w:t xml:space="preserve"> provides an idea of the application may function.</w:t>
+      <w:bookmarkEnd w:id="73"/>
+    </w:p>
+    <w:p>
+      <w:pPr>
+        <w:rPr>
+          <w:lang w:eastAsia="en-GB"/>
+        </w:rPr>
+      </w:pPr>
+      <w:r>
+        <w:rPr>
+          <w:lang w:eastAsia="en-GB"/>
+        </w:rPr>
+        <w:t>The GUI mock-up outlines the essentials of the application’s basic functionality and user interface. It displays how various elements of the GUI would be laid out in the final version of the app, and provides an idea of the application may function.</w:t>
       </w:r>
     </w:p>
     <w:p>
@@ -8826,9 +8669,9 @@
                                 <w:noProof/>
                               </w:rPr>
                             </w:pPr>
-                            <w:bookmarkStart w:id="68" w:name="_Toc63179142"/>
-                            <w:bookmarkStart w:id="69" w:name="_Toc63179248"/>
-                            <w:bookmarkStart w:id="70" w:name="_Toc63334463"/>
+                            <w:bookmarkStart w:id="74" w:name="_Toc63179142"/>
+                            <w:bookmarkStart w:id="75" w:name="_Toc63179248"/>
+                            <w:bookmarkStart w:id="76" w:name="_Toc63334463"/>
                             <w:r>
                               <w:t xml:space="preserve">Figure </w:t>
                             </w:r>
@@ -8854,9 +8697,9 @@
                             <w:r>
                               <w:t xml:space="preserve"> GUI Mock-up</w:t>
                             </w:r>
-                            <w:bookmarkEnd w:id="68"/>
-                            <w:bookmarkEnd w:id="69"/>
-                            <w:bookmarkEnd w:id="70"/>
+                            <w:bookmarkEnd w:id="74"/>
+                            <w:bookmarkEnd w:id="75"/>
+                            <w:bookmarkEnd w:id="76"/>
                           </w:p>
                         </w:txbxContent>
                       </wps:txbx>
@@ -8884,9 +8727,9 @@
                           <w:noProof/>
                         </w:rPr>
                       </w:pPr>
-                      <w:bookmarkStart w:id="71" w:name="_Toc63179142"/>
-                      <w:bookmarkStart w:id="72" w:name="_Toc63179248"/>
-                      <w:bookmarkStart w:id="73" w:name="_Toc63334463"/>
+                      <w:bookmarkStart w:id="77" w:name="_Toc63179142"/>
+                      <w:bookmarkStart w:id="78" w:name="_Toc63179248"/>
+                      <w:bookmarkStart w:id="79" w:name="_Toc63334463"/>
                       <w:r>
                         <w:t xml:space="preserve">Figure </w:t>
                       </w:r>
@@ -8912,9 +8755,9 @@
                       <w:r>
                         <w:t xml:space="preserve"> GUI Mock-up</w:t>
                       </w:r>
-                      <w:bookmarkEnd w:id="71"/>
-                      <w:bookmarkEnd w:id="72"/>
-                      <w:bookmarkEnd w:id="73"/>
+                      <w:bookmarkEnd w:id="77"/>
+                      <w:bookmarkEnd w:id="78"/>
+                      <w:bookmarkEnd w:id="79"/>
                     </w:p>
                   </w:txbxContent>
                 </v:textbox>
@@ -9026,7 +8869,7 @@
           <w:lang w:eastAsia="en-GB"/>
         </w:rPr>
       </w:pPr>
-      <w:bookmarkStart w:id="74" w:name="_Toc63334533"/>
+      <w:bookmarkStart w:id="80" w:name="_Toc63334533"/>
       <w:r>
         <w:rPr>
           <w:lang w:eastAsia="en-GB"/>
@@ -9034,7 +8877,7 @@
         <w:lastRenderedPageBreak/>
         <w:t>Libraries</w:t>
       </w:r>
-      <w:bookmarkEnd w:id="74"/>
+      <w:bookmarkEnd w:id="80"/>
     </w:p>
     <w:p>
       <w:pPr>
@@ -9132,19 +8975,11 @@
           <w:lang w:eastAsia="en-GB"/>
         </w:rPr>
       </w:pPr>
-      <w:proofErr w:type="spellStart"/>
-      <w:r>
-        <w:rPr>
-          <w:lang w:eastAsia="en-GB"/>
-        </w:rPr>
-        <w:t>Paho</w:t>
-      </w:r>
-      <w:proofErr w:type="spellEnd"/>
-      <w:r>
-        <w:rPr>
-          <w:lang w:eastAsia="en-GB"/>
-        </w:rPr>
-        <w:t xml:space="preserve"> MQTT will be used for </w:t>
+      <w:r>
+        <w:rPr>
+          <w:lang w:eastAsia="en-GB"/>
+        </w:rPr>
+        <w:t xml:space="preserve">Paho MQTT will be used for </w:t>
       </w:r>
       <w:r>
         <w:rPr>
@@ -9181,19 +9016,11 @@
           <w:lang w:eastAsia="en-GB"/>
         </w:rPr>
       </w:pPr>
-      <w:proofErr w:type="spellStart"/>
-      <w:r>
-        <w:rPr>
-          <w:lang w:eastAsia="en-GB"/>
-        </w:rPr>
-        <w:t>Github</w:t>
-      </w:r>
-      <w:proofErr w:type="spellEnd"/>
-      <w:r>
-        <w:rPr>
-          <w:lang w:eastAsia="en-GB"/>
-        </w:rPr>
-        <w:t xml:space="preserve"> will be used for </w:t>
+      <w:r>
+        <w:rPr>
+          <w:lang w:eastAsia="en-GB"/>
+        </w:rPr>
+        <w:t xml:space="preserve">Github will be used for </w:t>
       </w:r>
       <w:r>
         <w:rPr>
@@ -9486,7 +9313,7 @@
           <w:lang w:eastAsia="en-GB"/>
         </w:rPr>
       </w:pPr>
-      <w:bookmarkStart w:id="75" w:name="_Toc63334534"/>
+      <w:bookmarkStart w:id="81" w:name="_Toc63334534"/>
       <w:r>
         <w:rPr>
           <w:lang w:eastAsia="en-GB"/>
@@ -9494,7 +9321,7 @@
         <w:lastRenderedPageBreak/>
         <w:t>Conclusion</w:t>
       </w:r>
-      <w:bookmarkEnd w:id="75"/>
+      <w:bookmarkEnd w:id="81"/>
     </w:p>
     <w:p>
       <w:pPr>
@@ -11875,12 +11702,12 @@
     <w:rsid w:val="001E43C3"/>
     <w:rsid w:val="00356383"/>
     <w:rsid w:val="003D7080"/>
-    <w:rsid w:val="005359A2"/>
     <w:rsid w:val="007E2F2F"/>
     <w:rsid w:val="00AA357D"/>
     <w:rsid w:val="00B65C95"/>
     <w:rsid w:val="00B82D3B"/>
     <w:rsid w:val="00BB3FE0"/>
+    <w:rsid w:val="00C836E0"/>
     <w:rsid w:val="00CF2694"/>
   </w:rsids>
   <m:mathPr>

</xml_diff>

<commit_message>
Added Component Diagram Documentation
Made a couple updates to the Component Diagram
</commit_message>
<xml_diff>
--- a/Documentation/Software Design - Project Design.docx
+++ b/Documentation/Software Design - Project Design.docx
@@ -212,7 +212,6 @@
                     <w:lang w:val="en-US"/>
                   </w:rPr>
                 </w:pPr>
-                <w:proofErr w:type="spellStart"/>
                 <w:r>
                   <w:rPr>
                     <w:color w:val="4472C4" w:themeColor="accent1"/>
@@ -220,17 +219,7 @@
                     <w:szCs w:val="28"/>
                     <w:lang w:val="en-US"/>
                   </w:rPr>
-                  <w:t>Jarad</w:t>
-                </w:r>
-                <w:proofErr w:type="spellEnd"/>
-                <w:r>
-                  <w:rPr>
-                    <w:color w:val="4472C4" w:themeColor="accent1"/>
-                    <w:sz w:val="28"/>
-                    <w:szCs w:val="28"/>
-                    <w:lang w:val="en-US"/>
-                  </w:rPr>
-                  <w:t xml:space="preserve"> Johnson-Bailey (N0853071)</w:t>
+                  <w:t>Jarad Johnson-Bailey (N0853071)</w:t>
                 </w:r>
               </w:p>
               <w:p>
@@ -3939,8 +3928,16 @@
         <w:rPr>
           <w:lang w:eastAsia="en-GB"/>
         </w:rPr>
-        <w:t>The source message is sent, and the source chat history is updated</w:t>
-      </w:r>
+        <w:t xml:space="preserve">The source message is sent, and the source chat history is </w:t>
+      </w:r>
+      <w:proofErr w:type="gramStart"/>
+      <w:r>
+        <w:rPr>
+          <w:lang w:eastAsia="en-GB"/>
+        </w:rPr>
+        <w:t>updated</w:t>
+      </w:r>
+      <w:proofErr w:type="gramEnd"/>
     </w:p>
     <w:p>
       <w:pPr>
@@ -3957,8 +3954,16 @@
         <w:rPr>
           <w:lang w:eastAsia="en-GB"/>
         </w:rPr>
-        <w:t>The target user is notified, and the target user’s chat history is also updated</w:t>
-      </w:r>
+        <w:t xml:space="preserve">The target user is notified, and the target user’s chat history is also </w:t>
+      </w:r>
+      <w:proofErr w:type="gramStart"/>
+      <w:r>
+        <w:rPr>
+          <w:lang w:eastAsia="en-GB"/>
+        </w:rPr>
+        <w:t>updated</w:t>
+      </w:r>
+      <w:proofErr w:type="gramEnd"/>
     </w:p>
     <w:p>
       <w:pPr>
@@ -3975,8 +3980,16 @@
         <w:rPr>
           <w:lang w:eastAsia="en-GB"/>
         </w:rPr>
-        <w:t>The chat histories on both ends are updated within the database</w:t>
-      </w:r>
+        <w:t xml:space="preserve">The chat histories on both ends are updated within the </w:t>
+      </w:r>
+      <w:proofErr w:type="gramStart"/>
+      <w:r>
+        <w:rPr>
+          <w:lang w:eastAsia="en-GB"/>
+        </w:rPr>
+        <w:t>database</w:t>
+      </w:r>
+      <w:proofErr w:type="gramEnd"/>
     </w:p>
     <w:p>
       <w:pPr>
@@ -4011,8 +4024,16 @@
         <w:rPr>
           <w:lang w:eastAsia="en-GB"/>
         </w:rPr>
-        <w:t>The source message is stored within the database temporarily</w:t>
-      </w:r>
+        <w:t xml:space="preserve">The source message is stored within the database </w:t>
+      </w:r>
+      <w:proofErr w:type="gramStart"/>
+      <w:r>
+        <w:rPr>
+          <w:lang w:eastAsia="en-GB"/>
+        </w:rPr>
+        <w:t>temporarily</w:t>
+      </w:r>
+      <w:proofErr w:type="gramEnd"/>
     </w:p>
     <w:p>
       <w:pPr>
@@ -4029,8 +4050,16 @@
         <w:rPr>
           <w:lang w:eastAsia="en-GB"/>
         </w:rPr>
-        <w:t>The source user’s connection is then repeatedly checked until they are confirmed to be online</w:t>
-      </w:r>
+        <w:t xml:space="preserve">The source user’s connection is then repeatedly checked until they are confirmed to be </w:t>
+      </w:r>
+      <w:proofErr w:type="gramStart"/>
+      <w:r>
+        <w:rPr>
+          <w:lang w:eastAsia="en-GB"/>
+        </w:rPr>
+        <w:t>online</w:t>
+      </w:r>
+      <w:proofErr w:type="gramEnd"/>
     </w:p>
     <w:p>
       <w:pPr>
@@ -4047,8 +4076,16 @@
         <w:rPr>
           <w:lang w:eastAsia="en-GB"/>
         </w:rPr>
-        <w:t>Once the source user is online, their message is then sent to the target user, and the following stages mentioned above occur</w:t>
-      </w:r>
+        <w:t xml:space="preserve">Once the source user is online, their message is then sent to the target user, and the following stages mentioned above </w:t>
+      </w:r>
+      <w:proofErr w:type="gramStart"/>
+      <w:r>
+        <w:rPr>
+          <w:lang w:eastAsia="en-GB"/>
+        </w:rPr>
+        <w:t>occur</w:t>
+      </w:r>
+      <w:proofErr w:type="gramEnd"/>
     </w:p>
     <w:p>
       <w:pPr>
@@ -5405,7 +5442,21 @@
         <w:rPr>
           <w:lang w:eastAsia="en-GB"/>
         </w:rPr>
-        <w:t xml:space="preserve">If the password is valid, the user gets access to their user space </w:t>
+        <w:t xml:space="preserve">If the password is valid, the user gets access to their user </w:t>
+      </w:r>
+      <w:proofErr w:type="gramStart"/>
+      <w:r>
+        <w:rPr>
+          <w:lang w:eastAsia="en-GB"/>
+        </w:rPr>
+        <w:t>space</w:t>
+      </w:r>
+      <w:proofErr w:type="gramEnd"/>
+      <w:r>
+        <w:rPr>
+          <w:lang w:eastAsia="en-GB"/>
+        </w:rPr>
+        <w:t xml:space="preserve"> </w:t>
       </w:r>
     </w:p>
     <w:p>
@@ -6993,7 +7044,21 @@
         <w:rPr>
           <w:lang w:eastAsia="en-GB"/>
         </w:rPr>
-        <w:t xml:space="preserve"> They will inherit Media class if a user chooses to send a file </w:t>
+        <w:t xml:space="preserve"> They will inherit Media class if a user chooses to send a </w:t>
+      </w:r>
+      <w:proofErr w:type="gramStart"/>
+      <w:r>
+        <w:rPr>
+          <w:lang w:eastAsia="en-GB"/>
+        </w:rPr>
+        <w:t>file</w:t>
+      </w:r>
+      <w:proofErr w:type="gramEnd"/>
+      <w:r>
+        <w:rPr>
+          <w:lang w:eastAsia="en-GB"/>
+        </w:rPr>
+        <w:t xml:space="preserve"> </w:t>
       </w:r>
     </w:p>
     <w:p>
@@ -7042,7 +7107,21 @@
         <w:rPr>
           <w:lang w:eastAsia="en-GB"/>
         </w:rPr>
-        <w:t>Moderator (*) Moderates Room (1..*)</w:t>
+        <w:t>Moderator (*) Moderates Room (</w:t>
+      </w:r>
+      <w:proofErr w:type="gramStart"/>
+      <w:r>
+        <w:rPr>
+          <w:lang w:eastAsia="en-GB"/>
+        </w:rPr>
+        <w:t>1..</w:t>
+      </w:r>
+      <w:proofErr w:type="gramEnd"/>
+      <w:r>
+        <w:rPr>
+          <w:lang w:eastAsia="en-GB"/>
+        </w:rPr>
+        <w:t>*)</w:t>
       </w:r>
     </w:p>
     <w:p>
@@ -7066,12 +7145,28 @@
         <w:t xml:space="preserve">User (1) </w:t>
       </w:r>
       <w:r>
-        <w:t>Is a member of Room(1…*)</w:t>
-      </w:r>
-    </w:p>
-    <w:p>
-      <w:r>
-        <w:t>A user is able to be a member of none or many rooms however a room must have one member who must also be the administrator the administrator is able to remove other and add others but not themselves unless they decide to delete the room.</w:t>
+        <w:t xml:space="preserve">Is a member of </w:t>
+      </w:r>
+      <w:proofErr w:type="gramStart"/>
+      <w:r>
+        <w:t>Room(</w:t>
+      </w:r>
+      <w:proofErr w:type="gramEnd"/>
+      <w:r>
+        <w:t>1…*)</w:t>
+      </w:r>
+    </w:p>
+    <w:p>
+      <w:r>
+        <w:t xml:space="preserve">A user </w:t>
+      </w:r>
+      <w:proofErr w:type="gramStart"/>
+      <w:r>
+        <w:t>is able to</w:t>
+      </w:r>
+      <w:proofErr w:type="gramEnd"/>
+      <w:r>
+        <w:t xml:space="preserve"> be a member of none or many rooms however a room must have one member who must also be the administrator the administrator is able to remove other and add others but not themselves unless they decide to delete the room.</w:t>
       </w:r>
     </w:p>
     <w:p>
@@ -7081,24 +7176,46 @@
           <w:lang w:eastAsia="en-GB"/>
         </w:rPr>
       </w:pPr>
-      <w:r>
-        <w:rPr>
-          <w:lang w:eastAsia="en-GB"/>
-        </w:rPr>
-        <w:t>Room(1) Contains Channel(1..*)</w:t>
-      </w:r>
-    </w:p>
-    <w:p>
-      <w:pPr>
-        <w:rPr>
-          <w:lang w:eastAsia="en-GB"/>
-        </w:rPr>
-      </w:pPr>
-      <w:r>
-        <w:rPr>
-          <w:lang w:eastAsia="en-GB"/>
-        </w:rPr>
-        <w:t>One room must have at least one channel (the default channel is named ‘General’) The first channel created can change its name but it cannot be deleted. More rooms can be created but must have different names.</w:t>
+      <w:proofErr w:type="gramStart"/>
+      <w:r>
+        <w:rPr>
+          <w:lang w:eastAsia="en-GB"/>
+        </w:rPr>
+        <w:t>Room(</w:t>
+      </w:r>
+      <w:proofErr w:type="gramEnd"/>
+      <w:r>
+        <w:rPr>
+          <w:lang w:eastAsia="en-GB"/>
+        </w:rPr>
+        <w:t>1) Contains Channel(1..*)</w:t>
+      </w:r>
+    </w:p>
+    <w:p>
+      <w:pPr>
+        <w:rPr>
+          <w:lang w:eastAsia="en-GB"/>
+        </w:rPr>
+      </w:pPr>
+      <w:r>
+        <w:rPr>
+          <w:lang w:eastAsia="en-GB"/>
+        </w:rPr>
+        <w:t xml:space="preserve">One room must have at least one channel (the default channel is named ‘General’) The first channel created can change its </w:t>
+      </w:r>
+      <w:proofErr w:type="gramStart"/>
+      <w:r>
+        <w:rPr>
+          <w:lang w:eastAsia="en-GB"/>
+        </w:rPr>
+        <w:t>name</w:t>
+      </w:r>
+      <w:proofErr w:type="gramEnd"/>
+      <w:r>
+        <w:rPr>
+          <w:lang w:eastAsia="en-GB"/>
+        </w:rPr>
+        <w:t xml:space="preserve"> but it cannot be deleted. More rooms can be created but must have different names.</w:t>
       </w:r>
     </w:p>
     <w:p>
@@ -7108,12 +7225,20 @@
           <w:lang w:eastAsia="en-GB"/>
         </w:rPr>
       </w:pPr>
+      <w:proofErr w:type="gramStart"/>
       <w:r>
         <w:rPr>
           <w:lang w:eastAsia="en-GB"/>
         </w:rPr>
         <w:lastRenderedPageBreak/>
-        <w:t>Message(*) Has Channel(1)</w:t>
+        <w:t>Message(</w:t>
+      </w:r>
+      <w:proofErr w:type="gramEnd"/>
+      <w:r>
+        <w:rPr>
+          <w:lang w:eastAsia="en-GB"/>
+        </w:rPr>
+        <w:t>*) Has Channel(1)</w:t>
       </w:r>
     </w:p>
     <w:p>
@@ -7140,7 +7265,21 @@
         <w:rPr>
           <w:lang w:eastAsia="en-GB"/>
         </w:rPr>
-        <w:t xml:space="preserve"> you can send the same message content to many channels but these must be unique classes.</w:t>
+        <w:t xml:space="preserve"> you can send the same message content to many </w:t>
+      </w:r>
+      <w:proofErr w:type="gramStart"/>
+      <w:r>
+        <w:rPr>
+          <w:lang w:eastAsia="en-GB"/>
+        </w:rPr>
+        <w:t>channels</w:t>
+      </w:r>
+      <w:proofErr w:type="gramEnd"/>
+      <w:r>
+        <w:rPr>
+          <w:lang w:eastAsia="en-GB"/>
+        </w:rPr>
+        <w:t xml:space="preserve"> but these must be unique classes.</w:t>
       </w:r>
     </w:p>
     <w:p>
@@ -7150,24 +7289,46 @@
           <w:lang w:eastAsia="en-GB"/>
         </w:rPr>
       </w:pPr>
-      <w:r>
-        <w:rPr>
-          <w:lang w:eastAsia="en-GB"/>
-        </w:rPr>
-        <w:t>User(1) Sends Message(*)</w:t>
-      </w:r>
-    </w:p>
-    <w:p>
-      <w:pPr>
-        <w:rPr>
-          <w:lang w:eastAsia="en-GB"/>
-        </w:rPr>
-      </w:pPr>
-      <w:r>
-        <w:rPr>
-          <w:lang w:eastAsia="en-GB"/>
-        </w:rPr>
-        <w:t>One user can create/send an infinite number of messages, however the message sender can only be one unique Use</w:t>
+      <w:proofErr w:type="gramStart"/>
+      <w:r>
+        <w:rPr>
+          <w:lang w:eastAsia="en-GB"/>
+        </w:rPr>
+        <w:t>User(</w:t>
+      </w:r>
+      <w:proofErr w:type="gramEnd"/>
+      <w:r>
+        <w:rPr>
+          <w:lang w:eastAsia="en-GB"/>
+        </w:rPr>
+        <w:t>1) Sends Message(*)</w:t>
+      </w:r>
+    </w:p>
+    <w:p>
+      <w:pPr>
+        <w:rPr>
+          <w:lang w:eastAsia="en-GB"/>
+        </w:rPr>
+      </w:pPr>
+      <w:r>
+        <w:rPr>
+          <w:lang w:eastAsia="en-GB"/>
+        </w:rPr>
+        <w:t xml:space="preserve">One user can create/send an infinite number of </w:t>
+      </w:r>
+      <w:proofErr w:type="gramStart"/>
+      <w:r>
+        <w:rPr>
+          <w:lang w:eastAsia="en-GB"/>
+        </w:rPr>
+        <w:t>messages,</w:t>
+      </w:r>
+      <w:proofErr w:type="gramEnd"/>
+      <w:r>
+        <w:rPr>
+          <w:lang w:eastAsia="en-GB"/>
+        </w:rPr>
+        <w:t xml:space="preserve"> however the message sender can only be one unique Use</w:t>
       </w:r>
     </w:p>
     <w:p>
@@ -7311,8 +7472,16 @@
         <w:rPr>
           <w:lang w:eastAsia="en-GB"/>
         </w:rPr>
-        <w:t>The message is sent by the sender</w:t>
-      </w:r>
+        <w:t xml:space="preserve">The message is sent by the </w:t>
+      </w:r>
+      <w:proofErr w:type="gramStart"/>
+      <w:r>
+        <w:rPr>
+          <w:lang w:eastAsia="en-GB"/>
+        </w:rPr>
+        <w:t>sender</w:t>
+      </w:r>
+      <w:proofErr w:type="gramEnd"/>
     </w:p>
     <w:p>
       <w:pPr>
@@ -7329,8 +7498,16 @@
         <w:rPr>
           <w:lang w:eastAsia="en-GB"/>
         </w:rPr>
-        <w:t>The recipient requests new messages stored in the database</w:t>
-      </w:r>
+        <w:t xml:space="preserve">The recipient requests new messages stored in the </w:t>
+      </w:r>
+      <w:proofErr w:type="gramStart"/>
+      <w:r>
+        <w:rPr>
+          <w:lang w:eastAsia="en-GB"/>
+        </w:rPr>
+        <w:t>database</w:t>
+      </w:r>
+      <w:proofErr w:type="gramEnd"/>
     </w:p>
     <w:p>
       <w:pPr>
@@ -7347,8 +7524,16 @@
         <w:rPr>
           <w:lang w:eastAsia="en-GB"/>
         </w:rPr>
-        <w:t>The database returns a queue of all the messages</w:t>
-      </w:r>
+        <w:t xml:space="preserve">The database returns a queue of all the </w:t>
+      </w:r>
+      <w:proofErr w:type="gramStart"/>
+      <w:r>
+        <w:rPr>
+          <w:lang w:eastAsia="en-GB"/>
+        </w:rPr>
+        <w:t>messages</w:t>
+      </w:r>
+      <w:proofErr w:type="gramEnd"/>
     </w:p>
     <w:p>
       <w:pPr>
@@ -7365,8 +7550,16 @@
         <w:rPr>
           <w:lang w:eastAsia="en-GB"/>
         </w:rPr>
-        <w:t>The chat and log and updated and the recipient is notified</w:t>
-      </w:r>
+        <w:t xml:space="preserve">The chat and log and updated and the recipient is </w:t>
+      </w:r>
+      <w:proofErr w:type="gramStart"/>
+      <w:r>
+        <w:rPr>
+          <w:lang w:eastAsia="en-GB"/>
+        </w:rPr>
+        <w:t>notified</w:t>
+      </w:r>
+      <w:proofErr w:type="gramEnd"/>
     </w:p>
     <w:p>
       <w:pPr>
@@ -7728,7 +7921,21 @@
         <w:rPr>
           <w:lang w:eastAsia="en-GB"/>
         </w:rPr>
-        <w:t>The sender lifeline sends a call message to send a message to the application. In a loop operator while the user is offline, the application lifeline sends a call message to the recipient lifeline to check if they are connected. Within an alt operator, if the user is connected a return message is sent to confirm. In the guard, a return message is sent to inform that there is not a connection, and a call message is sent from the application to the database lifelines to store the message in the database. After a connection has been established, the application lifeline sends a call message to the database lifeline to request any stored messages, and a return message is sent back to return a queue of stored messages. Multiple call messages are then sent to the recipient lifeline to update the char, update the log file, and to notify the recipient.</w:t>
+        <w:t xml:space="preserve">The sender lifeline sends a call message to send a message to the application. In a loop operator while the user is offline, the application lifeline sends a call message to the recipient lifeline to check if they are connected. Within an alt </w:t>
+      </w:r>
+      <w:proofErr w:type="gramStart"/>
+      <w:r>
+        <w:rPr>
+          <w:lang w:eastAsia="en-GB"/>
+        </w:rPr>
+        <w:t>operator, if</w:t>
+      </w:r>
+      <w:proofErr w:type="gramEnd"/>
+      <w:r>
+        <w:rPr>
+          <w:lang w:eastAsia="en-GB"/>
+        </w:rPr>
+        <w:t xml:space="preserve"> the user is connected a return message is sent to confirm. In the guard, a return message is sent to inform that there is not a connection, and a call message is sent from the application to the database lifelines to store the message in the database. After a connection has been established, the application lifeline sends a call message to the database lifeline to request any stored messages, and a return message is sent back to return a queue of stored messages. Multiple call messages are then sent to the recipient lifeline to update the char, update the log file, and to notify the recipient.</w:t>
       </w:r>
       <w:r>
         <w:rPr>
@@ -7883,7 +8090,7 @@
           <w:lang w:eastAsia="en-GB"/>
         </w:rPr>
         <w:lastRenderedPageBreak/>
-        <w:t>Component Diagrams</w:t>
+        <w:t>Component Diagram</w:t>
       </w:r>
       <w:bookmarkEnd w:id="98"/>
       <w:r>
@@ -7900,13 +8107,12 @@
       <w:r>
         <w:rPr>
           <w:noProof/>
-          <w:lang w:eastAsia="en-GB"/>
         </w:rPr>
         <w:drawing>
-          <wp:inline distT="0" distB="0" distL="0" distR="0" wp14:anchorId="4D787308" wp14:editId="00E7F695">
-            <wp:extent cx="8229600" cy="3724910"/>
-            <wp:effectExtent l="0" t="0" r="0" b="8890"/>
-            <wp:docPr id="32" name="Picture 32" descr="Diagram&#10;&#10;Description automatically generated"/>
+          <wp:inline distT="0" distB="0" distL="0" distR="0" wp14:anchorId="6D31B46A" wp14:editId="6C34737C">
+            <wp:extent cx="7791577" cy="3038475"/>
+            <wp:effectExtent l="0" t="0" r="0" b="0"/>
+            <wp:docPr id="29" name="Picture 29" descr="A picture containing text, screenshot, computer, indoor&#10;&#10;Description automatically generated"/>
             <wp:cNvGraphicFramePr>
               <a:graphicFrameLocks xmlns:a="http://schemas.openxmlformats.org/drawingml/2006/main" noChangeAspect="1"/>
             </wp:cNvGraphicFramePr>
@@ -7914,7 +8120,7 @@
               <a:graphicData uri="http://schemas.openxmlformats.org/drawingml/2006/picture">
                 <pic:pic xmlns:pic="http://schemas.openxmlformats.org/drawingml/2006/picture">
                   <pic:nvPicPr>
-                    <pic:cNvPr id="32" name="Picture 32" descr="Diagram&#10;&#10;Description automatically generated"/>
+                    <pic:cNvPr id="29" name="Picture 29" descr="A picture containing text, screenshot, computer, indoor&#10;&#10;Description automatically generated"/>
                     <pic:cNvPicPr/>
                   </pic:nvPicPr>
                   <pic:blipFill>
@@ -7932,7 +8138,7 @@
                   <pic:spPr>
                     <a:xfrm>
                       <a:off x="0" y="0"/>
-                      <a:ext cx="8229600" cy="3724910"/>
+                      <a:ext cx="7900352" cy="3080894"/>
                     </a:xfrm>
                     <a:prstGeom prst="rect">
                       <a:avLst/>
@@ -7998,7 +8204,171 @@
         <w:rPr>
           <w:lang w:eastAsia="en-GB"/>
         </w:rPr>
-        <w:br w:type="page"/>
+        <w:t xml:space="preserve">The Component Diagram shows the structure of the systems components. There are 3 main </w:t>
+      </w:r>
+      <w:proofErr w:type="gramStart"/>
+      <w:r>
+        <w:rPr>
+          <w:lang w:eastAsia="en-GB"/>
+        </w:rPr>
+        <w:t>components;</w:t>
+      </w:r>
+      <w:proofErr w:type="gramEnd"/>
+      <w:r>
+        <w:rPr>
+          <w:lang w:eastAsia="en-GB"/>
+        </w:rPr>
+        <w:t xml:space="preserve"> Messaging Application, Database, and Broker. The Messaging Application contains the GUI, User Account, Chatroom and Channel components. The GUI component is linked to the user account component using the User View interface, which is provided by the User Account component. The GUI Component is also linked to the Chatroom component using the Room View interface, which is provided by User Account. Finally, the GUI also links to the Channel </w:t>
+      </w:r>
+      <w:proofErr w:type="spellStart"/>
+      <w:r>
+        <w:rPr>
+          <w:lang w:eastAsia="en-GB"/>
+        </w:rPr>
+        <w:t>componenet</w:t>
+      </w:r>
+      <w:proofErr w:type="spellEnd"/>
+      <w:r>
+        <w:rPr>
+          <w:lang w:eastAsia="en-GB"/>
+        </w:rPr>
+        <w:t xml:space="preserve"> using the Channel View interface. The Database component contains the User Table, Chatroom Table, Channel Table and Message Backup components. The Chatroom Table component provides the </w:t>
+      </w:r>
+      <w:proofErr w:type="spellStart"/>
+      <w:r>
+        <w:rPr>
+          <w:lang w:eastAsia="en-GB"/>
+        </w:rPr>
+        <w:t>roomID</w:t>
+      </w:r>
+      <w:proofErr w:type="spellEnd"/>
+      <w:r>
+        <w:rPr>
+          <w:lang w:eastAsia="en-GB"/>
+        </w:rPr>
+        <w:t xml:space="preserve"> interface, which is used by the User and Channel Table components. The Channel Table also provides the </w:t>
+      </w:r>
+      <w:proofErr w:type="spellStart"/>
+      <w:r>
+        <w:rPr>
+          <w:lang w:eastAsia="en-GB"/>
+        </w:rPr>
+        <w:t>channelID</w:t>
+      </w:r>
+      <w:proofErr w:type="spellEnd"/>
+      <w:r>
+        <w:rPr>
+          <w:lang w:eastAsia="en-GB"/>
+        </w:rPr>
+        <w:t xml:space="preserve"> interface which is used by the Message Backup component. The User Account component, which is contained within Messaging Application, provides the </w:t>
+      </w:r>
+      <w:r>
+        <w:rPr>
+          <w:lang w:eastAsia="en-GB"/>
+        </w:rPr>
+        <w:t>Get User</w:t>
+      </w:r>
+      <w:r>
+        <w:rPr>
+          <w:lang w:eastAsia="en-GB"/>
+        </w:rPr>
+        <w:t xml:space="preserve"> interface, which is outside Messaging Application, via a port. User Table uses </w:t>
+      </w:r>
+      <w:r>
+        <w:rPr>
+          <w:lang w:eastAsia="en-GB"/>
+        </w:rPr>
+        <w:t>Get User</w:t>
+      </w:r>
+      <w:r>
+        <w:rPr>
+          <w:lang w:eastAsia="en-GB"/>
+        </w:rPr>
+        <w:t xml:space="preserve"> from within Database via a port. </w:t>
+      </w:r>
+      <w:r>
+        <w:rPr>
+          <w:lang w:eastAsia="en-GB"/>
+        </w:rPr>
+        <w:t xml:space="preserve">The </w:t>
+      </w:r>
+      <w:r>
+        <w:rPr>
+          <w:lang w:eastAsia="en-GB"/>
+        </w:rPr>
+        <w:t>Chatroom</w:t>
+      </w:r>
+      <w:r>
+        <w:rPr>
+          <w:lang w:eastAsia="en-GB"/>
+        </w:rPr>
+        <w:t xml:space="preserve"> component, which is contained within Messaging Application, provides the </w:t>
+      </w:r>
+      <w:r>
+        <w:rPr>
+          <w:lang w:eastAsia="en-GB"/>
+        </w:rPr>
+        <w:t>Get Chatroom</w:t>
+      </w:r>
+      <w:r>
+        <w:rPr>
+          <w:lang w:eastAsia="en-GB"/>
+        </w:rPr>
+        <w:t xml:space="preserve"> interface, which is outside Messaging Application, via a port. </w:t>
+      </w:r>
+      <w:r>
+        <w:rPr>
+          <w:lang w:eastAsia="en-GB"/>
+        </w:rPr>
+        <w:t>Chatroom</w:t>
+      </w:r>
+      <w:r>
+        <w:rPr>
+          <w:lang w:eastAsia="en-GB"/>
+        </w:rPr>
+        <w:t xml:space="preserve"> Table uses </w:t>
+      </w:r>
+      <w:r>
+        <w:rPr>
+          <w:lang w:eastAsia="en-GB"/>
+        </w:rPr>
+        <w:t>Get Chatroom</w:t>
+      </w:r>
+      <w:r>
+        <w:rPr>
+          <w:lang w:eastAsia="en-GB"/>
+        </w:rPr>
+        <w:t xml:space="preserve"> </w:t>
+      </w:r>
+      <w:r>
+        <w:rPr>
+          <w:lang w:eastAsia="en-GB"/>
+        </w:rPr>
+        <w:t>from within Database via a port.</w:t>
+      </w:r>
+      <w:r>
+        <w:rPr>
+          <w:lang w:eastAsia="en-GB"/>
+        </w:rPr>
+        <w:t xml:space="preserve"> </w:t>
+      </w:r>
+      <w:r>
+        <w:rPr>
+          <w:lang w:eastAsia="en-GB"/>
+        </w:rPr>
+        <w:t xml:space="preserve">The Channel component provides, via a port from Messaging Application, </w:t>
+      </w:r>
+      <w:r>
+        <w:rPr>
+          <w:lang w:eastAsia="en-GB"/>
+        </w:rPr>
+        <w:t xml:space="preserve">the Send/Receive Message interface, which is used by the Broker component </w:t>
+      </w:r>
+      <w:r>
+        <w:rPr>
+          <w:lang w:eastAsia="en-GB"/>
+        </w:rPr>
+        <w:t xml:space="preserve">through a port. The interface is also used by the Channel Table component via a port into Database. </w:t>
       </w:r>
     </w:p>
     <w:p>
@@ -8888,7 +9258,15 @@
     </w:p>
     <w:p>
       <w:r>
-        <w:t>The Deployment diagram demonstrates how the system will be implemented in the real world. The Client Pc will contain the application which will only directly communicate with the server via the MQTT client. The application will depend on the MQTT client in order to function and send messages to the server and receive messages.</w:t>
+        <w:t xml:space="preserve">The Deployment diagram demonstrates how the system will be implemented in the real world. The Client Pc will contain the application which will only directly communicate with the server via the MQTT client. The application will depend on the MQTT client </w:t>
+      </w:r>
+      <w:proofErr w:type="gramStart"/>
+      <w:r>
+        <w:t>in order to</w:t>
+      </w:r>
+      <w:proofErr w:type="gramEnd"/>
+      <w:r>
+        <w:t xml:space="preserve"> function and send messages to the server and receive messages.</w:t>
       </w:r>
     </w:p>
     <w:p>
@@ -8954,7 +9332,21 @@
         <w:rPr>
           <w:lang w:eastAsia="en-GB"/>
         </w:rPr>
-        <w:t>The GUI mock-up outlines the essentials of the application’s basic functionality and user interface. It displays how various elements of the GUI would be laid out in the final version of the app, and provides an idea of the application may function.</w:t>
+        <w:t xml:space="preserve">The GUI mock-up outlines the essentials of the application’s basic functionality and user interface. It displays how various elements of the GUI would be laid out in the final version of the </w:t>
+      </w:r>
+      <w:proofErr w:type="gramStart"/>
+      <w:r>
+        <w:rPr>
+          <w:lang w:eastAsia="en-GB"/>
+        </w:rPr>
+        <w:t>app, and</w:t>
+      </w:r>
+      <w:proofErr w:type="gramEnd"/>
+      <w:r>
+        <w:rPr>
+          <w:lang w:eastAsia="en-GB"/>
+        </w:rPr>
+        <w:t xml:space="preserve"> provides an idea of the application may function.</w:t>
       </w:r>
     </w:p>
     <w:p>
@@ -9765,13 +10157,41 @@
         <w:rPr>
           <w:lang w:eastAsia="en-GB"/>
         </w:rPr>
-        <w:t xml:space="preserve">Out design is comprehensive in order to allow </w:t>
-      </w:r>
-      <w:r>
-        <w:rPr>
-          <w:lang w:eastAsia="en-GB"/>
-        </w:rPr>
-        <w:t xml:space="preserve">us to create an effective system. The UML approach allow us </w:t>
+        <w:t xml:space="preserve">Out design is comprehensive </w:t>
+      </w:r>
+      <w:proofErr w:type="gramStart"/>
+      <w:r>
+        <w:rPr>
+          <w:lang w:eastAsia="en-GB"/>
+        </w:rPr>
+        <w:t>in order to</w:t>
+      </w:r>
+      <w:proofErr w:type="gramEnd"/>
+      <w:r>
+        <w:rPr>
+          <w:lang w:eastAsia="en-GB"/>
+        </w:rPr>
+        <w:t xml:space="preserve"> allow </w:t>
+      </w:r>
+      <w:r>
+        <w:rPr>
+          <w:lang w:eastAsia="en-GB"/>
+        </w:rPr>
+        <w:t xml:space="preserve">us to create an effective system. The UML approach allow </w:t>
+      </w:r>
+      <w:proofErr w:type="gramStart"/>
+      <w:r>
+        <w:rPr>
+          <w:lang w:eastAsia="en-GB"/>
+        </w:rPr>
+        <w:t>us</w:t>
+      </w:r>
+      <w:proofErr w:type="gramEnd"/>
+      <w:r>
+        <w:rPr>
+          <w:lang w:eastAsia="en-GB"/>
+        </w:rPr>
+        <w:t xml:space="preserve"> </w:t>
       </w:r>
     </w:p>
     <w:bookmarkStart w:id="143" w:name="_Toc63432974" w:displacedByCustomXml="next"/>
@@ -12593,7 +13013,7 @@
     <w:charset w:val="00"/>
     <w:family w:val="roman"/>
     <w:pitch w:val="variable"/>
-    <w:sig w:usb0="E0002EFF" w:usb1="C000785B" w:usb2="00000009" w:usb3="00000000" w:csb0="000001FF" w:csb1="00000000"/>
+    <w:sig w:usb0="E0002AFF" w:usb1="C0007843" w:usb2="00000009" w:usb3="00000000" w:csb0="000001FF" w:csb1="00000000"/>
   </w:font>
   <w:font w:name="Courier New">
     <w:panose1 w:val="02070309020205020404"/>
@@ -12614,21 +13034,21 @@
     <w:charset w:val="00"/>
     <w:family w:val="swiss"/>
     <w:pitch w:val="variable"/>
-    <w:sig w:usb0="E4002EFF" w:usb1="C000247B" w:usb2="00000009" w:usb3="00000000" w:csb0="000001FF" w:csb1="00000000"/>
+    <w:sig w:usb0="A00002EF" w:usb1="4000207B" w:usb2="00000000" w:usb3="00000000" w:csb0="0000009F" w:csb1="00000000"/>
   </w:font>
   <w:font w:name="Arial">
     <w:panose1 w:val="020B0604020202020204"/>
     <w:charset w:val="00"/>
     <w:family w:val="swiss"/>
     <w:pitch w:val="variable"/>
-    <w:sig w:usb0="E0002EFF" w:usb1="C000785B" w:usb2="00000009" w:usb3="00000000" w:csb0="000001FF" w:csb1="00000000"/>
+    <w:sig w:usb0="E0002AFF" w:usb1="C0007843" w:usb2="00000009" w:usb3="00000000" w:csb0="000001FF" w:csb1="00000000"/>
   </w:font>
   <w:font w:name="Calibri Light">
     <w:panose1 w:val="020F0302020204030204"/>
     <w:charset w:val="00"/>
     <w:family w:val="swiss"/>
     <w:pitch w:val="variable"/>
-    <w:sig w:usb0="E4002EFF" w:usb1="C000247B" w:usb2="00000009" w:usb3="00000000" w:csb0="000001FF" w:csb1="00000000"/>
+    <w:sig w:usb0="A00002EF" w:usb1="4000207B" w:usb2="00000000" w:usb3="00000000" w:csb0="0000009F" w:csb1="00000000"/>
   </w:font>
 </w:fonts>
 </file>
@@ -12659,6 +13079,7 @@
     <w:rsid w:val="00B65C95"/>
     <w:rsid w:val="00B82D3B"/>
     <w:rsid w:val="00BB3FE0"/>
+    <w:rsid w:val="00BD43FD"/>
     <w:rsid w:val="00C02900"/>
     <w:rsid w:val="00C836E0"/>
     <w:rsid w:val="00CF2694"/>
@@ -13420,51 +13841,6 @@
 </file>
 
 <file path=customXml/item1.xml><?xml version="1.0" encoding="utf-8"?>
-<p:properties xmlns:p="http://schemas.microsoft.com/office/2006/metadata/properties" xmlns:xsi="http://www.w3.org/2001/XMLSchema-instance" xmlns:pc="http://schemas.microsoft.com/office/infopath/2007/PartnerControls">
-  <documentManagement/>
-</p:properties>
-</file>
-
-<file path=customXml/item2.xml><?xml version="1.0" encoding="utf-8"?>
-<b:Sources xmlns:b="http://schemas.openxmlformats.org/officeDocument/2006/bibliography" xmlns="http://schemas.openxmlformats.org/officeDocument/2006/bibliography" SelectedStyle="\HarvardAnglia2008OfficeOnline.xsl" StyleName="Harvard - Anglia" Version="2008">
-  <b:Source>
-    <b:Tag>Wel21</b:Tag>
-    <b:SourceType>InternetSite</b:SourceType>
-    <b:Guid>{9ACA3FEB-CD6B-43E0-821D-03C5F2A57DB2}</b:Guid>
-    <b:Title>Slack</b:Title>
-    <b:Year>2021</b:Year>
-    <b:YearAccessed>2021</b:YearAccessed>
-    <b:MonthAccessed>Febuary</b:MonthAccessed>
-    <b:DayAccessed>4</b:DayAccessed>
-    <b:URL>https://slack.com/intl/en-gb/</b:URL>
-    <b:Author>
-      <b:Author>
-        <b:Corporate>Slack</b:Corporate>
-      </b:Author>
-    </b:Author>
-    <b:RefOrder>2</b:RefOrder>
-  </b:Source>
-  <b:Source>
-    <b:Tag>Dis21</b:Tag>
-    <b:SourceType>InternetSite</b:SourceType>
-    <b:Guid>{E52559A7-AE42-4723-B594-7A945E1083A7}</b:Guid>
-    <b:Author>
-      <b:Author>
-        <b:Corporate>Discord</b:Corporate>
-      </b:Author>
-    </b:Author>
-    <b:Title>Discord</b:Title>
-    <b:Year>2021</b:Year>
-    <b:YearAccessed>2021</b:YearAccessed>
-    <b:MonthAccessed>Feburary</b:MonthAccessed>
-    <b:DayAccessed>4</b:DayAccessed>
-    <b:URL>https://discord.com/</b:URL>
-    <b:RefOrder>1</b:RefOrder>
-  </b:Source>
-</b:Sources>
-</file>
-
-<file path=customXml/item3.xml><?xml version="1.0" encoding="utf-8"?>
 <ct:contentTypeSchema xmlns:ct="http://schemas.microsoft.com/office/2006/metadata/contentType" xmlns:ma="http://schemas.microsoft.com/office/2006/metadata/properties/metaAttributes" ct:_="" ma:_="" ma:contentTypeName="Document" ma:contentTypeID="0x0101003D6AEE99DBFAD14CBDBFAB3006BEC9D6" ma:contentTypeVersion="11" ma:contentTypeDescription="Create a new document." ma:contentTypeScope="" ma:versionID="d8a0bd76b22eb778e4a8865d5e2bd658">
   <xsd:schema xmlns:xsd="http://www.w3.org/2001/XMLSchema" xmlns:xs="http://www.w3.org/2001/XMLSchema" xmlns:p="http://schemas.microsoft.com/office/2006/metadata/properties" xmlns:ns3="137d84ba-44f5-41c5-8e50-efb50c785463" xmlns:ns4="b778470f-a527-4b20-be53-4cfac91bb019" targetNamespace="http://schemas.microsoft.com/office/2006/metadata/properties" ma:root="true" ma:fieldsID="c4f044d32c5cdda1614567371c3076fc" ns3:_="" ns4:_="">
     <xsd:import namespace="137d84ba-44f5-41c5-8e50-efb50c785463"/>
@@ -13675,6 +14051,51 @@
 </ct:contentTypeSchema>
 </file>
 
+<file path=customXml/item2.xml><?xml version="1.0" encoding="utf-8"?>
+<b:Sources xmlns:b="http://schemas.openxmlformats.org/officeDocument/2006/bibliography" xmlns="http://schemas.openxmlformats.org/officeDocument/2006/bibliography" SelectedStyle="\HarvardAnglia2008OfficeOnline.xsl" StyleName="Harvard - Anglia" Version="2008">
+  <b:Source>
+    <b:Tag>Wel21</b:Tag>
+    <b:SourceType>InternetSite</b:SourceType>
+    <b:Guid>{9ACA3FEB-CD6B-43E0-821D-03C5F2A57DB2}</b:Guid>
+    <b:Title>Slack</b:Title>
+    <b:Year>2021</b:Year>
+    <b:YearAccessed>2021</b:YearAccessed>
+    <b:MonthAccessed>Febuary</b:MonthAccessed>
+    <b:DayAccessed>4</b:DayAccessed>
+    <b:URL>https://slack.com/intl/en-gb/</b:URL>
+    <b:Author>
+      <b:Author>
+        <b:Corporate>Slack</b:Corporate>
+      </b:Author>
+    </b:Author>
+    <b:RefOrder>2</b:RefOrder>
+  </b:Source>
+  <b:Source>
+    <b:Tag>Dis21</b:Tag>
+    <b:SourceType>InternetSite</b:SourceType>
+    <b:Guid>{E52559A7-AE42-4723-B594-7A945E1083A7}</b:Guid>
+    <b:Author>
+      <b:Author>
+        <b:Corporate>Discord</b:Corporate>
+      </b:Author>
+    </b:Author>
+    <b:Title>Discord</b:Title>
+    <b:Year>2021</b:Year>
+    <b:YearAccessed>2021</b:YearAccessed>
+    <b:MonthAccessed>Feburary</b:MonthAccessed>
+    <b:DayAccessed>4</b:DayAccessed>
+    <b:URL>https://discord.com/</b:URL>
+    <b:RefOrder>1</b:RefOrder>
+  </b:Source>
+</b:Sources>
+</file>
+
+<file path=customXml/item3.xml><?xml version="1.0" encoding="utf-8"?>
+<p:properties xmlns:p="http://schemas.microsoft.com/office/2006/metadata/properties" xmlns:xsi="http://www.w3.org/2001/XMLSchema-instance" xmlns:pc="http://schemas.microsoft.com/office/infopath/2007/PartnerControls">
+  <documentManagement/>
+</p:properties>
+</file>
+
 <file path=customXml/item4.xml><?xml version="1.0" encoding="utf-8"?>
 <?mso-contentType ?>
 <FormTemplates xmlns="http://schemas.microsoft.com/sharepoint/v3/contenttype/forms">
@@ -13685,23 +14106,6 @@
 </file>
 
 <file path=customXml/itemProps1.xml><?xml version="1.0" encoding="utf-8"?>
-<ds:datastoreItem xmlns:ds="http://schemas.openxmlformats.org/officeDocument/2006/customXml" ds:itemID="{8B827E64-6D03-471B-9BCF-A31C48594FEA}">
-  <ds:schemaRefs>
-    <ds:schemaRef ds:uri="http://schemas.microsoft.com/office/2006/metadata/properties"/>
-    <ds:schemaRef ds:uri="http://schemas.microsoft.com/office/infopath/2007/PartnerControls"/>
-  </ds:schemaRefs>
-</ds:datastoreItem>
-</file>
-
-<file path=customXml/itemProps2.xml><?xml version="1.0" encoding="utf-8"?>
-<ds:datastoreItem xmlns:ds="http://schemas.openxmlformats.org/officeDocument/2006/customXml" ds:itemID="{3D75EAE9-19EF-4443-A9F2-2ADC6A5BDDA1}">
-  <ds:schemaRefs>
-    <ds:schemaRef ds:uri="http://schemas.openxmlformats.org/officeDocument/2006/bibliography"/>
-  </ds:schemaRefs>
-</ds:datastoreItem>
-</file>
-
-<file path=customXml/itemProps3.xml><?xml version="1.0" encoding="utf-8"?>
 <ds:datastoreItem xmlns:ds="http://schemas.openxmlformats.org/officeDocument/2006/customXml" ds:itemID="{57CE9334-95C2-4AB6-B477-FF1BCE36D95C}">
   <ds:schemaRefs>
     <ds:schemaRef ds:uri="http://schemas.microsoft.com/office/2006/metadata/contentType"/>
@@ -13720,6 +14124,23 @@
 </ds:datastoreItem>
 </file>
 
+<file path=customXml/itemProps2.xml><?xml version="1.0" encoding="utf-8"?>
+<ds:datastoreItem xmlns:ds="http://schemas.openxmlformats.org/officeDocument/2006/customXml" ds:itemID="{3D75EAE9-19EF-4443-A9F2-2ADC6A5BDDA1}">
+  <ds:schemaRefs>
+    <ds:schemaRef ds:uri="http://schemas.openxmlformats.org/officeDocument/2006/bibliography"/>
+  </ds:schemaRefs>
+</ds:datastoreItem>
+</file>
+
+<file path=customXml/itemProps3.xml><?xml version="1.0" encoding="utf-8"?>
+<ds:datastoreItem xmlns:ds="http://schemas.openxmlformats.org/officeDocument/2006/customXml" ds:itemID="{8B827E64-6D03-471B-9BCF-A31C48594FEA}">
+  <ds:schemaRefs>
+    <ds:schemaRef ds:uri="http://schemas.microsoft.com/office/2006/metadata/properties"/>
+    <ds:schemaRef ds:uri="http://schemas.microsoft.com/office/infopath/2007/PartnerControls"/>
+  </ds:schemaRefs>
+</ds:datastoreItem>
+</file>
+
 <file path=customXml/itemProps4.xml><?xml version="1.0" encoding="utf-8"?>
 <ds:datastoreItem xmlns:ds="http://schemas.openxmlformats.org/officeDocument/2006/customXml" ds:itemID="{42282E90-06CB-401F-95B9-A4FC684A03D0}">
   <ds:schemaRefs>

</xml_diff>

<commit_message>
Update to Deployment Diagram.
Final version removed while changes are made.
</commit_message>
<xml_diff>
--- a/Documentation/Software Design - Project Design.docx
+++ b/Documentation/Software Design - Project Design.docx
@@ -1,6 +1,6 @@
 
 <file path=word/document.xml><?xml version="1.0" encoding="utf-8"?>
-<w:document xmlns:wpc="http://schemas.microsoft.com/office/word/2010/wordprocessingCanvas" xmlns:cx="http://schemas.microsoft.com/office/drawing/2014/chartex" xmlns:cx1="http://schemas.microsoft.com/office/drawing/2015/9/8/chartex" xmlns:cx2="http://schemas.microsoft.com/office/drawing/2015/10/21/chartex" xmlns:cx3="http://schemas.microsoft.com/office/drawing/2016/5/9/chartex" xmlns:cx4="http://schemas.microsoft.com/office/drawing/2016/5/10/chartex" xmlns:cx5="http://schemas.microsoft.com/office/drawing/2016/5/11/chartex" xmlns:cx6="http://schemas.microsoft.com/office/drawing/2016/5/12/chartex" xmlns:cx7="http://schemas.microsoft.com/office/drawing/2016/5/13/chartex" xmlns:cx8="http://schemas.microsoft.com/office/drawing/2016/5/14/chartex" xmlns:mc="http://schemas.openxmlformats.org/markup-compatibility/2006" xmlns:aink="http://schemas.microsoft.com/office/drawing/2016/ink" xmlns:am3d="http://schemas.microsoft.com/office/drawing/2017/model3d" xmlns:o="urn:schemas-microsoft-com:office:office" xmlns:r="http://schemas.openxmlformats.org/officeDocument/2006/relationships" xmlns:m="http://schemas.openxmlformats.org/officeDocument/2006/math" xmlns:v="urn:schemas-microsoft-com:vml" xmlns:wp14="http://schemas.microsoft.com/office/word/2010/wordprocessingDrawing" xmlns:wp="http://schemas.openxmlformats.org/drawingml/2006/wordprocessingDrawing" xmlns:w10="urn:schemas-microsoft-com:office:word" xmlns:w="http://schemas.openxmlformats.org/wordprocessingml/2006/main" xmlns:w14="http://schemas.microsoft.com/office/word/2010/wordml" xmlns:w15="http://schemas.microsoft.com/office/word/2012/wordml" xmlns:w16cex="http://schemas.microsoft.com/office/word/2018/wordml/cex" xmlns:w16cid="http://schemas.microsoft.com/office/word/2016/wordml/cid" xmlns:w16="http://schemas.microsoft.com/office/word/2018/wordml" xmlns:w16se="http://schemas.microsoft.com/office/word/2015/wordml/symex" xmlns:wpg="http://schemas.microsoft.com/office/word/2010/wordprocessingGroup" xmlns:wpi="http://schemas.microsoft.com/office/word/2010/wordprocessingInk" xmlns:wne="http://schemas.microsoft.com/office/word/2006/wordml" xmlns:wps="http://schemas.microsoft.com/office/word/2010/wordprocessingShape" mc:Ignorable="w14 w15 w16se w16cid w16 w16cex wp14">
+<w:document xmlns:wpc="http://schemas.microsoft.com/office/word/2010/wordprocessingCanvas" xmlns:cx="http://schemas.microsoft.com/office/drawing/2014/chartex" xmlns:cx1="http://schemas.microsoft.com/office/drawing/2015/9/8/chartex" xmlns:cx2="http://schemas.microsoft.com/office/drawing/2015/10/21/chartex" xmlns:cx3="http://schemas.microsoft.com/office/drawing/2016/5/9/chartex" xmlns:cx4="http://schemas.microsoft.com/office/drawing/2016/5/10/chartex" xmlns:cx5="http://schemas.microsoft.com/office/drawing/2016/5/11/chartex" xmlns:cx6="http://schemas.microsoft.com/office/drawing/2016/5/12/chartex" xmlns:cx7="http://schemas.microsoft.com/office/drawing/2016/5/13/chartex" xmlns:cx8="http://schemas.microsoft.com/office/drawing/2016/5/14/chartex" xmlns:mc="http://schemas.openxmlformats.org/markup-compatibility/2006" xmlns:aink="http://schemas.microsoft.com/office/drawing/2016/ink" xmlns:am3d="http://schemas.microsoft.com/office/drawing/2017/model3d" xmlns:o="urn:schemas-microsoft-com:office:office" xmlns:r="http://schemas.openxmlformats.org/officeDocument/2006/relationships" xmlns:m="http://schemas.openxmlformats.org/officeDocument/2006/math" xmlns:v="urn:schemas-microsoft-com:vml" xmlns:wp14="http://schemas.microsoft.com/office/word/2010/wordprocessingDrawing" xmlns:wp="http://schemas.openxmlformats.org/drawingml/2006/wordprocessingDrawing" xmlns:w10="urn:schemas-microsoft-com:office:word" xmlns:w="http://schemas.openxmlformats.org/wordprocessingml/2006/main" xmlns:w14="http://schemas.microsoft.com/office/word/2010/wordml" xmlns:w15="http://schemas.microsoft.com/office/word/2012/wordml" xmlns:w16cex="http://schemas.microsoft.com/office/word/2018/wordml/cex" xmlns:w16cid="http://schemas.microsoft.com/office/word/2016/wordml/cid" xmlns:w16="http://schemas.microsoft.com/office/word/2018/wordml" xmlns:w16sdtdh="http://schemas.microsoft.com/office/word/2020/wordml/sdtdatahash" xmlns:w16se="http://schemas.microsoft.com/office/word/2015/wordml/symex" xmlns:wpg="http://schemas.microsoft.com/office/word/2010/wordprocessingGroup" xmlns:wpi="http://schemas.microsoft.com/office/word/2010/wordprocessingInk" xmlns:wne="http://schemas.microsoft.com/office/word/2006/wordml" xmlns:wps="http://schemas.microsoft.com/office/word/2010/wordprocessingShape" mc:Ignorable="w14 w15 w16se w16cid w16 w16cex w16sdtdh wp14">
   <w:body>
     <w:sdt>
       <w:sdtPr>
@@ -4222,27 +4222,14 @@
                             <w:r>
                               <w:t xml:space="preserve">Figure </w:t>
                             </w:r>
-                            <w:r>
-                              <w:fldChar w:fldCharType="begin"/>
-                            </w:r>
-                            <w:r>
-                              <w:instrText xml:space="preserve"> STYLEREF 1 \s </w:instrText>
-                            </w:r>
-                            <w:r>
-                              <w:fldChar w:fldCharType="separate"/>
-                            </w:r>
-                            <w:r>
-                              <w:rPr>
-                                <w:noProof/>
-                              </w:rPr>
-                              <w:t>1</w:t>
-                            </w:r>
-                            <w:r>
-                              <w:rPr>
-                                <w:noProof/>
-                              </w:rPr>
-                              <w:fldChar w:fldCharType="end"/>
-                            </w:r>
+                            <w:fldSimple w:instr=" STYLEREF 1 \s ">
+                              <w:r>
+                                <w:rPr>
+                                  <w:noProof/>
+                                </w:rPr>
+                                <w:t>1</w:t>
+                              </w:r>
+                            </w:fldSimple>
                             <w:r>
                               <w:t>.1: Login Use Case</w:t>
                             </w:r>
@@ -4372,72 +4359,46 @@
                                 <w:noProof/>
                               </w:rPr>
                             </w:pPr>
-                            <w:bookmarkStart w:id="12" w:name="_Toc63179241"/>
-                            <w:bookmarkStart w:id="13" w:name="_Toc63334451"/>
-                            <w:bookmarkStart w:id="14" w:name="_Toc63336344"/>
-                            <w:bookmarkStart w:id="15" w:name="_Toc63432850"/>
-                            <w:bookmarkStart w:id="16" w:name="_Toc63432868"/>
-                            <w:bookmarkStart w:id="17" w:name="_Toc63517529"/>
+                            <w:bookmarkStart w:id="10" w:name="_Toc63179241"/>
+                            <w:bookmarkStart w:id="11" w:name="_Toc63334451"/>
+                            <w:bookmarkStart w:id="12" w:name="_Toc63336344"/>
+                            <w:bookmarkStart w:id="13" w:name="_Toc63432850"/>
+                            <w:bookmarkStart w:id="14" w:name="_Toc63432868"/>
+                            <w:bookmarkStart w:id="15" w:name="_Toc63517529"/>
                             <w:r>
                               <w:t xml:space="preserve">Figure </w:t>
                             </w:r>
-                            <w:r>
-                              <w:fldChar w:fldCharType="begin"/>
-                            </w:r>
-                            <w:r>
-                              <w:instrText xml:space="preserve"> STYLEREF 1 \s </w:instrText>
-                            </w:r>
-                            <w:r>
-                              <w:fldChar w:fldCharType="separate"/>
-                            </w:r>
-                            <w:r>
-                              <w:rPr>
-                                <w:noProof/>
-                              </w:rPr>
-                              <w:t>1</w:t>
-                            </w:r>
-                            <w:r>
-                              <w:rPr>
-                                <w:noProof/>
-                              </w:rPr>
-                              <w:fldChar w:fldCharType="end"/>
-                            </w:r>
+                            <w:fldSimple w:instr=" STYLEREF 1 \s ">
+                              <w:r>
+                                <w:rPr>
+                                  <w:noProof/>
+                                </w:rPr>
+                                <w:t>1</w:t>
+                              </w:r>
+                            </w:fldSimple>
                             <w:r>
                               <w:t>.</w:t>
                             </w:r>
-                            <w:r>
-                              <w:fldChar w:fldCharType="begin"/>
-                            </w:r>
-                            <w:r>
-                              <w:instrText xml:space="preserve"> SEQ Figure \* ARABIC \s 1 </w:instrText>
-                            </w:r>
-                            <w:r>
-                              <w:fldChar w:fldCharType="separate"/>
-                            </w:r>
-                            <w:r>
-                              <w:rPr>
-                                <w:noProof/>
-                              </w:rPr>
-                              <w:t>1</w:t>
-                            </w:r>
-                            <w:r>
-                              <w:rPr>
-                                <w:noProof/>
-                              </w:rPr>
-                              <w:fldChar w:fldCharType="end"/>
-                            </w:r>
+                            <w:fldSimple w:instr=" SEQ Figure \* ARABIC \s 1 ">
+                              <w:r>
+                                <w:rPr>
+                                  <w:noProof/>
+                                </w:rPr>
+                                <w:t>1</w:t>
+                              </w:r>
+                            </w:fldSimple>
                             <w:r>
                               <w:t xml:space="preserve"> </w:t>
                             </w:r>
+                            <w:bookmarkEnd w:id="10"/>
+                            <w:bookmarkEnd w:id="11"/>
                             <w:bookmarkEnd w:id="12"/>
-                            <w:bookmarkEnd w:id="13"/>
-                            <w:bookmarkEnd w:id="14"/>
                             <w:r>
                               <w:t>Login Use Case</w:t>
                             </w:r>
+                            <w:bookmarkEnd w:id="13"/>
+                            <w:bookmarkEnd w:id="14"/>
                             <w:bookmarkEnd w:id="15"/>
-                            <w:bookmarkEnd w:id="16"/>
-                            <w:bookmarkEnd w:id="17"/>
                           </w:p>
                         </w:txbxContent>
                       </wps:txbx>
@@ -4727,69 +4688,43 @@
                                 <w:noProof/>
                               </w:rPr>
                             </w:pPr>
-                            <w:bookmarkStart w:id="24" w:name="_Toc63179242"/>
-                            <w:bookmarkStart w:id="25" w:name="_Toc63334452"/>
-                            <w:bookmarkStart w:id="26" w:name="_Toc63336345"/>
-                            <w:bookmarkStart w:id="27" w:name="_Toc63432851"/>
-                            <w:bookmarkStart w:id="28" w:name="_Toc63432869"/>
-                            <w:bookmarkStart w:id="29" w:name="_Toc63517530"/>
+                            <w:bookmarkStart w:id="16" w:name="_Toc63179242"/>
+                            <w:bookmarkStart w:id="17" w:name="_Toc63334452"/>
+                            <w:bookmarkStart w:id="18" w:name="_Toc63336345"/>
+                            <w:bookmarkStart w:id="19" w:name="_Toc63432851"/>
+                            <w:bookmarkStart w:id="20" w:name="_Toc63432869"/>
+                            <w:bookmarkStart w:id="21" w:name="_Toc63517530"/>
                             <w:r>
                               <w:t xml:space="preserve">Figure </w:t>
                             </w:r>
-                            <w:r>
-                              <w:fldChar w:fldCharType="begin"/>
-                            </w:r>
-                            <w:r>
-                              <w:instrText xml:space="preserve"> STYLEREF 1 \s </w:instrText>
-                            </w:r>
-                            <w:r>
-                              <w:fldChar w:fldCharType="separate"/>
-                            </w:r>
-                            <w:r>
-                              <w:rPr>
-                                <w:noProof/>
-                              </w:rPr>
-                              <w:t>1</w:t>
-                            </w:r>
-                            <w:r>
-                              <w:rPr>
-                                <w:noProof/>
-                              </w:rPr>
-                              <w:fldChar w:fldCharType="end"/>
-                            </w:r>
+                            <w:fldSimple w:instr=" STYLEREF 1 \s ">
+                              <w:r>
+                                <w:rPr>
+                                  <w:noProof/>
+                                </w:rPr>
+                                <w:t>1</w:t>
+                              </w:r>
+                            </w:fldSimple>
                             <w:r>
                               <w:t>.</w:t>
                             </w:r>
-                            <w:r>
-                              <w:fldChar w:fldCharType="begin"/>
-                            </w:r>
-                            <w:r>
-                              <w:instrText xml:space="preserve"> SEQ Figure \* ARABIC \s 1 </w:instrText>
-                            </w:r>
-                            <w:r>
-                              <w:fldChar w:fldCharType="separate"/>
-                            </w:r>
-                            <w:r>
-                              <w:rPr>
-                                <w:noProof/>
-                              </w:rPr>
-                              <w:t>2</w:t>
-                            </w:r>
-                            <w:r>
-                              <w:rPr>
-                                <w:noProof/>
-                              </w:rPr>
-                              <w:fldChar w:fldCharType="end"/>
-                            </w:r>
-                            <w:bookmarkEnd w:id="24"/>
-                            <w:bookmarkEnd w:id="25"/>
-                            <w:bookmarkEnd w:id="26"/>
+                            <w:fldSimple w:instr=" SEQ Figure \* ARABIC \s 1 ">
+                              <w:r>
+                                <w:rPr>
+                                  <w:noProof/>
+                                </w:rPr>
+                                <w:t>2</w:t>
+                              </w:r>
+                            </w:fldSimple>
+                            <w:bookmarkEnd w:id="16"/>
+                            <w:bookmarkEnd w:id="17"/>
+                            <w:bookmarkEnd w:id="18"/>
                             <w:r>
                               <w:t xml:space="preserve"> Send Message Use Case</w:t>
                             </w:r>
-                            <w:bookmarkEnd w:id="27"/>
-                            <w:bookmarkEnd w:id="28"/>
-                            <w:bookmarkEnd w:id="29"/>
+                            <w:bookmarkEnd w:id="19"/>
+                            <w:bookmarkEnd w:id="20"/>
+                            <w:bookmarkEnd w:id="21"/>
                           </w:p>
                         </w:txbxContent>
                       </wps:txbx>
@@ -5077,37 +5012,24 @@
                                 <w:noProof/>
                               </w:rPr>
                             </w:pPr>
-                            <w:bookmarkStart w:id="36" w:name="_Toc63172378"/>
-                            <w:bookmarkStart w:id="37" w:name="_Toc63173776"/>
+                            <w:bookmarkStart w:id="22" w:name="_Toc63172378"/>
+                            <w:bookmarkStart w:id="23" w:name="_Toc63173776"/>
                             <w:r>
                               <w:t xml:space="preserve">Figure </w:t>
                             </w:r>
-                            <w:r>
-                              <w:fldChar w:fldCharType="begin"/>
-                            </w:r>
-                            <w:r>
-                              <w:instrText xml:space="preserve"> STYLEREF 1 \s </w:instrText>
-                            </w:r>
-                            <w:r>
-                              <w:fldChar w:fldCharType="separate"/>
-                            </w:r>
-                            <w:r>
-                              <w:rPr>
-                                <w:noProof/>
-                              </w:rPr>
-                              <w:t>1</w:t>
-                            </w:r>
-                            <w:r>
-                              <w:rPr>
-                                <w:noProof/>
-                              </w:rPr>
-                              <w:fldChar w:fldCharType="end"/>
-                            </w:r>
+                            <w:fldSimple w:instr=" STYLEREF 1 \s ">
+                              <w:r>
+                                <w:rPr>
+                                  <w:noProof/>
+                                </w:rPr>
+                                <w:t>1</w:t>
+                              </w:r>
+                            </w:fldSimple>
                             <w:r>
                               <w:t>.3: Make Room Use Case</w:t>
                             </w:r>
-                            <w:bookmarkEnd w:id="36"/>
-                            <w:bookmarkEnd w:id="37"/>
+                            <w:bookmarkEnd w:id="22"/>
+                            <w:bookmarkEnd w:id="23"/>
                           </w:p>
                         </w:txbxContent>
                       </wps:txbx>
@@ -5224,72 +5146,46 @@
                                 <w:noProof/>
                               </w:rPr>
                             </w:pPr>
-                            <w:bookmarkStart w:id="40" w:name="_Toc63179243"/>
-                            <w:bookmarkStart w:id="41" w:name="_Toc63334453"/>
-                            <w:bookmarkStart w:id="42" w:name="_Toc63336346"/>
-                            <w:bookmarkStart w:id="43" w:name="_Toc63432852"/>
-                            <w:bookmarkStart w:id="44" w:name="_Toc63432870"/>
-                            <w:bookmarkStart w:id="45" w:name="_Toc63517531"/>
+                            <w:bookmarkStart w:id="24" w:name="_Toc63179243"/>
+                            <w:bookmarkStart w:id="25" w:name="_Toc63334453"/>
+                            <w:bookmarkStart w:id="26" w:name="_Toc63336346"/>
+                            <w:bookmarkStart w:id="27" w:name="_Toc63432852"/>
+                            <w:bookmarkStart w:id="28" w:name="_Toc63432870"/>
+                            <w:bookmarkStart w:id="29" w:name="_Toc63517531"/>
                             <w:r>
                               <w:t xml:space="preserve">Figure </w:t>
                             </w:r>
-                            <w:r>
-                              <w:fldChar w:fldCharType="begin"/>
-                            </w:r>
-                            <w:r>
-                              <w:instrText xml:space="preserve"> STYLEREF 1 \s </w:instrText>
-                            </w:r>
-                            <w:r>
-                              <w:fldChar w:fldCharType="separate"/>
-                            </w:r>
-                            <w:r>
-                              <w:rPr>
-                                <w:noProof/>
-                              </w:rPr>
-                              <w:t>1</w:t>
-                            </w:r>
-                            <w:r>
-                              <w:rPr>
-                                <w:noProof/>
-                              </w:rPr>
-                              <w:fldChar w:fldCharType="end"/>
-                            </w:r>
+                            <w:fldSimple w:instr=" STYLEREF 1 \s ">
+                              <w:r>
+                                <w:rPr>
+                                  <w:noProof/>
+                                </w:rPr>
+                                <w:t>1</w:t>
+                              </w:r>
+                            </w:fldSimple>
                             <w:r>
                               <w:t>.</w:t>
                             </w:r>
-                            <w:r>
-                              <w:fldChar w:fldCharType="begin"/>
-                            </w:r>
-                            <w:r>
-                              <w:instrText xml:space="preserve"> SEQ Figure \* ARABIC \s 1 </w:instrText>
-                            </w:r>
-                            <w:r>
-                              <w:fldChar w:fldCharType="separate"/>
-                            </w:r>
-                            <w:r>
-                              <w:rPr>
-                                <w:noProof/>
-                              </w:rPr>
-                              <w:t>3</w:t>
-                            </w:r>
-                            <w:r>
-                              <w:rPr>
-                                <w:noProof/>
-                              </w:rPr>
-                              <w:fldChar w:fldCharType="end"/>
-                            </w:r>
+                            <w:fldSimple w:instr=" SEQ Figure \* ARABIC \s 1 ">
+                              <w:r>
+                                <w:rPr>
+                                  <w:noProof/>
+                                </w:rPr>
+                                <w:t>3</w:t>
+                              </w:r>
+                            </w:fldSimple>
                             <w:r>
                               <w:t xml:space="preserve"> </w:t>
                             </w:r>
-                            <w:bookmarkEnd w:id="40"/>
-                            <w:bookmarkEnd w:id="41"/>
-                            <w:bookmarkEnd w:id="42"/>
+                            <w:bookmarkEnd w:id="24"/>
+                            <w:bookmarkEnd w:id="25"/>
+                            <w:bookmarkEnd w:id="26"/>
                             <w:r>
                               <w:t>Make Room Use Case</w:t>
                             </w:r>
-                            <w:bookmarkEnd w:id="43"/>
-                            <w:bookmarkEnd w:id="44"/>
-                            <w:bookmarkEnd w:id="45"/>
+                            <w:bookmarkEnd w:id="27"/>
+                            <w:bookmarkEnd w:id="28"/>
+                            <w:bookmarkEnd w:id="29"/>
                           </w:p>
                         </w:txbxContent>
                       </wps:txbx>
@@ -5505,7 +5401,7 @@
           <w:lang w:eastAsia="en-GB"/>
         </w:rPr>
       </w:pPr>
-      <w:bookmarkStart w:id="52" w:name="_Toc63517506"/>
+      <w:bookmarkStart w:id="30" w:name="_Toc63517506"/>
       <w:r>
         <w:rPr>
           <w:rFonts w:eastAsia="Times New Roman"/>
@@ -5514,7 +5410,7 @@
         <w:lastRenderedPageBreak/>
         <w:t>Activity Diagrams:</w:t>
       </w:r>
-      <w:bookmarkEnd w:id="52"/>
+      <w:bookmarkEnd w:id="30"/>
     </w:p>
     <w:p>
       <w:pPr>
@@ -5523,14 +5419,14 @@
           <w:lang w:eastAsia="en-GB"/>
         </w:rPr>
       </w:pPr>
-      <w:bookmarkStart w:id="53" w:name="_Toc63517507"/>
+      <w:bookmarkStart w:id="31" w:name="_Toc63517507"/>
       <w:r>
         <w:rPr>
           <w:lang w:eastAsia="en-GB"/>
         </w:rPr>
         <w:t>Introduction:</w:t>
       </w:r>
-      <w:bookmarkEnd w:id="53"/>
+      <w:bookmarkEnd w:id="31"/>
     </w:p>
     <w:p>
       <w:pPr>
@@ -5539,14 +5435,14 @@
           <w:lang w:eastAsia="en-GB"/>
         </w:rPr>
       </w:pPr>
-      <w:bookmarkStart w:id="54" w:name="_Toc63517508"/>
+      <w:bookmarkStart w:id="32" w:name="_Toc63517508"/>
       <w:r>
         <w:rPr>
           <w:lang w:eastAsia="en-GB"/>
         </w:rPr>
         <w:t>Figure 2.1 (Login)</w:t>
       </w:r>
-      <w:bookmarkEnd w:id="54"/>
+      <w:bookmarkEnd w:id="32"/>
     </w:p>
     <w:p>
       <w:pPr>
@@ -5638,14 +5534,14 @@
           <w:lang w:eastAsia="en-GB"/>
         </w:rPr>
       </w:pPr>
-      <w:bookmarkStart w:id="55" w:name="_Toc63517509"/>
+      <w:bookmarkStart w:id="33" w:name="_Toc63517509"/>
       <w:r>
         <w:rPr>
           <w:lang w:eastAsia="en-GB"/>
         </w:rPr>
         <w:t>Figure 2.2 (Send Message)</w:t>
       </w:r>
-      <w:bookmarkEnd w:id="55"/>
+      <w:bookmarkEnd w:id="33"/>
     </w:p>
     <w:p>
       <w:pPr>
@@ -5682,7 +5578,7 @@
           <w:shd w:val="clear" w:color="auto" w:fill="FFFFFF"/>
         </w:rPr>
       </w:pPr>
-      <w:bookmarkStart w:id="56" w:name="_Toc63517510"/>
+      <w:bookmarkStart w:id="34" w:name="_Toc63517510"/>
       <w:r>
         <w:rPr>
           <w:rStyle w:val="eop"/>
@@ -5690,7 +5586,7 @@
         </w:rPr>
         <w:t>Figure 2.3 (Make Room)</w:t>
       </w:r>
-      <w:bookmarkEnd w:id="56"/>
+      <w:bookmarkEnd w:id="34"/>
     </w:p>
     <w:p>
       <w:pPr>
@@ -5783,72 +5679,46 @@
                                 <w:noProof/>
                               </w:rPr>
                             </w:pPr>
-                            <w:bookmarkStart w:id="57" w:name="_Toc63179244"/>
-                            <w:bookmarkStart w:id="58" w:name="_Toc63334454"/>
-                            <w:bookmarkStart w:id="59" w:name="_Toc63336347"/>
-                            <w:bookmarkStart w:id="60" w:name="_Toc63432853"/>
-                            <w:bookmarkStart w:id="61" w:name="_Toc63432871"/>
-                            <w:bookmarkStart w:id="62" w:name="_Toc63517532"/>
+                            <w:bookmarkStart w:id="35" w:name="_Toc63179244"/>
+                            <w:bookmarkStart w:id="36" w:name="_Toc63334454"/>
+                            <w:bookmarkStart w:id="37" w:name="_Toc63336347"/>
+                            <w:bookmarkStart w:id="38" w:name="_Toc63432853"/>
+                            <w:bookmarkStart w:id="39" w:name="_Toc63432871"/>
+                            <w:bookmarkStart w:id="40" w:name="_Toc63517532"/>
                             <w:r>
                               <w:t xml:space="preserve">Figure </w:t>
                             </w:r>
-                            <w:r>
-                              <w:fldChar w:fldCharType="begin"/>
-                            </w:r>
-                            <w:r>
-                              <w:instrText xml:space="preserve"> STYLEREF 1 \s </w:instrText>
-                            </w:r>
-                            <w:r>
-                              <w:fldChar w:fldCharType="separate"/>
-                            </w:r>
-                            <w:r>
-                              <w:rPr>
-                                <w:noProof/>
-                              </w:rPr>
-                              <w:t>2</w:t>
-                            </w:r>
-                            <w:r>
-                              <w:rPr>
-                                <w:noProof/>
-                              </w:rPr>
-                              <w:fldChar w:fldCharType="end"/>
-                            </w:r>
+                            <w:fldSimple w:instr=" STYLEREF 1 \s ">
+                              <w:r>
+                                <w:rPr>
+                                  <w:noProof/>
+                                </w:rPr>
+                                <w:t>2</w:t>
+                              </w:r>
+                            </w:fldSimple>
                             <w:r>
                               <w:t>.</w:t>
                             </w:r>
-                            <w:r>
-                              <w:fldChar w:fldCharType="begin"/>
-                            </w:r>
-                            <w:r>
-                              <w:instrText xml:space="preserve"> SEQ Figure \* ARABIC \s 1 </w:instrText>
-                            </w:r>
-                            <w:r>
-                              <w:fldChar w:fldCharType="separate"/>
-                            </w:r>
-                            <w:r>
-                              <w:rPr>
-                                <w:noProof/>
-                              </w:rPr>
-                              <w:t>1</w:t>
-                            </w:r>
-                            <w:r>
-                              <w:rPr>
-                                <w:noProof/>
-                              </w:rPr>
-                              <w:fldChar w:fldCharType="end"/>
-                            </w:r>
+                            <w:fldSimple w:instr=" SEQ Figure \* ARABIC \s 1 ">
+                              <w:r>
+                                <w:rPr>
+                                  <w:noProof/>
+                                </w:rPr>
+                                <w:t>1</w:t>
+                              </w:r>
+                            </w:fldSimple>
                             <w:r>
                               <w:t xml:space="preserve"> </w:t>
                             </w:r>
                             <w:r>
                               <w:t>Login Activity Diagram</w:t>
                             </w:r>
-                            <w:bookmarkEnd w:id="57"/>
-                            <w:bookmarkEnd w:id="58"/>
-                            <w:bookmarkEnd w:id="59"/>
-                            <w:bookmarkEnd w:id="60"/>
-                            <w:bookmarkEnd w:id="61"/>
-                            <w:bookmarkEnd w:id="62"/>
+                            <w:bookmarkEnd w:id="35"/>
+                            <w:bookmarkEnd w:id="36"/>
+                            <w:bookmarkEnd w:id="37"/>
+                            <w:bookmarkEnd w:id="38"/>
+                            <w:bookmarkEnd w:id="39"/>
+                            <w:bookmarkEnd w:id="40"/>
                           </w:p>
                         </w:txbxContent>
                       </wps:txbx>
@@ -6067,37 +5937,24 @@
                                 <w:noProof/>
                               </w:rPr>
                             </w:pPr>
-                            <w:bookmarkStart w:id="69" w:name="_Toc63172379"/>
-                            <w:bookmarkStart w:id="70" w:name="_Toc63173777"/>
+                            <w:bookmarkStart w:id="41" w:name="_Toc63172379"/>
+                            <w:bookmarkStart w:id="42" w:name="_Toc63173777"/>
                             <w:r>
                               <w:t xml:space="preserve">Figure </w:t>
                             </w:r>
-                            <w:r>
-                              <w:fldChar w:fldCharType="begin"/>
-                            </w:r>
-                            <w:r>
-                              <w:instrText xml:space="preserve"> STYLEREF 1 \s </w:instrText>
-                            </w:r>
-                            <w:r>
-                              <w:fldChar w:fldCharType="separate"/>
-                            </w:r>
-                            <w:r>
-                              <w:rPr>
-                                <w:noProof/>
-                              </w:rPr>
-                              <w:t>2</w:t>
-                            </w:r>
-                            <w:r>
-                              <w:rPr>
-                                <w:noProof/>
-                              </w:rPr>
-                              <w:fldChar w:fldCharType="end"/>
-                            </w:r>
+                            <w:fldSimple w:instr=" STYLEREF 1 \s ">
+                              <w:r>
+                                <w:rPr>
+                                  <w:noProof/>
+                                </w:rPr>
+                                <w:t>2</w:t>
+                              </w:r>
+                            </w:fldSimple>
                             <w:r>
                               <w:t>. 1: Login Activity Diagram</w:t>
                             </w:r>
-                            <w:bookmarkEnd w:id="69"/>
-                            <w:bookmarkEnd w:id="70"/>
+                            <w:bookmarkEnd w:id="41"/>
+                            <w:bookmarkEnd w:id="42"/>
                           </w:p>
                         </w:txbxContent>
                       </wps:txbx>
@@ -6456,72 +6313,46 @@
                                 <w:noProof/>
                               </w:rPr>
                             </w:pPr>
-                            <w:bookmarkStart w:id="73" w:name="_Toc63179245"/>
-                            <w:bookmarkStart w:id="74" w:name="_Toc63334455"/>
-                            <w:bookmarkStart w:id="75" w:name="_Toc63336348"/>
-                            <w:bookmarkStart w:id="76" w:name="_Toc63432854"/>
-                            <w:bookmarkStart w:id="77" w:name="_Toc63432872"/>
-                            <w:bookmarkStart w:id="78" w:name="_Toc63517533"/>
+                            <w:bookmarkStart w:id="43" w:name="_Toc63179245"/>
+                            <w:bookmarkStart w:id="44" w:name="_Toc63334455"/>
+                            <w:bookmarkStart w:id="45" w:name="_Toc63336348"/>
+                            <w:bookmarkStart w:id="46" w:name="_Toc63432854"/>
+                            <w:bookmarkStart w:id="47" w:name="_Toc63432872"/>
+                            <w:bookmarkStart w:id="48" w:name="_Toc63517533"/>
                             <w:r>
                               <w:t xml:space="preserve">Figure </w:t>
                             </w:r>
-                            <w:r>
-                              <w:fldChar w:fldCharType="begin"/>
-                            </w:r>
-                            <w:r>
-                              <w:instrText xml:space="preserve"> STYLEREF 1 \s </w:instrText>
-                            </w:r>
-                            <w:r>
-                              <w:fldChar w:fldCharType="separate"/>
-                            </w:r>
-                            <w:r>
-                              <w:rPr>
-                                <w:noProof/>
-                              </w:rPr>
-                              <w:t>2</w:t>
-                            </w:r>
-                            <w:r>
-                              <w:rPr>
-                                <w:noProof/>
-                              </w:rPr>
-                              <w:fldChar w:fldCharType="end"/>
-                            </w:r>
+                            <w:fldSimple w:instr=" STYLEREF 1 \s ">
+                              <w:r>
+                                <w:rPr>
+                                  <w:noProof/>
+                                </w:rPr>
+                                <w:t>2</w:t>
+                              </w:r>
+                            </w:fldSimple>
                             <w:r>
                               <w:t>.</w:t>
                             </w:r>
-                            <w:r>
-                              <w:fldChar w:fldCharType="begin"/>
-                            </w:r>
-                            <w:r>
-                              <w:instrText xml:space="preserve"> SEQ Figure \* ARABIC \s 1 </w:instrText>
-                            </w:r>
-                            <w:r>
-                              <w:fldChar w:fldCharType="separate"/>
-                            </w:r>
-                            <w:r>
-                              <w:rPr>
-                                <w:noProof/>
-                              </w:rPr>
-                              <w:t>2</w:t>
-                            </w:r>
-                            <w:r>
-                              <w:rPr>
-                                <w:noProof/>
-                              </w:rPr>
-                              <w:fldChar w:fldCharType="end"/>
-                            </w:r>
+                            <w:fldSimple w:instr=" SEQ Figure \* ARABIC \s 1 ">
+                              <w:r>
+                                <w:rPr>
+                                  <w:noProof/>
+                                </w:rPr>
+                                <w:t>2</w:t>
+                              </w:r>
+                            </w:fldSimple>
                             <w:r>
                               <w:t xml:space="preserve"> </w:t>
                             </w:r>
-                            <w:bookmarkEnd w:id="73"/>
-                            <w:bookmarkEnd w:id="74"/>
-                            <w:bookmarkEnd w:id="75"/>
+                            <w:bookmarkEnd w:id="43"/>
+                            <w:bookmarkEnd w:id="44"/>
+                            <w:bookmarkEnd w:id="45"/>
                             <w:r>
                               <w:t>Send Message Activity Diagram</w:t>
                             </w:r>
-                            <w:bookmarkEnd w:id="76"/>
-                            <w:bookmarkEnd w:id="77"/>
-                            <w:bookmarkEnd w:id="78"/>
+                            <w:bookmarkEnd w:id="46"/>
+                            <w:bookmarkEnd w:id="47"/>
+                            <w:bookmarkEnd w:id="48"/>
                           </w:p>
                         </w:txbxContent>
                       </wps:txbx>
@@ -6815,72 +6646,46 @@
                                 <w:noProof/>
                               </w:rPr>
                             </w:pPr>
-                            <w:bookmarkStart w:id="85" w:name="_Toc63179246"/>
-                            <w:bookmarkStart w:id="86" w:name="_Toc63334456"/>
-                            <w:bookmarkStart w:id="87" w:name="_Toc63336349"/>
-                            <w:bookmarkStart w:id="88" w:name="_Toc63432855"/>
-                            <w:bookmarkStart w:id="89" w:name="_Toc63432873"/>
-                            <w:bookmarkStart w:id="90" w:name="_Toc63517534"/>
+                            <w:bookmarkStart w:id="49" w:name="_Toc63179246"/>
+                            <w:bookmarkStart w:id="50" w:name="_Toc63334456"/>
+                            <w:bookmarkStart w:id="51" w:name="_Toc63336349"/>
+                            <w:bookmarkStart w:id="52" w:name="_Toc63432855"/>
+                            <w:bookmarkStart w:id="53" w:name="_Toc63432873"/>
+                            <w:bookmarkStart w:id="54" w:name="_Toc63517534"/>
                             <w:r>
                               <w:t xml:space="preserve">Figure </w:t>
                             </w:r>
-                            <w:r>
-                              <w:fldChar w:fldCharType="begin"/>
-                            </w:r>
-                            <w:r>
-                              <w:instrText xml:space="preserve"> STYLEREF 1 \s </w:instrText>
-                            </w:r>
-                            <w:r>
-                              <w:fldChar w:fldCharType="separate"/>
-                            </w:r>
-                            <w:r>
-                              <w:rPr>
-                                <w:noProof/>
-                              </w:rPr>
-                              <w:t>2</w:t>
-                            </w:r>
-                            <w:r>
-                              <w:rPr>
-                                <w:noProof/>
-                              </w:rPr>
-                              <w:fldChar w:fldCharType="end"/>
-                            </w:r>
+                            <w:fldSimple w:instr=" STYLEREF 1 \s ">
+                              <w:r>
+                                <w:rPr>
+                                  <w:noProof/>
+                                </w:rPr>
+                                <w:t>2</w:t>
+                              </w:r>
+                            </w:fldSimple>
                             <w:r>
                               <w:t>.</w:t>
                             </w:r>
-                            <w:r>
-                              <w:fldChar w:fldCharType="begin"/>
-                            </w:r>
-                            <w:r>
-                              <w:instrText xml:space="preserve"> SEQ Figure \* ARABIC \s 1 </w:instrText>
-                            </w:r>
-                            <w:r>
-                              <w:fldChar w:fldCharType="separate"/>
-                            </w:r>
-                            <w:r>
-                              <w:rPr>
-                                <w:noProof/>
-                              </w:rPr>
-                              <w:t>3</w:t>
-                            </w:r>
-                            <w:r>
-                              <w:rPr>
-                                <w:noProof/>
-                              </w:rPr>
-                              <w:fldChar w:fldCharType="end"/>
-                            </w:r>
+                            <w:fldSimple w:instr=" SEQ Figure \* ARABIC \s 1 ">
+                              <w:r>
+                                <w:rPr>
+                                  <w:noProof/>
+                                </w:rPr>
+                                <w:t>3</w:t>
+                              </w:r>
+                            </w:fldSimple>
                             <w:r>
                               <w:t xml:space="preserve"> </w:t>
                             </w:r>
-                            <w:bookmarkEnd w:id="85"/>
-                            <w:bookmarkEnd w:id="86"/>
-                            <w:bookmarkEnd w:id="87"/>
+                            <w:bookmarkEnd w:id="49"/>
+                            <w:bookmarkEnd w:id="50"/>
+                            <w:bookmarkEnd w:id="51"/>
                             <w:r>
                               <w:t>Make Room Activity Diagram</w:t>
                             </w:r>
-                            <w:bookmarkEnd w:id="88"/>
-                            <w:bookmarkEnd w:id="89"/>
-                            <w:bookmarkEnd w:id="90"/>
+                            <w:bookmarkEnd w:id="52"/>
+                            <w:bookmarkEnd w:id="53"/>
+                            <w:bookmarkEnd w:id="54"/>
                           </w:p>
                         </w:txbxContent>
                       </wps:txbx>
@@ -7070,7 +6875,7 @@
           <w:lang w:eastAsia="en-GB"/>
         </w:rPr>
       </w:pPr>
-      <w:bookmarkStart w:id="97" w:name="_Toc63517511"/>
+      <w:bookmarkStart w:id="55" w:name="_Toc63517511"/>
       <w:r>
         <w:rPr>
           <w:lang w:eastAsia="en-GB"/>
@@ -7078,7 +6883,7 @@
         <w:lastRenderedPageBreak/>
         <w:t>Class Diagram</w:t>
       </w:r>
-      <w:bookmarkEnd w:id="97"/>
+      <w:bookmarkEnd w:id="55"/>
     </w:p>
     <w:p>
       <w:pPr>
@@ -7150,74 +6955,48 @@
         <w:pStyle w:val="Caption"/>
         <w:jc w:val="center"/>
       </w:pPr>
-      <w:bookmarkStart w:id="98" w:name="_Toc63179247"/>
-      <w:bookmarkStart w:id="99" w:name="_Toc63179141"/>
-      <w:bookmarkStart w:id="100" w:name="_Toc63334457"/>
-      <w:bookmarkStart w:id="101" w:name="_Toc63336350"/>
-      <w:bookmarkStart w:id="102" w:name="_Toc63432856"/>
-      <w:bookmarkStart w:id="103" w:name="_Toc63432874"/>
-      <w:bookmarkStart w:id="104" w:name="_Toc63517535"/>
+      <w:bookmarkStart w:id="56" w:name="_Toc63179247"/>
+      <w:bookmarkStart w:id="57" w:name="_Toc63179141"/>
+      <w:bookmarkStart w:id="58" w:name="_Toc63334457"/>
+      <w:bookmarkStart w:id="59" w:name="_Toc63336350"/>
+      <w:bookmarkStart w:id="60" w:name="_Toc63432856"/>
+      <w:bookmarkStart w:id="61" w:name="_Toc63432874"/>
+      <w:bookmarkStart w:id="62" w:name="_Toc63517535"/>
       <w:r>
         <w:t xml:space="preserve">Figure </w:t>
       </w:r>
-      <w:r>
-        <w:fldChar w:fldCharType="begin"/>
-      </w:r>
-      <w:r>
-        <w:instrText xml:space="preserve"> STYLEREF 1 \s </w:instrText>
-      </w:r>
-      <w:r>
-        <w:fldChar w:fldCharType="separate"/>
-      </w:r>
-      <w:r>
-        <w:rPr>
-          <w:noProof/>
-        </w:rPr>
-        <w:t>3</w:t>
-      </w:r>
-      <w:r>
-        <w:rPr>
-          <w:noProof/>
-        </w:rPr>
-        <w:fldChar w:fldCharType="end"/>
-      </w:r>
+      <w:fldSimple w:instr=" STYLEREF 1 \s ">
+        <w:r>
+          <w:rPr>
+            <w:noProof/>
+          </w:rPr>
+          <w:t>3</w:t>
+        </w:r>
+      </w:fldSimple>
       <w:r>
         <w:t>.</w:t>
       </w:r>
-      <w:r>
-        <w:fldChar w:fldCharType="begin"/>
-      </w:r>
-      <w:r>
-        <w:instrText xml:space="preserve"> SEQ Figure \* ARABIC \s 1 </w:instrText>
-      </w:r>
-      <w:r>
-        <w:fldChar w:fldCharType="separate"/>
-      </w:r>
-      <w:r>
-        <w:rPr>
-          <w:noProof/>
-        </w:rPr>
-        <w:t>1</w:t>
-      </w:r>
-      <w:r>
-        <w:rPr>
-          <w:noProof/>
-        </w:rPr>
-        <w:fldChar w:fldCharType="end"/>
-      </w:r>
-      <w:bookmarkEnd w:id="98"/>
-      <w:bookmarkEnd w:id="99"/>
+      <w:fldSimple w:instr=" SEQ Figure \* ARABIC \s 1 ">
+        <w:r>
+          <w:rPr>
+            <w:noProof/>
+          </w:rPr>
+          <w:t>1</w:t>
+        </w:r>
+      </w:fldSimple>
+      <w:bookmarkEnd w:id="56"/>
+      <w:bookmarkEnd w:id="57"/>
       <w:r>
         <w:t xml:space="preserve"> Class Diagra</w:t>
       </w:r>
-      <w:bookmarkEnd w:id="100"/>
-      <w:bookmarkEnd w:id="101"/>
+      <w:bookmarkEnd w:id="58"/>
+      <w:bookmarkEnd w:id="59"/>
       <w:r>
         <w:t>m</w:t>
       </w:r>
-      <w:bookmarkEnd w:id="102"/>
-      <w:bookmarkEnd w:id="103"/>
-      <w:bookmarkEnd w:id="104"/>
+      <w:bookmarkEnd w:id="60"/>
+      <w:bookmarkEnd w:id="61"/>
+      <w:bookmarkEnd w:id="62"/>
     </w:p>
     <w:p>
       <w:pPr>
@@ -7244,14 +7023,14 @@
           <w:lang w:eastAsia="en-GB"/>
         </w:rPr>
       </w:pPr>
-      <w:bookmarkStart w:id="105" w:name="_Toc63517512"/>
+      <w:bookmarkStart w:id="63" w:name="_Toc63517512"/>
       <w:r>
         <w:rPr>
           <w:lang w:eastAsia="en-GB"/>
         </w:rPr>
         <w:t>Figure 3.1: Class Diagram</w:t>
       </w:r>
-      <w:bookmarkEnd w:id="105"/>
+      <w:bookmarkEnd w:id="63"/>
     </w:p>
     <w:p>
       <w:pPr>
@@ -7714,24 +7493,24 @@
           <w:lang w:eastAsia="en-GB"/>
         </w:rPr>
       </w:pPr>
-      <w:bookmarkStart w:id="106" w:name="_Toc63517513"/>
+      <w:bookmarkStart w:id="64" w:name="_Toc63517513"/>
       <w:r>
         <w:rPr>
           <w:lang w:eastAsia="en-GB"/>
         </w:rPr>
         <w:t>Sequence Diagrams</w:t>
       </w:r>
-      <w:bookmarkEnd w:id="106"/>
+      <w:bookmarkEnd w:id="64"/>
     </w:p>
     <w:p>
       <w:pPr>
         <w:pStyle w:val="Heading2"/>
       </w:pPr>
-      <w:bookmarkStart w:id="107" w:name="_Toc63517514"/>
+      <w:bookmarkStart w:id="65" w:name="_Toc63517514"/>
       <w:r>
         <w:t>Introduction:</w:t>
       </w:r>
-      <w:bookmarkEnd w:id="107"/>
+      <w:bookmarkEnd w:id="65"/>
     </w:p>
     <w:p>
       <w:pPr>
@@ -7740,7 +7519,7 @@
           <w:lang w:eastAsia="en-GB"/>
         </w:rPr>
       </w:pPr>
-      <w:bookmarkStart w:id="108" w:name="_Toc63517515"/>
+      <w:bookmarkStart w:id="66" w:name="_Toc63517515"/>
       <w:r>
         <w:rPr>
           <w:lang w:eastAsia="en-GB"/>
@@ -7759,7 +7538,7 @@
         </w:rPr>
         <w:t>.1 (Login)</w:t>
       </w:r>
-      <w:bookmarkEnd w:id="108"/>
+      <w:bookmarkEnd w:id="66"/>
     </w:p>
     <w:p>
       <w:pPr>
@@ -7781,7 +7560,7 @@
           <w:lang w:eastAsia="en-GB"/>
         </w:rPr>
       </w:pPr>
-      <w:bookmarkStart w:id="109" w:name="_Toc63517516"/>
+      <w:bookmarkStart w:id="67" w:name="_Toc63517516"/>
       <w:r>
         <w:rPr>
           <w:lang w:eastAsia="en-GB"/>
@@ -7800,7 +7579,7 @@
         </w:rPr>
         <w:t>.2 (Send Message)</w:t>
       </w:r>
-      <w:bookmarkEnd w:id="109"/>
+      <w:bookmarkEnd w:id="67"/>
     </w:p>
     <w:p>
       <w:pPr>
@@ -8028,14 +7807,14 @@
           <w:lang w:eastAsia="en-GB"/>
         </w:rPr>
       </w:pPr>
-      <w:bookmarkStart w:id="110" w:name="_Toc63517517"/>
+      <w:bookmarkStart w:id="68" w:name="_Toc63517517"/>
       <w:r>
         <w:rPr>
           <w:lang w:eastAsia="en-GB"/>
         </w:rPr>
         <w:t>Figure 4.3 (Make Room)</w:t>
       </w:r>
-      <w:bookmarkEnd w:id="110"/>
+      <w:bookmarkEnd w:id="68"/>
     </w:p>
     <w:p>
       <w:pPr>
@@ -8460,7 +8239,7 @@
           <w:lang w:eastAsia="en-GB"/>
         </w:rPr>
       </w:pPr>
-      <w:bookmarkStart w:id="111" w:name="_Toc63517518"/>
+      <w:bookmarkStart w:id="69" w:name="_Toc63517518"/>
       <w:r>
         <w:rPr>
           <w:lang w:eastAsia="en-GB"/>
@@ -8468,7 +8247,7 @@
         <w:lastRenderedPageBreak/>
         <w:t>Component Diagram</w:t>
       </w:r>
-      <w:bookmarkEnd w:id="111"/>
+      <w:bookmarkEnd w:id="69"/>
       <w:r>
         <w:rPr>
           <w:lang w:eastAsia="en-GB"/>
@@ -8531,68 +8310,42 @@
       <w:pPr>
         <w:pStyle w:val="Caption"/>
       </w:pPr>
-      <w:bookmarkStart w:id="112" w:name="_Toc63336351"/>
-      <w:bookmarkStart w:id="113" w:name="_Toc63432857"/>
-      <w:bookmarkStart w:id="114" w:name="_Toc63432875"/>
-      <w:bookmarkStart w:id="115" w:name="_Toc63517536"/>
+      <w:bookmarkStart w:id="70" w:name="_Toc63336351"/>
+      <w:bookmarkStart w:id="71" w:name="_Toc63432857"/>
+      <w:bookmarkStart w:id="72" w:name="_Toc63432875"/>
+      <w:bookmarkStart w:id="73" w:name="_Toc63517536"/>
       <w:r>
         <w:t xml:space="preserve">Figure </w:t>
       </w:r>
-      <w:r>
-        <w:fldChar w:fldCharType="begin"/>
-      </w:r>
-      <w:r>
-        <w:instrText xml:space="preserve"> STYLEREF 1 \s </w:instrText>
-      </w:r>
-      <w:r>
-        <w:fldChar w:fldCharType="separate"/>
-      </w:r>
+      <w:fldSimple w:instr=" STYLEREF 1 \s ">
+        <w:r>
+          <w:rPr>
+            <w:noProof/>
+          </w:rPr>
+          <w:t>5</w:t>
+        </w:r>
+      </w:fldSimple>
+      <w:r>
+        <w:t>.</w:t>
+      </w:r>
+      <w:fldSimple w:instr=" SEQ Figure \* ARABIC \s 1 ">
+        <w:r>
+          <w:rPr>
+            <w:noProof/>
+          </w:rPr>
+          <w:t>1</w:t>
+        </w:r>
+        <w:bookmarkEnd w:id="70"/>
+        <w:bookmarkEnd w:id="71"/>
+      </w:fldSimple>
       <w:r>
         <w:rPr>
           <w:noProof/>
         </w:rPr>
-        <w:t>5</w:t>
-      </w:r>
-      <w:r>
-        <w:rPr>
-          <w:noProof/>
-        </w:rPr>
-        <w:fldChar w:fldCharType="end"/>
-      </w:r>
-      <w:r>
-        <w:t>.</w:t>
-      </w:r>
-      <w:r>
-        <w:fldChar w:fldCharType="begin"/>
-      </w:r>
-      <w:r>
-        <w:instrText xml:space="preserve"> SEQ Figure \* ARABIC \s 1 </w:instrText>
-      </w:r>
-      <w:r>
-        <w:fldChar w:fldCharType="separate"/>
-      </w:r>
-      <w:r>
-        <w:rPr>
-          <w:noProof/>
-        </w:rPr>
-        <w:t>1</w:t>
-      </w:r>
-      <w:bookmarkEnd w:id="112"/>
-      <w:bookmarkEnd w:id="113"/>
-      <w:r>
-        <w:rPr>
-          <w:noProof/>
-        </w:rPr>
-        <w:fldChar w:fldCharType="end"/>
-      </w:r>
-      <w:r>
-        <w:rPr>
-          <w:noProof/>
-        </w:rPr>
         <w:t xml:space="preserve"> Component Diagram</w:t>
       </w:r>
-      <w:bookmarkEnd w:id="114"/>
-      <w:bookmarkEnd w:id="115"/>
+      <w:bookmarkEnd w:id="72"/>
+      <w:bookmarkEnd w:id="73"/>
     </w:p>
     <w:p>
       <w:pPr>
@@ -8782,7 +8535,7 @@
           <w:lang w:eastAsia="en-GB"/>
         </w:rPr>
       </w:pPr>
-      <w:bookmarkStart w:id="116" w:name="_Toc63517519"/>
+      <w:bookmarkStart w:id="74" w:name="_Toc63517519"/>
       <w:r>
         <w:rPr>
           <w:lang w:eastAsia="en-GB"/>
@@ -8790,7 +8543,7 @@
         <w:lastRenderedPageBreak/>
         <w:t>FSM Diagrams</w:t>
       </w:r>
-      <w:bookmarkEnd w:id="116"/>
+      <w:bookmarkEnd w:id="74"/>
     </w:p>
     <w:p>
       <w:pPr>
@@ -8801,7 +8554,7 @@
           <w:szCs w:val="28"/>
         </w:rPr>
       </w:pPr>
-      <w:bookmarkStart w:id="117" w:name="_Toc63517520"/>
+      <w:bookmarkStart w:id="75" w:name="_Toc63517520"/>
       <w:r>
         <w:rPr>
           <w:rStyle w:val="Heading2Char"/>
@@ -8810,7 +8563,7 @@
         </w:rPr>
         <w:t>Introduction:</w:t>
       </w:r>
-      <w:bookmarkEnd w:id="117"/>
+      <w:bookmarkEnd w:id="75"/>
     </w:p>
     <w:p>
       <w:pPr>
@@ -8821,7 +8574,7 @@
           <w:szCs w:val="28"/>
         </w:rPr>
       </w:pPr>
-      <w:bookmarkStart w:id="118" w:name="_Toc63517521"/>
+      <w:bookmarkStart w:id="76" w:name="_Toc63517521"/>
       <w:r>
         <w:rPr>
           <w:rStyle w:val="Heading2Char"/>
@@ -8846,7 +8599,7 @@
         </w:rPr>
         <w:t>.1 (Login):</w:t>
       </w:r>
-      <w:bookmarkEnd w:id="118"/>
+      <w:bookmarkEnd w:id="76"/>
     </w:p>
     <w:p>
       <w:r>
@@ -8863,7 +8616,7 @@
       <w:pPr>
         <w:pStyle w:val="Heading3"/>
       </w:pPr>
-      <w:bookmarkStart w:id="119" w:name="_Toc63517522"/>
+      <w:bookmarkStart w:id="77" w:name="_Toc63517522"/>
       <w:r>
         <w:t xml:space="preserve">Figure </w:t>
       </w:r>
@@ -8879,7 +8632,7 @@
       <w:r>
         <w:t>.3 (Publisher &amp; Subscriber):</w:t>
       </w:r>
-      <w:bookmarkEnd w:id="119"/>
+      <w:bookmarkEnd w:id="77"/>
       <w:r>
         <w:t xml:space="preserve"> </w:t>
       </w:r>
@@ -8910,8 +8663,8 @@
           <w:color w:val="44546A" w:themeColor="text2"/>
         </w:rPr>
       </w:pPr>
-      <w:bookmarkStart w:id="120" w:name="_Toc63336353"/>
-      <w:bookmarkStart w:id="121" w:name="_Toc63334459"/>
+      <w:bookmarkStart w:id="78" w:name="_Toc63336353"/>
+      <w:bookmarkStart w:id="79" w:name="_Toc63334459"/>
       <w:r>
         <w:br w:type="page"/>
       </w:r>
@@ -8991,65 +8744,39 @@
           <w:lang w:eastAsia="en-GB"/>
         </w:rPr>
       </w:pPr>
-      <w:bookmarkStart w:id="122" w:name="_Toc63432858"/>
-      <w:bookmarkStart w:id="123" w:name="_Toc63432876"/>
-      <w:bookmarkStart w:id="124" w:name="_Toc63517537"/>
+      <w:bookmarkStart w:id="80" w:name="_Toc63432858"/>
+      <w:bookmarkStart w:id="81" w:name="_Toc63432876"/>
+      <w:bookmarkStart w:id="82" w:name="_Toc63517537"/>
       <w:r>
         <w:t xml:space="preserve">Figure </w:t>
       </w:r>
-      <w:r>
-        <w:fldChar w:fldCharType="begin"/>
-      </w:r>
-      <w:r>
-        <w:instrText xml:space="preserve"> STYLEREF 1 \s </w:instrText>
-      </w:r>
-      <w:r>
-        <w:fldChar w:fldCharType="separate"/>
-      </w:r>
-      <w:r>
-        <w:rPr>
-          <w:noProof/>
-        </w:rPr>
-        <w:t>6</w:t>
-      </w:r>
-      <w:r>
-        <w:rPr>
-          <w:noProof/>
-        </w:rPr>
-        <w:fldChar w:fldCharType="end"/>
-      </w:r>
+      <w:fldSimple w:instr=" STYLEREF 1 \s ">
+        <w:r>
+          <w:rPr>
+            <w:noProof/>
+          </w:rPr>
+          <w:t>6</w:t>
+        </w:r>
+      </w:fldSimple>
       <w:r>
         <w:t>.</w:t>
       </w:r>
-      <w:r>
-        <w:fldChar w:fldCharType="begin"/>
-      </w:r>
-      <w:r>
-        <w:instrText xml:space="preserve"> SEQ Figure \* ARABIC \s 1 </w:instrText>
-      </w:r>
-      <w:r>
-        <w:fldChar w:fldCharType="separate"/>
-      </w:r>
-      <w:r>
-        <w:rPr>
-          <w:noProof/>
-        </w:rPr>
-        <w:t>2</w:t>
-      </w:r>
-      <w:bookmarkEnd w:id="120"/>
-      <w:r>
-        <w:rPr>
-          <w:noProof/>
-        </w:rPr>
-        <w:fldChar w:fldCharType="end"/>
-      </w:r>
-      <w:bookmarkEnd w:id="121"/>
+      <w:fldSimple w:instr=" SEQ Figure \* ARABIC \s 1 ">
+        <w:r>
+          <w:rPr>
+            <w:noProof/>
+          </w:rPr>
+          <w:t>2</w:t>
+        </w:r>
+        <w:bookmarkEnd w:id="78"/>
+      </w:fldSimple>
+      <w:bookmarkEnd w:id="79"/>
       <w:r>
         <w:t xml:space="preserve"> Login FSM</w:t>
       </w:r>
-      <w:bookmarkEnd w:id="122"/>
-      <w:bookmarkEnd w:id="123"/>
-      <w:bookmarkEnd w:id="124"/>
+      <w:bookmarkEnd w:id="80"/>
+      <w:bookmarkEnd w:id="81"/>
+      <w:bookmarkEnd w:id="82"/>
     </w:p>
     <w:p>
       <w:pPr>
@@ -9090,8 +8817,8 @@
           <w:color w:val="44546A" w:themeColor="text2"/>
         </w:rPr>
       </w:pPr>
-      <w:bookmarkStart w:id="125" w:name="_Toc63336354"/>
-      <w:bookmarkStart w:id="126" w:name="_Toc63334460"/>
+      <w:bookmarkStart w:id="83" w:name="_Toc63336354"/>
+      <w:bookmarkStart w:id="84" w:name="_Toc63334460"/>
       <w:r>
         <w:br w:type="page"/>
       </w:r>
@@ -9177,59 +8904,33 @@
           <w:lang w:eastAsia="en-GB"/>
         </w:rPr>
       </w:pPr>
-      <w:bookmarkStart w:id="127" w:name="_Toc63432859"/>
-      <w:bookmarkStart w:id="128" w:name="_Toc63432877"/>
-      <w:bookmarkStart w:id="129" w:name="_Toc63517538"/>
+      <w:bookmarkStart w:id="85" w:name="_Toc63432859"/>
+      <w:bookmarkStart w:id="86" w:name="_Toc63432877"/>
+      <w:bookmarkStart w:id="87" w:name="_Toc63517538"/>
       <w:r>
         <w:t xml:space="preserve">Figure </w:t>
       </w:r>
-      <w:r>
-        <w:fldChar w:fldCharType="begin"/>
-      </w:r>
-      <w:r>
-        <w:instrText xml:space="preserve"> STYLEREF 1 \s </w:instrText>
-      </w:r>
-      <w:r>
-        <w:fldChar w:fldCharType="separate"/>
-      </w:r>
-      <w:r>
-        <w:rPr>
-          <w:noProof/>
-        </w:rPr>
-        <w:t>6</w:t>
-      </w:r>
-      <w:r>
-        <w:rPr>
-          <w:noProof/>
-        </w:rPr>
-        <w:fldChar w:fldCharType="end"/>
-      </w:r>
+      <w:fldSimple w:instr=" STYLEREF 1 \s ">
+        <w:r>
+          <w:rPr>
+            <w:noProof/>
+          </w:rPr>
+          <w:t>6</w:t>
+        </w:r>
+      </w:fldSimple>
       <w:r>
         <w:t>.</w:t>
       </w:r>
-      <w:r>
-        <w:fldChar w:fldCharType="begin"/>
-      </w:r>
-      <w:r>
-        <w:instrText xml:space="preserve"> SEQ Figure \* ARABIC \s 1 </w:instrText>
-      </w:r>
-      <w:r>
-        <w:fldChar w:fldCharType="separate"/>
-      </w:r>
-      <w:r>
-        <w:rPr>
-          <w:noProof/>
-        </w:rPr>
-        <w:t>3</w:t>
-      </w:r>
-      <w:bookmarkEnd w:id="125"/>
-      <w:r>
-        <w:rPr>
-          <w:noProof/>
-        </w:rPr>
-        <w:fldChar w:fldCharType="end"/>
-      </w:r>
-      <w:bookmarkEnd w:id="126"/>
+      <w:fldSimple w:instr=" SEQ Figure \* ARABIC \s 1 ">
+        <w:r>
+          <w:rPr>
+            <w:noProof/>
+          </w:rPr>
+          <w:t>3</w:t>
+        </w:r>
+        <w:bookmarkEnd w:id="83"/>
+      </w:fldSimple>
+      <w:bookmarkEnd w:id="84"/>
       <w:r>
         <w:t xml:space="preserve"> Publish</w:t>
       </w:r>
@@ -9239,9 +8940,9 @@
       <w:r>
         <w:t xml:space="preserve"> FSM</w:t>
       </w:r>
-      <w:bookmarkEnd w:id="127"/>
-      <w:bookmarkEnd w:id="128"/>
-      <w:bookmarkEnd w:id="129"/>
+      <w:bookmarkEnd w:id="85"/>
+      <w:bookmarkEnd w:id="86"/>
+      <w:bookmarkEnd w:id="87"/>
     </w:p>
     <w:p>
       <w:pPr>
@@ -9288,8 +8989,8 @@
           <w:color w:val="44546A" w:themeColor="text2"/>
         </w:rPr>
       </w:pPr>
-      <w:bookmarkStart w:id="130" w:name="_Toc63336355"/>
-      <w:bookmarkStart w:id="131" w:name="_Toc63334461"/>
+      <w:bookmarkStart w:id="88" w:name="_Toc63336355"/>
+      <w:bookmarkStart w:id="89" w:name="_Toc63334461"/>
       <w:r>
         <w:br w:type="page"/>
       </w:r>
@@ -9368,65 +9069,39 @@
           <w:lang w:eastAsia="en-GB"/>
         </w:rPr>
       </w:pPr>
-      <w:bookmarkStart w:id="132" w:name="_Toc63432860"/>
-      <w:bookmarkStart w:id="133" w:name="_Toc63432878"/>
-      <w:bookmarkStart w:id="134" w:name="_Toc63517539"/>
+      <w:bookmarkStart w:id="90" w:name="_Toc63432860"/>
+      <w:bookmarkStart w:id="91" w:name="_Toc63432878"/>
+      <w:bookmarkStart w:id="92" w:name="_Toc63517539"/>
       <w:r>
         <w:t xml:space="preserve">Figure </w:t>
       </w:r>
-      <w:r>
-        <w:fldChar w:fldCharType="begin"/>
-      </w:r>
-      <w:r>
-        <w:instrText xml:space="preserve"> STYLEREF 1 \s </w:instrText>
-      </w:r>
-      <w:r>
-        <w:fldChar w:fldCharType="separate"/>
-      </w:r>
-      <w:r>
-        <w:rPr>
-          <w:noProof/>
-        </w:rPr>
-        <w:t>6</w:t>
-      </w:r>
-      <w:r>
-        <w:rPr>
-          <w:noProof/>
-        </w:rPr>
-        <w:fldChar w:fldCharType="end"/>
-      </w:r>
+      <w:fldSimple w:instr=" STYLEREF 1 \s ">
+        <w:r>
+          <w:rPr>
+            <w:noProof/>
+          </w:rPr>
+          <w:t>6</w:t>
+        </w:r>
+      </w:fldSimple>
       <w:r>
         <w:t>.</w:t>
       </w:r>
-      <w:r>
-        <w:fldChar w:fldCharType="begin"/>
-      </w:r>
-      <w:r>
-        <w:instrText xml:space="preserve"> SEQ Figure \* ARABIC \s 1 </w:instrText>
-      </w:r>
-      <w:r>
-        <w:fldChar w:fldCharType="separate"/>
-      </w:r>
-      <w:r>
-        <w:rPr>
-          <w:noProof/>
-        </w:rPr>
-        <w:t>4</w:t>
-      </w:r>
-      <w:bookmarkEnd w:id="130"/>
-      <w:r>
-        <w:rPr>
-          <w:noProof/>
-        </w:rPr>
-        <w:fldChar w:fldCharType="end"/>
-      </w:r>
-      <w:bookmarkEnd w:id="131"/>
+      <w:fldSimple w:instr=" SEQ Figure \* ARABIC \s 1 ">
+        <w:r>
+          <w:rPr>
+            <w:noProof/>
+          </w:rPr>
+          <w:t>4</w:t>
+        </w:r>
+        <w:bookmarkEnd w:id="88"/>
+      </w:fldSimple>
+      <w:bookmarkEnd w:id="89"/>
       <w:r>
         <w:t xml:space="preserve"> subscriber FSM</w:t>
       </w:r>
-      <w:bookmarkEnd w:id="132"/>
-      <w:bookmarkEnd w:id="133"/>
-      <w:bookmarkEnd w:id="134"/>
+      <w:bookmarkEnd w:id="90"/>
+      <w:bookmarkEnd w:id="91"/>
+      <w:bookmarkEnd w:id="92"/>
     </w:p>
     <w:p>
       <w:pPr>
@@ -9483,7 +9158,7 @@
           <w:lang w:eastAsia="en-GB"/>
         </w:rPr>
       </w:pPr>
-      <w:bookmarkStart w:id="135" w:name="_Toc63517523"/>
+      <w:bookmarkStart w:id="93" w:name="_Toc63517523"/>
       <w:r>
         <w:rPr>
           <w:lang w:eastAsia="en-GB"/>
@@ -9491,7 +9166,7 @@
         <w:lastRenderedPageBreak/>
         <w:t>Communication Diagram</w:t>
       </w:r>
-      <w:bookmarkEnd w:id="135"/>
+      <w:bookmarkEnd w:id="93"/>
     </w:p>
     <w:p>
       <w:pPr>
@@ -9549,67 +9224,41 @@
       <w:pPr>
         <w:pStyle w:val="Caption"/>
       </w:pPr>
-      <w:bookmarkStart w:id="136" w:name="_Toc63334462"/>
-      <w:bookmarkStart w:id="137" w:name="_Toc63336356"/>
-      <w:bookmarkStart w:id="138" w:name="_Toc63432861"/>
-      <w:bookmarkStart w:id="139" w:name="_Toc63432879"/>
-      <w:bookmarkStart w:id="140" w:name="_Toc63517540"/>
+      <w:bookmarkStart w:id="94" w:name="_Toc63334462"/>
+      <w:bookmarkStart w:id="95" w:name="_Toc63336356"/>
+      <w:bookmarkStart w:id="96" w:name="_Toc63432861"/>
+      <w:bookmarkStart w:id="97" w:name="_Toc63432879"/>
+      <w:bookmarkStart w:id="98" w:name="_Toc63517540"/>
       <w:r>
         <w:t xml:space="preserve">Figure </w:t>
       </w:r>
-      <w:r>
-        <w:fldChar w:fldCharType="begin"/>
-      </w:r>
-      <w:r>
-        <w:instrText xml:space="preserve"> STYLEREF 1 \s </w:instrText>
-      </w:r>
-      <w:r>
-        <w:fldChar w:fldCharType="separate"/>
-      </w:r>
-      <w:r>
-        <w:rPr>
-          <w:noProof/>
-        </w:rPr>
-        <w:t>7</w:t>
-      </w:r>
-      <w:r>
-        <w:rPr>
-          <w:noProof/>
-        </w:rPr>
-        <w:fldChar w:fldCharType="end"/>
-      </w:r>
+      <w:fldSimple w:instr=" STYLEREF 1 \s ">
+        <w:r>
+          <w:rPr>
+            <w:noProof/>
+          </w:rPr>
+          <w:t>7</w:t>
+        </w:r>
+      </w:fldSimple>
       <w:r>
         <w:t>.</w:t>
       </w:r>
-      <w:r>
-        <w:fldChar w:fldCharType="begin"/>
-      </w:r>
-      <w:r>
-        <w:instrText xml:space="preserve"> SEQ Figure \* ARABIC \s 1 </w:instrText>
-      </w:r>
-      <w:r>
-        <w:fldChar w:fldCharType="separate"/>
-      </w:r>
-      <w:r>
-        <w:rPr>
-          <w:noProof/>
-        </w:rPr>
-        <w:t>1</w:t>
-      </w:r>
-      <w:r>
-        <w:rPr>
-          <w:noProof/>
-        </w:rPr>
-        <w:fldChar w:fldCharType="end"/>
-      </w:r>
+      <w:fldSimple w:instr=" SEQ Figure \* ARABIC \s 1 ">
+        <w:r>
+          <w:rPr>
+            <w:noProof/>
+          </w:rPr>
+          <w:t>1</w:t>
+        </w:r>
+      </w:fldSimple>
       <w:r>
         <w:t xml:space="preserve"> Send Message Communication Diagram</w:t>
       </w:r>
-      <w:bookmarkEnd w:id="136"/>
-      <w:bookmarkEnd w:id="137"/>
-      <w:bookmarkEnd w:id="138"/>
-      <w:bookmarkEnd w:id="139"/>
-      <w:bookmarkEnd w:id="140"/>
+      <w:bookmarkEnd w:id="94"/>
+      <w:bookmarkEnd w:id="95"/>
+      <w:bookmarkEnd w:id="96"/>
+      <w:bookmarkEnd w:id="97"/>
+      <w:bookmarkEnd w:id="98"/>
     </w:p>
     <w:p>
       <w:r>
@@ -9661,7 +9310,7 @@
           <w:lang w:eastAsia="en-GB"/>
         </w:rPr>
       </w:pPr>
-      <w:bookmarkStart w:id="141" w:name="_Toc63517524"/>
+      <w:bookmarkStart w:id="99" w:name="_Toc63517524"/>
       <w:r>
         <w:rPr>
           <w:lang w:eastAsia="en-GB"/>
@@ -9669,7 +9318,7 @@
         <w:lastRenderedPageBreak/>
         <w:t>Deployment Diagrams</w:t>
       </w:r>
-      <w:bookmarkEnd w:id="141"/>
+      <w:bookmarkEnd w:id="99"/>
     </w:p>
     <w:p>
       <w:pPr>
@@ -9681,8 +9330,8 @@
           <w:lang w:eastAsia="en-GB"/>
         </w:rPr>
         <w:drawing>
-          <wp:inline distT="0" distB="0" distL="0" distR="0" wp14:anchorId="28731DE2" wp14:editId="7511E476">
-            <wp:extent cx="3942196" cy="3589937"/>
+          <wp:inline distT="0" distB="0" distL="0" distR="0" wp14:anchorId="28731DE2" wp14:editId="66C86087">
+            <wp:extent cx="3942196" cy="2348834"/>
             <wp:effectExtent l="0" t="0" r="1270" b="0"/>
             <wp:docPr id="15" name="Picture 15"/>
             <wp:cNvGraphicFramePr>
@@ -9712,7 +9361,7 @@
                   <pic:spPr bwMode="auto">
                     <a:xfrm>
                       <a:off x="0" y="0"/>
-                      <a:ext cx="3942196" cy="3589937"/>
+                      <a:ext cx="3942196" cy="2348834"/>
                     </a:xfrm>
                     <a:prstGeom prst="rect">
                       <a:avLst/>
@@ -9733,10 +9382,10 @@
       <w:pPr>
         <w:pStyle w:val="Caption"/>
       </w:pPr>
-      <w:bookmarkStart w:id="142" w:name="_Toc63336357"/>
-      <w:bookmarkStart w:id="143" w:name="_Toc63432862"/>
-      <w:bookmarkStart w:id="144" w:name="_Toc63432880"/>
-      <w:bookmarkStart w:id="145" w:name="_Toc63517541"/>
+      <w:bookmarkStart w:id="100" w:name="_Toc63336357"/>
+      <w:bookmarkStart w:id="101" w:name="_Toc63432862"/>
+      <w:bookmarkStart w:id="102" w:name="_Toc63432880"/>
+      <w:bookmarkStart w:id="103" w:name="_Toc63517541"/>
       <w:r>
         <w:t xml:space="preserve">Figure </w:t>
       </w:r>
@@ -9746,61 +9395,32 @@
       <w:r>
         <w:t>.</w:t>
       </w:r>
-      <w:r>
-        <w:fldChar w:fldCharType="begin"/>
-      </w:r>
-      <w:r>
-        <w:instrText xml:space="preserve"> STYLEREF 1 \s </w:instrText>
-      </w:r>
-      <w:r>
-        <w:fldChar w:fldCharType="separate"/>
-      </w:r>
-      <w:r>
-        <w:rPr>
-          <w:noProof/>
-        </w:rPr>
-        <w:t>8</w:t>
-      </w:r>
-      <w:r>
-        <w:rPr>
-          <w:noProof/>
-        </w:rPr>
-        <w:fldChar w:fldCharType="end"/>
-      </w:r>
+      <w:fldSimple w:instr=" STYLEREF 1 \s ">
+        <w:r>
+          <w:rPr>
+            <w:noProof/>
+          </w:rPr>
+          <w:t>8</w:t>
+        </w:r>
+      </w:fldSimple>
       <w:r>
         <w:t>.</w:t>
       </w:r>
-      <w:r>
-        <w:fldChar w:fldCharType="begin"/>
-      </w:r>
-      <w:r>
-        <w:instrText xml:space="preserve"> SEQ Figure \* ARA</w:instrText>
-      </w:r>
-      <w:r>
-        <w:instrText xml:space="preserve">BIC \s 1 </w:instrText>
-      </w:r>
-      <w:r>
-        <w:fldChar w:fldCharType="separate"/>
-      </w:r>
-      <w:r>
-        <w:rPr>
-          <w:noProof/>
-        </w:rPr>
-        <w:t>1</w:t>
-      </w:r>
-      <w:r>
-        <w:rPr>
-          <w:noProof/>
-        </w:rPr>
-        <w:fldChar w:fldCharType="end"/>
-      </w:r>
+      <w:fldSimple w:instr=" SEQ Figure \* ARABIC \s 1 ">
+        <w:r>
+          <w:rPr>
+            <w:noProof/>
+          </w:rPr>
+          <w:t>1</w:t>
+        </w:r>
+      </w:fldSimple>
       <w:r>
         <w:t xml:space="preserve"> Deployment Diagram</w:t>
       </w:r>
-      <w:bookmarkEnd w:id="142"/>
-      <w:bookmarkEnd w:id="143"/>
-      <w:bookmarkEnd w:id="144"/>
-      <w:bookmarkEnd w:id="145"/>
+      <w:bookmarkEnd w:id="100"/>
+      <w:bookmarkEnd w:id="101"/>
+      <w:bookmarkEnd w:id="102"/>
+      <w:bookmarkEnd w:id="103"/>
     </w:p>
     <w:p>
       <w:r>
@@ -9837,7 +9457,7 @@
           <w:lang w:eastAsia="en-GB"/>
         </w:rPr>
       </w:pPr>
-      <w:bookmarkStart w:id="146" w:name="_Toc63517525"/>
+      <w:bookmarkStart w:id="104" w:name="_Toc63517525"/>
       <w:r>
         <w:rPr>
           <w:lang w:eastAsia="en-GB"/>
@@ -9851,7 +9471,7 @@
         </w:rPr>
         <w:t>Mock-up</w:t>
       </w:r>
-      <w:bookmarkEnd w:id="146"/>
+      <w:bookmarkEnd w:id="104"/>
     </w:p>
     <w:p>
       <w:pPr>
@@ -9860,14 +9480,14 @@
           <w:lang w:eastAsia="en-GB"/>
         </w:rPr>
       </w:pPr>
-      <w:bookmarkStart w:id="147" w:name="_Toc63517526"/>
+      <w:bookmarkStart w:id="105" w:name="_Toc63517526"/>
       <w:r>
         <w:rPr>
           <w:lang w:eastAsia="en-GB"/>
         </w:rPr>
         <w:t>Figure 9.1 (GUI Mock-up)</w:t>
       </w:r>
-      <w:bookmarkEnd w:id="147"/>
+      <w:bookmarkEnd w:id="105"/>
     </w:p>
     <w:p>
       <w:pPr>
@@ -9950,71 +9570,45 @@
                                 <w:noProof/>
                               </w:rPr>
                             </w:pPr>
-                            <w:bookmarkStart w:id="148" w:name="_Toc63179142"/>
-                            <w:bookmarkStart w:id="149" w:name="_Toc63179248"/>
-                            <w:bookmarkStart w:id="150" w:name="_Toc63334463"/>
-                            <w:bookmarkStart w:id="151" w:name="_Toc63336358"/>
-                            <w:bookmarkStart w:id="152" w:name="_Toc63432863"/>
-                            <w:bookmarkStart w:id="153" w:name="_Toc63432881"/>
-                            <w:bookmarkStart w:id="154" w:name="_Toc63517542"/>
+                            <w:bookmarkStart w:id="106" w:name="_Toc63179142"/>
+                            <w:bookmarkStart w:id="107" w:name="_Toc63179248"/>
+                            <w:bookmarkStart w:id="108" w:name="_Toc63334463"/>
+                            <w:bookmarkStart w:id="109" w:name="_Toc63336358"/>
+                            <w:bookmarkStart w:id="110" w:name="_Toc63432863"/>
+                            <w:bookmarkStart w:id="111" w:name="_Toc63432881"/>
+                            <w:bookmarkStart w:id="112" w:name="_Toc63517542"/>
                             <w:r>
                               <w:t xml:space="preserve">Figure </w:t>
                             </w:r>
-                            <w:r>
-                              <w:fldChar w:fldCharType="begin"/>
-                            </w:r>
-                            <w:r>
-                              <w:instrText xml:space="preserve"> STYLEREF 1 \s </w:instrText>
-                            </w:r>
-                            <w:r>
-                              <w:fldChar w:fldCharType="separate"/>
-                            </w:r>
-                            <w:r>
-                              <w:rPr>
-                                <w:noProof/>
-                              </w:rPr>
-                              <w:t>9</w:t>
-                            </w:r>
-                            <w:r>
-                              <w:rPr>
-                                <w:noProof/>
-                              </w:rPr>
-                              <w:fldChar w:fldCharType="end"/>
-                            </w:r>
+                            <w:fldSimple w:instr=" STYLEREF 1 \s ">
+                              <w:r>
+                                <w:rPr>
+                                  <w:noProof/>
+                                </w:rPr>
+                                <w:t>9</w:t>
+                              </w:r>
+                            </w:fldSimple>
                             <w:r>
                               <w:t>.</w:t>
                             </w:r>
-                            <w:r>
-                              <w:fldChar w:fldCharType="begin"/>
-                            </w:r>
-                            <w:r>
-                              <w:instrText xml:space="preserve"> SEQ Figure \* ARABIC \s 1 </w:instrText>
-                            </w:r>
-                            <w:r>
-                              <w:fldChar w:fldCharType="separate"/>
-                            </w:r>
-                            <w:r>
-                              <w:rPr>
-                                <w:noProof/>
-                              </w:rPr>
-                              <w:t>1</w:t>
-                            </w:r>
-                            <w:r>
-                              <w:rPr>
-                                <w:noProof/>
-                              </w:rPr>
-                              <w:fldChar w:fldCharType="end"/>
-                            </w:r>
+                            <w:fldSimple w:instr=" SEQ Figure \* ARABIC \s 1 ">
+                              <w:r>
+                                <w:rPr>
+                                  <w:noProof/>
+                                </w:rPr>
+                                <w:t>1</w:t>
+                              </w:r>
+                            </w:fldSimple>
                             <w:r>
                               <w:t xml:space="preserve"> GUI Mock-up</w:t>
                             </w:r>
-                            <w:bookmarkEnd w:id="148"/>
-                            <w:bookmarkEnd w:id="149"/>
-                            <w:bookmarkEnd w:id="150"/>
-                            <w:bookmarkEnd w:id="151"/>
-                            <w:bookmarkEnd w:id="152"/>
-                            <w:bookmarkEnd w:id="153"/>
-                            <w:bookmarkEnd w:id="154"/>
+                            <w:bookmarkEnd w:id="106"/>
+                            <w:bookmarkEnd w:id="107"/>
+                            <w:bookmarkEnd w:id="108"/>
+                            <w:bookmarkEnd w:id="109"/>
+                            <w:bookmarkEnd w:id="110"/>
+                            <w:bookmarkEnd w:id="111"/>
+                            <w:bookmarkEnd w:id="112"/>
                           </w:p>
                         </w:txbxContent>
                       </wps:txbx>
@@ -10223,7 +9817,7 @@
           <w:lang w:eastAsia="en-GB"/>
         </w:rPr>
       </w:pPr>
-      <w:bookmarkStart w:id="162" w:name="_Toc63517527"/>
+      <w:bookmarkStart w:id="113" w:name="_Toc63517527"/>
       <w:r>
         <w:rPr>
           <w:lang w:eastAsia="en-GB"/>
@@ -10231,7 +9825,7 @@
         <w:lastRenderedPageBreak/>
         <w:t>Libraries</w:t>
       </w:r>
-      <w:bookmarkEnd w:id="162"/>
+      <w:bookmarkEnd w:id="113"/>
     </w:p>
     <w:p>
       <w:pPr>
@@ -10728,7 +10322,7 @@
         <w:br w:type="page"/>
       </w:r>
     </w:p>
-    <w:bookmarkStart w:id="163" w:name="_Toc63517528" w:displacedByCustomXml="next"/>
+    <w:bookmarkStart w:id="114" w:name="_Toc63517528" w:displacedByCustomXml="next"/>
     <w:sdt>
       <w:sdtPr>
         <w:rPr>
@@ -10757,7 +10351,7 @@
           <w:r>
             <w:t>References</w:t>
           </w:r>
-          <w:bookmarkEnd w:id="163"/>
+          <w:bookmarkEnd w:id="114"/>
         </w:p>
         <w:sdt>
           <w:sdtPr>
@@ -10907,7 +10501,7 @@
 </file>
 
 <file path=word/endnotes.xml><?xml version="1.0" encoding="utf-8"?>
-<w:endnotes xmlns:wpc="http://schemas.microsoft.com/office/word/2010/wordprocessingCanvas" xmlns:cx="http://schemas.microsoft.com/office/drawing/2014/chartex" xmlns:cx1="http://schemas.microsoft.com/office/drawing/2015/9/8/chartex" xmlns:cx2="http://schemas.microsoft.com/office/drawing/2015/10/21/chartex" xmlns:cx3="http://schemas.microsoft.com/office/drawing/2016/5/9/chartex" xmlns:cx4="http://schemas.microsoft.com/office/drawing/2016/5/10/chartex" xmlns:cx5="http://schemas.microsoft.com/office/drawing/2016/5/11/chartex" xmlns:cx6="http://schemas.microsoft.com/office/drawing/2016/5/12/chartex" xmlns:cx7="http://schemas.microsoft.com/office/drawing/2016/5/13/chartex" xmlns:cx8="http://schemas.microsoft.com/office/drawing/2016/5/14/chartex" xmlns:mc="http://schemas.openxmlformats.org/markup-compatibility/2006" xmlns:aink="http://schemas.microsoft.com/office/drawing/2016/ink" xmlns:am3d="http://schemas.microsoft.com/office/drawing/2017/model3d" xmlns:o="urn:schemas-microsoft-com:office:office" xmlns:r="http://schemas.openxmlformats.org/officeDocument/2006/relationships" xmlns:m="http://schemas.openxmlformats.org/officeDocument/2006/math" xmlns:v="urn:schemas-microsoft-com:vml" xmlns:wp14="http://schemas.microsoft.com/office/word/2010/wordprocessingDrawing" xmlns:wp="http://schemas.openxmlformats.org/drawingml/2006/wordprocessingDrawing" xmlns:w10="urn:schemas-microsoft-com:office:word" xmlns:w="http://schemas.openxmlformats.org/wordprocessingml/2006/main" xmlns:w14="http://schemas.microsoft.com/office/word/2010/wordml" xmlns:w15="http://schemas.microsoft.com/office/word/2012/wordml" xmlns:w16cex="http://schemas.microsoft.com/office/word/2018/wordml/cex" xmlns:w16cid="http://schemas.microsoft.com/office/word/2016/wordml/cid" xmlns:w16="http://schemas.microsoft.com/office/word/2018/wordml" xmlns:w16se="http://schemas.microsoft.com/office/word/2015/wordml/symex" xmlns:wpg="http://schemas.microsoft.com/office/word/2010/wordprocessingGroup" xmlns:wpi="http://schemas.microsoft.com/office/word/2010/wordprocessingInk" xmlns:wne="http://schemas.microsoft.com/office/word/2006/wordml" xmlns:wps="http://schemas.microsoft.com/office/word/2010/wordprocessingShape" mc:Ignorable="w14 w15 w16se w16cid w16 w16cex wp14">
+<w:endnotes xmlns:wpc="http://schemas.microsoft.com/office/word/2010/wordprocessingCanvas" xmlns:cx="http://schemas.microsoft.com/office/drawing/2014/chartex" xmlns:cx1="http://schemas.microsoft.com/office/drawing/2015/9/8/chartex" xmlns:cx2="http://schemas.microsoft.com/office/drawing/2015/10/21/chartex" xmlns:cx3="http://schemas.microsoft.com/office/drawing/2016/5/9/chartex" xmlns:cx4="http://schemas.microsoft.com/office/drawing/2016/5/10/chartex" xmlns:cx5="http://schemas.microsoft.com/office/drawing/2016/5/11/chartex" xmlns:cx6="http://schemas.microsoft.com/office/drawing/2016/5/12/chartex" xmlns:cx7="http://schemas.microsoft.com/office/drawing/2016/5/13/chartex" xmlns:cx8="http://schemas.microsoft.com/office/drawing/2016/5/14/chartex" xmlns:mc="http://schemas.openxmlformats.org/markup-compatibility/2006" xmlns:aink="http://schemas.microsoft.com/office/drawing/2016/ink" xmlns:am3d="http://schemas.microsoft.com/office/drawing/2017/model3d" xmlns:o="urn:schemas-microsoft-com:office:office" xmlns:r="http://schemas.openxmlformats.org/officeDocument/2006/relationships" xmlns:m="http://schemas.openxmlformats.org/officeDocument/2006/math" xmlns:v="urn:schemas-microsoft-com:vml" xmlns:wp14="http://schemas.microsoft.com/office/word/2010/wordprocessingDrawing" xmlns:wp="http://schemas.openxmlformats.org/drawingml/2006/wordprocessingDrawing" xmlns:w10="urn:schemas-microsoft-com:office:word" xmlns:w="http://schemas.openxmlformats.org/wordprocessingml/2006/main" xmlns:w14="http://schemas.microsoft.com/office/word/2010/wordml" xmlns:w15="http://schemas.microsoft.com/office/word/2012/wordml" xmlns:w16cex="http://schemas.microsoft.com/office/word/2018/wordml/cex" xmlns:w16cid="http://schemas.microsoft.com/office/word/2016/wordml/cid" xmlns:w16="http://schemas.microsoft.com/office/word/2018/wordml" xmlns:w16sdtdh="http://schemas.microsoft.com/office/word/2020/wordml/sdtdatahash" xmlns:w16se="http://schemas.microsoft.com/office/word/2015/wordml/symex" xmlns:wpg="http://schemas.microsoft.com/office/word/2010/wordprocessingGroup" xmlns:wpi="http://schemas.microsoft.com/office/word/2010/wordprocessingInk" xmlns:wne="http://schemas.microsoft.com/office/word/2006/wordml" xmlns:wps="http://schemas.microsoft.com/office/word/2010/wordprocessingShape" mc:Ignorable="w14 w15 w16se w16cid w16 w16cex w16sdtdh wp14">
   <w:endnote w:type="separator" w:id="-1">
     <w:p>
       <w:pPr>
@@ -10932,7 +10526,7 @@
 </file>
 
 <file path=word/footer1.xml><?xml version="1.0" encoding="utf-8"?>
-<w:ftr xmlns:wpc="http://schemas.microsoft.com/office/word/2010/wordprocessingCanvas" xmlns:cx="http://schemas.microsoft.com/office/drawing/2014/chartex" xmlns:cx1="http://schemas.microsoft.com/office/drawing/2015/9/8/chartex" xmlns:cx2="http://schemas.microsoft.com/office/drawing/2015/10/21/chartex" xmlns:cx3="http://schemas.microsoft.com/office/drawing/2016/5/9/chartex" xmlns:cx4="http://schemas.microsoft.com/office/drawing/2016/5/10/chartex" xmlns:cx5="http://schemas.microsoft.com/office/drawing/2016/5/11/chartex" xmlns:cx6="http://schemas.microsoft.com/office/drawing/2016/5/12/chartex" xmlns:cx7="http://schemas.microsoft.com/office/drawing/2016/5/13/chartex" xmlns:cx8="http://schemas.microsoft.com/office/drawing/2016/5/14/chartex" xmlns:mc="http://schemas.openxmlformats.org/markup-compatibility/2006" xmlns:aink="http://schemas.microsoft.com/office/drawing/2016/ink" xmlns:am3d="http://schemas.microsoft.com/office/drawing/2017/model3d" xmlns:o="urn:schemas-microsoft-com:office:office" xmlns:r="http://schemas.openxmlformats.org/officeDocument/2006/relationships" xmlns:m="http://schemas.openxmlformats.org/officeDocument/2006/math" xmlns:v="urn:schemas-microsoft-com:vml" xmlns:wp14="http://schemas.microsoft.com/office/word/2010/wordprocessingDrawing" xmlns:wp="http://schemas.openxmlformats.org/drawingml/2006/wordprocessingDrawing" xmlns:w10="urn:schemas-microsoft-com:office:word" xmlns:w="http://schemas.openxmlformats.org/wordprocessingml/2006/main" xmlns:w14="http://schemas.microsoft.com/office/word/2010/wordml" xmlns:w15="http://schemas.microsoft.com/office/word/2012/wordml" xmlns:w16cex="http://schemas.microsoft.com/office/word/2018/wordml/cex" xmlns:w16cid="http://schemas.microsoft.com/office/word/2016/wordml/cid" xmlns:w16="http://schemas.microsoft.com/office/word/2018/wordml" xmlns:w16se="http://schemas.microsoft.com/office/word/2015/wordml/symex" xmlns:wpg="http://schemas.microsoft.com/office/word/2010/wordprocessingGroup" xmlns:wpi="http://schemas.microsoft.com/office/word/2010/wordprocessingInk" xmlns:wne="http://schemas.microsoft.com/office/word/2006/wordml" xmlns:wps="http://schemas.microsoft.com/office/word/2010/wordprocessingShape" mc:Ignorable="w14 w15 w16se w16cid w16 w16cex wp14">
+<w:ftr xmlns:wpc="http://schemas.microsoft.com/office/word/2010/wordprocessingCanvas" xmlns:cx="http://schemas.microsoft.com/office/drawing/2014/chartex" xmlns:cx1="http://schemas.microsoft.com/office/drawing/2015/9/8/chartex" xmlns:cx2="http://schemas.microsoft.com/office/drawing/2015/10/21/chartex" xmlns:cx3="http://schemas.microsoft.com/office/drawing/2016/5/9/chartex" xmlns:cx4="http://schemas.microsoft.com/office/drawing/2016/5/10/chartex" xmlns:cx5="http://schemas.microsoft.com/office/drawing/2016/5/11/chartex" xmlns:cx6="http://schemas.microsoft.com/office/drawing/2016/5/12/chartex" xmlns:cx7="http://schemas.microsoft.com/office/drawing/2016/5/13/chartex" xmlns:cx8="http://schemas.microsoft.com/office/drawing/2016/5/14/chartex" xmlns:mc="http://schemas.openxmlformats.org/markup-compatibility/2006" xmlns:aink="http://schemas.microsoft.com/office/drawing/2016/ink" xmlns:am3d="http://schemas.microsoft.com/office/drawing/2017/model3d" xmlns:o="urn:schemas-microsoft-com:office:office" xmlns:r="http://schemas.openxmlformats.org/officeDocument/2006/relationships" xmlns:m="http://schemas.openxmlformats.org/officeDocument/2006/math" xmlns:v="urn:schemas-microsoft-com:vml" xmlns:wp14="http://schemas.microsoft.com/office/word/2010/wordprocessingDrawing" xmlns:wp="http://schemas.openxmlformats.org/drawingml/2006/wordprocessingDrawing" xmlns:w10="urn:schemas-microsoft-com:office:word" xmlns:w="http://schemas.openxmlformats.org/wordprocessingml/2006/main" xmlns:w14="http://schemas.microsoft.com/office/word/2010/wordml" xmlns:w15="http://schemas.microsoft.com/office/word/2012/wordml" xmlns:w16cex="http://schemas.microsoft.com/office/word/2018/wordml/cex" xmlns:w16cid="http://schemas.microsoft.com/office/word/2016/wordml/cid" xmlns:w16="http://schemas.microsoft.com/office/word/2018/wordml" xmlns:w16sdtdh="http://schemas.microsoft.com/office/word/2020/wordml/sdtdatahash" xmlns:w16se="http://schemas.microsoft.com/office/word/2015/wordml/symex" xmlns:wpg="http://schemas.microsoft.com/office/word/2010/wordprocessingGroup" xmlns:wpi="http://schemas.microsoft.com/office/word/2010/wordprocessingInk" xmlns:wne="http://schemas.microsoft.com/office/word/2006/wordml" xmlns:wps="http://schemas.microsoft.com/office/word/2010/wordprocessingShape" mc:Ignorable="w14 w15 w16se w16cid w16 w16cex w16sdtdh wp14">
   <w:p>
     <w:pPr>
       <w:tabs>
@@ -11064,7 +10658,7 @@
 </file>
 
 <file path=word/footnotes.xml><?xml version="1.0" encoding="utf-8"?>
-<w:footnotes xmlns:wpc="http://schemas.microsoft.com/office/word/2010/wordprocessingCanvas" xmlns:cx="http://schemas.microsoft.com/office/drawing/2014/chartex" xmlns:cx1="http://schemas.microsoft.com/office/drawing/2015/9/8/chartex" xmlns:cx2="http://schemas.microsoft.com/office/drawing/2015/10/21/chartex" xmlns:cx3="http://schemas.microsoft.com/office/drawing/2016/5/9/chartex" xmlns:cx4="http://schemas.microsoft.com/office/drawing/2016/5/10/chartex" xmlns:cx5="http://schemas.microsoft.com/office/drawing/2016/5/11/chartex" xmlns:cx6="http://schemas.microsoft.com/office/drawing/2016/5/12/chartex" xmlns:cx7="http://schemas.microsoft.com/office/drawing/2016/5/13/chartex" xmlns:cx8="http://schemas.microsoft.com/office/drawing/2016/5/14/chartex" xmlns:mc="http://schemas.openxmlformats.org/markup-compatibility/2006" xmlns:aink="http://schemas.microsoft.com/office/drawing/2016/ink" xmlns:am3d="http://schemas.microsoft.com/office/drawing/2017/model3d" xmlns:o="urn:schemas-microsoft-com:office:office" xmlns:r="http://schemas.openxmlformats.org/officeDocument/2006/relationships" xmlns:m="http://schemas.openxmlformats.org/officeDocument/2006/math" xmlns:v="urn:schemas-microsoft-com:vml" xmlns:wp14="http://schemas.microsoft.com/office/word/2010/wordprocessingDrawing" xmlns:wp="http://schemas.openxmlformats.org/drawingml/2006/wordprocessingDrawing" xmlns:w10="urn:schemas-microsoft-com:office:word" xmlns:w="http://schemas.openxmlformats.org/wordprocessingml/2006/main" xmlns:w14="http://schemas.microsoft.com/office/word/2010/wordml" xmlns:w15="http://schemas.microsoft.com/office/word/2012/wordml" xmlns:w16cex="http://schemas.microsoft.com/office/word/2018/wordml/cex" xmlns:w16cid="http://schemas.microsoft.com/office/word/2016/wordml/cid" xmlns:w16="http://schemas.microsoft.com/office/word/2018/wordml" xmlns:w16se="http://schemas.microsoft.com/office/word/2015/wordml/symex" xmlns:wpg="http://schemas.microsoft.com/office/word/2010/wordprocessingGroup" xmlns:wpi="http://schemas.microsoft.com/office/word/2010/wordprocessingInk" xmlns:wne="http://schemas.microsoft.com/office/word/2006/wordml" xmlns:wps="http://schemas.microsoft.com/office/word/2010/wordprocessingShape" mc:Ignorable="w14 w15 w16se w16cid w16 w16cex wp14">
+<w:footnotes xmlns:wpc="http://schemas.microsoft.com/office/word/2010/wordprocessingCanvas" xmlns:cx="http://schemas.microsoft.com/office/drawing/2014/chartex" xmlns:cx1="http://schemas.microsoft.com/office/drawing/2015/9/8/chartex" xmlns:cx2="http://schemas.microsoft.com/office/drawing/2015/10/21/chartex" xmlns:cx3="http://schemas.microsoft.com/office/drawing/2016/5/9/chartex" xmlns:cx4="http://schemas.microsoft.com/office/drawing/2016/5/10/chartex" xmlns:cx5="http://schemas.microsoft.com/office/drawing/2016/5/11/chartex" xmlns:cx6="http://schemas.microsoft.com/office/drawing/2016/5/12/chartex" xmlns:cx7="http://schemas.microsoft.com/office/drawing/2016/5/13/chartex" xmlns:cx8="http://schemas.microsoft.com/office/drawing/2016/5/14/chartex" xmlns:mc="http://schemas.openxmlformats.org/markup-compatibility/2006" xmlns:aink="http://schemas.microsoft.com/office/drawing/2016/ink" xmlns:am3d="http://schemas.microsoft.com/office/drawing/2017/model3d" xmlns:o="urn:schemas-microsoft-com:office:office" xmlns:r="http://schemas.openxmlformats.org/officeDocument/2006/relationships" xmlns:m="http://schemas.openxmlformats.org/officeDocument/2006/math" xmlns:v="urn:schemas-microsoft-com:vml" xmlns:wp14="http://schemas.microsoft.com/office/word/2010/wordprocessingDrawing" xmlns:wp="http://schemas.openxmlformats.org/drawingml/2006/wordprocessingDrawing" xmlns:w10="urn:schemas-microsoft-com:office:word" xmlns:w="http://schemas.openxmlformats.org/wordprocessingml/2006/main" xmlns:w14="http://schemas.microsoft.com/office/word/2010/wordml" xmlns:w15="http://schemas.microsoft.com/office/word/2012/wordml" xmlns:w16cex="http://schemas.microsoft.com/office/word/2018/wordml/cex" xmlns:w16cid="http://schemas.microsoft.com/office/word/2016/wordml/cid" xmlns:w16="http://schemas.microsoft.com/office/word/2018/wordml" xmlns:w16sdtdh="http://schemas.microsoft.com/office/word/2020/wordml/sdtdatahash" xmlns:w16se="http://schemas.microsoft.com/office/word/2015/wordml/symex" xmlns:wpg="http://schemas.microsoft.com/office/word/2010/wordprocessingGroup" xmlns:wpi="http://schemas.microsoft.com/office/word/2010/wordprocessingInk" xmlns:wne="http://schemas.microsoft.com/office/word/2006/wordml" xmlns:wps="http://schemas.microsoft.com/office/word/2010/wordprocessingShape" mc:Ignorable="w14 w15 w16se w16cid w16 w16cex w16sdtdh wp14">
   <w:footnote w:type="separator" w:id="-1">
     <w:p>
       <w:pPr>
@@ -11089,7 +10683,7 @@
 </file>
 
 <file path=word/numbering.xml><?xml version="1.0" encoding="utf-8"?>
-<w:numbering xmlns:wpc="http://schemas.microsoft.com/office/word/2010/wordprocessingCanvas" xmlns:cx="http://schemas.microsoft.com/office/drawing/2014/chartex" xmlns:cx1="http://schemas.microsoft.com/office/drawing/2015/9/8/chartex" xmlns:cx2="http://schemas.microsoft.com/office/drawing/2015/10/21/chartex" xmlns:cx3="http://schemas.microsoft.com/office/drawing/2016/5/9/chartex" xmlns:cx4="http://schemas.microsoft.com/office/drawing/2016/5/10/chartex" xmlns:cx5="http://schemas.microsoft.com/office/drawing/2016/5/11/chartex" xmlns:cx6="http://schemas.microsoft.com/office/drawing/2016/5/12/chartex" xmlns:cx7="http://schemas.microsoft.com/office/drawing/2016/5/13/chartex" xmlns:cx8="http://schemas.microsoft.com/office/drawing/2016/5/14/chartex" xmlns:mc="http://schemas.openxmlformats.org/markup-compatibility/2006" xmlns:aink="http://schemas.microsoft.com/office/drawing/2016/ink" xmlns:am3d="http://schemas.microsoft.com/office/drawing/2017/model3d" xmlns:o="urn:schemas-microsoft-com:office:office" xmlns:r="http://schemas.openxmlformats.org/officeDocument/2006/relationships" xmlns:m="http://schemas.openxmlformats.org/officeDocument/2006/math" xmlns:v="urn:schemas-microsoft-com:vml" xmlns:wp14="http://schemas.microsoft.com/office/word/2010/wordprocessingDrawing" xmlns:wp="http://schemas.openxmlformats.org/drawingml/2006/wordprocessingDrawing" xmlns:w10="urn:schemas-microsoft-com:office:word" xmlns:w="http://schemas.openxmlformats.org/wordprocessingml/2006/main" xmlns:w14="http://schemas.microsoft.com/office/word/2010/wordml" xmlns:w15="http://schemas.microsoft.com/office/word/2012/wordml" xmlns:w16cex="http://schemas.microsoft.com/office/word/2018/wordml/cex" xmlns:w16cid="http://schemas.microsoft.com/office/word/2016/wordml/cid" xmlns:w16="http://schemas.microsoft.com/office/word/2018/wordml" xmlns:w16se="http://schemas.microsoft.com/office/word/2015/wordml/symex" xmlns:wpg="http://schemas.microsoft.com/office/word/2010/wordprocessingGroup" xmlns:wpi="http://schemas.microsoft.com/office/word/2010/wordprocessingInk" xmlns:wne="http://schemas.microsoft.com/office/word/2006/wordml" xmlns:wps="http://schemas.microsoft.com/office/word/2010/wordprocessingShape" mc:Ignorable="w14 w15 w16se w16cid w16 w16cex wp14">
+<w:numbering xmlns:wpc="http://schemas.microsoft.com/office/word/2010/wordprocessingCanvas" xmlns:cx="http://schemas.microsoft.com/office/drawing/2014/chartex" xmlns:cx1="http://schemas.microsoft.com/office/drawing/2015/9/8/chartex" xmlns:cx2="http://schemas.microsoft.com/office/drawing/2015/10/21/chartex" xmlns:cx3="http://schemas.microsoft.com/office/drawing/2016/5/9/chartex" xmlns:cx4="http://schemas.microsoft.com/office/drawing/2016/5/10/chartex" xmlns:cx5="http://schemas.microsoft.com/office/drawing/2016/5/11/chartex" xmlns:cx6="http://schemas.microsoft.com/office/drawing/2016/5/12/chartex" xmlns:cx7="http://schemas.microsoft.com/office/drawing/2016/5/13/chartex" xmlns:cx8="http://schemas.microsoft.com/office/drawing/2016/5/14/chartex" xmlns:mc="http://schemas.openxmlformats.org/markup-compatibility/2006" xmlns:aink="http://schemas.microsoft.com/office/drawing/2016/ink" xmlns:am3d="http://schemas.microsoft.com/office/drawing/2017/model3d" xmlns:o="urn:schemas-microsoft-com:office:office" xmlns:r="http://schemas.openxmlformats.org/officeDocument/2006/relationships" xmlns:m="http://schemas.openxmlformats.org/officeDocument/2006/math" xmlns:v="urn:schemas-microsoft-com:vml" xmlns:wp14="http://schemas.microsoft.com/office/word/2010/wordprocessingDrawing" xmlns:wp="http://schemas.openxmlformats.org/drawingml/2006/wordprocessingDrawing" xmlns:w10="urn:schemas-microsoft-com:office:word" xmlns:w="http://schemas.openxmlformats.org/wordprocessingml/2006/main" xmlns:w14="http://schemas.microsoft.com/office/word/2010/wordml" xmlns:w15="http://schemas.microsoft.com/office/word/2012/wordml" xmlns:w16cex="http://schemas.microsoft.com/office/word/2018/wordml/cex" xmlns:w16cid="http://schemas.microsoft.com/office/word/2016/wordml/cid" xmlns:w16="http://schemas.microsoft.com/office/word/2018/wordml" xmlns:w16sdtdh="http://schemas.microsoft.com/office/word/2020/wordml/sdtdatahash" xmlns:w16se="http://schemas.microsoft.com/office/word/2015/wordml/symex" xmlns:wpg="http://schemas.microsoft.com/office/word/2010/wordprocessingGroup" xmlns:wpi="http://schemas.microsoft.com/office/word/2010/wordprocessingInk" xmlns:wne="http://schemas.microsoft.com/office/word/2006/wordml" xmlns:wps="http://schemas.microsoft.com/office/word/2010/wordprocessingShape" mc:Ignorable="w14 w15 w16se w16cid w16 w16cex w16sdtdh wp14">
   <w:abstractNum w:abstractNumId="0" w15:restartNumberingAfterBreak="0">
     <w:nsid w:val="02B879CC"/>
     <w:multiLevelType w:val="hybridMultilevel"/>
@@ -12307,7 +11901,7 @@
 </file>
 
 <file path=word/styles.xml><?xml version="1.0" encoding="utf-8"?>
-<w:styles xmlns:mc="http://schemas.openxmlformats.org/markup-compatibility/2006" xmlns:r="http://schemas.openxmlformats.org/officeDocument/2006/relationships" xmlns:w="http://schemas.openxmlformats.org/wordprocessingml/2006/main" xmlns:w14="http://schemas.microsoft.com/office/word/2010/wordml" xmlns:w15="http://schemas.microsoft.com/office/word/2012/wordml" xmlns:w16cex="http://schemas.microsoft.com/office/word/2018/wordml/cex" xmlns:w16cid="http://schemas.microsoft.com/office/word/2016/wordml/cid" xmlns:w16="http://schemas.microsoft.com/office/word/2018/wordml" xmlns:w16se="http://schemas.microsoft.com/office/word/2015/wordml/symex" mc:Ignorable="w14 w15 w16se w16cid w16 w16cex">
+<w:styles xmlns:mc="http://schemas.openxmlformats.org/markup-compatibility/2006" xmlns:r="http://schemas.openxmlformats.org/officeDocument/2006/relationships" xmlns:w="http://schemas.openxmlformats.org/wordprocessingml/2006/main" xmlns:w14="http://schemas.microsoft.com/office/word/2010/wordml" xmlns:w15="http://schemas.microsoft.com/office/word/2012/wordml" xmlns:w16cex="http://schemas.microsoft.com/office/word/2018/wordml/cex" xmlns:w16cid="http://schemas.microsoft.com/office/word/2016/wordml/cid" xmlns:w16="http://schemas.microsoft.com/office/word/2018/wordml" xmlns:w16sdtdh="http://schemas.microsoft.com/office/word/2020/wordml/sdtdatahash" xmlns:w16se="http://schemas.microsoft.com/office/word/2015/wordml/symex" mc:Ignorable="w14 w15 w16se w16cid w16 w16cex w16sdtdh">
   <w:docDefaults>
     <w:rPrDefault>
       <w:rPr>
@@ -13497,7 +13091,7 @@
 </file>
 
 <file path=word/glossary/document.xml><?xml version="1.0" encoding="utf-8"?>
-<w:glossaryDocument xmlns:wpc="http://schemas.microsoft.com/office/word/2010/wordprocessingCanvas" xmlns:cx="http://schemas.microsoft.com/office/drawing/2014/chartex" xmlns:cx1="http://schemas.microsoft.com/office/drawing/2015/9/8/chartex" xmlns:cx2="http://schemas.microsoft.com/office/drawing/2015/10/21/chartex" xmlns:cx3="http://schemas.microsoft.com/office/drawing/2016/5/9/chartex" xmlns:cx4="http://schemas.microsoft.com/office/drawing/2016/5/10/chartex" xmlns:cx5="http://schemas.microsoft.com/office/drawing/2016/5/11/chartex" xmlns:cx6="http://schemas.microsoft.com/office/drawing/2016/5/12/chartex" xmlns:cx7="http://schemas.microsoft.com/office/drawing/2016/5/13/chartex" xmlns:cx8="http://schemas.microsoft.com/office/drawing/2016/5/14/chartex" xmlns:mc="http://schemas.openxmlformats.org/markup-compatibility/2006" xmlns:aink="http://schemas.microsoft.com/office/drawing/2016/ink" xmlns:am3d="http://schemas.microsoft.com/office/drawing/2017/model3d" xmlns:o="urn:schemas-microsoft-com:office:office" xmlns:r="http://schemas.openxmlformats.org/officeDocument/2006/relationships" xmlns:m="http://schemas.openxmlformats.org/officeDocument/2006/math" xmlns:v="urn:schemas-microsoft-com:vml" xmlns:wp14="http://schemas.microsoft.com/office/word/2010/wordprocessingDrawing" xmlns:wp="http://schemas.openxmlformats.org/drawingml/2006/wordprocessingDrawing" xmlns:w10="urn:schemas-microsoft-com:office:word" xmlns:w="http://schemas.openxmlformats.org/wordprocessingml/2006/main" xmlns:w14="http://schemas.microsoft.com/office/word/2010/wordml" xmlns:w15="http://schemas.microsoft.com/office/word/2012/wordml" xmlns:w16cex="http://schemas.microsoft.com/office/word/2018/wordml/cex" xmlns:w16cid="http://schemas.microsoft.com/office/word/2016/wordml/cid" xmlns:w16="http://schemas.microsoft.com/office/word/2018/wordml" xmlns:w16se="http://schemas.microsoft.com/office/word/2015/wordml/symex" xmlns:wpg="http://schemas.microsoft.com/office/word/2010/wordprocessingGroup" xmlns:wpi="http://schemas.microsoft.com/office/word/2010/wordprocessingInk" xmlns:wne="http://schemas.microsoft.com/office/word/2006/wordml" xmlns:wps="http://schemas.microsoft.com/office/word/2010/wordprocessingShape" mc:Ignorable="w14 w15 w16se w16cid w16 w16cex wp14">
+<w:glossaryDocument xmlns:wpc="http://schemas.microsoft.com/office/word/2010/wordprocessingCanvas" xmlns:cx="http://schemas.microsoft.com/office/drawing/2014/chartex" xmlns:cx1="http://schemas.microsoft.com/office/drawing/2015/9/8/chartex" xmlns:cx2="http://schemas.microsoft.com/office/drawing/2015/10/21/chartex" xmlns:cx3="http://schemas.microsoft.com/office/drawing/2016/5/9/chartex" xmlns:cx4="http://schemas.microsoft.com/office/drawing/2016/5/10/chartex" xmlns:cx5="http://schemas.microsoft.com/office/drawing/2016/5/11/chartex" xmlns:cx6="http://schemas.microsoft.com/office/drawing/2016/5/12/chartex" xmlns:cx7="http://schemas.microsoft.com/office/drawing/2016/5/13/chartex" xmlns:cx8="http://schemas.microsoft.com/office/drawing/2016/5/14/chartex" xmlns:mc="http://schemas.openxmlformats.org/markup-compatibility/2006" xmlns:aink="http://schemas.microsoft.com/office/drawing/2016/ink" xmlns:am3d="http://schemas.microsoft.com/office/drawing/2017/model3d" xmlns:o="urn:schemas-microsoft-com:office:office" xmlns:r="http://schemas.openxmlformats.org/officeDocument/2006/relationships" xmlns:m="http://schemas.openxmlformats.org/officeDocument/2006/math" xmlns:v="urn:schemas-microsoft-com:vml" xmlns:wp14="http://schemas.microsoft.com/office/word/2010/wordprocessingDrawing" xmlns:wp="http://schemas.openxmlformats.org/drawingml/2006/wordprocessingDrawing" xmlns:w10="urn:schemas-microsoft-com:office:word" xmlns:w="http://schemas.openxmlformats.org/wordprocessingml/2006/main" xmlns:w14="http://schemas.microsoft.com/office/word/2010/wordml" xmlns:w15="http://schemas.microsoft.com/office/word/2012/wordml" xmlns:w16cex="http://schemas.microsoft.com/office/word/2018/wordml/cex" xmlns:w16cid="http://schemas.microsoft.com/office/word/2016/wordml/cid" xmlns:w16="http://schemas.microsoft.com/office/word/2018/wordml" xmlns:w16sdtdh="http://schemas.microsoft.com/office/word/2020/wordml/sdtdatahash" xmlns:w16se="http://schemas.microsoft.com/office/word/2015/wordml/symex" xmlns:wpg="http://schemas.microsoft.com/office/word/2010/wordprocessingGroup" xmlns:wpi="http://schemas.microsoft.com/office/word/2010/wordprocessingInk" xmlns:wne="http://schemas.microsoft.com/office/word/2006/wordml" xmlns:wps="http://schemas.microsoft.com/office/word/2010/wordprocessingShape" mc:Ignorable="w14 w15 w16se w16cid w16 w16cex w16sdtdh wp14">
   <w:docParts>
     <w:docPart>
       <w:docPartPr>
@@ -13536,7 +13130,7 @@
 </file>
 
 <file path=word/glossary/fontTable.xml><?xml version="1.0" encoding="utf-8"?>
-<w:fonts xmlns:mc="http://schemas.openxmlformats.org/markup-compatibility/2006" xmlns:r="http://schemas.openxmlformats.org/officeDocument/2006/relationships" xmlns:w="http://schemas.openxmlformats.org/wordprocessingml/2006/main" xmlns:w14="http://schemas.microsoft.com/office/word/2010/wordml" xmlns:w15="http://schemas.microsoft.com/office/word/2012/wordml" xmlns:w16cex="http://schemas.microsoft.com/office/word/2018/wordml/cex" xmlns:w16cid="http://schemas.microsoft.com/office/word/2016/wordml/cid" xmlns:w16="http://schemas.microsoft.com/office/word/2018/wordml" xmlns:w16se="http://schemas.microsoft.com/office/word/2015/wordml/symex" mc:Ignorable="w14 w15 w16se w16cid w16 w16cex">
+<w:fonts xmlns:mc="http://schemas.openxmlformats.org/markup-compatibility/2006" xmlns:r="http://schemas.openxmlformats.org/officeDocument/2006/relationships" xmlns:w="http://schemas.openxmlformats.org/wordprocessingml/2006/main" xmlns:w14="http://schemas.microsoft.com/office/word/2010/wordml" xmlns:w15="http://schemas.microsoft.com/office/word/2012/wordml" xmlns:w16cex="http://schemas.microsoft.com/office/word/2018/wordml/cex" xmlns:w16cid="http://schemas.microsoft.com/office/word/2016/wordml/cid" xmlns:w16="http://schemas.microsoft.com/office/word/2018/wordml" xmlns:w16sdtdh="http://schemas.microsoft.com/office/word/2020/wordml/sdtdatahash" xmlns:w16se="http://schemas.microsoft.com/office/word/2015/wordml/symex" mc:Ignorable="w14 w15 w16se w16cid w16 w16cex w16sdtdh">
   <w:font w:name="Symbol">
     <w:panose1 w:val="05050102010706020507"/>
     <w:charset w:val="02"/>
@@ -13549,7 +13143,7 @@
     <w:charset w:val="00"/>
     <w:family w:val="roman"/>
     <w:pitch w:val="variable"/>
-    <w:sig w:usb0="E0002AFF" w:usb1="C0007843" w:usb2="00000009" w:usb3="00000000" w:csb0="000001FF" w:csb1="00000000"/>
+    <w:sig w:usb0="E0002EFF" w:usb1="C000785B" w:usb2="00000009" w:usb3="00000000" w:csb0="000001FF" w:csb1="00000000"/>
   </w:font>
   <w:font w:name="Courier New">
     <w:panose1 w:val="02070309020205020404"/>
@@ -13570,27 +13164,27 @@
     <w:charset w:val="00"/>
     <w:family w:val="swiss"/>
     <w:pitch w:val="variable"/>
-    <w:sig w:usb0="E0002AFF" w:usb1="4000ACFF" w:usb2="00000001" w:usb3="00000000" w:csb0="000001FF" w:csb1="00000000"/>
+    <w:sig w:usb0="E4002EFF" w:usb1="C000247B" w:usb2="00000009" w:usb3="00000000" w:csb0="000001FF" w:csb1="00000000"/>
   </w:font>
   <w:font w:name="Arial">
     <w:panose1 w:val="020B0604020202020204"/>
     <w:charset w:val="00"/>
     <w:family w:val="swiss"/>
     <w:pitch w:val="variable"/>
-    <w:sig w:usb0="E0002AFF" w:usb1="C0007843" w:usb2="00000009" w:usb3="00000000" w:csb0="000001FF" w:csb1="00000000"/>
+    <w:sig w:usb0="E0002EFF" w:usb1="C000785B" w:usb2="00000009" w:usb3="00000000" w:csb0="000001FF" w:csb1="00000000"/>
   </w:font>
   <w:font w:name="Calibri Light">
     <w:panose1 w:val="020F0302020204030204"/>
     <w:charset w:val="00"/>
     <w:family w:val="swiss"/>
     <w:pitch w:val="variable"/>
-    <w:sig w:usb0="A0002AEF" w:usb1="4000207B" w:usb2="00000000" w:usb3="00000000" w:csb0="000001FF" w:csb1="00000000"/>
+    <w:sig w:usb0="E4002EFF" w:usb1="C000247B" w:usb2="00000009" w:usb3="00000000" w:csb0="000001FF" w:csb1="00000000"/>
   </w:font>
 </w:fonts>
 </file>
 
 <file path=word/glossary/settings.xml><?xml version="1.0" encoding="utf-8"?>
-<w:settings xmlns:mc="http://schemas.openxmlformats.org/markup-compatibility/2006" xmlns:o="urn:schemas-microsoft-com:office:office" xmlns:r="http://schemas.openxmlformats.org/officeDocument/2006/relationships" xmlns:m="http://schemas.openxmlformats.org/officeDocument/2006/math" xmlns:v="urn:schemas-microsoft-com:vml" xmlns:w10="urn:schemas-microsoft-com:office:word" xmlns:w="http://schemas.openxmlformats.org/wordprocessingml/2006/main" xmlns:w14="http://schemas.microsoft.com/office/word/2010/wordml" xmlns:w15="http://schemas.microsoft.com/office/word/2012/wordml" xmlns:w16cex="http://schemas.microsoft.com/office/word/2018/wordml/cex" xmlns:w16cid="http://schemas.microsoft.com/office/word/2016/wordml/cid" xmlns:w16="http://schemas.microsoft.com/office/word/2018/wordml" xmlns:w16se="http://schemas.microsoft.com/office/word/2015/wordml/symex" xmlns:sl="http://schemas.openxmlformats.org/schemaLibrary/2006/main" mc:Ignorable="w14 w15 w16se w16cid w16 w16cex">
+<w:settings xmlns:mc="http://schemas.openxmlformats.org/markup-compatibility/2006" xmlns:o="urn:schemas-microsoft-com:office:office" xmlns:r="http://schemas.openxmlformats.org/officeDocument/2006/relationships" xmlns:m="http://schemas.openxmlformats.org/officeDocument/2006/math" xmlns:v="urn:schemas-microsoft-com:vml" xmlns:w10="urn:schemas-microsoft-com:office:word" xmlns:w="http://schemas.openxmlformats.org/wordprocessingml/2006/main" xmlns:w14="http://schemas.microsoft.com/office/word/2010/wordml" xmlns:w15="http://schemas.microsoft.com/office/word/2012/wordml" xmlns:w16cex="http://schemas.microsoft.com/office/word/2018/wordml/cex" xmlns:w16cid="http://schemas.microsoft.com/office/word/2016/wordml/cid" xmlns:w16="http://schemas.microsoft.com/office/word/2018/wordml" xmlns:w16sdtdh="http://schemas.microsoft.com/office/word/2020/wordml/sdtdatahash" xmlns:w16se="http://schemas.microsoft.com/office/word/2015/wordml/symex" xmlns:sl="http://schemas.openxmlformats.org/schemaLibrary/2006/main" mc:Ignorable="w14 w15 w16se w16cid w16 w16cex w16sdtdh">
   <w:view w:val="normal"/>
   <w:defaultTabStop w:val="720"/>
   <w:characterSpacingControl w:val="doNotCompress"/>
@@ -13620,6 +13214,7 @@
     <w:rsid w:val="00C02900"/>
     <w:rsid w:val="00C836E0"/>
     <w:rsid w:val="00CF2694"/>
+    <w:rsid w:val="00D702CE"/>
   </w:rsids>
   <m:mathPr>
     <m:mathFont m:val="Cambria Math"/>
@@ -13643,7 +13238,7 @@
 </file>
 
 <file path=word/glossary/styles.xml><?xml version="1.0" encoding="utf-8"?>
-<w:styles xmlns:mc="http://schemas.openxmlformats.org/markup-compatibility/2006" xmlns:r="http://schemas.openxmlformats.org/officeDocument/2006/relationships" xmlns:w="http://schemas.openxmlformats.org/wordprocessingml/2006/main" xmlns:w14="http://schemas.microsoft.com/office/word/2010/wordml" xmlns:w15="http://schemas.microsoft.com/office/word/2012/wordml" xmlns:w16cex="http://schemas.microsoft.com/office/word/2018/wordml/cex" xmlns:w16cid="http://schemas.microsoft.com/office/word/2016/wordml/cid" xmlns:w16="http://schemas.microsoft.com/office/word/2018/wordml" xmlns:w16se="http://schemas.microsoft.com/office/word/2015/wordml/symex" mc:Ignorable="w14 w15 w16se w16cid w16 w16cex">
+<w:styles xmlns:mc="http://schemas.openxmlformats.org/markup-compatibility/2006" xmlns:r="http://schemas.openxmlformats.org/officeDocument/2006/relationships" xmlns:w="http://schemas.openxmlformats.org/wordprocessingml/2006/main" xmlns:w14="http://schemas.microsoft.com/office/word/2010/wordml" xmlns:w15="http://schemas.microsoft.com/office/word/2012/wordml" xmlns:w16cex="http://schemas.microsoft.com/office/word/2018/wordml/cex" xmlns:w16cid="http://schemas.microsoft.com/office/word/2016/wordml/cid" xmlns:w16="http://schemas.microsoft.com/office/word/2018/wordml" xmlns:w16sdtdh="http://schemas.microsoft.com/office/word/2020/wordml/sdtdatahash" xmlns:w16se="http://schemas.microsoft.com/office/word/2015/wordml/symex" mc:Ignorable="w14 w15 w16se w16cid w16 w16cex w16sdtdh">
   <w:docDefaults>
     <w:rPrDefault>
       <w:rPr>
@@ -14076,7 +13671,7 @@
 </file>
 
 <file path=word/glossary/webSettings.xml><?xml version="1.0" encoding="utf-8"?>
-<w:webSettings xmlns:mc="http://schemas.openxmlformats.org/markup-compatibility/2006" xmlns:r="http://schemas.openxmlformats.org/officeDocument/2006/relationships" xmlns:w="http://schemas.openxmlformats.org/wordprocessingml/2006/main" xmlns:w14="http://schemas.microsoft.com/office/word/2010/wordml" xmlns:w15="http://schemas.microsoft.com/office/word/2012/wordml" xmlns:w16cex="http://schemas.microsoft.com/office/word/2018/wordml/cex" xmlns:w16cid="http://schemas.microsoft.com/office/word/2016/wordml/cid" xmlns:w16="http://schemas.microsoft.com/office/word/2018/wordml" xmlns:w16se="http://schemas.microsoft.com/office/word/2015/wordml/symex" mc:Ignorable="w14 w15 w16se w16cid w16 w16cex">
+<w:webSettings xmlns:mc="http://schemas.openxmlformats.org/markup-compatibility/2006" xmlns:r="http://schemas.openxmlformats.org/officeDocument/2006/relationships" xmlns:w="http://schemas.openxmlformats.org/wordprocessingml/2006/main" xmlns:w14="http://schemas.microsoft.com/office/word/2010/wordml" xmlns:w15="http://schemas.microsoft.com/office/word/2012/wordml" xmlns:w16cex="http://schemas.microsoft.com/office/word/2018/wordml/cex" xmlns:w16cid="http://schemas.microsoft.com/office/word/2016/wordml/cid" xmlns:w16="http://schemas.microsoft.com/office/word/2018/wordml" xmlns:w16sdtdh="http://schemas.microsoft.com/office/word/2020/wordml/sdtdatahash" xmlns:w16se="http://schemas.microsoft.com/office/word/2015/wordml/symex" mc:Ignorable="w14 w15 w16se w16cid w16 w16cex w16sdtdh">
   <w:optimizeForBrowser/>
   <w:allowPNG/>
 </w:webSettings>
@@ -14378,51 +13973,6 @@
 </file>
 
 <file path=customXml/item1.xml><?xml version="1.0" encoding="utf-8"?>
-<p:properties xmlns:p="http://schemas.microsoft.com/office/2006/metadata/properties" xmlns:xsi="http://www.w3.org/2001/XMLSchema-instance" xmlns:pc="http://schemas.microsoft.com/office/infopath/2007/PartnerControls">
-  <documentManagement/>
-</p:properties>
-</file>
-
-<file path=customXml/item2.xml><?xml version="1.0" encoding="utf-8"?>
-<b:Sources xmlns:b="http://schemas.openxmlformats.org/officeDocument/2006/bibliography" xmlns="http://schemas.openxmlformats.org/officeDocument/2006/bibliography" SelectedStyle="\HarvardAnglia2008OfficeOnline.xsl" StyleName="Harvard - Anglia" Version="2008">
-  <b:Source>
-    <b:Tag>Wel21</b:Tag>
-    <b:SourceType>InternetSite</b:SourceType>
-    <b:Guid>{9ACA3FEB-CD6B-43E0-821D-03C5F2A57DB2}</b:Guid>
-    <b:Title>Slack</b:Title>
-    <b:Year>2021</b:Year>
-    <b:YearAccessed>2021</b:YearAccessed>
-    <b:MonthAccessed>Febuary</b:MonthAccessed>
-    <b:DayAccessed>4</b:DayAccessed>
-    <b:URL>https://slack.com/intl/en-gb/</b:URL>
-    <b:Author>
-      <b:Author>
-        <b:Corporate>Slack</b:Corporate>
-      </b:Author>
-    </b:Author>
-    <b:RefOrder>2</b:RefOrder>
-  </b:Source>
-  <b:Source>
-    <b:Tag>Dis21</b:Tag>
-    <b:SourceType>InternetSite</b:SourceType>
-    <b:Guid>{E52559A7-AE42-4723-B594-7A945E1083A7}</b:Guid>
-    <b:Author>
-      <b:Author>
-        <b:Corporate>Discord</b:Corporate>
-      </b:Author>
-    </b:Author>
-    <b:Title>Discord</b:Title>
-    <b:Year>2021</b:Year>
-    <b:YearAccessed>2021</b:YearAccessed>
-    <b:MonthAccessed>Feburary</b:MonthAccessed>
-    <b:DayAccessed>4</b:DayAccessed>
-    <b:URL>https://discord.com/</b:URL>
-    <b:RefOrder>1</b:RefOrder>
-  </b:Source>
-</b:Sources>
-</file>
-
-<file path=customXml/item3.xml><?xml version="1.0" encoding="utf-8"?>
 <ct:contentTypeSchema xmlns:ct="http://schemas.microsoft.com/office/2006/metadata/contentType" xmlns:ma="http://schemas.microsoft.com/office/2006/metadata/properties/metaAttributes" ct:_="" ma:_="" ma:contentTypeName="Document" ma:contentTypeID="0x0101003D6AEE99DBFAD14CBDBFAB3006BEC9D6" ma:contentTypeVersion="11" ma:contentTypeDescription="Create a new document." ma:contentTypeScope="" ma:versionID="d8a0bd76b22eb778e4a8865d5e2bd658">
   <xsd:schema xmlns:xsd="http://www.w3.org/2001/XMLSchema" xmlns:xs="http://www.w3.org/2001/XMLSchema" xmlns:p="http://schemas.microsoft.com/office/2006/metadata/properties" xmlns:ns3="137d84ba-44f5-41c5-8e50-efb50c785463" xmlns:ns4="b778470f-a527-4b20-be53-4cfac91bb019" targetNamespace="http://schemas.microsoft.com/office/2006/metadata/properties" ma:root="true" ma:fieldsID="c4f044d32c5cdda1614567371c3076fc" ns3:_="" ns4:_="">
     <xsd:import namespace="137d84ba-44f5-41c5-8e50-efb50c785463"/>
@@ -14633,6 +14183,51 @@
 </ct:contentTypeSchema>
 </file>
 
+<file path=customXml/item2.xml><?xml version="1.0" encoding="utf-8"?>
+<b:Sources xmlns:b="http://schemas.openxmlformats.org/officeDocument/2006/bibliography" xmlns="http://schemas.openxmlformats.org/officeDocument/2006/bibliography" SelectedStyle="\HarvardAnglia2008OfficeOnline.xsl" StyleName="Harvard - Anglia" Version="2008">
+  <b:Source>
+    <b:Tag>Wel21</b:Tag>
+    <b:SourceType>InternetSite</b:SourceType>
+    <b:Guid>{9ACA3FEB-CD6B-43E0-821D-03C5F2A57DB2}</b:Guid>
+    <b:Title>Slack</b:Title>
+    <b:Year>2021</b:Year>
+    <b:YearAccessed>2021</b:YearAccessed>
+    <b:MonthAccessed>Febuary</b:MonthAccessed>
+    <b:DayAccessed>4</b:DayAccessed>
+    <b:URL>https://slack.com/intl/en-gb/</b:URL>
+    <b:Author>
+      <b:Author>
+        <b:Corporate>Slack</b:Corporate>
+      </b:Author>
+    </b:Author>
+    <b:RefOrder>2</b:RefOrder>
+  </b:Source>
+  <b:Source>
+    <b:Tag>Dis21</b:Tag>
+    <b:SourceType>InternetSite</b:SourceType>
+    <b:Guid>{E52559A7-AE42-4723-B594-7A945E1083A7}</b:Guid>
+    <b:Author>
+      <b:Author>
+        <b:Corporate>Discord</b:Corporate>
+      </b:Author>
+    </b:Author>
+    <b:Title>Discord</b:Title>
+    <b:Year>2021</b:Year>
+    <b:YearAccessed>2021</b:YearAccessed>
+    <b:MonthAccessed>Feburary</b:MonthAccessed>
+    <b:DayAccessed>4</b:DayAccessed>
+    <b:URL>https://discord.com/</b:URL>
+    <b:RefOrder>1</b:RefOrder>
+  </b:Source>
+</b:Sources>
+</file>
+
+<file path=customXml/item3.xml><?xml version="1.0" encoding="utf-8"?>
+<p:properties xmlns:p="http://schemas.microsoft.com/office/2006/metadata/properties" xmlns:xsi="http://www.w3.org/2001/XMLSchema-instance" xmlns:pc="http://schemas.microsoft.com/office/infopath/2007/PartnerControls">
+  <documentManagement/>
+</p:properties>
+</file>
+
 <file path=customXml/item4.xml><?xml version="1.0" encoding="utf-8"?>
 <?mso-contentType ?>
 <FormTemplates xmlns="http://schemas.microsoft.com/sharepoint/v3/contenttype/forms">
@@ -14643,23 +14238,6 @@
 </file>
 
 <file path=customXml/itemProps1.xml><?xml version="1.0" encoding="utf-8"?>
-<ds:datastoreItem xmlns:ds="http://schemas.openxmlformats.org/officeDocument/2006/customXml" ds:itemID="{8B827E64-6D03-471B-9BCF-A31C48594FEA}">
-  <ds:schemaRefs>
-    <ds:schemaRef ds:uri="http://schemas.microsoft.com/office/2006/metadata/properties"/>
-    <ds:schemaRef ds:uri="http://schemas.microsoft.com/office/infopath/2007/PartnerControls"/>
-  </ds:schemaRefs>
-</ds:datastoreItem>
-</file>
-
-<file path=customXml/itemProps2.xml><?xml version="1.0" encoding="utf-8"?>
-<ds:datastoreItem xmlns:ds="http://schemas.openxmlformats.org/officeDocument/2006/customXml" ds:itemID="{3D75EAE9-19EF-4443-A9F2-2ADC6A5BDDA1}">
-  <ds:schemaRefs>
-    <ds:schemaRef ds:uri="http://schemas.openxmlformats.org/officeDocument/2006/bibliography"/>
-  </ds:schemaRefs>
-</ds:datastoreItem>
-</file>
-
-<file path=customXml/itemProps3.xml><?xml version="1.0" encoding="utf-8"?>
 <ds:datastoreItem xmlns:ds="http://schemas.openxmlformats.org/officeDocument/2006/customXml" ds:itemID="{57CE9334-95C2-4AB6-B477-FF1BCE36D95C}">
   <ds:schemaRefs>
     <ds:schemaRef ds:uri="http://schemas.microsoft.com/office/2006/metadata/contentType"/>
@@ -14678,6 +14256,23 @@
 </ds:datastoreItem>
 </file>
 
+<file path=customXml/itemProps2.xml><?xml version="1.0" encoding="utf-8"?>
+<ds:datastoreItem xmlns:ds="http://schemas.openxmlformats.org/officeDocument/2006/customXml" ds:itemID="{3D75EAE9-19EF-4443-A9F2-2ADC6A5BDDA1}">
+  <ds:schemaRefs>
+    <ds:schemaRef ds:uri="http://schemas.openxmlformats.org/officeDocument/2006/bibliography"/>
+  </ds:schemaRefs>
+</ds:datastoreItem>
+</file>
+
+<file path=customXml/itemProps3.xml><?xml version="1.0" encoding="utf-8"?>
+<ds:datastoreItem xmlns:ds="http://schemas.openxmlformats.org/officeDocument/2006/customXml" ds:itemID="{8B827E64-6D03-471B-9BCF-A31C48594FEA}">
+  <ds:schemaRefs>
+    <ds:schemaRef ds:uri="http://schemas.microsoft.com/office/2006/metadata/properties"/>
+    <ds:schemaRef ds:uri="http://schemas.microsoft.com/office/infopath/2007/PartnerControls"/>
+  </ds:schemaRefs>
+</ds:datastoreItem>
+</file>
+
 <file path=customXml/itemProps4.xml><?xml version="1.0" encoding="utf-8"?>
 <ds:datastoreItem xmlns:ds="http://schemas.openxmlformats.org/officeDocument/2006/customXml" ds:itemID="{42282E90-06CB-401F-95B9-A4FC684A03D0}">
   <ds:schemaRefs>

</xml_diff>

<commit_message>
New communication Diagram (7.2)
</commit_message>
<xml_diff>
--- a/Documentation/Software Design - Project Design.docx
+++ b/Documentation/Software Design - Project Design.docx
@@ -10,7 +10,6 @@
           <w:docPartUnique/>
         </w:docPartObj>
       </w:sdtPr>
-      <w:sdtEndPr/>
       <w:sdtContent>
         <w:p/>
         <w:tbl>
@@ -79,7 +78,6 @@
                   <w:dataBinding w:prefixMappings="xmlns:ns0='http://schemas.openxmlformats.org/package/2006/metadata/core-properties' xmlns:ns1='http://purl.org/dc/elements/1.1/'" w:xpath="/ns0:coreProperties[1]/ns1:title[1]" w:storeItemID="{6C3C8BC8-F283-45AE-878A-BAB7291924A1}"/>
                   <w:text/>
                 </w:sdtPr>
-                <w:sdtEndPr/>
                 <w:sdtContent>
                   <w:p>
                     <w:pPr>
@@ -184,7 +182,6 @@
                     <w:lang w:val="en-US"/>
                   </w:rPr>
                 </w:pPr>
-                <w:proofErr w:type="spellStart"/>
                 <w:r>
                   <w:rPr>
                     <w:color w:val="4472C4" w:themeColor="accent1"/>
@@ -192,17 +189,7 @@
                     <w:szCs w:val="28"/>
                     <w:lang w:val="en-US"/>
                   </w:rPr>
-                  <w:t>Hassaan</w:t>
-                </w:r>
-                <w:proofErr w:type="spellEnd"/>
-                <w:r>
-                  <w:rPr>
-                    <w:color w:val="4472C4" w:themeColor="accent1"/>
-                    <w:sz w:val="28"/>
-                    <w:szCs w:val="28"/>
-                    <w:lang w:val="en-US"/>
-                  </w:rPr>
-                  <w:t xml:space="preserve"> Naveed (N0898071)</w:t>
+                  <w:t>Hassaan Naveed (N0898071)</w:t>
                 </w:r>
               </w:p>
               <w:p>
@@ -3650,7 +3637,6 @@
           <w:id w:val="-1674330509"/>
           <w:citation/>
         </w:sdtPr>
-        <w:sdtEndPr/>
         <w:sdtContent>
           <w:r>
             <w:fldChar w:fldCharType="begin"/>
@@ -3684,7 +3670,6 @@
           <w:id w:val="-666548047"/>
           <w:citation/>
         </w:sdtPr>
-        <w:sdtEndPr/>
         <w:sdtContent>
           <w:r>
             <w:fldChar w:fldCharType="begin"/>
@@ -3862,16 +3847,8 @@
         <w:rPr>
           <w:lang w:eastAsia="en-GB"/>
         </w:rPr>
-        <w:t xml:space="preserve">The source message is sent, and the source chat history is </w:t>
-      </w:r>
-      <w:proofErr w:type="gramStart"/>
-      <w:r>
-        <w:rPr>
-          <w:lang w:eastAsia="en-GB"/>
-        </w:rPr>
-        <w:t>updated</w:t>
-      </w:r>
-      <w:proofErr w:type="gramEnd"/>
+        <w:t>The source message is sent, and the source chat history is updated</w:t>
+      </w:r>
     </w:p>
     <w:p>
       <w:pPr>
@@ -3888,16 +3865,8 @@
         <w:rPr>
           <w:lang w:eastAsia="en-GB"/>
         </w:rPr>
-        <w:t xml:space="preserve">The target user is notified, and the target user’s chat history is also </w:t>
-      </w:r>
-      <w:proofErr w:type="gramStart"/>
-      <w:r>
-        <w:rPr>
-          <w:lang w:eastAsia="en-GB"/>
-        </w:rPr>
-        <w:t>updated</w:t>
-      </w:r>
-      <w:proofErr w:type="gramEnd"/>
+        <w:t>The target user is notified, and the target user’s chat history is also updated</w:t>
+      </w:r>
     </w:p>
     <w:p>
       <w:pPr>
@@ -3914,16 +3883,8 @@
         <w:rPr>
           <w:lang w:eastAsia="en-GB"/>
         </w:rPr>
-        <w:t xml:space="preserve">The chat histories on both ends are updated within the </w:t>
-      </w:r>
-      <w:proofErr w:type="gramStart"/>
-      <w:r>
-        <w:rPr>
-          <w:lang w:eastAsia="en-GB"/>
-        </w:rPr>
-        <w:t>database</w:t>
-      </w:r>
-      <w:proofErr w:type="gramEnd"/>
+        <w:t>The chat histories on both ends are updated within the database</w:t>
+      </w:r>
     </w:p>
     <w:p>
       <w:pPr>
@@ -3958,16 +3919,8 @@
         <w:rPr>
           <w:lang w:eastAsia="en-GB"/>
         </w:rPr>
-        <w:t xml:space="preserve">The source message is stored within the database </w:t>
-      </w:r>
-      <w:proofErr w:type="gramStart"/>
-      <w:r>
-        <w:rPr>
-          <w:lang w:eastAsia="en-GB"/>
-        </w:rPr>
-        <w:t>temporarily</w:t>
-      </w:r>
-      <w:proofErr w:type="gramEnd"/>
+        <w:t>The source message is stored within the database temporarily</w:t>
+      </w:r>
     </w:p>
     <w:p>
       <w:pPr>
@@ -3984,16 +3937,8 @@
         <w:rPr>
           <w:lang w:eastAsia="en-GB"/>
         </w:rPr>
-        <w:t xml:space="preserve">The source user’s connection is then repeatedly checked until they are confirmed to be </w:t>
-      </w:r>
-      <w:proofErr w:type="gramStart"/>
-      <w:r>
-        <w:rPr>
-          <w:lang w:eastAsia="en-GB"/>
-        </w:rPr>
-        <w:t>online</w:t>
-      </w:r>
-      <w:proofErr w:type="gramEnd"/>
+        <w:t>The source user’s connection is then repeatedly checked until they are confirmed to be online</w:t>
+      </w:r>
     </w:p>
     <w:p>
       <w:pPr>
@@ -4010,16 +3955,8 @@
         <w:rPr>
           <w:lang w:eastAsia="en-GB"/>
         </w:rPr>
-        <w:t xml:space="preserve">Once the source user is online, their message is then sent to the target user, and the following stages mentioned above </w:t>
-      </w:r>
-      <w:proofErr w:type="gramStart"/>
-      <w:r>
-        <w:rPr>
-          <w:lang w:eastAsia="en-GB"/>
-        </w:rPr>
-        <w:t>occur</w:t>
-      </w:r>
-      <w:proofErr w:type="gramEnd"/>
+        <w:t>Once the source user is online, their message is then sent to the target user, and the following stages mentioned above occur</w:t>
+      </w:r>
     </w:p>
     <w:p>
       <w:pPr>
@@ -4222,27 +4159,14 @@
                             <w:r>
                               <w:t xml:space="preserve">Figure </w:t>
                             </w:r>
-                            <w:r>
-                              <w:fldChar w:fldCharType="begin"/>
-                            </w:r>
-                            <w:r>
-                              <w:instrText xml:space="preserve"> STYLEREF 1 \s </w:instrText>
-                            </w:r>
-                            <w:r>
-                              <w:fldChar w:fldCharType="separate"/>
-                            </w:r>
-                            <w:r>
-                              <w:rPr>
-                                <w:noProof/>
-                              </w:rPr>
-                              <w:t>1</w:t>
-                            </w:r>
-                            <w:r>
-                              <w:rPr>
-                                <w:noProof/>
-                              </w:rPr>
-                              <w:fldChar w:fldCharType="end"/>
-                            </w:r>
+                            <w:fldSimple w:instr=" STYLEREF 1 \s ">
+                              <w:r>
+                                <w:rPr>
+                                  <w:noProof/>
+                                </w:rPr>
+                                <w:t>1</w:t>
+                              </w:r>
+                            </w:fldSimple>
                             <w:r>
                               <w:t>.1: Login Use Case</w:t>
                             </w:r>
@@ -4282,27 +4206,14 @@
                       <w:r>
                         <w:t xml:space="preserve">Figure </w:t>
                       </w:r>
-                      <w:r>
-                        <w:fldChar w:fldCharType="begin"/>
-                      </w:r>
-                      <w:r>
-                        <w:instrText xml:space="preserve"> STYLEREF 1 \s </w:instrText>
-                      </w:r>
-                      <w:r>
-                        <w:fldChar w:fldCharType="separate"/>
-                      </w:r>
-                      <w:r>
-                        <w:rPr>
-                          <w:noProof/>
-                        </w:rPr>
-                        <w:t>1</w:t>
-                      </w:r>
-                      <w:r>
-                        <w:rPr>
-                          <w:noProof/>
-                        </w:rPr>
-                        <w:fldChar w:fldCharType="end"/>
-                      </w:r>
+                      <w:fldSimple w:instr=" STYLEREF 1 \s ">
+                        <w:r>
+                          <w:rPr>
+                            <w:noProof/>
+                          </w:rPr>
+                          <w:t>1</w:t>
+                        </w:r>
+                      </w:fldSimple>
                       <w:r>
                         <w:t>.1: Login Use Case</w:t>
                       </w:r>
@@ -4381,51 +4292,25 @@
                             <w:r>
                               <w:t xml:space="preserve">Figure </w:t>
                             </w:r>
-                            <w:r>
-                              <w:fldChar w:fldCharType="begin"/>
-                            </w:r>
-                            <w:r>
-                              <w:instrText xml:space="preserve"> STYLEREF 1 \s </w:instrText>
-                            </w:r>
-                            <w:r>
-                              <w:fldChar w:fldCharType="separate"/>
-                            </w:r>
-                            <w:r>
-                              <w:rPr>
-                                <w:noProof/>
-                              </w:rPr>
-                              <w:t>1</w:t>
-                            </w:r>
-                            <w:r>
-                              <w:rPr>
-                                <w:noProof/>
-                              </w:rPr>
-                              <w:fldChar w:fldCharType="end"/>
-                            </w:r>
+                            <w:fldSimple w:instr=" STYLEREF 1 \s ">
+                              <w:r>
+                                <w:rPr>
+                                  <w:noProof/>
+                                </w:rPr>
+                                <w:t>1</w:t>
+                              </w:r>
+                            </w:fldSimple>
                             <w:r>
                               <w:t>.</w:t>
                             </w:r>
-                            <w:r>
-                              <w:fldChar w:fldCharType="begin"/>
-                            </w:r>
-                            <w:r>
-                              <w:instrText xml:space="preserve"> SEQ Figure \* ARABIC \s 1 </w:instrText>
-                            </w:r>
-                            <w:r>
-                              <w:fldChar w:fldCharType="separate"/>
-                            </w:r>
-                            <w:r>
-                              <w:rPr>
-                                <w:noProof/>
-                              </w:rPr>
-                              <w:t>1</w:t>
-                            </w:r>
-                            <w:r>
-                              <w:rPr>
-                                <w:noProof/>
-                              </w:rPr>
-                              <w:fldChar w:fldCharType="end"/>
-                            </w:r>
+                            <w:fldSimple w:instr=" SEQ Figure \* ARABIC \s 1 ">
+                              <w:r>
+                                <w:rPr>
+                                  <w:noProof/>
+                                </w:rPr>
+                                <w:t>1</w:t>
+                              </w:r>
+                            </w:fldSimple>
                             <w:r>
                               <w:t xml:space="preserve"> </w:t>
                             </w:r>
@@ -4474,51 +4359,25 @@
                       <w:r>
                         <w:t xml:space="preserve">Figure </w:t>
                       </w:r>
-                      <w:r>
-                        <w:fldChar w:fldCharType="begin"/>
-                      </w:r>
-                      <w:r>
-                        <w:instrText xml:space="preserve"> STYLEREF 1 \s </w:instrText>
-                      </w:r>
-                      <w:r>
-                        <w:fldChar w:fldCharType="separate"/>
-                      </w:r>
-                      <w:r>
-                        <w:rPr>
-                          <w:noProof/>
-                        </w:rPr>
-                        <w:t>1</w:t>
-                      </w:r>
-                      <w:r>
-                        <w:rPr>
-                          <w:noProof/>
-                        </w:rPr>
-                        <w:fldChar w:fldCharType="end"/>
-                      </w:r>
+                      <w:fldSimple w:instr=" STYLEREF 1 \s ">
+                        <w:r>
+                          <w:rPr>
+                            <w:noProof/>
+                          </w:rPr>
+                          <w:t>1</w:t>
+                        </w:r>
+                      </w:fldSimple>
                       <w:r>
                         <w:t>.</w:t>
                       </w:r>
-                      <w:r>
-                        <w:fldChar w:fldCharType="begin"/>
-                      </w:r>
-                      <w:r>
-                        <w:instrText xml:space="preserve"> SEQ Figure \* ARABIC \s 1 </w:instrText>
-                      </w:r>
-                      <w:r>
-                        <w:fldChar w:fldCharType="separate"/>
-                      </w:r>
-                      <w:r>
-                        <w:rPr>
-                          <w:noProof/>
-                        </w:rPr>
-                        <w:t>1</w:t>
-                      </w:r>
-                      <w:r>
-                        <w:rPr>
-                          <w:noProof/>
-                        </w:rPr>
-                        <w:fldChar w:fldCharType="end"/>
-                      </w:r>
+                      <w:fldSimple w:instr=" SEQ Figure \* ARABIC \s 1 ">
+                        <w:r>
+                          <w:rPr>
+                            <w:noProof/>
+                          </w:rPr>
+                          <w:t>1</w:t>
+                        </w:r>
+                      </w:fldSimple>
                       <w:r>
                         <w:t xml:space="preserve"> </w:t>
                       </w:r>
@@ -4736,51 +4595,25 @@
                             <w:r>
                               <w:t xml:space="preserve">Figure </w:t>
                             </w:r>
-                            <w:r>
-                              <w:fldChar w:fldCharType="begin"/>
-                            </w:r>
-                            <w:r>
-                              <w:instrText xml:space="preserve"> STYLEREF 1 \s </w:instrText>
-                            </w:r>
-                            <w:r>
-                              <w:fldChar w:fldCharType="separate"/>
-                            </w:r>
-                            <w:r>
-                              <w:rPr>
-                                <w:noProof/>
-                              </w:rPr>
-                              <w:t>1</w:t>
-                            </w:r>
-                            <w:r>
-                              <w:rPr>
-                                <w:noProof/>
-                              </w:rPr>
-                              <w:fldChar w:fldCharType="end"/>
-                            </w:r>
+                            <w:fldSimple w:instr=" STYLEREF 1 \s ">
+                              <w:r>
+                                <w:rPr>
+                                  <w:noProof/>
+                                </w:rPr>
+                                <w:t>1</w:t>
+                              </w:r>
+                            </w:fldSimple>
                             <w:r>
                               <w:t>.</w:t>
                             </w:r>
-                            <w:r>
-                              <w:fldChar w:fldCharType="begin"/>
-                            </w:r>
-                            <w:r>
-                              <w:instrText xml:space="preserve"> SEQ Figure \* ARABIC \s 1 </w:instrText>
-                            </w:r>
-                            <w:r>
-                              <w:fldChar w:fldCharType="separate"/>
-                            </w:r>
-                            <w:r>
-                              <w:rPr>
-                                <w:noProof/>
-                              </w:rPr>
-                              <w:t>2</w:t>
-                            </w:r>
-                            <w:r>
-                              <w:rPr>
-                                <w:noProof/>
-                              </w:rPr>
-                              <w:fldChar w:fldCharType="end"/>
-                            </w:r>
+                            <w:fldSimple w:instr=" SEQ Figure \* ARABIC \s 1 ">
+                              <w:r>
+                                <w:rPr>
+                                  <w:noProof/>
+                                </w:rPr>
+                                <w:t>2</w:t>
+                              </w:r>
+                            </w:fldSimple>
                             <w:bookmarkEnd w:id="24"/>
                             <w:bookmarkEnd w:id="25"/>
                             <w:bookmarkEnd w:id="26"/>
@@ -4826,51 +4659,25 @@
                       <w:r>
                         <w:t xml:space="preserve">Figure </w:t>
                       </w:r>
-                      <w:r>
-                        <w:fldChar w:fldCharType="begin"/>
-                      </w:r>
-                      <w:r>
-                        <w:instrText xml:space="preserve"> STYLEREF 1 \s </w:instrText>
-                      </w:r>
-                      <w:r>
-                        <w:fldChar w:fldCharType="separate"/>
-                      </w:r>
-                      <w:r>
-                        <w:rPr>
-                          <w:noProof/>
-                        </w:rPr>
-                        <w:t>1</w:t>
-                      </w:r>
-                      <w:r>
-                        <w:rPr>
-                          <w:noProof/>
-                        </w:rPr>
-                        <w:fldChar w:fldCharType="end"/>
-                      </w:r>
+                      <w:fldSimple w:instr=" STYLEREF 1 \s ">
+                        <w:r>
+                          <w:rPr>
+                            <w:noProof/>
+                          </w:rPr>
+                          <w:t>1</w:t>
+                        </w:r>
+                      </w:fldSimple>
                       <w:r>
                         <w:t>.</w:t>
                       </w:r>
-                      <w:r>
-                        <w:fldChar w:fldCharType="begin"/>
-                      </w:r>
-                      <w:r>
-                        <w:instrText xml:space="preserve"> SEQ Figure \* ARABIC \s 1 </w:instrText>
-                      </w:r>
-                      <w:r>
-                        <w:fldChar w:fldCharType="separate"/>
-                      </w:r>
-                      <w:r>
-                        <w:rPr>
-                          <w:noProof/>
-                        </w:rPr>
-                        <w:t>2</w:t>
-                      </w:r>
-                      <w:r>
-                        <w:rPr>
-                          <w:noProof/>
-                        </w:rPr>
-                        <w:fldChar w:fldCharType="end"/>
-                      </w:r>
+                      <w:fldSimple w:instr=" SEQ Figure \* ARABIC \s 1 ">
+                        <w:r>
+                          <w:rPr>
+                            <w:noProof/>
+                          </w:rPr>
+                          <w:t>2</w:t>
+                        </w:r>
+                      </w:fldSimple>
                       <w:bookmarkEnd w:id="30"/>
                       <w:bookmarkEnd w:id="31"/>
                       <w:bookmarkEnd w:id="32"/>
@@ -5082,27 +4889,14 @@
                             <w:r>
                               <w:t xml:space="preserve">Figure </w:t>
                             </w:r>
-                            <w:r>
-                              <w:fldChar w:fldCharType="begin"/>
-                            </w:r>
-                            <w:r>
-                              <w:instrText xml:space="preserve"> STYLEREF 1 \s </w:instrText>
-                            </w:r>
-                            <w:r>
-                              <w:fldChar w:fldCharType="separate"/>
-                            </w:r>
-                            <w:r>
-                              <w:rPr>
-                                <w:noProof/>
-                              </w:rPr>
-                              <w:t>1</w:t>
-                            </w:r>
-                            <w:r>
-                              <w:rPr>
-                                <w:noProof/>
-                              </w:rPr>
-                              <w:fldChar w:fldCharType="end"/>
-                            </w:r>
+                            <w:fldSimple w:instr=" STYLEREF 1 \s ">
+                              <w:r>
+                                <w:rPr>
+                                  <w:noProof/>
+                                </w:rPr>
+                                <w:t>1</w:t>
+                              </w:r>
+                            </w:fldSimple>
                             <w:r>
                               <w:t>.3: Make Room Use Case</w:t>
                             </w:r>
@@ -5141,27 +4935,14 @@
                       <w:r>
                         <w:t xml:space="preserve">Figure </w:t>
                       </w:r>
-                      <w:r>
-                        <w:fldChar w:fldCharType="begin"/>
-                      </w:r>
-                      <w:r>
-                        <w:instrText xml:space="preserve"> STYLEREF 1 \s </w:instrText>
-                      </w:r>
-                      <w:r>
-                        <w:fldChar w:fldCharType="separate"/>
-                      </w:r>
-                      <w:r>
-                        <w:rPr>
-                          <w:noProof/>
-                        </w:rPr>
-                        <w:t>1</w:t>
-                      </w:r>
-                      <w:r>
-                        <w:rPr>
-                          <w:noProof/>
-                        </w:rPr>
-                        <w:fldChar w:fldCharType="end"/>
-                      </w:r>
+                      <w:fldSimple w:instr=" STYLEREF 1 \s ">
+                        <w:r>
+                          <w:rPr>
+                            <w:noProof/>
+                          </w:rPr>
+                          <w:t>1</w:t>
+                        </w:r>
+                      </w:fldSimple>
                       <w:r>
                         <w:t>.3: Make Room Use Case</w:t>
                       </w:r>
@@ -5233,54 +5014,25 @@
                             <w:r>
                               <w:t xml:space="preserve">Figure </w:t>
                             </w:r>
-                            <w:r>
-                              <w:fldChar w:fldCharType="begin"/>
-                            </w:r>
-                            <w:r>
-                              <w:instrText xml:space="preserve"> STYLEREF 1 \s </w:instrText>
-                            </w:r>
-                            <w:r>
-                              <w:fldChar w:fldCharType="separate"/>
-                            </w:r>
-                            <w:r>
-                              <w:rPr>
-                                <w:noProof/>
-                              </w:rPr>
-                              <w:t>1</w:t>
-                            </w:r>
-                            <w:r>
-                              <w:rPr>
-                                <w:noProof/>
-                              </w:rPr>
-                              <w:fldChar w:fldCharType="end"/>
-                            </w:r>
+                            <w:fldSimple w:instr=" STYLEREF 1 \s ">
+                              <w:r>
+                                <w:rPr>
+                                  <w:noProof/>
+                                </w:rPr>
+                                <w:t>1</w:t>
+                              </w:r>
+                            </w:fldSimple>
                             <w:r>
                               <w:t>.</w:t>
                             </w:r>
-                            <w:r>
-                              <w:fldChar w:fldCharType="begin"/>
-                            </w:r>
-                            <w:r>
-                              <w:instrText xml:space="preserve"> SEQ Figure \* AR</w:instrText>
-                            </w:r>
-                            <w:r>
-                              <w:instrText xml:space="preserve">ABIC \s 1 </w:instrText>
-                            </w:r>
-                            <w:r>
-                              <w:fldChar w:fldCharType="separate"/>
-                            </w:r>
-                            <w:r>
-                              <w:rPr>
-                                <w:noProof/>
-                              </w:rPr>
-                              <w:t>3</w:t>
-                            </w:r>
-                            <w:r>
-                              <w:rPr>
-                                <w:noProof/>
-                              </w:rPr>
-                              <w:fldChar w:fldCharType="end"/>
-                            </w:r>
+                            <w:fldSimple w:instr=" SEQ Figure \* ARABIC \s 1 ">
+                              <w:r>
+                                <w:rPr>
+                                  <w:noProof/>
+                                </w:rPr>
+                                <w:t>3</w:t>
+                              </w:r>
+                            </w:fldSimple>
                             <w:r>
                               <w:t xml:space="preserve"> </w:t>
                             </w:r>
@@ -5329,54 +5081,25 @@
                       <w:r>
                         <w:t xml:space="preserve">Figure </w:t>
                       </w:r>
-                      <w:r>
-                        <w:fldChar w:fldCharType="begin"/>
-                      </w:r>
-                      <w:r>
-                        <w:instrText xml:space="preserve"> STYLEREF 1 \s </w:instrText>
-                      </w:r>
-                      <w:r>
-                        <w:fldChar w:fldCharType="separate"/>
-                      </w:r>
-                      <w:r>
-                        <w:rPr>
-                          <w:noProof/>
-                        </w:rPr>
-                        <w:t>1</w:t>
-                      </w:r>
-                      <w:r>
-                        <w:rPr>
-                          <w:noProof/>
-                        </w:rPr>
-                        <w:fldChar w:fldCharType="end"/>
-                      </w:r>
+                      <w:fldSimple w:instr=" STYLEREF 1 \s ">
+                        <w:r>
+                          <w:rPr>
+                            <w:noProof/>
+                          </w:rPr>
+                          <w:t>1</w:t>
+                        </w:r>
+                      </w:fldSimple>
                       <w:r>
                         <w:t>.</w:t>
                       </w:r>
-                      <w:r>
-                        <w:fldChar w:fldCharType="begin"/>
-                      </w:r>
-                      <w:r>
-                        <w:instrText xml:space="preserve"> SEQ Figure \* AR</w:instrText>
-                      </w:r>
-                      <w:r>
-                        <w:instrText xml:space="preserve">ABIC \s 1 </w:instrText>
-                      </w:r>
-                      <w:r>
-                        <w:fldChar w:fldCharType="separate"/>
-                      </w:r>
-                      <w:r>
-                        <w:rPr>
-                          <w:noProof/>
-                        </w:rPr>
-                        <w:t>3</w:t>
-                      </w:r>
-                      <w:r>
-                        <w:rPr>
-                          <w:noProof/>
-                        </w:rPr>
-                        <w:fldChar w:fldCharType="end"/>
-                      </w:r>
+                      <w:fldSimple w:instr=" SEQ Figure \* ARABIC \s 1 ">
+                        <w:r>
+                          <w:rPr>
+                            <w:noProof/>
+                          </w:rPr>
+                          <w:t>3</w:t>
+                        </w:r>
+                      </w:fldSimple>
                       <w:r>
                         <w:t xml:space="preserve"> </w:t>
                       </w:r>
@@ -5602,21 +5325,7 @@
         <w:rPr>
           <w:lang w:eastAsia="en-GB"/>
         </w:rPr>
-        <w:t xml:space="preserve">If the password is valid, the user gets access to their user </w:t>
-      </w:r>
-      <w:proofErr w:type="gramStart"/>
-      <w:r>
-        <w:rPr>
-          <w:lang w:eastAsia="en-GB"/>
-        </w:rPr>
-        <w:t>space</w:t>
-      </w:r>
-      <w:proofErr w:type="gramEnd"/>
-      <w:r>
-        <w:rPr>
-          <w:lang w:eastAsia="en-GB"/>
-        </w:rPr>
-        <w:t xml:space="preserve"> </w:t>
+        <w:t xml:space="preserve">If the password is valid, the user gets access to their user space </w:t>
       </w:r>
     </w:p>
     <w:p>
@@ -5798,51 +5507,25 @@
                             <w:r>
                               <w:t xml:space="preserve">Figure </w:t>
                             </w:r>
-                            <w:r>
-                              <w:fldChar w:fldCharType="begin"/>
-                            </w:r>
-                            <w:r>
-                              <w:instrText xml:space="preserve"> STYLEREF 1 \s </w:instrText>
-                            </w:r>
-                            <w:r>
-                              <w:fldChar w:fldCharType="separate"/>
-                            </w:r>
-                            <w:r>
-                              <w:rPr>
-                                <w:noProof/>
-                              </w:rPr>
-                              <w:t>2</w:t>
-                            </w:r>
-                            <w:r>
-                              <w:rPr>
-                                <w:noProof/>
-                              </w:rPr>
-                              <w:fldChar w:fldCharType="end"/>
-                            </w:r>
+                            <w:fldSimple w:instr=" STYLEREF 1 \s ">
+                              <w:r>
+                                <w:rPr>
+                                  <w:noProof/>
+                                </w:rPr>
+                                <w:t>2</w:t>
+                              </w:r>
+                            </w:fldSimple>
                             <w:r>
                               <w:t>.</w:t>
                             </w:r>
-                            <w:r>
-                              <w:fldChar w:fldCharType="begin"/>
-                            </w:r>
-                            <w:r>
-                              <w:instrText xml:space="preserve"> SEQ Figure \* ARABIC \s 1 </w:instrText>
-                            </w:r>
-                            <w:r>
-                              <w:fldChar w:fldCharType="separate"/>
-                            </w:r>
-                            <w:r>
-                              <w:rPr>
-                                <w:noProof/>
-                              </w:rPr>
-                              <w:t>1</w:t>
-                            </w:r>
-                            <w:r>
-                              <w:rPr>
-                                <w:noProof/>
-                              </w:rPr>
-                              <w:fldChar w:fldCharType="end"/>
-                            </w:r>
+                            <w:fldSimple w:instr=" SEQ Figure \* ARABIC \s 1 ">
+                              <w:r>
+                                <w:rPr>
+                                  <w:noProof/>
+                                </w:rPr>
+                                <w:t>1</w:t>
+                              </w:r>
+                            </w:fldSimple>
                             <w:r>
                               <w:t xml:space="preserve"> </w:t>
                             </w:r>
@@ -5891,51 +5574,25 @@
                       <w:r>
                         <w:t xml:space="preserve">Figure </w:t>
                       </w:r>
-                      <w:r>
-                        <w:fldChar w:fldCharType="begin"/>
-                      </w:r>
-                      <w:r>
-                        <w:instrText xml:space="preserve"> STYLEREF 1 \s </w:instrText>
-                      </w:r>
-                      <w:r>
-                        <w:fldChar w:fldCharType="separate"/>
-                      </w:r>
-                      <w:r>
-                        <w:rPr>
-                          <w:noProof/>
-                        </w:rPr>
-                        <w:t>2</w:t>
-                      </w:r>
-                      <w:r>
-                        <w:rPr>
-                          <w:noProof/>
-                        </w:rPr>
-                        <w:fldChar w:fldCharType="end"/>
-                      </w:r>
+                      <w:fldSimple w:instr=" STYLEREF 1 \s ">
+                        <w:r>
+                          <w:rPr>
+                            <w:noProof/>
+                          </w:rPr>
+                          <w:t>2</w:t>
+                        </w:r>
+                      </w:fldSimple>
                       <w:r>
                         <w:t>.</w:t>
                       </w:r>
-                      <w:r>
-                        <w:fldChar w:fldCharType="begin"/>
-                      </w:r>
-                      <w:r>
-                        <w:instrText xml:space="preserve"> SEQ Figure \* ARABIC \s 1 </w:instrText>
-                      </w:r>
-                      <w:r>
-                        <w:fldChar w:fldCharType="separate"/>
-                      </w:r>
-                      <w:r>
-                        <w:rPr>
-                          <w:noProof/>
-                        </w:rPr>
-                        <w:t>1</w:t>
-                      </w:r>
-                      <w:r>
-                        <w:rPr>
-                          <w:noProof/>
-                        </w:rPr>
-                        <w:fldChar w:fldCharType="end"/>
-                      </w:r>
+                      <w:fldSimple w:instr=" SEQ Figure \* ARABIC \s 1 ">
+                        <w:r>
+                          <w:rPr>
+                            <w:noProof/>
+                          </w:rPr>
+                          <w:t>1</w:t>
+                        </w:r>
+                      </w:fldSimple>
                       <w:r>
                         <w:t xml:space="preserve"> </w:t>
                       </w:r>
@@ -6078,27 +5735,14 @@
                             <w:r>
                               <w:t xml:space="preserve">Figure </w:t>
                             </w:r>
-                            <w:r>
-                              <w:fldChar w:fldCharType="begin"/>
-                            </w:r>
-                            <w:r>
-                              <w:instrText xml:space="preserve"> STYLEREF 1 \s </w:instrText>
-                            </w:r>
-                            <w:r>
-                              <w:fldChar w:fldCharType="separate"/>
-                            </w:r>
-                            <w:r>
-                              <w:rPr>
-                                <w:noProof/>
-                              </w:rPr>
-                              <w:t>2</w:t>
-                            </w:r>
-                            <w:r>
-                              <w:rPr>
-                                <w:noProof/>
-                              </w:rPr>
-                              <w:fldChar w:fldCharType="end"/>
-                            </w:r>
+                            <w:fldSimple w:instr=" STYLEREF 1 \s ">
+                              <w:r>
+                                <w:rPr>
+                                  <w:noProof/>
+                                </w:rPr>
+                                <w:t>2</w:t>
+                              </w:r>
+                            </w:fldSimple>
                             <w:r>
                               <w:t>. 1: Login Activity Diagram</w:t>
                             </w:r>
@@ -6136,27 +5780,14 @@
                       <w:r>
                         <w:t xml:space="preserve">Figure </w:t>
                       </w:r>
-                      <w:r>
-                        <w:fldChar w:fldCharType="begin"/>
-                      </w:r>
-                      <w:r>
-                        <w:instrText xml:space="preserve"> STYLEREF 1 \s </w:instrText>
-                      </w:r>
-                      <w:r>
-                        <w:fldChar w:fldCharType="separate"/>
-                      </w:r>
-                      <w:r>
-                        <w:rPr>
-                          <w:noProof/>
-                        </w:rPr>
-                        <w:t>2</w:t>
-                      </w:r>
-                      <w:r>
-                        <w:rPr>
-                          <w:noProof/>
-                        </w:rPr>
-                        <w:fldChar w:fldCharType="end"/>
-                      </w:r>
+                      <w:fldSimple w:instr=" STYLEREF 1 \s ">
+                        <w:r>
+                          <w:rPr>
+                            <w:noProof/>
+                          </w:rPr>
+                          <w:t>2</w:t>
+                        </w:r>
+                      </w:fldSimple>
                       <w:r>
                         <w:t>. 1: Login Activity Diagram</w:t>
                       </w:r>
@@ -6471,51 +6102,25 @@
                             <w:r>
                               <w:t xml:space="preserve">Figure </w:t>
                             </w:r>
-                            <w:r>
-                              <w:fldChar w:fldCharType="begin"/>
-                            </w:r>
-                            <w:r>
-                              <w:instrText xml:space="preserve"> STYLEREF 1 \s </w:instrText>
-                            </w:r>
-                            <w:r>
-                              <w:fldChar w:fldCharType="separate"/>
-                            </w:r>
-                            <w:r>
-                              <w:rPr>
-                                <w:noProof/>
-                              </w:rPr>
-                              <w:t>2</w:t>
-                            </w:r>
-                            <w:r>
-                              <w:rPr>
-                                <w:noProof/>
-                              </w:rPr>
-                              <w:fldChar w:fldCharType="end"/>
-                            </w:r>
+                            <w:fldSimple w:instr=" STYLEREF 1 \s ">
+                              <w:r>
+                                <w:rPr>
+                                  <w:noProof/>
+                                </w:rPr>
+                                <w:t>2</w:t>
+                              </w:r>
+                            </w:fldSimple>
                             <w:r>
                               <w:t>.</w:t>
                             </w:r>
-                            <w:r>
-                              <w:fldChar w:fldCharType="begin"/>
-                            </w:r>
-                            <w:r>
-                              <w:instrText xml:space="preserve"> SEQ Figure \* ARABIC \s 1 </w:instrText>
-                            </w:r>
-                            <w:r>
-                              <w:fldChar w:fldCharType="separate"/>
-                            </w:r>
-                            <w:r>
-                              <w:rPr>
-                                <w:noProof/>
-                              </w:rPr>
-                              <w:t>2</w:t>
-                            </w:r>
-                            <w:r>
-                              <w:rPr>
-                                <w:noProof/>
-                              </w:rPr>
-                              <w:fldChar w:fldCharType="end"/>
-                            </w:r>
+                            <w:fldSimple w:instr=" SEQ Figure \* ARABIC \s 1 ">
+                              <w:r>
+                                <w:rPr>
+                                  <w:noProof/>
+                                </w:rPr>
+                                <w:t>2</w:t>
+                              </w:r>
+                            </w:fldSimple>
                             <w:r>
                               <w:t xml:space="preserve"> </w:t>
                             </w:r>
@@ -6564,51 +6169,25 @@
                       <w:r>
                         <w:t xml:space="preserve">Figure </w:t>
                       </w:r>
-                      <w:r>
-                        <w:fldChar w:fldCharType="begin"/>
-                      </w:r>
-                      <w:r>
-                        <w:instrText xml:space="preserve"> STYLEREF 1 \s </w:instrText>
-                      </w:r>
-                      <w:r>
-                        <w:fldChar w:fldCharType="separate"/>
-                      </w:r>
-                      <w:r>
-                        <w:rPr>
-                          <w:noProof/>
-                        </w:rPr>
-                        <w:t>2</w:t>
-                      </w:r>
-                      <w:r>
-                        <w:rPr>
-                          <w:noProof/>
-                        </w:rPr>
-                        <w:fldChar w:fldCharType="end"/>
-                      </w:r>
+                      <w:fldSimple w:instr=" STYLEREF 1 \s ">
+                        <w:r>
+                          <w:rPr>
+                            <w:noProof/>
+                          </w:rPr>
+                          <w:t>2</w:t>
+                        </w:r>
+                      </w:fldSimple>
                       <w:r>
                         <w:t>.</w:t>
                       </w:r>
-                      <w:r>
-                        <w:fldChar w:fldCharType="begin"/>
-                      </w:r>
-                      <w:r>
-                        <w:instrText xml:space="preserve"> SEQ Figure \* ARABIC \s 1 </w:instrText>
-                      </w:r>
-                      <w:r>
-                        <w:fldChar w:fldCharType="separate"/>
-                      </w:r>
-                      <w:r>
-                        <w:rPr>
-                          <w:noProof/>
-                        </w:rPr>
-                        <w:t>2</w:t>
-                      </w:r>
-                      <w:r>
-                        <w:rPr>
-                          <w:noProof/>
-                        </w:rPr>
-                        <w:fldChar w:fldCharType="end"/>
-                      </w:r>
+                      <w:fldSimple w:instr=" SEQ Figure \* ARABIC \s 1 ">
+                        <w:r>
+                          <w:rPr>
+                            <w:noProof/>
+                          </w:rPr>
+                          <w:t>2</w:t>
+                        </w:r>
+                      </w:fldSimple>
                       <w:r>
                         <w:t xml:space="preserve"> </w:t>
                       </w:r>
@@ -6830,51 +6409,25 @@
                             <w:r>
                               <w:t xml:space="preserve">Figure </w:t>
                             </w:r>
-                            <w:r>
-                              <w:fldChar w:fldCharType="begin"/>
-                            </w:r>
-                            <w:r>
-                              <w:instrText xml:space="preserve"> STYLEREF 1 \s </w:instrText>
-                            </w:r>
-                            <w:r>
-                              <w:fldChar w:fldCharType="separate"/>
-                            </w:r>
-                            <w:r>
-                              <w:rPr>
-                                <w:noProof/>
-                              </w:rPr>
-                              <w:t>2</w:t>
-                            </w:r>
-                            <w:r>
-                              <w:rPr>
-                                <w:noProof/>
-                              </w:rPr>
-                              <w:fldChar w:fldCharType="end"/>
-                            </w:r>
+                            <w:fldSimple w:instr=" STYLEREF 1 \s ">
+                              <w:r>
+                                <w:rPr>
+                                  <w:noProof/>
+                                </w:rPr>
+                                <w:t>2</w:t>
+                              </w:r>
+                            </w:fldSimple>
                             <w:r>
                               <w:t>.</w:t>
                             </w:r>
-                            <w:r>
-                              <w:fldChar w:fldCharType="begin"/>
-                            </w:r>
-                            <w:r>
-                              <w:instrText xml:space="preserve"> SEQ Figure \* ARABIC \s 1 </w:instrText>
-                            </w:r>
-                            <w:r>
-                              <w:fldChar w:fldCharType="separate"/>
-                            </w:r>
-                            <w:r>
-                              <w:rPr>
-                                <w:noProof/>
-                              </w:rPr>
-                              <w:t>3</w:t>
-                            </w:r>
-                            <w:r>
-                              <w:rPr>
-                                <w:noProof/>
-                              </w:rPr>
-                              <w:fldChar w:fldCharType="end"/>
-                            </w:r>
+                            <w:fldSimple w:instr=" SEQ Figure \* ARABIC \s 1 ">
+                              <w:r>
+                                <w:rPr>
+                                  <w:noProof/>
+                                </w:rPr>
+                                <w:t>3</w:t>
+                              </w:r>
+                            </w:fldSimple>
                             <w:r>
                               <w:t xml:space="preserve"> </w:t>
                             </w:r>
@@ -6923,51 +6476,25 @@
                       <w:r>
                         <w:t xml:space="preserve">Figure </w:t>
                       </w:r>
-                      <w:r>
-                        <w:fldChar w:fldCharType="begin"/>
-                      </w:r>
-                      <w:r>
-                        <w:instrText xml:space="preserve"> STYLEREF 1 \s </w:instrText>
-                      </w:r>
-                      <w:r>
-                        <w:fldChar w:fldCharType="separate"/>
-                      </w:r>
-                      <w:r>
-                        <w:rPr>
-                          <w:noProof/>
-                        </w:rPr>
-                        <w:t>2</w:t>
-                      </w:r>
-                      <w:r>
-                        <w:rPr>
-                          <w:noProof/>
-                        </w:rPr>
-                        <w:fldChar w:fldCharType="end"/>
-                      </w:r>
+                      <w:fldSimple w:instr=" STYLEREF 1 \s ">
+                        <w:r>
+                          <w:rPr>
+                            <w:noProof/>
+                          </w:rPr>
+                          <w:t>2</w:t>
+                        </w:r>
+                      </w:fldSimple>
                       <w:r>
                         <w:t>.</w:t>
                       </w:r>
-                      <w:r>
-                        <w:fldChar w:fldCharType="begin"/>
-                      </w:r>
-                      <w:r>
-                        <w:instrText xml:space="preserve"> SEQ Figure \* ARABIC \s 1 </w:instrText>
-                      </w:r>
-                      <w:r>
-                        <w:fldChar w:fldCharType="separate"/>
-                      </w:r>
-                      <w:r>
-                        <w:rPr>
-                          <w:noProof/>
-                        </w:rPr>
-                        <w:t>3</w:t>
-                      </w:r>
-                      <w:r>
-                        <w:rPr>
-                          <w:noProof/>
-                        </w:rPr>
-                        <w:fldChar w:fldCharType="end"/>
-                      </w:r>
+                      <w:fldSimple w:instr=" SEQ Figure \* ARABIC \s 1 ">
+                        <w:r>
+                          <w:rPr>
+                            <w:noProof/>
+                          </w:rPr>
+                          <w:t>3</w:t>
+                        </w:r>
+                      </w:fldSimple>
                       <w:r>
                         <w:t xml:space="preserve"> </w:t>
                       </w:r>
@@ -7166,51 +6693,25 @@
       <w:r>
         <w:t xml:space="preserve">Figure </w:t>
       </w:r>
-      <w:r>
-        <w:fldChar w:fldCharType="begin"/>
-      </w:r>
-      <w:r>
-        <w:instrText xml:space="preserve"> STYLEREF 1 \s </w:instrText>
-      </w:r>
-      <w:r>
-        <w:fldChar w:fldCharType="separate"/>
-      </w:r>
-      <w:r>
-        <w:rPr>
-          <w:noProof/>
-        </w:rPr>
-        <w:t>3</w:t>
-      </w:r>
-      <w:r>
-        <w:rPr>
-          <w:noProof/>
-        </w:rPr>
-        <w:fldChar w:fldCharType="end"/>
-      </w:r>
+      <w:fldSimple w:instr=" STYLEREF 1 \s ">
+        <w:r>
+          <w:rPr>
+            <w:noProof/>
+          </w:rPr>
+          <w:t>3</w:t>
+        </w:r>
+      </w:fldSimple>
       <w:r>
         <w:t>.</w:t>
       </w:r>
-      <w:r>
-        <w:fldChar w:fldCharType="begin"/>
-      </w:r>
-      <w:r>
-        <w:instrText xml:space="preserve"> SEQ Figure \* ARABIC \s 1 </w:instrText>
-      </w:r>
-      <w:r>
-        <w:fldChar w:fldCharType="separate"/>
-      </w:r>
-      <w:r>
-        <w:rPr>
-          <w:noProof/>
-        </w:rPr>
-        <w:t>1</w:t>
-      </w:r>
-      <w:r>
-        <w:rPr>
-          <w:noProof/>
-        </w:rPr>
-        <w:fldChar w:fldCharType="end"/>
-      </w:r>
+      <w:fldSimple w:instr=" SEQ Figure \* ARABIC \s 1 ">
+        <w:r>
+          <w:rPr>
+            <w:noProof/>
+          </w:rPr>
+          <w:t>1</w:t>
+        </w:r>
+      </w:fldSimple>
       <w:bookmarkEnd w:id="98"/>
       <w:bookmarkEnd w:id="99"/>
       <w:r>
@@ -7292,21 +6793,7 @@
         <w:rPr>
           <w:lang w:eastAsia="en-GB"/>
         </w:rPr>
-        <w:t xml:space="preserve"> information, they have key functions to obtain and change the information. Note that the </w:t>
-      </w:r>
-      <w:proofErr w:type="spellStart"/>
-      <w:r>
-        <w:rPr>
-          <w:lang w:eastAsia="en-GB"/>
-        </w:rPr>
-        <w:t>UserID</w:t>
-      </w:r>
-      <w:proofErr w:type="spellEnd"/>
-      <w:r>
-        <w:rPr>
-          <w:lang w:eastAsia="en-GB"/>
-        </w:rPr>
-        <w:t xml:space="preserve"> can never be changed </w:t>
+        <w:t xml:space="preserve"> information, they have key functions to obtain and change the information. Note that the UserID can never be changed </w:t>
       </w:r>
       <w:r>
         <w:rPr>
@@ -7426,21 +6913,7 @@
         <w:rPr>
           <w:lang w:eastAsia="en-GB"/>
         </w:rPr>
-        <w:t xml:space="preserve"> They will inherit Media class if a user chooses to send a </w:t>
-      </w:r>
-      <w:proofErr w:type="gramStart"/>
-      <w:r>
-        <w:rPr>
-          <w:lang w:eastAsia="en-GB"/>
-        </w:rPr>
-        <w:t>file</w:t>
-      </w:r>
-      <w:proofErr w:type="gramEnd"/>
-      <w:r>
-        <w:rPr>
-          <w:lang w:eastAsia="en-GB"/>
-        </w:rPr>
-        <w:t xml:space="preserve"> </w:t>
+        <w:t xml:space="preserve"> They will inherit Media class if a user chooses to send a file </w:t>
       </w:r>
     </w:p>
     <w:p>
@@ -7489,21 +6962,7 @@
         <w:rPr>
           <w:lang w:eastAsia="en-GB"/>
         </w:rPr>
-        <w:t>Moderator (*) Moderates Room (</w:t>
-      </w:r>
-      <w:proofErr w:type="gramStart"/>
-      <w:r>
-        <w:rPr>
-          <w:lang w:eastAsia="en-GB"/>
-        </w:rPr>
-        <w:t>1..</w:t>
-      </w:r>
-      <w:proofErr w:type="gramEnd"/>
-      <w:r>
-        <w:rPr>
-          <w:lang w:eastAsia="en-GB"/>
-        </w:rPr>
-        <w:t>*)</w:t>
+        <w:t>Moderator (*) Moderates Room (1..*)</w:t>
       </w:r>
     </w:p>
     <w:p>
@@ -7527,28 +6986,12 @@
         <w:t xml:space="preserve">User (1) </w:t>
       </w:r>
       <w:r>
-        <w:t xml:space="preserve">Is a member of </w:t>
-      </w:r>
-      <w:proofErr w:type="gramStart"/>
-      <w:r>
-        <w:t>Room(</w:t>
-      </w:r>
-      <w:proofErr w:type="gramEnd"/>
-      <w:r>
-        <w:t>1…*)</w:t>
-      </w:r>
-    </w:p>
-    <w:p>
-      <w:r>
-        <w:t xml:space="preserve">A user </w:t>
-      </w:r>
-      <w:proofErr w:type="gramStart"/>
-      <w:r>
-        <w:t>is able to</w:t>
-      </w:r>
-      <w:proofErr w:type="gramEnd"/>
-      <w:r>
-        <w:t xml:space="preserve"> be a member of none or many rooms however a room must have one member who must also be the administrator the administrator is able to remove other and add others but not themselves unless they decide to delete the room.</w:t>
+        <w:t>Is a member of Room(1…*)</w:t>
+      </w:r>
+    </w:p>
+    <w:p>
+      <w:r>
+        <w:t>A user is able to be a member of none or many rooms however a room must have one member who must also be the administrator the administrator is able to remove other and add others but not themselves unless they decide to delete the room.</w:t>
       </w:r>
     </w:p>
     <w:p>
@@ -7558,46 +7001,24 @@
           <w:lang w:eastAsia="en-GB"/>
         </w:rPr>
       </w:pPr>
-      <w:proofErr w:type="gramStart"/>
-      <w:r>
-        <w:rPr>
-          <w:lang w:eastAsia="en-GB"/>
-        </w:rPr>
-        <w:t>Room(</w:t>
-      </w:r>
-      <w:proofErr w:type="gramEnd"/>
-      <w:r>
-        <w:rPr>
-          <w:lang w:eastAsia="en-GB"/>
-        </w:rPr>
-        <w:t>1) Contains Channel(1..*)</w:t>
-      </w:r>
-    </w:p>
-    <w:p>
-      <w:pPr>
-        <w:rPr>
-          <w:lang w:eastAsia="en-GB"/>
-        </w:rPr>
-      </w:pPr>
-      <w:r>
-        <w:rPr>
-          <w:lang w:eastAsia="en-GB"/>
-        </w:rPr>
-        <w:t xml:space="preserve">One room must have at least one channel (the default channel is named ‘General’) The first channel created can change its </w:t>
-      </w:r>
-      <w:proofErr w:type="gramStart"/>
-      <w:r>
-        <w:rPr>
-          <w:lang w:eastAsia="en-GB"/>
-        </w:rPr>
-        <w:t>name</w:t>
-      </w:r>
-      <w:proofErr w:type="gramEnd"/>
-      <w:r>
-        <w:rPr>
-          <w:lang w:eastAsia="en-GB"/>
-        </w:rPr>
-        <w:t xml:space="preserve"> but it cannot be deleted. More rooms can be created but must have different names.</w:t>
+      <w:r>
+        <w:rPr>
+          <w:lang w:eastAsia="en-GB"/>
+        </w:rPr>
+        <w:t>Room(1) Contains Channel(1..*)</w:t>
+      </w:r>
+    </w:p>
+    <w:p>
+      <w:pPr>
+        <w:rPr>
+          <w:lang w:eastAsia="en-GB"/>
+        </w:rPr>
+      </w:pPr>
+      <w:r>
+        <w:rPr>
+          <w:lang w:eastAsia="en-GB"/>
+        </w:rPr>
+        <w:t>One room must have at least one channel (the default channel is named ‘General’) The first channel created can change its name but it cannot be deleted. More rooms can be created but must have different names.</w:t>
       </w:r>
     </w:p>
     <w:p>
@@ -7607,61 +7028,25 @@
           <w:lang w:eastAsia="en-GB"/>
         </w:rPr>
       </w:pPr>
-      <w:proofErr w:type="gramStart"/>
       <w:r>
         <w:rPr>
           <w:lang w:eastAsia="en-GB"/>
         </w:rPr>
         <w:lastRenderedPageBreak/>
-        <w:t>Message(</w:t>
-      </w:r>
-      <w:proofErr w:type="gramEnd"/>
-      <w:r>
-        <w:rPr>
-          <w:lang w:eastAsia="en-GB"/>
-        </w:rPr>
-        <w:t>*) Has Channel(1)</w:t>
-      </w:r>
-    </w:p>
-    <w:p>
-      <w:pPr>
-        <w:rPr>
-          <w:lang w:eastAsia="en-GB"/>
-        </w:rPr>
-      </w:pPr>
-      <w:r>
-        <w:rPr>
-          <w:lang w:eastAsia="en-GB"/>
-        </w:rPr>
-        <w:t xml:space="preserve">There can be an infinite number of Messages however these messages can only be assigned to one channel. </w:t>
-      </w:r>
-      <w:proofErr w:type="spellStart"/>
-      <w:r>
-        <w:rPr>
-          <w:lang w:eastAsia="en-GB"/>
-        </w:rPr>
-        <w:t>E.g</w:t>
-      </w:r>
-      <w:proofErr w:type="spellEnd"/>
-      <w:r>
-        <w:rPr>
-          <w:lang w:eastAsia="en-GB"/>
-        </w:rPr>
-        <w:t xml:space="preserve"> you can send the same message content to many </w:t>
-      </w:r>
-      <w:proofErr w:type="gramStart"/>
-      <w:r>
-        <w:rPr>
-          <w:lang w:eastAsia="en-GB"/>
-        </w:rPr>
-        <w:t>channels</w:t>
-      </w:r>
-      <w:proofErr w:type="gramEnd"/>
-      <w:r>
-        <w:rPr>
-          <w:lang w:eastAsia="en-GB"/>
-        </w:rPr>
-        <w:t xml:space="preserve"> but these must be unique classes.</w:t>
+        <w:t>Message(*) Has Channel(1)</w:t>
+      </w:r>
+    </w:p>
+    <w:p>
+      <w:pPr>
+        <w:rPr>
+          <w:lang w:eastAsia="en-GB"/>
+        </w:rPr>
+      </w:pPr>
+      <w:r>
+        <w:rPr>
+          <w:lang w:eastAsia="en-GB"/>
+        </w:rPr>
+        <w:t>There can be an infinite number of Messages however these messages can only be assigned to one channel. E.g you can send the same message content to many channels but these must be unique classes.</w:t>
       </w:r>
     </w:p>
     <w:p>
@@ -7671,46 +7056,24 @@
           <w:lang w:eastAsia="en-GB"/>
         </w:rPr>
       </w:pPr>
-      <w:proofErr w:type="gramStart"/>
-      <w:r>
-        <w:rPr>
-          <w:lang w:eastAsia="en-GB"/>
-        </w:rPr>
-        <w:t>User(</w:t>
-      </w:r>
-      <w:proofErr w:type="gramEnd"/>
-      <w:r>
-        <w:rPr>
-          <w:lang w:eastAsia="en-GB"/>
-        </w:rPr>
-        <w:t>1) Sends Message(*)</w:t>
-      </w:r>
-    </w:p>
-    <w:p>
-      <w:pPr>
-        <w:rPr>
-          <w:lang w:eastAsia="en-GB"/>
-        </w:rPr>
-      </w:pPr>
-      <w:r>
-        <w:rPr>
-          <w:lang w:eastAsia="en-GB"/>
-        </w:rPr>
-        <w:t xml:space="preserve">One user can create/send an infinite number of </w:t>
-      </w:r>
-      <w:proofErr w:type="gramStart"/>
-      <w:r>
-        <w:rPr>
-          <w:lang w:eastAsia="en-GB"/>
-        </w:rPr>
-        <w:t>messages,</w:t>
-      </w:r>
-      <w:proofErr w:type="gramEnd"/>
-      <w:r>
-        <w:rPr>
-          <w:lang w:eastAsia="en-GB"/>
-        </w:rPr>
-        <w:t xml:space="preserve"> however the message sender can only be one unique Use</w:t>
+      <w:r>
+        <w:rPr>
+          <w:lang w:eastAsia="en-GB"/>
+        </w:rPr>
+        <w:t>User(1) Sends Message(*)</w:t>
+      </w:r>
+    </w:p>
+    <w:p>
+      <w:pPr>
+        <w:rPr>
+          <w:lang w:eastAsia="en-GB"/>
+        </w:rPr>
+      </w:pPr>
+      <w:r>
+        <w:rPr>
+          <w:lang w:eastAsia="en-GB"/>
+        </w:rPr>
+        <w:t>One user can create/send an infinite number of messages, however the message sender can only be one unique Use</w:t>
       </w:r>
     </w:p>
     <w:p>
@@ -7854,16 +7217,8 @@
         <w:rPr>
           <w:lang w:eastAsia="en-GB"/>
         </w:rPr>
-        <w:t xml:space="preserve">The message is sent by the </w:t>
-      </w:r>
-      <w:proofErr w:type="gramStart"/>
-      <w:r>
-        <w:rPr>
-          <w:lang w:eastAsia="en-GB"/>
-        </w:rPr>
-        <w:t>sender</w:t>
-      </w:r>
-      <w:proofErr w:type="gramEnd"/>
+        <w:t>The message is sent by the sender</w:t>
+      </w:r>
     </w:p>
     <w:p>
       <w:pPr>
@@ -7880,16 +7235,8 @@
         <w:rPr>
           <w:lang w:eastAsia="en-GB"/>
         </w:rPr>
-        <w:t xml:space="preserve">The recipient requests new messages stored in the </w:t>
-      </w:r>
-      <w:proofErr w:type="gramStart"/>
-      <w:r>
-        <w:rPr>
-          <w:lang w:eastAsia="en-GB"/>
-        </w:rPr>
-        <w:t>database</w:t>
-      </w:r>
-      <w:proofErr w:type="gramEnd"/>
+        <w:t>The recipient requests new messages stored in the database</w:t>
+      </w:r>
     </w:p>
     <w:p>
       <w:pPr>
@@ -7906,16 +7253,8 @@
         <w:rPr>
           <w:lang w:eastAsia="en-GB"/>
         </w:rPr>
-        <w:t xml:space="preserve">The database returns a queue of all the </w:t>
-      </w:r>
-      <w:proofErr w:type="gramStart"/>
-      <w:r>
-        <w:rPr>
-          <w:lang w:eastAsia="en-GB"/>
-        </w:rPr>
-        <w:t>messages</w:t>
-      </w:r>
-      <w:proofErr w:type="gramEnd"/>
+        <w:t>The database returns a queue of all the messages</w:t>
+      </w:r>
     </w:p>
     <w:p>
       <w:pPr>
@@ -7932,16 +7271,8 @@
         <w:rPr>
           <w:lang w:eastAsia="en-GB"/>
         </w:rPr>
-        <w:t xml:space="preserve">The chat and log and updated and the recipient is </w:t>
-      </w:r>
-      <w:proofErr w:type="gramStart"/>
-      <w:r>
-        <w:rPr>
-          <w:lang w:eastAsia="en-GB"/>
-        </w:rPr>
-        <w:t>notified</w:t>
-      </w:r>
-      <w:proofErr w:type="gramEnd"/>
+        <w:t>The chat and log and updated and the recipient is notified</w:t>
+      </w:r>
     </w:p>
     <w:p>
       <w:pPr>
@@ -8303,21 +7634,7 @@
         <w:rPr>
           <w:lang w:eastAsia="en-GB"/>
         </w:rPr>
-        <w:t xml:space="preserve">The sender lifeline sends a call message to send a message to the application. In a loop operator while the user is offline, the application lifeline sends a call message to the recipient lifeline to check if they are connected. Within an alt </w:t>
-      </w:r>
-      <w:proofErr w:type="gramStart"/>
-      <w:r>
-        <w:rPr>
-          <w:lang w:eastAsia="en-GB"/>
-        </w:rPr>
-        <w:t>operator, if</w:t>
-      </w:r>
-      <w:proofErr w:type="gramEnd"/>
-      <w:r>
-        <w:rPr>
-          <w:lang w:eastAsia="en-GB"/>
-        </w:rPr>
-        <w:t xml:space="preserve"> the user is connected a return message is sent to confirm. In the guard, a return message is sent to inform that there is not a connection, and a call message is sent from the application to the database lifelines to store the message in the database. After a connection has been established, the application lifeline sends a call message to the database lifeline to request any stored messages, and a return message is sent back to return a queue of stored messages. Multiple call messages are then sent to the recipient lifeline to update the char, update the log file, and to notify the recipient.</w:t>
+        <w:t>The sender lifeline sends a call message to send a message to the application. In a loop operator while the user is offline, the application lifeline sends a call message to the recipient lifeline to check if they are connected. Within an alt operator, if the user is connected a return message is sent to confirm. In the guard, a return message is sent to inform that there is not a connection, and a call message is sent from the application to the database lifelines to store the message in the database. After a connection has been established, the application lifeline sends a call message to the database lifeline to request any stored messages, and a return message is sent back to return a queue of stored messages. Multiple call messages are then sent to the recipient lifeline to update the char, update the log file, and to notify the recipient.</w:t>
       </w:r>
       <w:r>
         <w:rPr>
@@ -8436,21 +7753,7 @@
         <w:rPr>
           <w:lang w:eastAsia="en-GB"/>
         </w:rPr>
-        <w:t xml:space="preserve">, a </w:t>
-      </w:r>
-      <w:proofErr w:type="spellStart"/>
-      <w:r>
-        <w:rPr>
-          <w:lang w:eastAsia="en-GB"/>
-        </w:rPr>
-        <w:t>calloperator</w:t>
-      </w:r>
-      <w:proofErr w:type="spellEnd"/>
-      <w:r>
-        <w:rPr>
-          <w:lang w:eastAsia="en-GB"/>
-        </w:rPr>
-        <w:t xml:space="preserve"> is sent from the user to the application lifelines to add a new user. Within an alt operator, if the new user should be a mod, a call message is sent to make the user a moderator, and a return message is sent back from the application lifeline to confirm that a moderator has been added. In the guard, a return message is sent back to confirm a user has been added. Then, in another loop operator, until there are no more channels to be added, a call message is sent from the user to the application lifeline to add a new channel to the room. A return message is sent back to confirm a channel has been created. Finally, the application lifeline sends a call message to the database lifeline to update the database. </w:t>
+        <w:t xml:space="preserve">, a calloperator is sent from the user to the application lifelines to add a new user. Within an alt operator, if the new user should be a mod, a call message is sent to make the user a moderator, and a return message is sent back from the application lifeline to confirm that a moderator has been added. In the guard, a return message is sent back to confirm a user has been added. Then, in another loop operator, until there are no more channels to be added, a call message is sent from the user to the application lifeline to add a new channel to the room. A return message is sent back to confirm a channel has been created. Finally, the application lifeline sends a call message to the database lifeline to update the database. </w:t>
       </w:r>
       <w:r>
         <w:rPr>
@@ -8544,53 +7847,27 @@
       <w:r>
         <w:t xml:space="preserve">Figure </w:t>
       </w:r>
-      <w:r>
-        <w:fldChar w:fldCharType="begin"/>
-      </w:r>
-      <w:r>
-        <w:instrText xml:space="preserve"> STYLEREF 1 \s </w:instrText>
-      </w:r>
-      <w:r>
-        <w:fldChar w:fldCharType="separate"/>
-      </w:r>
-      <w:r>
-        <w:rPr>
-          <w:noProof/>
-        </w:rPr>
-        <w:t>5</w:t>
-      </w:r>
-      <w:r>
-        <w:rPr>
-          <w:noProof/>
-        </w:rPr>
-        <w:fldChar w:fldCharType="end"/>
-      </w:r>
+      <w:fldSimple w:instr=" STYLEREF 1 \s ">
+        <w:r>
+          <w:rPr>
+            <w:noProof/>
+          </w:rPr>
+          <w:t>5</w:t>
+        </w:r>
+      </w:fldSimple>
       <w:r>
         <w:t>.</w:t>
       </w:r>
-      <w:r>
-        <w:fldChar w:fldCharType="begin"/>
-      </w:r>
-      <w:r>
-        <w:instrText xml:space="preserve"> SEQ Figure \* ARABIC \s 1 </w:instrText>
-      </w:r>
-      <w:r>
-        <w:fldChar w:fldCharType="separate"/>
-      </w:r>
-      <w:r>
-        <w:rPr>
-          <w:noProof/>
-        </w:rPr>
-        <w:t>1</w:t>
-      </w:r>
+      <w:fldSimple w:instr=" SEQ Figure \* ARABIC \s 1 ">
+        <w:r>
+          <w:rPr>
+            <w:noProof/>
+          </w:rPr>
+          <w:t>1</w:t>
+        </w:r>
+      </w:fldSimple>
       <w:bookmarkEnd w:id="112"/>
       <w:bookmarkEnd w:id="113"/>
-      <w:r>
-        <w:rPr>
-          <w:noProof/>
-        </w:rPr>
-        <w:fldChar w:fldCharType="end"/>
-      </w:r>
       <w:r>
         <w:rPr>
           <w:noProof/>
@@ -8614,63 +7891,13 @@
         <w:rPr>
           <w:lang w:eastAsia="en-GB"/>
         </w:rPr>
-        <w:t xml:space="preserve">The Component Diagram shows the structure of the systems components. There are 3 main </w:t>
-      </w:r>
-      <w:proofErr w:type="gramStart"/>
-      <w:r>
-        <w:rPr>
-          <w:lang w:eastAsia="en-GB"/>
-        </w:rPr>
-        <w:t>components;</w:t>
-      </w:r>
-      <w:proofErr w:type="gramEnd"/>
-      <w:r>
-        <w:rPr>
-          <w:lang w:eastAsia="en-GB"/>
-        </w:rPr>
-        <w:t xml:space="preserve"> Messaging Application, Database, and Broker. The Messaging Application contains the GUI, User Account, Chatroom and Channel components. The GUI component is linked to the user account component using the User View interface, which is provided by the User Account component. The GUI Component is also linked to the Chatroom component using the Room View interface, which is provided by User Account. Finally, the GUI also links to the Channel </w:t>
-      </w:r>
-      <w:proofErr w:type="spellStart"/>
-      <w:r>
-        <w:rPr>
-          <w:lang w:eastAsia="en-GB"/>
-        </w:rPr>
-        <w:t>componenet</w:t>
-      </w:r>
-      <w:proofErr w:type="spellEnd"/>
-      <w:r>
-        <w:rPr>
-          <w:lang w:eastAsia="en-GB"/>
-        </w:rPr>
-        <w:t xml:space="preserve"> using the Channel View interface. The Database component contains the User Table, Chatroom Table, Channel Table and Message Backup components. The Chatroom Table component provides the </w:t>
-      </w:r>
-      <w:proofErr w:type="spellStart"/>
-      <w:r>
-        <w:rPr>
-          <w:lang w:eastAsia="en-GB"/>
-        </w:rPr>
-        <w:t>roomID</w:t>
-      </w:r>
-      <w:proofErr w:type="spellEnd"/>
-      <w:r>
-        <w:rPr>
-          <w:lang w:eastAsia="en-GB"/>
-        </w:rPr>
-        <w:t xml:space="preserve"> interface, which is used by the User and Channel Table components. The Channel Table also provides the </w:t>
-      </w:r>
-      <w:proofErr w:type="spellStart"/>
-      <w:r>
-        <w:rPr>
-          <w:lang w:eastAsia="en-GB"/>
-        </w:rPr>
-        <w:t>channelID</w:t>
-      </w:r>
-      <w:proofErr w:type="spellEnd"/>
-      <w:r>
-        <w:rPr>
-          <w:lang w:eastAsia="en-GB"/>
-        </w:rPr>
-        <w:t xml:space="preserve"> interface which is used by the Message Backup component. The User Account component, which is contained within Messaging Application, provides the </w:t>
+        <w:t xml:space="preserve">The Component Diagram shows the structure of the systems components. There are 3 main components; Messaging Application, Database, and Broker. The Messaging Application contains the GUI, User Account, Chatroom and Channel components. The GUI component is linked to the user account component using the User View interface, which is provided by the User Account component. The GUI Component is also linked to the Chatroom component using the Room View interface, which is provided by User Account. Finally, the GUI also links to the Channel componenet using the Channel View interface. The Database component contains the User Table, Chatroom Table, Channel Table and Message Backup components. The Chatroom Table component provides the </w:t>
+      </w:r>
+      <w:r>
+        <w:rPr>
+          <w:lang w:eastAsia="en-GB"/>
+        </w:rPr>
+        <w:t xml:space="preserve">roomID interface, which is used by the User and Channel Table components. The Channel Table also provides the channelID interface which is used by the Message Backup component. The User Account component, which is contained within Messaging Application, provides the </w:t>
       </w:r>
       <w:r>
         <w:rPr>
@@ -9003,52 +8230,26 @@
       <w:r>
         <w:t xml:space="preserve">Figure </w:t>
       </w:r>
-      <w:r>
-        <w:fldChar w:fldCharType="begin"/>
-      </w:r>
-      <w:r>
-        <w:instrText xml:space="preserve"> STYLEREF 1 \s </w:instrText>
-      </w:r>
-      <w:r>
-        <w:fldChar w:fldCharType="separate"/>
-      </w:r>
-      <w:r>
-        <w:rPr>
-          <w:noProof/>
-        </w:rPr>
-        <w:t>6</w:t>
-      </w:r>
-      <w:r>
-        <w:rPr>
-          <w:noProof/>
-        </w:rPr>
-        <w:fldChar w:fldCharType="end"/>
-      </w:r>
+      <w:fldSimple w:instr=" STYLEREF 1 \s ">
+        <w:r>
+          <w:rPr>
+            <w:noProof/>
+          </w:rPr>
+          <w:t>6</w:t>
+        </w:r>
+      </w:fldSimple>
       <w:r>
         <w:t>.</w:t>
       </w:r>
-      <w:r>
-        <w:fldChar w:fldCharType="begin"/>
-      </w:r>
-      <w:r>
-        <w:instrText xml:space="preserve"> SEQ Figure \* ARABIC \s 1 </w:instrText>
-      </w:r>
-      <w:r>
-        <w:fldChar w:fldCharType="separate"/>
-      </w:r>
-      <w:r>
-        <w:rPr>
-          <w:noProof/>
-        </w:rPr>
-        <w:t>2</w:t>
-      </w:r>
+      <w:fldSimple w:instr=" SEQ Figure \* ARABIC \s 1 ">
+        <w:r>
+          <w:rPr>
+            <w:noProof/>
+          </w:rPr>
+          <w:t>1</w:t>
+        </w:r>
+      </w:fldSimple>
       <w:bookmarkEnd w:id="120"/>
-      <w:r>
-        <w:rPr>
-          <w:noProof/>
-        </w:rPr>
-        <w:fldChar w:fldCharType="end"/>
-      </w:r>
       <w:bookmarkEnd w:id="121"/>
       <w:r>
         <w:t xml:space="preserve"> Login FSM</w:t>
@@ -9189,52 +8390,26 @@
       <w:r>
         <w:t xml:space="preserve">Figure </w:t>
       </w:r>
-      <w:r>
-        <w:fldChar w:fldCharType="begin"/>
-      </w:r>
-      <w:r>
-        <w:instrText xml:space="preserve"> STYLEREF 1 \s </w:instrText>
-      </w:r>
-      <w:r>
-        <w:fldChar w:fldCharType="separate"/>
-      </w:r>
-      <w:r>
-        <w:rPr>
-          <w:noProof/>
-        </w:rPr>
-        <w:t>6</w:t>
-      </w:r>
-      <w:r>
-        <w:rPr>
-          <w:noProof/>
-        </w:rPr>
-        <w:fldChar w:fldCharType="end"/>
-      </w:r>
+      <w:fldSimple w:instr=" STYLEREF 1 \s ">
+        <w:r>
+          <w:rPr>
+            <w:noProof/>
+          </w:rPr>
+          <w:t>6</w:t>
+        </w:r>
+      </w:fldSimple>
       <w:r>
         <w:t>.</w:t>
       </w:r>
-      <w:r>
-        <w:fldChar w:fldCharType="begin"/>
-      </w:r>
-      <w:r>
-        <w:instrText xml:space="preserve"> SEQ Figure \* ARABIC \s 1 </w:instrText>
-      </w:r>
-      <w:r>
-        <w:fldChar w:fldCharType="separate"/>
-      </w:r>
-      <w:r>
-        <w:rPr>
-          <w:noProof/>
-        </w:rPr>
-        <w:t>3</w:t>
-      </w:r>
+      <w:fldSimple w:instr=" SEQ Figure \* ARABIC \s 1 ">
+        <w:r>
+          <w:rPr>
+            <w:noProof/>
+          </w:rPr>
+          <w:t>2</w:t>
+        </w:r>
+      </w:fldSimple>
       <w:bookmarkEnd w:id="125"/>
-      <w:r>
-        <w:rPr>
-          <w:noProof/>
-        </w:rPr>
-        <w:fldChar w:fldCharType="end"/>
-      </w:r>
       <w:bookmarkEnd w:id="126"/>
       <w:r>
         <w:t xml:space="preserve"> Publish</w:t>
@@ -9380,52 +8555,26 @@
       <w:r>
         <w:t xml:space="preserve">Figure </w:t>
       </w:r>
-      <w:r>
-        <w:fldChar w:fldCharType="begin"/>
-      </w:r>
-      <w:r>
-        <w:instrText xml:space="preserve"> STYLEREF 1 \s </w:instrText>
-      </w:r>
-      <w:r>
-        <w:fldChar w:fldCharType="separate"/>
-      </w:r>
-      <w:r>
-        <w:rPr>
-          <w:noProof/>
-        </w:rPr>
-        <w:t>6</w:t>
-      </w:r>
-      <w:r>
-        <w:rPr>
-          <w:noProof/>
-        </w:rPr>
-        <w:fldChar w:fldCharType="end"/>
-      </w:r>
+      <w:fldSimple w:instr=" STYLEREF 1 \s ">
+        <w:r>
+          <w:rPr>
+            <w:noProof/>
+          </w:rPr>
+          <w:t>6</w:t>
+        </w:r>
+      </w:fldSimple>
       <w:r>
         <w:t>.</w:t>
       </w:r>
-      <w:r>
-        <w:fldChar w:fldCharType="begin"/>
-      </w:r>
-      <w:r>
-        <w:instrText xml:space="preserve"> SEQ Figure \* ARABIC \s 1 </w:instrText>
-      </w:r>
-      <w:r>
-        <w:fldChar w:fldCharType="separate"/>
-      </w:r>
-      <w:r>
-        <w:rPr>
-          <w:noProof/>
-        </w:rPr>
-        <w:t>4</w:t>
-      </w:r>
+      <w:fldSimple w:instr=" SEQ Figure \* ARABIC \s 1 ">
+        <w:r>
+          <w:rPr>
+            <w:noProof/>
+          </w:rPr>
+          <w:t>3</w:t>
+        </w:r>
+      </w:fldSimple>
       <w:bookmarkEnd w:id="130"/>
-      <w:r>
-        <w:rPr>
-          <w:noProof/>
-        </w:rPr>
-        <w:fldChar w:fldCharType="end"/>
-      </w:r>
       <w:bookmarkEnd w:id="131"/>
       <w:r>
         <w:t xml:space="preserve"> subscriber FSM</w:t>
@@ -9563,51 +8712,25 @@
       <w:r>
         <w:t xml:space="preserve">Figure </w:t>
       </w:r>
-      <w:r>
-        <w:fldChar w:fldCharType="begin"/>
-      </w:r>
-      <w:r>
-        <w:instrText xml:space="preserve"> STYLEREF 1 \s </w:instrText>
-      </w:r>
-      <w:r>
-        <w:fldChar w:fldCharType="separate"/>
-      </w:r>
-      <w:r>
-        <w:rPr>
-          <w:noProof/>
-        </w:rPr>
-        <w:t>7</w:t>
-      </w:r>
-      <w:r>
-        <w:rPr>
-          <w:noProof/>
-        </w:rPr>
-        <w:fldChar w:fldCharType="end"/>
-      </w:r>
+      <w:fldSimple w:instr=" STYLEREF 1 \s ">
+        <w:r>
+          <w:rPr>
+            <w:noProof/>
+          </w:rPr>
+          <w:t>7</w:t>
+        </w:r>
+      </w:fldSimple>
       <w:r>
         <w:t>.</w:t>
       </w:r>
-      <w:r>
-        <w:fldChar w:fldCharType="begin"/>
-      </w:r>
-      <w:r>
-        <w:instrText xml:space="preserve"> SEQ Figure \* ARABIC \s 1 </w:instrText>
-      </w:r>
-      <w:r>
-        <w:fldChar w:fldCharType="separate"/>
-      </w:r>
-      <w:r>
-        <w:rPr>
-          <w:noProof/>
-        </w:rPr>
-        <w:t>1</w:t>
-      </w:r>
-      <w:r>
-        <w:rPr>
-          <w:noProof/>
-        </w:rPr>
-        <w:fldChar w:fldCharType="end"/>
-      </w:r>
+      <w:fldSimple w:instr=" SEQ Figure \* ARABIC \s 1 ">
+        <w:r>
+          <w:rPr>
+            <w:noProof/>
+          </w:rPr>
+          <w:t>1</w:t>
+        </w:r>
+      </w:fldSimple>
       <w:r>
         <w:t xml:space="preserve"> Send Message Communication Diagram</w:t>
       </w:r>
@@ -9619,7 +8742,13 @@
     </w:p>
     <w:p>
       <w:r>
-        <w:t xml:space="preserve">The communication diagram demonstrates how the system will send and </w:t>
+        <w:t xml:space="preserve">The </w:t>
+      </w:r>
+      <w:r>
+        <w:t>Send message Communication Diagram</w:t>
+      </w:r>
+      <w:r>
+        <w:t xml:space="preserve"> demonstrates how the system will send and </w:t>
       </w:r>
       <w:r>
         <w:t>receive</w:t>
@@ -9646,18 +8775,109 @@
     <w:p>
       <w:pPr>
         <w:rPr>
+          <w:lang w:eastAsia="en-GB"/>
+        </w:rPr>
+      </w:pPr>
+      <w:r>
+        <w:rPr>
+          <w:lang w:eastAsia="en-GB"/>
+        </w:rPr>
+        <w:br w:type="page"/>
+      </w:r>
+    </w:p>
+    <w:p>
+      <w:pPr>
+        <w:keepNext/>
+      </w:pPr>
+      <w:r>
+        <w:rPr>
           <w:rFonts w:asciiTheme="majorHAnsi" w:eastAsiaTheme="majorEastAsia" w:hAnsiTheme="majorHAnsi" w:cstheme="majorBidi"/>
+          <w:noProof/>
           <w:color w:val="1F3864" w:themeColor="accent1" w:themeShade="80"/>
           <w:sz w:val="36"/>
           <w:szCs w:val="36"/>
           <w:lang w:eastAsia="en-GB"/>
         </w:rPr>
-      </w:pPr>
-      <w:r>
-        <w:rPr>
-          <w:lang w:eastAsia="en-GB"/>
-        </w:rPr>
-        <w:br w:type="page"/>
+        <w:lastRenderedPageBreak/>
+        <w:drawing>
+          <wp:inline distT="0" distB="0" distL="0" distR="0" wp14:anchorId="421BEC1B" wp14:editId="61C93C46">
+            <wp:extent cx="4742423" cy="2811780"/>
+            <wp:effectExtent l="0" t="0" r="1270" b="7620"/>
+            <wp:docPr id="28" name="Picture 28"/>
+            <wp:cNvGraphicFramePr>
+              <a:graphicFrameLocks xmlns:a="http://schemas.openxmlformats.org/drawingml/2006/main" noChangeAspect="1"/>
+            </wp:cNvGraphicFramePr>
+            <a:graphic xmlns:a="http://schemas.openxmlformats.org/drawingml/2006/main">
+              <a:graphicData uri="http://schemas.openxmlformats.org/drawingml/2006/picture">
+                <pic:pic xmlns:pic="http://schemas.openxmlformats.org/drawingml/2006/picture">
+                  <pic:nvPicPr>
+                    <pic:cNvPr id="28" name="Picture 28"/>
+                    <pic:cNvPicPr/>
+                  </pic:nvPicPr>
+                  <pic:blipFill>
+                    <a:blip r:embed="rId34">
+                      <a:extLst>
+                        <a:ext uri="{28A0092B-C50C-407E-A947-70E740481C1C}">
+                          <a14:useLocalDpi xmlns:a14="http://schemas.microsoft.com/office/drawing/2010/main" val="0"/>
+                        </a:ext>
+                      </a:extLst>
+                    </a:blip>
+                    <a:stretch>
+                      <a:fillRect/>
+                    </a:stretch>
+                  </pic:blipFill>
+                  <pic:spPr>
+                    <a:xfrm>
+                      <a:off x="0" y="0"/>
+                      <a:ext cx="4742423" cy="2811780"/>
+                    </a:xfrm>
+                    <a:prstGeom prst="rect">
+                      <a:avLst/>
+                    </a:prstGeom>
+                  </pic:spPr>
+                </pic:pic>
+              </a:graphicData>
+            </a:graphic>
+          </wp:inline>
+        </w:drawing>
+      </w:r>
+    </w:p>
+    <w:p>
+      <w:pPr>
+        <w:pStyle w:val="Caption"/>
+      </w:pPr>
+      <w:r>
+        <w:t xml:space="preserve">Figure </w:t>
+      </w:r>
+      <w:fldSimple w:instr=" STYLEREF 1 \s ">
+        <w:r>
+          <w:rPr>
+            <w:noProof/>
+          </w:rPr>
+          <w:t>7</w:t>
+        </w:r>
+      </w:fldSimple>
+      <w:r>
+        <w:t>.</w:t>
+      </w:r>
+      <w:fldSimple w:instr=" SEQ Figure \* ARABIC \s 1 ">
+        <w:r>
+          <w:rPr>
+            <w:noProof/>
+          </w:rPr>
+          <w:t>2</w:t>
+        </w:r>
+      </w:fldSimple>
+      <w:r>
+        <w:t xml:space="preserve"> </w:t>
+      </w:r>
+      <w:r>
+        <w:t>New Channel Communication Diagram</w:t>
+      </w:r>
+    </w:p>
+    <w:p>
+      <w:r>
+        <w:t>The New channel Communication Diagram demonstrates how a new Channel is created. First the client Sends the request for a new room to be created which happens at the broker side then it updates the newly created room with the clients ID to set them as the admin. Finally the confirmation and room is sent back to the client.</w:t>
       </w:r>
     </w:p>
     <w:p>
@@ -9704,7 +8924,7 @@
                     </pic:cNvPicPr>
                   </pic:nvPicPr>
                   <pic:blipFill>
-                    <a:blip r:embed="rId34">
+                    <a:blip r:embed="rId35">
                       <a:extLst>
                         <a:ext uri="{28A0092B-C50C-407E-A947-70E740481C1C}">
                           <a14:useLocalDpi xmlns:a14="http://schemas.microsoft.com/office/drawing/2010/main" val="0"/>
@@ -9752,51 +8972,25 @@
       <w:r>
         <w:t>.</w:t>
       </w:r>
-      <w:r>
-        <w:fldChar w:fldCharType="begin"/>
-      </w:r>
-      <w:r>
-        <w:instrText xml:space="preserve"> STYLEREF 1 \s </w:instrText>
-      </w:r>
-      <w:r>
-        <w:fldChar w:fldCharType="separate"/>
-      </w:r>
-      <w:r>
-        <w:rPr>
-          <w:noProof/>
-        </w:rPr>
-        <w:t>8</w:t>
-      </w:r>
-      <w:r>
-        <w:rPr>
-          <w:noProof/>
-        </w:rPr>
-        <w:fldChar w:fldCharType="end"/>
-      </w:r>
+      <w:fldSimple w:instr=" STYLEREF 1 \s ">
+        <w:r>
+          <w:rPr>
+            <w:noProof/>
+          </w:rPr>
+          <w:t>8</w:t>
+        </w:r>
+      </w:fldSimple>
       <w:r>
         <w:t>.</w:t>
       </w:r>
-      <w:r>
-        <w:fldChar w:fldCharType="begin"/>
-      </w:r>
-      <w:r>
-        <w:instrText xml:space="preserve"> SEQ Figure \* ARABIC \s 1 </w:instrText>
-      </w:r>
-      <w:r>
-        <w:fldChar w:fldCharType="separate"/>
-      </w:r>
-      <w:r>
-        <w:rPr>
-          <w:noProof/>
-        </w:rPr>
-        <w:t>1</w:t>
-      </w:r>
-      <w:r>
-        <w:rPr>
-          <w:noProof/>
-        </w:rPr>
-        <w:fldChar w:fldCharType="end"/>
-      </w:r>
+      <w:fldSimple w:instr=" SEQ Figure \* ARABIC \s 1 ">
+        <w:r>
+          <w:rPr>
+            <w:noProof/>
+          </w:rPr>
+          <w:t>1</w:t>
+        </w:r>
+      </w:fldSimple>
       <w:r>
         <w:t xml:space="preserve"> Deployment Diagram</w:t>
       </w:r>
@@ -9882,21 +9076,7 @@
         <w:rPr>
           <w:lang w:eastAsia="en-GB"/>
         </w:rPr>
-        <w:t xml:space="preserve">The GUI mock-up outlines the essentials of the application’s basic functionality and user interface. It displays how various elements of the GUI would be laid out in the final version of the </w:t>
-      </w:r>
-      <w:proofErr w:type="gramStart"/>
-      <w:r>
-        <w:rPr>
-          <w:lang w:eastAsia="en-GB"/>
-        </w:rPr>
-        <w:t>app, and</w:t>
-      </w:r>
-      <w:proofErr w:type="gramEnd"/>
-      <w:r>
-        <w:rPr>
-          <w:lang w:eastAsia="en-GB"/>
-        </w:rPr>
-        <w:t xml:space="preserve"> provides an idea of the application may function.</w:t>
+        <w:t>The GUI mock-up outlines the essentials of the application’s basic functionality and user interface. It displays how various elements of the GUI would be laid out in the final version of the app, and provides an idea of the application may function.</w:t>
       </w:r>
     </w:p>
     <w:p>
@@ -9963,51 +9143,25 @@
                             <w:r>
                               <w:t xml:space="preserve">Figure </w:t>
                             </w:r>
-                            <w:r>
-                              <w:fldChar w:fldCharType="begin"/>
-                            </w:r>
-                            <w:r>
-                              <w:instrText xml:space="preserve"> STYLEREF 1 \s </w:instrText>
-                            </w:r>
-                            <w:r>
-                              <w:fldChar w:fldCharType="separate"/>
-                            </w:r>
-                            <w:r>
-                              <w:rPr>
-                                <w:noProof/>
-                              </w:rPr>
-                              <w:t>9</w:t>
-                            </w:r>
-                            <w:r>
-                              <w:rPr>
-                                <w:noProof/>
-                              </w:rPr>
-                              <w:fldChar w:fldCharType="end"/>
-                            </w:r>
+                            <w:fldSimple w:instr=" STYLEREF 1 \s ">
+                              <w:r>
+                                <w:rPr>
+                                  <w:noProof/>
+                                </w:rPr>
+                                <w:t>9</w:t>
+                              </w:r>
+                            </w:fldSimple>
                             <w:r>
                               <w:t>.</w:t>
                             </w:r>
-                            <w:r>
-                              <w:fldChar w:fldCharType="begin"/>
-                            </w:r>
-                            <w:r>
-                              <w:instrText xml:space="preserve"> SEQ Figure \* ARABIC \s 1 </w:instrText>
-                            </w:r>
-                            <w:r>
-                              <w:fldChar w:fldCharType="separate"/>
-                            </w:r>
-                            <w:r>
-                              <w:rPr>
-                                <w:noProof/>
-                              </w:rPr>
-                              <w:t>1</w:t>
-                            </w:r>
-                            <w:r>
-                              <w:rPr>
-                                <w:noProof/>
-                              </w:rPr>
-                              <w:fldChar w:fldCharType="end"/>
-                            </w:r>
+                            <w:fldSimple w:instr=" SEQ Figure \* ARABIC \s 1 ">
+                              <w:r>
+                                <w:rPr>
+                                  <w:noProof/>
+                                </w:rPr>
+                                <w:t>1</w:t>
+                              </w:r>
+                            </w:fldSimple>
                             <w:r>
                               <w:t xml:space="preserve"> GUI Mock-up</w:t>
                             </w:r>
@@ -10055,51 +9209,25 @@
                       <w:r>
                         <w:t xml:space="preserve">Figure </w:t>
                       </w:r>
-                      <w:r>
-                        <w:fldChar w:fldCharType="begin"/>
-                      </w:r>
-                      <w:r>
-                        <w:instrText xml:space="preserve"> STYLEREF 1 \s </w:instrText>
-                      </w:r>
-                      <w:r>
-                        <w:fldChar w:fldCharType="separate"/>
-                      </w:r>
-                      <w:r>
-                        <w:rPr>
-                          <w:noProof/>
-                        </w:rPr>
-                        <w:t>9</w:t>
-                      </w:r>
-                      <w:r>
-                        <w:rPr>
-                          <w:noProof/>
-                        </w:rPr>
-                        <w:fldChar w:fldCharType="end"/>
-                      </w:r>
+                      <w:fldSimple w:instr=" STYLEREF 1 \s ">
+                        <w:r>
+                          <w:rPr>
+                            <w:noProof/>
+                          </w:rPr>
+                          <w:t>9</w:t>
+                        </w:r>
+                      </w:fldSimple>
                       <w:r>
                         <w:t>.</w:t>
                       </w:r>
-                      <w:r>
-                        <w:fldChar w:fldCharType="begin"/>
-                      </w:r>
-                      <w:r>
-                        <w:instrText xml:space="preserve"> SEQ Figure \* ARABIC \s 1 </w:instrText>
-                      </w:r>
-                      <w:r>
-                        <w:fldChar w:fldCharType="separate"/>
-                      </w:r>
-                      <w:r>
-                        <w:rPr>
-                          <w:noProof/>
-                        </w:rPr>
-                        <w:t>1</w:t>
-                      </w:r>
-                      <w:r>
-                        <w:rPr>
-                          <w:noProof/>
-                        </w:rPr>
-                        <w:fldChar w:fldCharType="end"/>
-                      </w:r>
+                      <w:fldSimple w:instr=" SEQ Figure \* ARABIC \s 1 ">
+                        <w:r>
+                          <w:rPr>
+                            <w:noProof/>
+                          </w:rPr>
+                          <w:t>1</w:t>
+                        </w:r>
+                      </w:fldSimple>
                       <w:r>
                         <w:t xml:space="preserve"> GUI Mock-up</w:t>
                       </w:r>
@@ -10147,7 +9275,7 @@
                     <pic:cNvPicPr/>
                   </pic:nvPicPr>
                   <pic:blipFill>
-                    <a:blip r:embed="rId35" cstate="print">
+                    <a:blip r:embed="rId36" cstate="print">
                       <a:extLst>
                         <a:ext uri="{28A0092B-C50C-407E-A947-70E740481C1C}">
                           <a14:useLocalDpi xmlns:a14="http://schemas.microsoft.com/office/drawing/2010/main" val="0"/>
@@ -10321,19 +9449,11 @@
           <w:lang w:eastAsia="en-GB"/>
         </w:rPr>
       </w:pPr>
-      <w:proofErr w:type="spellStart"/>
-      <w:r>
-        <w:rPr>
-          <w:lang w:eastAsia="en-GB"/>
-        </w:rPr>
-        <w:t>Paho</w:t>
-      </w:r>
-      <w:proofErr w:type="spellEnd"/>
-      <w:r>
-        <w:rPr>
-          <w:lang w:eastAsia="en-GB"/>
-        </w:rPr>
-        <w:t xml:space="preserve"> MQTT will be used for </w:t>
+      <w:r>
+        <w:rPr>
+          <w:lang w:eastAsia="en-GB"/>
+        </w:rPr>
+        <w:t xml:space="preserve">Paho MQTT will be used for </w:t>
       </w:r>
       <w:r>
         <w:rPr>
@@ -10372,19 +9492,11 @@
           <w:lang w:eastAsia="en-GB"/>
         </w:rPr>
       </w:pPr>
-      <w:proofErr w:type="spellStart"/>
-      <w:r>
-        <w:rPr>
-          <w:lang w:eastAsia="en-GB"/>
-        </w:rPr>
-        <w:t>Github</w:t>
-      </w:r>
-      <w:proofErr w:type="spellEnd"/>
-      <w:r>
-        <w:rPr>
-          <w:lang w:eastAsia="en-GB"/>
-        </w:rPr>
-        <w:t xml:space="preserve"> will be used for </w:t>
+      <w:r>
+        <w:rPr>
+          <w:lang w:eastAsia="en-GB"/>
+        </w:rPr>
+        <w:t xml:space="preserve">Github will be used for </w:t>
       </w:r>
       <w:r>
         <w:rPr>
@@ -10685,19 +9797,11 @@
           <w:lang w:eastAsia="en-GB"/>
         </w:rPr>
       </w:pPr>
-      <w:proofErr w:type="spellStart"/>
-      <w:r>
-        <w:rPr>
-          <w:lang w:eastAsia="en-GB"/>
-        </w:rPr>
-        <w:t>MySql</w:t>
-      </w:r>
-      <w:proofErr w:type="spellEnd"/>
-      <w:r>
-        <w:rPr>
-          <w:lang w:eastAsia="en-GB"/>
-        </w:rPr>
-        <w:t xml:space="preserve"> will be used as the </w:t>
+      <w:r>
+        <w:rPr>
+          <w:lang w:eastAsia="en-GB"/>
+        </w:rPr>
+        <w:t xml:space="preserve">MySql will be used as the </w:t>
       </w:r>
       <w:r>
         <w:rPr>
@@ -10746,7 +9850,6 @@
           <w:docPartUnique/>
         </w:docPartObj>
       </w:sdtPr>
-      <w:sdtEndPr/>
       <w:sdtContent>
         <w:p>
           <w:pPr>
@@ -10767,7 +9870,6 @@
             <w:id w:val="-573587230"/>
             <w:bibliography/>
           </w:sdtPr>
-          <w:sdtEndPr/>
           <w:sdtContent>
             <w:p>
               <w:pPr>
@@ -13552,7 +12654,7 @@
     <w:charset w:val="00"/>
     <w:family w:val="roman"/>
     <w:pitch w:val="variable"/>
-    <w:sig w:usb0="E0002EFF" w:usb1="C000785B" w:usb2="00000009" w:usb3="00000000" w:csb0="000001FF" w:csb1="00000000"/>
+    <w:sig w:usb0="E0002AFF" w:usb1="C0007843" w:usb2="00000009" w:usb3="00000000" w:csb0="000001FF" w:csb1="00000000"/>
   </w:font>
   <w:font w:name="Courier New">
     <w:panose1 w:val="02070309020205020404"/>
@@ -13573,21 +12675,21 @@
     <w:charset w:val="00"/>
     <w:family w:val="swiss"/>
     <w:pitch w:val="variable"/>
-    <w:sig w:usb0="E4002EFF" w:usb1="C000247B" w:usb2="00000009" w:usb3="00000000" w:csb0="000001FF" w:csb1="00000000"/>
+    <w:sig w:usb0="E0002AFF" w:usb1="4000ACFF" w:usb2="00000001" w:usb3="00000000" w:csb0="000001FF" w:csb1="00000000"/>
   </w:font>
   <w:font w:name="Arial">
     <w:panose1 w:val="020B0604020202020204"/>
     <w:charset w:val="00"/>
     <w:family w:val="swiss"/>
     <w:pitch w:val="variable"/>
-    <w:sig w:usb0="E0002EFF" w:usb1="C000785B" w:usb2="00000009" w:usb3="00000000" w:csb0="000001FF" w:csb1="00000000"/>
+    <w:sig w:usb0="E0002AFF" w:usb1="C0007843" w:usb2="00000009" w:usb3="00000000" w:csb0="000001FF" w:csb1="00000000"/>
   </w:font>
   <w:font w:name="Calibri Light">
     <w:panose1 w:val="020F0302020204030204"/>
     <w:charset w:val="00"/>
     <w:family w:val="swiss"/>
     <w:pitch w:val="variable"/>
-    <w:sig w:usb0="E4002EFF" w:usb1="C000247B" w:usb2="00000009" w:usb3="00000000" w:csb0="000001FF" w:csb1="00000000"/>
+    <w:sig w:usb0="A0002AEF" w:usb1="4000207B" w:usb2="00000000" w:usb3="00000000" w:csb0="000001FF" w:csb1="00000000"/>
   </w:font>
 </w:fonts>
 </file>
@@ -13612,6 +12714,7 @@
     <w:rsid w:val="001E43C3"/>
     <w:rsid w:val="00356383"/>
     <w:rsid w:val="003D7080"/>
+    <w:rsid w:val="00402FC4"/>
     <w:rsid w:val="00625E0E"/>
     <w:rsid w:val="006A7713"/>
     <w:rsid w:val="007E2F2F"/>
@@ -14383,51 +13486,6 @@
 </file>
 
 <file path=customXml/item1.xml><?xml version="1.0" encoding="utf-8"?>
-<p:properties xmlns:p="http://schemas.microsoft.com/office/2006/metadata/properties" xmlns:xsi="http://www.w3.org/2001/XMLSchema-instance" xmlns:pc="http://schemas.microsoft.com/office/infopath/2007/PartnerControls">
-  <documentManagement/>
-</p:properties>
-</file>
-
-<file path=customXml/item2.xml><?xml version="1.0" encoding="utf-8"?>
-<b:Sources xmlns:b="http://schemas.openxmlformats.org/officeDocument/2006/bibliography" xmlns="http://schemas.openxmlformats.org/officeDocument/2006/bibliography" SelectedStyle="\HarvardAnglia2008OfficeOnline.xsl" StyleName="Harvard - Anglia" Version="2008">
-  <b:Source>
-    <b:Tag>Wel21</b:Tag>
-    <b:SourceType>InternetSite</b:SourceType>
-    <b:Guid>{9ACA3FEB-CD6B-43E0-821D-03C5F2A57DB2}</b:Guid>
-    <b:Title>Slack</b:Title>
-    <b:Year>2021</b:Year>
-    <b:YearAccessed>2021</b:YearAccessed>
-    <b:MonthAccessed>Febuary</b:MonthAccessed>
-    <b:DayAccessed>4</b:DayAccessed>
-    <b:URL>https://slack.com/intl/en-gb/</b:URL>
-    <b:Author>
-      <b:Author>
-        <b:Corporate>Slack</b:Corporate>
-      </b:Author>
-    </b:Author>
-    <b:RefOrder>2</b:RefOrder>
-  </b:Source>
-  <b:Source>
-    <b:Tag>Dis21</b:Tag>
-    <b:SourceType>InternetSite</b:SourceType>
-    <b:Guid>{E52559A7-AE42-4723-B594-7A945E1083A7}</b:Guid>
-    <b:Author>
-      <b:Author>
-        <b:Corporate>Discord</b:Corporate>
-      </b:Author>
-    </b:Author>
-    <b:Title>Discord</b:Title>
-    <b:Year>2021</b:Year>
-    <b:YearAccessed>2021</b:YearAccessed>
-    <b:MonthAccessed>Feburary</b:MonthAccessed>
-    <b:DayAccessed>4</b:DayAccessed>
-    <b:URL>https://discord.com/</b:URL>
-    <b:RefOrder>1</b:RefOrder>
-  </b:Source>
-</b:Sources>
-</file>
-
-<file path=customXml/item3.xml><?xml version="1.0" encoding="utf-8"?>
 <ct:contentTypeSchema xmlns:ct="http://schemas.microsoft.com/office/2006/metadata/contentType" xmlns:ma="http://schemas.microsoft.com/office/2006/metadata/properties/metaAttributes" ct:_="" ma:_="" ma:contentTypeName="Document" ma:contentTypeID="0x0101003D6AEE99DBFAD14CBDBFAB3006BEC9D6" ma:contentTypeVersion="11" ma:contentTypeDescription="Create a new document." ma:contentTypeScope="" ma:versionID="d8a0bd76b22eb778e4a8865d5e2bd658">
   <xsd:schema xmlns:xsd="http://www.w3.org/2001/XMLSchema" xmlns:xs="http://www.w3.org/2001/XMLSchema" xmlns:p="http://schemas.microsoft.com/office/2006/metadata/properties" xmlns:ns3="137d84ba-44f5-41c5-8e50-efb50c785463" xmlns:ns4="b778470f-a527-4b20-be53-4cfac91bb019" targetNamespace="http://schemas.microsoft.com/office/2006/metadata/properties" ma:root="true" ma:fieldsID="c4f044d32c5cdda1614567371c3076fc" ns3:_="" ns4:_="">
     <xsd:import namespace="137d84ba-44f5-41c5-8e50-efb50c785463"/>
@@ -14638,6 +13696,51 @@
 </ct:contentTypeSchema>
 </file>
 
+<file path=customXml/item2.xml><?xml version="1.0" encoding="utf-8"?>
+<b:Sources xmlns:b="http://schemas.openxmlformats.org/officeDocument/2006/bibliography" xmlns="http://schemas.openxmlformats.org/officeDocument/2006/bibliography" SelectedStyle="\HarvardAnglia2008OfficeOnline.xsl" StyleName="Harvard - Anglia" Version="2008">
+  <b:Source>
+    <b:Tag>Wel21</b:Tag>
+    <b:SourceType>InternetSite</b:SourceType>
+    <b:Guid>{9ACA3FEB-CD6B-43E0-821D-03C5F2A57DB2}</b:Guid>
+    <b:Title>Slack</b:Title>
+    <b:Year>2021</b:Year>
+    <b:YearAccessed>2021</b:YearAccessed>
+    <b:MonthAccessed>Febuary</b:MonthAccessed>
+    <b:DayAccessed>4</b:DayAccessed>
+    <b:URL>https://slack.com/intl/en-gb/</b:URL>
+    <b:Author>
+      <b:Author>
+        <b:Corporate>Slack</b:Corporate>
+      </b:Author>
+    </b:Author>
+    <b:RefOrder>2</b:RefOrder>
+  </b:Source>
+  <b:Source>
+    <b:Tag>Dis21</b:Tag>
+    <b:SourceType>InternetSite</b:SourceType>
+    <b:Guid>{E52559A7-AE42-4723-B594-7A945E1083A7}</b:Guid>
+    <b:Author>
+      <b:Author>
+        <b:Corporate>Discord</b:Corporate>
+      </b:Author>
+    </b:Author>
+    <b:Title>Discord</b:Title>
+    <b:Year>2021</b:Year>
+    <b:YearAccessed>2021</b:YearAccessed>
+    <b:MonthAccessed>Feburary</b:MonthAccessed>
+    <b:DayAccessed>4</b:DayAccessed>
+    <b:URL>https://discord.com/</b:URL>
+    <b:RefOrder>1</b:RefOrder>
+  </b:Source>
+</b:Sources>
+</file>
+
+<file path=customXml/item3.xml><?xml version="1.0" encoding="utf-8"?>
+<p:properties xmlns:p="http://schemas.microsoft.com/office/2006/metadata/properties" xmlns:xsi="http://www.w3.org/2001/XMLSchema-instance" xmlns:pc="http://schemas.microsoft.com/office/infopath/2007/PartnerControls">
+  <documentManagement/>
+</p:properties>
+</file>
+
 <file path=customXml/item4.xml><?xml version="1.0" encoding="utf-8"?>
 <?mso-contentType ?>
 <FormTemplates xmlns="http://schemas.microsoft.com/sharepoint/v3/contenttype/forms">
@@ -14648,23 +13751,6 @@
 </file>
 
 <file path=customXml/itemProps1.xml><?xml version="1.0" encoding="utf-8"?>
-<ds:datastoreItem xmlns:ds="http://schemas.openxmlformats.org/officeDocument/2006/customXml" ds:itemID="{8B827E64-6D03-471B-9BCF-A31C48594FEA}">
-  <ds:schemaRefs>
-    <ds:schemaRef ds:uri="http://schemas.microsoft.com/office/2006/metadata/properties"/>
-    <ds:schemaRef ds:uri="http://schemas.microsoft.com/office/infopath/2007/PartnerControls"/>
-  </ds:schemaRefs>
-</ds:datastoreItem>
-</file>
-
-<file path=customXml/itemProps2.xml><?xml version="1.0" encoding="utf-8"?>
-<ds:datastoreItem xmlns:ds="http://schemas.openxmlformats.org/officeDocument/2006/customXml" ds:itemID="{3D75EAE9-19EF-4443-A9F2-2ADC6A5BDDA1}">
-  <ds:schemaRefs>
-    <ds:schemaRef ds:uri="http://schemas.openxmlformats.org/officeDocument/2006/bibliography"/>
-  </ds:schemaRefs>
-</ds:datastoreItem>
-</file>
-
-<file path=customXml/itemProps3.xml><?xml version="1.0" encoding="utf-8"?>
 <ds:datastoreItem xmlns:ds="http://schemas.openxmlformats.org/officeDocument/2006/customXml" ds:itemID="{57CE9334-95C2-4AB6-B477-FF1BCE36D95C}">
   <ds:schemaRefs>
     <ds:schemaRef ds:uri="http://schemas.microsoft.com/office/2006/metadata/contentType"/>
@@ -14683,6 +13769,23 @@
 </ds:datastoreItem>
 </file>
 
+<file path=customXml/itemProps2.xml><?xml version="1.0" encoding="utf-8"?>
+<ds:datastoreItem xmlns:ds="http://schemas.openxmlformats.org/officeDocument/2006/customXml" ds:itemID="{3D75EAE9-19EF-4443-A9F2-2ADC6A5BDDA1}">
+  <ds:schemaRefs>
+    <ds:schemaRef ds:uri="http://schemas.openxmlformats.org/officeDocument/2006/bibliography"/>
+  </ds:schemaRefs>
+</ds:datastoreItem>
+</file>
+
+<file path=customXml/itemProps3.xml><?xml version="1.0" encoding="utf-8"?>
+<ds:datastoreItem xmlns:ds="http://schemas.openxmlformats.org/officeDocument/2006/customXml" ds:itemID="{8B827E64-6D03-471B-9BCF-A31C48594FEA}">
+  <ds:schemaRefs>
+    <ds:schemaRef ds:uri="http://schemas.microsoft.com/office/2006/metadata/properties"/>
+    <ds:schemaRef ds:uri="http://schemas.microsoft.com/office/infopath/2007/PartnerControls"/>
+  </ds:schemaRefs>
+</ds:datastoreItem>
+</file>
+
 <file path=customXml/itemProps4.xml><?xml version="1.0" encoding="utf-8"?>
 <ds:datastoreItem xmlns:ds="http://schemas.openxmlformats.org/officeDocument/2006/customXml" ds:itemID="{42282E90-06CB-401F-95B9-A4FC684A03D0}">
   <ds:schemaRefs>

</xml_diff>

<commit_message>
Updated to include design pattern section
</commit_message>
<xml_diff>
--- a/Documentation/Software Design - Project Design.docx
+++ b/Documentation/Software Design - Project Design.docx
@@ -182,6 +182,7 @@
                     <w:lang w:val="en-US"/>
                   </w:rPr>
                 </w:pPr>
+                <w:proofErr w:type="spellStart"/>
                 <w:r>
                   <w:rPr>
                     <w:color w:val="4472C4" w:themeColor="accent1"/>
@@ -189,7 +190,17 @@
                     <w:szCs w:val="28"/>
                     <w:lang w:val="en-US"/>
                   </w:rPr>
-                  <w:t>Hassaan Naveed (N0898071)</w:t>
+                  <w:t>Hassaan</w:t>
+                </w:r>
+                <w:proofErr w:type="spellEnd"/>
+                <w:r>
+                  <w:rPr>
+                    <w:color w:val="4472C4" w:themeColor="accent1"/>
+                    <w:sz w:val="28"/>
+                    <w:szCs w:val="28"/>
+                    <w:lang w:val="en-US"/>
+                  </w:rPr>
+                  <w:t xml:space="preserve"> Naveed (N0898071)</w:t>
                 </w:r>
               </w:p>
               <w:p>
@@ -3847,8 +3858,16 @@
         <w:rPr>
           <w:lang w:eastAsia="en-GB"/>
         </w:rPr>
-        <w:t>The source message is sent, and the source chat history is updated</w:t>
-      </w:r>
+        <w:t xml:space="preserve">The source message is sent, and the source chat history is </w:t>
+      </w:r>
+      <w:proofErr w:type="gramStart"/>
+      <w:r>
+        <w:rPr>
+          <w:lang w:eastAsia="en-GB"/>
+        </w:rPr>
+        <w:t>updated</w:t>
+      </w:r>
+      <w:proofErr w:type="gramEnd"/>
     </w:p>
     <w:p>
       <w:pPr>
@@ -3865,8 +3884,16 @@
         <w:rPr>
           <w:lang w:eastAsia="en-GB"/>
         </w:rPr>
-        <w:t>The target user is notified, and the target user’s chat history is also updated</w:t>
-      </w:r>
+        <w:t xml:space="preserve">The target user is notified, and the target user’s chat history is also </w:t>
+      </w:r>
+      <w:proofErr w:type="gramStart"/>
+      <w:r>
+        <w:rPr>
+          <w:lang w:eastAsia="en-GB"/>
+        </w:rPr>
+        <w:t>updated</w:t>
+      </w:r>
+      <w:proofErr w:type="gramEnd"/>
     </w:p>
     <w:p>
       <w:pPr>
@@ -3883,8 +3910,16 @@
         <w:rPr>
           <w:lang w:eastAsia="en-GB"/>
         </w:rPr>
-        <w:t>The chat histories on both ends are updated within the database</w:t>
-      </w:r>
+        <w:t xml:space="preserve">The chat histories on both ends are updated within the </w:t>
+      </w:r>
+      <w:proofErr w:type="gramStart"/>
+      <w:r>
+        <w:rPr>
+          <w:lang w:eastAsia="en-GB"/>
+        </w:rPr>
+        <w:t>database</w:t>
+      </w:r>
+      <w:proofErr w:type="gramEnd"/>
     </w:p>
     <w:p>
       <w:pPr>
@@ -3919,8 +3954,16 @@
         <w:rPr>
           <w:lang w:eastAsia="en-GB"/>
         </w:rPr>
-        <w:t>The source message is stored within the database temporarily</w:t>
-      </w:r>
+        <w:t xml:space="preserve">The source message is stored within the database </w:t>
+      </w:r>
+      <w:proofErr w:type="gramStart"/>
+      <w:r>
+        <w:rPr>
+          <w:lang w:eastAsia="en-GB"/>
+        </w:rPr>
+        <w:t>temporarily</w:t>
+      </w:r>
+      <w:proofErr w:type="gramEnd"/>
     </w:p>
     <w:p>
       <w:pPr>
@@ -3937,8 +3980,16 @@
         <w:rPr>
           <w:lang w:eastAsia="en-GB"/>
         </w:rPr>
-        <w:t>The source user’s connection is then repeatedly checked until they are confirmed to be online</w:t>
-      </w:r>
+        <w:t xml:space="preserve">The source user’s connection is then repeatedly checked until they are confirmed to be </w:t>
+      </w:r>
+      <w:proofErr w:type="gramStart"/>
+      <w:r>
+        <w:rPr>
+          <w:lang w:eastAsia="en-GB"/>
+        </w:rPr>
+        <w:t>online</w:t>
+      </w:r>
+      <w:proofErr w:type="gramEnd"/>
     </w:p>
     <w:p>
       <w:pPr>
@@ -3955,8 +4006,16 @@
         <w:rPr>
           <w:lang w:eastAsia="en-GB"/>
         </w:rPr>
-        <w:t>Once the source user is online, their message is then sent to the target user, and the following stages mentioned above occur</w:t>
-      </w:r>
+        <w:t xml:space="preserve">Once the source user is online, their message is then sent to the target user, and the following stages mentioned above </w:t>
+      </w:r>
+      <w:proofErr w:type="gramStart"/>
+      <w:r>
+        <w:rPr>
+          <w:lang w:eastAsia="en-GB"/>
+        </w:rPr>
+        <w:t>occur</w:t>
+      </w:r>
+      <w:proofErr w:type="gramEnd"/>
     </w:p>
     <w:p>
       <w:pPr>
@@ -5325,7 +5384,21 @@
         <w:rPr>
           <w:lang w:eastAsia="en-GB"/>
         </w:rPr>
-        <w:t xml:space="preserve">If the password is valid, the user gets access to their user space </w:t>
+        <w:t xml:space="preserve">If the password is valid, the user gets access to their user </w:t>
+      </w:r>
+      <w:proofErr w:type="gramStart"/>
+      <w:r>
+        <w:rPr>
+          <w:lang w:eastAsia="en-GB"/>
+        </w:rPr>
+        <w:t>space</w:t>
+      </w:r>
+      <w:proofErr w:type="gramEnd"/>
+      <w:r>
+        <w:rPr>
+          <w:lang w:eastAsia="en-GB"/>
+        </w:rPr>
+        <w:t xml:space="preserve"> </w:t>
       </w:r>
     </w:p>
     <w:p>
@@ -6793,7 +6866,21 @@
         <w:rPr>
           <w:lang w:eastAsia="en-GB"/>
         </w:rPr>
-        <w:t xml:space="preserve"> information, they have key functions to obtain and change the information. Note that the UserID can never be changed </w:t>
+        <w:t xml:space="preserve"> information, they have key functions to obtain and change the information. Note that the </w:t>
+      </w:r>
+      <w:proofErr w:type="spellStart"/>
+      <w:r>
+        <w:rPr>
+          <w:lang w:eastAsia="en-GB"/>
+        </w:rPr>
+        <w:t>UserID</w:t>
+      </w:r>
+      <w:proofErr w:type="spellEnd"/>
+      <w:r>
+        <w:rPr>
+          <w:lang w:eastAsia="en-GB"/>
+        </w:rPr>
+        <w:t xml:space="preserve"> can never be changed </w:t>
       </w:r>
       <w:r>
         <w:rPr>
@@ -6913,7 +7000,21 @@
         <w:rPr>
           <w:lang w:eastAsia="en-GB"/>
         </w:rPr>
-        <w:t xml:space="preserve"> They will inherit Media class if a user chooses to send a file </w:t>
+        <w:t xml:space="preserve"> They will inherit Media class if a user chooses to send a </w:t>
+      </w:r>
+      <w:proofErr w:type="gramStart"/>
+      <w:r>
+        <w:rPr>
+          <w:lang w:eastAsia="en-GB"/>
+        </w:rPr>
+        <w:t>file</w:t>
+      </w:r>
+      <w:proofErr w:type="gramEnd"/>
+      <w:r>
+        <w:rPr>
+          <w:lang w:eastAsia="en-GB"/>
+        </w:rPr>
+        <w:t xml:space="preserve"> </w:t>
       </w:r>
     </w:p>
     <w:p>
@@ -6962,7 +7063,21 @@
         <w:rPr>
           <w:lang w:eastAsia="en-GB"/>
         </w:rPr>
-        <w:t>Moderator (*) Moderates Room (1..*)</w:t>
+        <w:t>Moderator (*) Moderates Room (</w:t>
+      </w:r>
+      <w:proofErr w:type="gramStart"/>
+      <w:r>
+        <w:rPr>
+          <w:lang w:eastAsia="en-GB"/>
+        </w:rPr>
+        <w:t>1..</w:t>
+      </w:r>
+      <w:proofErr w:type="gramEnd"/>
+      <w:r>
+        <w:rPr>
+          <w:lang w:eastAsia="en-GB"/>
+        </w:rPr>
+        <w:t>*)</w:t>
       </w:r>
     </w:p>
     <w:p>
@@ -6986,12 +7101,28 @@
         <w:t xml:space="preserve">User (1) </w:t>
       </w:r>
       <w:r>
-        <w:t>Is a member of Room(1…*)</w:t>
-      </w:r>
-    </w:p>
-    <w:p>
-      <w:r>
-        <w:t>A user is able to be a member of none or many rooms however a room must have one member who must also be the administrator the administrator is able to remove other and add others but not themselves unless they decide to delete the room.</w:t>
+        <w:t xml:space="preserve">Is a member of </w:t>
+      </w:r>
+      <w:proofErr w:type="gramStart"/>
+      <w:r>
+        <w:t>Room(</w:t>
+      </w:r>
+      <w:proofErr w:type="gramEnd"/>
+      <w:r>
+        <w:t>1…*)</w:t>
+      </w:r>
+    </w:p>
+    <w:p>
+      <w:r>
+        <w:t xml:space="preserve">A user </w:t>
+      </w:r>
+      <w:proofErr w:type="gramStart"/>
+      <w:r>
+        <w:t>is able to</w:t>
+      </w:r>
+      <w:proofErr w:type="gramEnd"/>
+      <w:r>
+        <w:t xml:space="preserve"> be a member of none or many rooms however a room must have one member who must also be the administrator the administrator is able to remove other and add others but not themselves unless they decide to delete the room.</w:t>
       </w:r>
     </w:p>
     <w:p>
@@ -7001,24 +7132,46 @@
           <w:lang w:eastAsia="en-GB"/>
         </w:rPr>
       </w:pPr>
-      <w:r>
-        <w:rPr>
-          <w:lang w:eastAsia="en-GB"/>
-        </w:rPr>
-        <w:t>Room(1) Contains Channel(1..*)</w:t>
-      </w:r>
-    </w:p>
-    <w:p>
-      <w:pPr>
-        <w:rPr>
-          <w:lang w:eastAsia="en-GB"/>
-        </w:rPr>
-      </w:pPr>
-      <w:r>
-        <w:rPr>
-          <w:lang w:eastAsia="en-GB"/>
-        </w:rPr>
-        <w:t>One room must have at least one channel (the default channel is named ‘General’) The first channel created can change its name but it cannot be deleted. More rooms can be created but must have different names.</w:t>
+      <w:proofErr w:type="gramStart"/>
+      <w:r>
+        <w:rPr>
+          <w:lang w:eastAsia="en-GB"/>
+        </w:rPr>
+        <w:t>Room(</w:t>
+      </w:r>
+      <w:proofErr w:type="gramEnd"/>
+      <w:r>
+        <w:rPr>
+          <w:lang w:eastAsia="en-GB"/>
+        </w:rPr>
+        <w:t>1) Contains Channel(1..*)</w:t>
+      </w:r>
+    </w:p>
+    <w:p>
+      <w:pPr>
+        <w:rPr>
+          <w:lang w:eastAsia="en-GB"/>
+        </w:rPr>
+      </w:pPr>
+      <w:r>
+        <w:rPr>
+          <w:lang w:eastAsia="en-GB"/>
+        </w:rPr>
+        <w:t xml:space="preserve">One room must have at least one channel (the default channel is named ‘General’) The first channel created can change its </w:t>
+      </w:r>
+      <w:proofErr w:type="gramStart"/>
+      <w:r>
+        <w:rPr>
+          <w:lang w:eastAsia="en-GB"/>
+        </w:rPr>
+        <w:t>name</w:t>
+      </w:r>
+      <w:proofErr w:type="gramEnd"/>
+      <w:r>
+        <w:rPr>
+          <w:lang w:eastAsia="en-GB"/>
+        </w:rPr>
+        <w:t xml:space="preserve"> but it cannot be deleted. More rooms can be created but must have different names.</w:t>
       </w:r>
     </w:p>
     <w:p>
@@ -7028,25 +7181,61 @@
           <w:lang w:eastAsia="en-GB"/>
         </w:rPr>
       </w:pPr>
+      <w:proofErr w:type="gramStart"/>
       <w:r>
         <w:rPr>
           <w:lang w:eastAsia="en-GB"/>
         </w:rPr>
         <w:lastRenderedPageBreak/>
-        <w:t>Message(*) Has Channel(1)</w:t>
-      </w:r>
-    </w:p>
-    <w:p>
-      <w:pPr>
-        <w:rPr>
-          <w:lang w:eastAsia="en-GB"/>
-        </w:rPr>
-      </w:pPr>
-      <w:r>
-        <w:rPr>
-          <w:lang w:eastAsia="en-GB"/>
-        </w:rPr>
-        <w:t>There can be an infinite number of Messages however these messages can only be assigned to one channel. E.g you can send the same message content to many channels but these must be unique classes.</w:t>
+        <w:t>Message(</w:t>
+      </w:r>
+      <w:proofErr w:type="gramEnd"/>
+      <w:r>
+        <w:rPr>
+          <w:lang w:eastAsia="en-GB"/>
+        </w:rPr>
+        <w:t>*) Has Channel(1)</w:t>
+      </w:r>
+    </w:p>
+    <w:p>
+      <w:pPr>
+        <w:rPr>
+          <w:lang w:eastAsia="en-GB"/>
+        </w:rPr>
+      </w:pPr>
+      <w:r>
+        <w:rPr>
+          <w:lang w:eastAsia="en-GB"/>
+        </w:rPr>
+        <w:t xml:space="preserve">There can be an infinite number of Messages however these messages can only be assigned to one channel. </w:t>
+      </w:r>
+      <w:proofErr w:type="spellStart"/>
+      <w:r>
+        <w:rPr>
+          <w:lang w:eastAsia="en-GB"/>
+        </w:rPr>
+        <w:t>E.g</w:t>
+      </w:r>
+      <w:proofErr w:type="spellEnd"/>
+      <w:r>
+        <w:rPr>
+          <w:lang w:eastAsia="en-GB"/>
+        </w:rPr>
+        <w:t xml:space="preserve"> you can send the same message content to many </w:t>
+      </w:r>
+      <w:proofErr w:type="gramStart"/>
+      <w:r>
+        <w:rPr>
+          <w:lang w:eastAsia="en-GB"/>
+        </w:rPr>
+        <w:t>channels</w:t>
+      </w:r>
+      <w:proofErr w:type="gramEnd"/>
+      <w:r>
+        <w:rPr>
+          <w:lang w:eastAsia="en-GB"/>
+        </w:rPr>
+        <w:t xml:space="preserve"> but these must be unique classes.</w:t>
       </w:r>
     </w:p>
     <w:p>
@@ -7056,24 +7245,46 @@
           <w:lang w:eastAsia="en-GB"/>
         </w:rPr>
       </w:pPr>
-      <w:r>
-        <w:rPr>
-          <w:lang w:eastAsia="en-GB"/>
-        </w:rPr>
-        <w:t>User(1) Sends Message(*)</w:t>
-      </w:r>
-    </w:p>
-    <w:p>
-      <w:pPr>
-        <w:rPr>
-          <w:lang w:eastAsia="en-GB"/>
-        </w:rPr>
-      </w:pPr>
-      <w:r>
-        <w:rPr>
-          <w:lang w:eastAsia="en-GB"/>
-        </w:rPr>
-        <w:t>One user can create/send an infinite number of messages, however the message sender can only be one unique Use</w:t>
+      <w:proofErr w:type="gramStart"/>
+      <w:r>
+        <w:rPr>
+          <w:lang w:eastAsia="en-GB"/>
+        </w:rPr>
+        <w:t>User(</w:t>
+      </w:r>
+      <w:proofErr w:type="gramEnd"/>
+      <w:r>
+        <w:rPr>
+          <w:lang w:eastAsia="en-GB"/>
+        </w:rPr>
+        <w:t>1) Sends Message(*)</w:t>
+      </w:r>
+    </w:p>
+    <w:p>
+      <w:pPr>
+        <w:rPr>
+          <w:lang w:eastAsia="en-GB"/>
+        </w:rPr>
+      </w:pPr>
+      <w:r>
+        <w:rPr>
+          <w:lang w:eastAsia="en-GB"/>
+        </w:rPr>
+        <w:t xml:space="preserve">One user can create/send an infinite number of </w:t>
+      </w:r>
+      <w:proofErr w:type="gramStart"/>
+      <w:r>
+        <w:rPr>
+          <w:lang w:eastAsia="en-GB"/>
+        </w:rPr>
+        <w:t>messages,</w:t>
+      </w:r>
+      <w:proofErr w:type="gramEnd"/>
+      <w:r>
+        <w:rPr>
+          <w:lang w:eastAsia="en-GB"/>
+        </w:rPr>
+        <w:t xml:space="preserve"> however the message sender can only be one unique Use</w:t>
       </w:r>
     </w:p>
     <w:p>
@@ -7217,8 +7428,16 @@
         <w:rPr>
           <w:lang w:eastAsia="en-GB"/>
         </w:rPr>
-        <w:t>The message is sent by the sender</w:t>
-      </w:r>
+        <w:t xml:space="preserve">The message is sent by the </w:t>
+      </w:r>
+      <w:proofErr w:type="gramStart"/>
+      <w:r>
+        <w:rPr>
+          <w:lang w:eastAsia="en-GB"/>
+        </w:rPr>
+        <w:t>sender</w:t>
+      </w:r>
+      <w:proofErr w:type="gramEnd"/>
     </w:p>
     <w:p>
       <w:pPr>
@@ -7235,8 +7454,16 @@
         <w:rPr>
           <w:lang w:eastAsia="en-GB"/>
         </w:rPr>
-        <w:t>The recipient requests new messages stored in the database</w:t>
-      </w:r>
+        <w:t xml:space="preserve">The recipient requests new messages stored in the </w:t>
+      </w:r>
+      <w:proofErr w:type="gramStart"/>
+      <w:r>
+        <w:rPr>
+          <w:lang w:eastAsia="en-GB"/>
+        </w:rPr>
+        <w:t>database</w:t>
+      </w:r>
+      <w:proofErr w:type="gramEnd"/>
     </w:p>
     <w:p>
       <w:pPr>
@@ -7253,8 +7480,16 @@
         <w:rPr>
           <w:lang w:eastAsia="en-GB"/>
         </w:rPr>
-        <w:t>The database returns a queue of all the messages</w:t>
-      </w:r>
+        <w:t xml:space="preserve">The database returns a queue of all the </w:t>
+      </w:r>
+      <w:proofErr w:type="gramStart"/>
+      <w:r>
+        <w:rPr>
+          <w:lang w:eastAsia="en-GB"/>
+        </w:rPr>
+        <w:t>messages</w:t>
+      </w:r>
+      <w:proofErr w:type="gramEnd"/>
     </w:p>
     <w:p>
       <w:pPr>
@@ -7271,8 +7506,16 @@
         <w:rPr>
           <w:lang w:eastAsia="en-GB"/>
         </w:rPr>
-        <w:t>The chat and log and updated and the recipient is notified</w:t>
-      </w:r>
+        <w:t xml:space="preserve">The chat and log and updated and the recipient is </w:t>
+      </w:r>
+      <w:proofErr w:type="gramStart"/>
+      <w:r>
+        <w:rPr>
+          <w:lang w:eastAsia="en-GB"/>
+        </w:rPr>
+        <w:t>notified</w:t>
+      </w:r>
+      <w:proofErr w:type="gramEnd"/>
     </w:p>
     <w:p>
       <w:pPr>
@@ -7634,7 +7877,21 @@
         <w:rPr>
           <w:lang w:eastAsia="en-GB"/>
         </w:rPr>
-        <w:t>The sender lifeline sends a call message to send a message to the application. In a loop operator while the user is offline, the application lifeline sends a call message to the recipient lifeline to check if they are connected. Within an alt operator, if the user is connected a return message is sent to confirm. In the guard, a return message is sent to inform that there is not a connection, and a call message is sent from the application to the database lifelines to store the message in the database. After a connection has been established, the application lifeline sends a call message to the database lifeline to request any stored messages, and a return message is sent back to return a queue of stored messages. Multiple call messages are then sent to the recipient lifeline to update the char, update the log file, and to notify the recipient.</w:t>
+        <w:t xml:space="preserve">The sender lifeline sends a call message to send a message to the application. In a loop operator while the user is offline, the application lifeline sends a call message to the recipient lifeline to check if they are connected. Within an alt </w:t>
+      </w:r>
+      <w:proofErr w:type="gramStart"/>
+      <w:r>
+        <w:rPr>
+          <w:lang w:eastAsia="en-GB"/>
+        </w:rPr>
+        <w:t>operator, if</w:t>
+      </w:r>
+      <w:proofErr w:type="gramEnd"/>
+      <w:r>
+        <w:rPr>
+          <w:lang w:eastAsia="en-GB"/>
+        </w:rPr>
+        <w:t xml:space="preserve"> the user is connected a return message is sent to confirm. In the guard, a return message is sent to inform that there is not a connection, and a call message is sent from the application to the database lifelines to store the message in the database. After a connection has been established, the application lifeline sends a call message to the database lifeline to request any stored messages, and a return message is sent back to return a queue of stored messages. Multiple call messages are then sent to the recipient lifeline to update the char, update the log file, and to notify the recipient.</w:t>
       </w:r>
       <w:r>
         <w:rPr>
@@ -7753,7 +8010,21 @@
         <w:rPr>
           <w:lang w:eastAsia="en-GB"/>
         </w:rPr>
-        <w:t xml:space="preserve">, a calloperator is sent from the user to the application lifelines to add a new user. Within an alt operator, if the new user should be a mod, a call message is sent to make the user a moderator, and a return message is sent back from the application lifeline to confirm that a moderator has been added. In the guard, a return message is sent back to confirm a user has been added. Then, in another loop operator, until there are no more channels to be added, a call message is sent from the user to the application lifeline to add a new channel to the room. A return message is sent back to confirm a channel has been created. Finally, the application lifeline sends a call message to the database lifeline to update the database. </w:t>
+        <w:t xml:space="preserve">, a </w:t>
+      </w:r>
+      <w:proofErr w:type="spellStart"/>
+      <w:r>
+        <w:rPr>
+          <w:lang w:eastAsia="en-GB"/>
+        </w:rPr>
+        <w:t>calloperator</w:t>
+      </w:r>
+      <w:proofErr w:type="spellEnd"/>
+      <w:r>
+        <w:rPr>
+          <w:lang w:eastAsia="en-GB"/>
+        </w:rPr>
+        <w:t xml:space="preserve"> is sent from the user to the application lifelines to add a new user. Within an alt operator, if the new user should be a mod, a call message is sent to make the user a moderator, and a return message is sent back from the application lifeline to confirm that a moderator has been added. In the guard, a return message is sent back to confirm a user has been added. Then, in another loop operator, until there are no more channels to be added, a call message is sent from the user to the application lifeline to add a new channel to the room. A return message is sent back to confirm a channel has been created. Finally, the application lifeline sends a call message to the database lifeline to update the database. </w:t>
       </w:r>
       <w:r>
         <w:rPr>
@@ -7891,13 +8162,63 @@
         <w:rPr>
           <w:lang w:eastAsia="en-GB"/>
         </w:rPr>
-        <w:t xml:space="preserve">The Component Diagram shows the structure of the systems components. There are 3 main components; Messaging Application, Database, and Broker. The Messaging Application contains the GUI, User Account, Chatroom and Channel components. The GUI component is linked to the user account component using the User View interface, which is provided by the User Account component. The GUI Component is also linked to the Chatroom component using the Room View interface, which is provided by User Account. Finally, the GUI also links to the Channel componenet using the Channel View interface. The Database component contains the User Table, Chatroom Table, Channel Table and Message Backup components. The Chatroom Table component provides the </w:t>
-      </w:r>
-      <w:r>
-        <w:rPr>
-          <w:lang w:eastAsia="en-GB"/>
-        </w:rPr>
-        <w:t xml:space="preserve">roomID interface, which is used by the User and Channel Table components. The Channel Table also provides the channelID interface which is used by the Message Backup component. The User Account component, which is contained within Messaging Application, provides the </w:t>
+        <w:t xml:space="preserve">The Component Diagram shows the structure of the systems components. There are 3 main </w:t>
+      </w:r>
+      <w:proofErr w:type="gramStart"/>
+      <w:r>
+        <w:rPr>
+          <w:lang w:eastAsia="en-GB"/>
+        </w:rPr>
+        <w:t>components;</w:t>
+      </w:r>
+      <w:proofErr w:type="gramEnd"/>
+      <w:r>
+        <w:rPr>
+          <w:lang w:eastAsia="en-GB"/>
+        </w:rPr>
+        <w:t xml:space="preserve"> Messaging Application, Database, and Broker. The Messaging Application contains the GUI, User Account, Chatroom and Channel components. The GUI component is linked to the user account component using the User View interface, which is provided by the User Account component. The GUI Component is also linked to the Chatroom component using the Room View interface, which is provided by User Account. Finally, the GUI also links to the Channel </w:t>
+      </w:r>
+      <w:proofErr w:type="spellStart"/>
+      <w:r>
+        <w:rPr>
+          <w:lang w:eastAsia="en-GB"/>
+        </w:rPr>
+        <w:t>componenet</w:t>
+      </w:r>
+      <w:proofErr w:type="spellEnd"/>
+      <w:r>
+        <w:rPr>
+          <w:lang w:eastAsia="en-GB"/>
+        </w:rPr>
+        <w:t xml:space="preserve"> using the Channel View interface. The Database component contains the User Table, Chatroom Table, Channel Table and Message Backup components. The Chatroom Table component provides the </w:t>
+      </w:r>
+      <w:proofErr w:type="spellStart"/>
+      <w:r>
+        <w:rPr>
+          <w:lang w:eastAsia="en-GB"/>
+        </w:rPr>
+        <w:t>roomID</w:t>
+      </w:r>
+      <w:proofErr w:type="spellEnd"/>
+      <w:r>
+        <w:rPr>
+          <w:lang w:eastAsia="en-GB"/>
+        </w:rPr>
+        <w:t xml:space="preserve"> interface, which is used by the User and Channel Table components. The Channel Table also provides the </w:t>
+      </w:r>
+      <w:proofErr w:type="spellStart"/>
+      <w:r>
+        <w:rPr>
+          <w:lang w:eastAsia="en-GB"/>
+        </w:rPr>
+        <w:t>channelID</w:t>
+      </w:r>
+      <w:proofErr w:type="spellEnd"/>
+      <w:r>
+        <w:rPr>
+          <w:lang w:eastAsia="en-GB"/>
+        </w:rPr>
+        <w:t xml:space="preserve"> interface which is used by the Message Backup component. The User Account component, which is contained within Messaging Application, provides the </w:t>
       </w:r>
       <w:r>
         <w:rPr>
@@ -8877,7 +9198,23 @@
     </w:p>
     <w:p>
       <w:r>
-        <w:t>The New channel Communication Diagram demonstrates how a new Channel is created. First the client Sends the request for a new room to be created which happens at the broker side then it updates the newly created room with the clients ID to set them as the admin. Finally the confirmation and room is sent back to the client.</w:t>
+        <w:t xml:space="preserve">The New channel Communication Diagram demonstrates how a new Channel is created. First the client Sends the request for a new room to be created which happens at the broker side then it updates the newly created room with the </w:t>
+      </w:r>
+      <w:proofErr w:type="gramStart"/>
+      <w:r>
+        <w:t>clients</w:t>
+      </w:r>
+      <w:proofErr w:type="gramEnd"/>
+      <w:r>
+        <w:t xml:space="preserve"> ID to set them as the admin. </w:t>
+      </w:r>
+      <w:proofErr w:type="gramStart"/>
+      <w:r>
+        <w:t>Finally</w:t>
+      </w:r>
+      <w:proofErr w:type="gramEnd"/>
+      <w:r>
+        <w:t xml:space="preserve"> the confirmation and room is sent back to the client.</w:t>
       </w:r>
     </w:p>
     <w:p>
@@ -9076,7 +9413,21 @@
         <w:rPr>
           <w:lang w:eastAsia="en-GB"/>
         </w:rPr>
-        <w:t>The GUI mock-up outlines the essentials of the application’s basic functionality and user interface. It displays how various elements of the GUI would be laid out in the final version of the app, and provides an idea of the application may function.</w:t>
+        <w:t xml:space="preserve">The GUI mock-up outlines the essentials of the application’s basic functionality and user interface. It displays how various elements of the GUI would be laid out in the final version of the </w:t>
+      </w:r>
+      <w:proofErr w:type="gramStart"/>
+      <w:r>
+        <w:rPr>
+          <w:lang w:eastAsia="en-GB"/>
+        </w:rPr>
+        <w:t>app, and</w:t>
+      </w:r>
+      <w:proofErr w:type="gramEnd"/>
+      <w:r>
+        <w:rPr>
+          <w:lang w:eastAsia="en-GB"/>
+        </w:rPr>
+        <w:t xml:space="preserve"> provides an idea of the application may function.</w:t>
       </w:r>
     </w:p>
     <w:p>
@@ -9309,6 +9660,11 @@
       </w:r>
     </w:p>
     <w:p>
+      <w:pPr>
+        <w:rPr>
+          <w:lang w:eastAsia="en-GB"/>
+        </w:rPr>
+      </w:pPr>
       <w:r>
         <w:rPr>
           <w:lang w:eastAsia="en-GB"/>
@@ -9317,6 +9673,7 @@
         <w:t>This GUI Mock-up shows how the basic user interface of the application should look. Inspiration was taken from research into other popular messaging applications, such as Slack and Discord. (1) All the users’ available chatrooms are shown on the leftmost column on the screen. (2) All the available text channels for the currently selected server are displayed next to that, the channels can be named and grouped. (3) At the bottom of that column, the user can access their profile and application settings, as well as change their status. (4) The main, middle section of the screen displays the contents of the currently selected text channel. The user can send via the input bar at the bottom, and messages that are sent and received are displayed in the main area. The user can scroll through messages using the scroll bar and can search through message history using the search function at the top. (5) On the rightmost column, all the users in the currently selected chatroom are displayed, grouped by their status.</w:t>
       </w:r>
     </w:p>
+    <w:p/>
     <w:p>
       <w:pPr>
         <w:pStyle w:val="Heading3"/>
@@ -9324,6 +9681,138 @@
           <w:lang w:eastAsia="en-GB"/>
         </w:rPr>
       </w:pPr>
+      <w:r>
+        <w:rPr>
+          <w:lang w:eastAsia="en-GB"/>
+        </w:rPr>
+        <w:t xml:space="preserve">Design Patten </w:t>
+      </w:r>
+    </w:p>
+    <w:p>
+      <w:pPr>
+        <w:rPr>
+          <w:lang w:eastAsia="en-GB"/>
+        </w:rPr>
+      </w:pPr>
+    </w:p>
+    <w:p>
+      <w:pPr>
+        <w:rPr>
+          <w:lang w:eastAsia="en-GB"/>
+        </w:rPr>
+      </w:pPr>
+      <w:r>
+        <w:rPr>
+          <w:lang w:eastAsia="en-GB"/>
+        </w:rPr>
+        <w:t xml:space="preserve">We have selected  </w:t>
+      </w:r>
+      <w:r>
+        <w:rPr>
+          <w:b/>
+          <w:bCs/>
+          <w:lang w:eastAsia="en-GB"/>
+        </w:rPr>
+        <w:t xml:space="preserve">Factory Method </w:t>
+      </w:r>
+      <w:r>
+        <w:rPr>
+          <w:lang w:eastAsia="en-GB"/>
+        </w:rPr>
+        <w:t>as our design pattern</w:t>
+      </w:r>
+      <w:sdt>
+        <w:sdtPr>
+          <w:rPr>
+            <w:lang w:eastAsia="en-GB"/>
+          </w:rPr>
+          <w:id w:val="183330194"/>
+          <w:citation/>
+        </w:sdtPr>
+        <w:sdtContent>
+          <w:r>
+            <w:rPr>
+              <w:lang w:eastAsia="en-GB"/>
+            </w:rPr>
+            <w:fldChar w:fldCharType="begin"/>
+          </w:r>
+          <w:r>
+            <w:rPr>
+              <w:lang w:val="en-US" w:eastAsia="en-GB"/>
+            </w:rPr>
+            <w:instrText xml:space="preserve"> CITATION Ref21 \l 1033 </w:instrText>
+          </w:r>
+          <w:r>
+            <w:rPr>
+              <w:lang w:eastAsia="en-GB"/>
+            </w:rPr>
+            <w:fldChar w:fldCharType="separate"/>
+          </w:r>
+          <w:r>
+            <w:rPr>
+              <w:noProof/>
+              <w:lang w:val="en-US" w:eastAsia="en-GB"/>
+            </w:rPr>
+            <w:t xml:space="preserve"> </w:t>
+          </w:r>
+          <w:r>
+            <w:rPr>
+              <w:noProof/>
+              <w:lang w:val="en-US" w:eastAsia="en-GB"/>
+            </w:rPr>
+            <w:t>(Refactoring guru, 2021)</w:t>
+          </w:r>
+          <w:r>
+            <w:rPr>
+              <w:lang w:eastAsia="en-GB"/>
+            </w:rPr>
+            <w:fldChar w:fldCharType="end"/>
+          </w:r>
+        </w:sdtContent>
+      </w:sdt>
+      <w:r>
+        <w:rPr>
+          <w:lang w:eastAsia="en-GB"/>
+        </w:rPr>
+        <w:t>, we use creator classes to declare the new objects such as the User or a Message each object is unique but has the same functions but different kinds of messages or users can inherit different functions such as a user which as an admin has more functionality such as adding or removing a user or and message which contains a file which can be downloaded.</w:t>
+      </w:r>
+    </w:p>
+    <w:p>
+      <w:pPr>
+        <w:rPr>
+          <w:lang w:eastAsia="en-GB"/>
+        </w:rPr>
+      </w:pPr>
+      <w:r>
+        <w:rPr>
+          <w:lang w:eastAsia="en-GB"/>
+        </w:rPr>
+        <w:t xml:space="preserve">We chose this method as we </w:t>
+      </w:r>
+      <w:r>
+        <w:rPr>
+          <w:lang w:eastAsia="en-GB"/>
+        </w:rPr>
+        <w:t>do not</w:t>
+      </w:r>
+      <w:r>
+        <w:rPr>
+          <w:lang w:eastAsia="en-GB"/>
+        </w:rPr>
+        <w:t xml:space="preserve"> know exactly what types and dependencies the objects may rely on as they depend on the kind of message the user may send which allows for inheritance depending on what message the user sends or what level of permissions they may have in a selected channel. We also know that most will use the same foundation and we want to use existing objects rather then </w:t>
+      </w:r>
+      <w:r>
+        <w:rPr>
+          <w:lang w:eastAsia="en-GB"/>
+        </w:rPr>
+        <w:t>rebuild them each time as most functionality remains constant for each object</w:t>
+      </w:r>
+      <w:r>
+        <w:rPr>
+          <w:lang w:eastAsia="en-GB"/>
+        </w:rPr>
+        <w:t>, this helps avoid duplicated code within the codebase.</w:t>
+      </w:r>
     </w:p>
     <w:p>
       <w:pPr>
@@ -9449,11 +9938,19 @@
           <w:lang w:eastAsia="en-GB"/>
         </w:rPr>
       </w:pPr>
-      <w:r>
-        <w:rPr>
-          <w:lang w:eastAsia="en-GB"/>
-        </w:rPr>
-        <w:t xml:space="preserve">Paho MQTT will be used for </w:t>
+      <w:proofErr w:type="spellStart"/>
+      <w:r>
+        <w:rPr>
+          <w:lang w:eastAsia="en-GB"/>
+        </w:rPr>
+        <w:t>Paho</w:t>
+      </w:r>
+      <w:proofErr w:type="spellEnd"/>
+      <w:r>
+        <w:rPr>
+          <w:lang w:eastAsia="en-GB"/>
+        </w:rPr>
+        <w:t xml:space="preserve"> MQTT will be used for </w:t>
       </w:r>
       <w:r>
         <w:rPr>
@@ -9492,11 +9989,19 @@
           <w:lang w:eastAsia="en-GB"/>
         </w:rPr>
       </w:pPr>
-      <w:r>
-        <w:rPr>
-          <w:lang w:eastAsia="en-GB"/>
-        </w:rPr>
-        <w:t xml:space="preserve">Github will be used for </w:t>
+      <w:proofErr w:type="spellStart"/>
+      <w:r>
+        <w:rPr>
+          <w:lang w:eastAsia="en-GB"/>
+        </w:rPr>
+        <w:t>Github</w:t>
+      </w:r>
+      <w:proofErr w:type="spellEnd"/>
+      <w:r>
+        <w:rPr>
+          <w:lang w:eastAsia="en-GB"/>
+        </w:rPr>
+        <w:t xml:space="preserve"> will be used for </w:t>
       </w:r>
       <w:r>
         <w:rPr>
@@ -9797,11 +10302,19 @@
           <w:lang w:eastAsia="en-GB"/>
         </w:rPr>
       </w:pPr>
-      <w:r>
-        <w:rPr>
-          <w:lang w:eastAsia="en-GB"/>
-        </w:rPr>
-        <w:t xml:space="preserve">MySql will be used as the </w:t>
+      <w:proofErr w:type="spellStart"/>
+      <w:r>
+        <w:rPr>
+          <w:lang w:eastAsia="en-GB"/>
+        </w:rPr>
+        <w:t>MySql</w:t>
+      </w:r>
+      <w:proofErr w:type="spellEnd"/>
+      <w:r>
+        <w:rPr>
+          <w:lang w:eastAsia="en-GB"/>
+        </w:rPr>
+        <w:t xml:space="preserve"> will be used as the </w:t>
       </w:r>
       <w:r>
         <w:rPr>
@@ -13697,6 +14210,21 @@
 </file>
 
 <file path=customXml/item2.xml><?xml version="1.0" encoding="utf-8"?>
+<p:properties xmlns:p="http://schemas.microsoft.com/office/2006/metadata/properties" xmlns:xsi="http://www.w3.org/2001/XMLSchema-instance" xmlns:pc="http://schemas.microsoft.com/office/infopath/2007/PartnerControls">
+  <documentManagement/>
+</p:properties>
+</file>
+
+<file path=customXml/item3.xml><?xml version="1.0" encoding="utf-8"?>
+<?mso-contentType ?>
+<FormTemplates xmlns="http://schemas.microsoft.com/sharepoint/v3/contenttype/forms">
+  <Display>DocumentLibraryForm</Display>
+  <Edit>DocumentLibraryForm</Edit>
+  <New>DocumentLibraryForm</New>
+</FormTemplates>
+</file>
+
+<file path=customXml/item4.xml><?xml version="1.0" encoding="utf-8"?>
 <b:Sources xmlns:b="http://schemas.openxmlformats.org/officeDocument/2006/bibliography" xmlns="http://schemas.openxmlformats.org/officeDocument/2006/bibliography" SelectedStyle="\HarvardAnglia2008OfficeOnline.xsl" StyleName="Harvard - Anglia" Version="2008">
   <b:Source>
     <b:Tag>Wel21</b:Tag>
@@ -13732,22 +14260,24 @@
     <b:URL>https://discord.com/</b:URL>
     <b:RefOrder>1</b:RefOrder>
   </b:Source>
+  <b:Source>
+    <b:Tag>Ref21</b:Tag>
+    <b:SourceType>InternetSite</b:SourceType>
+    <b:Guid>{0B145ABB-D5F3-429B-A0DF-6A85075EDC96}</b:Guid>
+    <b:Author>
+      <b:Author>
+        <b:Corporate>Refactoring guru</b:Corporate>
+      </b:Author>
+    </b:Author>
+    <b:Title>Factory method</b:Title>
+    <b:Year>2021</b:Year>
+    <b:YearAccessed>2021</b:YearAccessed>
+    <b:MonthAccessed>April</b:MonthAccessed>
+    <b:DayAccessed>8</b:DayAccessed>
+    <b:URL>https://refactoring.guru/design-patterns/factory-method</b:URL>
+    <b:RefOrder>3</b:RefOrder>
+  </b:Source>
 </b:Sources>
-</file>
-
-<file path=customXml/item3.xml><?xml version="1.0" encoding="utf-8"?>
-<p:properties xmlns:p="http://schemas.microsoft.com/office/2006/metadata/properties" xmlns:xsi="http://www.w3.org/2001/XMLSchema-instance" xmlns:pc="http://schemas.microsoft.com/office/infopath/2007/PartnerControls">
-  <documentManagement/>
-</p:properties>
-</file>
-
-<file path=customXml/item4.xml><?xml version="1.0" encoding="utf-8"?>
-<?mso-contentType ?>
-<FormTemplates xmlns="http://schemas.microsoft.com/sharepoint/v3/contenttype/forms">
-  <Display>DocumentLibraryForm</Display>
-  <Edit>DocumentLibraryForm</Edit>
-  <New>DocumentLibraryForm</New>
-</FormTemplates>
 </file>
 
 <file path=customXml/itemProps1.xml><?xml version="1.0" encoding="utf-8"?>
@@ -13770,14 +14300,6 @@
 </file>
 
 <file path=customXml/itemProps2.xml><?xml version="1.0" encoding="utf-8"?>
-<ds:datastoreItem xmlns:ds="http://schemas.openxmlformats.org/officeDocument/2006/customXml" ds:itemID="{3D75EAE9-19EF-4443-A9F2-2ADC6A5BDDA1}">
-  <ds:schemaRefs>
-    <ds:schemaRef ds:uri="http://schemas.openxmlformats.org/officeDocument/2006/bibliography"/>
-  </ds:schemaRefs>
-</ds:datastoreItem>
-</file>
-
-<file path=customXml/itemProps3.xml><?xml version="1.0" encoding="utf-8"?>
 <ds:datastoreItem xmlns:ds="http://schemas.openxmlformats.org/officeDocument/2006/customXml" ds:itemID="{8B827E64-6D03-471B-9BCF-A31C48594FEA}">
   <ds:schemaRefs>
     <ds:schemaRef ds:uri="http://schemas.microsoft.com/office/2006/metadata/properties"/>
@@ -13786,10 +14308,18 @@
 </ds:datastoreItem>
 </file>
 
-<file path=customXml/itemProps4.xml><?xml version="1.0" encoding="utf-8"?>
+<file path=customXml/itemProps3.xml><?xml version="1.0" encoding="utf-8"?>
 <ds:datastoreItem xmlns:ds="http://schemas.openxmlformats.org/officeDocument/2006/customXml" ds:itemID="{42282E90-06CB-401F-95B9-A4FC684A03D0}">
   <ds:schemaRefs>
     <ds:schemaRef ds:uri="http://schemas.microsoft.com/sharepoint/v3/contenttype/forms"/>
   </ds:schemaRefs>
 </ds:datastoreItem>
+</file>
+
+<file path=customXml/itemProps4.xml><?xml version="1.0" encoding="utf-8"?>
+<ds:datastoreItem xmlns:ds="http://schemas.openxmlformats.org/officeDocument/2006/customXml" ds:itemID="{DC75AC11-FDC3-47B9-A848-271A9B89F3BB}">
+  <ds:schemaRefs>
+    <ds:schemaRef ds:uri="http://schemas.openxmlformats.org/officeDocument/2006/bibliography"/>
+  </ds:schemaRefs>
+</ds:datastoreItem>
 </file>
</xml_diff>

<commit_message>
Added design pattern to design
</commit_message>
<xml_diff>
--- a/Documentation/Software Design - Project Design.docx
+++ b/Documentation/Software Design - Project Design.docx
@@ -182,7 +182,6 @@
                     <w:lang w:val="en-US"/>
                   </w:rPr>
                 </w:pPr>
-                <w:proofErr w:type="spellStart"/>
                 <w:r>
                   <w:rPr>
                     <w:color w:val="4472C4" w:themeColor="accent1"/>
@@ -190,17 +189,7 @@
                     <w:szCs w:val="28"/>
                     <w:lang w:val="en-US"/>
                   </w:rPr>
-                  <w:t>Hassaan</w:t>
-                </w:r>
-                <w:proofErr w:type="spellEnd"/>
-                <w:r>
-                  <w:rPr>
-                    <w:color w:val="4472C4" w:themeColor="accent1"/>
-                    <w:sz w:val="28"/>
-                    <w:szCs w:val="28"/>
-                    <w:lang w:val="en-US"/>
-                  </w:rPr>
-                  <w:t xml:space="preserve"> Naveed (N0898071)</w:t>
+                  <w:t>Hassaan Naveed (N0898071)</w:t>
                 </w:r>
               </w:p>
               <w:p>
@@ -3858,16 +3847,8 @@
         <w:rPr>
           <w:lang w:eastAsia="en-GB"/>
         </w:rPr>
-        <w:t xml:space="preserve">The source message is sent, and the source chat history is </w:t>
-      </w:r>
-      <w:proofErr w:type="gramStart"/>
-      <w:r>
-        <w:rPr>
-          <w:lang w:eastAsia="en-GB"/>
-        </w:rPr>
-        <w:t>updated</w:t>
-      </w:r>
-      <w:proofErr w:type="gramEnd"/>
+        <w:t>The source message is sent, and the source chat history is updated</w:t>
+      </w:r>
     </w:p>
     <w:p>
       <w:pPr>
@@ -3884,16 +3865,8 @@
         <w:rPr>
           <w:lang w:eastAsia="en-GB"/>
         </w:rPr>
-        <w:t xml:space="preserve">The target user is notified, and the target user’s chat history is also </w:t>
-      </w:r>
-      <w:proofErr w:type="gramStart"/>
-      <w:r>
-        <w:rPr>
-          <w:lang w:eastAsia="en-GB"/>
-        </w:rPr>
-        <w:t>updated</w:t>
-      </w:r>
-      <w:proofErr w:type="gramEnd"/>
+        <w:t>The target user is notified, and the target user’s chat history is also updated</w:t>
+      </w:r>
     </w:p>
     <w:p>
       <w:pPr>
@@ -3910,16 +3883,8 @@
         <w:rPr>
           <w:lang w:eastAsia="en-GB"/>
         </w:rPr>
-        <w:t xml:space="preserve">The chat histories on both ends are updated within the </w:t>
-      </w:r>
-      <w:proofErr w:type="gramStart"/>
-      <w:r>
-        <w:rPr>
-          <w:lang w:eastAsia="en-GB"/>
-        </w:rPr>
-        <w:t>database</w:t>
-      </w:r>
-      <w:proofErr w:type="gramEnd"/>
+        <w:t>The chat histories on both ends are updated within the database</w:t>
+      </w:r>
     </w:p>
     <w:p>
       <w:pPr>
@@ -3954,16 +3919,8 @@
         <w:rPr>
           <w:lang w:eastAsia="en-GB"/>
         </w:rPr>
-        <w:t xml:space="preserve">The source message is stored within the database </w:t>
-      </w:r>
-      <w:proofErr w:type="gramStart"/>
-      <w:r>
-        <w:rPr>
-          <w:lang w:eastAsia="en-GB"/>
-        </w:rPr>
-        <w:t>temporarily</w:t>
-      </w:r>
-      <w:proofErr w:type="gramEnd"/>
+        <w:t>The source message is stored within the database temporarily</w:t>
+      </w:r>
     </w:p>
     <w:p>
       <w:pPr>
@@ -3980,16 +3937,8 @@
         <w:rPr>
           <w:lang w:eastAsia="en-GB"/>
         </w:rPr>
-        <w:t xml:space="preserve">The source user’s connection is then repeatedly checked until they are confirmed to be </w:t>
-      </w:r>
-      <w:proofErr w:type="gramStart"/>
-      <w:r>
-        <w:rPr>
-          <w:lang w:eastAsia="en-GB"/>
-        </w:rPr>
-        <w:t>online</w:t>
-      </w:r>
-      <w:proofErr w:type="gramEnd"/>
+        <w:t>The source user’s connection is then repeatedly checked until they are confirmed to be online</w:t>
+      </w:r>
     </w:p>
     <w:p>
       <w:pPr>
@@ -4006,16 +3955,8 @@
         <w:rPr>
           <w:lang w:eastAsia="en-GB"/>
         </w:rPr>
-        <w:t xml:space="preserve">Once the source user is online, their message is then sent to the target user, and the following stages mentioned above </w:t>
-      </w:r>
-      <w:proofErr w:type="gramStart"/>
-      <w:r>
-        <w:rPr>
-          <w:lang w:eastAsia="en-GB"/>
-        </w:rPr>
-        <w:t>occur</w:t>
-      </w:r>
-      <w:proofErr w:type="gramEnd"/>
+        <w:t>Once the source user is online, their message is then sent to the target user, and the following stages mentioned above occur</w:t>
+      </w:r>
     </w:p>
     <w:p>
       <w:pPr>
@@ -5384,21 +5325,7 @@
         <w:rPr>
           <w:lang w:eastAsia="en-GB"/>
         </w:rPr>
-        <w:t xml:space="preserve">If the password is valid, the user gets access to their user </w:t>
-      </w:r>
-      <w:proofErr w:type="gramStart"/>
-      <w:r>
-        <w:rPr>
-          <w:lang w:eastAsia="en-GB"/>
-        </w:rPr>
-        <w:t>space</w:t>
-      </w:r>
-      <w:proofErr w:type="gramEnd"/>
-      <w:r>
-        <w:rPr>
-          <w:lang w:eastAsia="en-GB"/>
-        </w:rPr>
-        <w:t xml:space="preserve"> </w:t>
+        <w:t xml:space="preserve">If the password is valid, the user gets access to their user space </w:t>
       </w:r>
     </w:p>
     <w:p>
@@ -6866,21 +6793,7 @@
         <w:rPr>
           <w:lang w:eastAsia="en-GB"/>
         </w:rPr>
-        <w:t xml:space="preserve"> information, they have key functions to obtain and change the information. Note that the </w:t>
-      </w:r>
-      <w:proofErr w:type="spellStart"/>
-      <w:r>
-        <w:rPr>
-          <w:lang w:eastAsia="en-GB"/>
-        </w:rPr>
-        <w:t>UserID</w:t>
-      </w:r>
-      <w:proofErr w:type="spellEnd"/>
-      <w:r>
-        <w:rPr>
-          <w:lang w:eastAsia="en-GB"/>
-        </w:rPr>
-        <w:t xml:space="preserve"> can never be changed </w:t>
+        <w:t xml:space="preserve"> information, they have key functions to obtain and change the information. Note that the UserID can never be changed </w:t>
       </w:r>
       <w:r>
         <w:rPr>
@@ -7000,21 +6913,7 @@
         <w:rPr>
           <w:lang w:eastAsia="en-GB"/>
         </w:rPr>
-        <w:t xml:space="preserve"> They will inherit Media class if a user chooses to send a </w:t>
-      </w:r>
-      <w:proofErr w:type="gramStart"/>
-      <w:r>
-        <w:rPr>
-          <w:lang w:eastAsia="en-GB"/>
-        </w:rPr>
-        <w:t>file</w:t>
-      </w:r>
-      <w:proofErr w:type="gramEnd"/>
-      <w:r>
-        <w:rPr>
-          <w:lang w:eastAsia="en-GB"/>
-        </w:rPr>
-        <w:t xml:space="preserve"> </w:t>
+        <w:t xml:space="preserve"> They will inherit Media class if a user chooses to send a file </w:t>
       </w:r>
     </w:p>
     <w:p>
@@ -7063,21 +6962,7 @@
         <w:rPr>
           <w:lang w:eastAsia="en-GB"/>
         </w:rPr>
-        <w:t>Moderator (*) Moderates Room (</w:t>
-      </w:r>
-      <w:proofErr w:type="gramStart"/>
-      <w:r>
-        <w:rPr>
-          <w:lang w:eastAsia="en-GB"/>
-        </w:rPr>
-        <w:t>1..</w:t>
-      </w:r>
-      <w:proofErr w:type="gramEnd"/>
-      <w:r>
-        <w:rPr>
-          <w:lang w:eastAsia="en-GB"/>
-        </w:rPr>
-        <w:t>*)</w:t>
+        <w:t>Moderator (*) Moderates Room (1..*)</w:t>
       </w:r>
     </w:p>
     <w:p>
@@ -7101,28 +6986,12 @@
         <w:t xml:space="preserve">User (1) </w:t>
       </w:r>
       <w:r>
-        <w:t xml:space="preserve">Is a member of </w:t>
-      </w:r>
-      <w:proofErr w:type="gramStart"/>
-      <w:r>
-        <w:t>Room(</w:t>
-      </w:r>
-      <w:proofErr w:type="gramEnd"/>
-      <w:r>
-        <w:t>1…*)</w:t>
-      </w:r>
-    </w:p>
-    <w:p>
-      <w:r>
-        <w:t xml:space="preserve">A user </w:t>
-      </w:r>
-      <w:proofErr w:type="gramStart"/>
-      <w:r>
-        <w:t>is able to</w:t>
-      </w:r>
-      <w:proofErr w:type="gramEnd"/>
-      <w:r>
-        <w:t xml:space="preserve"> be a member of none or many rooms however a room must have one member who must also be the administrator the administrator is able to remove other and add others but not themselves unless they decide to delete the room.</w:t>
+        <w:t>Is a member of Room(1…*)</w:t>
+      </w:r>
+    </w:p>
+    <w:p>
+      <w:r>
+        <w:t>A user is able to be a member of none or many rooms however a room must have one member who must also be the administrator the administrator is able to remove other and add others but not themselves unless they decide to delete the room.</w:t>
       </w:r>
     </w:p>
     <w:p>
@@ -7132,46 +7001,24 @@
           <w:lang w:eastAsia="en-GB"/>
         </w:rPr>
       </w:pPr>
-      <w:proofErr w:type="gramStart"/>
-      <w:r>
-        <w:rPr>
-          <w:lang w:eastAsia="en-GB"/>
-        </w:rPr>
-        <w:t>Room(</w:t>
-      </w:r>
-      <w:proofErr w:type="gramEnd"/>
-      <w:r>
-        <w:rPr>
-          <w:lang w:eastAsia="en-GB"/>
-        </w:rPr>
-        <w:t>1) Contains Channel(1..*)</w:t>
-      </w:r>
-    </w:p>
-    <w:p>
-      <w:pPr>
-        <w:rPr>
-          <w:lang w:eastAsia="en-GB"/>
-        </w:rPr>
-      </w:pPr>
-      <w:r>
-        <w:rPr>
-          <w:lang w:eastAsia="en-GB"/>
-        </w:rPr>
-        <w:t xml:space="preserve">One room must have at least one channel (the default channel is named ‘General’) The first channel created can change its </w:t>
-      </w:r>
-      <w:proofErr w:type="gramStart"/>
-      <w:r>
-        <w:rPr>
-          <w:lang w:eastAsia="en-GB"/>
-        </w:rPr>
-        <w:t>name</w:t>
-      </w:r>
-      <w:proofErr w:type="gramEnd"/>
-      <w:r>
-        <w:rPr>
-          <w:lang w:eastAsia="en-GB"/>
-        </w:rPr>
-        <w:t xml:space="preserve"> but it cannot be deleted. More rooms can be created but must have different names.</w:t>
+      <w:r>
+        <w:rPr>
+          <w:lang w:eastAsia="en-GB"/>
+        </w:rPr>
+        <w:t>Room(1) Contains Channel(1..*)</w:t>
+      </w:r>
+    </w:p>
+    <w:p>
+      <w:pPr>
+        <w:rPr>
+          <w:lang w:eastAsia="en-GB"/>
+        </w:rPr>
+      </w:pPr>
+      <w:r>
+        <w:rPr>
+          <w:lang w:eastAsia="en-GB"/>
+        </w:rPr>
+        <w:t>One room must have at least one channel (the default channel is named ‘General’) The first channel created can change its name but it cannot be deleted. More rooms can be created but must have different names.</w:t>
       </w:r>
     </w:p>
     <w:p>
@@ -7181,61 +7028,25 @@
           <w:lang w:eastAsia="en-GB"/>
         </w:rPr>
       </w:pPr>
-      <w:proofErr w:type="gramStart"/>
       <w:r>
         <w:rPr>
           <w:lang w:eastAsia="en-GB"/>
         </w:rPr>
         <w:lastRenderedPageBreak/>
-        <w:t>Message(</w:t>
-      </w:r>
-      <w:proofErr w:type="gramEnd"/>
-      <w:r>
-        <w:rPr>
-          <w:lang w:eastAsia="en-GB"/>
-        </w:rPr>
-        <w:t>*) Has Channel(1)</w:t>
-      </w:r>
-    </w:p>
-    <w:p>
-      <w:pPr>
-        <w:rPr>
-          <w:lang w:eastAsia="en-GB"/>
-        </w:rPr>
-      </w:pPr>
-      <w:r>
-        <w:rPr>
-          <w:lang w:eastAsia="en-GB"/>
-        </w:rPr>
-        <w:t xml:space="preserve">There can be an infinite number of Messages however these messages can only be assigned to one channel. </w:t>
-      </w:r>
-      <w:proofErr w:type="spellStart"/>
-      <w:r>
-        <w:rPr>
-          <w:lang w:eastAsia="en-GB"/>
-        </w:rPr>
-        <w:t>E.g</w:t>
-      </w:r>
-      <w:proofErr w:type="spellEnd"/>
-      <w:r>
-        <w:rPr>
-          <w:lang w:eastAsia="en-GB"/>
-        </w:rPr>
-        <w:t xml:space="preserve"> you can send the same message content to many </w:t>
-      </w:r>
-      <w:proofErr w:type="gramStart"/>
-      <w:r>
-        <w:rPr>
-          <w:lang w:eastAsia="en-GB"/>
-        </w:rPr>
-        <w:t>channels</w:t>
-      </w:r>
-      <w:proofErr w:type="gramEnd"/>
-      <w:r>
-        <w:rPr>
-          <w:lang w:eastAsia="en-GB"/>
-        </w:rPr>
-        <w:t xml:space="preserve"> but these must be unique classes.</w:t>
+        <w:t>Message(*) Has Channel(1)</w:t>
+      </w:r>
+    </w:p>
+    <w:p>
+      <w:pPr>
+        <w:rPr>
+          <w:lang w:eastAsia="en-GB"/>
+        </w:rPr>
+      </w:pPr>
+      <w:r>
+        <w:rPr>
+          <w:lang w:eastAsia="en-GB"/>
+        </w:rPr>
+        <w:t>There can be an infinite number of Messages however these messages can only be assigned to one channel. E.g you can send the same message content to many channels but these must be unique classes.</w:t>
       </w:r>
     </w:p>
     <w:p>
@@ -7245,46 +7056,24 @@
           <w:lang w:eastAsia="en-GB"/>
         </w:rPr>
       </w:pPr>
-      <w:proofErr w:type="gramStart"/>
-      <w:r>
-        <w:rPr>
-          <w:lang w:eastAsia="en-GB"/>
-        </w:rPr>
-        <w:t>User(</w:t>
-      </w:r>
-      <w:proofErr w:type="gramEnd"/>
-      <w:r>
-        <w:rPr>
-          <w:lang w:eastAsia="en-GB"/>
-        </w:rPr>
-        <w:t>1) Sends Message(*)</w:t>
-      </w:r>
-    </w:p>
-    <w:p>
-      <w:pPr>
-        <w:rPr>
-          <w:lang w:eastAsia="en-GB"/>
-        </w:rPr>
-      </w:pPr>
-      <w:r>
-        <w:rPr>
-          <w:lang w:eastAsia="en-GB"/>
-        </w:rPr>
-        <w:t xml:space="preserve">One user can create/send an infinite number of </w:t>
-      </w:r>
-      <w:proofErr w:type="gramStart"/>
-      <w:r>
-        <w:rPr>
-          <w:lang w:eastAsia="en-GB"/>
-        </w:rPr>
-        <w:t>messages,</w:t>
-      </w:r>
-      <w:proofErr w:type="gramEnd"/>
-      <w:r>
-        <w:rPr>
-          <w:lang w:eastAsia="en-GB"/>
-        </w:rPr>
-        <w:t xml:space="preserve"> however the message sender can only be one unique Use</w:t>
+      <w:r>
+        <w:rPr>
+          <w:lang w:eastAsia="en-GB"/>
+        </w:rPr>
+        <w:t>User(1) Sends Message(*)</w:t>
+      </w:r>
+    </w:p>
+    <w:p>
+      <w:pPr>
+        <w:rPr>
+          <w:lang w:eastAsia="en-GB"/>
+        </w:rPr>
+      </w:pPr>
+      <w:r>
+        <w:rPr>
+          <w:lang w:eastAsia="en-GB"/>
+        </w:rPr>
+        <w:t>One user can create/send an infinite number of messages, however the message sender can only be one unique Use</w:t>
       </w:r>
     </w:p>
     <w:p>
@@ -7428,16 +7217,8 @@
         <w:rPr>
           <w:lang w:eastAsia="en-GB"/>
         </w:rPr>
-        <w:t xml:space="preserve">The message is sent by the </w:t>
-      </w:r>
-      <w:proofErr w:type="gramStart"/>
-      <w:r>
-        <w:rPr>
-          <w:lang w:eastAsia="en-GB"/>
-        </w:rPr>
-        <w:t>sender</w:t>
-      </w:r>
-      <w:proofErr w:type="gramEnd"/>
+        <w:t>The message is sent by the sender</w:t>
+      </w:r>
     </w:p>
     <w:p>
       <w:pPr>
@@ -7454,16 +7235,8 @@
         <w:rPr>
           <w:lang w:eastAsia="en-GB"/>
         </w:rPr>
-        <w:t xml:space="preserve">The recipient requests new messages stored in the </w:t>
-      </w:r>
-      <w:proofErr w:type="gramStart"/>
-      <w:r>
-        <w:rPr>
-          <w:lang w:eastAsia="en-GB"/>
-        </w:rPr>
-        <w:t>database</w:t>
-      </w:r>
-      <w:proofErr w:type="gramEnd"/>
+        <w:t>The recipient requests new messages stored in the database</w:t>
+      </w:r>
     </w:p>
     <w:p>
       <w:pPr>
@@ -7480,16 +7253,8 @@
         <w:rPr>
           <w:lang w:eastAsia="en-GB"/>
         </w:rPr>
-        <w:t xml:space="preserve">The database returns a queue of all the </w:t>
-      </w:r>
-      <w:proofErr w:type="gramStart"/>
-      <w:r>
-        <w:rPr>
-          <w:lang w:eastAsia="en-GB"/>
-        </w:rPr>
-        <w:t>messages</w:t>
-      </w:r>
-      <w:proofErr w:type="gramEnd"/>
+        <w:t>The database returns a queue of all the messages</w:t>
+      </w:r>
     </w:p>
     <w:p>
       <w:pPr>
@@ -7506,16 +7271,8 @@
         <w:rPr>
           <w:lang w:eastAsia="en-GB"/>
         </w:rPr>
-        <w:t xml:space="preserve">The chat and log and updated and the recipient is </w:t>
-      </w:r>
-      <w:proofErr w:type="gramStart"/>
-      <w:r>
-        <w:rPr>
-          <w:lang w:eastAsia="en-GB"/>
-        </w:rPr>
-        <w:t>notified</w:t>
-      </w:r>
-      <w:proofErr w:type="gramEnd"/>
+        <w:t>The chat and log and updated and the recipient is notified</w:t>
+      </w:r>
     </w:p>
     <w:p>
       <w:pPr>
@@ -7877,21 +7634,7 @@
         <w:rPr>
           <w:lang w:eastAsia="en-GB"/>
         </w:rPr>
-        <w:t xml:space="preserve">The sender lifeline sends a call message to send a message to the application. In a loop operator while the user is offline, the application lifeline sends a call message to the recipient lifeline to check if they are connected. Within an alt </w:t>
-      </w:r>
-      <w:proofErr w:type="gramStart"/>
-      <w:r>
-        <w:rPr>
-          <w:lang w:eastAsia="en-GB"/>
-        </w:rPr>
-        <w:t>operator, if</w:t>
-      </w:r>
-      <w:proofErr w:type="gramEnd"/>
-      <w:r>
-        <w:rPr>
-          <w:lang w:eastAsia="en-GB"/>
-        </w:rPr>
-        <w:t xml:space="preserve"> the user is connected a return message is sent to confirm. In the guard, a return message is sent to inform that there is not a connection, and a call message is sent from the application to the database lifelines to store the message in the database. After a connection has been established, the application lifeline sends a call message to the database lifeline to request any stored messages, and a return message is sent back to return a queue of stored messages. Multiple call messages are then sent to the recipient lifeline to update the char, update the log file, and to notify the recipient.</w:t>
+        <w:t>The sender lifeline sends a call message to send a message to the application. In a loop operator while the user is offline, the application lifeline sends a call message to the recipient lifeline to check if they are connected. Within an alt operator, if the user is connected a return message is sent to confirm. In the guard, a return message is sent to inform that there is not a connection, and a call message is sent from the application to the database lifelines to store the message in the database. After a connection has been established, the application lifeline sends a call message to the database lifeline to request any stored messages, and a return message is sent back to return a queue of stored messages. Multiple call messages are then sent to the recipient lifeline to update the char, update the log file, and to notify the recipient.</w:t>
       </w:r>
       <w:r>
         <w:rPr>
@@ -8010,21 +7753,7 @@
         <w:rPr>
           <w:lang w:eastAsia="en-GB"/>
         </w:rPr>
-        <w:t xml:space="preserve">, a </w:t>
-      </w:r>
-      <w:proofErr w:type="spellStart"/>
-      <w:r>
-        <w:rPr>
-          <w:lang w:eastAsia="en-GB"/>
-        </w:rPr>
-        <w:t>calloperator</w:t>
-      </w:r>
-      <w:proofErr w:type="spellEnd"/>
-      <w:r>
-        <w:rPr>
-          <w:lang w:eastAsia="en-GB"/>
-        </w:rPr>
-        <w:t xml:space="preserve"> is sent from the user to the application lifelines to add a new user. Within an alt operator, if the new user should be a mod, a call message is sent to make the user a moderator, and a return message is sent back from the application lifeline to confirm that a moderator has been added. In the guard, a return message is sent back to confirm a user has been added. Then, in another loop operator, until there are no more channels to be added, a call message is sent from the user to the application lifeline to add a new channel to the room. A return message is sent back to confirm a channel has been created. Finally, the application lifeline sends a call message to the database lifeline to update the database. </w:t>
+        <w:t xml:space="preserve">, a calloperator is sent from the user to the application lifelines to add a new user. Within an alt operator, if the new user should be a mod, a call message is sent to make the user a moderator, and a return message is sent back from the application lifeline to confirm that a moderator has been added. In the guard, a return message is sent back to confirm a user has been added. Then, in another loop operator, until there are no more channels to be added, a call message is sent from the user to the application lifeline to add a new channel to the room. A return message is sent back to confirm a channel has been created. Finally, the application lifeline sends a call message to the database lifeline to update the database. </w:t>
       </w:r>
       <w:r>
         <w:rPr>
@@ -8162,63 +7891,13 @@
         <w:rPr>
           <w:lang w:eastAsia="en-GB"/>
         </w:rPr>
-        <w:t xml:space="preserve">The Component Diagram shows the structure of the systems components. There are 3 main </w:t>
-      </w:r>
-      <w:proofErr w:type="gramStart"/>
-      <w:r>
-        <w:rPr>
-          <w:lang w:eastAsia="en-GB"/>
-        </w:rPr>
-        <w:t>components;</w:t>
-      </w:r>
-      <w:proofErr w:type="gramEnd"/>
-      <w:r>
-        <w:rPr>
-          <w:lang w:eastAsia="en-GB"/>
-        </w:rPr>
-        <w:t xml:space="preserve"> Messaging Application, Database, and Broker. The Messaging Application contains the GUI, User Account, Chatroom and Channel components. The GUI component is linked to the user account component using the User View interface, which is provided by the User Account component. The GUI Component is also linked to the Chatroom component using the Room View interface, which is provided by User Account. Finally, the GUI also links to the Channel </w:t>
-      </w:r>
-      <w:proofErr w:type="spellStart"/>
-      <w:r>
-        <w:rPr>
-          <w:lang w:eastAsia="en-GB"/>
-        </w:rPr>
-        <w:t>componenet</w:t>
-      </w:r>
-      <w:proofErr w:type="spellEnd"/>
-      <w:r>
-        <w:rPr>
-          <w:lang w:eastAsia="en-GB"/>
-        </w:rPr>
-        <w:t xml:space="preserve"> using the Channel View interface. The Database component contains the User Table, Chatroom Table, Channel Table and Message Backup components. The Chatroom Table component provides the </w:t>
-      </w:r>
-      <w:proofErr w:type="spellStart"/>
-      <w:r>
-        <w:rPr>
-          <w:lang w:eastAsia="en-GB"/>
-        </w:rPr>
-        <w:t>roomID</w:t>
-      </w:r>
-      <w:proofErr w:type="spellEnd"/>
-      <w:r>
-        <w:rPr>
-          <w:lang w:eastAsia="en-GB"/>
-        </w:rPr>
-        <w:t xml:space="preserve"> interface, which is used by the User and Channel Table components. The Channel Table also provides the </w:t>
-      </w:r>
-      <w:proofErr w:type="spellStart"/>
-      <w:r>
-        <w:rPr>
-          <w:lang w:eastAsia="en-GB"/>
-        </w:rPr>
-        <w:t>channelID</w:t>
-      </w:r>
-      <w:proofErr w:type="spellEnd"/>
-      <w:r>
-        <w:rPr>
-          <w:lang w:eastAsia="en-GB"/>
-        </w:rPr>
-        <w:t xml:space="preserve"> interface which is used by the Message Backup component. The User Account component, which is contained within Messaging Application, provides the </w:t>
+        <w:t xml:space="preserve">The Component Diagram shows the structure of the systems components. There are 3 main components; Messaging Application, Database, and Broker. The Messaging Application contains the GUI, User Account, Chatroom and Channel components. The GUI component is linked to the user account component using the User View interface, which is provided by the User Account component. The GUI Component is also linked to the Chatroom component using the Room View interface, which is provided by User Account. Finally, the GUI also links to the Channel componenet using the Channel View interface. The Database component contains the User Table, Chatroom Table, Channel Table and Message Backup components. The Chatroom Table component provides the </w:t>
+      </w:r>
+      <w:r>
+        <w:rPr>
+          <w:lang w:eastAsia="en-GB"/>
+        </w:rPr>
+        <w:t xml:space="preserve">roomID interface, which is used by the User and Channel Table components. The Channel Table also provides the channelID interface which is used by the Message Backup component. The User Account component, which is contained within Messaging Application, provides the </w:t>
       </w:r>
       <w:r>
         <w:rPr>
@@ -9198,23 +8877,7 @@
     </w:p>
     <w:p>
       <w:r>
-        <w:t xml:space="preserve">The New channel Communication Diagram demonstrates how a new Channel is created. First the client Sends the request for a new room to be created which happens at the broker side then it updates the newly created room with the </w:t>
-      </w:r>
-      <w:proofErr w:type="gramStart"/>
-      <w:r>
-        <w:t>clients</w:t>
-      </w:r>
-      <w:proofErr w:type="gramEnd"/>
-      <w:r>
-        <w:t xml:space="preserve"> ID to set them as the admin. </w:t>
-      </w:r>
-      <w:proofErr w:type="gramStart"/>
-      <w:r>
-        <w:t>Finally</w:t>
-      </w:r>
-      <w:proofErr w:type="gramEnd"/>
-      <w:r>
-        <w:t xml:space="preserve"> the confirmation and room is sent back to the client.</w:t>
+        <w:t>The New channel Communication Diagram demonstrates how a new Channel is created. First the client Sends the request for a new room to be created which happens at the broker side then it updates the newly created room with the clients ID to set them as the admin. Finally the confirmation and room is sent back to the client.</w:t>
       </w:r>
     </w:p>
     <w:p>
@@ -9413,21 +9076,7 @@
         <w:rPr>
           <w:lang w:eastAsia="en-GB"/>
         </w:rPr>
-        <w:t xml:space="preserve">The GUI mock-up outlines the essentials of the application’s basic functionality and user interface. It displays how various elements of the GUI would be laid out in the final version of the </w:t>
-      </w:r>
-      <w:proofErr w:type="gramStart"/>
-      <w:r>
-        <w:rPr>
-          <w:lang w:eastAsia="en-GB"/>
-        </w:rPr>
-        <w:t>app, and</w:t>
-      </w:r>
-      <w:proofErr w:type="gramEnd"/>
-      <w:r>
-        <w:rPr>
-          <w:lang w:eastAsia="en-GB"/>
-        </w:rPr>
-        <w:t xml:space="preserve"> provides an idea of the application may function.</w:t>
+        <w:t>The GUI mock-up outlines the essentials of the application’s basic functionality and user interface. It displays how various elements of the GUI would be laid out in the final version of the app, and provides an idea of the application may function.</w:t>
       </w:r>
     </w:p>
     <w:p>
@@ -9676,6 +9325,32 @@
     <w:p/>
     <w:p>
       <w:pPr>
+        <w:pStyle w:val="Heading1"/>
+        <w:rPr>
+          <w:lang w:eastAsia="en-GB"/>
+        </w:rPr>
+      </w:pPr>
+      <w:r>
+        <w:rPr>
+          <w:lang w:eastAsia="en-GB"/>
+        </w:rPr>
+        <w:t>Design Patte</w:t>
+      </w:r>
+      <w:r>
+        <w:rPr>
+          <w:lang w:eastAsia="en-GB"/>
+        </w:rPr>
+        <w:t>r</w:t>
+      </w:r>
+      <w:r>
+        <w:rPr>
+          <w:lang w:eastAsia="en-GB"/>
+        </w:rPr>
+        <w:t>n</w:t>
+      </w:r>
+    </w:p>
+    <w:p>
+      <w:pPr>
         <w:pStyle w:val="Heading3"/>
         <w:rPr>
           <w:lang w:eastAsia="en-GB"/>
@@ -9685,26 +9360,552 @@
         <w:rPr>
           <w:lang w:eastAsia="en-GB"/>
         </w:rPr>
-        <w:t xml:space="preserve">Design Patten </w:t>
-      </w:r>
-    </w:p>
-    <w:p>
-      <w:pPr>
-        <w:rPr>
-          <w:lang w:eastAsia="en-GB"/>
-        </w:rPr>
-      </w:pPr>
-    </w:p>
-    <w:p>
-      <w:pPr>
-        <w:rPr>
-          <w:lang w:eastAsia="en-GB"/>
-        </w:rPr>
-      </w:pPr>
-      <w:r>
-        <w:rPr>
-          <w:lang w:eastAsia="en-GB"/>
-        </w:rPr>
+        <w:t xml:space="preserve"> </w:t>
+      </w:r>
+    </w:p>
+    <w:p>
+      <w:pPr>
+        <w:rPr>
+          <w:lang w:eastAsia="en-GB"/>
+        </w:rPr>
+      </w:pPr>
+      <w:r>
+        <w:rPr>
+          <w:lang w:eastAsia="en-GB"/>
+        </w:rPr>
+        <w:t xml:space="preserve">We </w:t>
+      </w:r>
+      <w:r>
+        <w:rPr>
+          <w:lang w:eastAsia="en-GB"/>
+        </w:rPr>
+        <w:t>have looked at 3 main options for the design patterns Builder, Factory Method</w:t>
+      </w:r>
+      <w:r>
+        <w:rPr>
+          <w:lang w:eastAsia="en-GB"/>
+        </w:rPr>
+        <w:t xml:space="preserve"> and</w:t>
+      </w:r>
+      <w:r>
+        <w:rPr>
+          <w:lang w:eastAsia="en-GB"/>
+        </w:rPr>
+        <w:t xml:space="preserve"> Abstract Factory</w:t>
+      </w:r>
+      <w:r>
+        <w:rPr>
+          <w:lang w:eastAsia="en-GB"/>
+        </w:rPr>
+        <w:t>.</w:t>
+      </w:r>
+    </w:p>
+    <w:tbl>
+      <w:tblPr>
+        <w:tblStyle w:val="GridTable4-Accent1"/>
+        <w:tblW w:w="0" w:type="auto"/>
+        <w:tblLook w:val="04A0" w:firstRow="1" w:lastRow="0" w:firstColumn="1" w:lastColumn="0" w:noHBand="0" w:noVBand="1"/>
+      </w:tblPr>
+      <w:tblGrid>
+        <w:gridCol w:w="6475"/>
+        <w:gridCol w:w="6475"/>
+      </w:tblGrid>
+      <w:tr>
+        <w:trPr>
+          <w:cnfStyle w:val="100000000000" w:firstRow="1" w:lastRow="0" w:firstColumn="0" w:lastColumn="0" w:oddVBand="0" w:evenVBand="0" w:oddHBand="0" w:evenHBand="0" w:firstRowFirstColumn="0" w:firstRowLastColumn="0" w:lastRowFirstColumn="0" w:lastRowLastColumn="0"/>
+        </w:trPr>
+        <w:tc>
+          <w:tcPr>
+            <w:cnfStyle w:val="001000000000" w:firstRow="0" w:lastRow="0" w:firstColumn="1" w:lastColumn="0" w:oddVBand="0" w:evenVBand="0" w:oddHBand="0" w:evenHBand="0" w:firstRowFirstColumn="0" w:firstRowLastColumn="0" w:lastRowFirstColumn="0" w:lastRowLastColumn="0"/>
+            <w:tcW w:w="6475" w:type="dxa"/>
+          </w:tcPr>
+          <w:p>
+            <w:pPr>
+              <w:rPr>
+                <w:lang w:eastAsia="en-GB"/>
+              </w:rPr>
+            </w:pPr>
+            <w:r>
+              <w:rPr>
+                <w:lang w:eastAsia="en-GB"/>
+              </w:rPr>
+              <w:t>Pros</w:t>
+            </w:r>
+          </w:p>
+        </w:tc>
+        <w:tc>
+          <w:tcPr>
+            <w:tcW w:w="6475" w:type="dxa"/>
+          </w:tcPr>
+          <w:p>
+            <w:pPr>
+              <w:cnfStyle w:val="100000000000" w:firstRow="1" w:lastRow="0" w:firstColumn="0" w:lastColumn="0" w:oddVBand="0" w:evenVBand="0" w:oddHBand="0" w:evenHBand="0" w:firstRowFirstColumn="0" w:firstRowLastColumn="0" w:lastRowFirstColumn="0" w:lastRowLastColumn="0"/>
+              <w:rPr>
+                <w:lang w:eastAsia="en-GB"/>
+              </w:rPr>
+            </w:pPr>
+            <w:r>
+              <w:rPr>
+                <w:lang w:eastAsia="en-GB"/>
+              </w:rPr>
+              <w:t>Cons</w:t>
+            </w:r>
+          </w:p>
+        </w:tc>
+      </w:tr>
+      <w:tr>
+        <w:trPr>
+          <w:cnfStyle w:val="000000100000" w:firstRow="0" w:lastRow="0" w:firstColumn="0" w:lastColumn="0" w:oddVBand="0" w:evenVBand="0" w:oddHBand="1" w:evenHBand="0" w:firstRowFirstColumn="0" w:firstRowLastColumn="0" w:lastRowFirstColumn="0" w:lastRowLastColumn="0"/>
+        </w:trPr>
+        <w:tc>
+          <w:tcPr>
+            <w:cnfStyle w:val="001000000000" w:firstRow="0" w:lastRow="0" w:firstColumn="1" w:lastColumn="0" w:oddVBand="0" w:evenVBand="0" w:oddHBand="0" w:evenHBand="0" w:firstRowFirstColumn="0" w:firstRowLastColumn="0" w:lastRowFirstColumn="0" w:lastRowLastColumn="0"/>
+            <w:tcW w:w="12950" w:type="dxa"/>
+            <w:gridSpan w:val="2"/>
+          </w:tcPr>
+          <w:p>
+            <w:pPr>
+              <w:jc w:val="center"/>
+              <w:rPr>
+                <w:lang w:eastAsia="en-GB"/>
+              </w:rPr>
+            </w:pPr>
+            <w:r>
+              <w:rPr>
+                <w:lang w:eastAsia="en-GB"/>
+              </w:rPr>
+              <w:t>Factory Method</w:t>
+            </w:r>
+          </w:p>
+        </w:tc>
+      </w:tr>
+      <w:tr>
+        <w:tc>
+          <w:tcPr>
+            <w:cnfStyle w:val="001000000000" w:firstRow="0" w:lastRow="0" w:firstColumn="1" w:lastColumn="0" w:oddVBand="0" w:evenVBand="0" w:oddHBand="0" w:evenHBand="0" w:firstRowFirstColumn="0" w:firstRowLastColumn="0" w:lastRowFirstColumn="0" w:lastRowLastColumn="0"/>
+            <w:tcW w:w="6475" w:type="dxa"/>
+          </w:tcPr>
+          <w:p>
+            <w:pPr>
+              <w:pStyle w:val="ListParagraph"/>
+              <w:numPr>
+                <w:ilvl w:val="0"/>
+                <w:numId w:val="5"/>
+              </w:numPr>
+              <w:rPr>
+                <w:lang w:eastAsia="en-GB"/>
+              </w:rPr>
+            </w:pPr>
+            <w:r>
+              <w:rPr>
+                <w:b w:val="0"/>
+                <w:bCs w:val="0"/>
+                <w:lang w:eastAsia="en-GB"/>
+              </w:rPr>
+              <w:t>We are able to keep implementation and the creation separate.</w:t>
+            </w:r>
+          </w:p>
+          <w:p>
+            <w:pPr>
+              <w:pStyle w:val="ListParagraph"/>
+              <w:numPr>
+                <w:ilvl w:val="0"/>
+                <w:numId w:val="5"/>
+              </w:numPr>
+              <w:rPr>
+                <w:b w:val="0"/>
+                <w:bCs w:val="0"/>
+                <w:lang w:eastAsia="en-GB"/>
+              </w:rPr>
+            </w:pPr>
+            <w:r>
+              <w:rPr>
+                <w:b w:val="0"/>
+                <w:bCs w:val="0"/>
+                <w:lang w:eastAsia="en-GB"/>
+              </w:rPr>
+              <w:t>We keep object creation in one place</w:t>
+            </w:r>
+            <w:r>
+              <w:rPr>
+                <w:b w:val="0"/>
+                <w:bCs w:val="0"/>
+                <w:lang w:eastAsia="en-GB"/>
+              </w:rPr>
+              <w:t>.</w:t>
+            </w:r>
+          </w:p>
+          <w:p>
+            <w:pPr>
+              <w:pStyle w:val="ListParagraph"/>
+              <w:numPr>
+                <w:ilvl w:val="0"/>
+                <w:numId w:val="5"/>
+              </w:numPr>
+              <w:rPr>
+                <w:b w:val="0"/>
+                <w:bCs w:val="0"/>
+                <w:lang w:eastAsia="en-GB"/>
+              </w:rPr>
+            </w:pPr>
+            <w:r>
+              <w:rPr>
+                <w:b w:val="0"/>
+                <w:bCs w:val="0"/>
+                <w:lang w:eastAsia="en-GB"/>
+              </w:rPr>
+              <w:t xml:space="preserve">You are able to add new types without breaking existing code </w:t>
+            </w:r>
+          </w:p>
+        </w:tc>
+        <w:tc>
+          <w:tcPr>
+            <w:tcW w:w="6475" w:type="dxa"/>
+          </w:tcPr>
+          <w:p>
+            <w:pPr>
+              <w:pStyle w:val="ListParagraph"/>
+              <w:numPr>
+                <w:ilvl w:val="0"/>
+                <w:numId w:val="5"/>
+              </w:numPr>
+              <w:cnfStyle w:val="000000000000" w:firstRow="0" w:lastRow="0" w:firstColumn="0" w:lastColumn="0" w:oddVBand="0" w:evenVBand="0" w:oddHBand="0" w:evenHBand="0" w:firstRowFirstColumn="0" w:firstRowLastColumn="0" w:lastRowFirstColumn="0" w:lastRowLastColumn="0"/>
+              <w:rPr>
+                <w:lang w:eastAsia="en-GB"/>
+              </w:rPr>
+            </w:pPr>
+            <w:r>
+              <w:rPr>
+                <w:lang w:eastAsia="en-GB"/>
+              </w:rPr>
+              <w:t>You may need many subclasses to implement pattern</w:t>
+            </w:r>
+          </w:p>
+          <w:p>
+            <w:pPr>
+              <w:pStyle w:val="ListParagraph"/>
+              <w:numPr>
+                <w:ilvl w:val="0"/>
+                <w:numId w:val="5"/>
+              </w:numPr>
+              <w:cnfStyle w:val="000000000000" w:firstRow="0" w:lastRow="0" w:firstColumn="0" w:lastColumn="0" w:oddVBand="0" w:evenVBand="0" w:oddHBand="0" w:evenHBand="0" w:firstRowFirstColumn="0" w:firstRowLastColumn="0" w:lastRowFirstColumn="0" w:lastRowLastColumn="0"/>
+              <w:rPr>
+                <w:lang w:eastAsia="en-GB"/>
+              </w:rPr>
+            </w:pPr>
+            <w:r>
+              <w:rPr>
+                <w:lang w:eastAsia="en-GB"/>
+              </w:rPr>
+              <w:t>The design pattern works well in particular circumstances but can be very complex if not appropriate.</w:t>
+            </w:r>
+          </w:p>
+        </w:tc>
+      </w:tr>
+      <w:tr>
+        <w:trPr>
+          <w:cnfStyle w:val="000000100000" w:firstRow="0" w:lastRow="0" w:firstColumn="0" w:lastColumn="0" w:oddVBand="0" w:evenVBand="0" w:oddHBand="1" w:evenHBand="0" w:firstRowFirstColumn="0" w:firstRowLastColumn="0" w:lastRowFirstColumn="0" w:lastRowLastColumn="0"/>
+        </w:trPr>
+        <w:tc>
+          <w:tcPr>
+            <w:cnfStyle w:val="001000000000" w:firstRow="0" w:lastRow="0" w:firstColumn="1" w:lastColumn="0" w:oddVBand="0" w:evenVBand="0" w:oddHBand="0" w:evenHBand="0" w:firstRowFirstColumn="0" w:firstRowLastColumn="0" w:lastRowFirstColumn="0" w:lastRowLastColumn="0"/>
+            <w:tcW w:w="12950" w:type="dxa"/>
+            <w:gridSpan w:val="2"/>
+          </w:tcPr>
+          <w:p>
+            <w:pPr>
+              <w:jc w:val="center"/>
+              <w:rPr>
+                <w:lang w:eastAsia="en-GB"/>
+              </w:rPr>
+            </w:pPr>
+            <w:r>
+              <w:rPr>
+                <w:lang w:eastAsia="en-GB"/>
+              </w:rPr>
+              <w:t>Abstract Factory Method</w:t>
+            </w:r>
+          </w:p>
+        </w:tc>
+      </w:tr>
+      <w:tr>
+        <w:tc>
+          <w:tcPr>
+            <w:cnfStyle w:val="001000000000" w:firstRow="0" w:lastRow="0" w:firstColumn="1" w:lastColumn="0" w:oddVBand="0" w:evenVBand="0" w:oddHBand="0" w:evenHBand="0" w:firstRowFirstColumn="0" w:firstRowLastColumn="0" w:lastRowFirstColumn="0" w:lastRowLastColumn="0"/>
+            <w:tcW w:w="6475" w:type="dxa"/>
+          </w:tcPr>
+          <w:p>
+            <w:pPr>
+              <w:pStyle w:val="ListParagraph"/>
+              <w:numPr>
+                <w:ilvl w:val="0"/>
+                <w:numId w:val="5"/>
+              </w:numPr>
+              <w:rPr>
+                <w:lang w:eastAsia="en-GB"/>
+              </w:rPr>
+            </w:pPr>
+            <w:r>
+              <w:rPr>
+                <w:b w:val="0"/>
+                <w:bCs w:val="0"/>
+                <w:lang w:eastAsia="en-GB"/>
+              </w:rPr>
+              <w:t xml:space="preserve">We are able add new variants of objects without modifying existing code </w:t>
+            </w:r>
+          </w:p>
+          <w:p>
+            <w:pPr>
+              <w:pStyle w:val="ListParagraph"/>
+              <w:numPr>
+                <w:ilvl w:val="0"/>
+                <w:numId w:val="5"/>
+              </w:numPr>
+              <w:rPr>
+                <w:lang w:eastAsia="en-GB"/>
+              </w:rPr>
+            </w:pPr>
+            <w:r>
+              <w:rPr>
+                <w:b w:val="0"/>
+                <w:bCs w:val="0"/>
+                <w:lang w:eastAsia="en-GB"/>
+              </w:rPr>
+              <w:t>You can keep the object creation in</w:t>
+            </w:r>
+            <w:r>
+              <w:rPr>
+                <w:b w:val="0"/>
+                <w:bCs w:val="0"/>
+                <w:lang w:eastAsia="en-GB"/>
+              </w:rPr>
+              <w:t xml:space="preserve"> one place</w:t>
+            </w:r>
+          </w:p>
+        </w:tc>
+        <w:tc>
+          <w:tcPr>
+            <w:tcW w:w="6475" w:type="dxa"/>
+          </w:tcPr>
+          <w:p>
+            <w:pPr>
+              <w:pStyle w:val="ListParagraph"/>
+              <w:numPr>
+                <w:ilvl w:val="0"/>
+                <w:numId w:val="5"/>
+              </w:numPr>
+              <w:cnfStyle w:val="000000000000" w:firstRow="0" w:lastRow="0" w:firstColumn="0" w:lastColumn="0" w:oddVBand="0" w:evenVBand="0" w:oddHBand="0" w:evenHBand="0" w:firstRowFirstColumn="0" w:firstRowLastColumn="0" w:lastRowFirstColumn="0" w:lastRowLastColumn="0"/>
+              <w:rPr>
+                <w:lang w:eastAsia="en-GB"/>
+              </w:rPr>
+            </w:pPr>
+            <w:r>
+              <w:rPr>
+                <w:lang w:eastAsia="en-GB"/>
+              </w:rPr>
+              <w:t xml:space="preserve">Makes code more complex as lots of interfaces and classes are introduced when using the </w:t>
+            </w:r>
+            <w:r>
+              <w:rPr>
+                <w:lang w:eastAsia="en-GB"/>
+              </w:rPr>
+              <w:t>pattern.</w:t>
+            </w:r>
+            <w:r>
+              <w:rPr>
+                <w:lang w:eastAsia="en-GB"/>
+              </w:rPr>
+              <w:t xml:space="preserve"> </w:t>
+            </w:r>
+          </w:p>
+          <w:p>
+            <w:pPr>
+              <w:pStyle w:val="ListParagraph"/>
+              <w:numPr>
+                <w:ilvl w:val="0"/>
+                <w:numId w:val="5"/>
+              </w:numPr>
+              <w:cnfStyle w:val="000000000000" w:firstRow="0" w:lastRow="0" w:firstColumn="0" w:lastColumn="0" w:oddVBand="0" w:evenVBand="0" w:oddHBand="0" w:evenHBand="0" w:firstRowFirstColumn="0" w:firstRowLastColumn="0" w:lastRowFirstColumn="0" w:lastRowLastColumn="0"/>
+              <w:rPr>
+                <w:lang w:eastAsia="en-GB"/>
+              </w:rPr>
+            </w:pPr>
+            <w:r>
+              <w:rPr>
+                <w:lang w:eastAsia="en-GB"/>
+              </w:rPr>
+              <w:t xml:space="preserve">We are unlikely to add new functionality </w:t>
+            </w:r>
+            <w:r>
+              <w:rPr>
+                <w:lang w:eastAsia="en-GB"/>
+              </w:rPr>
+              <w:t>to existing code.</w:t>
+            </w:r>
+          </w:p>
+        </w:tc>
+      </w:tr>
+      <w:tr>
+        <w:trPr>
+          <w:cnfStyle w:val="000000100000" w:firstRow="0" w:lastRow="0" w:firstColumn="0" w:lastColumn="0" w:oddVBand="0" w:evenVBand="0" w:oddHBand="1" w:evenHBand="0" w:firstRowFirstColumn="0" w:firstRowLastColumn="0" w:lastRowFirstColumn="0" w:lastRowLastColumn="0"/>
+        </w:trPr>
+        <w:tc>
+          <w:tcPr>
+            <w:cnfStyle w:val="001000000000" w:firstRow="0" w:lastRow="0" w:firstColumn="1" w:lastColumn="0" w:oddVBand="0" w:evenVBand="0" w:oddHBand="0" w:evenHBand="0" w:firstRowFirstColumn="0" w:firstRowLastColumn="0" w:lastRowFirstColumn="0" w:lastRowLastColumn="0"/>
+            <w:tcW w:w="12950" w:type="dxa"/>
+            <w:gridSpan w:val="2"/>
+          </w:tcPr>
+          <w:p>
+            <w:pPr>
+              <w:jc w:val="center"/>
+              <w:rPr>
+                <w:lang w:eastAsia="en-GB"/>
+              </w:rPr>
+            </w:pPr>
+            <w:r>
+              <w:rPr>
+                <w:lang w:eastAsia="en-GB"/>
+              </w:rPr>
+              <w:t>Builder Method</w:t>
+            </w:r>
+          </w:p>
+        </w:tc>
+      </w:tr>
+      <w:tr>
+        <w:tc>
+          <w:tcPr>
+            <w:cnfStyle w:val="001000000000" w:firstRow="0" w:lastRow="0" w:firstColumn="1" w:lastColumn="0" w:oddVBand="0" w:evenVBand="0" w:oddHBand="0" w:evenHBand="0" w:firstRowFirstColumn="0" w:firstRowLastColumn="0" w:lastRowFirstColumn="0" w:lastRowLastColumn="0"/>
+            <w:tcW w:w="6475" w:type="dxa"/>
+          </w:tcPr>
+          <w:p>
+            <w:pPr>
+              <w:pStyle w:val="ListParagraph"/>
+              <w:numPr>
+                <w:ilvl w:val="0"/>
+                <w:numId w:val="5"/>
+              </w:numPr>
+              <w:rPr>
+                <w:lang w:eastAsia="en-GB"/>
+              </w:rPr>
+            </w:pPr>
+            <w:r>
+              <w:rPr>
+                <w:b w:val="0"/>
+                <w:bCs w:val="0"/>
+                <w:lang w:eastAsia="en-GB"/>
+              </w:rPr>
+              <w:t>You can make objects step-by-step depending on the required parts.</w:t>
+            </w:r>
+          </w:p>
+          <w:p>
+            <w:pPr>
+              <w:pStyle w:val="ListParagraph"/>
+              <w:numPr>
+                <w:ilvl w:val="0"/>
+                <w:numId w:val="5"/>
+              </w:numPr>
+              <w:rPr>
+                <w:lang w:eastAsia="en-GB"/>
+              </w:rPr>
+            </w:pPr>
+            <w:r>
+              <w:rPr>
+                <w:b w:val="0"/>
+                <w:bCs w:val="0"/>
+                <w:lang w:eastAsia="en-GB"/>
+              </w:rPr>
+              <w:t>The components can be reused.</w:t>
+            </w:r>
+          </w:p>
+          <w:p>
+            <w:pPr>
+              <w:rPr>
+                <w:lang w:eastAsia="en-GB"/>
+              </w:rPr>
+            </w:pPr>
+          </w:p>
+        </w:tc>
+        <w:tc>
+          <w:tcPr>
+            <w:tcW w:w="6475" w:type="dxa"/>
+          </w:tcPr>
+          <w:p>
+            <w:pPr>
+              <w:pStyle w:val="ListParagraph"/>
+              <w:numPr>
+                <w:ilvl w:val="0"/>
+                <w:numId w:val="5"/>
+              </w:numPr>
+              <w:cnfStyle w:val="000000000000" w:firstRow="0" w:lastRow="0" w:firstColumn="0" w:lastColumn="0" w:oddVBand="0" w:evenVBand="0" w:oddHBand="0" w:evenHBand="0" w:firstRowFirstColumn="0" w:firstRowLastColumn="0" w:lastRowFirstColumn="0" w:lastRowLastColumn="0"/>
+              <w:rPr>
+                <w:lang w:eastAsia="en-GB"/>
+              </w:rPr>
+            </w:pPr>
+            <w:r>
+              <w:rPr>
+                <w:lang w:eastAsia="en-GB"/>
+              </w:rPr>
+              <w:t xml:space="preserve">Makes code much more complex as each new pattern will require multiple </w:t>
+            </w:r>
+            <w:r>
+              <w:rPr>
+                <w:lang w:eastAsia="en-GB"/>
+              </w:rPr>
+              <w:t>classes.</w:t>
+            </w:r>
+            <w:r>
+              <w:rPr>
+                <w:lang w:eastAsia="en-GB"/>
+              </w:rPr>
+              <w:t xml:space="preserve"> </w:t>
+            </w:r>
+          </w:p>
+          <w:p>
+            <w:pPr>
+              <w:pStyle w:val="ListParagraph"/>
+              <w:numPr>
+                <w:ilvl w:val="0"/>
+                <w:numId w:val="5"/>
+              </w:numPr>
+              <w:cnfStyle w:val="000000000000" w:firstRow="0" w:lastRow="0" w:firstColumn="0" w:lastColumn="0" w:oddVBand="0" w:evenVBand="0" w:oddHBand="0" w:evenHBand="0" w:firstRowFirstColumn="0" w:firstRowLastColumn="0" w:lastRowFirstColumn="0" w:lastRowLastColumn="0"/>
+              <w:rPr>
+                <w:lang w:eastAsia="en-GB"/>
+              </w:rPr>
+            </w:pPr>
+            <w:r>
+              <w:rPr>
+                <w:lang w:eastAsia="en-GB"/>
+              </w:rPr>
+              <w:t>The builder is not necessary for the messages as they commonly inherit one type</w:t>
+            </w:r>
+            <w:r>
+              <w:rPr>
+                <w:lang w:eastAsia="en-GB"/>
+              </w:rPr>
+              <w:t xml:space="preserve"> like a message that contains a file or a user who is also an administrator.</w:t>
+            </w:r>
+          </w:p>
+        </w:tc>
+      </w:tr>
+    </w:tbl>
+    <w:p>
+      <w:pPr>
+        <w:rPr>
+          <w:lang w:eastAsia="en-GB"/>
+        </w:rPr>
+      </w:pPr>
+    </w:p>
+    <w:p>
+      <w:pPr>
+        <w:rPr>
+          <w:lang w:eastAsia="en-GB"/>
+        </w:rPr>
+      </w:pPr>
+      <w:r>
+        <w:rPr>
+          <w:lang w:eastAsia="en-GB"/>
+        </w:rPr>
+        <w:lastRenderedPageBreak/>
         <w:t xml:space="preserve">We have selected  </w:t>
       </w:r>
       <w:r>
@@ -9938,19 +10139,11 @@
           <w:lang w:eastAsia="en-GB"/>
         </w:rPr>
       </w:pPr>
-      <w:proofErr w:type="spellStart"/>
-      <w:r>
-        <w:rPr>
-          <w:lang w:eastAsia="en-GB"/>
-        </w:rPr>
-        <w:t>Paho</w:t>
-      </w:r>
-      <w:proofErr w:type="spellEnd"/>
-      <w:r>
-        <w:rPr>
-          <w:lang w:eastAsia="en-GB"/>
-        </w:rPr>
-        <w:t xml:space="preserve"> MQTT will be used for </w:t>
+      <w:r>
+        <w:rPr>
+          <w:lang w:eastAsia="en-GB"/>
+        </w:rPr>
+        <w:t xml:space="preserve">Paho MQTT will be used for </w:t>
       </w:r>
       <w:r>
         <w:rPr>
@@ -9989,19 +10182,11 @@
           <w:lang w:eastAsia="en-GB"/>
         </w:rPr>
       </w:pPr>
-      <w:proofErr w:type="spellStart"/>
-      <w:r>
-        <w:rPr>
-          <w:lang w:eastAsia="en-GB"/>
-        </w:rPr>
-        <w:t>Github</w:t>
-      </w:r>
-      <w:proofErr w:type="spellEnd"/>
-      <w:r>
-        <w:rPr>
-          <w:lang w:eastAsia="en-GB"/>
-        </w:rPr>
-        <w:t xml:space="preserve"> will be used for </w:t>
+      <w:r>
+        <w:rPr>
+          <w:lang w:eastAsia="en-GB"/>
+        </w:rPr>
+        <w:t xml:space="preserve">Github will be used for </w:t>
       </w:r>
       <w:r>
         <w:rPr>
@@ -10302,19 +10487,11 @@
           <w:lang w:eastAsia="en-GB"/>
         </w:rPr>
       </w:pPr>
-      <w:proofErr w:type="spellStart"/>
-      <w:r>
-        <w:rPr>
-          <w:lang w:eastAsia="en-GB"/>
-        </w:rPr>
-        <w:t>MySql</w:t>
-      </w:r>
-      <w:proofErr w:type="spellEnd"/>
-      <w:r>
-        <w:rPr>
-          <w:lang w:eastAsia="en-GB"/>
-        </w:rPr>
-        <w:t xml:space="preserve"> will be used as the </w:t>
+      <w:r>
+        <w:rPr>
+          <w:lang w:eastAsia="en-GB"/>
+        </w:rPr>
+        <w:t xml:space="preserve">MySql will be used as the </w:t>
       </w:r>
       <w:r>
         <w:rPr>
@@ -13111,6 +13288,320 @@
     <w:unhideWhenUsed/>
     <w:rsid w:val="00B756F5"/>
   </w:style>
+  <w:style w:type="table" w:styleId="TableGrid">
+    <w:name w:val="Table Grid"/>
+    <w:basedOn w:val="TableNormal"/>
+    <w:uiPriority w:val="39"/>
+    <w:rsid w:val="00752452"/>
+    <w:pPr>
+      <w:spacing w:after="0" w:line="240" w:lineRule="auto"/>
+    </w:pPr>
+    <w:tblPr>
+      <w:tblBorders>
+        <w:top w:val="single" w:sz="4" w:space="0" w:color="auto"/>
+        <w:left w:val="single" w:sz="4" w:space="0" w:color="auto"/>
+        <w:bottom w:val="single" w:sz="4" w:space="0" w:color="auto"/>
+        <w:right w:val="single" w:sz="4" w:space="0" w:color="auto"/>
+        <w:insideH w:val="single" w:sz="4" w:space="0" w:color="auto"/>
+        <w:insideV w:val="single" w:sz="4" w:space="0" w:color="auto"/>
+      </w:tblBorders>
+    </w:tblPr>
+  </w:style>
+  <w:style w:type="table" w:styleId="PlainTable2">
+    <w:name w:val="Plain Table 2"/>
+    <w:basedOn w:val="TableNormal"/>
+    <w:uiPriority w:val="42"/>
+    <w:rsid w:val="00752452"/>
+    <w:pPr>
+      <w:spacing w:after="0" w:line="240" w:lineRule="auto"/>
+    </w:pPr>
+    <w:tblPr>
+      <w:tblStyleRowBandSize w:val="1"/>
+      <w:tblStyleColBandSize w:val="1"/>
+      <w:tblBorders>
+        <w:top w:val="single" w:sz="4" w:space="0" w:color="7F7F7F" w:themeColor="text1" w:themeTint="80"/>
+        <w:bottom w:val="single" w:sz="4" w:space="0" w:color="7F7F7F" w:themeColor="text1" w:themeTint="80"/>
+      </w:tblBorders>
+    </w:tblPr>
+    <w:tblStylePr w:type="firstRow">
+      <w:rPr>
+        <w:b/>
+        <w:bCs/>
+      </w:rPr>
+      <w:tblPr/>
+      <w:tcPr>
+        <w:tcBorders>
+          <w:bottom w:val="single" w:sz="4" w:space="0" w:color="7F7F7F" w:themeColor="text1" w:themeTint="80"/>
+        </w:tcBorders>
+      </w:tcPr>
+    </w:tblStylePr>
+    <w:tblStylePr w:type="lastRow">
+      <w:rPr>
+        <w:b/>
+        <w:bCs/>
+      </w:rPr>
+      <w:tblPr/>
+      <w:tcPr>
+        <w:tcBorders>
+          <w:top w:val="single" w:sz="4" w:space="0" w:color="7F7F7F" w:themeColor="text1" w:themeTint="80"/>
+        </w:tcBorders>
+      </w:tcPr>
+    </w:tblStylePr>
+    <w:tblStylePr w:type="firstCol">
+      <w:rPr>
+        <w:b/>
+        <w:bCs/>
+      </w:rPr>
+    </w:tblStylePr>
+    <w:tblStylePr w:type="lastCol">
+      <w:rPr>
+        <w:b/>
+        <w:bCs/>
+      </w:rPr>
+    </w:tblStylePr>
+    <w:tblStylePr w:type="band1Vert">
+      <w:tblPr/>
+      <w:tcPr>
+        <w:tcBorders>
+          <w:left w:val="single" w:sz="4" w:space="0" w:color="7F7F7F" w:themeColor="text1" w:themeTint="80"/>
+          <w:right w:val="single" w:sz="4" w:space="0" w:color="7F7F7F" w:themeColor="text1" w:themeTint="80"/>
+        </w:tcBorders>
+      </w:tcPr>
+    </w:tblStylePr>
+    <w:tblStylePr w:type="band2Vert">
+      <w:tblPr/>
+      <w:tcPr>
+        <w:tcBorders>
+          <w:left w:val="single" w:sz="4" w:space="0" w:color="7F7F7F" w:themeColor="text1" w:themeTint="80"/>
+          <w:right w:val="single" w:sz="4" w:space="0" w:color="7F7F7F" w:themeColor="text1" w:themeTint="80"/>
+        </w:tcBorders>
+      </w:tcPr>
+    </w:tblStylePr>
+    <w:tblStylePr w:type="band1Horz">
+      <w:tblPr/>
+      <w:tcPr>
+        <w:tcBorders>
+          <w:top w:val="single" w:sz="4" w:space="0" w:color="7F7F7F" w:themeColor="text1" w:themeTint="80"/>
+          <w:bottom w:val="single" w:sz="4" w:space="0" w:color="7F7F7F" w:themeColor="text1" w:themeTint="80"/>
+        </w:tcBorders>
+      </w:tcPr>
+    </w:tblStylePr>
+  </w:style>
+  <w:style w:type="table" w:styleId="PlainTable1">
+    <w:name w:val="Plain Table 1"/>
+    <w:basedOn w:val="TableNormal"/>
+    <w:uiPriority w:val="41"/>
+    <w:rsid w:val="00752452"/>
+    <w:pPr>
+      <w:spacing w:after="0" w:line="240" w:lineRule="auto"/>
+    </w:pPr>
+    <w:tblPr>
+      <w:tblStyleRowBandSize w:val="1"/>
+      <w:tblStyleColBandSize w:val="1"/>
+      <w:tblBorders>
+        <w:top w:val="single" w:sz="4" w:space="0" w:color="BFBFBF" w:themeColor="background1" w:themeShade="BF"/>
+        <w:left w:val="single" w:sz="4" w:space="0" w:color="BFBFBF" w:themeColor="background1" w:themeShade="BF"/>
+        <w:bottom w:val="single" w:sz="4" w:space="0" w:color="BFBFBF" w:themeColor="background1" w:themeShade="BF"/>
+        <w:right w:val="single" w:sz="4" w:space="0" w:color="BFBFBF" w:themeColor="background1" w:themeShade="BF"/>
+        <w:insideH w:val="single" w:sz="4" w:space="0" w:color="BFBFBF" w:themeColor="background1" w:themeShade="BF"/>
+        <w:insideV w:val="single" w:sz="4" w:space="0" w:color="BFBFBF" w:themeColor="background1" w:themeShade="BF"/>
+      </w:tblBorders>
+    </w:tblPr>
+    <w:tblStylePr w:type="firstRow">
+      <w:rPr>
+        <w:b/>
+        <w:bCs/>
+      </w:rPr>
+    </w:tblStylePr>
+    <w:tblStylePr w:type="lastRow">
+      <w:rPr>
+        <w:b/>
+        <w:bCs/>
+      </w:rPr>
+      <w:tblPr/>
+      <w:tcPr>
+        <w:tcBorders>
+          <w:top w:val="double" w:sz="4" w:space="0" w:color="BFBFBF" w:themeColor="background1" w:themeShade="BF"/>
+        </w:tcBorders>
+      </w:tcPr>
+    </w:tblStylePr>
+    <w:tblStylePr w:type="firstCol">
+      <w:rPr>
+        <w:b/>
+        <w:bCs/>
+      </w:rPr>
+    </w:tblStylePr>
+    <w:tblStylePr w:type="lastCol">
+      <w:rPr>
+        <w:b/>
+        <w:bCs/>
+      </w:rPr>
+    </w:tblStylePr>
+    <w:tblStylePr w:type="band1Vert">
+      <w:tblPr/>
+      <w:tcPr>
+        <w:shd w:val="clear" w:color="auto" w:fill="F2F2F2" w:themeFill="background1" w:themeFillShade="F2"/>
+      </w:tcPr>
+    </w:tblStylePr>
+    <w:tblStylePr w:type="band1Horz">
+      <w:tblPr/>
+      <w:tcPr>
+        <w:shd w:val="clear" w:color="auto" w:fill="F2F2F2" w:themeFill="background1" w:themeFillShade="F2"/>
+      </w:tcPr>
+    </w:tblStylePr>
+  </w:style>
+  <w:style w:type="table" w:styleId="GridTable4-Accent4">
+    <w:name w:val="Grid Table 4 Accent 4"/>
+    <w:basedOn w:val="TableNormal"/>
+    <w:uiPriority w:val="49"/>
+    <w:rsid w:val="00752452"/>
+    <w:pPr>
+      <w:spacing w:after="0" w:line="240" w:lineRule="auto"/>
+    </w:pPr>
+    <w:tblPr>
+      <w:tblStyleRowBandSize w:val="1"/>
+      <w:tblStyleColBandSize w:val="1"/>
+      <w:tblBorders>
+        <w:top w:val="single" w:sz="4" w:space="0" w:color="FFD966" w:themeColor="accent4" w:themeTint="99"/>
+        <w:left w:val="single" w:sz="4" w:space="0" w:color="FFD966" w:themeColor="accent4" w:themeTint="99"/>
+        <w:bottom w:val="single" w:sz="4" w:space="0" w:color="FFD966" w:themeColor="accent4" w:themeTint="99"/>
+        <w:right w:val="single" w:sz="4" w:space="0" w:color="FFD966" w:themeColor="accent4" w:themeTint="99"/>
+        <w:insideH w:val="single" w:sz="4" w:space="0" w:color="FFD966" w:themeColor="accent4" w:themeTint="99"/>
+        <w:insideV w:val="single" w:sz="4" w:space="0" w:color="FFD966" w:themeColor="accent4" w:themeTint="99"/>
+      </w:tblBorders>
+    </w:tblPr>
+    <w:tblStylePr w:type="firstRow">
+      <w:rPr>
+        <w:b/>
+        <w:bCs/>
+        <w:color w:val="FFFFFF" w:themeColor="background1"/>
+      </w:rPr>
+      <w:tblPr/>
+      <w:tcPr>
+        <w:tcBorders>
+          <w:top w:val="single" w:sz="4" w:space="0" w:color="FFC000" w:themeColor="accent4"/>
+          <w:left w:val="single" w:sz="4" w:space="0" w:color="FFC000" w:themeColor="accent4"/>
+          <w:bottom w:val="single" w:sz="4" w:space="0" w:color="FFC000" w:themeColor="accent4"/>
+          <w:right w:val="single" w:sz="4" w:space="0" w:color="FFC000" w:themeColor="accent4"/>
+          <w:insideH w:val="nil"/>
+          <w:insideV w:val="nil"/>
+        </w:tcBorders>
+        <w:shd w:val="clear" w:color="auto" w:fill="FFC000" w:themeFill="accent4"/>
+      </w:tcPr>
+    </w:tblStylePr>
+    <w:tblStylePr w:type="lastRow">
+      <w:rPr>
+        <w:b/>
+        <w:bCs/>
+      </w:rPr>
+      <w:tblPr/>
+      <w:tcPr>
+        <w:tcBorders>
+          <w:top w:val="double" w:sz="4" w:space="0" w:color="FFC000" w:themeColor="accent4"/>
+        </w:tcBorders>
+      </w:tcPr>
+    </w:tblStylePr>
+    <w:tblStylePr w:type="firstCol">
+      <w:rPr>
+        <w:b/>
+        <w:bCs/>
+      </w:rPr>
+    </w:tblStylePr>
+    <w:tblStylePr w:type="lastCol">
+      <w:rPr>
+        <w:b/>
+        <w:bCs/>
+      </w:rPr>
+    </w:tblStylePr>
+    <w:tblStylePr w:type="band1Vert">
+      <w:tblPr/>
+      <w:tcPr>
+        <w:shd w:val="clear" w:color="auto" w:fill="FFF2CC" w:themeFill="accent4" w:themeFillTint="33"/>
+      </w:tcPr>
+    </w:tblStylePr>
+    <w:tblStylePr w:type="band1Horz">
+      <w:tblPr/>
+      <w:tcPr>
+        <w:shd w:val="clear" w:color="auto" w:fill="FFF2CC" w:themeFill="accent4" w:themeFillTint="33"/>
+      </w:tcPr>
+    </w:tblStylePr>
+  </w:style>
+  <w:style w:type="table" w:styleId="GridTable4-Accent1">
+    <w:name w:val="Grid Table 4 Accent 1"/>
+    <w:basedOn w:val="TableNormal"/>
+    <w:uiPriority w:val="49"/>
+    <w:rsid w:val="00442126"/>
+    <w:pPr>
+      <w:spacing w:after="0" w:line="240" w:lineRule="auto"/>
+    </w:pPr>
+    <w:tblPr>
+      <w:tblStyleRowBandSize w:val="1"/>
+      <w:tblStyleColBandSize w:val="1"/>
+      <w:tblBorders>
+        <w:top w:val="single" w:sz="4" w:space="0" w:color="8EAADB" w:themeColor="accent1" w:themeTint="99"/>
+        <w:left w:val="single" w:sz="4" w:space="0" w:color="8EAADB" w:themeColor="accent1" w:themeTint="99"/>
+        <w:bottom w:val="single" w:sz="4" w:space="0" w:color="8EAADB" w:themeColor="accent1" w:themeTint="99"/>
+        <w:right w:val="single" w:sz="4" w:space="0" w:color="8EAADB" w:themeColor="accent1" w:themeTint="99"/>
+        <w:insideH w:val="single" w:sz="4" w:space="0" w:color="8EAADB" w:themeColor="accent1" w:themeTint="99"/>
+        <w:insideV w:val="single" w:sz="4" w:space="0" w:color="8EAADB" w:themeColor="accent1" w:themeTint="99"/>
+      </w:tblBorders>
+    </w:tblPr>
+    <w:tblStylePr w:type="firstRow">
+      <w:rPr>
+        <w:b/>
+        <w:bCs/>
+        <w:color w:val="FFFFFF" w:themeColor="background1"/>
+      </w:rPr>
+      <w:tblPr/>
+      <w:tcPr>
+        <w:tcBorders>
+          <w:top w:val="single" w:sz="4" w:space="0" w:color="4472C4" w:themeColor="accent1"/>
+          <w:left w:val="single" w:sz="4" w:space="0" w:color="4472C4" w:themeColor="accent1"/>
+          <w:bottom w:val="single" w:sz="4" w:space="0" w:color="4472C4" w:themeColor="accent1"/>
+          <w:right w:val="single" w:sz="4" w:space="0" w:color="4472C4" w:themeColor="accent1"/>
+          <w:insideH w:val="nil"/>
+          <w:insideV w:val="nil"/>
+        </w:tcBorders>
+        <w:shd w:val="clear" w:color="auto" w:fill="4472C4" w:themeFill="accent1"/>
+      </w:tcPr>
+    </w:tblStylePr>
+    <w:tblStylePr w:type="lastRow">
+      <w:rPr>
+        <w:b/>
+        <w:bCs/>
+      </w:rPr>
+      <w:tblPr/>
+      <w:tcPr>
+        <w:tcBorders>
+          <w:top w:val="double" w:sz="4" w:space="0" w:color="4472C4" w:themeColor="accent1"/>
+        </w:tcBorders>
+      </w:tcPr>
+    </w:tblStylePr>
+    <w:tblStylePr w:type="firstCol">
+      <w:rPr>
+        <w:b/>
+        <w:bCs/>
+      </w:rPr>
+    </w:tblStylePr>
+    <w:tblStylePr w:type="lastCol">
+      <w:rPr>
+        <w:b/>
+        <w:bCs/>
+      </w:rPr>
+    </w:tblStylePr>
+    <w:tblStylePr w:type="band1Vert">
+      <w:tblPr/>
+      <w:tcPr>
+        <w:shd w:val="clear" w:color="auto" w:fill="D9E2F3" w:themeFill="accent1" w:themeFillTint="33"/>
+      </w:tcPr>
+    </w:tblStylePr>
+    <w:tblStylePr w:type="band1Horz">
+      <w:tblPr/>
+      <w:tcPr>
+        <w:shd w:val="clear" w:color="auto" w:fill="D9E2F3" w:themeFill="accent1" w:themeFillTint="33"/>
+      </w:tcPr>
+    </w:tblStylePr>
+  </w:style>
 </w:styles>
 </file>
 

</xml_diff>

<commit_message>
Updated deployment Diagram explination
</commit_message>
<xml_diff>
--- a/Documentation/Software Design - Project Design.docx
+++ b/Documentation/Software Design - Project Design.docx
@@ -10,6 +10,7 @@
           <w:docPartUnique/>
         </w:docPartObj>
       </w:sdtPr>
+      <w:sdtEndPr/>
       <w:sdtContent>
         <w:p/>
         <w:tbl>
@@ -78,6 +79,7 @@
                   <w:dataBinding w:prefixMappings="xmlns:ns0='http://schemas.openxmlformats.org/package/2006/metadata/core-properties' xmlns:ns1='http://purl.org/dc/elements/1.1/'" w:xpath="/ns0:coreProperties[1]/ns1:title[1]" w:storeItemID="{6C3C8BC8-F283-45AE-878A-BAB7291924A1}"/>
                   <w:text/>
                 </w:sdtPr>
+                <w:sdtEndPr/>
                 <w:sdtContent>
                   <w:p>
                     <w:pPr>
@@ -170,7 +172,27 @@
                     <w:szCs w:val="28"/>
                     <w:lang w:val="en-US"/>
                   </w:rPr>
-                  <w:t>Hannah Ashna Jacob (N0865554)</w:t>
+                  <w:t xml:space="preserve">Hannah </w:t>
+                </w:r>
+                <w:proofErr w:type="spellStart"/>
+                <w:r>
+                  <w:rPr>
+                    <w:color w:val="4472C4" w:themeColor="accent1"/>
+                    <w:sz w:val="28"/>
+                    <w:szCs w:val="28"/>
+                    <w:lang w:val="en-US"/>
+                  </w:rPr>
+                  <w:t>Ashna</w:t>
+                </w:r>
+                <w:proofErr w:type="spellEnd"/>
+                <w:r>
+                  <w:rPr>
+                    <w:color w:val="4472C4" w:themeColor="accent1"/>
+                    <w:sz w:val="28"/>
+                    <w:szCs w:val="28"/>
+                    <w:lang w:val="en-US"/>
+                  </w:rPr>
+                  <w:t xml:space="preserve"> Jacob (N0865554)</w:t>
                 </w:r>
               </w:p>
               <w:p>
@@ -182,6 +204,7 @@
                     <w:lang w:val="en-US"/>
                   </w:rPr>
                 </w:pPr>
+                <w:proofErr w:type="spellStart"/>
                 <w:r>
                   <w:rPr>
                     <w:color w:val="4472C4" w:themeColor="accent1"/>
@@ -189,7 +212,17 @@
                     <w:szCs w:val="28"/>
                     <w:lang w:val="en-US"/>
                   </w:rPr>
-                  <w:t>Hassaan Naveed (N0898071)</w:t>
+                  <w:t>Hassaan</w:t>
+                </w:r>
+                <w:proofErr w:type="spellEnd"/>
+                <w:r>
+                  <w:rPr>
+                    <w:color w:val="4472C4" w:themeColor="accent1"/>
+                    <w:sz w:val="28"/>
+                    <w:szCs w:val="28"/>
+                    <w:lang w:val="en-US"/>
+                  </w:rPr>
+                  <w:t xml:space="preserve"> Naveed (N0898071)</w:t>
                 </w:r>
               </w:p>
               <w:p>
@@ -201,6 +234,7 @@
                     <w:lang w:val="en-US"/>
                   </w:rPr>
                 </w:pPr>
+                <w:proofErr w:type="spellStart"/>
                 <w:r>
                   <w:rPr>
                     <w:color w:val="4472C4" w:themeColor="accent1"/>
@@ -208,7 +242,17 @@
                     <w:szCs w:val="28"/>
                     <w:lang w:val="en-US"/>
                   </w:rPr>
-                  <w:t>Jarad Johnson-Bailey (N0853071)</w:t>
+                  <w:t>Jarad</w:t>
+                </w:r>
+                <w:proofErr w:type="spellEnd"/>
+                <w:r>
+                  <w:rPr>
+                    <w:color w:val="4472C4" w:themeColor="accent1"/>
+                    <w:sz w:val="28"/>
+                    <w:szCs w:val="28"/>
+                    <w:lang w:val="en-US"/>
+                  </w:rPr>
+                  <w:t xml:space="preserve"> Johnson-Bailey (N0853071)</w:t>
                 </w:r>
               </w:p>
               <w:p>
@@ -3637,6 +3681,7 @@
           <w:id w:val="-1674330509"/>
           <w:citation/>
         </w:sdtPr>
+        <w:sdtEndPr/>
         <w:sdtContent>
           <w:r>
             <w:fldChar w:fldCharType="begin"/>
@@ -3670,6 +3715,7 @@
           <w:id w:val="-666548047"/>
           <w:citation/>
         </w:sdtPr>
+        <w:sdtEndPr/>
         <w:sdtContent>
           <w:r>
             <w:fldChar w:fldCharType="begin"/>
@@ -4206,14 +4252,27 @@
                       <w:r>
                         <w:t xml:space="preserve">Figure </w:t>
                       </w:r>
-                      <w:fldSimple w:instr=" STYLEREF 1 \s ">
-                        <w:r>
-                          <w:rPr>
-                            <w:noProof/>
-                          </w:rPr>
-                          <w:t>1</w:t>
-                        </w:r>
-                      </w:fldSimple>
+                      <w:r>
+                        <w:fldChar w:fldCharType="begin"/>
+                      </w:r>
+                      <w:r>
+                        <w:instrText xml:space="preserve"> STYLEREF 1 \s </w:instrText>
+                      </w:r>
+                      <w:r>
+                        <w:fldChar w:fldCharType="separate"/>
+                      </w:r>
+                      <w:r>
+                        <w:rPr>
+                          <w:noProof/>
+                        </w:rPr>
+                        <w:t>1</w:t>
+                      </w:r>
+                      <w:r>
+                        <w:rPr>
+                          <w:noProof/>
+                        </w:rPr>
+                        <w:fldChar w:fldCharType="end"/>
+                      </w:r>
                       <w:r>
                         <w:t>.1: Login Use Case</w:t>
                       </w:r>
@@ -4283,12 +4342,12 @@
                                 <w:noProof/>
                               </w:rPr>
                             </w:pPr>
-                            <w:bookmarkStart w:id="12" w:name="_Toc63179241"/>
-                            <w:bookmarkStart w:id="13" w:name="_Toc63334451"/>
-                            <w:bookmarkStart w:id="14" w:name="_Toc63336344"/>
-                            <w:bookmarkStart w:id="15" w:name="_Toc63432850"/>
-                            <w:bookmarkStart w:id="16" w:name="_Toc63432868"/>
-                            <w:bookmarkStart w:id="17" w:name="_Toc63517529"/>
+                            <w:bookmarkStart w:id="10" w:name="_Toc63179241"/>
+                            <w:bookmarkStart w:id="11" w:name="_Toc63334451"/>
+                            <w:bookmarkStart w:id="12" w:name="_Toc63336344"/>
+                            <w:bookmarkStart w:id="13" w:name="_Toc63432850"/>
+                            <w:bookmarkStart w:id="14" w:name="_Toc63432868"/>
+                            <w:bookmarkStart w:id="15" w:name="_Toc63517529"/>
                             <w:r>
                               <w:t xml:space="preserve">Figure </w:t>
                             </w:r>
@@ -4314,15 +4373,15 @@
                             <w:r>
                               <w:t xml:space="preserve"> </w:t>
                             </w:r>
+                            <w:bookmarkEnd w:id="10"/>
+                            <w:bookmarkEnd w:id="11"/>
                             <w:bookmarkEnd w:id="12"/>
-                            <w:bookmarkEnd w:id="13"/>
-                            <w:bookmarkEnd w:id="14"/>
                             <w:r>
                               <w:t>Login Use Case</w:t>
                             </w:r>
+                            <w:bookmarkEnd w:id="13"/>
+                            <w:bookmarkEnd w:id="14"/>
                             <w:bookmarkEnd w:id="15"/>
-                            <w:bookmarkEnd w:id="16"/>
-                            <w:bookmarkEnd w:id="17"/>
                           </w:p>
                         </w:txbxContent>
                       </wps:txbx>
@@ -4359,25 +4418,51 @@
                       <w:r>
                         <w:t xml:space="preserve">Figure </w:t>
                       </w:r>
-                      <w:fldSimple w:instr=" STYLEREF 1 \s ">
-                        <w:r>
-                          <w:rPr>
-                            <w:noProof/>
-                          </w:rPr>
-                          <w:t>1</w:t>
-                        </w:r>
-                      </w:fldSimple>
+                      <w:r>
+                        <w:fldChar w:fldCharType="begin"/>
+                      </w:r>
+                      <w:r>
+                        <w:instrText xml:space="preserve"> STYLEREF 1 \s </w:instrText>
+                      </w:r>
+                      <w:r>
+                        <w:fldChar w:fldCharType="separate"/>
+                      </w:r>
+                      <w:r>
+                        <w:rPr>
+                          <w:noProof/>
+                        </w:rPr>
+                        <w:t>1</w:t>
+                      </w:r>
+                      <w:r>
+                        <w:rPr>
+                          <w:noProof/>
+                        </w:rPr>
+                        <w:fldChar w:fldCharType="end"/>
+                      </w:r>
                       <w:r>
                         <w:t>.</w:t>
                       </w:r>
-                      <w:fldSimple w:instr=" SEQ Figure \* ARABIC \s 1 ">
-                        <w:r>
-                          <w:rPr>
-                            <w:noProof/>
-                          </w:rPr>
-                          <w:t>1</w:t>
-                        </w:r>
-                      </w:fldSimple>
+                      <w:r>
+                        <w:fldChar w:fldCharType="begin"/>
+                      </w:r>
+                      <w:r>
+                        <w:instrText xml:space="preserve"> SEQ Figure \* ARABIC \s 1 </w:instrText>
+                      </w:r>
+                      <w:r>
+                        <w:fldChar w:fldCharType="separate"/>
+                      </w:r>
+                      <w:r>
+                        <w:rPr>
+                          <w:noProof/>
+                        </w:rPr>
+                        <w:t>1</w:t>
+                      </w:r>
+                      <w:r>
+                        <w:rPr>
+                          <w:noProof/>
+                        </w:rPr>
+                        <w:fldChar w:fldCharType="end"/>
+                      </w:r>
                       <w:r>
                         <w:t xml:space="preserve"> </w:t>
                       </w:r>
@@ -4586,12 +4671,12 @@
                                 <w:noProof/>
                               </w:rPr>
                             </w:pPr>
-                            <w:bookmarkStart w:id="24" w:name="_Toc63179242"/>
-                            <w:bookmarkStart w:id="25" w:name="_Toc63334452"/>
-                            <w:bookmarkStart w:id="26" w:name="_Toc63336345"/>
-                            <w:bookmarkStart w:id="27" w:name="_Toc63432851"/>
-                            <w:bookmarkStart w:id="28" w:name="_Toc63432869"/>
-                            <w:bookmarkStart w:id="29" w:name="_Toc63517530"/>
+                            <w:bookmarkStart w:id="16" w:name="_Toc63179242"/>
+                            <w:bookmarkStart w:id="17" w:name="_Toc63334452"/>
+                            <w:bookmarkStart w:id="18" w:name="_Toc63336345"/>
+                            <w:bookmarkStart w:id="19" w:name="_Toc63432851"/>
+                            <w:bookmarkStart w:id="20" w:name="_Toc63432869"/>
+                            <w:bookmarkStart w:id="21" w:name="_Toc63517530"/>
                             <w:r>
                               <w:t xml:space="preserve">Figure </w:t>
                             </w:r>
@@ -4614,15 +4699,15 @@
                                 <w:t>2</w:t>
                               </w:r>
                             </w:fldSimple>
-                            <w:bookmarkEnd w:id="24"/>
-                            <w:bookmarkEnd w:id="25"/>
-                            <w:bookmarkEnd w:id="26"/>
+                            <w:bookmarkEnd w:id="16"/>
+                            <w:bookmarkEnd w:id="17"/>
+                            <w:bookmarkEnd w:id="18"/>
                             <w:r>
                               <w:t xml:space="preserve"> Send Message Use Case</w:t>
                             </w:r>
-                            <w:bookmarkEnd w:id="27"/>
-                            <w:bookmarkEnd w:id="28"/>
-                            <w:bookmarkEnd w:id="29"/>
+                            <w:bookmarkEnd w:id="19"/>
+                            <w:bookmarkEnd w:id="20"/>
+                            <w:bookmarkEnd w:id="21"/>
                           </w:p>
                         </w:txbxContent>
                       </wps:txbx>
@@ -4659,25 +4744,51 @@
                       <w:r>
                         <w:t xml:space="preserve">Figure </w:t>
                       </w:r>
-                      <w:fldSimple w:instr=" STYLEREF 1 \s ">
-                        <w:r>
-                          <w:rPr>
-                            <w:noProof/>
-                          </w:rPr>
-                          <w:t>1</w:t>
-                        </w:r>
-                      </w:fldSimple>
+                      <w:r>
+                        <w:fldChar w:fldCharType="begin"/>
+                      </w:r>
+                      <w:r>
+                        <w:instrText xml:space="preserve"> STYLEREF 1 \s </w:instrText>
+                      </w:r>
+                      <w:r>
+                        <w:fldChar w:fldCharType="separate"/>
+                      </w:r>
+                      <w:r>
+                        <w:rPr>
+                          <w:noProof/>
+                        </w:rPr>
+                        <w:t>1</w:t>
+                      </w:r>
+                      <w:r>
+                        <w:rPr>
+                          <w:noProof/>
+                        </w:rPr>
+                        <w:fldChar w:fldCharType="end"/>
+                      </w:r>
                       <w:r>
                         <w:t>.</w:t>
                       </w:r>
-                      <w:fldSimple w:instr=" SEQ Figure \* ARABIC \s 1 ">
-                        <w:r>
-                          <w:rPr>
-                            <w:noProof/>
-                          </w:rPr>
-                          <w:t>2</w:t>
-                        </w:r>
-                      </w:fldSimple>
+                      <w:r>
+                        <w:fldChar w:fldCharType="begin"/>
+                      </w:r>
+                      <w:r>
+                        <w:instrText xml:space="preserve"> SEQ Figure \* ARABIC \s 1 </w:instrText>
+                      </w:r>
+                      <w:r>
+                        <w:fldChar w:fldCharType="separate"/>
+                      </w:r>
+                      <w:r>
+                        <w:rPr>
+                          <w:noProof/>
+                        </w:rPr>
+                        <w:t>2</w:t>
+                      </w:r>
+                      <w:r>
+                        <w:rPr>
+                          <w:noProof/>
+                        </w:rPr>
+                        <w:fldChar w:fldCharType="end"/>
+                      </w:r>
                       <w:bookmarkEnd w:id="30"/>
                       <w:bookmarkEnd w:id="31"/>
                       <w:bookmarkEnd w:id="32"/>
@@ -4884,8 +4995,8 @@
                                 <w:noProof/>
                               </w:rPr>
                             </w:pPr>
-                            <w:bookmarkStart w:id="36" w:name="_Toc63172378"/>
-                            <w:bookmarkStart w:id="37" w:name="_Toc63173776"/>
+                            <w:bookmarkStart w:id="22" w:name="_Toc63172378"/>
+                            <w:bookmarkStart w:id="23" w:name="_Toc63173776"/>
                             <w:r>
                               <w:t xml:space="preserve">Figure </w:t>
                             </w:r>
@@ -4900,8 +5011,8 @@
                             <w:r>
                               <w:t>.3: Make Room Use Case</w:t>
                             </w:r>
-                            <w:bookmarkEnd w:id="36"/>
-                            <w:bookmarkEnd w:id="37"/>
+                            <w:bookmarkEnd w:id="22"/>
+                            <w:bookmarkEnd w:id="23"/>
                           </w:p>
                         </w:txbxContent>
                       </wps:txbx>
@@ -4935,14 +5046,27 @@
                       <w:r>
                         <w:t xml:space="preserve">Figure </w:t>
                       </w:r>
-                      <w:fldSimple w:instr=" STYLEREF 1 \s ">
-                        <w:r>
-                          <w:rPr>
-                            <w:noProof/>
-                          </w:rPr>
-                          <w:t>1</w:t>
-                        </w:r>
-                      </w:fldSimple>
+                      <w:r>
+                        <w:fldChar w:fldCharType="begin"/>
+                      </w:r>
+                      <w:r>
+                        <w:instrText xml:space="preserve"> STYLEREF 1 \s </w:instrText>
+                      </w:r>
+                      <w:r>
+                        <w:fldChar w:fldCharType="separate"/>
+                      </w:r>
+                      <w:r>
+                        <w:rPr>
+                          <w:noProof/>
+                        </w:rPr>
+                        <w:t>1</w:t>
+                      </w:r>
+                      <w:r>
+                        <w:rPr>
+                          <w:noProof/>
+                        </w:rPr>
+                        <w:fldChar w:fldCharType="end"/>
+                      </w:r>
                       <w:r>
                         <w:t>.3: Make Room Use Case</w:t>
                       </w:r>
@@ -5005,12 +5129,12 @@
                                 <w:noProof/>
                               </w:rPr>
                             </w:pPr>
-                            <w:bookmarkStart w:id="40" w:name="_Toc63179243"/>
-                            <w:bookmarkStart w:id="41" w:name="_Toc63334453"/>
-                            <w:bookmarkStart w:id="42" w:name="_Toc63336346"/>
-                            <w:bookmarkStart w:id="43" w:name="_Toc63432852"/>
-                            <w:bookmarkStart w:id="44" w:name="_Toc63432870"/>
-                            <w:bookmarkStart w:id="45" w:name="_Toc63517531"/>
+                            <w:bookmarkStart w:id="24" w:name="_Toc63179243"/>
+                            <w:bookmarkStart w:id="25" w:name="_Toc63334453"/>
+                            <w:bookmarkStart w:id="26" w:name="_Toc63336346"/>
+                            <w:bookmarkStart w:id="27" w:name="_Toc63432852"/>
+                            <w:bookmarkStart w:id="28" w:name="_Toc63432870"/>
+                            <w:bookmarkStart w:id="29" w:name="_Toc63517531"/>
                             <w:r>
                               <w:t xml:space="preserve">Figure </w:t>
                             </w:r>
@@ -5036,15 +5160,15 @@
                             <w:r>
                               <w:t xml:space="preserve"> </w:t>
                             </w:r>
-                            <w:bookmarkEnd w:id="40"/>
-                            <w:bookmarkEnd w:id="41"/>
-                            <w:bookmarkEnd w:id="42"/>
+                            <w:bookmarkEnd w:id="24"/>
+                            <w:bookmarkEnd w:id="25"/>
+                            <w:bookmarkEnd w:id="26"/>
                             <w:r>
                               <w:t>Make Room Use Case</w:t>
                             </w:r>
-                            <w:bookmarkEnd w:id="43"/>
-                            <w:bookmarkEnd w:id="44"/>
-                            <w:bookmarkEnd w:id="45"/>
+                            <w:bookmarkEnd w:id="27"/>
+                            <w:bookmarkEnd w:id="28"/>
+                            <w:bookmarkEnd w:id="29"/>
                           </w:p>
                         </w:txbxContent>
                       </wps:txbx>
@@ -5081,25 +5205,54 @@
                       <w:r>
                         <w:t xml:space="preserve">Figure </w:t>
                       </w:r>
-                      <w:fldSimple w:instr=" STYLEREF 1 \s ">
-                        <w:r>
-                          <w:rPr>
-                            <w:noProof/>
-                          </w:rPr>
-                          <w:t>1</w:t>
-                        </w:r>
-                      </w:fldSimple>
+                      <w:r>
+                        <w:fldChar w:fldCharType="begin"/>
+                      </w:r>
+                      <w:r>
+                        <w:instrText xml:space="preserve"> STYLEREF 1 \s </w:instrText>
+                      </w:r>
+                      <w:r>
+                        <w:fldChar w:fldCharType="separate"/>
+                      </w:r>
+                      <w:r>
+                        <w:rPr>
+                          <w:noProof/>
+                        </w:rPr>
+                        <w:t>1</w:t>
+                      </w:r>
+                      <w:r>
+                        <w:rPr>
+                          <w:noProof/>
+                        </w:rPr>
+                        <w:fldChar w:fldCharType="end"/>
+                      </w:r>
                       <w:r>
                         <w:t>.</w:t>
                       </w:r>
-                      <w:fldSimple w:instr=" SEQ Figure \* ARABIC \s 1 ">
-                        <w:r>
-                          <w:rPr>
-                            <w:noProof/>
-                          </w:rPr>
-                          <w:t>3</w:t>
-                        </w:r>
-                      </w:fldSimple>
+                      <w:r>
+                        <w:fldChar w:fldCharType="begin"/>
+                      </w:r>
+                      <w:r>
+                        <w:instrText xml:space="preserve"> SEQ Figure \* AR</w:instrText>
+                      </w:r>
+                      <w:r>
+                        <w:instrText xml:space="preserve">ABIC \s 1 </w:instrText>
+                      </w:r>
+                      <w:r>
+                        <w:fldChar w:fldCharType="separate"/>
+                      </w:r>
+                      <w:r>
+                        <w:rPr>
+                          <w:noProof/>
+                        </w:rPr>
+                        <w:t>3</w:t>
+                      </w:r>
+                      <w:r>
+                        <w:rPr>
+                          <w:noProof/>
+                        </w:rPr>
+                        <w:fldChar w:fldCharType="end"/>
+                      </w:r>
                       <w:r>
                         <w:t xml:space="preserve"> </w:t>
                       </w:r>
@@ -5234,7 +5387,7 @@
           <w:lang w:eastAsia="en-GB"/>
         </w:rPr>
       </w:pPr>
-      <w:bookmarkStart w:id="52" w:name="_Toc63517506"/>
+      <w:bookmarkStart w:id="30" w:name="_Toc63517506"/>
       <w:r>
         <w:rPr>
           <w:rFonts w:eastAsia="Times New Roman"/>
@@ -5243,7 +5396,7 @@
         <w:lastRenderedPageBreak/>
         <w:t>Activity Diagrams:</w:t>
       </w:r>
-      <w:bookmarkEnd w:id="52"/>
+      <w:bookmarkEnd w:id="30"/>
     </w:p>
     <w:p>
       <w:pPr>
@@ -5252,14 +5405,14 @@
           <w:lang w:eastAsia="en-GB"/>
         </w:rPr>
       </w:pPr>
-      <w:bookmarkStart w:id="53" w:name="_Toc63517507"/>
+      <w:bookmarkStart w:id="31" w:name="_Toc63517507"/>
       <w:r>
         <w:rPr>
           <w:lang w:eastAsia="en-GB"/>
         </w:rPr>
         <w:t>Introduction:</w:t>
       </w:r>
-      <w:bookmarkEnd w:id="53"/>
+      <w:bookmarkEnd w:id="31"/>
     </w:p>
     <w:p>
       <w:pPr>
@@ -5268,14 +5421,14 @@
           <w:lang w:eastAsia="en-GB"/>
         </w:rPr>
       </w:pPr>
-      <w:bookmarkStart w:id="54" w:name="_Toc63517508"/>
+      <w:bookmarkStart w:id="32" w:name="_Toc63517508"/>
       <w:r>
         <w:rPr>
           <w:lang w:eastAsia="en-GB"/>
         </w:rPr>
         <w:t>Figure 2.1 (Login)</w:t>
       </w:r>
-      <w:bookmarkEnd w:id="54"/>
+      <w:bookmarkEnd w:id="32"/>
     </w:p>
     <w:p>
       <w:pPr>
@@ -5353,14 +5506,14 @@
           <w:lang w:eastAsia="en-GB"/>
         </w:rPr>
       </w:pPr>
-      <w:bookmarkStart w:id="55" w:name="_Toc63517509"/>
+      <w:bookmarkStart w:id="33" w:name="_Toc63517509"/>
       <w:r>
         <w:rPr>
           <w:lang w:eastAsia="en-GB"/>
         </w:rPr>
         <w:t>Figure 2.2 (Send Message)</w:t>
       </w:r>
-      <w:bookmarkEnd w:id="55"/>
+      <w:bookmarkEnd w:id="33"/>
     </w:p>
     <w:p>
       <w:pPr>
@@ -5397,7 +5550,7 @@
           <w:shd w:val="clear" w:color="auto" w:fill="FFFFFF"/>
         </w:rPr>
       </w:pPr>
-      <w:bookmarkStart w:id="56" w:name="_Toc63517510"/>
+      <w:bookmarkStart w:id="34" w:name="_Toc63517510"/>
       <w:r>
         <w:rPr>
           <w:rStyle w:val="eop"/>
@@ -5405,7 +5558,7 @@
         </w:rPr>
         <w:t>Figure 2.3 (Make Room)</w:t>
       </w:r>
-      <w:bookmarkEnd w:id="56"/>
+      <w:bookmarkEnd w:id="34"/>
     </w:p>
     <w:p>
       <w:pPr>
@@ -5498,12 +5651,12 @@
                                 <w:noProof/>
                               </w:rPr>
                             </w:pPr>
-                            <w:bookmarkStart w:id="57" w:name="_Toc63179244"/>
-                            <w:bookmarkStart w:id="58" w:name="_Toc63334454"/>
-                            <w:bookmarkStart w:id="59" w:name="_Toc63336347"/>
-                            <w:bookmarkStart w:id="60" w:name="_Toc63432853"/>
-                            <w:bookmarkStart w:id="61" w:name="_Toc63432871"/>
-                            <w:bookmarkStart w:id="62" w:name="_Toc63517532"/>
+                            <w:bookmarkStart w:id="35" w:name="_Toc63179244"/>
+                            <w:bookmarkStart w:id="36" w:name="_Toc63334454"/>
+                            <w:bookmarkStart w:id="37" w:name="_Toc63336347"/>
+                            <w:bookmarkStart w:id="38" w:name="_Toc63432853"/>
+                            <w:bookmarkStart w:id="39" w:name="_Toc63432871"/>
+                            <w:bookmarkStart w:id="40" w:name="_Toc63517532"/>
                             <w:r>
                               <w:t xml:space="preserve">Figure </w:t>
                             </w:r>
@@ -5532,12 +5685,12 @@
                             <w:r>
                               <w:t>Login Activity Diagram</w:t>
                             </w:r>
-                            <w:bookmarkEnd w:id="57"/>
-                            <w:bookmarkEnd w:id="58"/>
-                            <w:bookmarkEnd w:id="59"/>
-                            <w:bookmarkEnd w:id="60"/>
-                            <w:bookmarkEnd w:id="61"/>
-                            <w:bookmarkEnd w:id="62"/>
+                            <w:bookmarkEnd w:id="35"/>
+                            <w:bookmarkEnd w:id="36"/>
+                            <w:bookmarkEnd w:id="37"/>
+                            <w:bookmarkEnd w:id="38"/>
+                            <w:bookmarkEnd w:id="39"/>
+                            <w:bookmarkEnd w:id="40"/>
                           </w:p>
                         </w:txbxContent>
                       </wps:txbx>
@@ -5574,25 +5727,51 @@
                       <w:r>
                         <w:t xml:space="preserve">Figure </w:t>
                       </w:r>
-                      <w:fldSimple w:instr=" STYLEREF 1 \s ">
-                        <w:r>
-                          <w:rPr>
-                            <w:noProof/>
-                          </w:rPr>
-                          <w:t>2</w:t>
-                        </w:r>
-                      </w:fldSimple>
+                      <w:r>
+                        <w:fldChar w:fldCharType="begin"/>
+                      </w:r>
+                      <w:r>
+                        <w:instrText xml:space="preserve"> STYLEREF 1 \s </w:instrText>
+                      </w:r>
+                      <w:r>
+                        <w:fldChar w:fldCharType="separate"/>
+                      </w:r>
+                      <w:r>
+                        <w:rPr>
+                          <w:noProof/>
+                        </w:rPr>
+                        <w:t>2</w:t>
+                      </w:r>
+                      <w:r>
+                        <w:rPr>
+                          <w:noProof/>
+                        </w:rPr>
+                        <w:fldChar w:fldCharType="end"/>
+                      </w:r>
                       <w:r>
                         <w:t>.</w:t>
                       </w:r>
-                      <w:fldSimple w:instr=" SEQ Figure \* ARABIC \s 1 ">
-                        <w:r>
-                          <w:rPr>
-                            <w:noProof/>
-                          </w:rPr>
-                          <w:t>1</w:t>
-                        </w:r>
-                      </w:fldSimple>
+                      <w:r>
+                        <w:fldChar w:fldCharType="begin"/>
+                      </w:r>
+                      <w:r>
+                        <w:instrText xml:space="preserve"> SEQ Figure \* ARABIC \s 1 </w:instrText>
+                      </w:r>
+                      <w:r>
+                        <w:fldChar w:fldCharType="separate"/>
+                      </w:r>
+                      <w:r>
+                        <w:rPr>
+                          <w:noProof/>
+                        </w:rPr>
+                        <w:t>1</w:t>
+                      </w:r>
+                      <w:r>
+                        <w:rPr>
+                          <w:noProof/>
+                        </w:rPr>
+                        <w:fldChar w:fldCharType="end"/>
+                      </w:r>
                       <w:r>
                         <w:t xml:space="preserve"> </w:t>
                       </w:r>
@@ -5730,8 +5909,8 @@
                                 <w:noProof/>
                               </w:rPr>
                             </w:pPr>
-                            <w:bookmarkStart w:id="69" w:name="_Toc63172379"/>
-                            <w:bookmarkStart w:id="70" w:name="_Toc63173777"/>
+                            <w:bookmarkStart w:id="41" w:name="_Toc63172379"/>
+                            <w:bookmarkStart w:id="42" w:name="_Toc63173777"/>
                             <w:r>
                               <w:t xml:space="preserve">Figure </w:t>
                             </w:r>
@@ -5746,8 +5925,8 @@
                             <w:r>
                               <w:t>. 1: Login Activity Diagram</w:t>
                             </w:r>
-                            <w:bookmarkEnd w:id="69"/>
-                            <w:bookmarkEnd w:id="70"/>
+                            <w:bookmarkEnd w:id="41"/>
+                            <w:bookmarkEnd w:id="42"/>
                           </w:p>
                         </w:txbxContent>
                       </wps:txbx>
@@ -5780,14 +5959,27 @@
                       <w:r>
                         <w:t xml:space="preserve">Figure </w:t>
                       </w:r>
-                      <w:fldSimple w:instr=" STYLEREF 1 \s ">
-                        <w:r>
-                          <w:rPr>
-                            <w:noProof/>
-                          </w:rPr>
-                          <w:t>2</w:t>
-                        </w:r>
-                      </w:fldSimple>
+                      <w:r>
+                        <w:fldChar w:fldCharType="begin"/>
+                      </w:r>
+                      <w:r>
+                        <w:instrText xml:space="preserve"> STYLEREF 1 \s </w:instrText>
+                      </w:r>
+                      <w:r>
+                        <w:fldChar w:fldCharType="separate"/>
+                      </w:r>
+                      <w:r>
+                        <w:rPr>
+                          <w:noProof/>
+                        </w:rPr>
+                        <w:t>2</w:t>
+                      </w:r>
+                      <w:r>
+                        <w:rPr>
+                          <w:noProof/>
+                        </w:rPr>
+                        <w:fldChar w:fldCharType="end"/>
+                      </w:r>
                       <w:r>
                         <w:t>. 1: Login Activity Diagram</w:t>
                       </w:r>
@@ -6093,12 +6285,12 @@
                                 <w:noProof/>
                               </w:rPr>
                             </w:pPr>
-                            <w:bookmarkStart w:id="73" w:name="_Toc63179245"/>
-                            <w:bookmarkStart w:id="74" w:name="_Toc63334455"/>
-                            <w:bookmarkStart w:id="75" w:name="_Toc63336348"/>
-                            <w:bookmarkStart w:id="76" w:name="_Toc63432854"/>
-                            <w:bookmarkStart w:id="77" w:name="_Toc63432872"/>
-                            <w:bookmarkStart w:id="78" w:name="_Toc63517533"/>
+                            <w:bookmarkStart w:id="43" w:name="_Toc63179245"/>
+                            <w:bookmarkStart w:id="44" w:name="_Toc63334455"/>
+                            <w:bookmarkStart w:id="45" w:name="_Toc63336348"/>
+                            <w:bookmarkStart w:id="46" w:name="_Toc63432854"/>
+                            <w:bookmarkStart w:id="47" w:name="_Toc63432872"/>
+                            <w:bookmarkStart w:id="48" w:name="_Toc63517533"/>
                             <w:r>
                               <w:t xml:space="preserve">Figure </w:t>
                             </w:r>
@@ -6124,15 +6316,15 @@
                             <w:r>
                               <w:t xml:space="preserve"> </w:t>
                             </w:r>
-                            <w:bookmarkEnd w:id="73"/>
-                            <w:bookmarkEnd w:id="74"/>
-                            <w:bookmarkEnd w:id="75"/>
+                            <w:bookmarkEnd w:id="43"/>
+                            <w:bookmarkEnd w:id="44"/>
+                            <w:bookmarkEnd w:id="45"/>
                             <w:r>
                               <w:t>Send Message Activity Diagram</w:t>
                             </w:r>
-                            <w:bookmarkEnd w:id="76"/>
-                            <w:bookmarkEnd w:id="77"/>
-                            <w:bookmarkEnd w:id="78"/>
+                            <w:bookmarkEnd w:id="46"/>
+                            <w:bookmarkEnd w:id="47"/>
+                            <w:bookmarkEnd w:id="48"/>
                           </w:p>
                         </w:txbxContent>
                       </wps:txbx>
@@ -6169,25 +6361,51 @@
                       <w:r>
                         <w:t xml:space="preserve">Figure </w:t>
                       </w:r>
-                      <w:fldSimple w:instr=" STYLEREF 1 \s ">
-                        <w:r>
-                          <w:rPr>
-                            <w:noProof/>
-                          </w:rPr>
-                          <w:t>2</w:t>
-                        </w:r>
-                      </w:fldSimple>
+                      <w:r>
+                        <w:fldChar w:fldCharType="begin"/>
+                      </w:r>
+                      <w:r>
+                        <w:instrText xml:space="preserve"> STYLEREF 1 \s </w:instrText>
+                      </w:r>
+                      <w:r>
+                        <w:fldChar w:fldCharType="separate"/>
+                      </w:r>
+                      <w:r>
+                        <w:rPr>
+                          <w:noProof/>
+                        </w:rPr>
+                        <w:t>2</w:t>
+                      </w:r>
+                      <w:r>
+                        <w:rPr>
+                          <w:noProof/>
+                        </w:rPr>
+                        <w:fldChar w:fldCharType="end"/>
+                      </w:r>
                       <w:r>
                         <w:t>.</w:t>
                       </w:r>
-                      <w:fldSimple w:instr=" SEQ Figure \* ARABIC \s 1 ">
-                        <w:r>
-                          <w:rPr>
-                            <w:noProof/>
-                          </w:rPr>
-                          <w:t>2</w:t>
-                        </w:r>
-                      </w:fldSimple>
+                      <w:r>
+                        <w:fldChar w:fldCharType="begin"/>
+                      </w:r>
+                      <w:r>
+                        <w:instrText xml:space="preserve"> SEQ Figure \* ARABIC \s 1 </w:instrText>
+                      </w:r>
+                      <w:r>
+                        <w:fldChar w:fldCharType="separate"/>
+                      </w:r>
+                      <w:r>
+                        <w:rPr>
+                          <w:noProof/>
+                        </w:rPr>
+                        <w:t>2</w:t>
+                      </w:r>
+                      <w:r>
+                        <w:rPr>
+                          <w:noProof/>
+                        </w:rPr>
+                        <w:fldChar w:fldCharType="end"/>
+                      </w:r>
                       <w:r>
                         <w:t xml:space="preserve"> </w:t>
                       </w:r>
@@ -6400,12 +6618,12 @@
                                 <w:noProof/>
                               </w:rPr>
                             </w:pPr>
-                            <w:bookmarkStart w:id="85" w:name="_Toc63179246"/>
-                            <w:bookmarkStart w:id="86" w:name="_Toc63334456"/>
-                            <w:bookmarkStart w:id="87" w:name="_Toc63336349"/>
-                            <w:bookmarkStart w:id="88" w:name="_Toc63432855"/>
-                            <w:bookmarkStart w:id="89" w:name="_Toc63432873"/>
-                            <w:bookmarkStart w:id="90" w:name="_Toc63517534"/>
+                            <w:bookmarkStart w:id="49" w:name="_Toc63179246"/>
+                            <w:bookmarkStart w:id="50" w:name="_Toc63334456"/>
+                            <w:bookmarkStart w:id="51" w:name="_Toc63336349"/>
+                            <w:bookmarkStart w:id="52" w:name="_Toc63432855"/>
+                            <w:bookmarkStart w:id="53" w:name="_Toc63432873"/>
+                            <w:bookmarkStart w:id="54" w:name="_Toc63517534"/>
                             <w:r>
                               <w:t xml:space="preserve">Figure </w:t>
                             </w:r>
@@ -6431,15 +6649,15 @@
                             <w:r>
                               <w:t xml:space="preserve"> </w:t>
                             </w:r>
-                            <w:bookmarkEnd w:id="85"/>
-                            <w:bookmarkEnd w:id="86"/>
-                            <w:bookmarkEnd w:id="87"/>
+                            <w:bookmarkEnd w:id="49"/>
+                            <w:bookmarkEnd w:id="50"/>
+                            <w:bookmarkEnd w:id="51"/>
                             <w:r>
                               <w:t>Make Room Activity Diagram</w:t>
                             </w:r>
-                            <w:bookmarkEnd w:id="88"/>
-                            <w:bookmarkEnd w:id="89"/>
-                            <w:bookmarkEnd w:id="90"/>
+                            <w:bookmarkEnd w:id="52"/>
+                            <w:bookmarkEnd w:id="53"/>
+                            <w:bookmarkEnd w:id="54"/>
                           </w:p>
                         </w:txbxContent>
                       </wps:txbx>
@@ -6476,25 +6694,51 @@
                       <w:r>
                         <w:t xml:space="preserve">Figure </w:t>
                       </w:r>
-                      <w:fldSimple w:instr=" STYLEREF 1 \s ">
-                        <w:r>
-                          <w:rPr>
-                            <w:noProof/>
-                          </w:rPr>
-                          <w:t>2</w:t>
-                        </w:r>
-                      </w:fldSimple>
+                      <w:r>
+                        <w:fldChar w:fldCharType="begin"/>
+                      </w:r>
+                      <w:r>
+                        <w:instrText xml:space="preserve"> STYLEREF 1 \s </w:instrText>
+                      </w:r>
+                      <w:r>
+                        <w:fldChar w:fldCharType="separate"/>
+                      </w:r>
+                      <w:r>
+                        <w:rPr>
+                          <w:noProof/>
+                        </w:rPr>
+                        <w:t>2</w:t>
+                      </w:r>
+                      <w:r>
+                        <w:rPr>
+                          <w:noProof/>
+                        </w:rPr>
+                        <w:fldChar w:fldCharType="end"/>
+                      </w:r>
                       <w:r>
                         <w:t>.</w:t>
                       </w:r>
-                      <w:fldSimple w:instr=" SEQ Figure \* ARABIC \s 1 ">
-                        <w:r>
-                          <w:rPr>
-                            <w:noProof/>
-                          </w:rPr>
-                          <w:t>3</w:t>
-                        </w:r>
-                      </w:fldSimple>
+                      <w:r>
+                        <w:fldChar w:fldCharType="begin"/>
+                      </w:r>
+                      <w:r>
+                        <w:instrText xml:space="preserve"> SEQ Figure \* ARABIC \s 1 </w:instrText>
+                      </w:r>
+                      <w:r>
+                        <w:fldChar w:fldCharType="separate"/>
+                      </w:r>
+                      <w:r>
+                        <w:rPr>
+                          <w:noProof/>
+                        </w:rPr>
+                        <w:t>3</w:t>
+                      </w:r>
+                      <w:r>
+                        <w:rPr>
+                          <w:noProof/>
+                        </w:rPr>
+                        <w:fldChar w:fldCharType="end"/>
+                      </w:r>
                       <w:r>
                         <w:t xml:space="preserve"> </w:t>
                       </w:r>
@@ -6603,7 +6847,7 @@
           <w:lang w:eastAsia="en-GB"/>
         </w:rPr>
       </w:pPr>
-      <w:bookmarkStart w:id="97" w:name="_Toc63517511"/>
+      <w:bookmarkStart w:id="55" w:name="_Toc63517511"/>
       <w:r>
         <w:rPr>
           <w:lang w:eastAsia="en-GB"/>
@@ -6611,7 +6855,7 @@
         <w:lastRenderedPageBreak/>
         <w:t>Class Diagram</w:t>
       </w:r>
-      <w:bookmarkEnd w:id="97"/>
+      <w:bookmarkEnd w:id="55"/>
     </w:p>
     <w:p>
       <w:pPr>
@@ -6683,13 +6927,13 @@
         <w:pStyle w:val="Caption"/>
         <w:jc w:val="center"/>
       </w:pPr>
-      <w:bookmarkStart w:id="98" w:name="_Toc63179247"/>
-      <w:bookmarkStart w:id="99" w:name="_Toc63179141"/>
-      <w:bookmarkStart w:id="100" w:name="_Toc63334457"/>
-      <w:bookmarkStart w:id="101" w:name="_Toc63336350"/>
-      <w:bookmarkStart w:id="102" w:name="_Toc63432856"/>
-      <w:bookmarkStart w:id="103" w:name="_Toc63432874"/>
-      <w:bookmarkStart w:id="104" w:name="_Toc63517535"/>
+      <w:bookmarkStart w:id="56" w:name="_Toc63179247"/>
+      <w:bookmarkStart w:id="57" w:name="_Toc63179141"/>
+      <w:bookmarkStart w:id="58" w:name="_Toc63334457"/>
+      <w:bookmarkStart w:id="59" w:name="_Toc63336350"/>
+      <w:bookmarkStart w:id="60" w:name="_Toc63432856"/>
+      <w:bookmarkStart w:id="61" w:name="_Toc63432874"/>
+      <w:bookmarkStart w:id="62" w:name="_Toc63517535"/>
       <w:r>
         <w:t xml:space="preserve">Figure </w:t>
       </w:r>
@@ -6712,19 +6956,19 @@
           <w:t>1</w:t>
         </w:r>
       </w:fldSimple>
-      <w:bookmarkEnd w:id="98"/>
-      <w:bookmarkEnd w:id="99"/>
+      <w:bookmarkEnd w:id="56"/>
+      <w:bookmarkEnd w:id="57"/>
       <w:r>
         <w:t xml:space="preserve"> Class Diagra</w:t>
       </w:r>
-      <w:bookmarkEnd w:id="100"/>
-      <w:bookmarkEnd w:id="101"/>
+      <w:bookmarkEnd w:id="58"/>
+      <w:bookmarkEnd w:id="59"/>
       <w:r>
         <w:t>m</w:t>
       </w:r>
-      <w:bookmarkEnd w:id="102"/>
-      <w:bookmarkEnd w:id="103"/>
-      <w:bookmarkEnd w:id="104"/>
+      <w:bookmarkEnd w:id="60"/>
+      <w:bookmarkEnd w:id="61"/>
+      <w:bookmarkEnd w:id="62"/>
     </w:p>
     <w:p>
       <w:pPr>
@@ -6751,14 +6995,14 @@
           <w:lang w:eastAsia="en-GB"/>
         </w:rPr>
       </w:pPr>
-      <w:bookmarkStart w:id="105" w:name="_Toc63517512"/>
+      <w:bookmarkStart w:id="63" w:name="_Toc63517512"/>
       <w:r>
         <w:rPr>
           <w:lang w:eastAsia="en-GB"/>
         </w:rPr>
         <w:t>Figure 3.1: Class Diagram</w:t>
       </w:r>
-      <w:bookmarkEnd w:id="105"/>
+      <w:bookmarkEnd w:id="63"/>
     </w:p>
     <w:p>
       <w:pPr>
@@ -6793,7 +7037,21 @@
         <w:rPr>
           <w:lang w:eastAsia="en-GB"/>
         </w:rPr>
-        <w:t xml:space="preserve"> information, they have key functions to obtain and change the information. Note that the UserID can never be changed </w:t>
+        <w:t xml:space="preserve"> information, they have key functions to obtain and change the information. Note that the </w:t>
+      </w:r>
+      <w:proofErr w:type="spellStart"/>
+      <w:r>
+        <w:rPr>
+          <w:lang w:eastAsia="en-GB"/>
+        </w:rPr>
+        <w:t>UserID</w:t>
+      </w:r>
+      <w:proofErr w:type="spellEnd"/>
+      <w:r>
+        <w:rPr>
+          <w:lang w:eastAsia="en-GB"/>
+        </w:rPr>
+        <w:t xml:space="preserve"> can never be changed </w:t>
       </w:r>
       <w:r>
         <w:rPr>
@@ -7046,7 +7304,21 @@
         <w:rPr>
           <w:lang w:eastAsia="en-GB"/>
         </w:rPr>
-        <w:t>There can be an infinite number of Messages however these messages can only be assigned to one channel. E.g you can send the same message content to many channels but these must be unique classes.</w:t>
+        <w:t xml:space="preserve">There can be an infinite number of Messages however these messages can only be assigned to one channel. </w:t>
+      </w:r>
+      <w:proofErr w:type="spellStart"/>
+      <w:r>
+        <w:rPr>
+          <w:lang w:eastAsia="en-GB"/>
+        </w:rPr>
+        <w:t>E.g</w:t>
+      </w:r>
+      <w:proofErr w:type="spellEnd"/>
+      <w:r>
+        <w:rPr>
+          <w:lang w:eastAsia="en-GB"/>
+        </w:rPr>
+        <w:t xml:space="preserve"> you can send the same message content to many channels but these must be unique classes.</w:t>
       </w:r>
     </w:p>
     <w:p>
@@ -7083,24 +7355,24 @@
           <w:lang w:eastAsia="en-GB"/>
         </w:rPr>
       </w:pPr>
-      <w:bookmarkStart w:id="106" w:name="_Toc63517513"/>
+      <w:bookmarkStart w:id="64" w:name="_Toc63517513"/>
       <w:r>
         <w:rPr>
           <w:lang w:eastAsia="en-GB"/>
         </w:rPr>
         <w:t>Sequence Diagrams</w:t>
       </w:r>
-      <w:bookmarkEnd w:id="106"/>
+      <w:bookmarkEnd w:id="64"/>
     </w:p>
     <w:p>
       <w:pPr>
         <w:pStyle w:val="Heading2"/>
       </w:pPr>
-      <w:bookmarkStart w:id="107" w:name="_Toc63517514"/>
+      <w:bookmarkStart w:id="65" w:name="_Toc63517514"/>
       <w:r>
         <w:t>Introduction:</w:t>
       </w:r>
-      <w:bookmarkEnd w:id="107"/>
+      <w:bookmarkEnd w:id="65"/>
     </w:p>
     <w:p>
       <w:pPr>
@@ -7109,7 +7381,7 @@
           <w:lang w:eastAsia="en-GB"/>
         </w:rPr>
       </w:pPr>
-      <w:bookmarkStart w:id="108" w:name="_Toc63517515"/>
+      <w:bookmarkStart w:id="66" w:name="_Toc63517515"/>
       <w:r>
         <w:rPr>
           <w:lang w:eastAsia="en-GB"/>
@@ -7128,7 +7400,7 @@
         </w:rPr>
         <w:t>.1 (Login)</w:t>
       </w:r>
-      <w:bookmarkEnd w:id="108"/>
+      <w:bookmarkEnd w:id="66"/>
     </w:p>
     <w:p>
       <w:pPr>
@@ -7150,7 +7422,7 @@
           <w:lang w:eastAsia="en-GB"/>
         </w:rPr>
       </w:pPr>
-      <w:bookmarkStart w:id="109" w:name="_Toc63517516"/>
+      <w:bookmarkStart w:id="67" w:name="_Toc63517516"/>
       <w:r>
         <w:rPr>
           <w:lang w:eastAsia="en-GB"/>
@@ -7169,7 +7441,7 @@
         </w:rPr>
         <w:t>.2 (Send Message)</w:t>
       </w:r>
-      <w:bookmarkEnd w:id="109"/>
+      <w:bookmarkEnd w:id="67"/>
     </w:p>
     <w:p>
       <w:pPr>
@@ -7365,14 +7637,14 @@
           <w:lang w:eastAsia="en-GB"/>
         </w:rPr>
       </w:pPr>
-      <w:bookmarkStart w:id="110" w:name="_Toc63517517"/>
+      <w:bookmarkStart w:id="68" w:name="_Toc63517517"/>
       <w:r>
         <w:rPr>
           <w:lang w:eastAsia="en-GB"/>
         </w:rPr>
         <w:t>Figure 4.3 (Make Room)</w:t>
       </w:r>
-      <w:bookmarkEnd w:id="110"/>
+      <w:bookmarkEnd w:id="68"/>
     </w:p>
     <w:p>
       <w:pPr>
@@ -7753,7 +8025,21 @@
         <w:rPr>
           <w:lang w:eastAsia="en-GB"/>
         </w:rPr>
-        <w:t xml:space="preserve">, a calloperator is sent from the user to the application lifelines to add a new user. Within an alt operator, if the new user should be a mod, a call message is sent to make the user a moderator, and a return message is sent back from the application lifeline to confirm that a moderator has been added. In the guard, a return message is sent back to confirm a user has been added. Then, in another loop operator, until there are no more channels to be added, a call message is sent from the user to the application lifeline to add a new channel to the room. A return message is sent back to confirm a channel has been created. Finally, the application lifeline sends a call message to the database lifeline to update the database. </w:t>
+        <w:t xml:space="preserve">, a </w:t>
+      </w:r>
+      <w:proofErr w:type="spellStart"/>
+      <w:r>
+        <w:rPr>
+          <w:lang w:eastAsia="en-GB"/>
+        </w:rPr>
+        <w:t>calloperator</w:t>
+      </w:r>
+      <w:proofErr w:type="spellEnd"/>
+      <w:r>
+        <w:rPr>
+          <w:lang w:eastAsia="en-GB"/>
+        </w:rPr>
+        <w:t xml:space="preserve"> is sent from the user to the application lifelines to add a new user. Within an alt operator, if the new user should be a mod, a call message is sent to make the user a moderator, and a return message is sent back from the application lifeline to confirm that a moderator has been added. In the guard, a return message is sent back to confirm a user has been added. Then, in another loop operator, until there are no more channels to be added, a call message is sent from the user to the application lifeline to add a new channel to the room. A return message is sent back to confirm a channel has been created. Finally, the application lifeline sends a call message to the database lifeline to update the database. </w:t>
       </w:r>
       <w:r>
         <w:rPr>
@@ -7769,7 +8055,7 @@
           <w:lang w:eastAsia="en-GB"/>
         </w:rPr>
       </w:pPr>
-      <w:bookmarkStart w:id="111" w:name="_Toc63517518"/>
+      <w:bookmarkStart w:id="69" w:name="_Toc63517518"/>
       <w:r>
         <w:rPr>
           <w:lang w:eastAsia="en-GB"/>
@@ -7777,7 +8063,7 @@
         <w:lastRenderedPageBreak/>
         <w:t>Component Diagram</w:t>
       </w:r>
-      <w:bookmarkEnd w:id="111"/>
+      <w:bookmarkEnd w:id="69"/>
       <w:r>
         <w:rPr>
           <w:lang w:eastAsia="en-GB"/>
@@ -7840,10 +8126,10 @@
       <w:pPr>
         <w:pStyle w:val="Caption"/>
       </w:pPr>
-      <w:bookmarkStart w:id="112" w:name="_Toc63336351"/>
-      <w:bookmarkStart w:id="113" w:name="_Toc63432857"/>
-      <w:bookmarkStart w:id="114" w:name="_Toc63432875"/>
-      <w:bookmarkStart w:id="115" w:name="_Toc63517536"/>
+      <w:bookmarkStart w:id="70" w:name="_Toc63336351"/>
+      <w:bookmarkStart w:id="71" w:name="_Toc63432857"/>
+      <w:bookmarkStart w:id="72" w:name="_Toc63432875"/>
+      <w:bookmarkStart w:id="73" w:name="_Toc63517536"/>
       <w:r>
         <w:t xml:space="preserve">Figure </w:t>
       </w:r>
@@ -7866,16 +8152,16 @@
           <w:t>1</w:t>
         </w:r>
       </w:fldSimple>
-      <w:bookmarkEnd w:id="112"/>
-      <w:bookmarkEnd w:id="113"/>
+      <w:bookmarkEnd w:id="70"/>
+      <w:bookmarkEnd w:id="71"/>
       <w:r>
         <w:rPr>
           <w:noProof/>
         </w:rPr>
         <w:t xml:space="preserve"> Component Diagram</w:t>
       </w:r>
-      <w:bookmarkEnd w:id="114"/>
-      <w:bookmarkEnd w:id="115"/>
+      <w:bookmarkEnd w:id="72"/>
+      <w:bookmarkEnd w:id="73"/>
     </w:p>
     <w:p>
       <w:pPr>
@@ -7891,13 +8177,49 @@
         <w:rPr>
           <w:lang w:eastAsia="en-GB"/>
         </w:rPr>
-        <w:t xml:space="preserve">The Component Diagram shows the structure of the systems components. There are 3 main components; Messaging Application, Database, and Broker. The Messaging Application contains the GUI, User Account, Chatroom and Channel components. The GUI component is linked to the user account component using the User View interface, which is provided by the User Account component. The GUI Component is also linked to the Chatroom component using the Room View interface, which is provided by User Account. Finally, the GUI also links to the Channel componenet using the Channel View interface. The Database component contains the User Table, Chatroom Table, Channel Table and Message Backup components. The Chatroom Table component provides the </w:t>
-      </w:r>
-      <w:r>
-        <w:rPr>
-          <w:lang w:eastAsia="en-GB"/>
-        </w:rPr>
-        <w:t xml:space="preserve">roomID interface, which is used by the User and Channel Table components. The Channel Table also provides the channelID interface which is used by the Message Backup component. The User Account component, which is contained within Messaging Application, provides the </w:t>
+        <w:t xml:space="preserve">The Component Diagram shows the structure of the systems components. There are 3 main components; Messaging Application, Database, and Broker. The Messaging Application contains the GUI, User Account, Chatroom and Channel components. The GUI component is linked to the user account component using the User View interface, which is provided by the User Account component. The GUI Component is also linked to the Chatroom component using the Room View interface, which is provided by User Account. Finally, the GUI also links to the Channel </w:t>
+      </w:r>
+      <w:proofErr w:type="spellStart"/>
+      <w:r>
+        <w:rPr>
+          <w:lang w:eastAsia="en-GB"/>
+        </w:rPr>
+        <w:t>componenet</w:t>
+      </w:r>
+      <w:proofErr w:type="spellEnd"/>
+      <w:r>
+        <w:rPr>
+          <w:lang w:eastAsia="en-GB"/>
+        </w:rPr>
+        <w:t xml:space="preserve"> using the Channel View interface. The Database component contains the User Table, Chatroom Table, Channel Table and Message Backup components. The Chatroom Table component provides the </w:t>
+      </w:r>
+      <w:proofErr w:type="spellStart"/>
+      <w:r>
+        <w:rPr>
+          <w:lang w:eastAsia="en-GB"/>
+        </w:rPr>
+        <w:t>roomID</w:t>
+      </w:r>
+      <w:proofErr w:type="spellEnd"/>
+      <w:r>
+        <w:rPr>
+          <w:lang w:eastAsia="en-GB"/>
+        </w:rPr>
+        <w:t xml:space="preserve"> interface, which is used by the User and Channel Table components. The Channel Table also provides the </w:t>
+      </w:r>
+      <w:proofErr w:type="spellStart"/>
+      <w:r>
+        <w:rPr>
+          <w:lang w:eastAsia="en-GB"/>
+        </w:rPr>
+        <w:t>channelID</w:t>
+      </w:r>
+      <w:proofErr w:type="spellEnd"/>
+      <w:r>
+        <w:rPr>
+          <w:lang w:eastAsia="en-GB"/>
+        </w:rPr>
+        <w:t xml:space="preserve"> interface which is used by the Message Backup component. The User Account component, which is contained within Messaging Application, provides the </w:t>
       </w:r>
       <w:r>
         <w:rPr>
@@ -8015,7 +8337,7 @@
           <w:lang w:eastAsia="en-GB"/>
         </w:rPr>
       </w:pPr>
-      <w:bookmarkStart w:id="116" w:name="_Toc63517519"/>
+      <w:bookmarkStart w:id="74" w:name="_Toc63517519"/>
       <w:r>
         <w:rPr>
           <w:lang w:eastAsia="en-GB"/>
@@ -8023,7 +8345,7 @@
         <w:lastRenderedPageBreak/>
         <w:t>FSM Diagrams</w:t>
       </w:r>
-      <w:bookmarkEnd w:id="116"/>
+      <w:bookmarkEnd w:id="74"/>
     </w:p>
     <w:p>
       <w:pPr>
@@ -8034,7 +8356,7 @@
           <w:szCs w:val="28"/>
         </w:rPr>
       </w:pPr>
-      <w:bookmarkStart w:id="117" w:name="_Toc63517520"/>
+      <w:bookmarkStart w:id="75" w:name="_Toc63517520"/>
       <w:r>
         <w:rPr>
           <w:rStyle w:val="Heading2Char"/>
@@ -8043,7 +8365,7 @@
         </w:rPr>
         <w:t>Introduction:</w:t>
       </w:r>
-      <w:bookmarkEnd w:id="117"/>
+      <w:bookmarkEnd w:id="75"/>
     </w:p>
     <w:p>
       <w:pPr>
@@ -8054,7 +8376,7 @@
           <w:szCs w:val="28"/>
         </w:rPr>
       </w:pPr>
-      <w:bookmarkStart w:id="118" w:name="_Toc63517521"/>
+      <w:bookmarkStart w:id="76" w:name="_Toc63517521"/>
       <w:r>
         <w:rPr>
           <w:rStyle w:val="Heading2Char"/>
@@ -8079,7 +8401,7 @@
         </w:rPr>
         <w:t>.1 (Login):</w:t>
       </w:r>
-      <w:bookmarkEnd w:id="118"/>
+      <w:bookmarkEnd w:id="76"/>
     </w:p>
     <w:p>
       <w:r>
@@ -8096,7 +8418,7 @@
       <w:pPr>
         <w:pStyle w:val="Heading3"/>
       </w:pPr>
-      <w:bookmarkStart w:id="119" w:name="_Toc63517522"/>
+      <w:bookmarkStart w:id="77" w:name="_Toc63517522"/>
       <w:r>
         <w:t xml:space="preserve">Figure </w:t>
       </w:r>
@@ -8112,7 +8434,7 @@
       <w:r>
         <w:t>.3 (Publisher &amp; Subscriber):</w:t>
       </w:r>
-      <w:bookmarkEnd w:id="119"/>
+      <w:bookmarkEnd w:id="77"/>
       <w:r>
         <w:t xml:space="preserve"> </w:t>
       </w:r>
@@ -8143,8 +8465,8 @@
           <w:color w:val="44546A" w:themeColor="text2"/>
         </w:rPr>
       </w:pPr>
-      <w:bookmarkStart w:id="120" w:name="_Toc63336353"/>
-      <w:bookmarkStart w:id="121" w:name="_Toc63334459"/>
+      <w:bookmarkStart w:id="78" w:name="_Toc63336353"/>
+      <w:bookmarkStart w:id="79" w:name="_Toc63334459"/>
       <w:r>
         <w:br w:type="page"/>
       </w:r>
@@ -8224,9 +8546,9 @@
           <w:lang w:eastAsia="en-GB"/>
         </w:rPr>
       </w:pPr>
-      <w:bookmarkStart w:id="122" w:name="_Toc63432858"/>
-      <w:bookmarkStart w:id="123" w:name="_Toc63432876"/>
-      <w:bookmarkStart w:id="124" w:name="_Toc63517537"/>
+      <w:bookmarkStart w:id="80" w:name="_Toc63432858"/>
+      <w:bookmarkStart w:id="81" w:name="_Toc63432876"/>
+      <w:bookmarkStart w:id="82" w:name="_Toc63517537"/>
       <w:r>
         <w:t xml:space="preserve">Figure </w:t>
       </w:r>
@@ -8249,14 +8571,14 @@
           <w:t>1</w:t>
         </w:r>
       </w:fldSimple>
-      <w:bookmarkEnd w:id="120"/>
-      <w:bookmarkEnd w:id="121"/>
+      <w:bookmarkEnd w:id="78"/>
+      <w:bookmarkEnd w:id="79"/>
       <w:r>
         <w:t xml:space="preserve"> Login FSM</w:t>
       </w:r>
-      <w:bookmarkEnd w:id="122"/>
-      <w:bookmarkEnd w:id="123"/>
-      <w:bookmarkEnd w:id="124"/>
+      <w:bookmarkEnd w:id="80"/>
+      <w:bookmarkEnd w:id="81"/>
+      <w:bookmarkEnd w:id="82"/>
     </w:p>
     <w:p>
       <w:pPr>
@@ -8297,8 +8619,8 @@
           <w:color w:val="44546A" w:themeColor="text2"/>
         </w:rPr>
       </w:pPr>
-      <w:bookmarkStart w:id="125" w:name="_Toc63336354"/>
-      <w:bookmarkStart w:id="126" w:name="_Toc63334460"/>
+      <w:bookmarkStart w:id="83" w:name="_Toc63336354"/>
+      <w:bookmarkStart w:id="84" w:name="_Toc63334460"/>
       <w:r>
         <w:br w:type="page"/>
       </w:r>
@@ -8384,9 +8706,9 @@
           <w:lang w:eastAsia="en-GB"/>
         </w:rPr>
       </w:pPr>
-      <w:bookmarkStart w:id="127" w:name="_Toc63432859"/>
-      <w:bookmarkStart w:id="128" w:name="_Toc63432877"/>
-      <w:bookmarkStart w:id="129" w:name="_Toc63517538"/>
+      <w:bookmarkStart w:id="85" w:name="_Toc63432859"/>
+      <w:bookmarkStart w:id="86" w:name="_Toc63432877"/>
+      <w:bookmarkStart w:id="87" w:name="_Toc63517538"/>
       <w:r>
         <w:t xml:space="preserve">Figure </w:t>
       </w:r>
@@ -8409,8 +8731,8 @@
           <w:t>2</w:t>
         </w:r>
       </w:fldSimple>
-      <w:bookmarkEnd w:id="125"/>
-      <w:bookmarkEnd w:id="126"/>
+      <w:bookmarkEnd w:id="83"/>
+      <w:bookmarkEnd w:id="84"/>
       <w:r>
         <w:t xml:space="preserve"> Publish</w:t>
       </w:r>
@@ -8420,9 +8742,9 @@
       <w:r>
         <w:t xml:space="preserve"> FSM</w:t>
       </w:r>
-      <w:bookmarkEnd w:id="127"/>
-      <w:bookmarkEnd w:id="128"/>
-      <w:bookmarkEnd w:id="129"/>
+      <w:bookmarkEnd w:id="85"/>
+      <w:bookmarkEnd w:id="86"/>
+      <w:bookmarkEnd w:id="87"/>
     </w:p>
     <w:p>
       <w:pPr>
@@ -8469,8 +8791,8 @@
           <w:color w:val="44546A" w:themeColor="text2"/>
         </w:rPr>
       </w:pPr>
-      <w:bookmarkStart w:id="130" w:name="_Toc63336355"/>
-      <w:bookmarkStart w:id="131" w:name="_Toc63334461"/>
+      <w:bookmarkStart w:id="88" w:name="_Toc63336355"/>
+      <w:bookmarkStart w:id="89" w:name="_Toc63334461"/>
       <w:r>
         <w:br w:type="page"/>
       </w:r>
@@ -8549,9 +8871,9 @@
           <w:lang w:eastAsia="en-GB"/>
         </w:rPr>
       </w:pPr>
-      <w:bookmarkStart w:id="132" w:name="_Toc63432860"/>
-      <w:bookmarkStart w:id="133" w:name="_Toc63432878"/>
-      <w:bookmarkStart w:id="134" w:name="_Toc63517539"/>
+      <w:bookmarkStart w:id="90" w:name="_Toc63432860"/>
+      <w:bookmarkStart w:id="91" w:name="_Toc63432878"/>
+      <w:bookmarkStart w:id="92" w:name="_Toc63517539"/>
       <w:r>
         <w:t xml:space="preserve">Figure </w:t>
       </w:r>
@@ -8574,14 +8896,14 @@
           <w:t>3</w:t>
         </w:r>
       </w:fldSimple>
-      <w:bookmarkEnd w:id="130"/>
-      <w:bookmarkEnd w:id="131"/>
+      <w:bookmarkEnd w:id="88"/>
+      <w:bookmarkEnd w:id="89"/>
       <w:r>
         <w:t xml:space="preserve"> subscriber FSM</w:t>
       </w:r>
-      <w:bookmarkEnd w:id="132"/>
-      <w:bookmarkEnd w:id="133"/>
-      <w:bookmarkEnd w:id="134"/>
+      <w:bookmarkEnd w:id="90"/>
+      <w:bookmarkEnd w:id="91"/>
+      <w:bookmarkEnd w:id="92"/>
     </w:p>
     <w:p>
       <w:pPr>
@@ -8638,7 +8960,7 @@
           <w:lang w:eastAsia="en-GB"/>
         </w:rPr>
       </w:pPr>
-      <w:bookmarkStart w:id="135" w:name="_Toc63517523"/>
+      <w:bookmarkStart w:id="93" w:name="_Toc63517523"/>
       <w:r>
         <w:rPr>
           <w:lang w:eastAsia="en-GB"/>
@@ -8646,7 +8968,7 @@
         <w:lastRenderedPageBreak/>
         <w:t>Communication Diagram</w:t>
       </w:r>
-      <w:bookmarkEnd w:id="135"/>
+      <w:bookmarkEnd w:id="93"/>
     </w:p>
     <w:p>
       <w:pPr>
@@ -8704,11 +9026,11 @@
       <w:pPr>
         <w:pStyle w:val="Caption"/>
       </w:pPr>
-      <w:bookmarkStart w:id="136" w:name="_Toc63334462"/>
-      <w:bookmarkStart w:id="137" w:name="_Toc63336356"/>
-      <w:bookmarkStart w:id="138" w:name="_Toc63432861"/>
-      <w:bookmarkStart w:id="139" w:name="_Toc63432879"/>
-      <w:bookmarkStart w:id="140" w:name="_Toc63517540"/>
+      <w:bookmarkStart w:id="94" w:name="_Toc63334462"/>
+      <w:bookmarkStart w:id="95" w:name="_Toc63336356"/>
+      <w:bookmarkStart w:id="96" w:name="_Toc63432861"/>
+      <w:bookmarkStart w:id="97" w:name="_Toc63432879"/>
+      <w:bookmarkStart w:id="98" w:name="_Toc63517540"/>
       <w:r>
         <w:t xml:space="preserve">Figure </w:t>
       </w:r>
@@ -8734,11 +9056,11 @@
       <w:r>
         <w:t xml:space="preserve"> Send Message Communication Diagram</w:t>
       </w:r>
-      <w:bookmarkEnd w:id="136"/>
-      <w:bookmarkEnd w:id="137"/>
-      <w:bookmarkEnd w:id="138"/>
-      <w:bookmarkEnd w:id="139"/>
-      <w:bookmarkEnd w:id="140"/>
+      <w:bookmarkEnd w:id="94"/>
+      <w:bookmarkEnd w:id="95"/>
+      <w:bookmarkEnd w:id="96"/>
+      <w:bookmarkEnd w:id="97"/>
+      <w:bookmarkEnd w:id="98"/>
     </w:p>
     <w:p>
       <w:r>
@@ -8887,7 +9209,7 @@
           <w:lang w:eastAsia="en-GB"/>
         </w:rPr>
       </w:pPr>
-      <w:bookmarkStart w:id="141" w:name="_Toc63517524"/>
+      <w:bookmarkStart w:id="99" w:name="_Toc63517524"/>
       <w:r>
         <w:rPr>
           <w:lang w:eastAsia="en-GB"/>
@@ -8895,7 +9217,7 @@
         <w:lastRenderedPageBreak/>
         <w:t>Deployment Diagrams</w:t>
       </w:r>
-      <w:bookmarkEnd w:id="141"/>
+      <w:bookmarkEnd w:id="99"/>
     </w:p>
     <w:p>
       <w:pPr>
@@ -8959,10 +9281,10 @@
       <w:pPr>
         <w:pStyle w:val="Caption"/>
       </w:pPr>
-      <w:bookmarkStart w:id="142" w:name="_Toc63336357"/>
-      <w:bookmarkStart w:id="143" w:name="_Toc63432862"/>
-      <w:bookmarkStart w:id="144" w:name="_Toc63432880"/>
-      <w:bookmarkStart w:id="145" w:name="_Toc63517541"/>
+      <w:bookmarkStart w:id="100" w:name="_Toc63336357"/>
+      <w:bookmarkStart w:id="101" w:name="_Toc63432862"/>
+      <w:bookmarkStart w:id="102" w:name="_Toc63432880"/>
+      <w:bookmarkStart w:id="103" w:name="_Toc63517541"/>
       <w:r>
         <w:t xml:space="preserve">Figure </w:t>
       </w:r>
@@ -8994,10 +9316,10 @@
       <w:r>
         <w:t xml:space="preserve"> Deployment Diagram</w:t>
       </w:r>
-      <w:bookmarkEnd w:id="142"/>
-      <w:bookmarkEnd w:id="143"/>
-      <w:bookmarkEnd w:id="144"/>
-      <w:bookmarkEnd w:id="145"/>
+      <w:bookmarkEnd w:id="100"/>
+      <w:bookmarkEnd w:id="101"/>
+      <w:bookmarkEnd w:id="102"/>
+      <w:bookmarkEnd w:id="103"/>
     </w:p>
     <w:p>
       <w:r>
@@ -9012,20 +9334,21 @@
     </w:p>
     <w:p>
       <w:r>
-        <w:t>The Server will have 2 separate executables the Chat server will depend on the MQTT broker to send and receive messages while communicating with the client devices. The Chat server will depend on a RDBMS to store information about users and their messages. The RDBMS will use Boost as a file management system to store the user’s uploaded files</w:t>
-      </w:r>
-      <w:r>
-        <w:t>.</w:t>
-      </w:r>
-      <w:r>
-        <w:t xml:space="preserve"> We will use MySQL as the RDBMS.</w:t>
-      </w:r>
-      <w:r>
-        <w:rPr>
-          <w:lang w:eastAsia="en-GB"/>
-        </w:rPr>
-        <w:br w:type="page"/>
-      </w:r>
+        <w:t xml:space="preserve">The Server will have 2 separate executables the Chat server will depend on the MQTT broker to send and receive messages while communicating with the client devices. The Chat server will </w:t>
+      </w:r>
+      <w:r>
+        <w:t>use a text File</w:t>
+      </w:r>
+      <w:r>
+        <w:t xml:space="preserve"> to store information about users and their messages</w:t>
+      </w:r>
+      <w:r>
+        <w:t xml:space="preserve"> on the client PC</w:t>
+      </w:r>
+      <w:r>
+        <w:t xml:space="preserve">. </w:t>
+      </w:r>
+      <w:bookmarkStart w:id="104" w:name="_Toc63517525"/>
     </w:p>
     <w:p>
       <w:pPr>
@@ -9034,61 +9357,60 @@
           <w:lang w:eastAsia="en-GB"/>
         </w:rPr>
       </w:pPr>
-      <w:bookmarkStart w:id="146" w:name="_Toc63517525"/>
-      <w:r>
-        <w:rPr>
-          <w:lang w:eastAsia="en-GB"/>
+      <w:r>
+        <w:rPr>
+          <w:lang w:eastAsia="en-GB"/>
+        </w:rPr>
+        <w:t xml:space="preserve">GUI </w:t>
+      </w:r>
+      <w:r>
+        <w:rPr>
+          <w:lang w:eastAsia="en-GB"/>
+        </w:rPr>
+        <w:t>Mock-up</w:t>
+      </w:r>
+      <w:bookmarkEnd w:id="104"/>
+    </w:p>
+    <w:p>
+      <w:pPr>
+        <w:pStyle w:val="Heading3"/>
+        <w:rPr>
+          <w:lang w:eastAsia="en-GB"/>
+        </w:rPr>
+      </w:pPr>
+      <w:bookmarkStart w:id="105" w:name="_Toc63517526"/>
+      <w:r>
+        <w:rPr>
+          <w:lang w:eastAsia="en-GB"/>
+        </w:rPr>
+        <w:t>Figure 9.1 (GUI Mock-up)</w:t>
+      </w:r>
+      <w:bookmarkEnd w:id="105"/>
+    </w:p>
+    <w:p>
+      <w:pPr>
+        <w:rPr>
+          <w:lang w:eastAsia="en-GB"/>
+        </w:rPr>
+      </w:pPr>
+      <w:r>
+        <w:rPr>
+          <w:lang w:eastAsia="en-GB"/>
+        </w:rPr>
+        <w:t>The GUI mock-up outlines the essentials of the application’s basic functionality and user interface. It displays how various elements of the GUI would be laid out in the final version of the app, and provides an idea of the application may function.</w:t>
+      </w:r>
+    </w:p>
+    <w:p>
+      <w:pPr>
+        <w:rPr>
+          <w:lang w:eastAsia="en-GB"/>
+        </w:rPr>
+      </w:pPr>
+      <w:r>
+        <w:rPr>
+          <w:noProof/>
         </w:rPr>
         <w:lastRenderedPageBreak/>
-        <w:t xml:space="preserve">GUI </w:t>
-      </w:r>
-      <w:r>
-        <w:rPr>
-          <w:lang w:eastAsia="en-GB"/>
-        </w:rPr>
-        <w:t>Mock-up</w:t>
-      </w:r>
-      <w:bookmarkEnd w:id="146"/>
-    </w:p>
-    <w:p>
-      <w:pPr>
-        <w:pStyle w:val="Heading3"/>
-        <w:rPr>
-          <w:lang w:eastAsia="en-GB"/>
-        </w:rPr>
-      </w:pPr>
-      <w:bookmarkStart w:id="147" w:name="_Toc63517526"/>
-      <w:r>
-        <w:rPr>
-          <w:lang w:eastAsia="en-GB"/>
-        </w:rPr>
-        <w:t>Figure 9.1 (GUI Mock-up)</w:t>
-      </w:r>
-      <w:bookmarkEnd w:id="147"/>
-    </w:p>
-    <w:p>
-      <w:pPr>
-        <w:rPr>
-          <w:lang w:eastAsia="en-GB"/>
-        </w:rPr>
-      </w:pPr>
-      <w:r>
-        <w:rPr>
-          <w:lang w:eastAsia="en-GB"/>
-        </w:rPr>
-        <w:t>The GUI mock-up outlines the essentials of the application’s basic functionality and user interface. It displays how various elements of the GUI would be laid out in the final version of the app, and provides an idea of the application may function.</w:t>
-      </w:r>
-    </w:p>
-    <w:p>
-      <w:pPr>
-        <w:rPr>
-          <w:lang w:eastAsia="en-GB"/>
-        </w:rPr>
-      </w:pPr>
-      <w:r>
-        <w:rPr>
-          <w:noProof/>
-        </w:rPr>
         <mc:AlternateContent>
           <mc:Choice Requires="wps">
             <w:drawing>
@@ -9133,13 +9455,13 @@
                                 <w:noProof/>
                               </w:rPr>
                             </w:pPr>
-                            <w:bookmarkStart w:id="148" w:name="_Toc63179142"/>
-                            <w:bookmarkStart w:id="149" w:name="_Toc63179248"/>
-                            <w:bookmarkStart w:id="150" w:name="_Toc63334463"/>
-                            <w:bookmarkStart w:id="151" w:name="_Toc63336358"/>
-                            <w:bookmarkStart w:id="152" w:name="_Toc63432863"/>
-                            <w:bookmarkStart w:id="153" w:name="_Toc63432881"/>
-                            <w:bookmarkStart w:id="154" w:name="_Toc63517542"/>
+                            <w:bookmarkStart w:id="106" w:name="_Toc63179142"/>
+                            <w:bookmarkStart w:id="107" w:name="_Toc63179248"/>
+                            <w:bookmarkStart w:id="108" w:name="_Toc63334463"/>
+                            <w:bookmarkStart w:id="109" w:name="_Toc63336358"/>
+                            <w:bookmarkStart w:id="110" w:name="_Toc63432863"/>
+                            <w:bookmarkStart w:id="111" w:name="_Toc63432881"/>
+                            <w:bookmarkStart w:id="112" w:name="_Toc63517542"/>
                             <w:r>
                               <w:t xml:space="preserve">Figure </w:t>
                             </w:r>
@@ -9165,13 +9487,13 @@
                             <w:r>
                               <w:t xml:space="preserve"> GUI Mock-up</w:t>
                             </w:r>
-                            <w:bookmarkEnd w:id="148"/>
-                            <w:bookmarkEnd w:id="149"/>
-                            <w:bookmarkEnd w:id="150"/>
-                            <w:bookmarkEnd w:id="151"/>
-                            <w:bookmarkEnd w:id="152"/>
-                            <w:bookmarkEnd w:id="153"/>
-                            <w:bookmarkEnd w:id="154"/>
+                            <w:bookmarkEnd w:id="106"/>
+                            <w:bookmarkEnd w:id="107"/>
+                            <w:bookmarkEnd w:id="108"/>
+                            <w:bookmarkEnd w:id="109"/>
+                            <w:bookmarkEnd w:id="110"/>
+                            <w:bookmarkEnd w:id="111"/>
+                            <w:bookmarkEnd w:id="112"/>
                           </w:p>
                         </w:txbxContent>
                       </wps:txbx>
@@ -9209,25 +9531,54 @@
                       <w:r>
                         <w:t xml:space="preserve">Figure </w:t>
                       </w:r>
-                      <w:fldSimple w:instr=" STYLEREF 1 \s ">
-                        <w:r>
-                          <w:rPr>
-                            <w:noProof/>
-                          </w:rPr>
-                          <w:t>9</w:t>
-                        </w:r>
-                      </w:fldSimple>
+                      <w:r>
+                        <w:fldChar w:fldCharType="begin"/>
+                      </w:r>
+                      <w:r>
+                        <w:instrText xml:space="preserve"> STYLEREF 1 \s </w:instrText>
+                      </w:r>
+                      <w:r>
+                        <w:fldChar w:fldCharType="separate"/>
+                      </w:r>
+                      <w:r>
+                        <w:rPr>
+                          <w:noProof/>
+                        </w:rPr>
+                        <w:t>9</w:t>
+                      </w:r>
+                      <w:r>
+                        <w:rPr>
+                          <w:noProof/>
+                        </w:rPr>
+                        <w:fldChar w:fldCharType="end"/>
+                      </w:r>
                       <w:r>
                         <w:t>.</w:t>
                       </w:r>
-                      <w:fldSimple w:instr=" SEQ Figure \* ARABIC \s 1 ">
-                        <w:r>
-                          <w:rPr>
-                            <w:noProof/>
-                          </w:rPr>
-                          <w:t>1</w:t>
-                        </w:r>
-                      </w:fldSimple>
+                      <w:r>
+                        <w:fldChar w:fldCharType="begin"/>
+                      </w:r>
+                      <w:r>
+                        <w:instrText xml:space="preserve"> SE</w:instrText>
+                      </w:r>
+                      <w:r>
+                        <w:instrText xml:space="preserve">Q Figure \* ARABIC \s 1 </w:instrText>
+                      </w:r>
+                      <w:r>
+                        <w:fldChar w:fldCharType="separate"/>
+                      </w:r>
+                      <w:r>
+                        <w:rPr>
+                          <w:noProof/>
+                        </w:rPr>
+                        <w:t>1</w:t>
+                      </w:r>
+                      <w:r>
+                        <w:rPr>
+                          <w:noProof/>
+                        </w:rPr>
+                        <w:fldChar w:fldCharType="end"/>
+                      </w:r>
                       <w:r>
                         <w:t xml:space="preserve"> GUI Mock-up</w:t>
                       </w:r>
@@ -9318,8 +9669,14 @@
         <w:rPr>
           <w:lang w:eastAsia="en-GB"/>
         </w:rPr>
+        <w:t xml:space="preserve">This GUI Mock-up shows how the basic user interface of the application should look. Inspiration was taken from research into other popular messaging applications, such as Slack and Discord. (1) All the users’ available chatrooms are shown on the leftmost column on the screen. (2) All the available text channels for the currently selected server are displayed next to that, the channels can be named and grouped. (3) At the bottom of that column, the user can access their profile and application settings, as well as change their status. (4) The main, middle section of the screen displays the contents of the currently selected text channel. The user can send via the input bar at the bottom, and messages that are sent and received are displayed in the main area. The user can scroll through messages using the scroll bar and can search through message </w:t>
+      </w:r>
+      <w:r>
+        <w:rPr>
+          <w:lang w:eastAsia="en-GB"/>
+        </w:rPr>
         <w:lastRenderedPageBreak/>
-        <w:t>This GUI Mock-up shows how the basic user interface of the application should look. Inspiration was taken from research into other popular messaging applications, such as Slack and Discord. (1) All the users’ available chatrooms are shown on the leftmost column on the screen. (2) All the available text channels for the currently selected server are displayed next to that, the channels can be named and grouped. (3) At the bottom of that column, the user can access their profile and application settings, as well as change their status. (4) The main, middle section of the screen displays the contents of the currently selected text channel. The user can send via the input bar at the bottom, and messages that are sent and received are displayed in the main area. The user can scroll through messages using the scroll bar and can search through message history using the search function at the top. (5) On the rightmost column, all the users in the currently selected chatroom are displayed, grouped by their status.</w:t>
+        <w:t>history using the search function at the top. (5) On the rightmost column, all the users in the currently selected chatroom are displayed, grouped by their status.</w:t>
       </w:r>
     </w:p>
     <w:p/>
@@ -9905,7 +10262,6 @@
         <w:rPr>
           <w:lang w:eastAsia="en-GB"/>
         </w:rPr>
-        <w:lastRenderedPageBreak/>
         <w:t xml:space="preserve">We have selected  </w:t>
       </w:r>
       <w:r>
@@ -9930,6 +10286,7 @@
           <w:id w:val="183330194"/>
           <w:citation/>
         </w:sdtPr>
+        <w:sdtEndPr/>
         <w:sdtContent>
           <w:r>
             <w:rPr>
@@ -10000,7 +10357,28 @@
         <w:rPr>
           <w:lang w:eastAsia="en-GB"/>
         </w:rPr>
-        <w:t xml:space="preserve"> know exactly what types and dependencies the objects may rely on as they depend on the kind of message the user may send which allows for inheritance depending on what message the user sends or what level of permissions they may have in a selected channel. We also know that most will use the same foundation and we want to use existing objects rather then </w:t>
+        <w:t xml:space="preserve"> know exactly what types and dependencies the objects may rely on as they depend on the kind of message the user may send which allows for inheritance depending on what message the user sends or what level of permissions they may have in a </w:t>
+      </w:r>
+      <w:r>
+        <w:rPr>
+          <w:lang w:eastAsia="en-GB"/>
+        </w:rPr>
+        <w:lastRenderedPageBreak/>
+        <w:t xml:space="preserve">selected channel. We also know that most will use the same foundation and we want to use existing objects rather </w:t>
+      </w:r>
+      <w:proofErr w:type="spellStart"/>
+      <w:r>
+        <w:rPr>
+          <w:lang w:eastAsia="en-GB"/>
+        </w:rPr>
+        <w:t>then</w:t>
+      </w:r>
+      <w:proofErr w:type="spellEnd"/>
+      <w:r>
+        <w:rPr>
+          <w:lang w:eastAsia="en-GB"/>
+        </w:rPr>
+        <w:t xml:space="preserve"> </w:t>
       </w:r>
       <w:r>
         <w:rPr>
@@ -10044,7 +10422,7 @@
           <w:lang w:eastAsia="en-GB"/>
         </w:rPr>
       </w:pPr>
-      <w:bookmarkStart w:id="162" w:name="_Toc63517527"/>
+      <w:bookmarkStart w:id="113" w:name="_Toc63517527"/>
       <w:r>
         <w:rPr>
           <w:lang w:eastAsia="en-GB"/>
@@ -10052,7 +10430,7 @@
         <w:lastRenderedPageBreak/>
         <w:t>Libraries</w:t>
       </w:r>
-      <w:bookmarkEnd w:id="162"/>
+      <w:bookmarkEnd w:id="113"/>
     </w:p>
     <w:p>
       <w:pPr>
@@ -10139,11 +10517,19 @@
           <w:lang w:eastAsia="en-GB"/>
         </w:rPr>
       </w:pPr>
-      <w:r>
-        <w:rPr>
-          <w:lang w:eastAsia="en-GB"/>
-        </w:rPr>
-        <w:t xml:space="preserve">Paho MQTT will be used for </w:t>
+      <w:proofErr w:type="spellStart"/>
+      <w:r>
+        <w:rPr>
+          <w:lang w:eastAsia="en-GB"/>
+        </w:rPr>
+        <w:t>Paho</w:t>
+      </w:r>
+      <w:proofErr w:type="spellEnd"/>
+      <w:r>
+        <w:rPr>
+          <w:lang w:eastAsia="en-GB"/>
+        </w:rPr>
+        <w:t xml:space="preserve"> MQTT will be used for </w:t>
       </w:r>
       <w:r>
         <w:rPr>
@@ -10182,11 +10568,19 @@
           <w:lang w:eastAsia="en-GB"/>
         </w:rPr>
       </w:pPr>
-      <w:r>
-        <w:rPr>
-          <w:lang w:eastAsia="en-GB"/>
-        </w:rPr>
-        <w:t xml:space="preserve">Github will be used for </w:t>
+      <w:proofErr w:type="spellStart"/>
+      <w:r>
+        <w:rPr>
+          <w:lang w:eastAsia="en-GB"/>
+        </w:rPr>
+        <w:t>Github</w:t>
+      </w:r>
+      <w:proofErr w:type="spellEnd"/>
+      <w:r>
+        <w:rPr>
+          <w:lang w:eastAsia="en-GB"/>
+        </w:rPr>
+        <w:t xml:space="preserve"> will be used for </w:t>
       </w:r>
       <w:r>
         <w:rPr>
@@ -10487,11 +10881,19 @@
           <w:lang w:eastAsia="en-GB"/>
         </w:rPr>
       </w:pPr>
-      <w:r>
-        <w:rPr>
-          <w:lang w:eastAsia="en-GB"/>
-        </w:rPr>
-        <w:t xml:space="preserve">MySql will be used as the </w:t>
+      <w:proofErr w:type="spellStart"/>
+      <w:r>
+        <w:rPr>
+          <w:lang w:eastAsia="en-GB"/>
+        </w:rPr>
+        <w:t>MySql</w:t>
+      </w:r>
+      <w:proofErr w:type="spellEnd"/>
+      <w:r>
+        <w:rPr>
+          <w:lang w:eastAsia="en-GB"/>
+        </w:rPr>
+        <w:t xml:space="preserve"> will be used as the </w:t>
       </w:r>
       <w:r>
         <w:rPr>
@@ -10525,7 +10927,7 @@
         <w:br w:type="page"/>
       </w:r>
     </w:p>
-    <w:bookmarkStart w:id="163" w:name="_Toc63517528" w:displacedByCustomXml="next"/>
+    <w:bookmarkStart w:id="114" w:name="_Toc63517528" w:displacedByCustomXml="next"/>
     <w:sdt>
       <w:sdtPr>
         <w:rPr>
@@ -10540,6 +10942,7 @@
           <w:docPartUnique/>
         </w:docPartObj>
       </w:sdtPr>
+      <w:sdtEndPr/>
       <w:sdtContent>
         <w:p>
           <w:pPr>
@@ -10553,13 +10956,14 @@
           <w:r>
             <w:t>References</w:t>
           </w:r>
-          <w:bookmarkEnd w:id="163"/>
+          <w:bookmarkEnd w:id="114"/>
         </w:p>
         <w:sdt>
           <w:sdtPr>
             <w:id w:val="-573587230"/>
             <w:bibliography/>
           </w:sdtPr>
+          <w:sdtEndPr/>
           <w:sdtContent>
             <w:p>
               <w:pPr>
@@ -10619,6 +11023,55 @@
                 </w:rPr>
                 <w:br/>
                 <w:t>[Accessed 4 Feburary 2021].</w:t>
+              </w:r>
+            </w:p>
+            <w:p>
+              <w:pPr>
+                <w:pStyle w:val="Bibliography"/>
+                <w:rPr>
+                  <w:noProof/>
+                </w:rPr>
+              </w:pPr>
+              <w:r>
+                <w:rPr>
+                  <w:noProof/>
+                </w:rPr>
+                <w:t xml:space="preserve">Refactoring guru, 2021. </w:t>
+              </w:r>
+              <w:r>
+                <w:rPr>
+                  <w:i/>
+                  <w:iCs/>
+                  <w:noProof/>
+                </w:rPr>
+                <w:t xml:space="preserve">Factory method. </w:t>
+              </w:r>
+              <w:r>
+                <w:rPr>
+                  <w:noProof/>
+                </w:rPr>
+                <w:t xml:space="preserve">[Online] </w:t>
+              </w:r>
+              <w:r>
+                <w:rPr>
+                  <w:noProof/>
+                </w:rPr>
+                <w:br/>
+                <w:t xml:space="preserve">Available at: </w:t>
+              </w:r>
+              <w:r>
+                <w:rPr>
+                  <w:noProof/>
+                  <w:u w:val="single"/>
+                </w:rPr>
+                <w:t>https://refactoring.guru/design-patterns/factory-method</w:t>
+              </w:r>
+              <w:r>
+                <w:rPr>
+                  <w:noProof/>
+                </w:rPr>
+                <w:br/>
+                <w:t>[Accessed 8 April 2021].</w:t>
               </w:r>
             </w:p>
             <w:p>
@@ -13658,7 +14111,7 @@
     <w:charset w:val="00"/>
     <w:family w:val="roman"/>
     <w:pitch w:val="variable"/>
-    <w:sig w:usb0="E0002AFF" w:usb1="C0007843" w:usb2="00000009" w:usb3="00000000" w:csb0="000001FF" w:csb1="00000000"/>
+    <w:sig w:usb0="E0002EFF" w:usb1="C000785B" w:usb2="00000009" w:usb3="00000000" w:csb0="000001FF" w:csb1="00000000"/>
   </w:font>
   <w:font w:name="Courier New">
     <w:panose1 w:val="02070309020205020404"/>
@@ -13679,21 +14132,21 @@
     <w:charset w:val="00"/>
     <w:family w:val="swiss"/>
     <w:pitch w:val="variable"/>
-    <w:sig w:usb0="E0002AFF" w:usb1="4000ACFF" w:usb2="00000001" w:usb3="00000000" w:csb0="000001FF" w:csb1="00000000"/>
+    <w:sig w:usb0="E4002EFF" w:usb1="C000247B" w:usb2="00000009" w:usb3="00000000" w:csb0="000001FF" w:csb1="00000000"/>
   </w:font>
   <w:font w:name="Arial">
     <w:panose1 w:val="020B0604020202020204"/>
     <w:charset w:val="00"/>
     <w:family w:val="swiss"/>
     <w:pitch w:val="variable"/>
-    <w:sig w:usb0="E0002AFF" w:usb1="C0007843" w:usb2="00000009" w:usb3="00000000" w:csb0="000001FF" w:csb1="00000000"/>
+    <w:sig w:usb0="E0002EFF" w:usb1="C000785B" w:usb2="00000009" w:usb3="00000000" w:csb0="000001FF" w:csb1="00000000"/>
   </w:font>
   <w:font w:name="Calibri Light">
     <w:panose1 w:val="020F0302020204030204"/>
     <w:charset w:val="00"/>
     <w:family w:val="swiss"/>
     <w:pitch w:val="variable"/>
-    <w:sig w:usb0="A0002AEF" w:usb1="4000207B" w:usb2="00000000" w:usb3="00000000" w:csb0="000001FF" w:csb1="00000000"/>
+    <w:sig w:usb0="E4002EFF" w:usb1="C000247B" w:usb2="00000009" w:usb3="00000000" w:csb0="000001FF" w:csb1="00000000"/>
   </w:font>
 </w:fonts>
 </file>
@@ -13716,6 +14169,7 @@
     <w:rsidRoot w:val="00AA357D"/>
     <w:rsid w:val="00106F52"/>
     <w:rsid w:val="001E43C3"/>
+    <w:rsid w:val="00352EDC"/>
     <w:rsid w:val="00356383"/>
     <w:rsid w:val="003D7080"/>
     <w:rsid w:val="00402FC4"/>
@@ -13723,6 +14177,7 @@
     <w:rsid w:val="006A7713"/>
     <w:rsid w:val="007E2F2F"/>
     <w:rsid w:val="00AA357D"/>
+    <w:rsid w:val="00B01938"/>
     <w:rsid w:val="00B65C95"/>
     <w:rsid w:val="00B82D3B"/>
     <w:rsid w:val="00BB3FE0"/>

</xml_diff>